<commit_message>
Bevezetés rész - V2
</commit_message>
<xml_diff>
--- a/Szakdolgozat.docx
+++ b/Szakdolgozat.docx
@@ -2588,42 +2588,14 @@
           <w:rFonts w:ascii="Times New Roman" w:hAnsi="Times New Roman" w:cs="Times New Roman"/>
           <w:sz w:val="24"/>
         </w:rPr>
-        <w:t xml:space="preserve">hatással van. A közlekedésben – például a forgalomirányítási rendszerek vagy az önvezető autók estében – elengedhetetlen a szoftverek </w:t>
-      </w:r>
-      <w:r>
-        <w:rPr>
-          <w:rFonts w:ascii="Times New Roman" w:hAnsi="Times New Roman" w:cs="Times New Roman"/>
-          <w:sz w:val="24"/>
-        </w:rPr>
-        <w:t xml:space="preserve">biztonsága </w:t>
-      </w:r>
-      <w:r>
-        <w:rPr>
-          <w:rFonts w:ascii="Times New Roman" w:hAnsi="Times New Roman" w:cs="Times New Roman"/>
-          <w:sz w:val="24"/>
-        </w:rPr>
-        <w:t>és védelme a balesetek elkerülése érdekében. Az egészségügyben</w:t>
-      </w:r>
-      <w:r>
-        <w:rPr>
-          <w:rFonts w:ascii="Times New Roman" w:hAnsi="Times New Roman" w:cs="Times New Roman"/>
-          <w:sz w:val="24"/>
-        </w:rPr>
-        <w:t xml:space="preserve"> létfontosságú a betegek adatainak tárolása és azoknak a kezelése, hiszen </w:t>
-      </w:r>
-      <w:r>
-        <w:rPr>
-          <w:rFonts w:ascii="Times New Roman" w:hAnsi="Times New Roman" w:cs="Times New Roman"/>
-          <w:sz w:val="24"/>
-        </w:rPr>
-        <w:t>súlyos következményekkel járhatna</w:t>
-      </w:r>
-      <w:r>
-        <w:rPr>
-          <w:rFonts w:ascii="Times New Roman" w:hAnsi="Times New Roman" w:cs="Times New Roman"/>
-          <w:sz w:val="24"/>
-        </w:rPr>
-        <w:t xml:space="preserve">, ha a rendszer egy támadás áldozata lenne. </w:t>
+        <w:t>hatással van. A közlekedésben – például a forgalomirányítási rendszerek vagy az önvezető autók estében – elengedhetetlen a szoftverek biztonsága és védelme a balesetek elkerülése érdekében. Az egészségügyben</w:t>
+      </w:r>
+      <w:r>
+        <w:rPr>
+          <w:rFonts w:ascii="Times New Roman" w:hAnsi="Times New Roman" w:cs="Times New Roman"/>
+          <w:sz w:val="24"/>
+        </w:rPr>
+        <w:t xml:space="preserve"> létfontosságú a betegek adatainak tárolása és azoknak a kezelése, hiszen súlyos következményekkel járhatna, ha a rendszer egy támadás áldozata lenne. </w:t>
       </w:r>
       <w:r>
         <w:rPr>
@@ -2637,21 +2609,7 @@
           <w:rFonts w:ascii="Times New Roman" w:hAnsi="Times New Roman" w:cs="Times New Roman"/>
           <w:sz w:val="24"/>
         </w:rPr>
-        <w:t xml:space="preserve"> Jól látható, hogy egyre</w:t>
-      </w:r>
-      <w:r>
-        <w:rPr>
-          <w:rFonts w:ascii="Times New Roman" w:hAnsi="Times New Roman" w:cs="Times New Roman"/>
-          <w:sz w:val="24"/>
-        </w:rPr>
-        <w:t xml:space="preserve"> több folyamat kerül szoftverek irányítása alá, ezzel jelentősen megkönnyítve</w:t>
-      </w:r>
-      <w:r>
-        <w:rPr>
-          <w:rFonts w:ascii="Times New Roman" w:hAnsi="Times New Roman" w:cs="Times New Roman"/>
-          <w:sz w:val="24"/>
-        </w:rPr>
-        <w:t xml:space="preserve"> az emberek mindennapi életét.</w:t>
+        <w:t xml:space="preserve"> Jól látható, hogy egyre több folyamat kerül szoftverek irányítása alá, ezzel jelentősen megkönnyítve az emberek mindennapi életét.</w:t>
       </w:r>
     </w:p>
     <w:p>
@@ -2817,7 +2775,21 @@
           <w:rFonts w:ascii="Times New Roman" w:hAnsi="Times New Roman" w:cs="Times New Roman"/>
           <w:sz w:val="24"/>
         </w:rPr>
-        <w:t>törlése. Ezen tevékenységek mögött állhatnak egyéni hackerek, szervezet</w:t>
+        <w:t xml:space="preserve">törlése. </w:t>
+      </w:r>
+      <w:r>
+        <w:rPr>
+          <w:rFonts w:ascii="Times New Roman" w:hAnsi="Times New Roman" w:cs="Times New Roman"/>
+          <w:sz w:val="24"/>
+        </w:rPr>
+        <w:t>Ilyen</w:t>
+      </w:r>
+      <w:r>
+        <w:rPr>
+          <w:rFonts w:ascii="Times New Roman" w:hAnsi="Times New Roman" w:cs="Times New Roman"/>
+          <w:sz w:val="24"/>
+        </w:rPr>
+        <w:t xml:space="preserve"> tevékenységek mögött állhatnak egyéni hackerek, szervezet</w:t>
       </w:r>
       <w:r>
         <w:rPr>
@@ -2984,28 +2956,7 @@
           <w:rFonts w:ascii="Times New Roman" w:hAnsi="Times New Roman" w:cs="Times New Roman"/>
           <w:sz w:val="24"/>
         </w:rPr>
-        <w:t>A biztonságos szoftverfejlesztésre m</w:t>
-      </w:r>
-      <w:r>
-        <w:rPr>
-          <w:rFonts w:ascii="Times New Roman" w:hAnsi="Times New Roman" w:cs="Times New Roman"/>
-          <w:sz w:val="24"/>
-        </w:rPr>
-        <w:t xml:space="preserve">ár létrejöttek </w:t>
-      </w:r>
-      <w:r>
-        <w:rPr>
-          <w:rFonts w:ascii="Times New Roman" w:hAnsi="Times New Roman" w:cs="Times New Roman"/>
-          <w:sz w:val="24"/>
-        </w:rPr>
-        <w:t>szabályok és irányelvek</w:t>
-      </w:r>
-      <w:r>
-        <w:rPr>
-          <w:rFonts w:ascii="Times New Roman" w:hAnsi="Times New Roman" w:cs="Times New Roman"/>
-          <w:sz w:val="24"/>
-        </w:rPr>
-        <w:t xml:space="preserve">, </w:t>
+        <w:t xml:space="preserve">A biztonságos szoftverfejlesztésre már létrejöttek szabályok és irányelvek, </w:t>
       </w:r>
       <w:r>
         <w:rPr>
@@ -3048,14 +2999,49 @@
           <w:rFonts w:ascii="Times New Roman" w:hAnsi="Times New Roman" w:cs="Times New Roman"/>
           <w:sz w:val="24"/>
         </w:rPr>
-        <w:t xml:space="preserve"> a legelterjedtebb ilyen nemzetközi szabvány</w:t>
-      </w:r>
-      <w:r>
-        <w:rPr>
-          <w:rFonts w:ascii="Times New Roman" w:hAnsi="Times New Roman" w:cs="Times New Roman"/>
-          <w:sz w:val="24"/>
-        </w:rPr>
-        <w:t xml:space="preserve">, melynek fő célja, hogy egy minimum követelményt állítson fel a biztonságos működéshez. Ad egy keretrendszert a szervezeteknek az érzékeny adatok kezeléséhez, továbbá segít azonosítani és kezelni a különféle felmerülő </w:t>
+        <w:t xml:space="preserve"> a legelterjedtebb ilyen nemzetközi szabvány, melynek fő célja, hogy egy minimum követelményt állítson fel a </w:t>
+      </w:r>
+      <w:r>
+        <w:rPr>
+          <w:rFonts w:ascii="Times New Roman" w:hAnsi="Times New Roman" w:cs="Times New Roman"/>
+          <w:sz w:val="24"/>
+        </w:rPr>
+        <w:t>megbízható</w:t>
+      </w:r>
+      <w:r>
+        <w:rPr>
+          <w:rFonts w:ascii="Times New Roman" w:hAnsi="Times New Roman" w:cs="Times New Roman"/>
+          <w:sz w:val="24"/>
+        </w:rPr>
+        <w:t xml:space="preserve"> működéshez. </w:t>
+      </w:r>
+      <w:r>
+        <w:rPr>
+          <w:rFonts w:ascii="Times New Roman" w:hAnsi="Times New Roman" w:cs="Times New Roman"/>
+          <w:sz w:val="24"/>
+        </w:rPr>
+        <w:t>Egy</w:t>
+      </w:r>
+      <w:r>
+        <w:rPr>
+          <w:rFonts w:ascii="Times New Roman" w:hAnsi="Times New Roman" w:cs="Times New Roman"/>
+          <w:sz w:val="24"/>
+        </w:rPr>
+        <w:t xml:space="preserve"> keretrendszert </w:t>
+      </w:r>
+      <w:r>
+        <w:rPr>
+          <w:rFonts w:ascii="Times New Roman" w:hAnsi="Times New Roman" w:cs="Times New Roman"/>
+          <w:sz w:val="24"/>
+        </w:rPr>
+        <w:t xml:space="preserve">biztosít </w:t>
+      </w:r>
+      <w:r>
+        <w:rPr>
+          <w:rFonts w:ascii="Times New Roman" w:hAnsi="Times New Roman" w:cs="Times New Roman"/>
+          <w:sz w:val="24"/>
+        </w:rPr>
+        <w:t xml:space="preserve">a szervezeteknek az érzékeny adatok kezeléséhez, továbbá segít azonosítani és kezelni a </w:t>
       </w:r>
       <w:r>
         <w:rPr>
@@ -3063,14 +3049,576 @@
           <w:sz w:val="24"/>
         </w:rPr>
         <w:lastRenderedPageBreak/>
-        <w:t>kockázatokat.</w:t>
-      </w:r>
-      <w:r>
-        <w:rPr>
-          <w:rFonts w:ascii="Times New Roman" w:hAnsi="Times New Roman" w:cs="Times New Roman"/>
-          <w:sz w:val="24"/>
-        </w:rPr>
-        <w:t xml:space="preserve"> Említésre méltó még az </w:t>
+        <w:t>különféle felmerülő kockázatokat.</w:t>
+      </w:r>
+      <w:r>
+        <w:rPr>
+          <w:rFonts w:ascii="Times New Roman" w:hAnsi="Times New Roman" w:cs="Times New Roman"/>
+          <w:sz w:val="24"/>
+        </w:rPr>
+        <w:t xml:space="preserve"> Említésre méltó még az OWASP (Open Web </w:t>
+      </w:r>
+      <w:proofErr w:type="spellStart"/>
+      <w:r>
+        <w:rPr>
+          <w:rFonts w:ascii="Times New Roman" w:hAnsi="Times New Roman" w:cs="Times New Roman"/>
+          <w:sz w:val="24"/>
+        </w:rPr>
+        <w:t>Application</w:t>
+      </w:r>
+      <w:proofErr w:type="spellEnd"/>
+      <w:r>
+        <w:rPr>
+          <w:rFonts w:ascii="Times New Roman" w:hAnsi="Times New Roman" w:cs="Times New Roman"/>
+          <w:sz w:val="24"/>
+        </w:rPr>
+        <w:t xml:space="preserve"> </w:t>
+      </w:r>
+      <w:proofErr w:type="spellStart"/>
+      <w:r>
+        <w:rPr>
+          <w:rFonts w:ascii="Times New Roman" w:hAnsi="Times New Roman" w:cs="Times New Roman"/>
+          <w:sz w:val="24"/>
+        </w:rPr>
+        <w:t>Security</w:t>
+      </w:r>
+      <w:proofErr w:type="spellEnd"/>
+      <w:r>
+        <w:rPr>
+          <w:rFonts w:ascii="Times New Roman" w:hAnsi="Times New Roman" w:cs="Times New Roman"/>
+          <w:sz w:val="24"/>
+        </w:rPr>
+        <w:t xml:space="preserve"> Project) alapítvány kezdeményezése, melynek a legismertebb kiadványa az OWASP Top Ten. Ez a </w:t>
+      </w:r>
+      <w:proofErr w:type="gramStart"/>
+      <w:r>
+        <w:rPr>
+          <w:rFonts w:ascii="Times New Roman" w:hAnsi="Times New Roman" w:cs="Times New Roman"/>
+          <w:sz w:val="24"/>
+        </w:rPr>
+        <w:t>dokumentum</w:t>
+      </w:r>
+      <w:proofErr w:type="gramEnd"/>
+      <w:r>
+        <w:rPr>
+          <w:rFonts w:ascii="Times New Roman" w:hAnsi="Times New Roman" w:cs="Times New Roman"/>
+          <w:sz w:val="24"/>
+        </w:rPr>
+        <w:t xml:space="preserve"> a webalkalmazásokat érintő tíz legfontosabb biztonsági kockázatot sorolja fel, és konkrét tanácsokat ad azok megelőzésére. Emellett útmutatókat és különféle irányelveket is nyújt a biztonságos alkalmazások fejlesztéséhez.</w:t>
+      </w:r>
+    </w:p>
+    <w:p>
+      <w:pPr>
+        <w:spacing w:after="0" w:line="360" w:lineRule="auto"/>
+        <w:ind w:firstLine="567"/>
+        <w:jc w:val="both"/>
+        <w:rPr>
+          <w:rFonts w:ascii="Times New Roman" w:hAnsi="Times New Roman" w:cs="Times New Roman"/>
+          <w:sz w:val="24"/>
+        </w:rPr>
+      </w:pPr>
+      <w:r>
+        <w:rPr>
+          <w:rFonts w:ascii="Times New Roman" w:hAnsi="Times New Roman" w:cs="Times New Roman"/>
+          <w:sz w:val="24"/>
+        </w:rPr>
+        <w:t xml:space="preserve">Az </w:t>
+      </w:r>
+      <w:r>
+        <w:rPr>
+          <w:rFonts w:ascii="Times New Roman" w:hAnsi="Times New Roman" w:cs="Times New Roman"/>
+          <w:sz w:val="24"/>
+        </w:rPr>
+        <w:t>A</w:t>
+      </w:r>
+      <w:r>
+        <w:rPr>
+          <w:rFonts w:ascii="Times New Roman" w:hAnsi="Times New Roman" w:cs="Times New Roman"/>
+          <w:sz w:val="24"/>
+        </w:rPr>
+        <w:t>lkalmazásbizton</w:t>
+      </w:r>
+      <w:r>
+        <w:rPr>
+          <w:rFonts w:ascii="Times New Roman" w:hAnsi="Times New Roman" w:cs="Times New Roman"/>
+          <w:sz w:val="24"/>
+        </w:rPr>
+        <w:t>sági Ellenőrzési Szabvány (ASVS)</w:t>
+      </w:r>
+      <w:r>
+        <w:rPr>
+          <w:rFonts w:ascii="Times New Roman" w:hAnsi="Times New Roman" w:cs="Times New Roman"/>
+          <w:sz w:val="24"/>
+        </w:rPr>
+        <w:t xml:space="preserve"> [1]</w:t>
+      </w:r>
+      <w:r>
+        <w:rPr>
+          <w:rFonts w:ascii="Times New Roman" w:hAnsi="Times New Roman" w:cs="Times New Roman"/>
+          <w:sz w:val="24"/>
+        </w:rPr>
+        <w:t xml:space="preserve"> szerint</w:t>
+      </w:r>
+      <w:r>
+        <w:rPr>
+          <w:rFonts w:ascii="Times New Roman" w:hAnsi="Times New Roman" w:cs="Times New Roman"/>
+          <w:sz w:val="24"/>
+        </w:rPr>
+        <w:t xml:space="preserve"> a következők a legismertebb sérülékenységek egy forráskódban:</w:t>
+      </w:r>
+    </w:p>
+    <w:p>
+      <w:pPr>
+        <w:pStyle w:val="Listaszerbekezds"/>
+        <w:numPr>
+          <w:ilvl w:val="0"/>
+          <w:numId w:val="4"/>
+        </w:numPr>
+        <w:spacing w:after="0" w:line="360" w:lineRule="auto"/>
+        <w:jc w:val="both"/>
+        <w:rPr>
+          <w:rFonts w:ascii="Times New Roman" w:hAnsi="Times New Roman" w:cs="Times New Roman"/>
+          <w:sz w:val="24"/>
+        </w:rPr>
+      </w:pPr>
+      <w:r>
+        <w:rPr>
+          <w:rFonts w:ascii="Times New Roman" w:hAnsi="Times New Roman" w:cs="Times New Roman"/>
+          <w:sz w:val="24"/>
+        </w:rPr>
+        <w:t>Nem megfelelő bemenet ellenőrzés:</w:t>
+      </w:r>
+      <w:r>
+        <w:rPr>
+          <w:rFonts w:ascii="Times New Roman" w:hAnsi="Times New Roman" w:cs="Times New Roman"/>
+          <w:sz w:val="24"/>
+        </w:rPr>
+        <w:t xml:space="preserve"> Hiányos bemeneti adat vagy annak nem megfelelő ellenőrzése esetén könnyedén előfordul</w:t>
+      </w:r>
+      <w:r>
+        <w:rPr>
+          <w:rFonts w:ascii="Times New Roman" w:hAnsi="Times New Roman" w:cs="Times New Roman"/>
+          <w:sz w:val="24"/>
+        </w:rPr>
+        <w:t>hat</w:t>
+      </w:r>
+      <w:r>
+        <w:rPr>
+          <w:rFonts w:ascii="Times New Roman" w:hAnsi="Times New Roman" w:cs="Times New Roman"/>
+          <w:sz w:val="24"/>
+        </w:rPr>
+        <w:t>, hogy rosszindulatú bemeneti adat kerül a rendszerbe.</w:t>
+      </w:r>
+    </w:p>
+    <w:p>
+      <w:pPr>
+        <w:pStyle w:val="Listaszerbekezds"/>
+        <w:numPr>
+          <w:ilvl w:val="0"/>
+          <w:numId w:val="4"/>
+        </w:numPr>
+        <w:spacing w:after="0" w:line="360" w:lineRule="auto"/>
+        <w:jc w:val="both"/>
+        <w:rPr>
+          <w:rFonts w:ascii="Times New Roman" w:hAnsi="Times New Roman" w:cs="Times New Roman"/>
+          <w:sz w:val="24"/>
+        </w:rPr>
+      </w:pPr>
+      <w:r>
+        <w:rPr>
+          <w:rFonts w:ascii="Times New Roman" w:hAnsi="Times New Roman" w:cs="Times New Roman"/>
+          <w:sz w:val="24"/>
+        </w:rPr>
+        <w:t>Hitelesítés és jelszókezelés:</w:t>
+      </w:r>
+      <w:r>
+        <w:rPr>
+          <w:rFonts w:ascii="Times New Roman" w:hAnsi="Times New Roman" w:cs="Times New Roman"/>
+          <w:sz w:val="24"/>
+        </w:rPr>
+        <w:t xml:space="preserve"> G</w:t>
+      </w:r>
+      <w:r>
+        <w:rPr>
+          <w:rFonts w:ascii="Times New Roman" w:hAnsi="Times New Roman" w:cs="Times New Roman"/>
+          <w:sz w:val="24"/>
+        </w:rPr>
+        <w:t>yenge hitelesítés</w:t>
+      </w:r>
+      <w:r>
+        <w:rPr>
+          <w:rFonts w:ascii="Times New Roman" w:hAnsi="Times New Roman" w:cs="Times New Roman"/>
+          <w:sz w:val="24"/>
+        </w:rPr>
+        <w:t xml:space="preserve"> </w:t>
+      </w:r>
+      <w:r>
+        <w:rPr>
+          <w:rFonts w:ascii="Times New Roman" w:hAnsi="Times New Roman" w:cs="Times New Roman"/>
+          <w:sz w:val="24"/>
+        </w:rPr>
+        <w:t>vagy jelszavak</w:t>
+      </w:r>
+      <w:r>
+        <w:rPr>
+          <w:rFonts w:ascii="Times New Roman" w:hAnsi="Times New Roman" w:cs="Times New Roman"/>
+          <w:sz w:val="24"/>
+        </w:rPr>
+        <w:t xml:space="preserve"> nem megfelelő tárolása esetén</w:t>
+      </w:r>
+      <w:r>
+        <w:rPr>
+          <w:rFonts w:ascii="Times New Roman" w:hAnsi="Times New Roman" w:cs="Times New Roman"/>
+          <w:sz w:val="24"/>
+        </w:rPr>
+        <w:t xml:space="preserve"> illetéktelenek</w:t>
+      </w:r>
+      <w:r>
+        <w:rPr>
+          <w:rFonts w:ascii="Times New Roman" w:hAnsi="Times New Roman" w:cs="Times New Roman"/>
+          <w:sz w:val="24"/>
+        </w:rPr>
+        <w:t xml:space="preserve"> könnyen hozzáférhetnek az erőforrásokhoz vagy bizalmas adatokhoz.</w:t>
+      </w:r>
+    </w:p>
+    <w:p>
+      <w:pPr>
+        <w:pStyle w:val="Listaszerbekezds"/>
+        <w:numPr>
+          <w:ilvl w:val="0"/>
+          <w:numId w:val="4"/>
+        </w:numPr>
+        <w:spacing w:after="0" w:line="360" w:lineRule="auto"/>
+        <w:jc w:val="both"/>
+        <w:rPr>
+          <w:rFonts w:ascii="Times New Roman" w:hAnsi="Times New Roman" w:cs="Times New Roman"/>
+          <w:sz w:val="24"/>
+        </w:rPr>
+      </w:pPr>
+      <w:r>
+        <w:rPr>
+          <w:rFonts w:ascii="Times New Roman" w:hAnsi="Times New Roman" w:cs="Times New Roman"/>
+          <w:sz w:val="24"/>
+        </w:rPr>
+        <w:t xml:space="preserve">Munkamenet és jogosultság </w:t>
+      </w:r>
+      <w:r>
+        <w:rPr>
+          <w:rFonts w:ascii="Times New Roman" w:hAnsi="Times New Roman" w:cs="Times New Roman"/>
+          <w:sz w:val="24"/>
+        </w:rPr>
+        <w:t>kezelés</w:t>
+      </w:r>
+      <w:r>
+        <w:rPr>
+          <w:rFonts w:ascii="Times New Roman" w:hAnsi="Times New Roman" w:cs="Times New Roman"/>
+          <w:sz w:val="24"/>
+        </w:rPr>
+        <w:t>:</w:t>
+      </w:r>
+      <w:r>
+        <w:rPr>
+          <w:rFonts w:ascii="Times New Roman" w:hAnsi="Times New Roman" w:cs="Times New Roman"/>
+          <w:sz w:val="24"/>
+        </w:rPr>
+        <w:t xml:space="preserve"> Ezek hibásan</w:t>
+      </w:r>
+      <w:r>
+        <w:rPr>
+          <w:rFonts w:ascii="Times New Roman" w:hAnsi="Times New Roman" w:cs="Times New Roman"/>
+          <w:sz w:val="24"/>
+        </w:rPr>
+        <w:t xml:space="preserve"> kezelésekor </w:t>
+      </w:r>
+      <w:r>
+        <w:rPr>
+          <w:rFonts w:ascii="Times New Roman" w:hAnsi="Times New Roman" w:cs="Times New Roman"/>
+          <w:sz w:val="24"/>
+        </w:rPr>
+        <w:t xml:space="preserve">illetéktelenek </w:t>
+      </w:r>
+      <w:r>
+        <w:rPr>
+          <w:rFonts w:ascii="Times New Roman" w:hAnsi="Times New Roman" w:cs="Times New Roman"/>
+          <w:sz w:val="24"/>
+        </w:rPr>
+        <w:t>férhetnek hozzá</w:t>
+      </w:r>
+      <w:r>
+        <w:rPr>
+          <w:rFonts w:ascii="Times New Roman" w:hAnsi="Times New Roman" w:cs="Times New Roman"/>
+          <w:sz w:val="24"/>
+        </w:rPr>
+        <w:t xml:space="preserve"> </w:t>
+      </w:r>
+      <w:proofErr w:type="gramStart"/>
+      <w:r>
+        <w:rPr>
+          <w:rFonts w:ascii="Times New Roman" w:hAnsi="Times New Roman" w:cs="Times New Roman"/>
+          <w:sz w:val="24"/>
+        </w:rPr>
+        <w:t>privát</w:t>
+      </w:r>
+      <w:proofErr w:type="gramEnd"/>
+      <w:r>
+        <w:rPr>
+          <w:rFonts w:ascii="Times New Roman" w:hAnsi="Times New Roman" w:cs="Times New Roman"/>
+          <w:sz w:val="24"/>
+        </w:rPr>
+        <w:t xml:space="preserve"> adatokhoz és </w:t>
+      </w:r>
+      <w:r>
+        <w:rPr>
+          <w:rFonts w:ascii="Times New Roman" w:hAnsi="Times New Roman" w:cs="Times New Roman"/>
+          <w:sz w:val="24"/>
+        </w:rPr>
+        <w:t>rendszererő</w:t>
+      </w:r>
+      <w:r>
+        <w:rPr>
+          <w:rFonts w:ascii="Times New Roman" w:hAnsi="Times New Roman" w:cs="Times New Roman"/>
+          <w:sz w:val="24"/>
+        </w:rPr>
+        <w:t>forrásokhoz.</w:t>
+      </w:r>
+    </w:p>
+    <w:p>
+      <w:pPr>
+        <w:pStyle w:val="Listaszerbekezds"/>
+        <w:numPr>
+          <w:ilvl w:val="0"/>
+          <w:numId w:val="4"/>
+        </w:numPr>
+        <w:spacing w:after="0" w:line="360" w:lineRule="auto"/>
+        <w:jc w:val="both"/>
+        <w:rPr>
+          <w:rFonts w:ascii="Times New Roman" w:hAnsi="Times New Roman" w:cs="Times New Roman"/>
+          <w:sz w:val="24"/>
+        </w:rPr>
+      </w:pPr>
+      <w:r>
+        <w:rPr>
+          <w:rFonts w:ascii="Times New Roman" w:hAnsi="Times New Roman" w:cs="Times New Roman"/>
+          <w:sz w:val="24"/>
+        </w:rPr>
+        <w:t>Kimenet kódolása:</w:t>
+      </w:r>
+      <w:r>
+        <w:rPr>
+          <w:rFonts w:ascii="Times New Roman" w:hAnsi="Times New Roman" w:cs="Times New Roman"/>
+          <w:sz w:val="24"/>
+        </w:rPr>
+        <w:t xml:space="preserve"> Nem megfelelő kimenet kódolásakor a rendszer </w:t>
+      </w:r>
+      <w:proofErr w:type="spellStart"/>
+      <w:r>
+        <w:rPr>
+          <w:rFonts w:ascii="Times New Roman" w:hAnsi="Times New Roman" w:cs="Times New Roman"/>
+          <w:sz w:val="24"/>
+        </w:rPr>
+        <w:t>cross</w:t>
+      </w:r>
+      <w:proofErr w:type="spellEnd"/>
+      <w:r>
+        <w:rPr>
+          <w:rFonts w:ascii="Times New Roman" w:hAnsi="Times New Roman" w:cs="Times New Roman"/>
+          <w:sz w:val="24"/>
+        </w:rPr>
+        <w:t xml:space="preserve">-site scripting (XSS) támadásnak </w:t>
+      </w:r>
+      <w:r>
+        <w:rPr>
+          <w:rFonts w:ascii="Times New Roman" w:hAnsi="Times New Roman" w:cs="Times New Roman"/>
+          <w:sz w:val="24"/>
+        </w:rPr>
+        <w:t>lehet</w:t>
+      </w:r>
+      <w:r>
+        <w:rPr>
+          <w:rFonts w:ascii="Times New Roman" w:hAnsi="Times New Roman" w:cs="Times New Roman"/>
+          <w:sz w:val="24"/>
+        </w:rPr>
+        <w:t xml:space="preserve"> kitéve, </w:t>
+      </w:r>
+      <w:r>
+        <w:rPr>
+          <w:rFonts w:ascii="Times New Roman" w:hAnsi="Times New Roman" w:cs="Times New Roman"/>
+          <w:sz w:val="24"/>
+        </w:rPr>
+        <w:t>amikor</w:t>
+      </w:r>
+      <w:r>
+        <w:rPr>
+          <w:rFonts w:ascii="Times New Roman" w:hAnsi="Times New Roman" w:cs="Times New Roman"/>
+          <w:sz w:val="24"/>
+        </w:rPr>
+        <w:t xml:space="preserve"> a támadó rosszindulatú kódot juttathat a rendszerbe, </w:t>
+      </w:r>
+      <w:r>
+        <w:rPr>
+          <w:rFonts w:ascii="Times New Roman" w:hAnsi="Times New Roman" w:cs="Times New Roman"/>
+          <w:sz w:val="24"/>
+        </w:rPr>
+        <w:t xml:space="preserve">amely </w:t>
+      </w:r>
+      <w:proofErr w:type="spellStart"/>
+      <w:r>
+        <w:rPr>
+          <w:rFonts w:ascii="Times New Roman" w:hAnsi="Times New Roman" w:cs="Times New Roman"/>
+          <w:sz w:val="24"/>
+        </w:rPr>
+        <w:t>klines</w:t>
+      </w:r>
+      <w:proofErr w:type="spellEnd"/>
+      <w:r>
+        <w:rPr>
+          <w:rFonts w:ascii="Times New Roman" w:hAnsi="Times New Roman" w:cs="Times New Roman"/>
+          <w:sz w:val="24"/>
+        </w:rPr>
+        <w:t xml:space="preserve"> </w:t>
+      </w:r>
+      <w:r>
+        <w:rPr>
+          <w:rFonts w:ascii="Times New Roman" w:hAnsi="Times New Roman" w:cs="Times New Roman"/>
+          <w:sz w:val="24"/>
+        </w:rPr>
+        <w:t xml:space="preserve">oldalon </w:t>
+      </w:r>
+      <w:r>
+        <w:rPr>
+          <w:rFonts w:ascii="Times New Roman" w:hAnsi="Times New Roman" w:cs="Times New Roman"/>
+          <w:sz w:val="24"/>
+        </w:rPr>
+        <w:t>(</w:t>
+      </w:r>
+      <w:r>
+        <w:rPr>
+          <w:rFonts w:ascii="Times New Roman" w:hAnsi="Times New Roman" w:cs="Times New Roman"/>
+          <w:sz w:val="24"/>
+        </w:rPr>
+        <w:t xml:space="preserve">pl. </w:t>
+      </w:r>
+      <w:r>
+        <w:rPr>
+          <w:rFonts w:ascii="Times New Roman" w:hAnsi="Times New Roman" w:cs="Times New Roman"/>
+          <w:sz w:val="24"/>
+        </w:rPr>
+        <w:t>böngésző</w:t>
+      </w:r>
+      <w:r>
+        <w:rPr>
+          <w:rFonts w:ascii="Times New Roman" w:hAnsi="Times New Roman" w:cs="Times New Roman"/>
+          <w:sz w:val="24"/>
+        </w:rPr>
+        <w:t>ben</w:t>
+      </w:r>
+      <w:r>
+        <w:rPr>
+          <w:rFonts w:ascii="Times New Roman" w:hAnsi="Times New Roman" w:cs="Times New Roman"/>
+          <w:sz w:val="24"/>
+        </w:rPr>
+        <w:t>)</w:t>
+      </w:r>
+      <w:r>
+        <w:rPr>
+          <w:rFonts w:ascii="Times New Roman" w:hAnsi="Times New Roman" w:cs="Times New Roman"/>
+          <w:sz w:val="24"/>
+        </w:rPr>
+        <w:t xml:space="preserve"> fut le.</w:t>
+      </w:r>
+    </w:p>
+    <w:p>
+      <w:pPr>
+        <w:pStyle w:val="Listaszerbekezds"/>
+        <w:numPr>
+          <w:ilvl w:val="0"/>
+          <w:numId w:val="4"/>
+        </w:numPr>
+        <w:spacing w:after="0" w:line="360" w:lineRule="auto"/>
+        <w:jc w:val="both"/>
+        <w:rPr>
+          <w:rFonts w:ascii="Times New Roman" w:hAnsi="Times New Roman" w:cs="Times New Roman"/>
+          <w:sz w:val="24"/>
+        </w:rPr>
+      </w:pPr>
+      <w:r>
+        <w:rPr>
+          <w:rFonts w:ascii="Times New Roman" w:hAnsi="Times New Roman" w:cs="Times New Roman"/>
+          <w:sz w:val="24"/>
+        </w:rPr>
+        <w:t>Rendszerkonfiguráció:</w:t>
+      </w:r>
+      <w:r>
+        <w:rPr>
+          <w:rFonts w:ascii="Times New Roman" w:hAnsi="Times New Roman" w:cs="Times New Roman"/>
+          <w:sz w:val="24"/>
+        </w:rPr>
+        <w:t xml:space="preserve"> Alapértelmezett jelszavak vagy túl engedékeny rendszerbeállítások </w:t>
+      </w:r>
+      <w:r>
+        <w:rPr>
+          <w:rFonts w:ascii="Times New Roman" w:hAnsi="Times New Roman" w:cs="Times New Roman"/>
+          <w:sz w:val="24"/>
+        </w:rPr>
+        <w:t>esetén a támadó könnyen bejuthat a rendszerbe.</w:t>
+      </w:r>
+    </w:p>
+    <w:p>
+      <w:pPr>
+        <w:pStyle w:val="Listaszerbekezds"/>
+        <w:numPr>
+          <w:ilvl w:val="0"/>
+          <w:numId w:val="4"/>
+        </w:numPr>
+        <w:spacing w:after="0" w:line="360" w:lineRule="auto"/>
+        <w:jc w:val="both"/>
+        <w:rPr>
+          <w:rFonts w:ascii="Times New Roman" w:hAnsi="Times New Roman" w:cs="Times New Roman"/>
+          <w:sz w:val="24"/>
+        </w:rPr>
+      </w:pPr>
+      <w:r>
+        <w:rPr>
+          <w:rFonts w:ascii="Times New Roman" w:hAnsi="Times New Roman" w:cs="Times New Roman"/>
+          <w:sz w:val="24"/>
+        </w:rPr>
+        <w:t>Adatvédelem:</w:t>
+      </w:r>
+      <w:r>
+        <w:rPr>
+          <w:rFonts w:ascii="Times New Roman" w:hAnsi="Times New Roman" w:cs="Times New Roman"/>
+          <w:sz w:val="24"/>
+        </w:rPr>
+        <w:t xml:space="preserve"> Titkosítás hiánya vagy adatok nem megfelelő tárolása növeli a támadások sikerességének az esélyét.</w:t>
+      </w:r>
+    </w:p>
+    <w:p>
+      <w:pPr>
+        <w:pStyle w:val="Listaszerbekezds"/>
+        <w:numPr>
+          <w:ilvl w:val="0"/>
+          <w:numId w:val="4"/>
+        </w:numPr>
+        <w:spacing w:after="0" w:line="360" w:lineRule="auto"/>
+        <w:jc w:val="both"/>
+        <w:rPr>
+          <w:rFonts w:ascii="Times New Roman" w:hAnsi="Times New Roman" w:cs="Times New Roman"/>
+          <w:sz w:val="24"/>
+        </w:rPr>
+      </w:pPr>
+      <w:r>
+        <w:rPr>
+          <w:rFonts w:ascii="Times New Roman" w:hAnsi="Times New Roman" w:cs="Times New Roman"/>
+          <w:sz w:val="24"/>
+        </w:rPr>
+        <w:t>Adatbázis biztonság:</w:t>
+      </w:r>
+      <w:r>
+        <w:rPr>
+          <w:rFonts w:ascii="Times New Roman" w:hAnsi="Times New Roman" w:cs="Times New Roman"/>
+          <w:sz w:val="24"/>
+        </w:rPr>
+        <w:t xml:space="preserve"> Lekérdezések, érzékeny </w:t>
       </w:r>
       <w:bookmarkStart w:id="8" w:name="_GoBack"/>
       <w:bookmarkEnd w:id="8"/>
@@ -3079,14 +3627,129 @@
           <w:rFonts w:ascii="Times New Roman" w:hAnsi="Times New Roman" w:cs="Times New Roman"/>
           <w:sz w:val="24"/>
         </w:rPr>
-        <w:t>OWASP</w:t>
-      </w:r>
-      <w:r>
-        <w:rPr>
-          <w:rFonts w:ascii="Times New Roman" w:hAnsi="Times New Roman" w:cs="Times New Roman"/>
-          <w:sz w:val="24"/>
-        </w:rPr>
-        <w:t xml:space="preserve"> (Open Web </w:t>
+        <w:t xml:space="preserve">adatok </w:t>
+      </w:r>
+      <w:r>
+        <w:rPr>
+          <w:rFonts w:ascii="Times New Roman" w:hAnsi="Times New Roman" w:cs="Times New Roman"/>
+          <w:sz w:val="24"/>
+        </w:rPr>
+        <w:t>helytelen</w:t>
+      </w:r>
+      <w:r>
+        <w:rPr>
+          <w:rFonts w:ascii="Times New Roman" w:hAnsi="Times New Roman" w:cs="Times New Roman"/>
+          <w:sz w:val="24"/>
+        </w:rPr>
+        <w:t xml:space="preserve"> kezelése adatvesztéshez vagy SQL injekcióhoz vezethet.</w:t>
+      </w:r>
+    </w:p>
+    <w:p>
+      <w:pPr>
+        <w:pStyle w:val="Listaszerbekezds"/>
+        <w:numPr>
+          <w:ilvl w:val="0"/>
+          <w:numId w:val="4"/>
+        </w:numPr>
+        <w:spacing w:after="0" w:line="360" w:lineRule="auto"/>
+        <w:jc w:val="both"/>
+        <w:rPr>
+          <w:rFonts w:ascii="Times New Roman" w:hAnsi="Times New Roman" w:cs="Times New Roman"/>
+          <w:sz w:val="24"/>
+        </w:rPr>
+      </w:pPr>
+      <w:proofErr w:type="gramStart"/>
+      <w:r>
+        <w:rPr>
+          <w:rFonts w:ascii="Times New Roman" w:hAnsi="Times New Roman" w:cs="Times New Roman"/>
+          <w:sz w:val="24"/>
+        </w:rPr>
+        <w:t>Fájl</w:t>
+      </w:r>
+      <w:proofErr w:type="gramEnd"/>
+      <w:r>
+        <w:rPr>
+          <w:rFonts w:ascii="Times New Roman" w:hAnsi="Times New Roman" w:cs="Times New Roman"/>
+          <w:sz w:val="24"/>
+        </w:rPr>
+        <w:t xml:space="preserve"> vagy memóriakezelés:</w:t>
+      </w:r>
+      <w:r>
+        <w:rPr>
+          <w:rFonts w:ascii="Times New Roman" w:hAnsi="Times New Roman" w:cs="Times New Roman"/>
+          <w:sz w:val="24"/>
+        </w:rPr>
+        <w:t xml:space="preserve"> Ellenőrizetlen </w:t>
+      </w:r>
+      <w:r>
+        <w:rPr>
+          <w:rFonts w:ascii="Times New Roman" w:hAnsi="Times New Roman" w:cs="Times New Roman"/>
+          <w:sz w:val="24"/>
+        </w:rPr>
+        <w:t>fájlműveletek</w:t>
+      </w:r>
+      <w:r>
+        <w:rPr>
+          <w:rFonts w:ascii="Times New Roman" w:hAnsi="Times New Roman" w:cs="Times New Roman"/>
+          <w:sz w:val="24"/>
+        </w:rPr>
+        <w:t xml:space="preserve"> injekciós támadás</w:t>
+      </w:r>
+      <w:r>
+        <w:rPr>
+          <w:rFonts w:ascii="Times New Roman" w:hAnsi="Times New Roman" w:cs="Times New Roman"/>
+          <w:sz w:val="24"/>
+        </w:rPr>
+        <w:t>ok</w:t>
+      </w:r>
+      <w:r>
+        <w:rPr>
+          <w:rFonts w:ascii="Times New Roman" w:hAnsi="Times New Roman" w:cs="Times New Roman"/>
+          <w:sz w:val="24"/>
+        </w:rPr>
+        <w:t>hoz vagy fájlmódosításokhoz vezethet</w:t>
+      </w:r>
+      <w:r>
+        <w:rPr>
+          <w:rFonts w:ascii="Times New Roman" w:hAnsi="Times New Roman" w:cs="Times New Roman"/>
+          <w:sz w:val="24"/>
+        </w:rPr>
+        <w:t xml:space="preserve">nek, </w:t>
+      </w:r>
+      <w:r>
+        <w:rPr>
+          <w:rFonts w:ascii="Times New Roman" w:hAnsi="Times New Roman" w:cs="Times New Roman"/>
+          <w:sz w:val="24"/>
+        </w:rPr>
+        <w:t>míg a</w:t>
+      </w:r>
+      <w:r>
+        <w:rPr>
+          <w:rFonts w:ascii="Times New Roman" w:hAnsi="Times New Roman" w:cs="Times New Roman"/>
+          <w:sz w:val="24"/>
+        </w:rPr>
+        <w:t xml:space="preserve"> memória </w:t>
+      </w:r>
+      <w:r>
+        <w:rPr>
+          <w:rFonts w:ascii="Times New Roman" w:hAnsi="Times New Roman" w:cs="Times New Roman"/>
+          <w:sz w:val="24"/>
+        </w:rPr>
+        <w:t xml:space="preserve">hibák (pl. erőforrás kimerítése, túlindexelés) potenciális célponttá </w:t>
+      </w:r>
+      <w:r>
+        <w:rPr>
+          <w:rFonts w:ascii="Times New Roman" w:hAnsi="Times New Roman" w:cs="Times New Roman"/>
+          <w:sz w:val="24"/>
+        </w:rPr>
+        <w:t>tehetik a rendszert</w:t>
+      </w:r>
+      <w:r>
+        <w:rPr>
+          <w:rFonts w:ascii="Times New Roman" w:hAnsi="Times New Roman" w:cs="Times New Roman"/>
+          <w:sz w:val="24"/>
+        </w:rPr>
+        <w:t xml:space="preserve"> </w:t>
       </w:r>
       <w:proofErr w:type="spellStart"/>
       <w:r>
@@ -3094,7 +3757,7 @@
           <w:rFonts w:ascii="Times New Roman" w:hAnsi="Times New Roman" w:cs="Times New Roman"/>
           <w:sz w:val="24"/>
         </w:rPr>
-        <w:t>Application</w:t>
+        <w:t>DoS</w:t>
       </w:r>
       <w:proofErr w:type="spellEnd"/>
       <w:r>
@@ -3102,30 +3765,37 @@
           <w:rFonts w:ascii="Times New Roman" w:hAnsi="Times New Roman" w:cs="Times New Roman"/>
           <w:sz w:val="24"/>
         </w:rPr>
+        <w:t>/</w:t>
+      </w:r>
+      <w:proofErr w:type="spellStart"/>
+      <w:r>
+        <w:rPr>
+          <w:rFonts w:ascii="Times New Roman" w:hAnsi="Times New Roman" w:cs="Times New Roman"/>
+          <w:sz w:val="24"/>
+        </w:rPr>
+        <w:t>DDoS</w:t>
+      </w:r>
+      <w:proofErr w:type="spellEnd"/>
+      <w:r>
+        <w:rPr>
+          <w:rFonts w:ascii="Times New Roman" w:hAnsi="Times New Roman" w:cs="Times New Roman"/>
+          <w:sz w:val="24"/>
+        </w:rPr>
         <w:t xml:space="preserve"> </w:t>
       </w:r>
-      <w:proofErr w:type="spellStart"/>
-      <w:r>
-        <w:rPr>
-          <w:rFonts w:ascii="Times New Roman" w:hAnsi="Times New Roman" w:cs="Times New Roman"/>
-          <w:sz w:val="24"/>
-        </w:rPr>
-        <w:t>Security</w:t>
-      </w:r>
-      <w:proofErr w:type="spellEnd"/>
-      <w:r>
-        <w:rPr>
-          <w:rFonts w:ascii="Times New Roman" w:hAnsi="Times New Roman" w:cs="Times New Roman"/>
-          <w:sz w:val="24"/>
-        </w:rPr>
-        <w:t xml:space="preserve"> Project)</w:t>
-      </w:r>
-      <w:r>
-        <w:rPr>
-          <w:rFonts w:ascii="Times New Roman" w:hAnsi="Times New Roman" w:cs="Times New Roman"/>
-          <w:sz w:val="24"/>
-        </w:rPr>
-        <w:t xml:space="preserve"> alapítvány</w:t>
+      <w:r>
+        <w:rPr>
+          <w:rFonts w:ascii="Times New Roman" w:hAnsi="Times New Roman" w:cs="Times New Roman"/>
+          <w:sz w:val="24"/>
+        </w:rPr>
+        <w:t>(túlterheléses</w:t>
+      </w:r>
+      <w:r>
+        <w:rPr>
+          <w:rFonts w:ascii="Times New Roman" w:hAnsi="Times New Roman" w:cs="Times New Roman"/>
+          <w:sz w:val="24"/>
+        </w:rPr>
+        <w:t>)</w:t>
       </w:r>
       <w:r>
         <w:rPr>
@@ -3139,86 +3809,7 @@
           <w:rFonts w:ascii="Times New Roman" w:hAnsi="Times New Roman" w:cs="Times New Roman"/>
           <w:sz w:val="24"/>
         </w:rPr>
-        <w:t>kezdeményezése</w:t>
-      </w:r>
-      <w:r>
-        <w:rPr>
-          <w:rFonts w:ascii="Times New Roman" w:hAnsi="Times New Roman" w:cs="Times New Roman"/>
-          <w:sz w:val="24"/>
-        </w:rPr>
-        <w:t xml:space="preserve">, melynek a legismertebb kiadványa az OWASP Top Ten. Ez a </w:t>
-      </w:r>
-      <w:proofErr w:type="gramStart"/>
-      <w:r>
-        <w:rPr>
-          <w:rFonts w:ascii="Times New Roman" w:hAnsi="Times New Roman" w:cs="Times New Roman"/>
-          <w:sz w:val="24"/>
-        </w:rPr>
-        <w:t>dokumentum</w:t>
-      </w:r>
-      <w:proofErr w:type="gramEnd"/>
-      <w:r>
-        <w:rPr>
-          <w:rFonts w:ascii="Times New Roman" w:hAnsi="Times New Roman" w:cs="Times New Roman"/>
-          <w:sz w:val="24"/>
-        </w:rPr>
-        <w:t xml:space="preserve"> a </w:t>
-      </w:r>
-      <w:r>
-        <w:rPr>
-          <w:rFonts w:ascii="Times New Roman" w:hAnsi="Times New Roman" w:cs="Times New Roman"/>
-          <w:sz w:val="24"/>
-        </w:rPr>
-        <w:t xml:space="preserve">webalkalmazásokat </w:t>
-      </w:r>
-      <w:r>
-        <w:rPr>
-          <w:rFonts w:ascii="Times New Roman" w:hAnsi="Times New Roman" w:cs="Times New Roman"/>
-          <w:sz w:val="24"/>
-        </w:rPr>
-        <w:t xml:space="preserve">érintő tíz legfontosabb biztonsági kockázatot sorolja fel, és konkrét tanácsokat ad azok megelőzésére. Emellett </w:t>
-      </w:r>
-      <w:r>
-        <w:rPr>
-          <w:rFonts w:ascii="Times New Roman" w:hAnsi="Times New Roman" w:cs="Times New Roman"/>
-          <w:sz w:val="24"/>
-        </w:rPr>
-        <w:t xml:space="preserve">útmutatókat és </w:t>
-      </w:r>
-      <w:r>
-        <w:rPr>
-          <w:rFonts w:ascii="Times New Roman" w:hAnsi="Times New Roman" w:cs="Times New Roman"/>
-          <w:sz w:val="24"/>
-        </w:rPr>
-        <w:t>különféle</w:t>
-      </w:r>
-      <w:r>
-        <w:rPr>
-          <w:rFonts w:ascii="Times New Roman" w:hAnsi="Times New Roman" w:cs="Times New Roman"/>
-          <w:sz w:val="24"/>
-        </w:rPr>
-        <w:t xml:space="preserve"> irányelveket </w:t>
-      </w:r>
-      <w:r>
-        <w:rPr>
-          <w:rFonts w:ascii="Times New Roman" w:hAnsi="Times New Roman" w:cs="Times New Roman"/>
-          <w:sz w:val="24"/>
-        </w:rPr>
-        <w:t xml:space="preserve">is </w:t>
-      </w:r>
-      <w:r>
-        <w:rPr>
-          <w:rFonts w:ascii="Times New Roman" w:hAnsi="Times New Roman" w:cs="Times New Roman"/>
-          <w:sz w:val="24"/>
-        </w:rPr>
-        <w:t xml:space="preserve">nyújt a biztonságos </w:t>
-      </w:r>
-      <w:r>
-        <w:rPr>
-          <w:rFonts w:ascii="Times New Roman" w:hAnsi="Times New Roman" w:cs="Times New Roman"/>
-          <w:sz w:val="24"/>
-        </w:rPr>
-        <w:t>alkalmazások fejlesztéséhez</w:t>
+        <w:t>támadások számára</w:t>
       </w:r>
       <w:r>
         <w:rPr>
@@ -4280,6 +4871,255 @@
       <w:bookmarkEnd w:id="26"/>
       <w:bookmarkEnd w:id="31"/>
     </w:p>
+    <w:p>
+      <w:pPr>
+        <w:spacing w:after="240" w:line="360" w:lineRule="auto"/>
+        <w:jc w:val="both"/>
+        <w:rPr>
+          <w:rFonts w:ascii="Times New Roman" w:hAnsi="Times New Roman" w:cs="Times New Roman"/>
+          <w:sz w:val="24"/>
+        </w:rPr>
+      </w:pPr>
+      <w:r>
+        <w:rPr>
+          <w:rFonts w:ascii="Times New Roman" w:hAnsi="Times New Roman" w:cs="Times New Roman"/>
+          <w:sz w:val="24"/>
+        </w:rPr>
+        <w:t xml:space="preserve">[1] The OWASP </w:t>
+      </w:r>
+      <w:proofErr w:type="spellStart"/>
+      <w:r>
+        <w:rPr>
+          <w:rFonts w:ascii="Times New Roman" w:hAnsi="Times New Roman" w:cs="Times New Roman"/>
+          <w:sz w:val="24"/>
+        </w:rPr>
+        <w:t>Foundation</w:t>
+      </w:r>
+      <w:proofErr w:type="spellEnd"/>
+      <w:r>
+        <w:rPr>
+          <w:rFonts w:ascii="Times New Roman" w:hAnsi="Times New Roman" w:cs="Times New Roman"/>
+          <w:sz w:val="24"/>
+        </w:rPr>
+        <w:t xml:space="preserve">. </w:t>
+      </w:r>
+      <w:proofErr w:type="spellStart"/>
+      <w:r>
+        <w:rPr>
+          <w:rFonts w:ascii="Times New Roman" w:hAnsi="Times New Roman" w:cs="Times New Roman"/>
+          <w:sz w:val="24"/>
+        </w:rPr>
+        <w:t>Application</w:t>
+      </w:r>
+      <w:proofErr w:type="spellEnd"/>
+      <w:r>
+        <w:rPr>
+          <w:rFonts w:ascii="Times New Roman" w:hAnsi="Times New Roman" w:cs="Times New Roman"/>
+          <w:sz w:val="24"/>
+        </w:rPr>
+        <w:t xml:space="preserve"> </w:t>
+      </w:r>
+      <w:proofErr w:type="spellStart"/>
+      <w:r>
+        <w:rPr>
+          <w:rFonts w:ascii="Times New Roman" w:hAnsi="Times New Roman" w:cs="Times New Roman"/>
+          <w:sz w:val="24"/>
+        </w:rPr>
+        <w:t>Security</w:t>
+      </w:r>
+      <w:proofErr w:type="spellEnd"/>
+      <w:r>
+        <w:rPr>
+          <w:rFonts w:ascii="Times New Roman" w:hAnsi="Times New Roman" w:cs="Times New Roman"/>
+          <w:sz w:val="24"/>
+        </w:rPr>
+        <w:t xml:space="preserve"> </w:t>
+      </w:r>
+      <w:proofErr w:type="spellStart"/>
+      <w:r>
+        <w:rPr>
+          <w:rFonts w:ascii="Times New Roman" w:hAnsi="Times New Roman" w:cs="Times New Roman"/>
+          <w:sz w:val="24"/>
+        </w:rPr>
+        <w:t>Verification</w:t>
+      </w:r>
+      <w:proofErr w:type="spellEnd"/>
+      <w:r>
+        <w:rPr>
+          <w:rFonts w:ascii="Times New Roman" w:hAnsi="Times New Roman" w:cs="Times New Roman"/>
+          <w:sz w:val="24"/>
+        </w:rPr>
+        <w:t xml:space="preserve"> Standard</w:t>
+      </w:r>
+      <w:r>
+        <w:rPr>
+          <w:rFonts w:ascii="Times New Roman" w:hAnsi="Times New Roman" w:cs="Times New Roman"/>
+          <w:sz w:val="24"/>
+        </w:rPr>
+        <w:br/>
+      </w:r>
+      <w:hyperlink r:id="rId12" w:history="1">
+        <w:r>
+          <w:rPr>
+            <w:rStyle w:val="Hiperhivatkozs"/>
+            <w:rFonts w:ascii="Times New Roman" w:hAnsi="Times New Roman" w:cs="Times New Roman"/>
+            <w:sz w:val="24"/>
+          </w:rPr>
+          <w:t>https://owasp.org/www-project-application-security-verification-standard/</w:t>
+        </w:r>
+      </w:hyperlink>
+      <w:r>
+        <w:rPr>
+          <w:rFonts w:ascii="Times New Roman" w:hAnsi="Times New Roman" w:cs="Times New Roman"/>
+          <w:sz w:val="24"/>
+        </w:rPr>
+        <w:br/>
+      </w:r>
+      <w:r>
+        <w:rPr>
+          <w:rFonts w:ascii="Times New Roman" w:hAnsi="Times New Roman" w:cs="Times New Roman"/>
+          <w:sz w:val="24"/>
+        </w:rPr>
+        <w:t xml:space="preserve">(Elérés </w:t>
+      </w:r>
+      <w:proofErr w:type="gramStart"/>
+      <w:r>
+        <w:rPr>
+          <w:rFonts w:ascii="Times New Roman" w:hAnsi="Times New Roman" w:cs="Times New Roman"/>
+          <w:sz w:val="24"/>
+        </w:rPr>
+        <w:t>dátuma</w:t>
+      </w:r>
+      <w:proofErr w:type="gramEnd"/>
+      <w:r>
+        <w:rPr>
+          <w:rFonts w:ascii="Times New Roman" w:hAnsi="Times New Roman" w:cs="Times New Roman"/>
+          <w:sz w:val="24"/>
+        </w:rPr>
+        <w:t>: 2025. 09. 22.)</w:t>
+      </w:r>
+    </w:p>
+    <w:p>
+      <w:pPr>
+        <w:spacing w:after="240" w:line="360" w:lineRule="auto"/>
+        <w:jc w:val="both"/>
+        <w:rPr>
+          <w:rFonts w:ascii="Times New Roman" w:hAnsi="Times New Roman" w:cs="Times New Roman"/>
+          <w:sz w:val="24"/>
+        </w:rPr>
+      </w:pPr>
+      <w:r>
+        <w:rPr>
+          <w:rFonts w:ascii="Times New Roman" w:hAnsi="Times New Roman" w:cs="Times New Roman"/>
+          <w:sz w:val="24"/>
+        </w:rPr>
+        <w:t xml:space="preserve">[2] </w:t>
+      </w:r>
+      <w:r>
+        <w:rPr>
+          <w:rFonts w:ascii="Times New Roman" w:hAnsi="Times New Roman" w:cs="Times New Roman"/>
+          <w:sz w:val="24"/>
+        </w:rPr>
+        <w:t xml:space="preserve">Brigitta Baranyai, István Bozó, Melinda Tóth: </w:t>
+      </w:r>
+      <w:proofErr w:type="spellStart"/>
+      <w:r>
+        <w:rPr>
+          <w:rFonts w:ascii="Times New Roman" w:hAnsi="Times New Roman" w:cs="Times New Roman"/>
+          <w:sz w:val="24"/>
+        </w:rPr>
+        <w:t>Supporting</w:t>
+      </w:r>
+      <w:proofErr w:type="spellEnd"/>
+      <w:r>
+        <w:rPr>
+          <w:rFonts w:ascii="Times New Roman" w:hAnsi="Times New Roman" w:cs="Times New Roman"/>
+          <w:sz w:val="24"/>
+        </w:rPr>
+        <w:t xml:space="preserve"> </w:t>
+      </w:r>
+      <w:proofErr w:type="spellStart"/>
+      <w:r>
+        <w:rPr>
+          <w:rFonts w:ascii="Times New Roman" w:hAnsi="Times New Roman" w:cs="Times New Roman"/>
+          <w:sz w:val="24"/>
+        </w:rPr>
+        <w:t>Secure</w:t>
+      </w:r>
+      <w:proofErr w:type="spellEnd"/>
+      <w:r>
+        <w:rPr>
+          <w:rFonts w:ascii="Times New Roman" w:hAnsi="Times New Roman" w:cs="Times New Roman"/>
+          <w:sz w:val="24"/>
+        </w:rPr>
+        <w:t xml:space="preserve"> </w:t>
+      </w:r>
+      <w:proofErr w:type="spellStart"/>
+      <w:r>
+        <w:rPr>
+          <w:rFonts w:ascii="Times New Roman" w:hAnsi="Times New Roman" w:cs="Times New Roman"/>
+          <w:sz w:val="24"/>
+        </w:rPr>
+        <w:t>Coding</w:t>
+      </w:r>
+      <w:proofErr w:type="spellEnd"/>
+      <w:r>
+        <w:rPr>
+          <w:rFonts w:ascii="Times New Roman" w:hAnsi="Times New Roman" w:cs="Times New Roman"/>
+          <w:sz w:val="24"/>
+        </w:rPr>
+        <w:t xml:space="preserve"> </w:t>
+      </w:r>
+      <w:proofErr w:type="spellStart"/>
+      <w:r>
+        <w:rPr>
+          <w:rFonts w:ascii="Times New Roman" w:hAnsi="Times New Roman" w:cs="Times New Roman"/>
+          <w:sz w:val="24"/>
+        </w:rPr>
+        <w:t>with</w:t>
+      </w:r>
+      <w:proofErr w:type="spellEnd"/>
+      <w:r>
+        <w:rPr>
+          <w:rFonts w:ascii="Times New Roman" w:hAnsi="Times New Roman" w:cs="Times New Roman"/>
+          <w:sz w:val="24"/>
+        </w:rPr>
+        <w:t xml:space="preserve"> </w:t>
+      </w:r>
+      <w:proofErr w:type="spellStart"/>
+      <w:r>
+        <w:rPr>
+          <w:rFonts w:ascii="Times New Roman" w:hAnsi="Times New Roman" w:cs="Times New Roman"/>
+          <w:sz w:val="24"/>
+        </w:rPr>
+        <w:t>RefactorErl</w:t>
+      </w:r>
+      <w:proofErr w:type="spellEnd"/>
+      <w:r>
+        <w:rPr>
+          <w:rFonts w:ascii="Times New Roman" w:hAnsi="Times New Roman" w:cs="Times New Roman"/>
+          <w:sz w:val="24"/>
+        </w:rPr>
+        <w:t>, Eötvös Loránd Tudományegyetem, Informatikai Kar, Programnyelvek és Fordítóprogramok Tanszék, 2024</w:t>
+      </w:r>
+    </w:p>
+    <w:p>
+      <w:pPr>
+        <w:spacing w:after="240" w:line="360" w:lineRule="auto"/>
+        <w:jc w:val="both"/>
+        <w:rPr>
+          <w:rFonts w:ascii="Times New Roman" w:hAnsi="Times New Roman" w:cs="Times New Roman"/>
+          <w:sz w:val="24"/>
+        </w:rPr>
+      </w:pPr>
+      <w:r>
+        <w:rPr>
+          <w:rFonts w:ascii="Times New Roman" w:hAnsi="Times New Roman" w:cs="Times New Roman"/>
+          <w:sz w:val="24"/>
+        </w:rPr>
+        <w:t xml:space="preserve">[3] </w:t>
+      </w:r>
+    </w:p>
     <w:p/>
     <w:p>
       <w:pPr>
@@ -4581,7 +5421,7 @@
       <w:bookmarkEnd w:id="33"/>
     </w:p>
     <w:sectPr>
-      <w:footerReference w:type="default" r:id="rId12"/>
+      <w:footerReference w:type="default" r:id="rId13"/>
       <w:type w:val="continuous"/>
       <w:pgSz w:w="11906" w:h="16838"/>
       <w:pgMar w:top="1417" w:right="1417" w:bottom="1417" w:left="1417" w:header="708" w:footer="708" w:gutter="0"/>
@@ -4696,7 +5536,7 @@
           <w:rPr>
             <w:noProof/>
           </w:rPr>
-          <w:t>5</w:t>
+          <w:t>6</w:t>
         </w:r>
         <w:r>
           <w:fldChar w:fldCharType="end"/>
@@ -4992,8 +5832,356 @@
       </w:pPr>
     </w:lvl>
   </w:abstractNum>
+  <w:abstractNum w:abstractNumId="1" w15:restartNumberingAfterBreak="0">
+    <w:nsid w:val="5CF43D07"/>
+    <w:multiLevelType w:val="hybridMultilevel"/>
+    <w:tmpl w:val="E18C7C04"/>
+    <w:lvl w:ilvl="0" w:tplc="040E0001">
+      <w:start w:val="1"/>
+      <w:numFmt w:val="bullet"/>
+      <w:lvlText w:val=""/>
+      <w:lvlJc w:val="left"/>
+      <w:pPr>
+        <w:ind w:left="1287" w:hanging="360"/>
+      </w:pPr>
+      <w:rPr>
+        <w:rFonts w:ascii="Symbol" w:hAnsi="Symbol" w:hint="default"/>
+      </w:rPr>
+    </w:lvl>
+    <w:lvl w:ilvl="1" w:tplc="040E0003" w:tentative="1">
+      <w:start w:val="1"/>
+      <w:numFmt w:val="bullet"/>
+      <w:lvlText w:val="o"/>
+      <w:lvlJc w:val="left"/>
+      <w:pPr>
+        <w:ind w:left="2007" w:hanging="360"/>
+      </w:pPr>
+      <w:rPr>
+        <w:rFonts w:ascii="Courier New" w:hAnsi="Courier New" w:cs="Courier New" w:hint="default"/>
+      </w:rPr>
+    </w:lvl>
+    <w:lvl w:ilvl="2" w:tplc="040E0005" w:tentative="1">
+      <w:start w:val="1"/>
+      <w:numFmt w:val="bullet"/>
+      <w:lvlText w:val=""/>
+      <w:lvlJc w:val="left"/>
+      <w:pPr>
+        <w:ind w:left="2727" w:hanging="360"/>
+      </w:pPr>
+      <w:rPr>
+        <w:rFonts w:ascii="Wingdings" w:hAnsi="Wingdings" w:hint="default"/>
+      </w:rPr>
+    </w:lvl>
+    <w:lvl w:ilvl="3" w:tplc="040E0001" w:tentative="1">
+      <w:start w:val="1"/>
+      <w:numFmt w:val="bullet"/>
+      <w:lvlText w:val=""/>
+      <w:lvlJc w:val="left"/>
+      <w:pPr>
+        <w:ind w:left="3447" w:hanging="360"/>
+      </w:pPr>
+      <w:rPr>
+        <w:rFonts w:ascii="Symbol" w:hAnsi="Symbol" w:hint="default"/>
+      </w:rPr>
+    </w:lvl>
+    <w:lvl w:ilvl="4" w:tplc="040E0003" w:tentative="1">
+      <w:start w:val="1"/>
+      <w:numFmt w:val="bullet"/>
+      <w:lvlText w:val="o"/>
+      <w:lvlJc w:val="left"/>
+      <w:pPr>
+        <w:ind w:left="4167" w:hanging="360"/>
+      </w:pPr>
+      <w:rPr>
+        <w:rFonts w:ascii="Courier New" w:hAnsi="Courier New" w:cs="Courier New" w:hint="default"/>
+      </w:rPr>
+    </w:lvl>
+    <w:lvl w:ilvl="5" w:tplc="040E0005" w:tentative="1">
+      <w:start w:val="1"/>
+      <w:numFmt w:val="bullet"/>
+      <w:lvlText w:val=""/>
+      <w:lvlJc w:val="left"/>
+      <w:pPr>
+        <w:ind w:left="4887" w:hanging="360"/>
+      </w:pPr>
+      <w:rPr>
+        <w:rFonts w:ascii="Wingdings" w:hAnsi="Wingdings" w:hint="default"/>
+      </w:rPr>
+    </w:lvl>
+    <w:lvl w:ilvl="6" w:tplc="040E0001" w:tentative="1">
+      <w:start w:val="1"/>
+      <w:numFmt w:val="bullet"/>
+      <w:lvlText w:val=""/>
+      <w:lvlJc w:val="left"/>
+      <w:pPr>
+        <w:ind w:left="5607" w:hanging="360"/>
+      </w:pPr>
+      <w:rPr>
+        <w:rFonts w:ascii="Symbol" w:hAnsi="Symbol" w:hint="default"/>
+      </w:rPr>
+    </w:lvl>
+    <w:lvl w:ilvl="7" w:tplc="040E0003" w:tentative="1">
+      <w:start w:val="1"/>
+      <w:numFmt w:val="bullet"/>
+      <w:lvlText w:val="o"/>
+      <w:lvlJc w:val="left"/>
+      <w:pPr>
+        <w:ind w:left="6327" w:hanging="360"/>
+      </w:pPr>
+      <w:rPr>
+        <w:rFonts w:ascii="Courier New" w:hAnsi="Courier New" w:cs="Courier New" w:hint="default"/>
+      </w:rPr>
+    </w:lvl>
+    <w:lvl w:ilvl="8" w:tplc="040E0005" w:tentative="1">
+      <w:start w:val="1"/>
+      <w:numFmt w:val="bullet"/>
+      <w:lvlText w:val=""/>
+      <w:lvlJc w:val="left"/>
+      <w:pPr>
+        <w:ind w:left="7047" w:hanging="360"/>
+      </w:pPr>
+      <w:rPr>
+        <w:rFonts w:ascii="Wingdings" w:hAnsi="Wingdings" w:hint="default"/>
+      </w:rPr>
+    </w:lvl>
+  </w:abstractNum>
+  <w:abstractNum w:abstractNumId="2" w15:restartNumberingAfterBreak="0">
+    <w:nsid w:val="652F768E"/>
+    <w:multiLevelType w:val="hybridMultilevel"/>
+    <w:tmpl w:val="CB38C9E8"/>
+    <w:lvl w:ilvl="0" w:tplc="040E0001">
+      <w:start w:val="1"/>
+      <w:numFmt w:val="bullet"/>
+      <w:lvlText w:val=""/>
+      <w:lvlJc w:val="left"/>
+      <w:pPr>
+        <w:ind w:left="1287" w:hanging="360"/>
+      </w:pPr>
+      <w:rPr>
+        <w:rFonts w:ascii="Symbol" w:hAnsi="Symbol" w:hint="default"/>
+      </w:rPr>
+    </w:lvl>
+    <w:lvl w:ilvl="1" w:tplc="040E0003" w:tentative="1">
+      <w:start w:val="1"/>
+      <w:numFmt w:val="bullet"/>
+      <w:lvlText w:val="o"/>
+      <w:lvlJc w:val="left"/>
+      <w:pPr>
+        <w:ind w:left="2007" w:hanging="360"/>
+      </w:pPr>
+      <w:rPr>
+        <w:rFonts w:ascii="Courier New" w:hAnsi="Courier New" w:cs="Courier New" w:hint="default"/>
+      </w:rPr>
+    </w:lvl>
+    <w:lvl w:ilvl="2" w:tplc="040E0005" w:tentative="1">
+      <w:start w:val="1"/>
+      <w:numFmt w:val="bullet"/>
+      <w:lvlText w:val=""/>
+      <w:lvlJc w:val="left"/>
+      <w:pPr>
+        <w:ind w:left="2727" w:hanging="360"/>
+      </w:pPr>
+      <w:rPr>
+        <w:rFonts w:ascii="Wingdings" w:hAnsi="Wingdings" w:hint="default"/>
+      </w:rPr>
+    </w:lvl>
+    <w:lvl w:ilvl="3" w:tplc="040E0001" w:tentative="1">
+      <w:start w:val="1"/>
+      <w:numFmt w:val="bullet"/>
+      <w:lvlText w:val=""/>
+      <w:lvlJc w:val="left"/>
+      <w:pPr>
+        <w:ind w:left="3447" w:hanging="360"/>
+      </w:pPr>
+      <w:rPr>
+        <w:rFonts w:ascii="Symbol" w:hAnsi="Symbol" w:hint="default"/>
+      </w:rPr>
+    </w:lvl>
+    <w:lvl w:ilvl="4" w:tplc="040E0003" w:tentative="1">
+      <w:start w:val="1"/>
+      <w:numFmt w:val="bullet"/>
+      <w:lvlText w:val="o"/>
+      <w:lvlJc w:val="left"/>
+      <w:pPr>
+        <w:ind w:left="4167" w:hanging="360"/>
+      </w:pPr>
+      <w:rPr>
+        <w:rFonts w:ascii="Courier New" w:hAnsi="Courier New" w:cs="Courier New" w:hint="default"/>
+      </w:rPr>
+    </w:lvl>
+    <w:lvl w:ilvl="5" w:tplc="040E0005" w:tentative="1">
+      <w:start w:val="1"/>
+      <w:numFmt w:val="bullet"/>
+      <w:lvlText w:val=""/>
+      <w:lvlJc w:val="left"/>
+      <w:pPr>
+        <w:ind w:left="4887" w:hanging="360"/>
+      </w:pPr>
+      <w:rPr>
+        <w:rFonts w:ascii="Wingdings" w:hAnsi="Wingdings" w:hint="default"/>
+      </w:rPr>
+    </w:lvl>
+    <w:lvl w:ilvl="6" w:tplc="040E0001" w:tentative="1">
+      <w:start w:val="1"/>
+      <w:numFmt w:val="bullet"/>
+      <w:lvlText w:val=""/>
+      <w:lvlJc w:val="left"/>
+      <w:pPr>
+        <w:ind w:left="5607" w:hanging="360"/>
+      </w:pPr>
+      <w:rPr>
+        <w:rFonts w:ascii="Symbol" w:hAnsi="Symbol" w:hint="default"/>
+      </w:rPr>
+    </w:lvl>
+    <w:lvl w:ilvl="7" w:tplc="040E0003" w:tentative="1">
+      <w:start w:val="1"/>
+      <w:numFmt w:val="bullet"/>
+      <w:lvlText w:val="o"/>
+      <w:lvlJc w:val="left"/>
+      <w:pPr>
+        <w:ind w:left="6327" w:hanging="360"/>
+      </w:pPr>
+      <w:rPr>
+        <w:rFonts w:ascii="Courier New" w:hAnsi="Courier New" w:cs="Courier New" w:hint="default"/>
+      </w:rPr>
+    </w:lvl>
+    <w:lvl w:ilvl="8" w:tplc="040E0005" w:tentative="1">
+      <w:start w:val="1"/>
+      <w:numFmt w:val="bullet"/>
+      <w:lvlText w:val=""/>
+      <w:lvlJc w:val="left"/>
+      <w:pPr>
+        <w:ind w:left="7047" w:hanging="360"/>
+      </w:pPr>
+      <w:rPr>
+        <w:rFonts w:ascii="Wingdings" w:hAnsi="Wingdings" w:hint="default"/>
+      </w:rPr>
+    </w:lvl>
+  </w:abstractNum>
+  <w:abstractNum w:abstractNumId="3" w15:restartNumberingAfterBreak="0">
+    <w:nsid w:val="7DC70E51"/>
+    <w:multiLevelType w:val="hybridMultilevel"/>
+    <w:tmpl w:val="C1C409F8"/>
+    <w:lvl w:ilvl="0" w:tplc="040E0001">
+      <w:start w:val="1"/>
+      <w:numFmt w:val="bullet"/>
+      <w:lvlText w:val=""/>
+      <w:lvlJc w:val="left"/>
+      <w:pPr>
+        <w:ind w:left="927" w:hanging="360"/>
+      </w:pPr>
+      <w:rPr>
+        <w:rFonts w:ascii="Symbol" w:hAnsi="Symbol" w:hint="default"/>
+      </w:rPr>
+    </w:lvl>
+    <w:lvl w:ilvl="1" w:tplc="040E0003" w:tentative="1">
+      <w:start w:val="1"/>
+      <w:numFmt w:val="bullet"/>
+      <w:lvlText w:val="o"/>
+      <w:lvlJc w:val="left"/>
+      <w:pPr>
+        <w:ind w:left="1647" w:hanging="360"/>
+      </w:pPr>
+      <w:rPr>
+        <w:rFonts w:ascii="Courier New" w:hAnsi="Courier New" w:cs="Courier New" w:hint="default"/>
+      </w:rPr>
+    </w:lvl>
+    <w:lvl w:ilvl="2" w:tplc="040E0005" w:tentative="1">
+      <w:start w:val="1"/>
+      <w:numFmt w:val="bullet"/>
+      <w:lvlText w:val=""/>
+      <w:lvlJc w:val="left"/>
+      <w:pPr>
+        <w:ind w:left="2367" w:hanging="360"/>
+      </w:pPr>
+      <w:rPr>
+        <w:rFonts w:ascii="Wingdings" w:hAnsi="Wingdings" w:hint="default"/>
+      </w:rPr>
+    </w:lvl>
+    <w:lvl w:ilvl="3" w:tplc="040E0001" w:tentative="1">
+      <w:start w:val="1"/>
+      <w:numFmt w:val="bullet"/>
+      <w:lvlText w:val=""/>
+      <w:lvlJc w:val="left"/>
+      <w:pPr>
+        <w:ind w:left="3087" w:hanging="360"/>
+      </w:pPr>
+      <w:rPr>
+        <w:rFonts w:ascii="Symbol" w:hAnsi="Symbol" w:hint="default"/>
+      </w:rPr>
+    </w:lvl>
+    <w:lvl w:ilvl="4" w:tplc="040E0003" w:tentative="1">
+      <w:start w:val="1"/>
+      <w:numFmt w:val="bullet"/>
+      <w:lvlText w:val="o"/>
+      <w:lvlJc w:val="left"/>
+      <w:pPr>
+        <w:ind w:left="3807" w:hanging="360"/>
+      </w:pPr>
+      <w:rPr>
+        <w:rFonts w:ascii="Courier New" w:hAnsi="Courier New" w:cs="Courier New" w:hint="default"/>
+      </w:rPr>
+    </w:lvl>
+    <w:lvl w:ilvl="5" w:tplc="040E0005" w:tentative="1">
+      <w:start w:val="1"/>
+      <w:numFmt w:val="bullet"/>
+      <w:lvlText w:val=""/>
+      <w:lvlJc w:val="left"/>
+      <w:pPr>
+        <w:ind w:left="4527" w:hanging="360"/>
+      </w:pPr>
+      <w:rPr>
+        <w:rFonts w:ascii="Wingdings" w:hAnsi="Wingdings" w:hint="default"/>
+      </w:rPr>
+    </w:lvl>
+    <w:lvl w:ilvl="6" w:tplc="040E0001" w:tentative="1">
+      <w:start w:val="1"/>
+      <w:numFmt w:val="bullet"/>
+      <w:lvlText w:val=""/>
+      <w:lvlJc w:val="left"/>
+      <w:pPr>
+        <w:ind w:left="5247" w:hanging="360"/>
+      </w:pPr>
+      <w:rPr>
+        <w:rFonts w:ascii="Symbol" w:hAnsi="Symbol" w:hint="default"/>
+      </w:rPr>
+    </w:lvl>
+    <w:lvl w:ilvl="7" w:tplc="040E0003" w:tentative="1">
+      <w:start w:val="1"/>
+      <w:numFmt w:val="bullet"/>
+      <w:lvlText w:val="o"/>
+      <w:lvlJc w:val="left"/>
+      <w:pPr>
+        <w:ind w:left="5967" w:hanging="360"/>
+      </w:pPr>
+      <w:rPr>
+        <w:rFonts w:ascii="Courier New" w:hAnsi="Courier New" w:cs="Courier New" w:hint="default"/>
+      </w:rPr>
+    </w:lvl>
+    <w:lvl w:ilvl="8" w:tplc="040E0005" w:tentative="1">
+      <w:start w:val="1"/>
+      <w:numFmt w:val="bullet"/>
+      <w:lvlText w:val=""/>
+      <w:lvlJc w:val="left"/>
+      <w:pPr>
+        <w:ind w:left="6687" w:hanging="360"/>
+      </w:pPr>
+      <w:rPr>
+        <w:rFonts w:ascii="Wingdings" w:hAnsi="Wingdings" w:hint="default"/>
+      </w:rPr>
+    </w:lvl>
+  </w:abstractNum>
   <w:num w:numId="1">
     <w:abstractNumId w:val="0"/>
+  </w:num>
+  <w:num w:numId="2">
+    <w:abstractNumId w:val="2"/>
+  </w:num>
+  <w:num w:numId="3">
+    <w:abstractNumId w:val="3"/>
+  </w:num>
+  <w:num w:numId="4">
+    <w:abstractNumId w:val="1"/>
   </w:num>
 </w:numbering>
 </file>
@@ -5460,6 +6648,7 @@
   <w:style w:type="character" w:default="1" w:styleId="Bekezdsalapbettpusa">
     <w:name w:val="Default Paragraph Font"/>
     <w:uiPriority w:val="1"/>
+    <w:semiHidden/>
     <w:unhideWhenUsed/>
   </w:style>
   <w:style w:type="table" w:default="1" w:styleId="Normltblzat">
@@ -5737,6 +6926,17 @@
     <w:basedOn w:val="Bekezdsalapbettpusa"/>
     <w:rsid w:val="00C045E4"/>
   </w:style>
+  <w:style w:type="paragraph" w:styleId="Listaszerbekezds">
+    <w:name w:val="List Paragraph"/>
+    <w:basedOn w:val="Norml"/>
+    <w:uiPriority w:val="34"/>
+    <w:qFormat/>
+    <w:rsid w:val="00B22E46"/>
+    <w:pPr>
+      <w:ind w:left="720"/>
+      <w:contextualSpacing/>
+    </w:pPr>
+  </w:style>
 </w:styles>
 </file>
 
@@ -6006,7 +7206,7 @@
 </file>
 
 <file path=customXml/itemProps1.xml><?xml version="1.0" encoding="utf-8"?>
-<ds:datastoreItem xmlns:ds="http://schemas.openxmlformats.org/officeDocument/2006/customXml" ds:itemID="{9933FD3D-54A1-4DF7-BC7E-CE2957F16C0C}">
+<ds:datastoreItem xmlns:ds="http://schemas.openxmlformats.org/officeDocument/2006/customXml" ds:itemID="{21EC78A1-6547-4F4E-BE2F-05D7D7E41BFC}">
   <ds:schemaRefs>
     <ds:schemaRef ds:uri="http://schemas.openxmlformats.org/officeDocument/2006/bibliography"/>
   </ds:schemaRefs>

</xml_diff>

<commit_message>
Bevezetés rész - V3
</commit_message>
<xml_diff>
--- a/Szakdolgozat.docx
+++ b/Szakdolgozat.docx
@@ -3056,17 +3056,16 @@
           <w:rFonts w:ascii="Times New Roman" w:hAnsi="Times New Roman" w:cs="Times New Roman"/>
           <w:sz w:val="24"/>
         </w:rPr>
-        <w:t xml:space="preserve"> Említésre méltó még az OWASP (Open Web </w:t>
-      </w:r>
-      <w:proofErr w:type="spellStart"/>
-      <w:r>
-        <w:rPr>
-          <w:rFonts w:ascii="Times New Roman" w:hAnsi="Times New Roman" w:cs="Times New Roman"/>
-          <w:sz w:val="24"/>
-        </w:rPr>
-        <w:t>Application</w:t>
-      </w:r>
-      <w:proofErr w:type="spellEnd"/>
+        <w:t xml:space="preserve"> Említésre méltó még az OWASP</w:t>
+      </w:r>
+      <w:r>
+        <w:rPr>
+          <w:rStyle w:val="Lbjegyzet-hivatkozs"/>
+          <w:rFonts w:ascii="Times New Roman" w:hAnsi="Times New Roman" w:cs="Times New Roman"/>
+          <w:sz w:val="24"/>
+        </w:rPr>
+        <w:footnoteReference w:id="2"/>
+      </w:r>
       <w:r>
         <w:rPr>
           <w:rFonts w:ascii="Times New Roman" w:hAnsi="Times New Roman" w:cs="Times New Roman"/>
@@ -3074,21 +3073,12 @@
         </w:rPr>
         <w:t xml:space="preserve"> </w:t>
       </w:r>
-      <w:proofErr w:type="spellStart"/>
-      <w:r>
-        <w:rPr>
-          <w:rFonts w:ascii="Times New Roman" w:hAnsi="Times New Roman" w:cs="Times New Roman"/>
-          <w:sz w:val="24"/>
-        </w:rPr>
-        <w:t>Security</w:t>
-      </w:r>
-      <w:proofErr w:type="spellEnd"/>
-      <w:r>
-        <w:rPr>
-          <w:rFonts w:ascii="Times New Roman" w:hAnsi="Times New Roman" w:cs="Times New Roman"/>
-          <w:sz w:val="24"/>
-        </w:rPr>
-        <w:t xml:space="preserve"> Project) alapítvány kezdeményezése, melynek a legismertebb kiadványa az OWASP Top Ten. Ez a </w:t>
+      <w:r>
+        <w:rPr>
+          <w:rFonts w:ascii="Times New Roman" w:hAnsi="Times New Roman" w:cs="Times New Roman"/>
+          <w:sz w:val="24"/>
+        </w:rPr>
+        <w:t xml:space="preserve">alapítvány kezdeményezése, melynek a legismertebb kiadványa az OWASP Top Ten. Ez a </w:t>
       </w:r>
       <w:proofErr w:type="gramStart"/>
       <w:r>
@@ -3122,14 +3112,7 @@
           <w:rFonts w:ascii="Times New Roman" w:hAnsi="Times New Roman" w:cs="Times New Roman"/>
           <w:sz w:val="24"/>
         </w:rPr>
-        <w:t xml:space="preserve">Az </w:t>
-      </w:r>
-      <w:r>
-        <w:rPr>
-          <w:rFonts w:ascii="Times New Roman" w:hAnsi="Times New Roman" w:cs="Times New Roman"/>
-          <w:sz w:val="24"/>
-        </w:rPr>
-        <w:t>A</w:t>
+        <w:t>Az A</w:t>
       </w:r>
       <w:r>
         <w:rPr>
@@ -3157,14 +3140,7 @@
           <w:rFonts w:ascii="Times New Roman" w:hAnsi="Times New Roman" w:cs="Times New Roman"/>
           <w:sz w:val="24"/>
         </w:rPr>
-        <w:t xml:space="preserve"> szerint</w:t>
-      </w:r>
-      <w:r>
-        <w:rPr>
-          <w:rFonts w:ascii="Times New Roman" w:hAnsi="Times New Roman" w:cs="Times New Roman"/>
-          <w:sz w:val="24"/>
-        </w:rPr>
-        <w:t xml:space="preserve"> a következők a legismertebb sérülékenységek egy forráskódban:</w:t>
+        <w:t xml:space="preserve"> szerint a következők a legismertebb sérülékenységek egy forráskódban:</w:t>
       </w:r>
     </w:p>
     <w:p>
@@ -3300,21 +3276,7 @@
           <w:rFonts w:ascii="Times New Roman" w:hAnsi="Times New Roman" w:cs="Times New Roman"/>
           <w:sz w:val="24"/>
         </w:rPr>
-        <w:t xml:space="preserve">Munkamenet és jogosultság </w:t>
-      </w:r>
-      <w:r>
-        <w:rPr>
-          <w:rFonts w:ascii="Times New Roman" w:hAnsi="Times New Roman" w:cs="Times New Roman"/>
-          <w:sz w:val="24"/>
-        </w:rPr>
-        <w:t>kezelés</w:t>
-      </w:r>
-      <w:r>
-        <w:rPr>
-          <w:rFonts w:ascii="Times New Roman" w:hAnsi="Times New Roman" w:cs="Times New Roman"/>
-          <w:sz w:val="24"/>
-        </w:rPr>
-        <w:t>:</w:t>
+        <w:t>Munkamenet és jogosultság kezelés:</w:t>
       </w:r>
       <w:r>
         <w:rPr>
@@ -3408,7 +3370,14 @@
           <w:rFonts w:ascii="Times New Roman" w:hAnsi="Times New Roman" w:cs="Times New Roman"/>
           <w:sz w:val="24"/>
         </w:rPr>
-        <w:t xml:space="preserve"> Nem megfelelő kimenet kódolásakor a rendszer </w:t>
+        <w:t xml:space="preserve"> Nem megfelelő </w:t>
+      </w:r>
+      <w:r>
+        <w:rPr>
+          <w:rFonts w:ascii="Times New Roman" w:hAnsi="Times New Roman" w:cs="Times New Roman"/>
+          <w:sz w:val="24"/>
+        </w:rPr>
+        <w:t xml:space="preserve">kimenet kódolásakor a rendszer </w:t>
       </w:r>
       <w:proofErr w:type="spellStart"/>
       <w:r>
@@ -3416,7 +3385,7 @@
           <w:rFonts w:ascii="Times New Roman" w:hAnsi="Times New Roman" w:cs="Times New Roman"/>
           <w:sz w:val="24"/>
         </w:rPr>
-        <w:t>cross</w:t>
+        <w:t>Cross</w:t>
       </w:r>
       <w:proofErr w:type="spellEnd"/>
       <w:r>
@@ -3424,7 +3393,28 @@
           <w:rFonts w:ascii="Times New Roman" w:hAnsi="Times New Roman" w:cs="Times New Roman"/>
           <w:sz w:val="24"/>
         </w:rPr>
-        <w:t xml:space="preserve">-site scripting (XSS) támadásnak </w:t>
+        <w:t xml:space="preserve"> S</w:t>
+      </w:r>
+      <w:r>
+        <w:rPr>
+          <w:rFonts w:ascii="Times New Roman" w:hAnsi="Times New Roman" w:cs="Times New Roman"/>
+          <w:sz w:val="24"/>
+        </w:rPr>
+        <w:t xml:space="preserve">ite </w:t>
+      </w:r>
+      <w:r>
+        <w:rPr>
+          <w:rFonts w:ascii="Times New Roman" w:hAnsi="Times New Roman" w:cs="Times New Roman"/>
+          <w:sz w:val="24"/>
+        </w:rPr>
+        <w:t>S</w:t>
+      </w:r>
+      <w:r>
+        <w:rPr>
+          <w:rFonts w:ascii="Times New Roman" w:hAnsi="Times New Roman" w:cs="Times New Roman"/>
+          <w:sz w:val="24"/>
+        </w:rPr>
+        <w:t xml:space="preserve">cripting (XSS) támadásnak </w:t>
       </w:r>
       <w:r>
         <w:rPr>
@@ -3482,14 +3472,7 @@
           <w:rFonts w:ascii="Times New Roman" w:hAnsi="Times New Roman" w:cs="Times New Roman"/>
           <w:sz w:val="24"/>
         </w:rPr>
-        <w:t xml:space="preserve">oldalon </w:t>
-      </w:r>
-      <w:r>
-        <w:rPr>
-          <w:rFonts w:ascii="Times New Roman" w:hAnsi="Times New Roman" w:cs="Times New Roman"/>
-          <w:sz w:val="24"/>
-        </w:rPr>
-        <w:t>(</w:t>
+        <w:t>oldalon (</w:t>
       </w:r>
       <w:r>
         <w:rPr>
@@ -3503,21 +3486,7 @@
           <w:rFonts w:ascii="Times New Roman" w:hAnsi="Times New Roman" w:cs="Times New Roman"/>
           <w:sz w:val="24"/>
         </w:rPr>
-        <w:t>böngésző</w:t>
-      </w:r>
-      <w:r>
-        <w:rPr>
-          <w:rFonts w:ascii="Times New Roman" w:hAnsi="Times New Roman" w:cs="Times New Roman"/>
-          <w:sz w:val="24"/>
-        </w:rPr>
-        <w:t>ben</w:t>
-      </w:r>
-      <w:r>
-        <w:rPr>
-          <w:rFonts w:ascii="Times New Roman" w:hAnsi="Times New Roman" w:cs="Times New Roman"/>
-          <w:sz w:val="24"/>
-        </w:rPr>
-        <w:t>)</w:t>
+        <w:t>böngészőben)</w:t>
       </w:r>
       <w:r>
         <w:rPr>
@@ -3618,16 +3587,7 @@
           <w:rFonts w:ascii="Times New Roman" w:hAnsi="Times New Roman" w:cs="Times New Roman"/>
           <w:sz w:val="24"/>
         </w:rPr>
-        <w:t xml:space="preserve"> Lekérdezések, érzékeny </w:t>
-      </w:r>
-      <w:bookmarkStart w:id="8" w:name="_GoBack"/>
-      <w:bookmarkEnd w:id="8"/>
-      <w:r>
-        <w:rPr>
-          <w:rFonts w:ascii="Times New Roman" w:hAnsi="Times New Roman" w:cs="Times New Roman"/>
-          <w:sz w:val="24"/>
-        </w:rPr>
-        <w:t xml:space="preserve">adatok </w:t>
+        <w:t xml:space="preserve"> Lekérdezések, érzékeny adatok </w:t>
       </w:r>
       <w:r>
         <w:rPr>
@@ -3778,6 +3738,14 @@
       <w:proofErr w:type="spellEnd"/>
       <w:r>
         <w:rPr>
+          <w:rStyle w:val="Lbjegyzet-hivatkozs"/>
+          <w:rFonts w:ascii="Times New Roman" w:hAnsi="Times New Roman" w:cs="Times New Roman"/>
+          <w:sz w:val="24"/>
+        </w:rPr>
+        <w:footnoteReference w:id="3"/>
+      </w:r>
+      <w:r>
+        <w:rPr>
           <w:rFonts w:ascii="Times New Roman" w:hAnsi="Times New Roman" w:cs="Times New Roman"/>
           <w:sz w:val="24"/>
         </w:rPr>
@@ -3788,7 +3756,14 @@
           <w:rFonts w:ascii="Times New Roman" w:hAnsi="Times New Roman" w:cs="Times New Roman"/>
           <w:sz w:val="24"/>
         </w:rPr>
-        <w:t>(túlterheléses</w:t>
+        <w:t>(</w:t>
+      </w:r>
+      <w:r>
+        <w:rPr>
+          <w:rFonts w:ascii="Times New Roman" w:hAnsi="Times New Roman" w:cs="Times New Roman"/>
+          <w:sz w:val="24"/>
+        </w:rPr>
+        <w:t>túlterheléses</w:t>
       </w:r>
       <w:r>
         <w:rPr>
@@ -3821,8 +3796,33 @@
     </w:p>
     <w:p>
       <w:pPr>
+        <w:spacing w:after="0" w:line="360" w:lineRule="auto"/>
+        <w:ind w:firstLine="567"/>
+        <w:jc w:val="both"/>
+        <w:rPr>
+          <w:rFonts w:ascii="Times New Roman" w:hAnsi="Times New Roman" w:cs="Times New Roman"/>
+          <w:sz w:val="24"/>
+        </w:rPr>
+      </w:pPr>
+      <w:r>
+        <w:rPr>
+          <w:rFonts w:ascii="Times New Roman" w:hAnsi="Times New Roman" w:cs="Times New Roman"/>
+          <w:sz w:val="24"/>
+        </w:rPr>
+        <w:t>A felsorolt sérülékenységek és következményeik jól mutatják, hogy mennyire fontos a kód biztonsága, és nagy kockázattal jár, ha ezekkel nem törődünk</w:t>
+      </w:r>
+      <w:r>
+        <w:rPr>
+          <w:rFonts w:ascii="Times New Roman" w:hAnsi="Times New Roman" w:cs="Times New Roman"/>
+          <w:sz w:val="24"/>
+        </w:rPr>
+        <w:t>, vagy bizonyos dolgokat nem jól kezelünk.</w:t>
+      </w:r>
+    </w:p>
+    <w:p>
+      <w:pPr>
         <w:pStyle w:val="Cmsor2"/>
-        <w:spacing w:before="120" w:after="360" w:line="240" w:lineRule="auto"/>
+        <w:spacing w:before="120" w:after="360" w:line="360" w:lineRule="auto"/>
         <w:rPr>
           <w:rFonts w:ascii="Times New Roman" w:hAnsi="Times New Roman" w:cs="Times New Roman"/>
           <w:color w:val="000000" w:themeColor="text1"/>
@@ -3830,7 +3830,7 @@
           <w:szCs w:val="32"/>
         </w:rPr>
       </w:pPr>
-      <w:bookmarkStart w:id="9" w:name="_Toc209393925"/>
+      <w:bookmarkStart w:id="8" w:name="_Toc209393925"/>
       <w:r>
         <w:rPr>
           <w:rFonts w:ascii="Times New Roman" w:hAnsi="Times New Roman" w:cs="Times New Roman"/>
@@ -3838,6 +3838,7 @@
           <w:sz w:val="32"/>
           <w:szCs w:val="32"/>
         </w:rPr>
+        <w:lastRenderedPageBreak/>
         <w:t xml:space="preserve">1.1. A </w:t>
       </w:r>
       <w:r>
@@ -3858,16 +3859,348 @@
         </w:rPr>
         <w:t>utatás jelentősége</w:t>
       </w:r>
+      <w:bookmarkEnd w:id="8"/>
+    </w:p>
+    <w:p>
+      <w:pPr>
+        <w:spacing w:after="0" w:line="360" w:lineRule="auto"/>
+        <w:ind w:firstLine="567"/>
+        <w:jc w:val="both"/>
+        <w:rPr>
+          <w:rFonts w:ascii="Times New Roman" w:hAnsi="Times New Roman" w:cs="Times New Roman"/>
+          <w:sz w:val="24"/>
+        </w:rPr>
+      </w:pPr>
+      <w:r>
+        <w:rPr>
+          <w:rFonts w:ascii="Times New Roman" w:hAnsi="Times New Roman" w:cs="Times New Roman"/>
+          <w:sz w:val="24"/>
+        </w:rPr>
+        <w:t>F</w:t>
+      </w:r>
+      <w:r>
+        <w:rPr>
+          <w:rFonts w:ascii="Times New Roman" w:hAnsi="Times New Roman" w:cs="Times New Roman"/>
+          <w:sz w:val="24"/>
+        </w:rPr>
+        <w:t>ejlesztés közben</w:t>
+      </w:r>
+      <w:r>
+        <w:rPr>
+          <w:rFonts w:ascii="Times New Roman" w:hAnsi="Times New Roman" w:cs="Times New Roman"/>
+          <w:sz w:val="24"/>
+        </w:rPr>
+        <w:t xml:space="preserve"> nem tudunk minden lehetséges sérülékeny kódrészletet lefedni és biztonságossá tenni, </w:t>
+      </w:r>
+      <w:r>
+        <w:rPr>
+          <w:rFonts w:ascii="Times New Roman" w:hAnsi="Times New Roman" w:cs="Times New Roman"/>
+          <w:sz w:val="24"/>
+        </w:rPr>
+        <w:t>továbbá</w:t>
+      </w:r>
+      <w:r>
+        <w:rPr>
+          <w:rFonts w:ascii="Times New Roman" w:hAnsi="Times New Roman" w:cs="Times New Roman"/>
+          <w:sz w:val="24"/>
+        </w:rPr>
+        <w:t xml:space="preserve"> </w:t>
+      </w:r>
+      <w:r>
+        <w:rPr>
+          <w:rFonts w:ascii="Times New Roman" w:hAnsi="Times New Roman" w:cs="Times New Roman"/>
+          <w:sz w:val="24"/>
+        </w:rPr>
+        <w:t xml:space="preserve">kézi </w:t>
+      </w:r>
+      <w:r>
+        <w:rPr>
+          <w:rFonts w:ascii="Times New Roman" w:hAnsi="Times New Roman" w:cs="Times New Roman"/>
+          <w:sz w:val="24"/>
+        </w:rPr>
+        <w:t xml:space="preserve">javítás </w:t>
+      </w:r>
+      <w:r>
+        <w:rPr>
+          <w:rFonts w:ascii="Times New Roman" w:hAnsi="Times New Roman" w:cs="Times New Roman"/>
+          <w:sz w:val="24"/>
+        </w:rPr>
+        <w:t>során</w:t>
+      </w:r>
+      <w:r>
+        <w:rPr>
+          <w:rFonts w:ascii="Times New Roman" w:hAnsi="Times New Roman" w:cs="Times New Roman"/>
+          <w:sz w:val="24"/>
+        </w:rPr>
+        <w:t xml:space="preserve"> </w:t>
+      </w:r>
+      <w:r>
+        <w:rPr>
+          <w:rFonts w:ascii="Times New Roman" w:hAnsi="Times New Roman" w:cs="Times New Roman"/>
+          <w:sz w:val="24"/>
+        </w:rPr>
+        <w:t xml:space="preserve">sokkal </w:t>
+      </w:r>
+      <w:r>
+        <w:rPr>
+          <w:rFonts w:ascii="Times New Roman" w:hAnsi="Times New Roman" w:cs="Times New Roman"/>
+          <w:sz w:val="24"/>
+        </w:rPr>
+        <w:t>nagyobb a hibázási lehetőség</w:t>
+      </w:r>
+      <w:r>
+        <w:rPr>
+          <w:rFonts w:ascii="Times New Roman" w:hAnsi="Times New Roman" w:cs="Times New Roman"/>
+          <w:sz w:val="24"/>
+        </w:rPr>
+        <w:t>. Ebből kifolyólag elengedhetetle</w:t>
+      </w:r>
+      <w:r>
+        <w:rPr>
+          <w:rFonts w:ascii="Times New Roman" w:hAnsi="Times New Roman" w:cs="Times New Roman"/>
+          <w:sz w:val="24"/>
+        </w:rPr>
+        <w:t>n ezeknek a</w:t>
+      </w:r>
+      <w:r>
+        <w:rPr>
+          <w:rFonts w:ascii="Times New Roman" w:hAnsi="Times New Roman" w:cs="Times New Roman"/>
+          <w:sz w:val="24"/>
+        </w:rPr>
+        <w:t xml:space="preserve"> </w:t>
+      </w:r>
+      <w:r>
+        <w:rPr>
+          <w:rFonts w:ascii="Times New Roman" w:hAnsi="Times New Roman" w:cs="Times New Roman"/>
+          <w:sz w:val="24"/>
+        </w:rPr>
+        <w:t>folyamatoknak az</w:t>
+      </w:r>
+      <w:r>
+        <w:rPr>
+          <w:rFonts w:ascii="Times New Roman" w:hAnsi="Times New Roman" w:cs="Times New Roman"/>
+          <w:sz w:val="24"/>
+        </w:rPr>
+        <w:t xml:space="preserve"> </w:t>
+      </w:r>
+      <w:r>
+        <w:rPr>
+          <w:rFonts w:ascii="Times New Roman" w:hAnsi="Times New Roman" w:cs="Times New Roman"/>
+          <w:sz w:val="24"/>
+        </w:rPr>
+        <w:t>automatizálása</w:t>
+      </w:r>
+      <w:r>
+        <w:rPr>
+          <w:rFonts w:ascii="Times New Roman" w:hAnsi="Times New Roman" w:cs="Times New Roman"/>
+          <w:sz w:val="24"/>
+        </w:rPr>
+        <w:t xml:space="preserve">, </w:t>
+      </w:r>
+      <w:r>
+        <w:rPr>
+          <w:rFonts w:ascii="Times New Roman" w:hAnsi="Times New Roman" w:cs="Times New Roman"/>
+          <w:sz w:val="24"/>
+        </w:rPr>
+        <w:t>ezáltal</w:t>
+      </w:r>
+      <w:r>
+        <w:rPr>
+          <w:rFonts w:ascii="Times New Roman" w:hAnsi="Times New Roman" w:cs="Times New Roman"/>
+          <w:sz w:val="24"/>
+        </w:rPr>
+        <w:t xml:space="preserve"> minimalizálva a sebezhető </w:t>
+      </w:r>
+      <w:r>
+        <w:rPr>
+          <w:rFonts w:ascii="Times New Roman" w:hAnsi="Times New Roman" w:cs="Times New Roman"/>
+          <w:sz w:val="24"/>
+        </w:rPr>
+        <w:t xml:space="preserve">kódrészeket és </w:t>
+      </w:r>
+      <w:r>
+        <w:rPr>
+          <w:rFonts w:ascii="Times New Roman" w:hAnsi="Times New Roman" w:cs="Times New Roman"/>
+          <w:sz w:val="24"/>
+        </w:rPr>
+        <w:t xml:space="preserve">csökkentve a támadások </w:t>
+      </w:r>
+      <w:r>
+        <w:rPr>
+          <w:rFonts w:ascii="Times New Roman" w:hAnsi="Times New Roman" w:cs="Times New Roman"/>
+          <w:sz w:val="24"/>
+        </w:rPr>
+        <w:t>esélyét</w:t>
+      </w:r>
+      <w:r>
+        <w:rPr>
+          <w:rFonts w:ascii="Times New Roman" w:hAnsi="Times New Roman" w:cs="Times New Roman"/>
+          <w:sz w:val="24"/>
+        </w:rPr>
+        <w:t>.</w:t>
+      </w:r>
+    </w:p>
+    <w:p>
+      <w:pPr>
+        <w:spacing w:after="0" w:line="360" w:lineRule="auto"/>
+        <w:ind w:firstLine="567"/>
+        <w:jc w:val="both"/>
+        <w:rPr>
+          <w:rFonts w:ascii="Times New Roman" w:hAnsi="Times New Roman" w:cs="Times New Roman"/>
+          <w:sz w:val="24"/>
+        </w:rPr>
+      </w:pPr>
+      <w:r>
+        <w:rPr>
+          <w:rFonts w:ascii="Times New Roman" w:hAnsi="Times New Roman" w:cs="Times New Roman"/>
+          <w:sz w:val="24"/>
+        </w:rPr>
+        <w:t xml:space="preserve">Az </w:t>
+      </w:r>
+      <w:proofErr w:type="spellStart"/>
+      <w:r>
+        <w:rPr>
+          <w:rFonts w:ascii="Times New Roman" w:hAnsi="Times New Roman" w:cs="Times New Roman"/>
+          <w:sz w:val="24"/>
+        </w:rPr>
+        <w:t>Erlang</w:t>
+      </w:r>
+      <w:proofErr w:type="spellEnd"/>
+      <w:r>
+        <w:rPr>
+          <w:rFonts w:ascii="Times New Roman" w:hAnsi="Times New Roman" w:cs="Times New Roman"/>
+          <w:sz w:val="24"/>
+        </w:rPr>
+        <w:t xml:space="preserve"> programozási nyelvhez kifejlesztett </w:t>
+      </w:r>
+      <w:proofErr w:type="spellStart"/>
+      <w:r>
+        <w:rPr>
+          <w:rFonts w:ascii="Times New Roman" w:hAnsi="Times New Roman" w:cs="Times New Roman"/>
+          <w:sz w:val="24"/>
+        </w:rPr>
+        <w:t>RefactorErl</w:t>
+      </w:r>
+      <w:proofErr w:type="spellEnd"/>
+      <w:r>
+        <w:rPr>
+          <w:rFonts w:ascii="Times New Roman" w:hAnsi="Times New Roman" w:cs="Times New Roman"/>
+          <w:sz w:val="24"/>
+        </w:rPr>
+        <w:t xml:space="preserve"> eszköz képes azonosítani a </w:t>
+      </w:r>
+      <w:r>
+        <w:rPr>
+          <w:rFonts w:ascii="Times New Roman" w:hAnsi="Times New Roman" w:cs="Times New Roman"/>
+          <w:sz w:val="24"/>
+        </w:rPr>
+        <w:t>biztonsági kockázatot jelentő</w:t>
+      </w:r>
+      <w:r>
+        <w:rPr>
+          <w:rFonts w:ascii="Times New Roman" w:hAnsi="Times New Roman" w:cs="Times New Roman"/>
+          <w:sz w:val="24"/>
+        </w:rPr>
+        <w:t xml:space="preserve"> kódrészeket. A dolgozatom fő célja, hogy kiegészítsem ezt a folyamatot olyan </w:t>
+      </w:r>
+      <w:proofErr w:type="gramStart"/>
+      <w:r>
+        <w:rPr>
+          <w:rFonts w:ascii="Times New Roman" w:hAnsi="Times New Roman" w:cs="Times New Roman"/>
+          <w:sz w:val="24"/>
+        </w:rPr>
+        <w:t>automatikus</w:t>
+      </w:r>
+      <w:proofErr w:type="gramEnd"/>
+      <w:r>
+        <w:rPr>
+          <w:rFonts w:ascii="Times New Roman" w:hAnsi="Times New Roman" w:cs="Times New Roman"/>
+          <w:sz w:val="24"/>
+        </w:rPr>
+        <w:t xml:space="preserve"> transzformációk</w:t>
+      </w:r>
+      <w:r>
+        <w:rPr>
+          <w:rFonts w:ascii="Times New Roman" w:hAnsi="Times New Roman" w:cs="Times New Roman"/>
+          <w:sz w:val="24"/>
+        </w:rPr>
+        <w:t>kal</w:t>
+      </w:r>
+      <w:r>
+        <w:rPr>
+          <w:rFonts w:ascii="Times New Roman" w:hAnsi="Times New Roman" w:cs="Times New Roman"/>
+          <w:sz w:val="24"/>
+        </w:rPr>
+        <w:t xml:space="preserve">, </w:t>
+      </w:r>
+      <w:r>
+        <w:rPr>
+          <w:rFonts w:ascii="Times New Roman" w:hAnsi="Times New Roman" w:cs="Times New Roman"/>
+          <w:sz w:val="24"/>
+        </w:rPr>
+        <w:t xml:space="preserve">amik a támadható kódrészeket biztonságossá alakítják, </w:t>
+      </w:r>
+      <w:r>
+        <w:rPr>
+          <w:rFonts w:ascii="Times New Roman" w:hAnsi="Times New Roman" w:cs="Times New Roman"/>
+          <w:sz w:val="24"/>
+        </w:rPr>
+        <w:t>így egy</w:t>
+      </w:r>
+      <w:r>
+        <w:rPr>
+          <w:rFonts w:ascii="Times New Roman" w:hAnsi="Times New Roman" w:cs="Times New Roman"/>
+          <w:sz w:val="24"/>
+        </w:rPr>
+        <w:t xml:space="preserve"> egységes és megbízható megoldást </w:t>
+      </w:r>
+      <w:r>
+        <w:rPr>
+          <w:rFonts w:ascii="Times New Roman" w:hAnsi="Times New Roman" w:cs="Times New Roman"/>
+          <w:sz w:val="24"/>
+        </w:rPr>
+        <w:t>kaphatunk</w:t>
+      </w:r>
+      <w:r>
+        <w:rPr>
+          <w:rFonts w:ascii="Times New Roman" w:hAnsi="Times New Roman" w:cs="Times New Roman"/>
+          <w:sz w:val="24"/>
+        </w:rPr>
+        <w:t>.</w:t>
+      </w:r>
+      <w:r>
+        <w:rPr>
+          <w:rFonts w:ascii="Times New Roman" w:hAnsi="Times New Roman" w:cs="Times New Roman"/>
+          <w:sz w:val="24"/>
+        </w:rPr>
+        <w:t xml:space="preserve"> </w:t>
+      </w:r>
+      <w:r>
+        <w:rPr>
+          <w:rFonts w:ascii="Times New Roman" w:hAnsi="Times New Roman" w:cs="Times New Roman"/>
+          <w:sz w:val="24"/>
+        </w:rPr>
+        <w:t>A transzformációk alatt olyan</w:t>
+      </w:r>
+      <w:r>
+        <w:rPr>
+          <w:rFonts w:ascii="Times New Roman" w:hAnsi="Times New Roman" w:cs="Times New Roman"/>
+          <w:sz w:val="24"/>
+        </w:rPr>
+        <w:t xml:space="preserve"> kódon belüli átalakításokat értek, amik megváltoztatják a kód mellékhatását, viszont megőrzik annak működését.</w:t>
+      </w:r>
+      <w:r>
+        <w:rPr>
+          <w:rFonts w:ascii="Times New Roman" w:hAnsi="Times New Roman" w:cs="Times New Roman"/>
+          <w:sz w:val="24"/>
+        </w:rPr>
+        <w:t xml:space="preserve"> </w:t>
+      </w:r>
+      <w:r>
+        <w:br w:type="page"/>
+      </w:r>
+      <w:bookmarkStart w:id="9" w:name="_GoBack"/>
       <w:bookmarkEnd w:id="9"/>
-      <w:r>
-        <w:rPr>
-          <w:rFonts w:ascii="Times New Roman" w:hAnsi="Times New Roman" w:cs="Times New Roman"/>
-          <w:color w:val="000000" w:themeColor="text1"/>
-          <w:sz w:val="32"/>
-          <w:szCs w:val="32"/>
-        </w:rPr>
-        <w:br w:type="page"/>
-      </w:r>
     </w:p>
     <w:p>
       <w:pPr>
@@ -5536,7 +5869,7 @@
           <w:rPr>
             <w:noProof/>
           </w:rPr>
-          <w:t>6</w:t>
+          <w:t>7</w:t>
         </w:r>
         <w:r>
           <w:fldChar w:fldCharType="end"/>
@@ -5738,6 +6071,147 @@
       </w:hyperlink>
     </w:p>
   </w:footnote>
+  <w:footnote w:id="2">
+    <w:p>
+      <w:pPr>
+        <w:pStyle w:val="Lbjegyzetszveg"/>
+        <w:spacing w:line="360" w:lineRule="auto"/>
+        <w:jc w:val="both"/>
+        <w:rPr>
+          <w:rFonts w:ascii="Times New Roman" w:hAnsi="Times New Roman" w:cs="Times New Roman"/>
+        </w:rPr>
+      </w:pPr>
+      <w:r>
+        <w:rPr>
+          <w:rStyle w:val="Lbjegyzet-hivatkozs"/>
+          <w:rFonts w:ascii="Times New Roman" w:hAnsi="Times New Roman" w:cs="Times New Roman"/>
+        </w:rPr>
+        <w:footnoteRef/>
+      </w:r>
+      <w:r>
+        <w:rPr>
+          <w:rFonts w:ascii="Times New Roman" w:hAnsi="Times New Roman" w:cs="Times New Roman"/>
+        </w:rPr>
+        <w:t xml:space="preserve"> </w:t>
+      </w:r>
+      <w:r>
+        <w:rPr>
+          <w:rFonts w:ascii="Times New Roman" w:hAnsi="Times New Roman" w:cs="Times New Roman"/>
+        </w:rPr>
+        <w:t xml:space="preserve">Open Web </w:t>
+      </w:r>
+      <w:proofErr w:type="spellStart"/>
+      <w:r>
+        <w:rPr>
+          <w:rFonts w:ascii="Times New Roman" w:hAnsi="Times New Roman" w:cs="Times New Roman"/>
+        </w:rPr>
+        <w:t>Application</w:t>
+      </w:r>
+      <w:proofErr w:type="spellEnd"/>
+      <w:r>
+        <w:rPr>
+          <w:rFonts w:ascii="Times New Roman" w:hAnsi="Times New Roman" w:cs="Times New Roman"/>
+        </w:rPr>
+        <w:t xml:space="preserve"> </w:t>
+      </w:r>
+      <w:proofErr w:type="spellStart"/>
+      <w:r>
+        <w:rPr>
+          <w:rFonts w:ascii="Times New Roman" w:hAnsi="Times New Roman" w:cs="Times New Roman"/>
+        </w:rPr>
+        <w:t>Security</w:t>
+      </w:r>
+      <w:proofErr w:type="spellEnd"/>
+      <w:r>
+        <w:rPr>
+          <w:rFonts w:ascii="Times New Roman" w:hAnsi="Times New Roman" w:cs="Times New Roman"/>
+        </w:rPr>
+        <w:t xml:space="preserve"> Projec</w:t>
+      </w:r>
+      <w:r>
+        <w:rPr>
+          <w:rFonts w:ascii="Times New Roman" w:hAnsi="Times New Roman" w:cs="Times New Roman"/>
+        </w:rPr>
+        <w:t xml:space="preserve">t: </w:t>
+      </w:r>
+      <w:hyperlink r:id="rId2" w:history="1">
+        <w:r>
+          <w:rPr>
+            <w:rStyle w:val="Hiperhivatkozs"/>
+            <w:rFonts w:ascii="Times New Roman" w:hAnsi="Times New Roman" w:cs="Times New Roman"/>
+          </w:rPr>
+          <w:t>https://owasp.org/</w:t>
+        </w:r>
+      </w:hyperlink>
+    </w:p>
+  </w:footnote>
+  <w:footnote w:id="3">
+    <w:p>
+      <w:pPr>
+        <w:pStyle w:val="Lbjegyzetszveg"/>
+        <w:spacing w:line="360" w:lineRule="auto"/>
+        <w:jc w:val="both"/>
+        <w:rPr>
+          <w:rFonts w:ascii="Times New Roman" w:hAnsi="Times New Roman" w:cs="Times New Roman"/>
+        </w:rPr>
+      </w:pPr>
+      <w:r>
+        <w:rPr>
+          <w:rStyle w:val="Lbjegyzet-hivatkozs"/>
+          <w:rFonts w:ascii="Times New Roman" w:hAnsi="Times New Roman" w:cs="Times New Roman"/>
+        </w:rPr>
+        <w:footnoteRef/>
+      </w:r>
+      <w:r>
+        <w:rPr>
+          <w:rFonts w:ascii="Times New Roman" w:hAnsi="Times New Roman" w:cs="Times New Roman"/>
+        </w:rPr>
+        <w:t xml:space="preserve"> </w:t>
+      </w:r>
+      <w:proofErr w:type="spellStart"/>
+      <w:r>
+        <w:rPr>
+          <w:rFonts w:ascii="Times New Roman" w:hAnsi="Times New Roman" w:cs="Times New Roman"/>
+        </w:rPr>
+        <w:t>Denial</w:t>
+      </w:r>
+      <w:proofErr w:type="spellEnd"/>
+      <w:r>
+        <w:rPr>
+          <w:rFonts w:ascii="Times New Roman" w:hAnsi="Times New Roman" w:cs="Times New Roman"/>
+        </w:rPr>
+        <w:t xml:space="preserve"> of Service / </w:t>
+      </w:r>
+      <w:proofErr w:type="spellStart"/>
+      <w:r>
+        <w:rPr>
+          <w:rFonts w:ascii="Times New Roman" w:hAnsi="Times New Roman" w:cs="Times New Roman"/>
+        </w:rPr>
+        <w:t>Distributed</w:t>
+      </w:r>
+      <w:proofErr w:type="spellEnd"/>
+      <w:r>
+        <w:rPr>
+          <w:rFonts w:ascii="Times New Roman" w:hAnsi="Times New Roman" w:cs="Times New Roman"/>
+        </w:rPr>
+        <w:t xml:space="preserve"> </w:t>
+      </w:r>
+      <w:proofErr w:type="spellStart"/>
+      <w:r>
+        <w:rPr>
+          <w:rFonts w:ascii="Times New Roman" w:hAnsi="Times New Roman" w:cs="Times New Roman"/>
+        </w:rPr>
+        <w:t>Denial</w:t>
+      </w:r>
+      <w:proofErr w:type="spellEnd"/>
+      <w:r>
+        <w:rPr>
+          <w:rFonts w:ascii="Times New Roman" w:hAnsi="Times New Roman" w:cs="Times New Roman"/>
+        </w:rPr>
+        <w:t xml:space="preserve"> of Service</w:t>
+      </w:r>
+    </w:p>
+  </w:footnote>
 </w:footnotes>
 </file>
 
@@ -5835,7 +6309,7 @@
   <w:abstractNum w:abstractNumId="1" w15:restartNumberingAfterBreak="0">
     <w:nsid w:val="5CF43D07"/>
     <w:multiLevelType w:val="hybridMultilevel"/>
-    <w:tmpl w:val="E18C7C04"/>
+    <w:tmpl w:val="5F7A2B70"/>
     <w:lvl w:ilvl="0" w:tplc="040E0001">
       <w:start w:val="1"/>
       <w:numFmt w:val="bullet"/>
@@ -7206,7 +7680,7 @@
 </file>
 
 <file path=customXml/itemProps1.xml><?xml version="1.0" encoding="utf-8"?>
-<ds:datastoreItem xmlns:ds="http://schemas.openxmlformats.org/officeDocument/2006/customXml" ds:itemID="{21EC78A1-6547-4F4E-BE2F-05D7D7E41BFC}">
+<ds:datastoreItem xmlns:ds="http://schemas.openxmlformats.org/officeDocument/2006/customXml" ds:itemID="{84CD935D-34EB-42C1-8EA9-7801CC552AF9}">
   <ds:schemaRefs>
     <ds:schemaRef ds:uri="http://schemas.openxmlformats.org/officeDocument/2006/bibliography"/>
   </ds:schemaRefs>

</xml_diff>

<commit_message>
Bevezetés rész - V4
</commit_message>
<xml_diff>
--- a/Szakdolgozat.docx
+++ b/Szakdolgozat.docx
@@ -3883,21 +3883,58 @@
           <w:rFonts w:ascii="Times New Roman" w:hAnsi="Times New Roman" w:cs="Times New Roman"/>
           <w:sz w:val="24"/>
         </w:rPr>
-        <w:t>ejlesztés közben</w:t>
-      </w:r>
-      <w:r>
-        <w:rPr>
-          <w:rFonts w:ascii="Times New Roman" w:hAnsi="Times New Roman" w:cs="Times New Roman"/>
-          <w:sz w:val="24"/>
-        </w:rPr>
-        <w:t xml:space="preserve"> nem tudunk minden lehetséges sérülékeny kódrészletet lefedni és biztonságossá tenni, </w:t>
-      </w:r>
-      <w:r>
-        <w:rPr>
-          <w:rFonts w:ascii="Times New Roman" w:hAnsi="Times New Roman" w:cs="Times New Roman"/>
-          <w:sz w:val="24"/>
-        </w:rPr>
-        <w:t>továbbá</w:t>
+        <w:t xml:space="preserve">ejlesztés </w:t>
+      </w:r>
+      <w:r>
+        <w:rPr>
+          <w:rFonts w:ascii="Times New Roman" w:hAnsi="Times New Roman" w:cs="Times New Roman"/>
+          <w:sz w:val="24"/>
+        </w:rPr>
+        <w:t>során a programozók</w:t>
+      </w:r>
+      <w:r>
+        <w:rPr>
+          <w:rFonts w:ascii="Times New Roman" w:hAnsi="Times New Roman" w:cs="Times New Roman"/>
+          <w:sz w:val="24"/>
+        </w:rPr>
+        <w:t xml:space="preserve"> nem </w:t>
+      </w:r>
+      <w:r>
+        <w:rPr>
+          <w:rFonts w:ascii="Times New Roman" w:hAnsi="Times New Roman" w:cs="Times New Roman"/>
+          <w:sz w:val="24"/>
+        </w:rPr>
+        <w:t>tudnak minden lehetséges sérülékenységet előre látni és lekezelni</w:t>
+      </w:r>
+      <w:r>
+        <w:rPr>
+          <w:rFonts w:ascii="Times New Roman" w:hAnsi="Times New Roman" w:cs="Times New Roman"/>
+          <w:sz w:val="24"/>
+        </w:rPr>
+        <w:t>,</w:t>
+      </w:r>
+      <w:r>
+        <w:rPr>
+          <w:rFonts w:ascii="Times New Roman" w:hAnsi="Times New Roman" w:cs="Times New Roman"/>
+          <w:sz w:val="24"/>
+        </w:rPr>
+        <w:t xml:space="preserve"> így azokat utólag </w:t>
+      </w:r>
+      <w:proofErr w:type="gramStart"/>
+      <w:r>
+        <w:rPr>
+          <w:rFonts w:ascii="Times New Roman" w:hAnsi="Times New Roman" w:cs="Times New Roman"/>
+          <w:sz w:val="24"/>
+        </w:rPr>
+        <w:t>manuálisan</w:t>
+      </w:r>
+      <w:proofErr w:type="gramEnd"/>
+      <w:r>
+        <w:rPr>
+          <w:rFonts w:ascii="Times New Roman" w:hAnsi="Times New Roman" w:cs="Times New Roman"/>
+          <w:sz w:val="24"/>
+        </w:rPr>
+        <w:t xml:space="preserve"> javítják.</w:t>
       </w:r>
       <w:r>
         <w:rPr>
@@ -3911,21 +3948,35 @@
           <w:rFonts w:ascii="Times New Roman" w:hAnsi="Times New Roman" w:cs="Times New Roman"/>
           <w:sz w:val="24"/>
         </w:rPr>
-        <w:t xml:space="preserve">kézi </w:t>
-      </w:r>
-      <w:r>
-        <w:rPr>
-          <w:rFonts w:ascii="Times New Roman" w:hAnsi="Times New Roman" w:cs="Times New Roman"/>
-          <w:sz w:val="24"/>
-        </w:rPr>
-        <w:t xml:space="preserve">javítás </w:t>
-      </w:r>
-      <w:r>
-        <w:rPr>
-          <w:rFonts w:ascii="Times New Roman" w:hAnsi="Times New Roman" w:cs="Times New Roman"/>
-          <w:sz w:val="24"/>
-        </w:rPr>
-        <w:t>során</w:t>
+        <w:t>Legtöbb esetben a kézi javítás rendkívül időigényes, és</w:t>
+      </w:r>
+      <w:r>
+        <w:rPr>
+          <w:rFonts w:ascii="Times New Roman" w:hAnsi="Times New Roman" w:cs="Times New Roman"/>
+          <w:sz w:val="24"/>
+        </w:rPr>
+        <w:t xml:space="preserve"> sokkal nagyobb a hibázási lehetőség</w:t>
+      </w:r>
+      <w:r>
+        <w:rPr>
+          <w:rFonts w:ascii="Times New Roman" w:hAnsi="Times New Roman" w:cs="Times New Roman"/>
+          <w:sz w:val="24"/>
+        </w:rPr>
+        <w:t xml:space="preserve"> is, ebből </w:t>
+      </w:r>
+      <w:r>
+        <w:rPr>
+          <w:rFonts w:ascii="Times New Roman" w:hAnsi="Times New Roman" w:cs="Times New Roman"/>
+          <w:sz w:val="24"/>
+        </w:rPr>
+        <w:t>kifolyólag elengedhetetle</w:t>
+      </w:r>
+      <w:r>
+        <w:rPr>
+          <w:rFonts w:ascii="Times New Roman" w:hAnsi="Times New Roman" w:cs="Times New Roman"/>
+          <w:sz w:val="24"/>
+        </w:rPr>
+        <w:t>n ezeknek a</w:t>
       </w:r>
       <w:r>
         <w:rPr>
@@ -3939,28 +3990,7 @@
           <w:rFonts w:ascii="Times New Roman" w:hAnsi="Times New Roman" w:cs="Times New Roman"/>
           <w:sz w:val="24"/>
         </w:rPr>
-        <w:t xml:space="preserve">sokkal </w:t>
-      </w:r>
-      <w:r>
-        <w:rPr>
-          <w:rFonts w:ascii="Times New Roman" w:hAnsi="Times New Roman" w:cs="Times New Roman"/>
-          <w:sz w:val="24"/>
-        </w:rPr>
-        <w:t>nagyobb a hibázási lehetőség</w:t>
-      </w:r>
-      <w:r>
-        <w:rPr>
-          <w:rFonts w:ascii="Times New Roman" w:hAnsi="Times New Roman" w:cs="Times New Roman"/>
-          <w:sz w:val="24"/>
-        </w:rPr>
-        <w:t>. Ebből kifolyólag elengedhetetle</w:t>
-      </w:r>
-      <w:r>
-        <w:rPr>
-          <w:rFonts w:ascii="Times New Roman" w:hAnsi="Times New Roman" w:cs="Times New Roman"/>
-          <w:sz w:val="24"/>
-        </w:rPr>
-        <w:t>n ezeknek a</w:t>
+        <w:t>folyamatoknak az</w:t>
       </w:r>
       <w:r>
         <w:rPr>
@@ -3974,7 +4004,21 @@
           <w:rFonts w:ascii="Times New Roman" w:hAnsi="Times New Roman" w:cs="Times New Roman"/>
           <w:sz w:val="24"/>
         </w:rPr>
-        <w:t>folyamatoknak az</w:t>
+        <w:t>automatizálása</w:t>
+      </w:r>
+      <w:r>
+        <w:rPr>
+          <w:rFonts w:ascii="Times New Roman" w:hAnsi="Times New Roman" w:cs="Times New Roman"/>
+          <w:sz w:val="24"/>
+        </w:rPr>
+        <w:t xml:space="preserve">. A </w:t>
+      </w:r>
+      <w:r>
+        <w:rPr>
+          <w:rFonts w:ascii="Times New Roman" w:hAnsi="Times New Roman" w:cs="Times New Roman"/>
+          <w:sz w:val="24"/>
+        </w:rPr>
+        <w:t>procedúra</w:t>
       </w:r>
       <w:r>
         <w:rPr>
@@ -3988,7 +4032,63 @@
           <w:rFonts w:ascii="Times New Roman" w:hAnsi="Times New Roman" w:cs="Times New Roman"/>
           <w:sz w:val="24"/>
         </w:rPr>
-        <w:t>automatizálása</w:t>
+        <w:t>képes</w:t>
+      </w:r>
+      <w:r>
+        <w:rPr>
+          <w:rFonts w:ascii="Times New Roman" w:hAnsi="Times New Roman" w:cs="Times New Roman"/>
+          <w:sz w:val="24"/>
+        </w:rPr>
+        <w:t xml:space="preserve"> </w:t>
+      </w:r>
+      <w:r>
+        <w:rPr>
+          <w:rFonts w:ascii="Times New Roman" w:hAnsi="Times New Roman" w:cs="Times New Roman"/>
+          <w:sz w:val="24"/>
+        </w:rPr>
+        <w:t>azonosan</w:t>
+      </w:r>
+      <w:r>
+        <w:rPr>
+          <w:rFonts w:ascii="Times New Roman" w:hAnsi="Times New Roman" w:cs="Times New Roman"/>
+          <w:sz w:val="24"/>
+        </w:rPr>
+        <w:t xml:space="preserve"> </w:t>
+      </w:r>
+      <w:r>
+        <w:rPr>
+          <w:rFonts w:ascii="Times New Roman" w:hAnsi="Times New Roman" w:cs="Times New Roman"/>
+          <w:sz w:val="24"/>
+        </w:rPr>
+        <w:t>kezelni</w:t>
+      </w:r>
+      <w:r>
+        <w:rPr>
+          <w:rFonts w:ascii="Times New Roman" w:hAnsi="Times New Roman" w:cs="Times New Roman"/>
+          <w:sz w:val="24"/>
+        </w:rPr>
+        <w:t xml:space="preserve"> minden </w:t>
+      </w:r>
+      <w:r>
+        <w:rPr>
+          <w:rFonts w:ascii="Times New Roman" w:hAnsi="Times New Roman" w:cs="Times New Roman"/>
+          <w:sz w:val="24"/>
+        </w:rPr>
+        <w:t>sebezhető</w:t>
+      </w:r>
+      <w:r>
+        <w:rPr>
+          <w:rFonts w:ascii="Times New Roman" w:hAnsi="Times New Roman" w:cs="Times New Roman"/>
+          <w:sz w:val="24"/>
+        </w:rPr>
+        <w:t xml:space="preserve"> kódrész</w:t>
+      </w:r>
+      <w:r>
+        <w:rPr>
+          <w:rFonts w:ascii="Times New Roman" w:hAnsi="Times New Roman" w:cs="Times New Roman"/>
+          <w:sz w:val="24"/>
+        </w:rPr>
+        <w:t>letet</w:t>
       </w:r>
       <w:r>
         <w:rPr>
@@ -4002,28 +4102,63 @@
           <w:rFonts w:ascii="Times New Roman" w:hAnsi="Times New Roman" w:cs="Times New Roman"/>
           <w:sz w:val="24"/>
         </w:rPr>
-        <w:t>ezáltal</w:t>
-      </w:r>
-      <w:r>
-        <w:rPr>
-          <w:rFonts w:ascii="Times New Roman" w:hAnsi="Times New Roman" w:cs="Times New Roman"/>
-          <w:sz w:val="24"/>
-        </w:rPr>
-        <w:t xml:space="preserve"> minimalizálva a sebezhető </w:t>
-      </w:r>
-      <w:r>
-        <w:rPr>
-          <w:rFonts w:ascii="Times New Roman" w:hAnsi="Times New Roman" w:cs="Times New Roman"/>
-          <w:sz w:val="24"/>
-        </w:rPr>
-        <w:t xml:space="preserve">kódrészeket és </w:t>
-      </w:r>
-      <w:r>
-        <w:rPr>
-          <w:rFonts w:ascii="Times New Roman" w:hAnsi="Times New Roman" w:cs="Times New Roman"/>
-          <w:sz w:val="24"/>
-        </w:rPr>
-        <w:t xml:space="preserve">csökkentve a támadások </w:t>
+        <w:t xml:space="preserve">így egy megbízható és egységes megoldást kapunk a végén, mely </w:t>
+      </w:r>
+      <w:r>
+        <w:rPr>
+          <w:rFonts w:ascii="Times New Roman" w:hAnsi="Times New Roman" w:cs="Times New Roman"/>
+          <w:sz w:val="24"/>
+        </w:rPr>
+        <w:t>minimalizál</w:t>
+      </w:r>
+      <w:r>
+        <w:rPr>
+          <w:rFonts w:ascii="Times New Roman" w:hAnsi="Times New Roman" w:cs="Times New Roman"/>
+          <w:sz w:val="24"/>
+        </w:rPr>
+        <w:t xml:space="preserve">ja </w:t>
+      </w:r>
+      <w:r>
+        <w:rPr>
+          <w:rFonts w:ascii="Times New Roman" w:hAnsi="Times New Roman" w:cs="Times New Roman"/>
+          <w:sz w:val="24"/>
+        </w:rPr>
+        <w:t xml:space="preserve">a </w:t>
+      </w:r>
+      <w:r>
+        <w:rPr>
+          <w:rFonts w:ascii="Times New Roman" w:hAnsi="Times New Roman" w:cs="Times New Roman"/>
+          <w:sz w:val="24"/>
+        </w:rPr>
+        <w:t>nem biztonságos</w:t>
+      </w:r>
+      <w:r>
+        <w:rPr>
+          <w:rFonts w:ascii="Times New Roman" w:hAnsi="Times New Roman" w:cs="Times New Roman"/>
+          <w:sz w:val="24"/>
+        </w:rPr>
+        <w:t xml:space="preserve"> </w:t>
+      </w:r>
+      <w:r>
+        <w:rPr>
+          <w:rFonts w:ascii="Times New Roman" w:hAnsi="Times New Roman" w:cs="Times New Roman"/>
+          <w:sz w:val="24"/>
+        </w:rPr>
+        <w:t xml:space="preserve">részeket és </w:t>
+      </w:r>
+      <w:r>
+        <w:rPr>
+          <w:rFonts w:ascii="Times New Roman" w:hAnsi="Times New Roman" w:cs="Times New Roman"/>
+          <w:sz w:val="24"/>
+        </w:rPr>
+        <w:t>csökkenti</w:t>
+      </w:r>
+      <w:r>
+        <w:rPr>
+          <w:rFonts w:ascii="Times New Roman" w:hAnsi="Times New Roman" w:cs="Times New Roman"/>
+          <w:sz w:val="24"/>
+        </w:rPr>
+        <w:t xml:space="preserve"> a támadások </w:t>
       </w:r>
       <w:r>
         <w:rPr>
@@ -4071,7 +4206,14 @@
           <w:rFonts w:ascii="Times New Roman" w:hAnsi="Times New Roman" w:cs="Times New Roman"/>
           <w:sz w:val="24"/>
         </w:rPr>
-        <w:t xml:space="preserve"> programozási nyelvhez kifejlesztett </w:t>
+        <w:t xml:space="preserve"> programozási nyelvhez k</w:t>
+      </w:r>
+      <w:r>
+        <w:rPr>
+          <w:rFonts w:ascii="Times New Roman" w:hAnsi="Times New Roman" w:cs="Times New Roman"/>
+          <w:sz w:val="24"/>
+        </w:rPr>
+        <w:t xml:space="preserve">ifejlesztett </w:t>
       </w:r>
       <w:proofErr w:type="spellStart"/>
       <w:r>
@@ -4087,7 +4229,28 @@
           <w:rFonts w:ascii="Times New Roman" w:hAnsi="Times New Roman" w:cs="Times New Roman"/>
           <w:sz w:val="24"/>
         </w:rPr>
-        <w:t xml:space="preserve"> eszköz képes azonosítani a </w:t>
+        <w:t xml:space="preserve"> eszköz képes </w:t>
+      </w:r>
+      <w:r>
+        <w:rPr>
+          <w:rFonts w:ascii="Times New Roman" w:hAnsi="Times New Roman" w:cs="Times New Roman"/>
+          <w:sz w:val="24"/>
+        </w:rPr>
+        <w:t>azonosítani</w:t>
+      </w:r>
+      <w:r>
+        <w:rPr>
+          <w:rFonts w:ascii="Times New Roman" w:hAnsi="Times New Roman" w:cs="Times New Roman"/>
+          <w:sz w:val="24"/>
+        </w:rPr>
+        <w:t xml:space="preserve"> </w:t>
+      </w:r>
+      <w:r>
+        <w:rPr>
+          <w:rFonts w:ascii="Times New Roman" w:hAnsi="Times New Roman" w:cs="Times New Roman"/>
+          <w:sz w:val="24"/>
+        </w:rPr>
+        <w:t xml:space="preserve">a </w:t>
       </w:r>
       <w:r>
         <w:rPr>
@@ -4101,7 +4264,21 @@
           <w:rFonts w:ascii="Times New Roman" w:hAnsi="Times New Roman" w:cs="Times New Roman"/>
           <w:sz w:val="24"/>
         </w:rPr>
-        <w:t xml:space="preserve"> kódrészeket. A dolgozatom fő célja, hogy kiegészítsem ezt a folyamatot olyan </w:t>
+        <w:t xml:space="preserve"> kódrészeket</w:t>
+      </w:r>
+      <w:r>
+        <w:rPr>
+          <w:rFonts w:ascii="Times New Roman" w:hAnsi="Times New Roman" w:cs="Times New Roman"/>
+          <w:sz w:val="24"/>
+        </w:rPr>
+        <w:t>, azonban még csak a felismerésen van a hangsúly</w:t>
+      </w:r>
+      <w:r>
+        <w:rPr>
+          <w:rFonts w:ascii="Times New Roman" w:hAnsi="Times New Roman" w:cs="Times New Roman"/>
+          <w:sz w:val="24"/>
+        </w:rPr>
+        <w:t xml:space="preserve">. A dolgozatom fő célja, hogy kiegészítsem ezt a folyamatot olyan </w:t>
       </w:r>
       <w:proofErr w:type="gramStart"/>
       <w:r>
@@ -4138,35 +4315,21 @@
           <w:rFonts w:ascii="Times New Roman" w:hAnsi="Times New Roman" w:cs="Times New Roman"/>
           <w:sz w:val="24"/>
         </w:rPr>
-        <w:t xml:space="preserve">amik a támadható kódrészeket biztonságossá alakítják, </w:t>
-      </w:r>
-      <w:r>
-        <w:rPr>
-          <w:rFonts w:ascii="Times New Roman" w:hAnsi="Times New Roman" w:cs="Times New Roman"/>
-          <w:sz w:val="24"/>
-        </w:rPr>
-        <w:t>így egy</w:t>
-      </w:r>
-      <w:r>
-        <w:rPr>
-          <w:rFonts w:ascii="Times New Roman" w:hAnsi="Times New Roman" w:cs="Times New Roman"/>
-          <w:sz w:val="24"/>
-        </w:rPr>
-        <w:t xml:space="preserve"> egységes és megbízható megoldást </w:t>
-      </w:r>
-      <w:r>
-        <w:rPr>
-          <w:rFonts w:ascii="Times New Roman" w:hAnsi="Times New Roman" w:cs="Times New Roman"/>
-          <w:sz w:val="24"/>
-        </w:rPr>
-        <w:t>kaphatunk</w:t>
-      </w:r>
-      <w:r>
-        <w:rPr>
-          <w:rFonts w:ascii="Times New Roman" w:hAnsi="Times New Roman" w:cs="Times New Roman"/>
-          <w:sz w:val="24"/>
-        </w:rPr>
-        <w:t>.</w:t>
+        <w:t>amik a támadható kódr</w:t>
+      </w:r>
+      <w:r>
+        <w:rPr>
+          <w:rFonts w:ascii="Times New Roman" w:hAnsi="Times New Roman" w:cs="Times New Roman"/>
+          <w:sz w:val="24"/>
+        </w:rPr>
+        <w:t xml:space="preserve">észeket biztonságosabbá </w:t>
+      </w:r>
+      <w:r>
+        <w:rPr>
+          <w:rFonts w:ascii="Times New Roman" w:hAnsi="Times New Roman" w:cs="Times New Roman"/>
+          <w:sz w:val="24"/>
+        </w:rPr>
+        <w:t>alakítják.</w:t>
       </w:r>
       <w:r>
         <w:rPr>
@@ -4187,20 +4350,100 @@
           <w:rFonts w:ascii="Times New Roman" w:hAnsi="Times New Roman" w:cs="Times New Roman"/>
           <w:sz w:val="24"/>
         </w:rPr>
-        <w:t xml:space="preserve"> kódon belüli átalakításokat értek, amik megváltoztatják a kód mellékhatását, viszont megőrzik annak működését.</w:t>
-      </w:r>
-      <w:r>
-        <w:rPr>
-          <w:rFonts w:ascii="Times New Roman" w:hAnsi="Times New Roman" w:cs="Times New Roman"/>
-          <w:sz w:val="24"/>
-        </w:rPr>
-        <w:t xml:space="preserve"> </w:t>
-      </w:r>
-      <w:r>
-        <w:br w:type="page"/>
+        <w:t xml:space="preserve"> kódon b</w:t>
+      </w:r>
+      <w:r>
+        <w:rPr>
+          <w:rFonts w:ascii="Times New Roman" w:hAnsi="Times New Roman" w:cs="Times New Roman"/>
+          <w:sz w:val="24"/>
+        </w:rPr>
+        <w:t>elüli átalakításokat értek, amelyek módosítják a kód szerkezetét – például új függvény vagy elágazás beszúrása – viszont a program viselkedése és eredménye változatlan marad.</w:t>
       </w:r>
       <w:bookmarkStart w:id="9" w:name="_GoBack"/>
       <w:bookmarkEnd w:id="9"/>
+    </w:p>
+    <w:p>
+      <w:pPr>
+        <w:spacing w:after="0" w:line="360" w:lineRule="auto"/>
+        <w:ind w:firstLine="567"/>
+        <w:jc w:val="both"/>
+        <w:rPr>
+          <w:rFonts w:ascii="Times New Roman" w:hAnsi="Times New Roman" w:cs="Times New Roman"/>
+          <w:sz w:val="24"/>
+        </w:rPr>
+      </w:pPr>
+    </w:p>
+    <w:p>
+      <w:pPr>
+        <w:spacing w:after="0" w:line="360" w:lineRule="auto"/>
+        <w:ind w:firstLine="567"/>
+        <w:jc w:val="both"/>
+        <w:rPr>
+          <w:rFonts w:ascii="Times New Roman" w:hAnsi="Times New Roman" w:cs="Times New Roman"/>
+          <w:sz w:val="24"/>
+        </w:rPr>
+      </w:pPr>
+    </w:p>
+    <w:p>
+      <w:pPr>
+        <w:spacing w:after="0" w:line="360" w:lineRule="auto"/>
+        <w:ind w:firstLine="567"/>
+        <w:jc w:val="both"/>
+        <w:rPr>
+          <w:rFonts w:ascii="Times New Roman" w:hAnsi="Times New Roman" w:cs="Times New Roman"/>
+          <w:sz w:val="24"/>
+        </w:rPr>
+      </w:pPr>
+      <w:proofErr w:type="gramStart"/>
+      <w:r>
+        <w:rPr>
+          <w:rFonts w:ascii="Times New Roman" w:hAnsi="Times New Roman" w:cs="Times New Roman"/>
+          <w:sz w:val="24"/>
+        </w:rPr>
+        <w:t>nem</w:t>
+      </w:r>
+      <w:proofErr w:type="gramEnd"/>
+      <w:r>
+        <w:rPr>
+          <w:rFonts w:ascii="Times New Roman" w:hAnsi="Times New Roman" w:cs="Times New Roman"/>
+          <w:sz w:val="24"/>
+        </w:rPr>
+        <w:t xml:space="preserve"> változtatják meg a program viselkedését</w:t>
+      </w:r>
+      <w:r>
+        <w:rPr>
+          <w:rFonts w:ascii="Times New Roman" w:hAnsi="Times New Roman" w:cs="Times New Roman"/>
+          <w:sz w:val="24"/>
+        </w:rPr>
+        <w:t>, viszont</w:t>
+      </w:r>
+      <w:r>
+        <w:rPr>
+          <w:rFonts w:ascii="Times New Roman" w:hAnsi="Times New Roman" w:cs="Times New Roman"/>
+          <w:sz w:val="24"/>
+        </w:rPr>
+        <w:t xml:space="preserve"> </w:t>
+      </w:r>
+      <w:r>
+        <w:rPr>
+          <w:rFonts w:ascii="Times New Roman" w:hAnsi="Times New Roman" w:cs="Times New Roman"/>
+          <w:sz w:val="24"/>
+        </w:rPr>
+        <w:t xml:space="preserve">megváltoztatják </w:t>
+      </w:r>
+      <w:r>
+        <w:rPr>
+          <w:rFonts w:ascii="Times New Roman" w:hAnsi="Times New Roman" w:cs="Times New Roman"/>
+          <w:sz w:val="24"/>
+        </w:rPr>
+        <w:t>annak hatását</w:t>
+      </w:r>
+      <w:r>
+        <w:t>.</w:t>
+      </w:r>
+      <w:r>
+        <w:br w:type="page"/>
+      </w:r>
     </w:p>
     <w:p>
       <w:pPr>
@@ -5869,7 +6112,7 @@
           <w:rPr>
             <w:noProof/>
           </w:rPr>
-          <w:t>7</w:t>
+          <w:t>6</w:t>
         </w:r>
         <w:r>
           <w:fldChar w:fldCharType="end"/>
@@ -6092,47 +6335,35 @@
         <w:rPr>
           <w:rFonts w:ascii="Times New Roman" w:hAnsi="Times New Roman" w:cs="Times New Roman"/>
         </w:rPr>
+        <w:t xml:space="preserve"> Open Web </w:t>
+      </w:r>
+      <w:proofErr w:type="spellStart"/>
+      <w:r>
+        <w:rPr>
+          <w:rFonts w:ascii="Times New Roman" w:hAnsi="Times New Roman" w:cs="Times New Roman"/>
+        </w:rPr>
+        <w:t>Application</w:t>
+      </w:r>
+      <w:proofErr w:type="spellEnd"/>
+      <w:r>
+        <w:rPr>
+          <w:rFonts w:ascii="Times New Roman" w:hAnsi="Times New Roman" w:cs="Times New Roman"/>
+        </w:rPr>
         <w:t xml:space="preserve"> </w:t>
       </w:r>
-      <w:r>
-        <w:rPr>
-          <w:rFonts w:ascii="Times New Roman" w:hAnsi="Times New Roman" w:cs="Times New Roman"/>
-        </w:rPr>
-        <w:t xml:space="preserve">Open Web </w:t>
-      </w:r>
       <w:proofErr w:type="spellStart"/>
       <w:r>
         <w:rPr>
           <w:rFonts w:ascii="Times New Roman" w:hAnsi="Times New Roman" w:cs="Times New Roman"/>
         </w:rPr>
-        <w:t>Application</w:t>
+        <w:t>Security</w:t>
       </w:r>
       <w:proofErr w:type="spellEnd"/>
       <w:r>
         <w:rPr>
           <w:rFonts w:ascii="Times New Roman" w:hAnsi="Times New Roman" w:cs="Times New Roman"/>
         </w:rPr>
-        <w:t xml:space="preserve"> </w:t>
-      </w:r>
-      <w:proofErr w:type="spellStart"/>
-      <w:r>
-        <w:rPr>
-          <w:rFonts w:ascii="Times New Roman" w:hAnsi="Times New Roman" w:cs="Times New Roman"/>
-        </w:rPr>
-        <w:t>Security</w:t>
-      </w:r>
-      <w:proofErr w:type="spellEnd"/>
-      <w:r>
-        <w:rPr>
-          <w:rFonts w:ascii="Times New Roman" w:hAnsi="Times New Roman" w:cs="Times New Roman"/>
-        </w:rPr>
-        <w:t xml:space="preserve"> Projec</w:t>
-      </w:r>
-      <w:r>
-        <w:rPr>
-          <w:rFonts w:ascii="Times New Roman" w:hAnsi="Times New Roman" w:cs="Times New Roman"/>
-        </w:rPr>
-        <w:t xml:space="preserve">t: </w:t>
+        <w:t xml:space="preserve"> Project: </w:t>
       </w:r>
       <w:hyperlink r:id="rId2" w:history="1">
         <w:r>
@@ -7680,7 +7911,7 @@
 </file>
 
 <file path=customXml/itemProps1.xml><?xml version="1.0" encoding="utf-8"?>
-<ds:datastoreItem xmlns:ds="http://schemas.openxmlformats.org/officeDocument/2006/customXml" ds:itemID="{84CD935D-34EB-42C1-8EA9-7801CC552AF9}">
+<ds:datastoreItem xmlns:ds="http://schemas.openxmlformats.org/officeDocument/2006/customXml" ds:itemID="{3A84D4E3-1D6A-4A6C-B63E-8268BFF80383}">
   <ds:schemaRefs>
     <ds:schemaRef ds:uri="http://schemas.openxmlformats.org/officeDocument/2006/bibliography"/>
   </ds:schemaRefs>

</xml_diff>

<commit_message>
Irodalmi áttekintés - V6
</commit_message>
<xml_diff>
--- a/Szakdolgozat.docx
+++ b/Szakdolgozat.docx
@@ -215,7 +215,39 @@
           <w:rFonts w:ascii="Times New Roman" w:hAnsi="Times New Roman" w:cs="Times New Roman"/>
           <w:sz w:val="48"/>
         </w:rPr>
-        <w:t xml:space="preserve">Nem biztonságos kód biztonságossá transzformálása a RefactorErl </w:t>
+        <w:t xml:space="preserve">Nem biztonságos kód biztonságossá </w:t>
+      </w:r>
+      <w:proofErr w:type="gramStart"/>
+      <w:r>
+        <w:rPr>
+          <w:rFonts w:ascii="Times New Roman" w:hAnsi="Times New Roman" w:cs="Times New Roman"/>
+          <w:sz w:val="48"/>
+        </w:rPr>
+        <w:t>transzformálása</w:t>
+      </w:r>
+      <w:proofErr w:type="gramEnd"/>
+      <w:r>
+        <w:rPr>
+          <w:rFonts w:ascii="Times New Roman" w:hAnsi="Times New Roman" w:cs="Times New Roman"/>
+          <w:sz w:val="48"/>
+        </w:rPr>
+        <w:t xml:space="preserve"> a </w:t>
+      </w:r>
+      <w:proofErr w:type="spellStart"/>
+      <w:r>
+        <w:rPr>
+          <w:rFonts w:ascii="Times New Roman" w:hAnsi="Times New Roman" w:cs="Times New Roman"/>
+          <w:sz w:val="48"/>
+        </w:rPr>
+        <w:t>RefactorErl</w:t>
+      </w:r>
+      <w:proofErr w:type="spellEnd"/>
+      <w:r>
+        <w:rPr>
+          <w:rFonts w:ascii="Times New Roman" w:hAnsi="Times New Roman" w:cs="Times New Roman"/>
+          <w:sz w:val="48"/>
+        </w:rPr>
+        <w:t xml:space="preserve"> </w:t>
       </w:r>
     </w:p>
     <w:p>
@@ -227,6 +259,7 @@
           <w:sz w:val="32"/>
         </w:rPr>
       </w:pPr>
+      <w:proofErr w:type="gramStart"/>
       <w:r>
         <w:rPr>
           <w:rFonts w:ascii="Times New Roman" w:hAnsi="Times New Roman" w:cs="Times New Roman"/>
@@ -234,6 +267,7 @@
         </w:rPr>
         <w:t>segítségével</w:t>
       </w:r>
+      <w:proofErr w:type="gramEnd"/>
     </w:p>
     <w:p>
       <w:pPr>
@@ -480,7 +514,25 @@
           <w:sz w:val="24"/>
           <w:szCs w:val="24"/>
         </w:rPr>
-        <w:t>Programtervező informatikus MSc.</w:t>
+        <w:t xml:space="preserve">Programtervező informatikus </w:t>
+      </w:r>
+      <w:proofErr w:type="spellStart"/>
+      <w:r>
+        <w:rPr>
+          <w:rFonts w:ascii="Times New Roman" w:hAnsi="Times New Roman" w:cs="Times New Roman"/>
+          <w:sz w:val="24"/>
+          <w:szCs w:val="24"/>
+        </w:rPr>
+        <w:t>MSc</w:t>
+      </w:r>
+      <w:proofErr w:type="spellEnd"/>
+      <w:r>
+        <w:rPr>
+          <w:rFonts w:ascii="Times New Roman" w:hAnsi="Times New Roman" w:cs="Times New Roman"/>
+          <w:sz w:val="24"/>
+          <w:szCs w:val="24"/>
+        </w:rPr>
+        <w:t>.</w:t>
       </w:r>
       <w:bookmarkEnd w:id="5"/>
     </w:p>
@@ -557,6 +609,7 @@
           <w:szCs w:val="44"/>
         </w:rPr>
       </w:pPr>
+      <w:proofErr w:type="gramStart"/>
       <w:r>
         <w:rPr>
           <w:rFonts w:ascii="Times New Roman" w:hAnsi="Times New Roman" w:cs="Times New Roman"/>
@@ -566,6 +619,7 @@
         <w:lastRenderedPageBreak/>
         <w:t>Absztrakt</w:t>
       </w:r>
+      <w:proofErr w:type="gramEnd"/>
     </w:p>
     <w:p>
       <w:pPr>
@@ -595,13 +649,29 @@
         <w:t>om</w:t>
       </w:r>
       <w:r>
-        <w:t xml:space="preserve"> célja olyan automatikus, illetve </w:t>
+        <w:t xml:space="preserve"> célja olyan </w:t>
+      </w:r>
+      <w:proofErr w:type="gramStart"/>
+      <w:r>
+        <w:t>automatikus</w:t>
+      </w:r>
+      <w:proofErr w:type="gramEnd"/>
+      <w:r>
+        <w:t xml:space="preserve">, illetve </w:t>
       </w:r>
       <w:r>
         <w:t>részben automatikus transzformác</w:t>
       </w:r>
       <w:r>
-        <w:t>iók definiálása a RefactorErl statikus elemző eszközben</w:t>
+        <w:t xml:space="preserve">iók definiálása a </w:t>
+      </w:r>
+      <w:proofErr w:type="spellStart"/>
+      <w:r>
+        <w:t>RefactorErl</w:t>
+      </w:r>
+      <w:proofErr w:type="spellEnd"/>
+      <w:r>
+        <w:t xml:space="preserve"> statikus elemző eszközben</w:t>
       </w:r>
       <w:r>
         <w:t xml:space="preserve">, </w:t>
@@ -613,17 +683,35 @@
         <w:t xml:space="preserve">melyek </w:t>
       </w:r>
       <w:r>
-        <w:t>az Erlang nyelvben előforduló sérülékeny kódrészleteket biztonságossá alakítják.</w:t>
+        <w:t xml:space="preserve">az </w:t>
+      </w:r>
+      <w:proofErr w:type="spellStart"/>
+      <w:r>
+        <w:t>Erlang</w:t>
+      </w:r>
+      <w:proofErr w:type="spellEnd"/>
+      <w:r>
+        <w:t xml:space="preserve"> nyelvben előforduló sérülékeny kódrészleteket biztonságossá alakítják.</w:t>
       </w:r>
       <w:r>
         <w:t xml:space="preserve"> </w:t>
       </w:r>
       <w:r>
-        <w:t xml:space="preserve">Az Erlang </w:t>
-      </w:r>
+        <w:t xml:space="preserve">Az </w:t>
+      </w:r>
+      <w:proofErr w:type="spellStart"/>
+      <w:r>
+        <w:t>Erlang</w:t>
+      </w:r>
+      <w:proofErr w:type="spellEnd"/>
+      <w:r>
+        <w:t xml:space="preserve"> </w:t>
+      </w:r>
+      <w:proofErr w:type="gramStart"/>
       <w:r>
         <w:t>funkcionális</w:t>
       </w:r>
+      <w:proofErr w:type="gramEnd"/>
       <w:r>
         <w:t>, magas</w:t>
       </w:r>
@@ -688,10 +776,26 @@
         <w:t xml:space="preserve"> </w:t>
       </w:r>
       <w:r>
-        <w:t>A RefactorErl egy nyílt forráskódú s</w:t>
-      </w:r>
-      <w:r>
-        <w:t xml:space="preserve">tatikus elemző eszköz, amely támogatja az Erlang </w:t>
+        <w:t xml:space="preserve">A </w:t>
+      </w:r>
+      <w:proofErr w:type="spellStart"/>
+      <w:r>
+        <w:t>RefactorErl</w:t>
+      </w:r>
+      <w:proofErr w:type="spellEnd"/>
+      <w:r>
+        <w:t xml:space="preserve"> egy nyílt forráskódú s</w:t>
+      </w:r>
+      <w:r>
+        <w:t xml:space="preserve">tatikus elemző eszköz, amely támogatja az </w:t>
+      </w:r>
+      <w:proofErr w:type="spellStart"/>
+      <w:r>
+        <w:t>Erlang</w:t>
+      </w:r>
+      <w:proofErr w:type="spellEnd"/>
+      <w:r>
+        <w:t xml:space="preserve"> </w:t>
       </w:r>
       <w:r>
         <w:t xml:space="preserve">fejlesztők </w:t>
@@ -703,7 +807,23 @@
         <w:t>különféle kódel</w:t>
       </w:r>
       <w:r>
-        <w:t xml:space="preserve">emzési és keresési funkciókkal, valamint lehetőséget biztosít refaktorálások és transzformációk megvalósítására is. A </w:t>
+        <w:t xml:space="preserve">emzési és keresési </w:t>
+      </w:r>
+      <w:proofErr w:type="gramStart"/>
+      <w:r>
+        <w:t>funkciókkal</w:t>
+      </w:r>
+      <w:proofErr w:type="gramEnd"/>
+      <w:r>
+        <w:t xml:space="preserve">, valamint lehetőséget biztosít </w:t>
+      </w:r>
+      <w:proofErr w:type="spellStart"/>
+      <w:r>
+        <w:t>refaktorálások</w:t>
+      </w:r>
+      <w:proofErr w:type="spellEnd"/>
+      <w:r>
+        <w:t xml:space="preserve"> és transzformációk megvalósítására is. A </w:t>
       </w:r>
       <w:r>
         <w:t>kutatás</w:t>
@@ -712,13 +832,29 @@
         <w:t>om</w:t>
       </w:r>
       <w:r>
-        <w:t xml:space="preserve"> fő része azoknak a biztonságossá tevő mintáknak a meghatározása és implementálása, amelyek a program eredeti funkcionalitását megőrizve kizárják a potenciális </w:t>
+        <w:t xml:space="preserve"> fő része azoknak a biztonságossá tevő mintáknak a meghatározása és implementálása, amelyek a program eredeti funkcionalitását megőrizve kizárják a </w:t>
+      </w:r>
+      <w:proofErr w:type="gramStart"/>
+      <w:r>
+        <w:t>potenciális</w:t>
+      </w:r>
+      <w:proofErr w:type="gramEnd"/>
+      <w:r>
+        <w:t xml:space="preserve"> </w:t>
       </w:r>
       <w:r>
         <w:t>sérülékenységeket</w:t>
       </w:r>
       <w:r>
-        <w:t>. Ilyen például az inputok megfelelő ellenőrzése beszúrásos támadások megelőzésére.</w:t>
+        <w:t xml:space="preserve">. Ilyen például az </w:t>
+      </w:r>
+      <w:proofErr w:type="gramStart"/>
+      <w:r>
+        <w:t>inputok</w:t>
+      </w:r>
+      <w:proofErr w:type="gramEnd"/>
+      <w:r>
+        <w:t xml:space="preserve"> megfelelő ellenőrzése beszúrásos támadások megelőzésére.</w:t>
       </w:r>
       <w:r>
         <w:t xml:space="preserve"> Célom olyan</w:t>
@@ -751,7 +887,15 @@
         <w:t>mberi hibákból fakadó kockázat</w:t>
       </w:r>
       <w:r>
-        <w:t>, ezzel hozzájárulva a megbízhatóbb Erlang al</w:t>
+        <w:t xml:space="preserve">, ezzel hozzájárulva a megbízhatóbb </w:t>
+      </w:r>
+      <w:proofErr w:type="spellStart"/>
+      <w:r>
+        <w:t>Erlang</w:t>
+      </w:r>
+      <w:proofErr w:type="spellEnd"/>
+      <w:r>
+        <w:t xml:space="preserve"> al</w:t>
       </w:r>
       <w:r>
         <w:t>apú rendszerek megvalósításához.</w:t>
@@ -2473,7 +2617,23 @@
           <w:rFonts w:ascii="Times New Roman" w:hAnsi="Times New Roman" w:cs="Times New Roman"/>
           <w:sz w:val="24"/>
         </w:rPr>
-        <w:t>és a digitalizáció szerepe a világon</w:t>
+        <w:t xml:space="preserve">és a </w:t>
+      </w:r>
+      <w:proofErr w:type="spellStart"/>
+      <w:r>
+        <w:rPr>
+          <w:rFonts w:ascii="Times New Roman" w:hAnsi="Times New Roman" w:cs="Times New Roman"/>
+          <w:sz w:val="24"/>
+        </w:rPr>
+        <w:t>digitalizáció</w:t>
+      </w:r>
+      <w:proofErr w:type="spellEnd"/>
+      <w:r>
+        <w:rPr>
+          <w:rFonts w:ascii="Times New Roman" w:hAnsi="Times New Roman" w:cs="Times New Roman"/>
+          <w:sz w:val="24"/>
+        </w:rPr>
+        <w:t xml:space="preserve"> szerepe a világon</w:t>
       </w:r>
       <w:r>
         <w:rPr>
@@ -2501,7 +2661,39 @@
           <w:rFonts w:ascii="Times New Roman" w:hAnsi="Times New Roman" w:cs="Times New Roman"/>
           <w:sz w:val="24"/>
         </w:rPr>
-        <w:t>nő a kibertámadások számossága, melyek egyre komplexebbek lesznek az idő előre haladtával.</w:t>
+        <w:t xml:space="preserve">nő a </w:t>
+      </w:r>
+      <w:proofErr w:type="spellStart"/>
+      <w:r>
+        <w:rPr>
+          <w:rFonts w:ascii="Times New Roman" w:hAnsi="Times New Roman" w:cs="Times New Roman"/>
+          <w:sz w:val="24"/>
+        </w:rPr>
+        <w:t>kibertámadások</w:t>
+      </w:r>
+      <w:proofErr w:type="spellEnd"/>
+      <w:r>
+        <w:rPr>
+          <w:rFonts w:ascii="Times New Roman" w:hAnsi="Times New Roman" w:cs="Times New Roman"/>
+          <w:sz w:val="24"/>
+        </w:rPr>
+        <w:t xml:space="preserve"> számossága, melyek egyre </w:t>
+      </w:r>
+      <w:proofErr w:type="gramStart"/>
+      <w:r>
+        <w:rPr>
+          <w:rFonts w:ascii="Times New Roman" w:hAnsi="Times New Roman" w:cs="Times New Roman"/>
+          <w:sz w:val="24"/>
+        </w:rPr>
+        <w:t>komplexebbek</w:t>
+      </w:r>
+      <w:proofErr w:type="gramEnd"/>
+      <w:r>
+        <w:rPr>
+          <w:rFonts w:ascii="Times New Roman" w:hAnsi="Times New Roman" w:cs="Times New Roman"/>
+          <w:sz w:val="24"/>
+        </w:rPr>
+        <w:t xml:space="preserve"> lesznek az idő előre haladtával.</w:t>
       </w:r>
       <w:r>
         <w:rPr>
@@ -2515,14 +2707,44 @@
           <w:rFonts w:ascii="Times New Roman" w:hAnsi="Times New Roman" w:cs="Times New Roman"/>
           <w:sz w:val="24"/>
         </w:rPr>
-        <w:t xml:space="preserve">Fontos tisztázni, hogy mit is értünk kibertámadás alatt: </w:t>
-      </w:r>
-      <w:r>
-        <w:rPr>
-          <w:rFonts w:ascii="Times New Roman" w:hAnsi="Times New Roman" w:cs="Times New Roman"/>
-          <w:sz w:val="24"/>
-        </w:rPr>
-        <w:t>olyan szándékos tevékenység, amelynek célja a számítógépes rendszerek vagy hálózatok működésének a megzavarása, hozzáférés bizalmas adatokhoz</w:t>
+        <w:t xml:space="preserve">Fontos tisztázni, hogy mit is értünk </w:t>
+      </w:r>
+      <w:proofErr w:type="spellStart"/>
+      <w:r>
+        <w:rPr>
+          <w:rFonts w:ascii="Times New Roman" w:hAnsi="Times New Roman" w:cs="Times New Roman"/>
+          <w:sz w:val="24"/>
+        </w:rPr>
+        <w:t>kibertámadás</w:t>
+      </w:r>
+      <w:proofErr w:type="spellEnd"/>
+      <w:r>
+        <w:rPr>
+          <w:rFonts w:ascii="Times New Roman" w:hAnsi="Times New Roman" w:cs="Times New Roman"/>
+          <w:sz w:val="24"/>
+        </w:rPr>
+        <w:t xml:space="preserve"> alatt: </w:t>
+      </w:r>
+      <w:r>
+        <w:rPr>
+          <w:rFonts w:ascii="Times New Roman" w:hAnsi="Times New Roman" w:cs="Times New Roman"/>
+          <w:sz w:val="24"/>
+        </w:rPr>
+        <w:t>olyan szándékos tevékenység</w:t>
+      </w:r>
+      <w:r>
+        <w:rPr>
+          <w:rFonts w:ascii="Times New Roman" w:hAnsi="Times New Roman" w:cs="Times New Roman"/>
+          <w:sz w:val="24"/>
+        </w:rPr>
+        <w:t xml:space="preserve">, amelynek célja a számítógépes </w:t>
+      </w:r>
+      <w:r>
+        <w:rPr>
+          <w:rFonts w:ascii="Times New Roman" w:hAnsi="Times New Roman" w:cs="Times New Roman"/>
+          <w:sz w:val="24"/>
+        </w:rPr>
+        <w:t>rendszerek vagy hálózatok működésének a megzavarása, hozzáférés bizalmas adatokhoz</w:t>
       </w:r>
       <w:r>
         <w:rPr>
@@ -2634,7 +2856,23 @@
           <w:rFonts w:ascii="Times New Roman" w:hAnsi="Times New Roman" w:cs="Times New Roman"/>
           <w:sz w:val="24"/>
         </w:rPr>
-        <w:t>érzékeny információkhoz,</w:t>
+        <w:t xml:space="preserve">érzékeny </w:t>
+      </w:r>
+      <w:proofErr w:type="gramStart"/>
+      <w:r>
+        <w:rPr>
+          <w:rFonts w:ascii="Times New Roman" w:hAnsi="Times New Roman" w:cs="Times New Roman"/>
+          <w:sz w:val="24"/>
+        </w:rPr>
+        <w:t>információkhoz</w:t>
+      </w:r>
+      <w:proofErr w:type="gramEnd"/>
+      <w:r>
+        <w:rPr>
+          <w:rFonts w:ascii="Times New Roman" w:hAnsi="Times New Roman" w:cs="Times New Roman"/>
+          <w:sz w:val="24"/>
+        </w:rPr>
+        <w:t>,</w:t>
       </w:r>
       <w:r>
         <w:rPr>
@@ -2834,7 +3072,23 @@
           <w:rFonts w:ascii="Times New Roman" w:hAnsi="Times New Roman" w:cs="Times New Roman"/>
           <w:sz w:val="24"/>
         </w:rPr>
-        <w:t xml:space="preserve">alapítvány kezdeményezése, melynek a legismertebb kiadványa az OWASP Top Ten. Ez a dokumentum a webalkalmazásokat érintő tíz legfontosabb biztonsági kockázatot sorolja fel, és konkrét </w:t>
+        <w:t xml:space="preserve">alapítvány kezdeményezése, melynek a legismertebb kiadványa az OWASP Top Ten. Ez a </w:t>
+      </w:r>
+      <w:proofErr w:type="gramStart"/>
+      <w:r>
+        <w:rPr>
+          <w:rFonts w:ascii="Times New Roman" w:hAnsi="Times New Roman" w:cs="Times New Roman"/>
+          <w:sz w:val="24"/>
+        </w:rPr>
+        <w:t>dokumentum</w:t>
+      </w:r>
+      <w:proofErr w:type="gramEnd"/>
+      <w:r>
+        <w:rPr>
+          <w:rFonts w:ascii="Times New Roman" w:hAnsi="Times New Roman" w:cs="Times New Roman"/>
+          <w:sz w:val="24"/>
+        </w:rPr>
+        <w:t xml:space="preserve"> a webalkalmazásokat érintő tíz legfontosabb biztonsági kockázatot sorolja fel, és konkrét </w:t>
       </w:r>
       <w:r>
         <w:rPr>
@@ -2867,7 +3121,39 @@
           <w:rFonts w:ascii="Times New Roman" w:hAnsi="Times New Roman" w:cs="Times New Roman"/>
           <w:sz w:val="24"/>
         </w:rPr>
-        <w:t>a szoftverbiztonság meghatározó tényező az élet minden pontján, éppen ezért különösen fontos, hogy olyan funkcionális nyelvekben is, mint az Erlang, a potenciális támadható rések időben fe</w:t>
+        <w:t xml:space="preserve">a szoftverbiztonság meghatározó tényező az élet minden pontján, éppen ezért különösen fontos, hogy olyan </w:t>
+      </w:r>
+      <w:proofErr w:type="gramStart"/>
+      <w:r>
+        <w:rPr>
+          <w:rFonts w:ascii="Times New Roman" w:hAnsi="Times New Roman" w:cs="Times New Roman"/>
+          <w:sz w:val="24"/>
+        </w:rPr>
+        <w:t>funkcionális</w:t>
+      </w:r>
+      <w:proofErr w:type="gramEnd"/>
+      <w:r>
+        <w:rPr>
+          <w:rFonts w:ascii="Times New Roman" w:hAnsi="Times New Roman" w:cs="Times New Roman"/>
+          <w:sz w:val="24"/>
+        </w:rPr>
+        <w:t xml:space="preserve"> nyelvekben is, mint az </w:t>
+      </w:r>
+      <w:proofErr w:type="spellStart"/>
+      <w:r>
+        <w:rPr>
+          <w:rFonts w:ascii="Times New Roman" w:hAnsi="Times New Roman" w:cs="Times New Roman"/>
+          <w:sz w:val="24"/>
+        </w:rPr>
+        <w:t>Erlang</w:t>
+      </w:r>
+      <w:proofErr w:type="spellEnd"/>
+      <w:r>
+        <w:rPr>
+          <w:rFonts w:ascii="Times New Roman" w:hAnsi="Times New Roman" w:cs="Times New Roman"/>
+          <w:sz w:val="24"/>
+        </w:rPr>
+        <w:t>, a potenciális támadható rések időben fe</w:t>
       </w:r>
       <w:r>
         <w:rPr>
@@ -2983,7 +3269,23 @@
           <w:rFonts w:ascii="Times New Roman" w:hAnsi="Times New Roman" w:cs="Times New Roman"/>
           <w:sz w:val="24"/>
         </w:rPr>
-        <w:t xml:space="preserve"> így azokat utólag manuálisan javítják.</w:t>
+        <w:t xml:space="preserve"> így azokat utólag </w:t>
+      </w:r>
+      <w:proofErr w:type="gramStart"/>
+      <w:r>
+        <w:rPr>
+          <w:rFonts w:ascii="Times New Roman" w:hAnsi="Times New Roman" w:cs="Times New Roman"/>
+          <w:sz w:val="24"/>
+        </w:rPr>
+        <w:t>manuálisan</w:t>
+      </w:r>
+      <w:proofErr w:type="gramEnd"/>
+      <w:r>
+        <w:rPr>
+          <w:rFonts w:ascii="Times New Roman" w:hAnsi="Times New Roman" w:cs="Times New Roman"/>
+          <w:sz w:val="24"/>
+        </w:rPr>
+        <w:t xml:space="preserve"> javítják.</w:t>
       </w:r>
       <w:r>
         <w:rPr>
@@ -3239,14 +3541,46 @@
           <w:rFonts w:ascii="Times New Roman" w:hAnsi="Times New Roman" w:cs="Times New Roman"/>
           <w:sz w:val="24"/>
         </w:rPr>
-        <w:t>Az Erlang programozási nyelvhez k</w:t>
-      </w:r>
-      <w:r>
-        <w:rPr>
-          <w:rFonts w:ascii="Times New Roman" w:hAnsi="Times New Roman" w:cs="Times New Roman"/>
-          <w:sz w:val="24"/>
-        </w:rPr>
-        <w:t xml:space="preserve">ifejlesztett RefactorErl eszköz képes </w:t>
+        <w:t xml:space="preserve">Az </w:t>
+      </w:r>
+      <w:proofErr w:type="spellStart"/>
+      <w:r>
+        <w:rPr>
+          <w:rFonts w:ascii="Times New Roman" w:hAnsi="Times New Roman" w:cs="Times New Roman"/>
+          <w:sz w:val="24"/>
+        </w:rPr>
+        <w:t>Erlang</w:t>
+      </w:r>
+      <w:proofErr w:type="spellEnd"/>
+      <w:r>
+        <w:rPr>
+          <w:rFonts w:ascii="Times New Roman" w:hAnsi="Times New Roman" w:cs="Times New Roman"/>
+          <w:sz w:val="24"/>
+        </w:rPr>
+        <w:t xml:space="preserve"> programozási nyelvhez k</w:t>
+      </w:r>
+      <w:r>
+        <w:rPr>
+          <w:rFonts w:ascii="Times New Roman" w:hAnsi="Times New Roman" w:cs="Times New Roman"/>
+          <w:sz w:val="24"/>
+        </w:rPr>
+        <w:t xml:space="preserve">ifejlesztett </w:t>
+      </w:r>
+      <w:proofErr w:type="spellStart"/>
+      <w:r>
+        <w:rPr>
+          <w:rFonts w:ascii="Times New Roman" w:hAnsi="Times New Roman" w:cs="Times New Roman"/>
+          <w:sz w:val="24"/>
+        </w:rPr>
+        <w:t>RefactorErl</w:t>
+      </w:r>
+      <w:proofErr w:type="spellEnd"/>
+      <w:r>
+        <w:rPr>
+          <w:rFonts w:ascii="Times New Roman" w:hAnsi="Times New Roman" w:cs="Times New Roman"/>
+          <w:sz w:val="24"/>
+        </w:rPr>
+        <w:t xml:space="preserve"> eszköz képes </w:t>
       </w:r>
       <w:r>
         <w:rPr>
@@ -3311,12 +3645,21 @@
         </w:rPr>
         <w:t xml:space="preserve">kiegészítsem ezt a folyamatot olyan </w:t>
       </w:r>
-      <w:r>
-        <w:rPr>
-          <w:rFonts w:ascii="Times New Roman" w:hAnsi="Times New Roman" w:cs="Times New Roman"/>
-          <w:sz w:val="24"/>
-        </w:rPr>
-        <w:t>automatikus transzformációk</w:t>
+      <w:proofErr w:type="gramStart"/>
+      <w:r>
+        <w:rPr>
+          <w:rFonts w:ascii="Times New Roman" w:hAnsi="Times New Roman" w:cs="Times New Roman"/>
+          <w:sz w:val="24"/>
+        </w:rPr>
+        <w:t>automatikus</w:t>
+      </w:r>
+      <w:proofErr w:type="gramEnd"/>
+      <w:r>
+        <w:rPr>
+          <w:rFonts w:ascii="Times New Roman" w:hAnsi="Times New Roman" w:cs="Times New Roman"/>
+          <w:sz w:val="24"/>
+        </w:rPr>
+        <w:t xml:space="preserve"> transzformációk</w:t>
       </w:r>
       <w:r>
         <w:rPr>
@@ -3425,21 +3768,23 @@
           <w:rFonts w:ascii="Times New Roman" w:hAnsi="Times New Roman" w:cs="Times New Roman"/>
           <w:sz w:val="24"/>
         </w:rPr>
-        <w:t xml:space="preserve">Ezáltal a kutatásom hozzájárulhat ahhoz, hogy az Erlang alapú rendszerek biztonságossá tétele ne csak hatékonyabbá </w:t>
-      </w:r>
-      <w:r>
-        <w:rPr>
-          <w:rFonts w:ascii="Times New Roman" w:hAnsi="Times New Roman" w:cs="Times New Roman"/>
-          <w:sz w:val="24"/>
-        </w:rPr>
-        <w:t>és egységesebb</w:t>
-      </w:r>
-      <w:r>
-        <w:rPr>
-          <w:rFonts w:ascii="Times New Roman" w:hAnsi="Times New Roman" w:cs="Times New Roman"/>
-          <w:sz w:val="24"/>
-        </w:rPr>
-        <w:t>é, hanem hosszú távon fenntarthatóbbá is váljon.</w:t>
+        <w:t xml:space="preserve">Ezáltal a kutatásom hozzájárulhat ahhoz, hogy az </w:t>
+      </w:r>
+      <w:proofErr w:type="spellStart"/>
+      <w:r>
+        <w:rPr>
+          <w:rFonts w:ascii="Times New Roman" w:hAnsi="Times New Roman" w:cs="Times New Roman"/>
+          <w:sz w:val="24"/>
+        </w:rPr>
+        <w:t>Erlang</w:t>
+      </w:r>
+      <w:proofErr w:type="spellEnd"/>
+      <w:r>
+        <w:rPr>
+          <w:rFonts w:ascii="Times New Roman" w:hAnsi="Times New Roman" w:cs="Times New Roman"/>
+          <w:sz w:val="24"/>
+        </w:rPr>
+        <w:t xml:space="preserve"> alapú rendszerek biztonságossá tétele ne csak hatékonyabbá és egységesebbé, hanem hosszú távon fenntarthatóbbá is váljon.</w:t>
       </w:r>
       <w:r>
         <w:br w:type="page"/>
@@ -3521,7 +3866,21 @@
           <w:rFonts w:ascii="Times New Roman" w:hAnsi="Times New Roman" w:cs="Times New Roman"/>
           <w:sz w:val="24"/>
         </w:rPr>
-        <w:t>kutatásom érthetőbb legyen, fontosnak tartom áttekinteni a témához kapcsolódó legfontosabb háttérismereteket.</w:t>
+        <w:t xml:space="preserve">kutatásom érthetőbb legyen, </w:t>
+      </w:r>
+      <w:r>
+        <w:rPr>
+          <w:rFonts w:ascii="Times New Roman" w:hAnsi="Times New Roman" w:cs="Times New Roman"/>
+          <w:sz w:val="24"/>
+        </w:rPr>
+        <w:t>célszerűnek</w:t>
+      </w:r>
+      <w:r>
+        <w:rPr>
+          <w:rFonts w:ascii="Times New Roman" w:hAnsi="Times New Roman" w:cs="Times New Roman"/>
+          <w:sz w:val="24"/>
+        </w:rPr>
+        <w:t xml:space="preserve"> tartom áttekinteni a témához kapcsolódó legfontosabb háttérismereteket.</w:t>
       </w:r>
     </w:p>
     <w:p>
@@ -3555,60 +3914,148 @@
       <w:bookmarkEnd w:id="11"/>
     </w:p>
     <w:p>
-      <w:r>
-        <w:t xml:space="preserve">A forráskód biztonság lassan már alap követelménnyé vált, mégis érdemes </w:t>
-      </w:r>
-      <w:r>
-        <w:t xml:space="preserve">lenne </w:t>
-      </w:r>
-      <w:r>
-        <w:t xml:space="preserve">tisztázni, hogy mit is értünk alatta pontosan. A fejlesztési folyamat azon részét jelenti, amely a kódban található sérülékenységek megelőzésére, felismerésére és azok kezelésére irányul. Legfőbb célja, </w:t>
-      </w:r>
-      <w:r>
-        <w:t>hogy a forráskód ne tartalmazzon olyan elemeket vagy logikai hibákat, amelyek sebezhetők</w:t>
-      </w:r>
-      <w:r>
-        <w:t>.</w:t>
-      </w:r>
-    </w:p>
-    <w:p>
-      <w:r>
+      <w:pPr>
+        <w:spacing w:after="0" w:line="360" w:lineRule="auto"/>
+        <w:ind w:firstLine="567"/>
+        <w:jc w:val="both"/>
+        <w:rPr>
+          <w:rFonts w:ascii="Times New Roman" w:hAnsi="Times New Roman" w:cs="Times New Roman"/>
+          <w:sz w:val="24"/>
+        </w:rPr>
+      </w:pPr>
+      <w:r>
+        <w:rPr>
+          <w:rFonts w:ascii="Times New Roman" w:hAnsi="Times New Roman" w:cs="Times New Roman"/>
+          <w:sz w:val="24"/>
+        </w:rPr>
         <w:t xml:space="preserve">Egyáltalán nem </w:t>
       </w:r>
       <w:r>
+        <w:rPr>
+          <w:rFonts w:ascii="Times New Roman" w:hAnsi="Times New Roman" w:cs="Times New Roman"/>
+          <w:sz w:val="24"/>
+        </w:rPr>
         <w:t>könnyű feladat</w:t>
       </w:r>
       <w:r>
+        <w:rPr>
+          <w:rFonts w:ascii="Times New Roman" w:hAnsi="Times New Roman" w:cs="Times New Roman"/>
+          <w:sz w:val="24"/>
+        </w:rPr>
         <w:t xml:space="preserve"> olyan kódot írni, amely ellenál</w:t>
       </w:r>
       <w:r>
+        <w:rPr>
+          <w:rFonts w:ascii="Times New Roman" w:hAnsi="Times New Roman" w:cs="Times New Roman"/>
+          <w:sz w:val="24"/>
+        </w:rPr>
         <w:t>l</w:t>
       </w:r>
       <w:r>
+        <w:rPr>
+          <w:rFonts w:ascii="Times New Roman" w:hAnsi="Times New Roman" w:cs="Times New Roman"/>
+          <w:sz w:val="24"/>
+        </w:rPr>
         <w:t>ó különböz</w:t>
       </w:r>
       <w:r>
-        <w:t>ő kibertámadásokkal szemben. Nem csak a kód olvashatóságára és érthetőségére kell figy</w:t>
-      </w:r>
-      <w:r>
+        <w:rPr>
+          <w:rFonts w:ascii="Times New Roman" w:hAnsi="Times New Roman" w:cs="Times New Roman"/>
+          <w:sz w:val="24"/>
+        </w:rPr>
+        <w:t xml:space="preserve">ő </w:t>
+      </w:r>
+      <w:proofErr w:type="spellStart"/>
+      <w:r>
+        <w:rPr>
+          <w:rFonts w:ascii="Times New Roman" w:hAnsi="Times New Roman" w:cs="Times New Roman"/>
+          <w:sz w:val="24"/>
+        </w:rPr>
+        <w:t>kibertámadásokkal</w:t>
+      </w:r>
+      <w:proofErr w:type="spellEnd"/>
+      <w:r>
+        <w:rPr>
+          <w:rFonts w:ascii="Times New Roman" w:hAnsi="Times New Roman" w:cs="Times New Roman"/>
+          <w:sz w:val="24"/>
+        </w:rPr>
+        <w:t xml:space="preserve"> szemben. Nem csak a kód olvashatóságára és érthetőségére kell figy</w:t>
+      </w:r>
+      <w:r>
+        <w:rPr>
+          <w:rFonts w:ascii="Times New Roman" w:hAnsi="Times New Roman" w:cs="Times New Roman"/>
+          <w:sz w:val="24"/>
+        </w:rPr>
         <w:t>elni, hanem a kód minőségére is. Ha az utóbbira kevesebb hangsúlyt fektetünk, nagymértékben megemelheti a kód fenntartási költségeit, és a hibák számát fejlesztés során. Ahhoz, hogy minél jobb minős</w:t>
       </w:r>
       <w:r>
+        <w:rPr>
+          <w:rFonts w:ascii="Times New Roman" w:hAnsi="Times New Roman" w:cs="Times New Roman"/>
+          <w:sz w:val="24"/>
+        </w:rPr>
         <w:t>égű legyen a kód, a következő szempontokat</w:t>
       </w:r>
       <w:r>
-        <w:t xml:space="preserve"> érdemes alapul venni</w:t>
-      </w:r>
-      <w:r>
+        <w:rPr>
+          <w:rFonts w:ascii="Times New Roman" w:hAnsi="Times New Roman" w:cs="Times New Roman"/>
+          <w:sz w:val="24"/>
+        </w:rPr>
+        <w:t xml:space="preserve"> </w:t>
+      </w:r>
+      <w:r>
+        <w:rPr>
+          <w:rFonts w:ascii="Times New Roman" w:hAnsi="Times New Roman" w:cs="Times New Roman"/>
+          <w:sz w:val="24"/>
+        </w:rPr>
+        <w:t>érdemes</w:t>
+      </w:r>
+      <w:r>
+        <w:rPr>
+          <w:rFonts w:ascii="Times New Roman" w:hAnsi="Times New Roman" w:cs="Times New Roman"/>
+          <w:sz w:val="24"/>
+        </w:rPr>
+        <w:t xml:space="preserve"> alapul venni</w:t>
+      </w:r>
+      <w:r>
+        <w:rPr>
+          <w:rFonts w:ascii="Times New Roman" w:hAnsi="Times New Roman" w:cs="Times New Roman"/>
+          <w:sz w:val="24"/>
+        </w:rPr>
+        <w:t xml:space="preserve"> a programmal kapcsolatban</w:t>
+      </w:r>
+      <w:r>
+        <w:rPr>
+          <w:rFonts w:ascii="Times New Roman" w:hAnsi="Times New Roman" w:cs="Times New Roman"/>
+          <w:sz w:val="24"/>
+        </w:rPr>
         <w:t xml:space="preserve"> [</w:t>
       </w:r>
       <w:r>
+        <w:rPr>
+          <w:rFonts w:ascii="Times New Roman" w:hAnsi="Times New Roman" w:cs="Times New Roman"/>
+          <w:sz w:val="24"/>
+        </w:rPr>
         <w:t>4</w:t>
       </w:r>
       <w:r>
+        <w:rPr>
+          <w:rFonts w:ascii="Times New Roman" w:hAnsi="Times New Roman" w:cs="Times New Roman"/>
+          <w:sz w:val="24"/>
+        </w:rPr>
+        <w:t>, 5</w:t>
+      </w:r>
+      <w:r>
+        <w:rPr>
+          <w:rFonts w:ascii="Times New Roman" w:hAnsi="Times New Roman" w:cs="Times New Roman"/>
+          <w:sz w:val="24"/>
+        </w:rPr>
         <w:t>]</w:t>
       </w:r>
       <w:r>
+        <w:rPr>
+          <w:rFonts w:ascii="Times New Roman" w:hAnsi="Times New Roman" w:cs="Times New Roman"/>
+          <w:sz w:val="24"/>
+        </w:rPr>
         <w:t>:</w:t>
       </w:r>
     </w:p>
@@ -3619,8 +4066,18 @@
           <w:ilvl w:val="0"/>
           <w:numId w:val="5"/>
         </w:numPr>
-      </w:pPr>
-      <w:r>
+        <w:spacing w:after="0" w:line="360" w:lineRule="auto"/>
+        <w:jc w:val="both"/>
+        <w:rPr>
+          <w:rFonts w:ascii="Times New Roman" w:hAnsi="Times New Roman" w:cs="Times New Roman"/>
+          <w:sz w:val="24"/>
+        </w:rPr>
+      </w:pPr>
+      <w:r>
+        <w:rPr>
+          <w:rFonts w:ascii="Times New Roman" w:hAnsi="Times New Roman" w:cs="Times New Roman"/>
+          <w:sz w:val="24"/>
+        </w:rPr>
         <w:t>megbízhatóság</w:t>
       </w:r>
     </w:p>
@@ -3631,8 +4088,18 @@
           <w:ilvl w:val="0"/>
           <w:numId w:val="5"/>
         </w:numPr>
-      </w:pPr>
-      <w:r>
+        <w:spacing w:after="0" w:line="360" w:lineRule="auto"/>
+        <w:jc w:val="both"/>
+        <w:rPr>
+          <w:rFonts w:ascii="Times New Roman" w:hAnsi="Times New Roman" w:cs="Times New Roman"/>
+          <w:sz w:val="24"/>
+        </w:rPr>
+      </w:pPr>
+      <w:r>
+        <w:rPr>
+          <w:rFonts w:ascii="Times New Roman" w:hAnsi="Times New Roman" w:cs="Times New Roman"/>
+          <w:sz w:val="24"/>
+        </w:rPr>
         <w:t>hibatűrés</w:t>
       </w:r>
     </w:p>
@@ -3643,9 +4110,19 @@
           <w:ilvl w:val="0"/>
           <w:numId w:val="5"/>
         </w:numPr>
-      </w:pPr>
-      <w:r>
-        <w:t>rendelkezésre állás</w:t>
+        <w:spacing w:after="0" w:line="360" w:lineRule="auto"/>
+        <w:jc w:val="both"/>
+        <w:rPr>
+          <w:rFonts w:ascii="Times New Roman" w:hAnsi="Times New Roman" w:cs="Times New Roman"/>
+          <w:sz w:val="24"/>
+        </w:rPr>
+      </w:pPr>
+      <w:r>
+        <w:rPr>
+          <w:rFonts w:ascii="Times New Roman" w:hAnsi="Times New Roman" w:cs="Times New Roman"/>
+          <w:sz w:val="24"/>
+        </w:rPr>
+        <w:t>elérhetőség</w:t>
       </w:r>
     </w:p>
     <w:p>
@@ -3655,14 +4132,21 @@
           <w:ilvl w:val="0"/>
           <w:numId w:val="5"/>
         </w:numPr>
-      </w:pPr>
-      <w:r>
+        <w:spacing w:after="0" w:line="360" w:lineRule="auto"/>
+        <w:jc w:val="both"/>
+        <w:rPr>
+          <w:rFonts w:ascii="Times New Roman" w:hAnsi="Times New Roman" w:cs="Times New Roman"/>
+          <w:sz w:val="24"/>
+        </w:rPr>
+      </w:pPr>
+      <w:r>
+        <w:rPr>
+          <w:rFonts w:ascii="Times New Roman" w:hAnsi="Times New Roman" w:cs="Times New Roman"/>
+          <w:sz w:val="24"/>
+        </w:rPr>
         <w:t>lehetséges sérülékenységek korai azonosítása</w:t>
       </w:r>
     </w:p>
-    <w:p/>
-    <w:p/>
-    <w:p/>
     <w:p>
       <w:pPr>
         <w:spacing w:after="0" w:line="360" w:lineRule="auto"/>
@@ -3678,7 +4162,396 @@
           <w:rFonts w:ascii="Times New Roman" w:hAnsi="Times New Roman" w:cs="Times New Roman"/>
           <w:sz w:val="24"/>
         </w:rPr>
-        <w:t>Az Alkalmazásbiztonsági Ellenőrzési Szabvány (ASVS) [</w:t>
+        <w:t xml:space="preserve">Annak érdekében, hogy a szoftverek megfeleljenek a fentebbi elvárásoknak, számos szoftverfejlesztést támogató elmélet és módszertan született. </w:t>
+      </w:r>
+      <w:r>
+        <w:rPr>
+          <w:rFonts w:ascii="Times New Roman" w:hAnsi="Times New Roman" w:cs="Times New Roman"/>
+          <w:sz w:val="24"/>
+        </w:rPr>
+        <w:t xml:space="preserve">A programverifikáció egyik meghatározó alakja </w:t>
+      </w:r>
+      <w:proofErr w:type="spellStart"/>
+      <w:r>
+        <w:rPr>
+          <w:rFonts w:ascii="Times New Roman" w:hAnsi="Times New Roman" w:cs="Times New Roman"/>
+          <w:sz w:val="24"/>
+        </w:rPr>
+        <w:t>Hoare</w:t>
+      </w:r>
+      <w:proofErr w:type="spellEnd"/>
+      <w:r>
+        <w:rPr>
+          <w:rFonts w:ascii="Times New Roman" w:hAnsi="Times New Roman" w:cs="Times New Roman"/>
+          <w:sz w:val="24"/>
+        </w:rPr>
+        <w:t xml:space="preserve">, aki kidolgozta a </w:t>
+      </w:r>
+      <w:proofErr w:type="spellStart"/>
+      <w:r>
+        <w:rPr>
+          <w:rFonts w:ascii="Times New Roman" w:hAnsi="Times New Roman" w:cs="Times New Roman"/>
+          <w:sz w:val="24"/>
+        </w:rPr>
+        <w:t>Hoare</w:t>
+      </w:r>
+      <w:proofErr w:type="spellEnd"/>
+      <w:r>
+        <w:rPr>
+          <w:rFonts w:ascii="Times New Roman" w:hAnsi="Times New Roman" w:cs="Times New Roman"/>
+          <w:sz w:val="24"/>
+        </w:rPr>
+        <w:t xml:space="preserve">-logikát, különféle algoritmusokat (például </w:t>
+      </w:r>
+      <w:proofErr w:type="spellStart"/>
+      <w:r>
+        <w:rPr>
+          <w:rFonts w:ascii="Times New Roman" w:hAnsi="Times New Roman" w:cs="Times New Roman"/>
+          <w:sz w:val="24"/>
+        </w:rPr>
+        <w:t>quicksort</w:t>
+      </w:r>
+      <w:proofErr w:type="spellEnd"/>
+      <w:r>
+        <w:rPr>
+          <w:rFonts w:ascii="Times New Roman" w:hAnsi="Times New Roman" w:cs="Times New Roman"/>
+          <w:sz w:val="24"/>
+        </w:rPr>
+        <w:t xml:space="preserve">) és számos programnyelv tervezésében is részt vett. </w:t>
+      </w:r>
+      <w:r>
+        <w:rPr>
+          <w:rFonts w:ascii="Times New Roman" w:hAnsi="Times New Roman" w:cs="Times New Roman"/>
+          <w:sz w:val="24"/>
+        </w:rPr>
+        <w:t xml:space="preserve">Minél bonyolultabb és összetettebb egy szoftver, annál több és nehezebben azonosítható hibát rejt magában. Ezt a gondolatot </w:t>
+      </w:r>
+      <w:proofErr w:type="spellStart"/>
+      <w:r>
+        <w:rPr>
+          <w:rFonts w:ascii="Times New Roman" w:hAnsi="Times New Roman" w:cs="Times New Roman"/>
+          <w:sz w:val="24"/>
+        </w:rPr>
+        <w:t>Hoare</w:t>
+      </w:r>
+      <w:proofErr w:type="spellEnd"/>
+      <w:r>
+        <w:rPr>
+          <w:rFonts w:ascii="Times New Roman" w:hAnsi="Times New Roman" w:cs="Times New Roman"/>
+          <w:sz w:val="24"/>
+        </w:rPr>
+        <w:t xml:space="preserve"> a következőképpen fogalmazta meg [6]:</w:t>
+      </w:r>
+    </w:p>
+    <w:p>
+      <w:pPr>
+        <w:spacing w:before="240" w:after="240" w:line="360" w:lineRule="auto"/>
+        <w:ind w:left="851" w:right="851"/>
+        <w:jc w:val="both"/>
+        <w:rPr>
+          <w:rFonts w:ascii="Times New Roman" w:hAnsi="Times New Roman" w:cs="Times New Roman"/>
+          <w:i/>
+          <w:sz w:val="24"/>
+        </w:rPr>
+      </w:pPr>
+      <w:r>
+        <w:rPr>
+          <w:rFonts w:ascii="Times New Roman" w:hAnsi="Times New Roman" w:cs="Times New Roman"/>
+          <w:i/>
+          <w:sz w:val="24"/>
+        </w:rPr>
+        <w:t>„Arra a következtetésre jutottam, hogy kétféleképpen lehet</w:t>
+      </w:r>
+      <w:r>
+        <w:rPr>
+          <w:rFonts w:ascii="Times New Roman" w:hAnsi="Times New Roman" w:cs="Times New Roman"/>
+          <w:i/>
+          <w:sz w:val="24"/>
+        </w:rPr>
+        <w:t xml:space="preserve"> felépíteni</w:t>
+      </w:r>
+      <w:r>
+        <w:rPr>
+          <w:rFonts w:ascii="Times New Roman" w:hAnsi="Times New Roman" w:cs="Times New Roman"/>
+          <w:i/>
+          <w:sz w:val="24"/>
+        </w:rPr>
+        <w:t xml:space="preserve"> egy szoftvert</w:t>
+      </w:r>
+      <w:r>
+        <w:rPr>
+          <w:rFonts w:ascii="Times New Roman" w:hAnsi="Times New Roman" w:cs="Times New Roman"/>
+          <w:i/>
+          <w:sz w:val="24"/>
+        </w:rPr>
+        <w:t>ervet: Az egyik, hogy annyira egyszerűvé tesszük, hogy nyilvánvalóan nincs benne hiba. A másik, hogy olyan bonyolulttá tesszük, hogy a hibák nem nyilvánvalók.</w:t>
+      </w:r>
+      <w:r>
+        <w:rPr>
+          <w:rFonts w:ascii="Times New Roman" w:hAnsi="Times New Roman" w:cs="Times New Roman"/>
+          <w:i/>
+          <w:sz w:val="24"/>
+        </w:rPr>
+        <w:t>”</w:t>
+      </w:r>
+    </w:p>
+    <w:p>
+      <w:pPr>
+        <w:spacing w:after="0" w:line="360" w:lineRule="auto"/>
+        <w:ind w:firstLine="567"/>
+        <w:jc w:val="both"/>
+        <w:rPr>
+          <w:rFonts w:ascii="Times New Roman" w:hAnsi="Times New Roman" w:cs="Times New Roman"/>
+          <w:sz w:val="24"/>
+        </w:rPr>
+      </w:pPr>
+      <w:r>
+        <w:rPr>
+          <w:rFonts w:ascii="Times New Roman" w:hAnsi="Times New Roman" w:cs="Times New Roman"/>
+          <w:sz w:val="24"/>
+        </w:rPr>
+        <w:t xml:space="preserve">A forráskód biztonsága lassan már alap követelménnyé vált, mégis érdemes lenne tisztázni, hogy mit is értünk alatta pontosan. A fejlesztési folyamat azon részét jelenti, amely a kódban található sérülékenységek megelőzésére, felismerésére és azok kezelésére irányul. </w:t>
+      </w:r>
+      <w:r>
+        <w:rPr>
+          <w:rFonts w:ascii="Times New Roman" w:hAnsi="Times New Roman" w:cs="Times New Roman"/>
+          <w:sz w:val="24"/>
+        </w:rPr>
+        <w:lastRenderedPageBreak/>
+        <w:t>Legfőbb célja, hogy a forráskód ne tartalmazzon olyan elemeket vagy logikai hibákat, amelyek sebezhetők, így védelmet nyújt a támadásokkal szemben.</w:t>
+      </w:r>
+    </w:p>
+    <w:p>
+      <w:pPr>
+        <w:spacing w:after="0" w:line="360" w:lineRule="auto"/>
+        <w:ind w:firstLine="567"/>
+        <w:jc w:val="both"/>
+        <w:rPr>
+          <w:rFonts w:ascii="Times New Roman" w:hAnsi="Times New Roman" w:cs="Times New Roman"/>
+          <w:sz w:val="24"/>
+        </w:rPr>
+      </w:pPr>
+      <w:r>
+        <w:rPr>
+          <w:rFonts w:ascii="Times New Roman" w:hAnsi="Times New Roman" w:cs="Times New Roman"/>
+          <w:sz w:val="24"/>
+        </w:rPr>
+        <w:t xml:space="preserve">Különféle (például iparági) </w:t>
+      </w:r>
+      <w:r>
+        <w:rPr>
+          <w:rFonts w:ascii="Times New Roman" w:hAnsi="Times New Roman" w:cs="Times New Roman"/>
+          <w:sz w:val="24"/>
+        </w:rPr>
+        <w:t>jelentések erőteljesen megerősítik</w:t>
+      </w:r>
+      <w:r>
+        <w:rPr>
+          <w:rFonts w:ascii="Times New Roman" w:hAnsi="Times New Roman" w:cs="Times New Roman"/>
+          <w:sz w:val="24"/>
+        </w:rPr>
+        <w:t xml:space="preserve"> a forráskód biztonságának fontosságát. A </w:t>
+      </w:r>
+      <w:proofErr w:type="spellStart"/>
+      <w:r>
+        <w:rPr>
+          <w:rFonts w:ascii="Times New Roman" w:hAnsi="Times New Roman" w:cs="Times New Roman"/>
+          <w:sz w:val="24"/>
+        </w:rPr>
+        <w:t>Verzion</w:t>
+      </w:r>
+      <w:proofErr w:type="spellEnd"/>
+      <w:r>
+        <w:rPr>
+          <w:rFonts w:ascii="Times New Roman" w:hAnsi="Times New Roman" w:cs="Times New Roman"/>
+          <w:sz w:val="24"/>
+        </w:rPr>
+        <w:t xml:space="preserve"> DBIR</w:t>
+      </w:r>
+      <w:r>
+        <w:rPr>
+          <w:rFonts w:ascii="Times New Roman" w:hAnsi="Times New Roman" w:cs="Times New Roman"/>
+          <w:sz w:val="24"/>
+        </w:rPr>
+        <w:t xml:space="preserve"> (Data </w:t>
+      </w:r>
+      <w:proofErr w:type="spellStart"/>
+      <w:r>
+        <w:rPr>
+          <w:rFonts w:ascii="Times New Roman" w:hAnsi="Times New Roman" w:cs="Times New Roman"/>
+          <w:sz w:val="24"/>
+        </w:rPr>
+        <w:t>Breach</w:t>
+      </w:r>
+      <w:proofErr w:type="spellEnd"/>
+      <w:r>
+        <w:rPr>
+          <w:rFonts w:ascii="Times New Roman" w:hAnsi="Times New Roman" w:cs="Times New Roman"/>
+          <w:sz w:val="24"/>
+        </w:rPr>
+        <w:t xml:space="preserve"> </w:t>
+      </w:r>
+      <w:proofErr w:type="spellStart"/>
+      <w:r>
+        <w:rPr>
+          <w:rFonts w:ascii="Times New Roman" w:hAnsi="Times New Roman" w:cs="Times New Roman"/>
+          <w:sz w:val="24"/>
+        </w:rPr>
+        <w:t>Investigations</w:t>
+      </w:r>
+      <w:proofErr w:type="spellEnd"/>
+      <w:r>
+        <w:rPr>
+          <w:rFonts w:ascii="Times New Roman" w:hAnsi="Times New Roman" w:cs="Times New Roman"/>
+          <w:sz w:val="24"/>
+        </w:rPr>
+        <w:t xml:space="preserve"> </w:t>
+      </w:r>
+      <w:proofErr w:type="spellStart"/>
+      <w:r>
+        <w:rPr>
+          <w:rFonts w:ascii="Times New Roman" w:hAnsi="Times New Roman" w:cs="Times New Roman"/>
+          <w:sz w:val="24"/>
+        </w:rPr>
+        <w:t>Report</w:t>
+      </w:r>
+      <w:proofErr w:type="spellEnd"/>
+      <w:r>
+        <w:rPr>
+          <w:rFonts w:ascii="Times New Roman" w:hAnsi="Times New Roman" w:cs="Times New Roman"/>
+          <w:sz w:val="24"/>
+        </w:rPr>
+        <w:t>) éves riportja szerint</w:t>
+      </w:r>
+      <w:r>
+        <w:rPr>
+          <w:rFonts w:ascii="Times New Roman" w:hAnsi="Times New Roman" w:cs="Times New Roman"/>
+          <w:sz w:val="24"/>
+        </w:rPr>
+        <w:t xml:space="preserve"> az elkövetett incidensek jelentős része kódbiztonsági </w:t>
+      </w:r>
+      <w:proofErr w:type="gramStart"/>
+      <w:r>
+        <w:rPr>
+          <w:rFonts w:ascii="Times New Roman" w:hAnsi="Times New Roman" w:cs="Times New Roman"/>
+          <w:sz w:val="24"/>
+        </w:rPr>
+        <w:t>problémákhoz</w:t>
+      </w:r>
+      <w:proofErr w:type="gramEnd"/>
+      <w:r>
+        <w:rPr>
+          <w:rFonts w:ascii="Times New Roman" w:hAnsi="Times New Roman" w:cs="Times New Roman"/>
+          <w:sz w:val="24"/>
+        </w:rPr>
+        <w:t xml:space="preserve"> köthetők. Vegyük például </w:t>
+      </w:r>
+      <w:proofErr w:type="gramStart"/>
+      <w:r>
+        <w:rPr>
+          <w:rFonts w:ascii="Times New Roman" w:hAnsi="Times New Roman" w:cs="Times New Roman"/>
+          <w:sz w:val="24"/>
+        </w:rPr>
+        <w:t>a</w:t>
+      </w:r>
+      <w:proofErr w:type="gramEnd"/>
+      <w:r>
+        <w:rPr>
+          <w:rFonts w:ascii="Times New Roman" w:hAnsi="Times New Roman" w:cs="Times New Roman"/>
+          <w:sz w:val="24"/>
+        </w:rPr>
+        <w:t xml:space="preserve"> </w:t>
+      </w:r>
+      <w:bookmarkStart w:id="12" w:name="_GoBack"/>
+      <w:bookmarkEnd w:id="12"/>
+    </w:p>
+    <w:p/>
+    <w:p/>
+    <w:p>
+      <w:pPr>
+        <w:spacing w:after="0" w:line="360" w:lineRule="auto"/>
+        <w:ind w:firstLine="567"/>
+        <w:jc w:val="both"/>
+        <w:rPr>
+          <w:rFonts w:ascii="Times New Roman" w:hAnsi="Times New Roman" w:cs="Times New Roman"/>
+          <w:sz w:val="24"/>
+        </w:rPr>
+      </w:pPr>
+      <w:r>
+        <w:rPr>
+          <w:rFonts w:ascii="Times New Roman" w:hAnsi="Times New Roman" w:cs="Times New Roman"/>
+          <w:sz w:val="24"/>
+        </w:rPr>
+        <w:t xml:space="preserve">Az </w:t>
+      </w:r>
+      <w:r>
+        <w:rPr>
+          <w:rFonts w:ascii="Times New Roman" w:hAnsi="Times New Roman" w:cs="Times New Roman"/>
+          <w:sz w:val="24"/>
+        </w:rPr>
+        <w:t>OWASP ASVS (</w:t>
+      </w:r>
+      <w:proofErr w:type="spellStart"/>
+      <w:r>
+        <w:rPr>
+          <w:rFonts w:ascii="Times New Roman" w:hAnsi="Times New Roman" w:cs="Times New Roman"/>
+          <w:sz w:val="24"/>
+        </w:rPr>
+        <w:t>Application</w:t>
+      </w:r>
+      <w:proofErr w:type="spellEnd"/>
+      <w:r>
+        <w:rPr>
+          <w:rFonts w:ascii="Times New Roman" w:hAnsi="Times New Roman" w:cs="Times New Roman"/>
+          <w:sz w:val="24"/>
+        </w:rPr>
+        <w:t xml:space="preserve"> </w:t>
+      </w:r>
+      <w:proofErr w:type="spellStart"/>
+      <w:r>
+        <w:rPr>
+          <w:rFonts w:ascii="Times New Roman" w:hAnsi="Times New Roman" w:cs="Times New Roman"/>
+          <w:sz w:val="24"/>
+        </w:rPr>
+        <w:t>Security</w:t>
+      </w:r>
+      <w:proofErr w:type="spellEnd"/>
+      <w:r>
+        <w:rPr>
+          <w:rFonts w:ascii="Times New Roman" w:hAnsi="Times New Roman" w:cs="Times New Roman"/>
+          <w:sz w:val="24"/>
+        </w:rPr>
+        <w:t xml:space="preserve"> </w:t>
+      </w:r>
+      <w:proofErr w:type="spellStart"/>
+      <w:r>
+        <w:rPr>
+          <w:rFonts w:ascii="Times New Roman" w:hAnsi="Times New Roman" w:cs="Times New Roman"/>
+          <w:sz w:val="24"/>
+        </w:rPr>
+        <w:t>Verification</w:t>
+      </w:r>
+      <w:proofErr w:type="spellEnd"/>
+      <w:r>
+        <w:rPr>
+          <w:rFonts w:ascii="Times New Roman" w:hAnsi="Times New Roman" w:cs="Times New Roman"/>
+          <w:sz w:val="24"/>
+        </w:rPr>
+        <w:t xml:space="preserve"> Standard</w:t>
+      </w:r>
+      <w:r>
+        <w:rPr>
+          <w:rFonts w:ascii="Times New Roman" w:hAnsi="Times New Roman" w:cs="Times New Roman"/>
+          <w:sz w:val="24"/>
+        </w:rPr>
+        <w:t xml:space="preserve">) </w:t>
+      </w:r>
+      <w:r>
+        <w:rPr>
+          <w:rFonts w:ascii="Times New Roman" w:hAnsi="Times New Roman" w:cs="Times New Roman"/>
+          <w:sz w:val="24"/>
+        </w:rPr>
+        <w:t>[</w:t>
       </w:r>
       <w:r>
         <w:rPr>
@@ -3686,6 +4559,13 @@
           <w:sz w:val="24"/>
         </w:rPr>
         <w:t>3</w:t>
+      </w:r>
+      <w:r>
+        <w:rPr>
+          <w:rFonts w:ascii="Times New Roman" w:hAnsi="Times New Roman" w:cs="Times New Roman"/>
+          <w:sz w:val="24"/>
+        </w:rPr>
+        <w:t>, 4</w:t>
       </w:r>
       <w:r>
         <w:rPr>
@@ -3758,7 +4638,23 @@
           <w:rFonts w:ascii="Times New Roman" w:hAnsi="Times New Roman" w:cs="Times New Roman"/>
           <w:sz w:val="24"/>
         </w:rPr>
-        <w:t>Munkamenet és jogosultság kezelés: Ezek hibásan kezelésekor illetéktelenek férhetnek hozzá privát adatokhoz és rendszererőforrásokhoz.</w:t>
+        <w:t xml:space="preserve">Munkamenet és jogosultság kezelés: Ezek hibásan kezelésekor illetéktelenek férhetnek hozzá </w:t>
+      </w:r>
+      <w:proofErr w:type="gramStart"/>
+      <w:r>
+        <w:rPr>
+          <w:rFonts w:ascii="Times New Roman" w:hAnsi="Times New Roman" w:cs="Times New Roman"/>
+          <w:sz w:val="24"/>
+        </w:rPr>
+        <w:t>privát</w:t>
+      </w:r>
+      <w:proofErr w:type="gramEnd"/>
+      <w:r>
+        <w:rPr>
+          <w:rFonts w:ascii="Times New Roman" w:hAnsi="Times New Roman" w:cs="Times New Roman"/>
+          <w:sz w:val="24"/>
+        </w:rPr>
+        <w:t xml:space="preserve"> adatokhoz és rendszererőforrásokhoz.</w:t>
       </w:r>
     </w:p>
     <w:p>
@@ -3780,7 +4676,6 @@
           <w:rFonts w:ascii="Times New Roman" w:hAnsi="Times New Roman" w:cs="Times New Roman"/>
           <w:sz w:val="24"/>
         </w:rPr>
-        <w:lastRenderedPageBreak/>
         <w:t xml:space="preserve">Kimenet kódolása: Nem megfelelő </w:t>
       </w:r>
       <w:r>
@@ -3788,7 +4683,23 @@
           <w:rFonts w:ascii="Times New Roman" w:hAnsi="Times New Roman" w:cs="Times New Roman"/>
           <w:sz w:val="24"/>
         </w:rPr>
-        <w:t>kimenet kódolásakor a rendszer Cross S</w:t>
+        <w:t xml:space="preserve">kimenet kódolásakor a rendszer </w:t>
+      </w:r>
+      <w:proofErr w:type="spellStart"/>
+      <w:r>
+        <w:rPr>
+          <w:rFonts w:ascii="Times New Roman" w:hAnsi="Times New Roman" w:cs="Times New Roman"/>
+          <w:sz w:val="24"/>
+        </w:rPr>
+        <w:t>Cross</w:t>
+      </w:r>
+      <w:proofErr w:type="spellEnd"/>
+      <w:r>
+        <w:rPr>
+          <w:rFonts w:ascii="Times New Roman" w:hAnsi="Times New Roman" w:cs="Times New Roman"/>
+          <w:sz w:val="24"/>
+        </w:rPr>
+        <w:t xml:space="preserve"> S</w:t>
       </w:r>
       <w:r>
         <w:rPr>
@@ -3809,7 +4720,23 @@
           <w:rFonts w:ascii="Times New Roman" w:hAnsi="Times New Roman" w:cs="Times New Roman"/>
           <w:sz w:val="24"/>
         </w:rPr>
-        <w:t>cripting (XSS) támadásnak lehet kitéve, amikor a támadó rosszindulatú kódot juttathat a rendszerbe, amely klines oldalon (pl. böngészőben) fut le.</w:t>
+        <w:t xml:space="preserve">cripting (XSS) támadásnak lehet kitéve, amikor a támadó rosszindulatú kódot juttathat a rendszerbe, amely </w:t>
+      </w:r>
+      <w:proofErr w:type="spellStart"/>
+      <w:r>
+        <w:rPr>
+          <w:rFonts w:ascii="Times New Roman" w:hAnsi="Times New Roman" w:cs="Times New Roman"/>
+          <w:sz w:val="24"/>
+        </w:rPr>
+        <w:t>klines</w:t>
+      </w:r>
+      <w:proofErr w:type="spellEnd"/>
+      <w:r>
+        <w:rPr>
+          <w:rFonts w:ascii="Times New Roman" w:hAnsi="Times New Roman" w:cs="Times New Roman"/>
+          <w:sz w:val="24"/>
+        </w:rPr>
+        <w:t xml:space="preserve"> oldalon (pl. böngészőben) fut le.</w:t>
       </w:r>
     </w:p>
     <w:p>
@@ -3892,13 +4819,47 @@
           <w:sz w:val="24"/>
         </w:rPr>
       </w:pPr>
-      <w:r>
-        <w:rPr>
-          <w:rFonts w:ascii="Times New Roman" w:hAnsi="Times New Roman" w:cs="Times New Roman"/>
-          <w:sz w:val="24"/>
-        </w:rPr>
-        <w:t>Fájl vagy memóriakezelés: Ellenőrizetlen fájlműveletek injekciós támadásokhoz vagy fájlmódosításokhoz vezethetnek, míg a memória hibák (pl. erőforrás kimerítése, túlindexelés) potenciális célponttá tehetik a rendszert DoS/DDoS</w:t>
-      </w:r>
+      <w:proofErr w:type="gramStart"/>
+      <w:r>
+        <w:rPr>
+          <w:rFonts w:ascii="Times New Roman" w:hAnsi="Times New Roman" w:cs="Times New Roman"/>
+          <w:sz w:val="24"/>
+        </w:rPr>
+        <w:t>Fájl</w:t>
+      </w:r>
+      <w:proofErr w:type="gramEnd"/>
+      <w:r>
+        <w:rPr>
+          <w:rFonts w:ascii="Times New Roman" w:hAnsi="Times New Roman" w:cs="Times New Roman"/>
+          <w:sz w:val="24"/>
+        </w:rPr>
+        <w:t xml:space="preserve"> vagy memóriakezelés: Ellenőrizetlen fájlműveletek injekciós támadásokhoz vagy fájlmódosításokhoz vezethetnek, míg a memória hibák (pl. erőforrás kimerítése, túlindexelés) potenciális célponttá tehetik a rendszert </w:t>
+      </w:r>
+      <w:proofErr w:type="spellStart"/>
+      <w:r>
+        <w:rPr>
+          <w:rFonts w:ascii="Times New Roman" w:hAnsi="Times New Roman" w:cs="Times New Roman"/>
+          <w:sz w:val="24"/>
+        </w:rPr>
+        <w:t>DoS</w:t>
+      </w:r>
+      <w:proofErr w:type="spellEnd"/>
+      <w:r>
+        <w:rPr>
+          <w:rFonts w:ascii="Times New Roman" w:hAnsi="Times New Roman" w:cs="Times New Roman"/>
+          <w:sz w:val="24"/>
+        </w:rPr>
+        <w:t>/</w:t>
+      </w:r>
+      <w:proofErr w:type="spellStart"/>
+      <w:r>
+        <w:rPr>
+          <w:rFonts w:ascii="Times New Roman" w:hAnsi="Times New Roman" w:cs="Times New Roman"/>
+          <w:sz w:val="24"/>
+        </w:rPr>
+        <w:t>DDoS</w:t>
+      </w:r>
+      <w:proofErr w:type="spellEnd"/>
       <w:r>
         <w:rPr>
           <w:rStyle w:val="Lbjegyzet-hivatkozs"/>
@@ -3930,6 +4891,7 @@
           <w:rFonts w:ascii="Times New Roman" w:hAnsi="Times New Roman" w:cs="Times New Roman"/>
           <w:sz w:val="24"/>
         </w:rPr>
+        <w:lastRenderedPageBreak/>
         <w:t>A felsorolt sérülékenységek és következményeik jól mutatják, hogy mennyire fontos a kód biztonsága, és nagy kockázattal jár, ha ezekkel nem törődünk, vagy bizonyos dolgokat nem jól kezelünk.</w:t>
       </w:r>
     </w:p>
@@ -3945,7 +4907,7 @@
           <w:sz w:val="32"/>
         </w:rPr>
       </w:pPr>
-      <w:bookmarkStart w:id="12" w:name="_Toc209893089"/>
+      <w:bookmarkStart w:id="13" w:name="_Toc209893089"/>
       <w:r>
         <w:rPr>
           <w:rFonts w:ascii="Times New Roman" w:hAnsi="Times New Roman" w:cs="Times New Roman"/>
@@ -3976,9 +4938,27 @@
           <w:color w:val="000000" w:themeColor="text1"/>
           <w:sz w:val="32"/>
         </w:rPr>
-        <w:t>Statikus analízis szerepe a kódbiztonságban</w:t>
-      </w:r>
-      <w:bookmarkEnd w:id="12"/>
+        <w:t xml:space="preserve">Statikus </w:t>
+      </w:r>
+      <w:proofErr w:type="gramStart"/>
+      <w:r>
+        <w:rPr>
+          <w:rFonts w:ascii="Times New Roman" w:hAnsi="Times New Roman" w:cs="Times New Roman"/>
+          <w:color w:val="000000" w:themeColor="text1"/>
+          <w:sz w:val="32"/>
+        </w:rPr>
+        <w:t>analízis</w:t>
+      </w:r>
+      <w:proofErr w:type="gramEnd"/>
+      <w:r>
+        <w:rPr>
+          <w:rFonts w:ascii="Times New Roman" w:hAnsi="Times New Roman" w:cs="Times New Roman"/>
+          <w:color w:val="000000" w:themeColor="text1"/>
+          <w:sz w:val="32"/>
+        </w:rPr>
+        <w:t xml:space="preserve"> szerepe a kódbiztonságban</w:t>
+      </w:r>
+      <w:bookmarkEnd w:id="13"/>
     </w:p>
     <w:p>
       <w:pPr>
@@ -3991,7 +4971,7 @@
           <w:sz w:val="32"/>
         </w:rPr>
       </w:pPr>
-      <w:bookmarkStart w:id="13" w:name="_Toc209893090"/>
+      <w:bookmarkStart w:id="14" w:name="_Toc209893090"/>
       <w:r>
         <w:rPr>
           <w:rFonts w:ascii="Times New Roman" w:hAnsi="Times New Roman" w:cs="Times New Roman"/>
@@ -4000,15 +4980,25 @@
         </w:rPr>
         <w:t xml:space="preserve">2.3. </w:t>
       </w:r>
+      <w:proofErr w:type="spellStart"/>
       <w:r>
         <w:rPr>
           <w:rFonts w:ascii="Times New Roman" w:hAnsi="Times New Roman" w:cs="Times New Roman"/>
           <w:color w:val="000000" w:themeColor="text1"/>
           <w:sz w:val="32"/>
         </w:rPr>
-        <w:t>Erlang biztonsági szempontból</w:t>
-      </w:r>
-      <w:bookmarkEnd w:id="13"/>
+        <w:t>Erlang</w:t>
+      </w:r>
+      <w:proofErr w:type="spellEnd"/>
+      <w:r>
+        <w:rPr>
+          <w:rFonts w:ascii="Times New Roman" w:hAnsi="Times New Roman" w:cs="Times New Roman"/>
+          <w:color w:val="000000" w:themeColor="text1"/>
+          <w:sz w:val="32"/>
+        </w:rPr>
+        <w:t xml:space="preserve"> biztonsági szempontból</w:t>
+      </w:r>
+      <w:bookmarkEnd w:id="14"/>
     </w:p>
     <w:p>
       <w:pPr>
@@ -4016,7 +5006,7 @@
         <w:spacing w:before="480" w:after="240" w:line="360" w:lineRule="auto"/>
         <w:jc w:val="both"/>
       </w:pPr>
-      <w:bookmarkStart w:id="14" w:name="_Toc209893091"/>
+      <w:bookmarkStart w:id="15" w:name="_Toc209893091"/>
       <w:r>
         <w:rPr>
           <w:rFonts w:ascii="Times New Roman" w:hAnsi="Times New Roman" w:cs="Times New Roman"/>
@@ -4025,23 +5015,33 @@
         </w:rPr>
         <w:t xml:space="preserve">2.4. </w:t>
       </w:r>
+      <w:proofErr w:type="spellStart"/>
       <w:r>
         <w:rPr>
           <w:rFonts w:ascii="Times New Roman" w:hAnsi="Times New Roman" w:cs="Times New Roman"/>
           <w:color w:val="000000" w:themeColor="text1"/>
           <w:sz w:val="32"/>
         </w:rPr>
-        <w:t xml:space="preserve">RefactorErl </w:t>
-      </w:r>
+        <w:t>RefactorErl</w:t>
+      </w:r>
+      <w:proofErr w:type="spellEnd"/>
       <w:r>
         <w:rPr>
           <w:rFonts w:ascii="Times New Roman" w:hAnsi="Times New Roman" w:cs="Times New Roman"/>
           <w:color w:val="000000" w:themeColor="text1"/>
           <w:sz w:val="32"/>
         </w:rPr>
+        <w:t xml:space="preserve"> </w:t>
+      </w:r>
+      <w:r>
+        <w:rPr>
+          <w:rFonts w:ascii="Times New Roman" w:hAnsi="Times New Roman" w:cs="Times New Roman"/>
+          <w:color w:val="000000" w:themeColor="text1"/>
+          <w:sz w:val="32"/>
+        </w:rPr>
         <w:t>további használati területei</w:t>
       </w:r>
-      <w:bookmarkEnd w:id="14"/>
+      <w:bookmarkEnd w:id="15"/>
       <w:r>
         <w:br w:type="page"/>
       </w:r>
@@ -4057,8 +5057,8 @@
           <w:szCs w:val="44"/>
         </w:rPr>
       </w:pPr>
-      <w:bookmarkStart w:id="15" w:name="_Toc179575886"/>
-      <w:bookmarkStart w:id="16" w:name="_Toc209893092"/>
+      <w:bookmarkStart w:id="16" w:name="_Toc179575886"/>
+      <w:bookmarkStart w:id="17" w:name="_Toc209893092"/>
       <w:r>
         <w:rPr>
           <w:rFonts w:ascii="Times New Roman" w:hAnsi="Times New Roman" w:cs="Times New Roman"/>
@@ -4069,7 +5069,7 @@
         <w:lastRenderedPageBreak/>
         <w:t xml:space="preserve">3. </w:t>
       </w:r>
-      <w:bookmarkEnd w:id="15"/>
+      <w:bookmarkEnd w:id="16"/>
       <w:r>
         <w:rPr>
           <w:rFonts w:ascii="Times New Roman" w:hAnsi="Times New Roman" w:cs="Times New Roman"/>
@@ -4088,7 +5088,7 @@
         </w:rPr>
         <w:t xml:space="preserve"> (8-10 oldal)</w:t>
       </w:r>
-      <w:bookmarkEnd w:id="16"/>
+      <w:bookmarkEnd w:id="17"/>
     </w:p>
     <w:p>
       <w:pPr>
@@ -4101,7 +5101,7 @@
           <w:szCs w:val="32"/>
         </w:rPr>
       </w:pPr>
-      <w:bookmarkStart w:id="17" w:name="_Toc209893093"/>
+      <w:bookmarkStart w:id="18" w:name="_Toc209893093"/>
       <w:r>
         <w:rPr>
           <w:rFonts w:ascii="Times New Roman" w:hAnsi="Times New Roman" w:cs="Times New Roman"/>
@@ -4136,9 +5136,40 @@
           <w:sz w:val="32"/>
           <w:szCs w:val="32"/>
         </w:rPr>
-        <w:t>biztonsági problémák az Erlangban</w:t>
-      </w:r>
-      <w:bookmarkEnd w:id="17"/>
+        <w:t xml:space="preserve">biztonsági </w:t>
+      </w:r>
+      <w:proofErr w:type="gramStart"/>
+      <w:r>
+        <w:rPr>
+          <w:rFonts w:ascii="Times New Roman" w:hAnsi="Times New Roman" w:cs="Times New Roman"/>
+          <w:color w:val="000000" w:themeColor="text1"/>
+          <w:sz w:val="32"/>
+          <w:szCs w:val="32"/>
+        </w:rPr>
+        <w:t>problémák</w:t>
+      </w:r>
+      <w:proofErr w:type="gramEnd"/>
+      <w:r>
+        <w:rPr>
+          <w:rFonts w:ascii="Times New Roman" w:hAnsi="Times New Roman" w:cs="Times New Roman"/>
+          <w:color w:val="000000" w:themeColor="text1"/>
+          <w:sz w:val="32"/>
+          <w:szCs w:val="32"/>
+        </w:rPr>
+        <w:t xml:space="preserve"> az </w:t>
+      </w:r>
+      <w:proofErr w:type="spellStart"/>
+      <w:r>
+        <w:rPr>
+          <w:rFonts w:ascii="Times New Roman" w:hAnsi="Times New Roman" w:cs="Times New Roman"/>
+          <w:color w:val="000000" w:themeColor="text1"/>
+          <w:sz w:val="32"/>
+          <w:szCs w:val="32"/>
+        </w:rPr>
+        <w:t>Erlangban</w:t>
+      </w:r>
+      <w:bookmarkEnd w:id="18"/>
+      <w:proofErr w:type="spellEnd"/>
     </w:p>
     <w:p>
       <w:pPr>
@@ -4151,7 +5182,7 @@
           <w:szCs w:val="32"/>
         </w:rPr>
       </w:pPr>
-      <w:bookmarkStart w:id="18" w:name="_Toc209893094"/>
+      <w:bookmarkStart w:id="19" w:name="_Toc209893094"/>
       <w:r>
         <w:rPr>
           <w:rFonts w:ascii="Times New Roman" w:hAnsi="Times New Roman" w:cs="Times New Roman"/>
@@ -4170,7 +5201,7 @@
         </w:rPr>
         <w:t>Jellemző sérülékeny kódrészletek</w:t>
       </w:r>
-      <w:bookmarkEnd w:id="18"/>
+      <w:bookmarkEnd w:id="19"/>
     </w:p>
     <w:p>
       <w:pPr>
@@ -4183,7 +5214,7 @@
           <w:szCs w:val="32"/>
         </w:rPr>
       </w:pPr>
-      <w:bookmarkStart w:id="19" w:name="_Toc209893095"/>
+      <w:bookmarkStart w:id="20" w:name="_Toc209893095"/>
       <w:r>
         <w:rPr>
           <w:rFonts w:ascii="Times New Roman" w:hAnsi="Times New Roman" w:cs="Times New Roman"/>
@@ -4202,7 +5233,7 @@
         </w:rPr>
         <w:t>Biztonságossá tevő minták</w:t>
       </w:r>
-      <w:bookmarkEnd w:id="19"/>
+      <w:bookmarkEnd w:id="20"/>
       <w:r>
         <w:br w:type="page"/>
       </w:r>
@@ -4217,8 +5248,8 @@
           <w:sz w:val="44"/>
         </w:rPr>
       </w:pPr>
-      <w:bookmarkStart w:id="20" w:name="_Toc179575888"/>
-      <w:bookmarkStart w:id="21" w:name="_Toc209893096"/>
+      <w:bookmarkStart w:id="21" w:name="_Toc179575888"/>
+      <w:bookmarkStart w:id="22" w:name="_Toc209893096"/>
       <w:r>
         <w:rPr>
           <w:rFonts w:ascii="Times New Roman" w:hAnsi="Times New Roman" w:cs="Times New Roman"/>
@@ -4236,14 +5267,50 @@
         </w:rPr>
         <w:t xml:space="preserve">. </w:t>
       </w:r>
-      <w:bookmarkEnd w:id="20"/>
+      <w:bookmarkEnd w:id="21"/>
       <w:r>
         <w:rPr>
           <w:rFonts w:ascii="Times New Roman" w:hAnsi="Times New Roman" w:cs="Times New Roman"/>
           <w:color w:val="000000" w:themeColor="text1"/>
           <w:sz w:val="44"/>
         </w:rPr>
-        <w:t>Sérülékeny Erlang kódok átalakításának módszertana RefactorErl segítségével</w:t>
+        <w:t xml:space="preserve">Sérülékeny </w:t>
+      </w:r>
+      <w:proofErr w:type="spellStart"/>
+      <w:r>
+        <w:rPr>
+          <w:rFonts w:ascii="Times New Roman" w:hAnsi="Times New Roman" w:cs="Times New Roman"/>
+          <w:color w:val="000000" w:themeColor="text1"/>
+          <w:sz w:val="44"/>
+        </w:rPr>
+        <w:t>Erlang</w:t>
+      </w:r>
+      <w:proofErr w:type="spellEnd"/>
+      <w:r>
+        <w:rPr>
+          <w:rFonts w:ascii="Times New Roman" w:hAnsi="Times New Roman" w:cs="Times New Roman"/>
+          <w:color w:val="000000" w:themeColor="text1"/>
+          <w:sz w:val="44"/>
+        </w:rPr>
+        <w:t xml:space="preserve"> kódok átalakításának módszertana </w:t>
+      </w:r>
+      <w:proofErr w:type="spellStart"/>
+      <w:r>
+        <w:rPr>
+          <w:rFonts w:ascii="Times New Roman" w:hAnsi="Times New Roman" w:cs="Times New Roman"/>
+          <w:color w:val="000000" w:themeColor="text1"/>
+          <w:sz w:val="44"/>
+        </w:rPr>
+        <w:t>RefactorErl</w:t>
+      </w:r>
+      <w:proofErr w:type="spellEnd"/>
+      <w:r>
+        <w:rPr>
+          <w:rFonts w:ascii="Times New Roman" w:hAnsi="Times New Roman" w:cs="Times New Roman"/>
+          <w:color w:val="000000" w:themeColor="text1"/>
+          <w:sz w:val="44"/>
+        </w:rPr>
+        <w:t xml:space="preserve"> segítségével</w:t>
       </w:r>
       <w:r>
         <w:rPr>
@@ -4262,7 +5329,7 @@
         </w:rPr>
         <w:t>(10-12 oldal)</w:t>
       </w:r>
-      <w:bookmarkEnd w:id="21"/>
+      <w:bookmarkEnd w:id="22"/>
     </w:p>
     <w:p>
       <w:pPr>
@@ -4275,7 +5342,7 @@
           <w:szCs w:val="32"/>
         </w:rPr>
       </w:pPr>
-      <w:bookmarkStart w:id="22" w:name="_Toc209893097"/>
+      <w:bookmarkStart w:id="23" w:name="_Toc209893097"/>
       <w:r>
         <w:rPr>
           <w:rFonts w:ascii="Times New Roman" w:hAnsi="Times New Roman" w:cs="Times New Roman"/>
@@ -4312,6 +5379,7 @@
         </w:rPr>
         <w:t xml:space="preserve">. </w:t>
       </w:r>
+      <w:proofErr w:type="spellStart"/>
       <w:r>
         <w:rPr>
           <w:rFonts w:ascii="Times New Roman" w:hAnsi="Times New Roman" w:cs="Times New Roman"/>
@@ -4319,8 +5387,9 @@
           <w:sz w:val="32"/>
           <w:szCs w:val="32"/>
         </w:rPr>
-        <w:t xml:space="preserve">RefactorErl </w:t>
-      </w:r>
+        <w:t>RefactorErl</w:t>
+      </w:r>
+      <w:proofErr w:type="spellEnd"/>
       <w:r>
         <w:rPr>
           <w:rFonts w:ascii="Times New Roman" w:hAnsi="Times New Roman" w:cs="Times New Roman"/>
@@ -4328,9 +5397,29 @@
           <w:sz w:val="32"/>
           <w:szCs w:val="32"/>
         </w:rPr>
-        <w:t>működése és komponensei</w:t>
-      </w:r>
-      <w:bookmarkEnd w:id="22"/>
+        <w:t xml:space="preserve"> </w:t>
+      </w:r>
+      <w:r>
+        <w:rPr>
+          <w:rFonts w:ascii="Times New Roman" w:hAnsi="Times New Roman" w:cs="Times New Roman"/>
+          <w:color w:val="000000" w:themeColor="text1"/>
+          <w:sz w:val="32"/>
+          <w:szCs w:val="32"/>
+        </w:rPr>
+        <w:t xml:space="preserve">működése és </w:t>
+      </w:r>
+      <w:proofErr w:type="gramStart"/>
+      <w:r>
+        <w:rPr>
+          <w:rFonts w:ascii="Times New Roman" w:hAnsi="Times New Roman" w:cs="Times New Roman"/>
+          <w:color w:val="000000" w:themeColor="text1"/>
+          <w:sz w:val="32"/>
+          <w:szCs w:val="32"/>
+        </w:rPr>
+        <w:t>komponensei</w:t>
+      </w:r>
+      <w:bookmarkEnd w:id="23"/>
+      <w:proofErr w:type="gramEnd"/>
     </w:p>
     <w:p>
       <w:pPr>
@@ -4343,7 +5432,7 @@
           <w:szCs w:val="32"/>
         </w:rPr>
       </w:pPr>
-      <w:bookmarkStart w:id="23" w:name="_Toc209893098"/>
+      <w:bookmarkStart w:id="24" w:name="_Toc209893098"/>
       <w:r>
         <w:rPr>
           <w:rFonts w:ascii="Times New Roman" w:hAnsi="Times New Roman" w:cs="Times New Roman"/>
@@ -4369,20 +5458,19 @@
           <w:sz w:val="32"/>
           <w:szCs w:val="32"/>
         </w:rPr>
-        <w:t>A transzformációk definiálásának lehetőségei</w:t>
-      </w:r>
-      <w:bookmarkEnd w:id="23"/>
-    </w:p>
-    <w:p>
-      <w:pPr>
-        <w:pStyle w:val="Cmsor2"/>
-        <w:rPr>
-          <w:rFonts w:ascii="Times New Roman" w:hAnsi="Times New Roman" w:cs="Times New Roman"/>
+        <w:t xml:space="preserve">A transzformációk </w:t>
+      </w:r>
+      <w:proofErr w:type="gramStart"/>
+      <w:r>
+        <w:rPr>
+          <w:rFonts w:ascii="Times New Roman" w:hAnsi="Times New Roman" w:cs="Times New Roman"/>
+          <w:color w:val="000000" w:themeColor="text1"/>
           <w:sz w:val="32"/>
           <w:szCs w:val="32"/>
         </w:rPr>
-      </w:pPr>
-      <w:bookmarkStart w:id="24" w:name="_Toc209893099"/>
+        <w:t>definiálásának</w:t>
+      </w:r>
+      <w:proofErr w:type="gramEnd"/>
       <w:r>
         <w:rPr>
           <w:rFonts w:ascii="Times New Roman" w:hAnsi="Times New Roman" w:cs="Times New Roman"/>
@@ -4390,18 +5478,39 @@
           <w:sz w:val="32"/>
           <w:szCs w:val="32"/>
         </w:rPr>
-        <w:t xml:space="preserve">4.3. </w:t>
-      </w:r>
-      <w:r>
-        <w:rPr>
-          <w:rFonts w:ascii="Times New Roman" w:hAnsi="Times New Roman" w:cs="Times New Roman"/>
-          <w:color w:val="000000" w:themeColor="text1"/>
+        <w:t xml:space="preserve"> lehetőségei</w:t>
+      </w:r>
+      <w:bookmarkEnd w:id="24"/>
+    </w:p>
+    <w:p>
+      <w:pPr>
+        <w:pStyle w:val="Cmsor2"/>
+        <w:rPr>
+          <w:rFonts w:ascii="Times New Roman" w:hAnsi="Times New Roman" w:cs="Times New Roman"/>
           <w:sz w:val="32"/>
           <w:szCs w:val="32"/>
         </w:rPr>
+      </w:pPr>
+      <w:bookmarkStart w:id="25" w:name="_Toc209893099"/>
+      <w:r>
+        <w:rPr>
+          <w:rFonts w:ascii="Times New Roman" w:hAnsi="Times New Roman" w:cs="Times New Roman"/>
+          <w:color w:val="000000" w:themeColor="text1"/>
+          <w:sz w:val="32"/>
+          <w:szCs w:val="32"/>
+        </w:rPr>
+        <w:t xml:space="preserve">4.3. </w:t>
+      </w:r>
+      <w:r>
+        <w:rPr>
+          <w:rFonts w:ascii="Times New Roman" w:hAnsi="Times New Roman" w:cs="Times New Roman"/>
+          <w:color w:val="000000" w:themeColor="text1"/>
+          <w:sz w:val="32"/>
+          <w:szCs w:val="32"/>
+        </w:rPr>
         <w:t>Általam alkalmazott módszerek</w:t>
       </w:r>
-      <w:bookmarkEnd w:id="24"/>
+      <w:bookmarkEnd w:id="25"/>
     </w:p>
     <w:p>
       <w:pPr>
@@ -4422,7 +5531,7 @@
           <w:szCs w:val="32"/>
         </w:rPr>
       </w:pPr>
-      <w:bookmarkStart w:id="25" w:name="_Toc179575889"/>
+      <w:bookmarkStart w:id="26" w:name="_Toc179575889"/>
       <w:r>
         <w:br w:type="page"/>
       </w:r>
@@ -4437,7 +5546,7 @@
           <w:sz w:val="44"/>
         </w:rPr>
       </w:pPr>
-      <w:bookmarkStart w:id="26" w:name="_Toc209893100"/>
+      <w:bookmarkStart w:id="27" w:name="_Toc209893100"/>
       <w:r>
         <w:rPr>
           <w:rFonts w:ascii="Times New Roman" w:hAnsi="Times New Roman" w:cs="Times New Roman"/>
@@ -4480,7 +5589,7 @@
         </w:rPr>
         <w:t>(10-12 oldal)</w:t>
       </w:r>
-      <w:bookmarkEnd w:id="26"/>
+      <w:bookmarkEnd w:id="27"/>
     </w:p>
     <w:p>
       <w:pPr>
@@ -4493,7 +5602,7 @@
           <w:szCs w:val="32"/>
         </w:rPr>
       </w:pPr>
-      <w:bookmarkStart w:id="27" w:name="_Toc209893101"/>
+      <w:bookmarkStart w:id="28" w:name="_Toc209893101"/>
       <w:r>
         <w:rPr>
           <w:rFonts w:ascii="Times New Roman" w:hAnsi="Times New Roman" w:cs="Times New Roman"/>
@@ -4539,7 +5648,7 @@
         </w:rPr>
         <w:t>Implementált transzformációk bemutatása</w:t>
       </w:r>
-      <w:bookmarkEnd w:id="27"/>
+      <w:bookmarkEnd w:id="28"/>
     </w:p>
     <w:p>
       <w:pPr>
@@ -4552,7 +5661,7 @@
           <w:szCs w:val="32"/>
         </w:rPr>
       </w:pPr>
-      <w:bookmarkStart w:id="28" w:name="_Toc209893102"/>
+      <w:bookmarkStart w:id="29" w:name="_Toc209893102"/>
       <w:r>
         <w:rPr>
           <w:rFonts w:ascii="Times New Roman" w:hAnsi="Times New Roman" w:cs="Times New Roman"/>
@@ -4598,7 +5707,7 @@
         </w:rPr>
         <w:t xml:space="preserve"> tesztelése</w:t>
       </w:r>
-      <w:bookmarkEnd w:id="28"/>
+      <w:bookmarkEnd w:id="29"/>
     </w:p>
     <w:p>
       <w:pPr>
@@ -4626,7 +5735,7 @@
           <w:rFonts w:ascii="Times New Roman" w:hAnsi="Times New Roman" w:cs="Times New Roman"/>
         </w:rPr>
       </w:pPr>
-      <w:bookmarkStart w:id="29" w:name="_Toc209893103"/>
+      <w:bookmarkStart w:id="30" w:name="_Toc209893103"/>
       <w:r>
         <w:rPr>
           <w:rFonts w:ascii="Times New Roman" w:hAnsi="Times New Roman" w:cs="Times New Roman"/>
@@ -4642,7 +5751,25 @@
           <w:color w:val="000000" w:themeColor="text1"/>
           <w:sz w:val="44"/>
         </w:rPr>
-        <w:t>Összegzés és továbbfejlesztési lehetőségek</w:t>
+        <w:t xml:space="preserve">Összegzés és </w:t>
+      </w:r>
+      <w:proofErr w:type="spellStart"/>
+      <w:r>
+        <w:rPr>
+          <w:rFonts w:ascii="Times New Roman" w:hAnsi="Times New Roman" w:cs="Times New Roman"/>
+          <w:color w:val="000000" w:themeColor="text1"/>
+          <w:sz w:val="44"/>
+        </w:rPr>
+        <w:t>továbbfejlesztési</w:t>
+      </w:r>
+      <w:proofErr w:type="spellEnd"/>
+      <w:r>
+        <w:rPr>
+          <w:rFonts w:ascii="Times New Roman" w:hAnsi="Times New Roman" w:cs="Times New Roman"/>
+          <w:color w:val="000000" w:themeColor="text1"/>
+          <w:sz w:val="44"/>
+        </w:rPr>
+        <w:t xml:space="preserve"> lehetőségek</w:t>
       </w:r>
       <w:r>
         <w:rPr>
@@ -4661,7 +5788,7 @@
         </w:rPr>
         <w:t>(3-4 oldal)</w:t>
       </w:r>
-      <w:bookmarkEnd w:id="29"/>
+      <w:bookmarkEnd w:id="30"/>
       <w:r>
         <w:rPr>
           <w:rFonts w:ascii="Times New Roman" w:hAnsi="Times New Roman" w:cs="Times New Roman"/>
@@ -4679,7 +5806,7 @@
           <w:sz w:val="44"/>
         </w:rPr>
       </w:pPr>
-      <w:bookmarkStart w:id="30" w:name="_Toc209893104"/>
+      <w:bookmarkStart w:id="31" w:name="_Toc209893104"/>
       <w:r>
         <w:rPr>
           <w:rFonts w:ascii="Times New Roman" w:hAnsi="Times New Roman" w:cs="Times New Roman"/>
@@ -4689,8 +5816,8 @@
         <w:lastRenderedPageBreak/>
         <w:t>Irodalomjegyzék</w:t>
       </w:r>
-      <w:bookmarkEnd w:id="25"/>
-      <w:bookmarkEnd w:id="30"/>
+      <w:bookmarkEnd w:id="26"/>
+      <w:bookmarkEnd w:id="31"/>
     </w:p>
     <w:p>
       <w:pPr>
@@ -4713,7 +5840,55 @@
           <w:rFonts w:ascii="Times New Roman" w:hAnsi="Times New Roman" w:cs="Times New Roman"/>
           <w:sz w:val="24"/>
         </w:rPr>
-        <w:t>OWASP Foundation: Open Web Application Security Project, 202</w:t>
+        <w:t xml:space="preserve">OWASP </w:t>
+      </w:r>
+      <w:proofErr w:type="spellStart"/>
+      <w:r>
+        <w:rPr>
+          <w:rFonts w:ascii="Times New Roman" w:hAnsi="Times New Roman" w:cs="Times New Roman"/>
+          <w:sz w:val="24"/>
+        </w:rPr>
+        <w:t>Foundation</w:t>
+      </w:r>
+      <w:proofErr w:type="spellEnd"/>
+      <w:r>
+        <w:rPr>
+          <w:rFonts w:ascii="Times New Roman" w:hAnsi="Times New Roman" w:cs="Times New Roman"/>
+          <w:sz w:val="24"/>
+        </w:rPr>
+        <w:t xml:space="preserve">: Open Web </w:t>
+      </w:r>
+      <w:proofErr w:type="spellStart"/>
+      <w:r>
+        <w:rPr>
+          <w:rFonts w:ascii="Times New Roman" w:hAnsi="Times New Roman" w:cs="Times New Roman"/>
+          <w:sz w:val="24"/>
+        </w:rPr>
+        <w:t>Application</w:t>
+      </w:r>
+      <w:proofErr w:type="spellEnd"/>
+      <w:r>
+        <w:rPr>
+          <w:rFonts w:ascii="Times New Roman" w:hAnsi="Times New Roman" w:cs="Times New Roman"/>
+          <w:sz w:val="24"/>
+        </w:rPr>
+        <w:t xml:space="preserve"> </w:t>
+      </w:r>
+      <w:proofErr w:type="spellStart"/>
+      <w:r>
+        <w:rPr>
+          <w:rFonts w:ascii="Times New Roman" w:hAnsi="Times New Roman" w:cs="Times New Roman"/>
+          <w:sz w:val="24"/>
+        </w:rPr>
+        <w:t>Security</w:t>
+      </w:r>
+      <w:proofErr w:type="spellEnd"/>
+      <w:r>
+        <w:rPr>
+          <w:rFonts w:ascii="Times New Roman" w:hAnsi="Times New Roman" w:cs="Times New Roman"/>
+          <w:sz w:val="24"/>
+        </w:rPr>
+        <w:t xml:space="preserve"> Project, 202</w:t>
       </w:r>
       <w:r>
         <w:rPr>
@@ -4727,7 +5902,7 @@
           <w:rFonts w:ascii="Times New Roman" w:hAnsi="Times New Roman" w:cs="Times New Roman"/>
           <w:sz w:val="24"/>
         </w:rPr>
-        <w:br/>
+        <w:t xml:space="preserve">. </w:t>
       </w:r>
       <w:hyperlink r:id="rId12" w:history="1">
         <w:r>
@@ -4752,7 +5927,25 @@
           <w:sz w:val="24"/>
           <w:szCs w:val="24"/>
         </w:rPr>
-        <w:t>(Elérés dátuma: 2025. 09. 27.)</w:t>
+        <w:t xml:space="preserve">(Elérés </w:t>
+      </w:r>
+      <w:proofErr w:type="gramStart"/>
+      <w:r>
+        <w:rPr>
+          <w:rFonts w:ascii="Times New Roman" w:hAnsi="Times New Roman" w:cs="Times New Roman"/>
+          <w:sz w:val="24"/>
+          <w:szCs w:val="24"/>
+        </w:rPr>
+        <w:t>dátuma</w:t>
+      </w:r>
+      <w:proofErr w:type="gramEnd"/>
+      <w:r>
+        <w:rPr>
+          <w:rFonts w:ascii="Times New Roman" w:hAnsi="Times New Roman" w:cs="Times New Roman"/>
+          <w:sz w:val="24"/>
+          <w:szCs w:val="24"/>
+        </w:rPr>
+        <w:t>: 2025. 09. 27.)</w:t>
       </w:r>
     </w:p>
     <w:p>
@@ -4785,20 +5978,166 @@
         </w:rPr>
         <w:t xml:space="preserve">ISO / IEC 27001: </w:t>
       </w:r>
+      <w:proofErr w:type="spellStart"/>
       <w:r>
         <w:rPr>
           <w:rFonts w:ascii="Times New Roman" w:hAnsi="Times New Roman" w:cs="Times New Roman"/>
           <w:sz w:val="24"/>
           <w:szCs w:val="24"/>
         </w:rPr>
-        <w:t>Information security, cybersecurity and privacy protection — Information security management systems — Requirements</w:t>
-      </w:r>
+        <w:t>Information</w:t>
+      </w:r>
+      <w:proofErr w:type="spellEnd"/>
       <w:r>
         <w:rPr>
           <w:rFonts w:ascii="Times New Roman" w:hAnsi="Times New Roman" w:cs="Times New Roman"/>
           <w:sz w:val="24"/>
           <w:szCs w:val="24"/>
         </w:rPr>
+        <w:t xml:space="preserve"> </w:t>
+      </w:r>
+      <w:proofErr w:type="spellStart"/>
+      <w:r>
+        <w:rPr>
+          <w:rFonts w:ascii="Times New Roman" w:hAnsi="Times New Roman" w:cs="Times New Roman"/>
+          <w:sz w:val="24"/>
+          <w:szCs w:val="24"/>
+        </w:rPr>
+        <w:t>security</w:t>
+      </w:r>
+      <w:proofErr w:type="spellEnd"/>
+      <w:r>
+        <w:rPr>
+          <w:rFonts w:ascii="Times New Roman" w:hAnsi="Times New Roman" w:cs="Times New Roman"/>
+          <w:sz w:val="24"/>
+          <w:szCs w:val="24"/>
+        </w:rPr>
+        <w:t xml:space="preserve">, </w:t>
+      </w:r>
+      <w:proofErr w:type="spellStart"/>
+      <w:r>
+        <w:rPr>
+          <w:rFonts w:ascii="Times New Roman" w:hAnsi="Times New Roman" w:cs="Times New Roman"/>
+          <w:sz w:val="24"/>
+          <w:szCs w:val="24"/>
+        </w:rPr>
+        <w:t>cybersecurity</w:t>
+      </w:r>
+      <w:proofErr w:type="spellEnd"/>
+      <w:r>
+        <w:rPr>
+          <w:rFonts w:ascii="Times New Roman" w:hAnsi="Times New Roman" w:cs="Times New Roman"/>
+          <w:sz w:val="24"/>
+          <w:szCs w:val="24"/>
+        </w:rPr>
+        <w:t xml:space="preserve"> and </w:t>
+      </w:r>
+      <w:proofErr w:type="spellStart"/>
+      <w:r>
+        <w:rPr>
+          <w:rFonts w:ascii="Times New Roman" w:hAnsi="Times New Roman" w:cs="Times New Roman"/>
+          <w:sz w:val="24"/>
+          <w:szCs w:val="24"/>
+        </w:rPr>
+        <w:t>privacy</w:t>
+      </w:r>
+      <w:proofErr w:type="spellEnd"/>
+      <w:r>
+        <w:rPr>
+          <w:rFonts w:ascii="Times New Roman" w:hAnsi="Times New Roman" w:cs="Times New Roman"/>
+          <w:sz w:val="24"/>
+          <w:szCs w:val="24"/>
+        </w:rPr>
+        <w:t xml:space="preserve"> </w:t>
+      </w:r>
+      <w:proofErr w:type="spellStart"/>
+      <w:r>
+        <w:rPr>
+          <w:rFonts w:ascii="Times New Roman" w:hAnsi="Times New Roman" w:cs="Times New Roman"/>
+          <w:sz w:val="24"/>
+          <w:szCs w:val="24"/>
+        </w:rPr>
+        <w:t>protection</w:t>
+      </w:r>
+      <w:proofErr w:type="spellEnd"/>
+      <w:r>
+        <w:rPr>
+          <w:rFonts w:ascii="Times New Roman" w:hAnsi="Times New Roman" w:cs="Times New Roman"/>
+          <w:sz w:val="24"/>
+          <w:szCs w:val="24"/>
+        </w:rPr>
+        <w:t xml:space="preserve"> — </w:t>
+      </w:r>
+      <w:proofErr w:type="spellStart"/>
+      <w:r>
+        <w:rPr>
+          <w:rFonts w:ascii="Times New Roman" w:hAnsi="Times New Roman" w:cs="Times New Roman"/>
+          <w:sz w:val="24"/>
+          <w:szCs w:val="24"/>
+        </w:rPr>
+        <w:t>Information</w:t>
+      </w:r>
+      <w:proofErr w:type="spellEnd"/>
+      <w:r>
+        <w:rPr>
+          <w:rFonts w:ascii="Times New Roman" w:hAnsi="Times New Roman" w:cs="Times New Roman"/>
+          <w:sz w:val="24"/>
+          <w:szCs w:val="24"/>
+        </w:rPr>
+        <w:t xml:space="preserve"> </w:t>
+      </w:r>
+      <w:proofErr w:type="spellStart"/>
+      <w:r>
+        <w:rPr>
+          <w:rFonts w:ascii="Times New Roman" w:hAnsi="Times New Roman" w:cs="Times New Roman"/>
+          <w:sz w:val="24"/>
+          <w:szCs w:val="24"/>
+        </w:rPr>
+        <w:t>security</w:t>
+      </w:r>
+      <w:proofErr w:type="spellEnd"/>
+      <w:r>
+        <w:rPr>
+          <w:rFonts w:ascii="Times New Roman" w:hAnsi="Times New Roman" w:cs="Times New Roman"/>
+          <w:sz w:val="24"/>
+          <w:szCs w:val="24"/>
+        </w:rPr>
+        <w:t xml:space="preserve"> management </w:t>
+      </w:r>
+      <w:proofErr w:type="spellStart"/>
+      <w:r>
+        <w:rPr>
+          <w:rFonts w:ascii="Times New Roman" w:hAnsi="Times New Roman" w:cs="Times New Roman"/>
+          <w:sz w:val="24"/>
+          <w:szCs w:val="24"/>
+        </w:rPr>
+        <w:t>systems</w:t>
+      </w:r>
+      <w:proofErr w:type="spellEnd"/>
+      <w:r>
+        <w:rPr>
+          <w:rFonts w:ascii="Times New Roman" w:hAnsi="Times New Roman" w:cs="Times New Roman"/>
+          <w:sz w:val="24"/>
+          <w:szCs w:val="24"/>
+        </w:rPr>
+        <w:t xml:space="preserve"> — </w:t>
+      </w:r>
+      <w:proofErr w:type="spellStart"/>
+      <w:r>
+        <w:rPr>
+          <w:rFonts w:ascii="Times New Roman" w:hAnsi="Times New Roman" w:cs="Times New Roman"/>
+          <w:sz w:val="24"/>
+          <w:szCs w:val="24"/>
+        </w:rPr>
+        <w:t>Requirements</w:t>
+      </w:r>
+      <w:proofErr w:type="spellEnd"/>
+      <w:r>
+        <w:rPr>
+          <w:rFonts w:ascii="Times New Roman" w:hAnsi="Times New Roman" w:cs="Times New Roman"/>
+          <w:sz w:val="24"/>
+          <w:szCs w:val="24"/>
+        </w:rPr>
         <w:t>, 2022</w:t>
       </w:r>
       <w:r>
@@ -4807,7 +6146,7 @@
           <w:sz w:val="24"/>
           <w:szCs w:val="24"/>
         </w:rPr>
-        <w:br/>
+        <w:t xml:space="preserve">. </w:t>
       </w:r>
       <w:hyperlink r:id="rId13" w:history="1">
         <w:r>
@@ -4827,7 +6166,25 @@
           <w:szCs w:val="24"/>
         </w:rPr>
         <w:br/>
-        <w:t>(Elérés dátuma: 2025. 09. 27.)</w:t>
+        <w:t xml:space="preserve">(Elérés </w:t>
+      </w:r>
+      <w:proofErr w:type="gramStart"/>
+      <w:r>
+        <w:rPr>
+          <w:rFonts w:ascii="Times New Roman" w:hAnsi="Times New Roman" w:cs="Times New Roman"/>
+          <w:sz w:val="24"/>
+          <w:szCs w:val="24"/>
+        </w:rPr>
+        <w:t>dátuma</w:t>
+      </w:r>
+      <w:proofErr w:type="gramEnd"/>
+      <w:r>
+        <w:rPr>
+          <w:rFonts w:ascii="Times New Roman" w:hAnsi="Times New Roman" w:cs="Times New Roman"/>
+          <w:sz w:val="24"/>
+          <w:szCs w:val="24"/>
+        </w:rPr>
+        <w:t>: 2025. 09. 27.)</w:t>
       </w:r>
     </w:p>
     <w:p>
@@ -4858,7 +6215,71 @@
           <w:rFonts w:ascii="Times New Roman" w:hAnsi="Times New Roman" w:cs="Times New Roman"/>
           <w:sz w:val="24"/>
         </w:rPr>
-        <w:t>The OWASP Foundation. Application Security Verification Standard</w:t>
+        <w:t xml:space="preserve">The OWASP </w:t>
+      </w:r>
+      <w:proofErr w:type="spellStart"/>
+      <w:r>
+        <w:rPr>
+          <w:rFonts w:ascii="Times New Roman" w:hAnsi="Times New Roman" w:cs="Times New Roman"/>
+          <w:sz w:val="24"/>
+        </w:rPr>
+        <w:t>Foundation</w:t>
+      </w:r>
+      <w:proofErr w:type="spellEnd"/>
+      <w:r>
+        <w:rPr>
+          <w:rFonts w:ascii="Times New Roman" w:hAnsi="Times New Roman" w:cs="Times New Roman"/>
+          <w:sz w:val="24"/>
+        </w:rPr>
+        <w:t xml:space="preserve">. </w:t>
+      </w:r>
+      <w:proofErr w:type="spellStart"/>
+      <w:r>
+        <w:rPr>
+          <w:rFonts w:ascii="Times New Roman" w:hAnsi="Times New Roman" w:cs="Times New Roman"/>
+          <w:sz w:val="24"/>
+        </w:rPr>
+        <w:t>Application</w:t>
+      </w:r>
+      <w:proofErr w:type="spellEnd"/>
+      <w:r>
+        <w:rPr>
+          <w:rFonts w:ascii="Times New Roman" w:hAnsi="Times New Roman" w:cs="Times New Roman"/>
+          <w:sz w:val="24"/>
+        </w:rPr>
+        <w:t xml:space="preserve"> </w:t>
+      </w:r>
+      <w:proofErr w:type="spellStart"/>
+      <w:r>
+        <w:rPr>
+          <w:rFonts w:ascii="Times New Roman" w:hAnsi="Times New Roman" w:cs="Times New Roman"/>
+          <w:sz w:val="24"/>
+        </w:rPr>
+        <w:t>Security</w:t>
+      </w:r>
+      <w:proofErr w:type="spellEnd"/>
+      <w:r>
+        <w:rPr>
+          <w:rFonts w:ascii="Times New Roman" w:hAnsi="Times New Roman" w:cs="Times New Roman"/>
+          <w:sz w:val="24"/>
+        </w:rPr>
+        <w:t xml:space="preserve"> </w:t>
+      </w:r>
+      <w:proofErr w:type="spellStart"/>
+      <w:r>
+        <w:rPr>
+          <w:rFonts w:ascii="Times New Roman" w:hAnsi="Times New Roman" w:cs="Times New Roman"/>
+          <w:sz w:val="24"/>
+        </w:rPr>
+        <w:t>Verification</w:t>
+      </w:r>
+      <w:proofErr w:type="spellEnd"/>
+      <w:r>
+        <w:rPr>
+          <w:rFonts w:ascii="Times New Roman" w:hAnsi="Times New Roman" w:cs="Times New Roman"/>
+          <w:sz w:val="24"/>
+        </w:rPr>
+        <w:t xml:space="preserve"> Standard</w:t>
       </w:r>
       <w:r>
         <w:rPr>
@@ -4867,14 +6288,12 @@
         </w:rPr>
         <w:t>, 2025</w:t>
       </w:r>
-      <w:bookmarkStart w:id="31" w:name="_GoBack"/>
-      <w:bookmarkEnd w:id="31"/>
-      <w:r>
-        <w:rPr>
-          <w:rFonts w:ascii="Times New Roman" w:hAnsi="Times New Roman" w:cs="Times New Roman"/>
-          <w:sz w:val="24"/>
-        </w:rPr>
-        <w:br/>
+      <w:r>
+        <w:rPr>
+          <w:rFonts w:ascii="Times New Roman" w:hAnsi="Times New Roman" w:cs="Times New Roman"/>
+          <w:sz w:val="24"/>
+        </w:rPr>
+        <w:t xml:space="preserve">. </w:t>
       </w:r>
       <w:hyperlink r:id="rId14" w:history="1">
         <w:r>
@@ -4898,7 +6317,23 @@
           <w:rFonts w:ascii="Times New Roman" w:hAnsi="Times New Roman" w:cs="Times New Roman"/>
           <w:sz w:val="24"/>
         </w:rPr>
-        <w:t>(Elérés dátuma: 2025. 09. 22.)</w:t>
+        <w:t xml:space="preserve">(Elérés </w:t>
+      </w:r>
+      <w:proofErr w:type="gramStart"/>
+      <w:r>
+        <w:rPr>
+          <w:rFonts w:ascii="Times New Roman" w:hAnsi="Times New Roman" w:cs="Times New Roman"/>
+          <w:sz w:val="24"/>
+        </w:rPr>
+        <w:t>dátuma</w:t>
+      </w:r>
+      <w:proofErr w:type="gramEnd"/>
+      <w:r>
+        <w:rPr>
+          <w:rFonts w:ascii="Times New Roman" w:hAnsi="Times New Roman" w:cs="Times New Roman"/>
+          <w:sz w:val="24"/>
+        </w:rPr>
+        <w:t>: 2025. 09. 22.)</w:t>
       </w:r>
     </w:p>
     <w:p>
@@ -4939,20 +6374,94 @@
         </w:rPr>
         <w:t>„</w:t>
       </w:r>
+      <w:proofErr w:type="spellStart"/>
       <w:r>
         <w:rPr>
           <w:rFonts w:ascii="Times New Roman" w:hAnsi="Times New Roman" w:cs="Times New Roman"/>
           <w:i/>
           <w:sz w:val="24"/>
         </w:rPr>
-        <w:t>Supporting Secure Coding with RefactorErl</w:t>
-      </w:r>
+        <w:t>Supporting</w:t>
+      </w:r>
+      <w:proofErr w:type="spellEnd"/>
       <w:r>
         <w:rPr>
           <w:rFonts w:ascii="Times New Roman" w:hAnsi="Times New Roman" w:cs="Times New Roman"/>
           <w:i/>
           <w:sz w:val="24"/>
         </w:rPr>
+        <w:t xml:space="preserve"> </w:t>
+      </w:r>
+      <w:proofErr w:type="spellStart"/>
+      <w:r>
+        <w:rPr>
+          <w:rFonts w:ascii="Times New Roman" w:hAnsi="Times New Roman" w:cs="Times New Roman"/>
+          <w:i/>
+          <w:sz w:val="24"/>
+        </w:rPr>
+        <w:t>Secure</w:t>
+      </w:r>
+      <w:proofErr w:type="spellEnd"/>
+      <w:r>
+        <w:rPr>
+          <w:rFonts w:ascii="Times New Roman" w:hAnsi="Times New Roman" w:cs="Times New Roman"/>
+          <w:i/>
+          <w:sz w:val="24"/>
+        </w:rPr>
+        <w:t xml:space="preserve"> </w:t>
+      </w:r>
+      <w:proofErr w:type="spellStart"/>
+      <w:r>
+        <w:rPr>
+          <w:rFonts w:ascii="Times New Roman" w:hAnsi="Times New Roman" w:cs="Times New Roman"/>
+          <w:i/>
+          <w:sz w:val="24"/>
+        </w:rPr>
+        <w:t>Coding</w:t>
+      </w:r>
+      <w:proofErr w:type="spellEnd"/>
+      <w:r>
+        <w:rPr>
+          <w:rFonts w:ascii="Times New Roman" w:hAnsi="Times New Roman" w:cs="Times New Roman"/>
+          <w:i/>
+          <w:sz w:val="24"/>
+        </w:rPr>
+        <w:t xml:space="preserve"> </w:t>
+      </w:r>
+      <w:proofErr w:type="spellStart"/>
+      <w:r>
+        <w:rPr>
+          <w:rFonts w:ascii="Times New Roman" w:hAnsi="Times New Roman" w:cs="Times New Roman"/>
+          <w:i/>
+          <w:sz w:val="24"/>
+        </w:rPr>
+        <w:t>with</w:t>
+      </w:r>
+      <w:proofErr w:type="spellEnd"/>
+      <w:r>
+        <w:rPr>
+          <w:rFonts w:ascii="Times New Roman" w:hAnsi="Times New Roman" w:cs="Times New Roman"/>
+          <w:i/>
+          <w:sz w:val="24"/>
+        </w:rPr>
+        <w:t xml:space="preserve"> </w:t>
+      </w:r>
+      <w:proofErr w:type="spellStart"/>
+      <w:r>
+        <w:rPr>
+          <w:rFonts w:ascii="Times New Roman" w:hAnsi="Times New Roman" w:cs="Times New Roman"/>
+          <w:i/>
+          <w:sz w:val="24"/>
+        </w:rPr>
+        <w:t>RefactorErl</w:t>
+      </w:r>
+      <w:proofErr w:type="spellEnd"/>
+      <w:r>
+        <w:rPr>
+          <w:rFonts w:ascii="Times New Roman" w:hAnsi="Times New Roman" w:cs="Times New Roman"/>
+          <w:i/>
+          <w:sz w:val="24"/>
+        </w:rPr>
         <w:t>”</w:t>
       </w:r>
       <w:r>
@@ -4968,7 +6477,277 @@
           <w:rFonts w:ascii="Times New Roman" w:hAnsi="Times New Roman" w:cs="Times New Roman"/>
           <w:sz w:val="24"/>
         </w:rPr>
-        <w:t xml:space="preserve"> Eötvös Loránd Tudományegyetem, Informatikai Kar, Programnyelvek és Fordítóprogramok Tanszék, 2024</w:t>
+        <w:t xml:space="preserve"> Eötvös Loránd Tudományegyetem, Informatikai Kar, </w:t>
+      </w:r>
+      <w:r>
+        <w:rPr>
+          <w:rFonts w:ascii="Times New Roman" w:hAnsi="Times New Roman" w:cs="Times New Roman"/>
+          <w:sz w:val="24"/>
+        </w:rPr>
+        <w:t>Programozási Nyelvek</w:t>
+      </w:r>
+      <w:r>
+        <w:rPr>
+          <w:rFonts w:ascii="Times New Roman" w:hAnsi="Times New Roman" w:cs="Times New Roman"/>
+          <w:sz w:val="24"/>
+        </w:rPr>
+        <w:t xml:space="preserve"> és Fordítóprogramok Tanszék, 2024</w:t>
+      </w:r>
+      <w:r>
+        <w:rPr>
+          <w:rFonts w:ascii="Times New Roman" w:hAnsi="Times New Roman" w:cs="Times New Roman"/>
+          <w:sz w:val="24"/>
+        </w:rPr>
+        <w:t>.</w:t>
+      </w:r>
+    </w:p>
+    <w:p>
+      <w:pPr>
+        <w:spacing w:after="240" w:line="360" w:lineRule="auto"/>
+        <w:jc w:val="both"/>
+        <w:rPr>
+          <w:rFonts w:ascii="Times New Roman" w:hAnsi="Times New Roman" w:cs="Times New Roman"/>
+          <w:sz w:val="24"/>
+        </w:rPr>
+      </w:pPr>
+      <w:r>
+        <w:rPr>
+          <w:rFonts w:ascii="Times New Roman" w:hAnsi="Times New Roman" w:cs="Times New Roman"/>
+          <w:sz w:val="24"/>
+        </w:rPr>
+        <w:t xml:space="preserve">[5] Baranyai Brigitta: </w:t>
+      </w:r>
+      <w:r>
+        <w:rPr>
+          <w:rFonts w:ascii="Times New Roman" w:hAnsi="Times New Roman" w:cs="Times New Roman"/>
+          <w:i/>
+          <w:sz w:val="24"/>
+        </w:rPr>
+        <w:t>„Funkcionális nyelvek és a statikus kódelemzéssel támogatott biztonságos szoftverfejlesztés</w:t>
+      </w:r>
+      <w:r>
+        <w:rPr>
+          <w:rFonts w:ascii="Times New Roman" w:hAnsi="Times New Roman" w:cs="Times New Roman"/>
+          <w:sz w:val="24"/>
+        </w:rPr>
+        <w:t xml:space="preserve">”, TDK dolgozat, </w:t>
+      </w:r>
+      <w:r>
+        <w:rPr>
+          <w:rFonts w:ascii="Times New Roman" w:hAnsi="Times New Roman" w:cs="Times New Roman"/>
+          <w:sz w:val="24"/>
+        </w:rPr>
+        <w:t xml:space="preserve">Eötvös Loránd Tudományegyetem, Informatikai Kar, </w:t>
+      </w:r>
+      <w:r>
+        <w:rPr>
+          <w:rFonts w:ascii="Times New Roman" w:hAnsi="Times New Roman" w:cs="Times New Roman"/>
+          <w:sz w:val="24"/>
+        </w:rPr>
+        <w:t>Programozási Nyelvek</w:t>
+      </w:r>
+      <w:r>
+        <w:rPr>
+          <w:rFonts w:ascii="Times New Roman" w:hAnsi="Times New Roman" w:cs="Times New Roman"/>
+          <w:sz w:val="24"/>
+        </w:rPr>
+        <w:t xml:space="preserve"> és Fordítóprogramok Tanszék</w:t>
+      </w:r>
+      <w:r>
+        <w:rPr>
+          <w:rFonts w:ascii="Times New Roman" w:hAnsi="Times New Roman" w:cs="Times New Roman"/>
+          <w:sz w:val="24"/>
+        </w:rPr>
+        <w:t>, 2020.</w:t>
+      </w:r>
+    </w:p>
+    <w:p>
+      <w:pPr>
+        <w:spacing w:after="240" w:line="360" w:lineRule="auto"/>
+        <w:jc w:val="both"/>
+        <w:rPr>
+          <w:rFonts w:ascii="Times New Roman" w:hAnsi="Times New Roman" w:cs="Times New Roman"/>
+          <w:sz w:val="24"/>
+        </w:rPr>
+      </w:pPr>
+      <w:r>
+        <w:rPr>
+          <w:rFonts w:ascii="Times New Roman" w:hAnsi="Times New Roman" w:cs="Times New Roman"/>
+          <w:sz w:val="24"/>
+        </w:rPr>
+        <w:t>[</w:t>
+      </w:r>
+      <w:r>
+        <w:rPr>
+          <w:rFonts w:ascii="Times New Roman" w:hAnsi="Times New Roman" w:cs="Times New Roman"/>
+          <w:sz w:val="24"/>
+        </w:rPr>
+        <w:t>6</w:t>
+      </w:r>
+      <w:r>
+        <w:rPr>
+          <w:rFonts w:ascii="Times New Roman" w:hAnsi="Times New Roman" w:cs="Times New Roman"/>
+          <w:sz w:val="24"/>
+        </w:rPr>
+        <w:t xml:space="preserve">] Charles </w:t>
+      </w:r>
+      <w:proofErr w:type="spellStart"/>
+      <w:r>
+        <w:rPr>
+          <w:rFonts w:ascii="Times New Roman" w:hAnsi="Times New Roman" w:cs="Times New Roman"/>
+          <w:sz w:val="24"/>
+        </w:rPr>
+        <w:t>Antony</w:t>
+      </w:r>
+      <w:proofErr w:type="spellEnd"/>
+      <w:r>
+        <w:rPr>
+          <w:rFonts w:ascii="Times New Roman" w:hAnsi="Times New Roman" w:cs="Times New Roman"/>
+          <w:sz w:val="24"/>
+        </w:rPr>
+        <w:t xml:space="preserve"> Richard </w:t>
+      </w:r>
+      <w:proofErr w:type="spellStart"/>
+      <w:r>
+        <w:rPr>
+          <w:rFonts w:ascii="Times New Roman" w:hAnsi="Times New Roman" w:cs="Times New Roman"/>
+          <w:sz w:val="24"/>
+        </w:rPr>
+        <w:t>Hoare</w:t>
+      </w:r>
+      <w:proofErr w:type="spellEnd"/>
+      <w:r>
+        <w:rPr>
+          <w:rFonts w:ascii="Times New Roman" w:hAnsi="Times New Roman" w:cs="Times New Roman"/>
+          <w:sz w:val="24"/>
+        </w:rPr>
+        <w:t xml:space="preserve">: </w:t>
+      </w:r>
+      <w:r>
+        <w:rPr>
+          <w:rFonts w:ascii="Times New Roman" w:hAnsi="Times New Roman" w:cs="Times New Roman"/>
+          <w:i/>
+          <w:sz w:val="24"/>
+        </w:rPr>
+        <w:t xml:space="preserve">„The </w:t>
+      </w:r>
+      <w:proofErr w:type="spellStart"/>
+      <w:r>
+        <w:rPr>
+          <w:rFonts w:ascii="Times New Roman" w:hAnsi="Times New Roman" w:cs="Times New Roman"/>
+          <w:i/>
+          <w:sz w:val="24"/>
+        </w:rPr>
+        <w:t>emperor’s</w:t>
+      </w:r>
+      <w:proofErr w:type="spellEnd"/>
+      <w:r>
+        <w:rPr>
+          <w:rFonts w:ascii="Times New Roman" w:hAnsi="Times New Roman" w:cs="Times New Roman"/>
+          <w:i/>
+          <w:sz w:val="24"/>
+        </w:rPr>
+        <w:t xml:space="preserve"> old </w:t>
+      </w:r>
+      <w:proofErr w:type="spellStart"/>
+      <w:r>
+        <w:rPr>
+          <w:rFonts w:ascii="Times New Roman" w:hAnsi="Times New Roman" w:cs="Times New Roman"/>
+          <w:i/>
+          <w:sz w:val="24"/>
+        </w:rPr>
+        <w:t>clothes</w:t>
+      </w:r>
+      <w:proofErr w:type="spellEnd"/>
+      <w:r>
+        <w:rPr>
+          <w:rFonts w:ascii="Times New Roman" w:hAnsi="Times New Roman" w:cs="Times New Roman"/>
+          <w:i/>
+          <w:sz w:val="24"/>
+        </w:rPr>
+        <w:t>”</w:t>
+      </w:r>
+      <w:r>
+        <w:rPr>
+          <w:rFonts w:ascii="Times New Roman" w:hAnsi="Times New Roman" w:cs="Times New Roman"/>
+          <w:sz w:val="24"/>
+        </w:rPr>
+        <w:t xml:space="preserve">, </w:t>
+      </w:r>
+      <w:proofErr w:type="spellStart"/>
+      <w:r>
+        <w:rPr>
+          <w:rFonts w:ascii="Times New Roman" w:hAnsi="Times New Roman" w:cs="Times New Roman"/>
+          <w:sz w:val="24"/>
+        </w:rPr>
+        <w:t>Communications</w:t>
+      </w:r>
+      <w:proofErr w:type="spellEnd"/>
+      <w:r>
+        <w:rPr>
+          <w:rFonts w:ascii="Times New Roman" w:hAnsi="Times New Roman" w:cs="Times New Roman"/>
+          <w:sz w:val="24"/>
+        </w:rPr>
+        <w:t xml:space="preserve"> of </w:t>
+      </w:r>
+      <w:proofErr w:type="spellStart"/>
+      <w:r>
+        <w:rPr>
+          <w:rFonts w:ascii="Times New Roman" w:hAnsi="Times New Roman" w:cs="Times New Roman"/>
+          <w:sz w:val="24"/>
+        </w:rPr>
+        <w:t>the</w:t>
+      </w:r>
+      <w:proofErr w:type="spellEnd"/>
+      <w:r>
+        <w:rPr>
+          <w:rFonts w:ascii="Times New Roman" w:hAnsi="Times New Roman" w:cs="Times New Roman"/>
+          <w:sz w:val="24"/>
+        </w:rPr>
+        <w:t xml:space="preserve"> ACM, 24.2, 1981, 75 – 83. </w:t>
+      </w:r>
+      <w:hyperlink r:id="rId15" w:history="1">
+        <w:r>
+          <w:rPr>
+            <w:rStyle w:val="Hiperhivatkozs"/>
+            <w:rFonts w:ascii="Times New Roman" w:hAnsi="Times New Roman" w:cs="Times New Roman"/>
+            <w:sz w:val="24"/>
+          </w:rPr>
+          <w:t>https://dl.acm.org/doi/10.1145/358549.358561</w:t>
+        </w:r>
+      </w:hyperlink>
+      <w:r>
+        <w:rPr>
+          <w:rFonts w:ascii="Times New Roman" w:hAnsi="Times New Roman" w:cs="Times New Roman"/>
+          <w:sz w:val="24"/>
+        </w:rPr>
+        <w:br/>
+      </w:r>
+      <w:r>
+        <w:rPr>
+          <w:rFonts w:ascii="Times New Roman" w:hAnsi="Times New Roman" w:cs="Times New Roman"/>
+          <w:sz w:val="24"/>
+          <w:szCs w:val="24"/>
+        </w:rPr>
+        <w:t xml:space="preserve">(Elérés </w:t>
+      </w:r>
+      <w:proofErr w:type="gramStart"/>
+      <w:r>
+        <w:rPr>
+          <w:rFonts w:ascii="Times New Roman" w:hAnsi="Times New Roman" w:cs="Times New Roman"/>
+          <w:sz w:val="24"/>
+          <w:szCs w:val="24"/>
+        </w:rPr>
+        <w:t>dátuma</w:t>
+      </w:r>
+      <w:proofErr w:type="gramEnd"/>
+      <w:r>
+        <w:rPr>
+          <w:rFonts w:ascii="Times New Roman" w:hAnsi="Times New Roman" w:cs="Times New Roman"/>
+          <w:sz w:val="24"/>
+          <w:szCs w:val="24"/>
+        </w:rPr>
+        <w:t>: 2025. 09. 27.)</w:t>
       </w:r>
     </w:p>
     <w:p/>
@@ -5010,7 +6789,95 @@
           <w:szCs w:val="24"/>
           <w:shd w:val="clear" w:color="auto" w:fill="FFFFFF"/>
         </w:rPr>
-        <w:t>[&lt;hivatkozási azonosítója&gt;] &lt;szerző neve&gt;: &lt;a könyv címe&gt;, &lt;a kiadó neve&gt;, &lt;a kiadás éve&gt;, [&lt;terjedelme&gt;], &lt;ISBN szám&gt;. Például: [2] Jan Sommerville: Software Engineering, Addison Wesley, 1988, [742], ISBN-0201- 42765-6.</w:t>
+        <w:t xml:space="preserve">[&lt;hivatkozási azonosítója&gt;] &lt;szerző neve&gt;: &lt;a könyv címe&gt;, &lt;a kiadó neve&gt;, &lt;a kiadás éve&gt;, [&lt;terjedelme&gt;], &lt;ISBN szám&gt;. Például: [2] Jan </w:t>
+      </w:r>
+      <w:proofErr w:type="spellStart"/>
+      <w:r>
+        <w:rPr>
+          <w:rFonts w:ascii="Times New Roman" w:hAnsi="Times New Roman" w:cs="Times New Roman"/>
+          <w:color w:val="FF0000"/>
+          <w:sz w:val="24"/>
+          <w:szCs w:val="24"/>
+          <w:shd w:val="clear" w:color="auto" w:fill="FFFFFF"/>
+        </w:rPr>
+        <w:t>Sommerville</w:t>
+      </w:r>
+      <w:proofErr w:type="spellEnd"/>
+      <w:r>
+        <w:rPr>
+          <w:rFonts w:ascii="Times New Roman" w:hAnsi="Times New Roman" w:cs="Times New Roman"/>
+          <w:color w:val="FF0000"/>
+          <w:sz w:val="24"/>
+          <w:szCs w:val="24"/>
+          <w:shd w:val="clear" w:color="auto" w:fill="FFFFFF"/>
+        </w:rPr>
+        <w:t xml:space="preserve">: Software </w:t>
+      </w:r>
+      <w:proofErr w:type="spellStart"/>
+      <w:r>
+        <w:rPr>
+          <w:rFonts w:ascii="Times New Roman" w:hAnsi="Times New Roman" w:cs="Times New Roman"/>
+          <w:color w:val="FF0000"/>
+          <w:sz w:val="24"/>
+          <w:szCs w:val="24"/>
+          <w:shd w:val="clear" w:color="auto" w:fill="FFFFFF"/>
+        </w:rPr>
+        <w:t>Engineering</w:t>
+      </w:r>
+      <w:proofErr w:type="spellEnd"/>
+      <w:r>
+        <w:rPr>
+          <w:rFonts w:ascii="Times New Roman" w:hAnsi="Times New Roman" w:cs="Times New Roman"/>
+          <w:color w:val="FF0000"/>
+          <w:sz w:val="24"/>
+          <w:szCs w:val="24"/>
+          <w:shd w:val="clear" w:color="auto" w:fill="FFFFFF"/>
+        </w:rPr>
+        <w:t xml:space="preserve">, </w:t>
+      </w:r>
+      <w:proofErr w:type="spellStart"/>
+      <w:r>
+        <w:rPr>
+          <w:rFonts w:ascii="Times New Roman" w:hAnsi="Times New Roman" w:cs="Times New Roman"/>
+          <w:color w:val="FF0000"/>
+          <w:sz w:val="24"/>
+          <w:szCs w:val="24"/>
+          <w:shd w:val="clear" w:color="auto" w:fill="FFFFFF"/>
+        </w:rPr>
+        <w:t>Addison</w:t>
+      </w:r>
+      <w:proofErr w:type="spellEnd"/>
+      <w:r>
+        <w:rPr>
+          <w:rFonts w:ascii="Times New Roman" w:hAnsi="Times New Roman" w:cs="Times New Roman"/>
+          <w:color w:val="FF0000"/>
+          <w:sz w:val="24"/>
+          <w:szCs w:val="24"/>
+          <w:shd w:val="clear" w:color="auto" w:fill="FFFFFF"/>
+        </w:rPr>
+        <w:t xml:space="preserve"> </w:t>
+      </w:r>
+      <w:proofErr w:type="spellStart"/>
+      <w:r>
+        <w:rPr>
+          <w:rFonts w:ascii="Times New Roman" w:hAnsi="Times New Roman" w:cs="Times New Roman"/>
+          <w:color w:val="FF0000"/>
+          <w:sz w:val="24"/>
+          <w:szCs w:val="24"/>
+          <w:shd w:val="clear" w:color="auto" w:fill="FFFFFF"/>
+        </w:rPr>
+        <w:t>Wesley</w:t>
+      </w:r>
+      <w:proofErr w:type="spellEnd"/>
+      <w:r>
+        <w:rPr>
+          <w:rFonts w:ascii="Times New Roman" w:hAnsi="Times New Roman" w:cs="Times New Roman"/>
+          <w:color w:val="FF0000"/>
+          <w:sz w:val="24"/>
+          <w:szCs w:val="24"/>
+          <w:shd w:val="clear" w:color="auto" w:fill="FFFFFF"/>
+        </w:rPr>
+        <w:t>, 1988, [742], ISBN-0201- 42765-6.</w:t>
       </w:r>
       <w:r>
         <w:rPr>
@@ -5050,7 +6917,29 @@
           <w:szCs w:val="24"/>
           <w:shd w:val="clear" w:color="auto" w:fill="FFFFFF"/>
         </w:rPr>
-        <w:t>[&lt;hivatkozási azonosítója&gt;] &lt;szerző neve&gt;: &lt;a cikk címe&gt;, &lt;a folyóirat címe&gt;, &lt;Vol. száma&gt;, &lt;évszám&gt;, [terjedelme].</w:t>
+        <w:t>[&lt;hivatkozási azonosítója&gt;] &lt;szerző neve&gt;: &lt;a cikk címe&gt;, &lt;a folyóirat címe&gt;, &lt;</w:t>
+      </w:r>
+      <w:proofErr w:type="spellStart"/>
+      <w:r>
+        <w:rPr>
+          <w:rFonts w:ascii="Times New Roman" w:hAnsi="Times New Roman" w:cs="Times New Roman"/>
+          <w:color w:val="FF0000"/>
+          <w:sz w:val="24"/>
+          <w:szCs w:val="24"/>
+          <w:shd w:val="clear" w:color="auto" w:fill="FFFFFF"/>
+        </w:rPr>
+        <w:t>Vol</w:t>
+      </w:r>
+      <w:proofErr w:type="spellEnd"/>
+      <w:r>
+        <w:rPr>
+          <w:rFonts w:ascii="Times New Roman" w:hAnsi="Times New Roman" w:cs="Times New Roman"/>
+          <w:color w:val="FF0000"/>
+          <w:sz w:val="24"/>
+          <w:szCs w:val="24"/>
+          <w:shd w:val="clear" w:color="auto" w:fill="FFFFFF"/>
+        </w:rPr>
+        <w:t>. száma&gt;, &lt;évszám&gt;, [terjedelme].</w:t>
       </w:r>
       <w:r>
         <w:rPr>
@@ -5081,19 +6970,20 @@
           <w:szCs w:val="24"/>
           <w:shd w:val="clear" w:color="auto" w:fill="FFFFFF"/>
         </w:rPr>
-        <w:t> a „link” megadása után adjuk meg az </w:t>
-      </w:r>
-      <w:r>
-        <w:rPr>
-          <w:rStyle w:val="Kiemels2"/>
+        <w:t> a „</w:t>
+      </w:r>
+      <w:proofErr w:type="gramStart"/>
+      <w:r>
+        <w:rPr>
           <w:rFonts w:ascii="Times New Roman" w:hAnsi="Times New Roman" w:cs="Times New Roman"/>
           <w:color w:val="FF0000"/>
           <w:sz w:val="24"/>
           <w:szCs w:val="24"/>
           <w:shd w:val="clear" w:color="auto" w:fill="FFFFFF"/>
         </w:rPr>
-        <w:t>elérés dátumát</w:t>
-      </w:r>
+        <w:t>link</w:t>
+      </w:r>
+      <w:proofErr w:type="gramEnd"/>
       <w:r>
         <w:rPr>
           <w:rFonts w:ascii="Times New Roman" w:hAnsi="Times New Roman" w:cs="Times New Roman"/>
@@ -5102,6 +6992,27 @@
           <w:szCs w:val="24"/>
           <w:shd w:val="clear" w:color="auto" w:fill="FFFFFF"/>
         </w:rPr>
+        <w:t>” megadása után adjuk meg az </w:t>
+      </w:r>
+      <w:r>
+        <w:rPr>
+          <w:rStyle w:val="Kiemels2"/>
+          <w:rFonts w:ascii="Times New Roman" w:hAnsi="Times New Roman" w:cs="Times New Roman"/>
+          <w:color w:val="FF0000"/>
+          <w:sz w:val="24"/>
+          <w:szCs w:val="24"/>
+          <w:shd w:val="clear" w:color="auto" w:fill="FFFFFF"/>
+        </w:rPr>
+        <w:t>elérés dátumát</w:t>
+      </w:r>
+      <w:r>
+        <w:rPr>
+          <w:rFonts w:ascii="Times New Roman" w:hAnsi="Times New Roman" w:cs="Times New Roman"/>
+          <w:color w:val="FF0000"/>
+          <w:sz w:val="24"/>
+          <w:szCs w:val="24"/>
+          <w:shd w:val="clear" w:color="auto" w:fill="FFFFFF"/>
+        </w:rPr>
         <w:t>!</w:t>
       </w:r>
       <w:r>
@@ -5140,7 +7051,7 @@
       <w:bookmarkEnd w:id="33"/>
     </w:p>
     <w:sectPr>
-      <w:footerReference w:type="default" r:id="rId15"/>
+      <w:footerReference w:type="default" r:id="rId16"/>
       <w:type w:val="continuous"/>
       <w:pgSz w:w="11906" w:h="16838"/>
       <w:pgMar w:top="1417" w:right="1417" w:bottom="1417" w:left="1417" w:header="708" w:footer="708" w:gutter="0"/>
@@ -5235,7 +7146,6 @@
         <w:docPartUnique/>
       </w:docPartObj>
     </w:sdtPr>
-    <w:sdtEndPr/>
     <w:sdtContent>
       <w:p>
         <w:pPr>
@@ -5255,7 +7165,7 @@
           <w:rPr>
             <w:noProof/>
           </w:rPr>
-          <w:t>12</w:t>
+          <w:t>14</w:t>
         </w:r>
         <w:r>
           <w:fldChar w:fldCharType="end"/>
@@ -5317,7 +7227,49 @@
         <w:rPr>
           <w:rFonts w:ascii="Times New Roman" w:hAnsi="Times New Roman" w:cs="Times New Roman"/>
         </w:rPr>
-        <w:t xml:space="preserve"> Denial of Service / Distributed Denial of Service</w:t>
+        <w:t xml:space="preserve"> </w:t>
+      </w:r>
+      <w:proofErr w:type="spellStart"/>
+      <w:r>
+        <w:rPr>
+          <w:rFonts w:ascii="Times New Roman" w:hAnsi="Times New Roman" w:cs="Times New Roman"/>
+        </w:rPr>
+        <w:t>Denial</w:t>
+      </w:r>
+      <w:proofErr w:type="spellEnd"/>
+      <w:r>
+        <w:rPr>
+          <w:rFonts w:ascii="Times New Roman" w:hAnsi="Times New Roman" w:cs="Times New Roman"/>
+        </w:rPr>
+        <w:t xml:space="preserve"> of Service / </w:t>
+      </w:r>
+      <w:proofErr w:type="spellStart"/>
+      <w:r>
+        <w:rPr>
+          <w:rFonts w:ascii="Times New Roman" w:hAnsi="Times New Roman" w:cs="Times New Roman"/>
+        </w:rPr>
+        <w:t>Distributed</w:t>
+      </w:r>
+      <w:proofErr w:type="spellEnd"/>
+      <w:r>
+        <w:rPr>
+          <w:rFonts w:ascii="Times New Roman" w:hAnsi="Times New Roman" w:cs="Times New Roman"/>
+        </w:rPr>
+        <w:t xml:space="preserve"> </w:t>
+      </w:r>
+      <w:proofErr w:type="spellStart"/>
+      <w:r>
+        <w:rPr>
+          <w:rFonts w:ascii="Times New Roman" w:hAnsi="Times New Roman" w:cs="Times New Roman"/>
+        </w:rPr>
+        <w:t>Denial</w:t>
+      </w:r>
+      <w:proofErr w:type="spellEnd"/>
+      <w:r>
+        <w:rPr>
+          <w:rFonts w:ascii="Times New Roman" w:hAnsi="Times New Roman" w:cs="Times New Roman"/>
+        </w:rPr>
+        <w:t xml:space="preserve"> of Service</w:t>
       </w:r>
     </w:p>
   </w:footnote>
@@ -5644,14 +7596,14 @@
   <w:abstractNum w:abstractNumId="3" w15:restartNumberingAfterBreak="0">
     <w:nsid w:val="706233BB"/>
     <w:multiLevelType w:val="hybridMultilevel"/>
-    <w:tmpl w:val="AA00427A"/>
+    <w:tmpl w:val="1714CECE"/>
     <w:lvl w:ilvl="0" w:tplc="040E0001">
       <w:start w:val="1"/>
       <w:numFmt w:val="bullet"/>
       <w:lvlText w:val=""/>
       <w:lvlJc w:val="left"/>
       <w:pPr>
-        <w:ind w:left="720" w:hanging="360"/>
+        <w:ind w:left="1428" w:hanging="360"/>
       </w:pPr>
       <w:rPr>
         <w:rFonts w:ascii="Symbol" w:hAnsi="Symbol" w:hint="default"/>
@@ -5663,7 +7615,7 @@
       <w:lvlText w:val="o"/>
       <w:lvlJc w:val="left"/>
       <w:pPr>
-        <w:ind w:left="1440" w:hanging="360"/>
+        <w:ind w:left="2148" w:hanging="360"/>
       </w:pPr>
       <w:rPr>
         <w:rFonts w:ascii="Courier New" w:hAnsi="Courier New" w:cs="Courier New" w:hint="default"/>
@@ -5675,7 +7627,7 @@
       <w:lvlText w:val=""/>
       <w:lvlJc w:val="left"/>
       <w:pPr>
-        <w:ind w:left="2160" w:hanging="360"/>
+        <w:ind w:left="2868" w:hanging="360"/>
       </w:pPr>
       <w:rPr>
         <w:rFonts w:ascii="Wingdings" w:hAnsi="Wingdings" w:hint="default"/>
@@ -5687,7 +7639,7 @@
       <w:lvlText w:val=""/>
       <w:lvlJc w:val="left"/>
       <w:pPr>
-        <w:ind w:left="2880" w:hanging="360"/>
+        <w:ind w:left="3588" w:hanging="360"/>
       </w:pPr>
       <w:rPr>
         <w:rFonts w:ascii="Symbol" w:hAnsi="Symbol" w:hint="default"/>
@@ -5699,7 +7651,7 @@
       <w:lvlText w:val="o"/>
       <w:lvlJc w:val="left"/>
       <w:pPr>
-        <w:ind w:left="3600" w:hanging="360"/>
+        <w:ind w:left="4308" w:hanging="360"/>
       </w:pPr>
       <w:rPr>
         <w:rFonts w:ascii="Courier New" w:hAnsi="Courier New" w:cs="Courier New" w:hint="default"/>
@@ -5711,7 +7663,7 @@
       <w:lvlText w:val=""/>
       <w:lvlJc w:val="left"/>
       <w:pPr>
-        <w:ind w:left="4320" w:hanging="360"/>
+        <w:ind w:left="5028" w:hanging="360"/>
       </w:pPr>
       <w:rPr>
         <w:rFonts w:ascii="Wingdings" w:hAnsi="Wingdings" w:hint="default"/>
@@ -5723,7 +7675,7 @@
       <w:lvlText w:val=""/>
       <w:lvlJc w:val="left"/>
       <w:pPr>
-        <w:ind w:left="5040" w:hanging="360"/>
+        <w:ind w:left="5748" w:hanging="360"/>
       </w:pPr>
       <w:rPr>
         <w:rFonts w:ascii="Symbol" w:hAnsi="Symbol" w:hint="default"/>
@@ -5735,7 +7687,7 @@
       <w:lvlText w:val="o"/>
       <w:lvlJc w:val="left"/>
       <w:pPr>
-        <w:ind w:left="5760" w:hanging="360"/>
+        <w:ind w:left="6468" w:hanging="360"/>
       </w:pPr>
       <w:rPr>
         <w:rFonts w:ascii="Courier New" w:hAnsi="Courier New" w:cs="Courier New" w:hint="default"/>
@@ -5747,7 +7699,7 @@
       <w:lvlText w:val=""/>
       <w:lvlJc w:val="left"/>
       <w:pPr>
-        <w:ind w:left="6480" w:hanging="360"/>
+        <w:ind w:left="7188" w:hanging="360"/>
       </w:pPr>
       <w:rPr>
         <w:rFonts w:ascii="Wingdings" w:hAnsi="Wingdings" w:hint="default"/>
@@ -6917,7 +8869,7 @@
 </file>
 
 <file path=customXml/itemProps1.xml><?xml version="1.0" encoding="utf-8"?>
-<ds:datastoreItem xmlns:ds="http://schemas.openxmlformats.org/officeDocument/2006/customXml" ds:itemID="{0DF4E5E5-D444-4812-9DB2-53998A303E5B}">
+<ds:datastoreItem xmlns:ds="http://schemas.openxmlformats.org/officeDocument/2006/customXml" ds:itemID="{3A8394AE-245A-4CBD-97D1-639E8EA8C728}">
   <ds:schemaRefs>
     <ds:schemaRef ds:uri="http://schemas.openxmlformats.org/officeDocument/2006/bibliography"/>
   </ds:schemaRefs>

</xml_diff>

<commit_message>
Irodalmi áttekintés - V7
</commit_message>
<xml_diff>
--- a/Szakdolgozat.docx
+++ b/Szakdolgozat.docx
@@ -939,6 +939,8 @@
         <w:rPr>
           <w:b/>
           <w:bCs/>
+          <w:sz w:val="24"/>
+          <w:szCs w:val="24"/>
         </w:rPr>
       </w:sdtEndPr>
       <w:sdtContent>
@@ -964,95 +966,73 @@
         <w:p>
           <w:pPr>
             <w:pStyle w:val="TJ1"/>
-            <w:tabs>
-              <w:tab w:val="right" w:leader="dot" w:pos="9062"/>
-            </w:tabs>
             <w:rPr>
               <w:rFonts w:eastAsiaTheme="minorEastAsia"/>
-              <w:noProof/>
               <w:lang w:eastAsia="hu-HU"/>
             </w:rPr>
           </w:pPr>
           <w:r>
             <w:rPr>
-              <w:rFonts w:ascii="Times New Roman" w:hAnsi="Times New Roman" w:cs="Times New Roman"/>
               <w:color w:val="000000" w:themeColor="text1"/>
-              <w:sz w:val="24"/>
-              <w:szCs w:val="24"/>
             </w:rPr>
             <w:fldChar w:fldCharType="begin"/>
           </w:r>
           <w:r>
             <w:rPr>
-              <w:rFonts w:ascii="Times New Roman" w:hAnsi="Times New Roman" w:cs="Times New Roman"/>
               <w:color w:val="000000" w:themeColor="text1"/>
-              <w:sz w:val="24"/>
-              <w:szCs w:val="24"/>
             </w:rPr>
             <w:instrText xml:space="preserve"> TOC \o "1-3" \h \z \u </w:instrText>
           </w:r>
           <w:r>
             <w:rPr>
-              <w:rFonts w:ascii="Times New Roman" w:hAnsi="Times New Roman" w:cs="Times New Roman"/>
               <w:color w:val="000000" w:themeColor="text1"/>
-              <w:sz w:val="24"/>
-              <w:szCs w:val="24"/>
             </w:rPr>
             <w:fldChar w:fldCharType="separate"/>
           </w:r>
-          <w:hyperlink w:anchor="_Toc209893085" w:history="1">
+          <w:hyperlink w:anchor="_Toc209946509" w:history="1">
             <w:r>
               <w:rPr>
                 <w:rStyle w:val="Hiperhivatkozs"/>
-                <w:rFonts w:ascii="Times New Roman" w:hAnsi="Times New Roman" w:cs="Times New Roman"/>
-                <w:noProof/>
-              </w:rPr>
-              <w:t>1. Bevezetés (3-5 oldal)</w:t>
-            </w:r>
-            <w:r>
-              <w:rPr>
-                <w:noProof/>
+              </w:rPr>
+              <w:t>1. Bevezetés</w:t>
+            </w:r>
+            <w:r>
+              <w:rPr>
                 <w:webHidden/>
               </w:rPr>
               <w:tab/>
             </w:r>
             <w:r>
               <w:rPr>
-                <w:noProof/>
                 <w:webHidden/>
               </w:rPr>
               <w:fldChar w:fldCharType="begin"/>
             </w:r>
             <w:r>
               <w:rPr>
-                <w:noProof/>
-                <w:webHidden/>
-              </w:rPr>
-              <w:instrText xml:space="preserve"> PAGEREF _Toc209893085 \h </w:instrText>
-            </w:r>
-            <w:r>
-              <w:rPr>
-                <w:noProof/>
-                <w:webHidden/>
-              </w:rPr>
-            </w:r>
-            <w:r>
-              <w:rPr>
-                <w:noProof/>
+                <w:webHidden/>
+              </w:rPr>
+              <w:instrText xml:space="preserve"> PAGEREF _Toc209946509 \h </w:instrText>
+            </w:r>
+            <w:r>
+              <w:rPr>
+                <w:webHidden/>
+              </w:rPr>
+            </w:r>
+            <w:r>
+              <w:rPr>
                 <w:webHidden/>
               </w:rPr>
               <w:fldChar w:fldCharType="separate"/>
             </w:r>
             <w:r>
               <w:rPr>
-                <w:noProof/>
                 <w:webHidden/>
               </w:rPr>
               <w:t>4</w:t>
             </w:r>
             <w:r>
               <w:rPr>
-                <w:noProof/>
                 <w:webHidden/>
               </w:rPr>
               <w:fldChar w:fldCharType="end"/>
@@ -1062,68 +1042,55 @@
         <w:p>
           <w:pPr>
             <w:pStyle w:val="TJ2"/>
-            <w:tabs>
-              <w:tab w:val="right" w:leader="dot" w:pos="9062"/>
-            </w:tabs>
             <w:rPr>
               <w:rFonts w:eastAsiaTheme="minorEastAsia"/>
-              <w:noProof/>
               <w:lang w:eastAsia="hu-HU"/>
             </w:rPr>
           </w:pPr>
-          <w:hyperlink w:anchor="_Toc209893086" w:history="1">
+          <w:hyperlink w:anchor="_Toc209946510" w:history="1">
             <w:r>
               <w:rPr>
                 <w:rStyle w:val="Hiperhivatkozs"/>
-                <w:rFonts w:ascii="Times New Roman" w:hAnsi="Times New Roman" w:cs="Times New Roman"/>
-                <w:noProof/>
               </w:rPr>
               <w:t>1.1. A kutatás jelentősége</w:t>
             </w:r>
             <w:r>
               <w:rPr>
-                <w:noProof/>
                 <w:webHidden/>
               </w:rPr>
               <w:tab/>
             </w:r>
             <w:r>
               <w:rPr>
-                <w:noProof/>
                 <w:webHidden/>
               </w:rPr>
               <w:fldChar w:fldCharType="begin"/>
             </w:r>
             <w:r>
               <w:rPr>
-                <w:noProof/>
-                <w:webHidden/>
-              </w:rPr>
-              <w:instrText xml:space="preserve"> PAGEREF _Toc209893086 \h </w:instrText>
-            </w:r>
-            <w:r>
-              <w:rPr>
-                <w:noProof/>
-                <w:webHidden/>
-              </w:rPr>
-            </w:r>
-            <w:r>
-              <w:rPr>
-                <w:noProof/>
+                <w:webHidden/>
+              </w:rPr>
+              <w:instrText xml:space="preserve"> PAGEREF _Toc209946510 \h </w:instrText>
+            </w:r>
+            <w:r>
+              <w:rPr>
+                <w:webHidden/>
+              </w:rPr>
+            </w:r>
+            <w:r>
+              <w:rPr>
                 <w:webHidden/>
               </w:rPr>
               <w:fldChar w:fldCharType="separate"/>
             </w:r>
             <w:r>
               <w:rPr>
-                <w:noProof/>
-                <w:webHidden/>
-              </w:rPr>
-              <w:t>6</w:t>
-            </w:r>
-            <w:r>
-              <w:rPr>
-                <w:noProof/>
+                <w:webHidden/>
+              </w:rPr>
+              <w:t>5</w:t>
+            </w:r>
+            <w:r>
+              <w:rPr>
                 <w:webHidden/>
               </w:rPr>
               <w:fldChar w:fldCharType="end"/>
@@ -1133,68 +1100,55 @@
         <w:p>
           <w:pPr>
             <w:pStyle w:val="TJ1"/>
-            <w:tabs>
-              <w:tab w:val="right" w:leader="dot" w:pos="9062"/>
-            </w:tabs>
             <w:rPr>
               <w:rFonts w:eastAsiaTheme="minorEastAsia"/>
-              <w:noProof/>
               <w:lang w:eastAsia="hu-HU"/>
             </w:rPr>
           </w:pPr>
-          <w:hyperlink w:anchor="_Toc209893087" w:history="1">
+          <w:hyperlink w:anchor="_Toc209946511" w:history="1">
             <w:r>
               <w:rPr>
                 <w:rStyle w:val="Hiperhivatkozs"/>
-                <w:rFonts w:ascii="Times New Roman" w:hAnsi="Times New Roman" w:cs="Times New Roman"/>
-                <w:noProof/>
               </w:rPr>
               <w:t>2. Irodalmi áttekintés (10-12 oldal)</w:t>
             </w:r>
             <w:r>
               <w:rPr>
-                <w:noProof/>
                 <w:webHidden/>
               </w:rPr>
               <w:tab/>
             </w:r>
             <w:r>
               <w:rPr>
-                <w:noProof/>
                 <w:webHidden/>
               </w:rPr>
               <w:fldChar w:fldCharType="begin"/>
             </w:r>
             <w:r>
               <w:rPr>
-                <w:noProof/>
-                <w:webHidden/>
-              </w:rPr>
-              <w:instrText xml:space="preserve"> PAGEREF _Toc209893087 \h </w:instrText>
-            </w:r>
-            <w:r>
-              <w:rPr>
-                <w:noProof/>
-                <w:webHidden/>
-              </w:rPr>
-            </w:r>
-            <w:r>
-              <w:rPr>
-                <w:noProof/>
+                <w:webHidden/>
+              </w:rPr>
+              <w:instrText xml:space="preserve"> PAGEREF _Toc209946511 \h </w:instrText>
+            </w:r>
+            <w:r>
+              <w:rPr>
+                <w:webHidden/>
+              </w:rPr>
+            </w:r>
+            <w:r>
+              <w:rPr>
                 <w:webHidden/>
               </w:rPr>
               <w:fldChar w:fldCharType="separate"/>
             </w:r>
             <w:r>
               <w:rPr>
-                <w:noProof/>
-                <w:webHidden/>
-              </w:rPr>
-              <w:t>7</w:t>
-            </w:r>
-            <w:r>
-              <w:rPr>
-                <w:noProof/>
+                <w:webHidden/>
+              </w:rPr>
+              <w:t>6</w:t>
+            </w:r>
+            <w:r>
+              <w:rPr>
                 <w:webHidden/>
               </w:rPr>
               <w:fldChar w:fldCharType="end"/>
@@ -1204,68 +1158,55 @@
         <w:p>
           <w:pPr>
             <w:pStyle w:val="TJ2"/>
-            <w:tabs>
-              <w:tab w:val="right" w:leader="dot" w:pos="9062"/>
-            </w:tabs>
             <w:rPr>
               <w:rFonts w:eastAsiaTheme="minorEastAsia"/>
-              <w:noProof/>
               <w:lang w:eastAsia="hu-HU"/>
             </w:rPr>
           </w:pPr>
-          <w:hyperlink w:anchor="_Toc209893088" w:history="1">
+          <w:hyperlink w:anchor="_Toc209946512" w:history="1">
             <w:r>
               <w:rPr>
                 <w:rStyle w:val="Hiperhivatkozs"/>
-                <w:rFonts w:ascii="Times New Roman" w:hAnsi="Times New Roman" w:cs="Times New Roman"/>
-                <w:noProof/>
               </w:rPr>
               <w:t>2.1. Forráskód biztonsága</w:t>
             </w:r>
             <w:r>
               <w:rPr>
-                <w:noProof/>
                 <w:webHidden/>
               </w:rPr>
               <w:tab/>
             </w:r>
             <w:r>
               <w:rPr>
-                <w:noProof/>
                 <w:webHidden/>
               </w:rPr>
               <w:fldChar w:fldCharType="begin"/>
             </w:r>
             <w:r>
               <w:rPr>
-                <w:noProof/>
-                <w:webHidden/>
-              </w:rPr>
-              <w:instrText xml:space="preserve"> PAGEREF _Toc209893088 \h </w:instrText>
-            </w:r>
-            <w:r>
-              <w:rPr>
-                <w:noProof/>
-                <w:webHidden/>
-              </w:rPr>
-            </w:r>
-            <w:r>
-              <w:rPr>
-                <w:noProof/>
+                <w:webHidden/>
+              </w:rPr>
+              <w:instrText xml:space="preserve"> PAGEREF _Toc209946512 \h </w:instrText>
+            </w:r>
+            <w:r>
+              <w:rPr>
+                <w:webHidden/>
+              </w:rPr>
+            </w:r>
+            <w:r>
+              <w:rPr>
                 <w:webHidden/>
               </w:rPr>
               <w:fldChar w:fldCharType="separate"/>
             </w:r>
             <w:r>
               <w:rPr>
-                <w:noProof/>
-                <w:webHidden/>
-              </w:rPr>
-              <w:t>7</w:t>
-            </w:r>
-            <w:r>
-              <w:rPr>
-                <w:noProof/>
+                <w:webHidden/>
+              </w:rPr>
+              <w:t>6</w:t>
+            </w:r>
+            <w:r>
+              <w:rPr>
                 <w:webHidden/>
               </w:rPr>
               <w:fldChar w:fldCharType="end"/>
@@ -1275,68 +1216,55 @@
         <w:p>
           <w:pPr>
             <w:pStyle w:val="TJ2"/>
-            <w:tabs>
-              <w:tab w:val="right" w:leader="dot" w:pos="9062"/>
-            </w:tabs>
             <w:rPr>
               <w:rFonts w:eastAsiaTheme="minorEastAsia"/>
-              <w:noProof/>
               <w:lang w:eastAsia="hu-HU"/>
             </w:rPr>
           </w:pPr>
-          <w:hyperlink w:anchor="_Toc209893089" w:history="1">
+          <w:hyperlink w:anchor="_Toc209946513" w:history="1">
             <w:r>
               <w:rPr>
                 <w:rStyle w:val="Hiperhivatkozs"/>
-                <w:rFonts w:ascii="Times New Roman" w:hAnsi="Times New Roman" w:cs="Times New Roman"/>
-                <w:noProof/>
               </w:rPr>
               <w:t>2.2. Statikus analízis szerepe a kódbiztonságban</w:t>
             </w:r>
             <w:r>
               <w:rPr>
-                <w:noProof/>
                 <w:webHidden/>
               </w:rPr>
               <w:tab/>
             </w:r>
             <w:r>
               <w:rPr>
-                <w:noProof/>
                 <w:webHidden/>
               </w:rPr>
               <w:fldChar w:fldCharType="begin"/>
             </w:r>
             <w:r>
               <w:rPr>
-                <w:noProof/>
-                <w:webHidden/>
-              </w:rPr>
-              <w:instrText xml:space="preserve"> PAGEREF _Toc209893089 \h </w:instrText>
-            </w:r>
-            <w:r>
-              <w:rPr>
-                <w:noProof/>
-                <w:webHidden/>
-              </w:rPr>
-            </w:r>
-            <w:r>
-              <w:rPr>
-                <w:noProof/>
+                <w:webHidden/>
+              </w:rPr>
+              <w:instrText xml:space="preserve"> PAGEREF _Toc209946513 \h </w:instrText>
+            </w:r>
+            <w:r>
+              <w:rPr>
+                <w:webHidden/>
+              </w:rPr>
+            </w:r>
+            <w:r>
+              <w:rPr>
                 <w:webHidden/>
               </w:rPr>
               <w:fldChar w:fldCharType="separate"/>
             </w:r>
             <w:r>
               <w:rPr>
-                <w:noProof/>
-                <w:webHidden/>
-              </w:rPr>
-              <w:t>7</w:t>
-            </w:r>
-            <w:r>
-              <w:rPr>
-                <w:noProof/>
+                <w:webHidden/>
+              </w:rPr>
+              <w:t>8</w:t>
+            </w:r>
+            <w:r>
+              <w:rPr>
                 <w:webHidden/>
               </w:rPr>
               <w:fldChar w:fldCharType="end"/>
@@ -1346,68 +1274,55 @@
         <w:p>
           <w:pPr>
             <w:pStyle w:val="TJ2"/>
-            <w:tabs>
-              <w:tab w:val="right" w:leader="dot" w:pos="9062"/>
-            </w:tabs>
             <w:rPr>
               <w:rFonts w:eastAsiaTheme="minorEastAsia"/>
-              <w:noProof/>
               <w:lang w:eastAsia="hu-HU"/>
             </w:rPr>
           </w:pPr>
-          <w:hyperlink w:anchor="_Toc209893090" w:history="1">
+          <w:hyperlink w:anchor="_Toc209946514" w:history="1">
             <w:r>
               <w:rPr>
                 <w:rStyle w:val="Hiperhivatkozs"/>
-                <w:rFonts w:ascii="Times New Roman" w:hAnsi="Times New Roman" w:cs="Times New Roman"/>
-                <w:noProof/>
               </w:rPr>
               <w:t>2.3. Erlang biztonsági szempontból</w:t>
             </w:r>
             <w:r>
               <w:rPr>
-                <w:noProof/>
                 <w:webHidden/>
               </w:rPr>
               <w:tab/>
             </w:r>
             <w:r>
               <w:rPr>
-                <w:noProof/>
                 <w:webHidden/>
               </w:rPr>
               <w:fldChar w:fldCharType="begin"/>
             </w:r>
             <w:r>
               <w:rPr>
-                <w:noProof/>
-                <w:webHidden/>
-              </w:rPr>
-              <w:instrText xml:space="preserve"> PAGEREF _Toc209893090 \h </w:instrText>
-            </w:r>
-            <w:r>
-              <w:rPr>
-                <w:noProof/>
-                <w:webHidden/>
-              </w:rPr>
-            </w:r>
-            <w:r>
-              <w:rPr>
-                <w:noProof/>
+                <w:webHidden/>
+              </w:rPr>
+              <w:instrText xml:space="preserve"> PAGEREF _Toc209946514 \h </w:instrText>
+            </w:r>
+            <w:r>
+              <w:rPr>
+                <w:webHidden/>
+              </w:rPr>
+            </w:r>
+            <w:r>
+              <w:rPr>
                 <w:webHidden/>
               </w:rPr>
               <w:fldChar w:fldCharType="separate"/>
             </w:r>
             <w:r>
               <w:rPr>
-                <w:noProof/>
-                <w:webHidden/>
-              </w:rPr>
-              <w:t>7</w:t>
-            </w:r>
-            <w:r>
-              <w:rPr>
-                <w:noProof/>
+                <w:webHidden/>
+              </w:rPr>
+              <w:t>8</w:t>
+            </w:r>
+            <w:r>
+              <w:rPr>
                 <w:webHidden/>
               </w:rPr>
               <w:fldChar w:fldCharType="end"/>
@@ -1417,68 +1332,55 @@
         <w:p>
           <w:pPr>
             <w:pStyle w:val="TJ2"/>
-            <w:tabs>
-              <w:tab w:val="right" w:leader="dot" w:pos="9062"/>
-            </w:tabs>
             <w:rPr>
               <w:rFonts w:eastAsiaTheme="minorEastAsia"/>
-              <w:noProof/>
               <w:lang w:eastAsia="hu-HU"/>
             </w:rPr>
           </w:pPr>
-          <w:hyperlink w:anchor="_Toc209893091" w:history="1">
+          <w:hyperlink w:anchor="_Toc209946515" w:history="1">
             <w:r>
               <w:rPr>
                 <w:rStyle w:val="Hiperhivatkozs"/>
-                <w:rFonts w:ascii="Times New Roman" w:hAnsi="Times New Roman" w:cs="Times New Roman"/>
-                <w:noProof/>
               </w:rPr>
               <w:t>2.4. RefactorErl további használati területei</w:t>
             </w:r>
             <w:r>
               <w:rPr>
-                <w:noProof/>
                 <w:webHidden/>
               </w:rPr>
               <w:tab/>
             </w:r>
             <w:r>
               <w:rPr>
-                <w:noProof/>
                 <w:webHidden/>
               </w:rPr>
               <w:fldChar w:fldCharType="begin"/>
             </w:r>
             <w:r>
               <w:rPr>
-                <w:noProof/>
-                <w:webHidden/>
-              </w:rPr>
-              <w:instrText xml:space="preserve"> PAGEREF _Toc209893091 \h </w:instrText>
-            </w:r>
-            <w:r>
-              <w:rPr>
-                <w:noProof/>
-                <w:webHidden/>
-              </w:rPr>
-            </w:r>
-            <w:r>
-              <w:rPr>
-                <w:noProof/>
+                <w:webHidden/>
+              </w:rPr>
+              <w:instrText xml:space="preserve"> PAGEREF _Toc209946515 \h </w:instrText>
+            </w:r>
+            <w:r>
+              <w:rPr>
+                <w:webHidden/>
+              </w:rPr>
+            </w:r>
+            <w:r>
+              <w:rPr>
                 <w:webHidden/>
               </w:rPr>
               <w:fldChar w:fldCharType="separate"/>
             </w:r>
             <w:r>
               <w:rPr>
-                <w:noProof/>
-                <w:webHidden/>
-              </w:rPr>
-              <w:t>7</w:t>
-            </w:r>
-            <w:r>
-              <w:rPr>
-                <w:noProof/>
+                <w:webHidden/>
+              </w:rPr>
+              <w:t>8</w:t>
+            </w:r>
+            <w:r>
+              <w:rPr>
                 <w:webHidden/>
               </w:rPr>
               <w:fldChar w:fldCharType="end"/>
@@ -1488,68 +1390,55 @@
         <w:p>
           <w:pPr>
             <w:pStyle w:val="TJ1"/>
-            <w:tabs>
-              <w:tab w:val="right" w:leader="dot" w:pos="9062"/>
-            </w:tabs>
             <w:rPr>
               <w:rFonts w:eastAsiaTheme="minorEastAsia"/>
-              <w:noProof/>
               <w:lang w:eastAsia="hu-HU"/>
             </w:rPr>
           </w:pPr>
-          <w:hyperlink w:anchor="_Toc209893092" w:history="1">
+          <w:hyperlink w:anchor="_Toc209946516" w:history="1">
             <w:r>
               <w:rPr>
                 <w:rStyle w:val="Hiperhivatkozs"/>
-                <w:rFonts w:ascii="Times New Roman" w:hAnsi="Times New Roman" w:cs="Times New Roman"/>
-                <w:noProof/>
               </w:rPr>
               <w:t>3. Sérülékeny kódrészletek és biztonsági minták (8-10 oldal)</w:t>
             </w:r>
             <w:r>
               <w:rPr>
-                <w:noProof/>
                 <w:webHidden/>
               </w:rPr>
               <w:tab/>
             </w:r>
             <w:r>
               <w:rPr>
-                <w:noProof/>
                 <w:webHidden/>
               </w:rPr>
               <w:fldChar w:fldCharType="begin"/>
             </w:r>
             <w:r>
               <w:rPr>
-                <w:noProof/>
-                <w:webHidden/>
-              </w:rPr>
-              <w:instrText xml:space="preserve"> PAGEREF _Toc209893092 \h </w:instrText>
-            </w:r>
-            <w:r>
-              <w:rPr>
-                <w:noProof/>
-                <w:webHidden/>
-              </w:rPr>
-            </w:r>
-            <w:r>
-              <w:rPr>
-                <w:noProof/>
+                <w:webHidden/>
+              </w:rPr>
+              <w:instrText xml:space="preserve"> PAGEREF _Toc209946516 \h </w:instrText>
+            </w:r>
+            <w:r>
+              <w:rPr>
+                <w:webHidden/>
+              </w:rPr>
+            </w:r>
+            <w:r>
+              <w:rPr>
                 <w:webHidden/>
               </w:rPr>
               <w:fldChar w:fldCharType="separate"/>
             </w:r>
             <w:r>
               <w:rPr>
-                <w:noProof/>
-                <w:webHidden/>
-              </w:rPr>
-              <w:t>8</w:t>
-            </w:r>
-            <w:r>
-              <w:rPr>
-                <w:noProof/>
+                <w:webHidden/>
+              </w:rPr>
+              <w:t>9</w:t>
+            </w:r>
+            <w:r>
+              <w:rPr>
                 <w:webHidden/>
               </w:rPr>
               <w:fldChar w:fldCharType="end"/>
@@ -1559,68 +1448,55 @@
         <w:p>
           <w:pPr>
             <w:pStyle w:val="TJ2"/>
-            <w:tabs>
-              <w:tab w:val="right" w:leader="dot" w:pos="9062"/>
-            </w:tabs>
             <w:rPr>
               <w:rFonts w:eastAsiaTheme="minorEastAsia"/>
-              <w:noProof/>
               <w:lang w:eastAsia="hu-HU"/>
             </w:rPr>
           </w:pPr>
-          <w:hyperlink w:anchor="_Toc209893093" w:history="1">
+          <w:hyperlink w:anchor="_Toc209946517" w:history="1">
             <w:r>
               <w:rPr>
                 <w:rStyle w:val="Hiperhivatkozs"/>
-                <w:rFonts w:ascii="Times New Roman" w:hAnsi="Times New Roman" w:cs="Times New Roman"/>
-                <w:noProof/>
               </w:rPr>
               <w:t>3.1. Gyakori biztonsági problémák az Erlangban</w:t>
             </w:r>
             <w:r>
               <w:rPr>
-                <w:noProof/>
                 <w:webHidden/>
               </w:rPr>
               <w:tab/>
             </w:r>
             <w:r>
               <w:rPr>
-                <w:noProof/>
                 <w:webHidden/>
               </w:rPr>
               <w:fldChar w:fldCharType="begin"/>
             </w:r>
             <w:r>
               <w:rPr>
-                <w:noProof/>
-                <w:webHidden/>
-              </w:rPr>
-              <w:instrText xml:space="preserve"> PAGEREF _Toc209893093 \h </w:instrText>
-            </w:r>
-            <w:r>
-              <w:rPr>
-                <w:noProof/>
-                <w:webHidden/>
-              </w:rPr>
-            </w:r>
-            <w:r>
-              <w:rPr>
-                <w:noProof/>
+                <w:webHidden/>
+              </w:rPr>
+              <w:instrText xml:space="preserve"> PAGEREF _Toc209946517 \h </w:instrText>
+            </w:r>
+            <w:r>
+              <w:rPr>
+                <w:webHidden/>
+              </w:rPr>
+            </w:r>
+            <w:r>
+              <w:rPr>
                 <w:webHidden/>
               </w:rPr>
               <w:fldChar w:fldCharType="separate"/>
             </w:r>
             <w:r>
               <w:rPr>
-                <w:noProof/>
-                <w:webHidden/>
-              </w:rPr>
-              <w:t>8</w:t>
-            </w:r>
-            <w:r>
-              <w:rPr>
-                <w:noProof/>
+                <w:webHidden/>
+              </w:rPr>
+              <w:t>9</w:t>
+            </w:r>
+            <w:r>
+              <w:rPr>
                 <w:webHidden/>
               </w:rPr>
               <w:fldChar w:fldCharType="end"/>
@@ -1630,68 +1506,55 @@
         <w:p>
           <w:pPr>
             <w:pStyle w:val="TJ2"/>
-            <w:tabs>
-              <w:tab w:val="right" w:leader="dot" w:pos="9062"/>
-            </w:tabs>
             <w:rPr>
               <w:rFonts w:eastAsiaTheme="minorEastAsia"/>
-              <w:noProof/>
               <w:lang w:eastAsia="hu-HU"/>
             </w:rPr>
           </w:pPr>
-          <w:hyperlink w:anchor="_Toc209893094" w:history="1">
+          <w:hyperlink w:anchor="_Toc209946518" w:history="1">
             <w:r>
               <w:rPr>
                 <w:rStyle w:val="Hiperhivatkozs"/>
-                <w:rFonts w:ascii="Times New Roman" w:hAnsi="Times New Roman" w:cs="Times New Roman"/>
-                <w:noProof/>
               </w:rPr>
               <w:t>3.2. Jellemző sérülékeny kódrészletek</w:t>
             </w:r>
             <w:r>
               <w:rPr>
-                <w:noProof/>
                 <w:webHidden/>
               </w:rPr>
               <w:tab/>
             </w:r>
             <w:r>
               <w:rPr>
-                <w:noProof/>
                 <w:webHidden/>
               </w:rPr>
               <w:fldChar w:fldCharType="begin"/>
             </w:r>
             <w:r>
               <w:rPr>
-                <w:noProof/>
-                <w:webHidden/>
-              </w:rPr>
-              <w:instrText xml:space="preserve"> PAGEREF _Toc209893094 \h </w:instrText>
-            </w:r>
-            <w:r>
-              <w:rPr>
-                <w:noProof/>
-                <w:webHidden/>
-              </w:rPr>
-            </w:r>
-            <w:r>
-              <w:rPr>
-                <w:noProof/>
+                <w:webHidden/>
+              </w:rPr>
+              <w:instrText xml:space="preserve"> PAGEREF _Toc209946518 \h </w:instrText>
+            </w:r>
+            <w:r>
+              <w:rPr>
+                <w:webHidden/>
+              </w:rPr>
+            </w:r>
+            <w:r>
+              <w:rPr>
                 <w:webHidden/>
               </w:rPr>
               <w:fldChar w:fldCharType="separate"/>
             </w:r>
             <w:r>
               <w:rPr>
-                <w:noProof/>
-                <w:webHidden/>
-              </w:rPr>
-              <w:t>8</w:t>
-            </w:r>
-            <w:r>
-              <w:rPr>
-                <w:noProof/>
+                <w:webHidden/>
+              </w:rPr>
+              <w:t>9</w:t>
+            </w:r>
+            <w:r>
+              <w:rPr>
                 <w:webHidden/>
               </w:rPr>
               <w:fldChar w:fldCharType="end"/>
@@ -1701,68 +1564,55 @@
         <w:p>
           <w:pPr>
             <w:pStyle w:val="TJ2"/>
-            <w:tabs>
-              <w:tab w:val="right" w:leader="dot" w:pos="9062"/>
-            </w:tabs>
             <w:rPr>
               <w:rFonts w:eastAsiaTheme="minorEastAsia"/>
-              <w:noProof/>
               <w:lang w:eastAsia="hu-HU"/>
             </w:rPr>
           </w:pPr>
-          <w:hyperlink w:anchor="_Toc209893095" w:history="1">
+          <w:hyperlink w:anchor="_Toc209946519" w:history="1">
             <w:r>
               <w:rPr>
                 <w:rStyle w:val="Hiperhivatkozs"/>
-                <w:rFonts w:ascii="Times New Roman" w:hAnsi="Times New Roman" w:cs="Times New Roman"/>
-                <w:noProof/>
               </w:rPr>
               <w:t>3.3. Biztonságossá tevő minták</w:t>
             </w:r>
             <w:r>
               <w:rPr>
-                <w:noProof/>
                 <w:webHidden/>
               </w:rPr>
               <w:tab/>
             </w:r>
             <w:r>
               <w:rPr>
-                <w:noProof/>
                 <w:webHidden/>
               </w:rPr>
               <w:fldChar w:fldCharType="begin"/>
             </w:r>
             <w:r>
               <w:rPr>
-                <w:noProof/>
-                <w:webHidden/>
-              </w:rPr>
-              <w:instrText xml:space="preserve"> PAGEREF _Toc209893095 \h </w:instrText>
-            </w:r>
-            <w:r>
-              <w:rPr>
-                <w:noProof/>
-                <w:webHidden/>
-              </w:rPr>
-            </w:r>
-            <w:r>
-              <w:rPr>
-                <w:noProof/>
+                <w:webHidden/>
+              </w:rPr>
+              <w:instrText xml:space="preserve"> PAGEREF _Toc209946519 \h </w:instrText>
+            </w:r>
+            <w:r>
+              <w:rPr>
+                <w:webHidden/>
+              </w:rPr>
+            </w:r>
+            <w:r>
+              <w:rPr>
                 <w:webHidden/>
               </w:rPr>
               <w:fldChar w:fldCharType="separate"/>
             </w:r>
             <w:r>
               <w:rPr>
-                <w:noProof/>
-                <w:webHidden/>
-              </w:rPr>
-              <w:t>8</w:t>
-            </w:r>
-            <w:r>
-              <w:rPr>
-                <w:noProof/>
+                <w:webHidden/>
+              </w:rPr>
+              <w:t>9</w:t>
+            </w:r>
+            <w:r>
+              <w:rPr>
                 <w:webHidden/>
               </w:rPr>
               <w:fldChar w:fldCharType="end"/>
@@ -1772,68 +1622,55 @@
         <w:p>
           <w:pPr>
             <w:pStyle w:val="TJ1"/>
-            <w:tabs>
-              <w:tab w:val="right" w:leader="dot" w:pos="9062"/>
-            </w:tabs>
             <w:rPr>
               <w:rFonts w:eastAsiaTheme="minorEastAsia"/>
-              <w:noProof/>
               <w:lang w:eastAsia="hu-HU"/>
             </w:rPr>
           </w:pPr>
-          <w:hyperlink w:anchor="_Toc209893096" w:history="1">
+          <w:hyperlink w:anchor="_Toc209946520" w:history="1">
             <w:r>
               <w:rPr>
                 <w:rStyle w:val="Hiperhivatkozs"/>
-                <w:rFonts w:ascii="Times New Roman" w:hAnsi="Times New Roman" w:cs="Times New Roman"/>
-                <w:noProof/>
               </w:rPr>
               <w:t>4. Sérülékeny Erlang kódok átalakításának módszertana RefactorErl segítségével (10-12 oldal)</w:t>
             </w:r>
             <w:r>
               <w:rPr>
-                <w:noProof/>
                 <w:webHidden/>
               </w:rPr>
               <w:tab/>
             </w:r>
             <w:r>
               <w:rPr>
-                <w:noProof/>
                 <w:webHidden/>
               </w:rPr>
               <w:fldChar w:fldCharType="begin"/>
             </w:r>
             <w:r>
               <w:rPr>
-                <w:noProof/>
-                <w:webHidden/>
-              </w:rPr>
-              <w:instrText xml:space="preserve"> PAGEREF _Toc209893096 \h </w:instrText>
-            </w:r>
-            <w:r>
-              <w:rPr>
-                <w:noProof/>
-                <w:webHidden/>
-              </w:rPr>
-            </w:r>
-            <w:r>
-              <w:rPr>
-                <w:noProof/>
+                <w:webHidden/>
+              </w:rPr>
+              <w:instrText xml:space="preserve"> PAGEREF _Toc209946520 \h </w:instrText>
+            </w:r>
+            <w:r>
+              <w:rPr>
+                <w:webHidden/>
+              </w:rPr>
+            </w:r>
+            <w:r>
+              <w:rPr>
                 <w:webHidden/>
               </w:rPr>
               <w:fldChar w:fldCharType="separate"/>
             </w:r>
             <w:r>
               <w:rPr>
-                <w:noProof/>
-                <w:webHidden/>
-              </w:rPr>
-              <w:t>9</w:t>
-            </w:r>
-            <w:r>
-              <w:rPr>
-                <w:noProof/>
+                <w:webHidden/>
+              </w:rPr>
+              <w:t>10</w:t>
+            </w:r>
+            <w:r>
+              <w:rPr>
                 <w:webHidden/>
               </w:rPr>
               <w:fldChar w:fldCharType="end"/>
@@ -1843,68 +1680,55 @@
         <w:p>
           <w:pPr>
             <w:pStyle w:val="TJ2"/>
-            <w:tabs>
-              <w:tab w:val="right" w:leader="dot" w:pos="9062"/>
-            </w:tabs>
             <w:rPr>
               <w:rFonts w:eastAsiaTheme="minorEastAsia"/>
-              <w:noProof/>
               <w:lang w:eastAsia="hu-HU"/>
             </w:rPr>
           </w:pPr>
-          <w:hyperlink w:anchor="_Toc209893097" w:history="1">
+          <w:hyperlink w:anchor="_Toc209946521" w:history="1">
             <w:r>
               <w:rPr>
                 <w:rStyle w:val="Hiperhivatkozs"/>
-                <w:rFonts w:ascii="Times New Roman" w:hAnsi="Times New Roman" w:cs="Times New Roman"/>
-                <w:noProof/>
               </w:rPr>
               <w:t>4.1. RefactorErl működése és komponensei</w:t>
             </w:r>
             <w:r>
               <w:rPr>
-                <w:noProof/>
                 <w:webHidden/>
               </w:rPr>
               <w:tab/>
             </w:r>
             <w:r>
               <w:rPr>
-                <w:noProof/>
                 <w:webHidden/>
               </w:rPr>
               <w:fldChar w:fldCharType="begin"/>
             </w:r>
             <w:r>
               <w:rPr>
-                <w:noProof/>
-                <w:webHidden/>
-              </w:rPr>
-              <w:instrText xml:space="preserve"> PAGEREF _Toc209893097 \h </w:instrText>
-            </w:r>
-            <w:r>
-              <w:rPr>
-                <w:noProof/>
-                <w:webHidden/>
-              </w:rPr>
-            </w:r>
-            <w:r>
-              <w:rPr>
-                <w:noProof/>
+                <w:webHidden/>
+              </w:rPr>
+              <w:instrText xml:space="preserve"> PAGEREF _Toc209946521 \h </w:instrText>
+            </w:r>
+            <w:r>
+              <w:rPr>
+                <w:webHidden/>
+              </w:rPr>
+            </w:r>
+            <w:r>
+              <w:rPr>
                 <w:webHidden/>
               </w:rPr>
               <w:fldChar w:fldCharType="separate"/>
             </w:r>
             <w:r>
               <w:rPr>
-                <w:noProof/>
-                <w:webHidden/>
-              </w:rPr>
-              <w:t>9</w:t>
-            </w:r>
-            <w:r>
-              <w:rPr>
-                <w:noProof/>
+                <w:webHidden/>
+              </w:rPr>
+              <w:t>10</w:t>
+            </w:r>
+            <w:r>
+              <w:rPr>
                 <w:webHidden/>
               </w:rPr>
               <w:fldChar w:fldCharType="end"/>
@@ -1914,68 +1738,55 @@
         <w:p>
           <w:pPr>
             <w:pStyle w:val="TJ2"/>
-            <w:tabs>
-              <w:tab w:val="right" w:leader="dot" w:pos="9062"/>
-            </w:tabs>
             <w:rPr>
               <w:rFonts w:eastAsiaTheme="minorEastAsia"/>
-              <w:noProof/>
               <w:lang w:eastAsia="hu-HU"/>
             </w:rPr>
           </w:pPr>
-          <w:hyperlink w:anchor="_Toc209893098" w:history="1">
+          <w:hyperlink w:anchor="_Toc209946522" w:history="1">
             <w:r>
               <w:rPr>
                 <w:rStyle w:val="Hiperhivatkozs"/>
-                <w:rFonts w:ascii="Times New Roman" w:hAnsi="Times New Roman" w:cs="Times New Roman"/>
-                <w:noProof/>
               </w:rPr>
               <w:t>4.2. A transzformációk definiálásának lehetőségei</w:t>
             </w:r>
             <w:r>
               <w:rPr>
-                <w:noProof/>
                 <w:webHidden/>
               </w:rPr>
               <w:tab/>
             </w:r>
             <w:r>
               <w:rPr>
-                <w:noProof/>
                 <w:webHidden/>
               </w:rPr>
               <w:fldChar w:fldCharType="begin"/>
             </w:r>
             <w:r>
               <w:rPr>
-                <w:noProof/>
-                <w:webHidden/>
-              </w:rPr>
-              <w:instrText xml:space="preserve"> PAGEREF _Toc209893098 \h </w:instrText>
-            </w:r>
-            <w:r>
-              <w:rPr>
-                <w:noProof/>
-                <w:webHidden/>
-              </w:rPr>
-            </w:r>
-            <w:r>
-              <w:rPr>
-                <w:noProof/>
+                <w:webHidden/>
+              </w:rPr>
+              <w:instrText xml:space="preserve"> PAGEREF _Toc209946522 \h </w:instrText>
+            </w:r>
+            <w:r>
+              <w:rPr>
+                <w:webHidden/>
+              </w:rPr>
+            </w:r>
+            <w:r>
+              <w:rPr>
                 <w:webHidden/>
               </w:rPr>
               <w:fldChar w:fldCharType="separate"/>
             </w:r>
             <w:r>
               <w:rPr>
-                <w:noProof/>
-                <w:webHidden/>
-              </w:rPr>
-              <w:t>9</w:t>
-            </w:r>
-            <w:r>
-              <w:rPr>
-                <w:noProof/>
+                <w:webHidden/>
+              </w:rPr>
+              <w:t>10</w:t>
+            </w:r>
+            <w:r>
+              <w:rPr>
                 <w:webHidden/>
               </w:rPr>
               <w:fldChar w:fldCharType="end"/>
@@ -1985,68 +1796,55 @@
         <w:p>
           <w:pPr>
             <w:pStyle w:val="TJ2"/>
-            <w:tabs>
-              <w:tab w:val="right" w:leader="dot" w:pos="9062"/>
-            </w:tabs>
             <w:rPr>
               <w:rFonts w:eastAsiaTheme="minorEastAsia"/>
-              <w:noProof/>
               <w:lang w:eastAsia="hu-HU"/>
             </w:rPr>
           </w:pPr>
-          <w:hyperlink w:anchor="_Toc209893099" w:history="1">
+          <w:hyperlink w:anchor="_Toc209946523" w:history="1">
             <w:r>
               <w:rPr>
                 <w:rStyle w:val="Hiperhivatkozs"/>
-                <w:rFonts w:ascii="Times New Roman" w:hAnsi="Times New Roman" w:cs="Times New Roman"/>
-                <w:noProof/>
               </w:rPr>
               <w:t>4.3. Általam alkalmazott módszerek</w:t>
             </w:r>
             <w:r>
               <w:rPr>
-                <w:noProof/>
                 <w:webHidden/>
               </w:rPr>
               <w:tab/>
             </w:r>
             <w:r>
               <w:rPr>
-                <w:noProof/>
                 <w:webHidden/>
               </w:rPr>
               <w:fldChar w:fldCharType="begin"/>
             </w:r>
             <w:r>
               <w:rPr>
-                <w:noProof/>
-                <w:webHidden/>
-              </w:rPr>
-              <w:instrText xml:space="preserve"> PAGEREF _Toc209893099 \h </w:instrText>
-            </w:r>
-            <w:r>
-              <w:rPr>
-                <w:noProof/>
-                <w:webHidden/>
-              </w:rPr>
-            </w:r>
-            <w:r>
-              <w:rPr>
-                <w:noProof/>
+                <w:webHidden/>
+              </w:rPr>
+              <w:instrText xml:space="preserve"> PAGEREF _Toc209946523 \h </w:instrText>
+            </w:r>
+            <w:r>
+              <w:rPr>
+                <w:webHidden/>
+              </w:rPr>
+            </w:r>
+            <w:r>
+              <w:rPr>
                 <w:webHidden/>
               </w:rPr>
               <w:fldChar w:fldCharType="separate"/>
             </w:r>
             <w:r>
               <w:rPr>
-                <w:noProof/>
-                <w:webHidden/>
-              </w:rPr>
-              <w:t>9</w:t>
-            </w:r>
-            <w:r>
-              <w:rPr>
-                <w:noProof/>
+                <w:webHidden/>
+              </w:rPr>
+              <w:t>10</w:t>
+            </w:r>
+            <w:r>
+              <w:rPr>
                 <w:webHidden/>
               </w:rPr>
               <w:fldChar w:fldCharType="end"/>
@@ -2056,68 +1854,55 @@
         <w:p>
           <w:pPr>
             <w:pStyle w:val="TJ1"/>
-            <w:tabs>
-              <w:tab w:val="right" w:leader="dot" w:pos="9062"/>
-            </w:tabs>
             <w:rPr>
               <w:rFonts w:eastAsiaTheme="minorEastAsia"/>
-              <w:noProof/>
               <w:lang w:eastAsia="hu-HU"/>
             </w:rPr>
           </w:pPr>
-          <w:hyperlink w:anchor="_Toc209893100" w:history="1">
+          <w:hyperlink w:anchor="_Toc209946524" w:history="1">
             <w:r>
               <w:rPr>
                 <w:rStyle w:val="Hiperhivatkozs"/>
-                <w:rFonts w:ascii="Times New Roman" w:hAnsi="Times New Roman" w:cs="Times New Roman"/>
-                <w:noProof/>
               </w:rPr>
               <w:t>5. Megvalósítás és eredmények (10-12 oldal)</w:t>
             </w:r>
             <w:r>
               <w:rPr>
-                <w:noProof/>
                 <w:webHidden/>
               </w:rPr>
               <w:tab/>
             </w:r>
             <w:r>
               <w:rPr>
-                <w:noProof/>
                 <w:webHidden/>
               </w:rPr>
               <w:fldChar w:fldCharType="begin"/>
             </w:r>
             <w:r>
               <w:rPr>
-                <w:noProof/>
-                <w:webHidden/>
-              </w:rPr>
-              <w:instrText xml:space="preserve"> PAGEREF _Toc209893100 \h </w:instrText>
-            </w:r>
-            <w:r>
-              <w:rPr>
-                <w:noProof/>
-                <w:webHidden/>
-              </w:rPr>
-            </w:r>
-            <w:r>
-              <w:rPr>
-                <w:noProof/>
+                <w:webHidden/>
+              </w:rPr>
+              <w:instrText xml:space="preserve"> PAGEREF _Toc209946524 \h </w:instrText>
+            </w:r>
+            <w:r>
+              <w:rPr>
+                <w:webHidden/>
+              </w:rPr>
+            </w:r>
+            <w:r>
+              <w:rPr>
                 <w:webHidden/>
               </w:rPr>
               <w:fldChar w:fldCharType="separate"/>
             </w:r>
             <w:r>
               <w:rPr>
-                <w:noProof/>
-                <w:webHidden/>
-              </w:rPr>
-              <w:t>10</w:t>
-            </w:r>
-            <w:r>
-              <w:rPr>
-                <w:noProof/>
+                <w:webHidden/>
+              </w:rPr>
+              <w:t>11</w:t>
+            </w:r>
+            <w:r>
+              <w:rPr>
                 <w:webHidden/>
               </w:rPr>
               <w:fldChar w:fldCharType="end"/>
@@ -2127,68 +1912,55 @@
         <w:p>
           <w:pPr>
             <w:pStyle w:val="TJ2"/>
-            <w:tabs>
-              <w:tab w:val="right" w:leader="dot" w:pos="9062"/>
-            </w:tabs>
             <w:rPr>
               <w:rFonts w:eastAsiaTheme="minorEastAsia"/>
-              <w:noProof/>
               <w:lang w:eastAsia="hu-HU"/>
             </w:rPr>
           </w:pPr>
-          <w:hyperlink w:anchor="_Toc209893101" w:history="1">
+          <w:hyperlink w:anchor="_Toc209946525" w:history="1">
             <w:r>
               <w:rPr>
                 <w:rStyle w:val="Hiperhivatkozs"/>
-                <w:rFonts w:ascii="Times New Roman" w:hAnsi="Times New Roman" w:cs="Times New Roman"/>
-                <w:noProof/>
               </w:rPr>
               <w:t>5.1. Implementált transzformációk bemutatása</w:t>
             </w:r>
             <w:r>
               <w:rPr>
-                <w:noProof/>
                 <w:webHidden/>
               </w:rPr>
               <w:tab/>
             </w:r>
             <w:r>
               <w:rPr>
-                <w:noProof/>
                 <w:webHidden/>
               </w:rPr>
               <w:fldChar w:fldCharType="begin"/>
             </w:r>
             <w:r>
               <w:rPr>
-                <w:noProof/>
-                <w:webHidden/>
-              </w:rPr>
-              <w:instrText xml:space="preserve"> PAGEREF _Toc209893101 \h </w:instrText>
-            </w:r>
-            <w:r>
-              <w:rPr>
-                <w:noProof/>
-                <w:webHidden/>
-              </w:rPr>
-            </w:r>
-            <w:r>
-              <w:rPr>
-                <w:noProof/>
+                <w:webHidden/>
+              </w:rPr>
+              <w:instrText xml:space="preserve"> PAGEREF _Toc209946525 \h </w:instrText>
+            </w:r>
+            <w:r>
+              <w:rPr>
+                <w:webHidden/>
+              </w:rPr>
+            </w:r>
+            <w:r>
+              <w:rPr>
                 <w:webHidden/>
               </w:rPr>
               <w:fldChar w:fldCharType="separate"/>
             </w:r>
             <w:r>
               <w:rPr>
-                <w:noProof/>
-                <w:webHidden/>
-              </w:rPr>
-              <w:t>10</w:t>
-            </w:r>
-            <w:r>
-              <w:rPr>
-                <w:noProof/>
+                <w:webHidden/>
+              </w:rPr>
+              <w:t>11</w:t>
+            </w:r>
+            <w:r>
+              <w:rPr>
                 <w:webHidden/>
               </w:rPr>
               <w:fldChar w:fldCharType="end"/>
@@ -2198,68 +1970,55 @@
         <w:p>
           <w:pPr>
             <w:pStyle w:val="TJ2"/>
-            <w:tabs>
-              <w:tab w:val="right" w:leader="dot" w:pos="9062"/>
-            </w:tabs>
             <w:rPr>
               <w:rFonts w:eastAsiaTheme="minorEastAsia"/>
-              <w:noProof/>
               <w:lang w:eastAsia="hu-HU"/>
             </w:rPr>
           </w:pPr>
-          <w:hyperlink w:anchor="_Toc209893102" w:history="1">
+          <w:hyperlink w:anchor="_Toc209946526" w:history="1">
             <w:r>
               <w:rPr>
                 <w:rStyle w:val="Hiperhivatkozs"/>
-                <w:rFonts w:ascii="Times New Roman" w:hAnsi="Times New Roman" w:cs="Times New Roman"/>
-                <w:noProof/>
               </w:rPr>
               <w:t>5.2. A transzformációk eredménye és tesztelése</w:t>
             </w:r>
             <w:r>
               <w:rPr>
-                <w:noProof/>
                 <w:webHidden/>
               </w:rPr>
               <w:tab/>
             </w:r>
             <w:r>
               <w:rPr>
-                <w:noProof/>
                 <w:webHidden/>
               </w:rPr>
               <w:fldChar w:fldCharType="begin"/>
             </w:r>
             <w:r>
               <w:rPr>
-                <w:noProof/>
-                <w:webHidden/>
-              </w:rPr>
-              <w:instrText xml:space="preserve"> PAGEREF _Toc209893102 \h </w:instrText>
-            </w:r>
-            <w:r>
-              <w:rPr>
-                <w:noProof/>
-                <w:webHidden/>
-              </w:rPr>
-            </w:r>
-            <w:r>
-              <w:rPr>
-                <w:noProof/>
+                <w:webHidden/>
+              </w:rPr>
+              <w:instrText xml:space="preserve"> PAGEREF _Toc209946526 \h </w:instrText>
+            </w:r>
+            <w:r>
+              <w:rPr>
+                <w:webHidden/>
+              </w:rPr>
+            </w:r>
+            <w:r>
+              <w:rPr>
                 <w:webHidden/>
               </w:rPr>
               <w:fldChar w:fldCharType="separate"/>
             </w:r>
             <w:r>
               <w:rPr>
-                <w:noProof/>
-                <w:webHidden/>
-              </w:rPr>
-              <w:t>10</w:t>
-            </w:r>
-            <w:r>
-              <w:rPr>
-                <w:noProof/>
+                <w:webHidden/>
+              </w:rPr>
+              <w:t>11</w:t>
+            </w:r>
+            <w:r>
+              <w:rPr>
                 <w:webHidden/>
               </w:rPr>
               <w:fldChar w:fldCharType="end"/>
@@ -2269,68 +2028,55 @@
         <w:p>
           <w:pPr>
             <w:pStyle w:val="TJ1"/>
-            <w:tabs>
-              <w:tab w:val="right" w:leader="dot" w:pos="9062"/>
-            </w:tabs>
             <w:rPr>
               <w:rFonts w:eastAsiaTheme="minorEastAsia"/>
-              <w:noProof/>
               <w:lang w:eastAsia="hu-HU"/>
             </w:rPr>
           </w:pPr>
-          <w:hyperlink w:anchor="_Toc209893103" w:history="1">
+          <w:hyperlink w:anchor="_Toc209946527" w:history="1">
             <w:r>
               <w:rPr>
                 <w:rStyle w:val="Hiperhivatkozs"/>
-                <w:rFonts w:ascii="Times New Roman" w:hAnsi="Times New Roman" w:cs="Times New Roman"/>
-                <w:noProof/>
               </w:rPr>
               <w:t>6. Összegzés és továbbfejlesztési lehetőségek (3-4 oldal)</w:t>
             </w:r>
             <w:r>
               <w:rPr>
-                <w:noProof/>
                 <w:webHidden/>
               </w:rPr>
               <w:tab/>
             </w:r>
             <w:r>
               <w:rPr>
-                <w:noProof/>
                 <w:webHidden/>
               </w:rPr>
               <w:fldChar w:fldCharType="begin"/>
             </w:r>
             <w:r>
               <w:rPr>
-                <w:noProof/>
-                <w:webHidden/>
-              </w:rPr>
-              <w:instrText xml:space="preserve"> PAGEREF _Toc209893103 \h </w:instrText>
-            </w:r>
-            <w:r>
-              <w:rPr>
-                <w:noProof/>
-                <w:webHidden/>
-              </w:rPr>
-            </w:r>
-            <w:r>
-              <w:rPr>
-                <w:noProof/>
+                <w:webHidden/>
+              </w:rPr>
+              <w:instrText xml:space="preserve"> PAGEREF _Toc209946527 \h </w:instrText>
+            </w:r>
+            <w:r>
+              <w:rPr>
+                <w:webHidden/>
+              </w:rPr>
+            </w:r>
+            <w:r>
+              <w:rPr>
                 <w:webHidden/>
               </w:rPr>
               <w:fldChar w:fldCharType="separate"/>
             </w:r>
             <w:r>
               <w:rPr>
-                <w:noProof/>
-                <w:webHidden/>
-              </w:rPr>
-              <w:t>11</w:t>
-            </w:r>
-            <w:r>
-              <w:rPr>
-                <w:noProof/>
+                <w:webHidden/>
+              </w:rPr>
+              <w:t>12</w:t>
+            </w:r>
+            <w:r>
+              <w:rPr>
                 <w:webHidden/>
               </w:rPr>
               <w:fldChar w:fldCharType="end"/>
@@ -2340,68 +2086,55 @@
         <w:p>
           <w:pPr>
             <w:pStyle w:val="TJ1"/>
-            <w:tabs>
-              <w:tab w:val="right" w:leader="dot" w:pos="9062"/>
-            </w:tabs>
             <w:rPr>
               <w:rFonts w:eastAsiaTheme="minorEastAsia"/>
-              <w:noProof/>
               <w:lang w:eastAsia="hu-HU"/>
             </w:rPr>
           </w:pPr>
-          <w:hyperlink w:anchor="_Toc209893104" w:history="1">
+          <w:hyperlink w:anchor="_Toc209946528" w:history="1">
             <w:r>
               <w:rPr>
                 <w:rStyle w:val="Hiperhivatkozs"/>
-                <w:rFonts w:ascii="Times New Roman" w:hAnsi="Times New Roman" w:cs="Times New Roman"/>
-                <w:noProof/>
               </w:rPr>
               <w:t>Irodalomjegyzék</w:t>
             </w:r>
             <w:r>
               <w:rPr>
-                <w:noProof/>
                 <w:webHidden/>
               </w:rPr>
               <w:tab/>
             </w:r>
             <w:r>
               <w:rPr>
-                <w:noProof/>
                 <w:webHidden/>
               </w:rPr>
               <w:fldChar w:fldCharType="begin"/>
             </w:r>
             <w:r>
               <w:rPr>
-                <w:noProof/>
-                <w:webHidden/>
-              </w:rPr>
-              <w:instrText xml:space="preserve"> PAGEREF _Toc209893104 \h </w:instrText>
-            </w:r>
-            <w:r>
-              <w:rPr>
-                <w:noProof/>
-                <w:webHidden/>
-              </w:rPr>
-            </w:r>
-            <w:r>
-              <w:rPr>
-                <w:noProof/>
+                <w:webHidden/>
+              </w:rPr>
+              <w:instrText xml:space="preserve"> PAGEREF _Toc209946528 \h </w:instrText>
+            </w:r>
+            <w:r>
+              <w:rPr>
+                <w:webHidden/>
+              </w:rPr>
+            </w:r>
+            <w:r>
+              <w:rPr>
                 <w:webHidden/>
               </w:rPr>
               <w:fldChar w:fldCharType="separate"/>
             </w:r>
             <w:r>
               <w:rPr>
-                <w:noProof/>
-                <w:webHidden/>
-              </w:rPr>
-              <w:t>12</w:t>
-            </w:r>
-            <w:r>
-              <w:rPr>
-                <w:noProof/>
+                <w:webHidden/>
+              </w:rPr>
+              <w:t>13</w:t>
+            </w:r>
+            <w:r>
+              <w:rPr>
                 <w:webHidden/>
               </w:rPr>
               <w:fldChar w:fldCharType="end"/>
@@ -2411,68 +2144,55 @@
         <w:p>
           <w:pPr>
             <w:pStyle w:val="TJ1"/>
-            <w:tabs>
-              <w:tab w:val="right" w:leader="dot" w:pos="9062"/>
-            </w:tabs>
             <w:rPr>
               <w:rFonts w:eastAsiaTheme="minorEastAsia"/>
-              <w:noProof/>
               <w:lang w:eastAsia="hu-HU"/>
             </w:rPr>
           </w:pPr>
-          <w:hyperlink w:anchor="_Toc209893105" w:history="1">
+          <w:hyperlink w:anchor="_Toc209946529" w:history="1">
             <w:r>
               <w:rPr>
                 <w:rStyle w:val="Hiperhivatkozs"/>
-                <w:rFonts w:ascii="Times New Roman" w:hAnsi="Times New Roman" w:cs="Times New Roman"/>
-                <w:noProof/>
               </w:rPr>
               <w:t>Forráskód jegyzék</w:t>
             </w:r>
             <w:r>
               <w:rPr>
-                <w:noProof/>
                 <w:webHidden/>
               </w:rPr>
               <w:tab/>
             </w:r>
             <w:r>
               <w:rPr>
-                <w:noProof/>
                 <w:webHidden/>
               </w:rPr>
               <w:fldChar w:fldCharType="begin"/>
             </w:r>
             <w:r>
               <w:rPr>
-                <w:noProof/>
-                <w:webHidden/>
-              </w:rPr>
-              <w:instrText xml:space="preserve"> PAGEREF _Toc209893105 \h </w:instrText>
-            </w:r>
-            <w:r>
-              <w:rPr>
-                <w:noProof/>
-                <w:webHidden/>
-              </w:rPr>
-            </w:r>
-            <w:r>
-              <w:rPr>
-                <w:noProof/>
+                <w:webHidden/>
+              </w:rPr>
+              <w:instrText xml:space="preserve"> PAGEREF _Toc209946529 \h </w:instrText>
+            </w:r>
+            <w:r>
+              <w:rPr>
+                <w:webHidden/>
+              </w:rPr>
+            </w:r>
+            <w:r>
+              <w:rPr>
                 <w:webHidden/>
               </w:rPr>
               <w:fldChar w:fldCharType="separate"/>
             </w:r>
             <w:r>
               <w:rPr>
-                <w:noProof/>
-                <w:webHidden/>
-              </w:rPr>
-              <w:t>13</w:t>
-            </w:r>
-            <w:r>
-              <w:rPr>
-                <w:noProof/>
+                <w:webHidden/>
+              </w:rPr>
+              <w:t>15</w:t>
+            </w:r>
+            <w:r>
+              <w:rPr>
                 <w:webHidden/>
               </w:rPr>
               <w:fldChar w:fldCharType="end"/>
@@ -2483,6 +2203,10 @@
           <w:pPr>
             <w:spacing w:after="0" w:line="360" w:lineRule="auto"/>
             <w:jc w:val="both"/>
+            <w:rPr>
+              <w:sz w:val="24"/>
+              <w:szCs w:val="24"/>
+            </w:rPr>
           </w:pPr>
           <w:r>
             <w:rPr>
@@ -2528,7 +2252,7 @@
           <w:szCs w:val="44"/>
         </w:rPr>
       </w:pPr>
-      <w:bookmarkStart w:id="7" w:name="_Toc209893085"/>
+      <w:bookmarkStart w:id="7" w:name="_Toc209946509"/>
       <w:r>
         <w:rPr>
           <w:rFonts w:ascii="Times New Roman" w:hAnsi="Times New Roman" w:cs="Times New Roman"/>
@@ -2668,6 +2392,7 @@
         <w:rPr>
           <w:rFonts w:ascii="Times New Roman" w:hAnsi="Times New Roman" w:cs="Times New Roman"/>
           <w:sz w:val="24"/>
+          <w:highlight w:val="yellow"/>
         </w:rPr>
         <w:t>kibertámadások</w:t>
       </w:r>
@@ -2676,8 +2401,40 @@
         <w:rPr>
           <w:rFonts w:ascii="Times New Roman" w:hAnsi="Times New Roman" w:cs="Times New Roman"/>
           <w:sz w:val="24"/>
-        </w:rPr>
-        <w:t xml:space="preserve"> számossága, melyek egyre </w:t>
+          <w:highlight w:val="yellow"/>
+        </w:rPr>
+        <w:t xml:space="preserve"> számossága</w:t>
+      </w:r>
+      <w:r>
+        <w:rPr>
+          <w:rFonts w:ascii="Times New Roman" w:hAnsi="Times New Roman" w:cs="Times New Roman"/>
+          <w:sz w:val="24"/>
+          <w:highlight w:val="yellow"/>
+        </w:rPr>
+        <w:t xml:space="preserve"> </w:t>
+      </w:r>
+      <w:r>
+        <w:rPr>
+          <w:rFonts w:ascii="Times New Roman" w:hAnsi="Times New Roman" w:cs="Times New Roman"/>
+          <w:sz w:val="14"/>
+          <w:highlight w:val="yellow"/>
+        </w:rPr>
+        <w:t>(gyakorisága / száma)</w:t>
+      </w:r>
+      <w:r>
+        <w:rPr>
+          <w:rFonts w:ascii="Times New Roman" w:hAnsi="Times New Roman" w:cs="Times New Roman"/>
+          <w:sz w:val="24"/>
+          <w:highlight w:val="yellow"/>
+        </w:rPr>
+        <w:t>,</w:t>
+      </w:r>
+      <w:r>
+        <w:rPr>
+          <w:rFonts w:ascii="Times New Roman" w:hAnsi="Times New Roman" w:cs="Times New Roman"/>
+          <w:sz w:val="24"/>
+        </w:rPr>
+        <w:t xml:space="preserve"> melyek egyre </w:t>
       </w:r>
       <w:proofErr w:type="gramStart"/>
       <w:r>
@@ -2786,7 +2543,21 @@
           <w:rFonts w:ascii="Times New Roman" w:hAnsi="Times New Roman" w:cs="Times New Roman"/>
           <w:sz w:val="24"/>
         </w:rPr>
-        <w:t xml:space="preserve"> tevékenységek mögött állhatnak egyéni hackerek, szervezet</w:t>
+        <w:t xml:space="preserve"> tevékenységek mögött állhatna</w:t>
+      </w:r>
+      <w:r>
+        <w:rPr>
+          <w:rFonts w:ascii="Times New Roman" w:hAnsi="Times New Roman" w:cs="Times New Roman"/>
+          <w:sz w:val="24"/>
+        </w:rPr>
+        <w:t>k egyéni hackerek vagy</w:t>
+      </w:r>
+      <w:r>
+        <w:rPr>
+          <w:rFonts w:ascii="Times New Roman" w:hAnsi="Times New Roman" w:cs="Times New Roman"/>
+          <w:sz w:val="24"/>
+        </w:rPr>
+        <w:t xml:space="preserve"> szervezet</w:t>
       </w:r>
       <w:r>
         <w:rPr>
@@ -2800,7 +2571,7 @@
           <w:rFonts w:ascii="Times New Roman" w:hAnsi="Times New Roman" w:cs="Times New Roman"/>
           <w:sz w:val="24"/>
         </w:rPr>
-        <w:t xml:space="preserve"> bűnözői csoportok vagy akár nagyobb hatalommal rendelkező emberek. </w:t>
+        <w:t xml:space="preserve"> bűnözői csoportok. </w:t>
       </w:r>
       <w:r>
         <w:rPr>
@@ -3088,15 +2859,7 @@
           <w:rFonts w:ascii="Times New Roman" w:hAnsi="Times New Roman" w:cs="Times New Roman"/>
           <w:sz w:val="24"/>
         </w:rPr>
-        <w:t xml:space="preserve"> a webalkalmazásokat érintő tíz legfontosabb biztonsági kockázatot sorolja fel, és konkrét </w:t>
-      </w:r>
-      <w:r>
-        <w:rPr>
-          <w:rFonts w:ascii="Times New Roman" w:hAnsi="Times New Roman" w:cs="Times New Roman"/>
-          <w:sz w:val="24"/>
-        </w:rPr>
-        <w:lastRenderedPageBreak/>
-        <w:t>tanácsokat ad azok megelőzésére. Emellett útmutatókat és különféle irányelveket is nyújt a biztonságos alkalmazások fejlesztéséhez.</w:t>
+        <w:t xml:space="preserve"> a webalkalmazásokat érintő tíz legfontosabb biztonsági kockázatot sorolja fel, és konkrét tanácsokat ad azok megelőzésére. Emellett útmutatókat és különféle irányelveket is nyújt a biztonságos alkalmazások fejlesztéséhez.</w:t>
       </w:r>
     </w:p>
     <w:p>
@@ -3114,6 +2877,7 @@
           <w:rFonts w:ascii="Times New Roman" w:hAnsi="Times New Roman" w:cs="Times New Roman"/>
           <w:sz w:val="24"/>
         </w:rPr>
+        <w:lastRenderedPageBreak/>
         <w:t xml:space="preserve">Jól látható, hogy </w:t>
       </w:r>
       <w:r>
@@ -3182,7 +2946,7 @@
           <w:szCs w:val="32"/>
         </w:rPr>
       </w:pPr>
-      <w:bookmarkStart w:id="8" w:name="_Toc209893086"/>
+      <w:bookmarkStart w:id="8" w:name="_Toc209946510"/>
       <w:r>
         <w:rPr>
           <w:rFonts w:ascii="Times New Roman" w:hAnsi="Times New Roman" w:cs="Times New Roman"/>
@@ -3299,21 +3063,52 @@
           <w:rFonts w:ascii="Times New Roman" w:hAnsi="Times New Roman" w:cs="Times New Roman"/>
           <w:sz w:val="24"/>
         </w:rPr>
-        <w:t>Legtöbb esetben a kézi javítás rendkívül időigényes, és</w:t>
-      </w:r>
-      <w:r>
-        <w:rPr>
-          <w:rFonts w:ascii="Times New Roman" w:hAnsi="Times New Roman" w:cs="Times New Roman"/>
-          <w:sz w:val="24"/>
-        </w:rPr>
-        <w:t xml:space="preserve"> sokkal nagyobb a hibázási lehetőség</w:t>
-      </w:r>
-      <w:r>
-        <w:rPr>
-          <w:rFonts w:ascii="Times New Roman" w:hAnsi="Times New Roman" w:cs="Times New Roman"/>
-          <w:sz w:val="24"/>
-        </w:rPr>
-        <w:t xml:space="preserve"> is, ebből </w:t>
+        <w:t>Legtöbb esetben a ké</w:t>
+      </w:r>
+      <w:r>
+        <w:rPr>
+          <w:rFonts w:ascii="Times New Roman" w:hAnsi="Times New Roman" w:cs="Times New Roman"/>
+          <w:sz w:val="24"/>
+        </w:rPr>
+        <w:t>zi javítás rendkívül időigényes</w:t>
+      </w:r>
+      <w:r>
+        <w:rPr>
+          <w:rFonts w:ascii="Times New Roman" w:hAnsi="Times New Roman" w:cs="Times New Roman"/>
+          <w:sz w:val="24"/>
+        </w:rPr>
+        <w:t xml:space="preserve"> </w:t>
+      </w:r>
+      <w:r>
+        <w:rPr>
+          <w:rFonts w:ascii="Times New Roman" w:hAnsi="Times New Roman" w:cs="Times New Roman"/>
+          <w:sz w:val="24"/>
+          <w:highlight w:val="yellow"/>
+        </w:rPr>
+        <w:t>és</w:t>
+      </w:r>
+      <w:r>
+        <w:rPr>
+          <w:rFonts w:ascii="Times New Roman" w:hAnsi="Times New Roman" w:cs="Times New Roman"/>
+          <w:sz w:val="24"/>
+          <w:highlight w:val="yellow"/>
+        </w:rPr>
+        <w:t xml:space="preserve"> sokkal nagyobb </w:t>
+      </w:r>
+      <w:r>
+        <w:rPr>
+          <w:rFonts w:ascii="Times New Roman" w:hAnsi="Times New Roman" w:cs="Times New Roman"/>
+          <w:sz w:val="24"/>
+          <w:highlight w:val="yellow"/>
+        </w:rPr>
+        <w:t>a hibázási lehetőség</w:t>
+      </w:r>
+      <w:r>
+        <w:rPr>
+          <w:rFonts w:ascii="Times New Roman" w:hAnsi="Times New Roman" w:cs="Times New Roman"/>
+          <w:sz w:val="24"/>
+        </w:rPr>
+        <w:t xml:space="preserve">, ebből </w:t>
       </w:r>
       <w:r>
         <w:rPr>
@@ -3803,7 +3598,7 @@
         </w:rPr>
       </w:pPr>
       <w:bookmarkStart w:id="9" w:name="_Toc179575885"/>
-      <w:bookmarkStart w:id="10" w:name="_Toc209893087"/>
+      <w:bookmarkStart w:id="10" w:name="_Toc209946511"/>
       <w:r>
         <w:rPr>
           <w:rFonts w:ascii="Times New Roman" w:hAnsi="Times New Roman" w:cs="Times New Roman"/>
@@ -3894,7 +3689,7 @@
           <w:sz w:val="32"/>
         </w:rPr>
       </w:pPr>
-      <w:bookmarkStart w:id="11" w:name="_Toc209893088"/>
+      <w:bookmarkStart w:id="11" w:name="_Toc209946512"/>
       <w:r>
         <w:rPr>
           <w:rFonts w:ascii="Times New Roman" w:hAnsi="Times New Roman" w:cs="Times New Roman"/>
@@ -4366,14 +4161,14 @@
           <w:rFonts w:ascii="Times New Roman" w:hAnsi="Times New Roman" w:cs="Times New Roman"/>
           <w:sz w:val="24"/>
         </w:rPr>
-        <w:t xml:space="preserve"> DBIR</w:t>
-      </w:r>
-      <w:r>
-        <w:rPr>
-          <w:rFonts w:ascii="Times New Roman" w:hAnsi="Times New Roman" w:cs="Times New Roman"/>
-          <w:sz w:val="24"/>
-        </w:rPr>
-        <w:t xml:space="preserve"> (Data </w:t>
+        <w:t xml:space="preserve"> 2025-ös</w:t>
+      </w:r>
+      <w:r>
+        <w:rPr>
+          <w:rFonts w:ascii="Times New Roman" w:hAnsi="Times New Roman" w:cs="Times New Roman"/>
+          <w:sz w:val="24"/>
+        </w:rPr>
+        <w:t xml:space="preserve"> Data </w:t>
       </w:r>
       <w:proofErr w:type="spellStart"/>
       <w:r>
@@ -4421,7 +4216,56 @@
           <w:rFonts w:ascii="Times New Roman" w:hAnsi="Times New Roman" w:cs="Times New Roman"/>
           <w:sz w:val="24"/>
         </w:rPr>
-        <w:t>) éves riportja szerint</w:t>
+        <w:t xml:space="preserve"> </w:t>
+      </w:r>
+      <w:r>
+        <w:rPr>
+          <w:rFonts w:ascii="Times New Roman" w:hAnsi="Times New Roman" w:cs="Times New Roman"/>
+          <w:sz w:val="24"/>
+        </w:rPr>
+        <w:t>(</w:t>
+      </w:r>
+      <w:r>
+        <w:rPr>
+          <w:rFonts w:ascii="Times New Roman" w:hAnsi="Times New Roman" w:cs="Times New Roman"/>
+          <w:sz w:val="24"/>
+        </w:rPr>
+        <w:t>DBIR</w:t>
+      </w:r>
+      <w:r>
+        <w:rPr>
+          <w:rFonts w:ascii="Times New Roman" w:hAnsi="Times New Roman" w:cs="Times New Roman"/>
+          <w:sz w:val="24"/>
+        </w:rPr>
+        <w:t>)</w:t>
+      </w:r>
+      <w:r>
+        <w:rPr>
+          <w:rFonts w:ascii="Times New Roman" w:hAnsi="Times New Roman" w:cs="Times New Roman"/>
+          <w:sz w:val="24"/>
+        </w:rPr>
+        <w:t xml:space="preserve"> </w:t>
+      </w:r>
+      <w:r>
+        <w:rPr>
+          <w:rFonts w:ascii="Times New Roman" w:hAnsi="Times New Roman" w:cs="Times New Roman"/>
+          <w:sz w:val="24"/>
+        </w:rPr>
+        <w:t>[7]</w:t>
+      </w:r>
+      <w:r>
+        <w:rPr>
+          <w:rFonts w:ascii="Times New Roman" w:hAnsi="Times New Roman" w:cs="Times New Roman"/>
+          <w:sz w:val="24"/>
+        </w:rPr>
+        <w:t xml:space="preserve"> </w:t>
+      </w:r>
+      <w:r>
+        <w:rPr>
+          <w:rFonts w:ascii="Times New Roman" w:hAnsi="Times New Roman" w:cs="Times New Roman"/>
+          <w:sz w:val="24"/>
+        </w:rPr>
+        <w:t>szerint</w:t>
       </w:r>
       <w:r>
         <w:rPr>
@@ -4444,17 +4288,24 @@
           <w:rFonts w:ascii="Times New Roman" w:hAnsi="Times New Roman" w:cs="Times New Roman"/>
           <w:sz w:val="24"/>
         </w:rPr>
-        <w:t xml:space="preserve"> köthetők. Vegyük például </w:t>
-      </w:r>
-      <w:proofErr w:type="gramStart"/>
-      <w:r>
-        <w:rPr>
-          <w:rFonts w:ascii="Times New Roman" w:hAnsi="Times New Roman" w:cs="Times New Roman"/>
-          <w:sz w:val="24"/>
-        </w:rPr>
-        <w:t>a</w:t>
-      </w:r>
-      <w:proofErr w:type="gramEnd"/>
+        <w:t xml:space="preserve"> köthetők. </w:t>
+      </w:r>
+      <w:r>
+        <w:rPr>
+          <w:rFonts w:ascii="Times New Roman" w:hAnsi="Times New Roman" w:cs="Times New Roman"/>
+          <w:sz w:val="24"/>
+        </w:rPr>
+        <w:t xml:space="preserve">Összesen 22 052 vizsgált biztonsági esemény közül 12 195 mutatkozott valódi adatvédelmi esetnek. A </w:t>
+      </w:r>
+      <w:proofErr w:type="spellStart"/>
+      <w:r>
+        <w:rPr>
+          <w:rFonts w:ascii="Times New Roman" w:hAnsi="Times New Roman" w:cs="Times New Roman"/>
+          <w:sz w:val="24"/>
+        </w:rPr>
+        <w:t>kódbeli</w:t>
+      </w:r>
+      <w:proofErr w:type="spellEnd"/>
       <w:r>
         <w:rPr>
           <w:rFonts w:ascii="Times New Roman" w:hAnsi="Times New Roman" w:cs="Times New Roman"/>
@@ -4462,11 +4313,202 @@
         </w:rPr>
         <w:t xml:space="preserve"> </w:t>
       </w:r>
-      <w:bookmarkStart w:id="12" w:name="_GoBack"/>
-      <w:bookmarkEnd w:id="12"/>
-    </w:p>
-    <w:p/>
-    <w:p/>
+      <w:r>
+        <w:rPr>
+          <w:rFonts w:ascii="Times New Roman" w:hAnsi="Times New Roman" w:cs="Times New Roman"/>
+          <w:sz w:val="24"/>
+        </w:rPr>
+        <w:t>sérülékenységek kihasználása 20%-</w:t>
+      </w:r>
+      <w:proofErr w:type="spellStart"/>
+      <w:r>
+        <w:rPr>
+          <w:rFonts w:ascii="Times New Roman" w:hAnsi="Times New Roman" w:cs="Times New Roman"/>
+          <w:sz w:val="24"/>
+        </w:rPr>
+        <w:t>ra</w:t>
+      </w:r>
+      <w:proofErr w:type="spellEnd"/>
+      <w:r>
+        <w:rPr>
+          <w:rFonts w:ascii="Times New Roman" w:hAnsi="Times New Roman" w:cs="Times New Roman"/>
+          <w:sz w:val="24"/>
+        </w:rPr>
+        <w:t xml:space="preserve"> emelkedett, ami tavalyhoz képest 34%-</w:t>
+      </w:r>
+      <w:proofErr w:type="spellStart"/>
+      <w:r>
+        <w:rPr>
+          <w:rFonts w:ascii="Times New Roman" w:hAnsi="Times New Roman" w:cs="Times New Roman"/>
+          <w:sz w:val="24"/>
+        </w:rPr>
+        <w:t>os</w:t>
+      </w:r>
+      <w:proofErr w:type="spellEnd"/>
+      <w:r>
+        <w:rPr>
+          <w:rFonts w:ascii="Times New Roman" w:hAnsi="Times New Roman" w:cs="Times New Roman"/>
+          <w:sz w:val="24"/>
+        </w:rPr>
+        <w:t xml:space="preserve"> növekedést jelent. A </w:t>
+      </w:r>
+      <w:proofErr w:type="spellStart"/>
+      <w:r>
+        <w:rPr>
+          <w:rFonts w:ascii="Times New Roman" w:hAnsi="Times New Roman" w:cs="Times New Roman"/>
+          <w:sz w:val="24"/>
+        </w:rPr>
+        <w:t>ransomware</w:t>
+      </w:r>
+      <w:proofErr w:type="spellEnd"/>
+      <w:r>
+        <w:rPr>
+          <w:rStyle w:val="Lbjegyzet-hivatkozs"/>
+          <w:rFonts w:ascii="Times New Roman" w:hAnsi="Times New Roman" w:cs="Times New Roman"/>
+          <w:sz w:val="24"/>
+        </w:rPr>
+        <w:footnoteReference w:id="1"/>
+      </w:r>
+      <w:r>
+        <w:rPr>
+          <w:rFonts w:ascii="Times New Roman" w:hAnsi="Times New Roman" w:cs="Times New Roman"/>
+          <w:sz w:val="24"/>
+        </w:rPr>
+        <w:t xml:space="preserve"> incidensek</w:t>
+      </w:r>
+      <w:r>
+        <w:rPr>
+          <w:rFonts w:ascii="Times New Roman" w:hAnsi="Times New Roman" w:cs="Times New Roman"/>
+          <w:sz w:val="24"/>
+        </w:rPr>
+        <w:t xml:space="preserve"> aránya is jelentősen megemelkedett</w:t>
+      </w:r>
+      <w:r>
+        <w:rPr>
+          <w:rFonts w:ascii="Times New Roman" w:hAnsi="Times New Roman" w:cs="Times New Roman"/>
+          <w:sz w:val="24"/>
+        </w:rPr>
+        <w:t>,</w:t>
+      </w:r>
+      <w:r>
+        <w:rPr>
+          <w:rFonts w:ascii="Times New Roman" w:hAnsi="Times New Roman" w:cs="Times New Roman"/>
+          <w:sz w:val="24"/>
+        </w:rPr>
+        <w:t xml:space="preserve"> </w:t>
+      </w:r>
+      <w:r>
+        <w:rPr>
+          <w:rFonts w:ascii="Times New Roman" w:hAnsi="Times New Roman" w:cs="Times New Roman"/>
+          <w:sz w:val="24"/>
+        </w:rPr>
+        <w:t xml:space="preserve">a 2025-ös évben az összes adatvédelmi </w:t>
+      </w:r>
+      <w:r>
+        <w:rPr>
+          <w:rFonts w:ascii="Times New Roman" w:hAnsi="Times New Roman" w:cs="Times New Roman"/>
+          <w:sz w:val="24"/>
+        </w:rPr>
+        <w:t>esetek</w:t>
+      </w:r>
+      <w:r>
+        <w:rPr>
+          <w:rFonts w:ascii="Times New Roman" w:hAnsi="Times New Roman" w:cs="Times New Roman"/>
+          <w:sz w:val="24"/>
+        </w:rPr>
+        <w:t xml:space="preserve"> </w:t>
+      </w:r>
+      <w:r>
+        <w:rPr>
+          <w:rFonts w:ascii="Times New Roman" w:hAnsi="Times New Roman" w:cs="Times New Roman"/>
+          <w:sz w:val="24"/>
+        </w:rPr>
+        <w:t>44%-</w:t>
+      </w:r>
+      <w:proofErr w:type="spellStart"/>
+      <w:r>
+        <w:rPr>
+          <w:rFonts w:ascii="Times New Roman" w:hAnsi="Times New Roman" w:cs="Times New Roman"/>
+          <w:sz w:val="24"/>
+        </w:rPr>
+        <w:t>á</w:t>
+      </w:r>
+      <w:r>
+        <w:rPr>
+          <w:rFonts w:ascii="Times New Roman" w:hAnsi="Times New Roman" w:cs="Times New Roman"/>
+          <w:sz w:val="24"/>
+        </w:rPr>
+        <w:t>ban</w:t>
+      </w:r>
+      <w:proofErr w:type="spellEnd"/>
+      <w:r>
+        <w:rPr>
+          <w:rFonts w:ascii="Times New Roman" w:hAnsi="Times New Roman" w:cs="Times New Roman"/>
+          <w:sz w:val="24"/>
+        </w:rPr>
+        <w:t xml:space="preserve"> </w:t>
+      </w:r>
+      <w:r>
+        <w:rPr>
+          <w:rFonts w:ascii="Times New Roman" w:hAnsi="Times New Roman" w:cs="Times New Roman"/>
+          <w:sz w:val="24"/>
+        </w:rPr>
+        <w:t xml:space="preserve">voltak jelen, szemben a </w:t>
+      </w:r>
+      <w:r>
+        <w:rPr>
+          <w:rFonts w:ascii="Times New Roman" w:hAnsi="Times New Roman" w:cs="Times New Roman"/>
+          <w:sz w:val="24"/>
+        </w:rPr>
+        <w:t>tavalyi 32%</w:t>
+      </w:r>
+      <w:r>
+        <w:rPr>
+          <w:rFonts w:ascii="Times New Roman" w:hAnsi="Times New Roman" w:cs="Times New Roman"/>
+          <w:sz w:val="24"/>
+        </w:rPr>
+        <w:t>-</w:t>
+      </w:r>
+      <w:proofErr w:type="spellStart"/>
+      <w:r>
+        <w:rPr>
+          <w:rFonts w:ascii="Times New Roman" w:hAnsi="Times New Roman" w:cs="Times New Roman"/>
+          <w:sz w:val="24"/>
+        </w:rPr>
+        <w:t>kal</w:t>
+      </w:r>
+      <w:proofErr w:type="spellEnd"/>
+      <w:r>
+        <w:rPr>
+          <w:rFonts w:ascii="Times New Roman" w:hAnsi="Times New Roman" w:cs="Times New Roman"/>
+          <w:sz w:val="24"/>
+        </w:rPr>
+        <w:t>. Külön érdemes kiemelni, hogy az emberi tényez</w:t>
+      </w:r>
+      <w:r>
+        <w:rPr>
+          <w:rFonts w:ascii="Times New Roman" w:hAnsi="Times New Roman" w:cs="Times New Roman"/>
+          <w:sz w:val="24"/>
+        </w:rPr>
+        <w:t>ők továbbra is nagyban befolyásolják a támadások gyakoriságát, ugyanis becslések szerint az események 60%-</w:t>
+      </w:r>
+      <w:proofErr w:type="spellStart"/>
+      <w:r>
+        <w:rPr>
+          <w:rFonts w:ascii="Times New Roman" w:hAnsi="Times New Roman" w:cs="Times New Roman"/>
+          <w:sz w:val="24"/>
+        </w:rPr>
+        <w:t>ában</w:t>
+      </w:r>
+      <w:proofErr w:type="spellEnd"/>
+      <w:r>
+        <w:rPr>
+          <w:rFonts w:ascii="Times New Roman" w:hAnsi="Times New Roman" w:cs="Times New Roman"/>
+          <w:sz w:val="24"/>
+        </w:rPr>
+        <w:t xml:space="preserve"> játszottak szerepet [8]. Itt beszélhetünk akár rossz hitelesítésről és jelszókezelésről, nem megfelelő bemeneti adatok ellenőrzéséről vagy rossz rendszerkonfigurációról.</w:t>
+      </w:r>
+    </w:p>
     <w:p>
       <w:pPr>
         <w:spacing w:after="0" w:line="360" w:lineRule="auto"/>
@@ -4482,14 +4524,14 @@
           <w:rFonts w:ascii="Times New Roman" w:hAnsi="Times New Roman" w:cs="Times New Roman"/>
           <w:sz w:val="24"/>
         </w:rPr>
-        <w:t xml:space="preserve">Az </w:t>
-      </w:r>
-      <w:r>
-        <w:rPr>
-          <w:rFonts w:ascii="Times New Roman" w:hAnsi="Times New Roman" w:cs="Times New Roman"/>
-          <w:sz w:val="24"/>
-        </w:rPr>
-        <w:t>OWASP ASVS (</w:t>
+        <w:t xml:space="preserve">Számos szabvány és irányelv jött létre annak érdekében, hogy </w:t>
+      </w:r>
+      <w:r>
+        <w:rPr>
+          <w:rFonts w:ascii="Times New Roman" w:hAnsi="Times New Roman" w:cs="Times New Roman"/>
+          <w:sz w:val="24"/>
+        </w:rPr>
+        <w:t xml:space="preserve">a vállalatok biztonságossá tudják tenni a </w:t>
       </w:r>
       <w:proofErr w:type="spellStart"/>
       <w:r>
@@ -4497,7 +4539,7 @@
           <w:rFonts w:ascii="Times New Roman" w:hAnsi="Times New Roman" w:cs="Times New Roman"/>
           <w:sz w:val="24"/>
         </w:rPr>
-        <w:t>Application</w:t>
+        <w:t>szoftvereiket</w:t>
       </w:r>
       <w:proofErr w:type="spellEnd"/>
       <w:r>
@@ -4505,375 +4547,96 @@
           <w:rFonts w:ascii="Times New Roman" w:hAnsi="Times New Roman" w:cs="Times New Roman"/>
           <w:sz w:val="24"/>
         </w:rPr>
-        <w:t xml:space="preserve"> </w:t>
-      </w:r>
-      <w:proofErr w:type="spellStart"/>
-      <w:r>
-        <w:rPr>
-          <w:rFonts w:ascii="Times New Roman" w:hAnsi="Times New Roman" w:cs="Times New Roman"/>
-          <w:sz w:val="24"/>
-        </w:rPr>
-        <w:t>Security</w:t>
-      </w:r>
-      <w:proofErr w:type="spellEnd"/>
-      <w:r>
-        <w:rPr>
-          <w:rFonts w:ascii="Times New Roman" w:hAnsi="Times New Roman" w:cs="Times New Roman"/>
-          <w:sz w:val="24"/>
-        </w:rPr>
-        <w:t xml:space="preserve"> </w:t>
-      </w:r>
-      <w:proofErr w:type="spellStart"/>
-      <w:r>
-        <w:rPr>
-          <w:rFonts w:ascii="Times New Roman" w:hAnsi="Times New Roman" w:cs="Times New Roman"/>
-          <w:sz w:val="24"/>
-        </w:rPr>
-        <w:t>Verification</w:t>
-      </w:r>
-      <w:proofErr w:type="spellEnd"/>
-      <w:r>
-        <w:rPr>
-          <w:rFonts w:ascii="Times New Roman" w:hAnsi="Times New Roman" w:cs="Times New Roman"/>
-          <w:sz w:val="24"/>
-        </w:rPr>
-        <w:t xml:space="preserve"> Standard</w:t>
-      </w:r>
-      <w:r>
-        <w:rPr>
-          <w:rFonts w:ascii="Times New Roman" w:hAnsi="Times New Roman" w:cs="Times New Roman"/>
-          <w:sz w:val="24"/>
-        </w:rPr>
-        <w:t xml:space="preserve">) </w:t>
-      </w:r>
-      <w:r>
-        <w:rPr>
-          <w:rFonts w:ascii="Times New Roman" w:hAnsi="Times New Roman" w:cs="Times New Roman"/>
-          <w:sz w:val="24"/>
-        </w:rPr>
-        <w:t>[</w:t>
-      </w:r>
-      <w:r>
-        <w:rPr>
-          <w:rFonts w:ascii="Times New Roman" w:hAnsi="Times New Roman" w:cs="Times New Roman"/>
-          <w:sz w:val="24"/>
-        </w:rPr>
-        <w:t>3</w:t>
-      </w:r>
-      <w:r>
-        <w:rPr>
-          <w:rFonts w:ascii="Times New Roman" w:hAnsi="Times New Roman" w:cs="Times New Roman"/>
-          <w:sz w:val="24"/>
-        </w:rPr>
-        <w:t>, 4</w:t>
-      </w:r>
-      <w:r>
-        <w:rPr>
-          <w:rFonts w:ascii="Times New Roman" w:hAnsi="Times New Roman" w:cs="Times New Roman"/>
-          <w:sz w:val="24"/>
-        </w:rPr>
-        <w:t>] szerint a következők a legismertebb sérülékenységek egy forráskódban:</w:t>
-      </w:r>
-    </w:p>
-    <w:p>
-      <w:pPr>
-        <w:pStyle w:val="Listaszerbekezds"/>
-        <w:numPr>
-          <w:ilvl w:val="0"/>
-          <w:numId w:val="4"/>
-        </w:numPr>
-        <w:spacing w:after="0" w:line="360" w:lineRule="auto"/>
+        <w:t>, ezzel minimalizálva a forráskód sérülékenységéből adódó támadásokat. I</w:t>
+      </w:r>
+      <w:r>
+        <w:rPr>
+          <w:rFonts w:ascii="Times New Roman" w:hAnsi="Times New Roman" w:cs="Times New Roman"/>
+          <w:sz w:val="24"/>
+        </w:rPr>
+        <w:t>de</w:t>
+      </w:r>
+      <w:r>
+        <w:rPr>
+          <w:rFonts w:ascii="Times New Roman" w:hAnsi="Times New Roman" w:cs="Times New Roman"/>
+          <w:sz w:val="24"/>
+        </w:rPr>
+        <w:t xml:space="preserve"> köthető az ISO / IEC 27001 [2], ami </w:t>
+      </w:r>
+      <w:r>
+        <w:rPr>
+          <w:rFonts w:ascii="Times New Roman" w:hAnsi="Times New Roman" w:cs="Times New Roman"/>
+          <w:sz w:val="24"/>
+        </w:rPr>
+        <w:t xml:space="preserve">a legelterjedtebb </w:t>
+      </w:r>
+      <w:r>
+        <w:rPr>
+          <w:rFonts w:ascii="Times New Roman" w:hAnsi="Times New Roman" w:cs="Times New Roman"/>
+          <w:sz w:val="24"/>
+        </w:rPr>
+        <w:t>nemzetközi szabvány</w:t>
+      </w:r>
+      <w:r>
+        <w:rPr>
+          <w:rFonts w:ascii="Times New Roman" w:hAnsi="Times New Roman" w:cs="Times New Roman"/>
+          <w:sz w:val="24"/>
+        </w:rPr>
+        <w:t xml:space="preserve">. </w:t>
+      </w:r>
+    </w:p>
+    <w:p>
+      <w:pPr>
+        <w:pStyle w:val="Cmsor2"/>
+        <w:spacing w:before="480" w:after="240" w:line="360" w:lineRule="auto"/>
         <w:jc w:val="both"/>
         <w:rPr>
           <w:rFonts w:ascii="Times New Roman" w:hAnsi="Times New Roman" w:cs="Times New Roman"/>
-          <w:sz w:val="24"/>
-        </w:rPr>
-      </w:pPr>
-      <w:r>
-        <w:rPr>
-          <w:rFonts w:ascii="Times New Roman" w:hAnsi="Times New Roman" w:cs="Times New Roman"/>
-          <w:sz w:val="24"/>
-        </w:rPr>
-        <w:t>Nem megfelelő bemenet ellenőrzés: Hiányos bemeneti adat vagy annak nem megfelelő ellenőrzése esetén könnyedén előfordulhat, hogy rosszindulatú bemeneti adat kerül a rendszerbe.</w:t>
-      </w:r>
-    </w:p>
-    <w:p>
-      <w:pPr>
-        <w:pStyle w:val="Listaszerbekezds"/>
-        <w:numPr>
-          <w:ilvl w:val="0"/>
-          <w:numId w:val="4"/>
-        </w:numPr>
-        <w:spacing w:after="0" w:line="360" w:lineRule="auto"/>
-        <w:jc w:val="both"/>
-        <w:rPr>
-          <w:rFonts w:ascii="Times New Roman" w:hAnsi="Times New Roman" w:cs="Times New Roman"/>
-          <w:sz w:val="24"/>
-        </w:rPr>
-      </w:pPr>
-      <w:r>
-        <w:rPr>
-          <w:rFonts w:ascii="Times New Roman" w:hAnsi="Times New Roman" w:cs="Times New Roman"/>
-          <w:sz w:val="24"/>
-        </w:rPr>
-        <w:t>Hitelesítés és jelszókezelés: Gyenge hitelesítés vagy jelszavak nem megfelelő tárolása esetén illetéktelenek könnyen hozzáférhetnek az erőforrásokhoz vagy bizalmas adatokhoz.</w:t>
-      </w:r>
-    </w:p>
-    <w:p>
-      <w:pPr>
-        <w:pStyle w:val="Listaszerbekezds"/>
-        <w:numPr>
-          <w:ilvl w:val="0"/>
-          <w:numId w:val="4"/>
-        </w:numPr>
-        <w:spacing w:after="0" w:line="360" w:lineRule="auto"/>
-        <w:jc w:val="both"/>
-        <w:rPr>
-          <w:rFonts w:ascii="Times New Roman" w:hAnsi="Times New Roman" w:cs="Times New Roman"/>
-          <w:sz w:val="24"/>
-        </w:rPr>
-      </w:pPr>
-      <w:r>
-        <w:rPr>
-          <w:rFonts w:ascii="Times New Roman" w:hAnsi="Times New Roman" w:cs="Times New Roman"/>
-          <w:sz w:val="24"/>
-        </w:rPr>
-        <w:t xml:space="preserve">Munkamenet és jogosultság kezelés: Ezek hibásan kezelésekor illetéktelenek férhetnek hozzá </w:t>
-      </w:r>
-      <w:proofErr w:type="gramStart"/>
-      <w:r>
-        <w:rPr>
-          <w:rFonts w:ascii="Times New Roman" w:hAnsi="Times New Roman" w:cs="Times New Roman"/>
-          <w:sz w:val="24"/>
-        </w:rPr>
-        <w:t>privát</w:t>
-      </w:r>
-      <w:proofErr w:type="gramEnd"/>
-      <w:r>
-        <w:rPr>
-          <w:rFonts w:ascii="Times New Roman" w:hAnsi="Times New Roman" w:cs="Times New Roman"/>
-          <w:sz w:val="24"/>
-        </w:rPr>
-        <w:t xml:space="preserve"> adatokhoz és rendszererőforrásokhoz.</w:t>
-      </w:r>
-    </w:p>
-    <w:p>
-      <w:pPr>
-        <w:pStyle w:val="Listaszerbekezds"/>
-        <w:numPr>
-          <w:ilvl w:val="0"/>
-          <w:numId w:val="4"/>
-        </w:numPr>
-        <w:spacing w:after="0" w:line="360" w:lineRule="auto"/>
-        <w:jc w:val="both"/>
-        <w:rPr>
-          <w:rFonts w:ascii="Times New Roman" w:hAnsi="Times New Roman" w:cs="Times New Roman"/>
-          <w:sz w:val="24"/>
-        </w:rPr>
-      </w:pPr>
-      <w:r>
-        <w:rPr>
-          <w:rFonts w:ascii="Times New Roman" w:hAnsi="Times New Roman" w:cs="Times New Roman"/>
-          <w:sz w:val="24"/>
-        </w:rPr>
-        <w:t xml:space="preserve">Kimenet kódolása: Nem megfelelő </w:t>
-      </w:r>
-      <w:r>
-        <w:rPr>
-          <w:rFonts w:ascii="Times New Roman" w:hAnsi="Times New Roman" w:cs="Times New Roman"/>
-          <w:sz w:val="24"/>
-        </w:rPr>
-        <w:t xml:space="preserve">kimenet kódolásakor a rendszer </w:t>
-      </w:r>
-      <w:proofErr w:type="spellStart"/>
-      <w:r>
-        <w:rPr>
-          <w:rFonts w:ascii="Times New Roman" w:hAnsi="Times New Roman" w:cs="Times New Roman"/>
-          <w:sz w:val="24"/>
-        </w:rPr>
-        <w:t>Cross</w:t>
-      </w:r>
-      <w:proofErr w:type="spellEnd"/>
-      <w:r>
-        <w:rPr>
-          <w:rFonts w:ascii="Times New Roman" w:hAnsi="Times New Roman" w:cs="Times New Roman"/>
-          <w:sz w:val="24"/>
-        </w:rPr>
-        <w:t xml:space="preserve"> S</w:t>
-      </w:r>
-      <w:r>
-        <w:rPr>
-          <w:rFonts w:ascii="Times New Roman" w:hAnsi="Times New Roman" w:cs="Times New Roman"/>
-          <w:sz w:val="24"/>
-        </w:rPr>
-        <w:t xml:space="preserve">ite </w:t>
-      </w:r>
-      <w:r>
-        <w:rPr>
-          <w:rFonts w:ascii="Times New Roman" w:hAnsi="Times New Roman" w:cs="Times New Roman"/>
-          <w:sz w:val="24"/>
-        </w:rPr>
-        <w:t>S</w:t>
-      </w:r>
-      <w:r>
-        <w:rPr>
-          <w:rFonts w:ascii="Times New Roman" w:hAnsi="Times New Roman" w:cs="Times New Roman"/>
-          <w:sz w:val="24"/>
-        </w:rPr>
-        <w:t xml:space="preserve">cripting (XSS) támadásnak lehet kitéve, amikor a támadó rosszindulatú kódot juttathat a rendszerbe, amely </w:t>
-      </w:r>
-      <w:proofErr w:type="spellStart"/>
-      <w:r>
-        <w:rPr>
-          <w:rFonts w:ascii="Times New Roman" w:hAnsi="Times New Roman" w:cs="Times New Roman"/>
-          <w:sz w:val="24"/>
-        </w:rPr>
-        <w:t>klines</w:t>
-      </w:r>
-      <w:proofErr w:type="spellEnd"/>
-      <w:r>
-        <w:rPr>
-          <w:rFonts w:ascii="Times New Roman" w:hAnsi="Times New Roman" w:cs="Times New Roman"/>
-          <w:sz w:val="24"/>
-        </w:rPr>
-        <w:t xml:space="preserve"> oldalon (pl. böngészőben) fut le.</w:t>
-      </w:r>
-    </w:p>
-    <w:p>
-      <w:pPr>
-        <w:pStyle w:val="Listaszerbekezds"/>
-        <w:numPr>
-          <w:ilvl w:val="0"/>
-          <w:numId w:val="4"/>
-        </w:numPr>
-        <w:spacing w:after="0" w:line="360" w:lineRule="auto"/>
-        <w:jc w:val="both"/>
-        <w:rPr>
-          <w:rFonts w:ascii="Times New Roman" w:hAnsi="Times New Roman" w:cs="Times New Roman"/>
-          <w:sz w:val="24"/>
-        </w:rPr>
-      </w:pPr>
-      <w:r>
-        <w:rPr>
-          <w:rFonts w:ascii="Times New Roman" w:hAnsi="Times New Roman" w:cs="Times New Roman"/>
-          <w:sz w:val="24"/>
-        </w:rPr>
-        <w:t>Rendszerkonfiguráció: Alapértelmezett jelszavak vagy túl engedékeny rendszerbeállítások esetén a támadó könnyen bejuthat a rendszerbe.</w:t>
-      </w:r>
-    </w:p>
-    <w:p>
-      <w:pPr>
-        <w:pStyle w:val="Listaszerbekezds"/>
-        <w:numPr>
-          <w:ilvl w:val="0"/>
-          <w:numId w:val="4"/>
-        </w:numPr>
-        <w:spacing w:after="0" w:line="360" w:lineRule="auto"/>
-        <w:jc w:val="both"/>
-        <w:rPr>
-          <w:rFonts w:ascii="Times New Roman" w:hAnsi="Times New Roman" w:cs="Times New Roman"/>
-          <w:sz w:val="24"/>
-        </w:rPr>
-      </w:pPr>
-      <w:r>
-        <w:rPr>
-          <w:rFonts w:ascii="Times New Roman" w:hAnsi="Times New Roman" w:cs="Times New Roman"/>
-          <w:sz w:val="24"/>
-        </w:rPr>
-        <w:t>Adatvédelem: Titkosítás hiánya vagy adatok nem megfelelő tárolása növeli a támadások sikerességének az esélyét.</w:t>
-      </w:r>
-    </w:p>
-    <w:p>
-      <w:pPr>
-        <w:pStyle w:val="Listaszerbekezds"/>
-        <w:numPr>
-          <w:ilvl w:val="0"/>
-          <w:numId w:val="4"/>
-        </w:numPr>
-        <w:spacing w:after="0" w:line="360" w:lineRule="auto"/>
-        <w:jc w:val="both"/>
-        <w:rPr>
-          <w:rFonts w:ascii="Times New Roman" w:hAnsi="Times New Roman" w:cs="Times New Roman"/>
-          <w:sz w:val="24"/>
-        </w:rPr>
-      </w:pPr>
-      <w:r>
-        <w:rPr>
-          <w:rFonts w:ascii="Times New Roman" w:hAnsi="Times New Roman" w:cs="Times New Roman"/>
-          <w:sz w:val="24"/>
-        </w:rPr>
-        <w:t>Adatbázis biztonság: Lekérdezések, érzékeny adatok helytelen kezelése adatvesztéshez vagy SQL injekcióhoz vezethet.</w:t>
-      </w:r>
-    </w:p>
-    <w:p>
-      <w:pPr>
-        <w:pStyle w:val="Listaszerbekezds"/>
-        <w:numPr>
-          <w:ilvl w:val="0"/>
-          <w:numId w:val="4"/>
-        </w:numPr>
-        <w:spacing w:after="0" w:line="360" w:lineRule="auto"/>
-        <w:jc w:val="both"/>
-        <w:rPr>
-          <w:rFonts w:ascii="Times New Roman" w:hAnsi="Times New Roman" w:cs="Times New Roman"/>
-          <w:sz w:val="24"/>
-        </w:rPr>
-      </w:pPr>
-      <w:proofErr w:type="gramStart"/>
-      <w:r>
-        <w:rPr>
-          <w:rFonts w:ascii="Times New Roman" w:hAnsi="Times New Roman" w:cs="Times New Roman"/>
-          <w:sz w:val="24"/>
-        </w:rPr>
-        <w:t>Fájl</w:t>
-      </w:r>
-      <w:proofErr w:type="gramEnd"/>
-      <w:r>
-        <w:rPr>
-          <w:rFonts w:ascii="Times New Roman" w:hAnsi="Times New Roman" w:cs="Times New Roman"/>
-          <w:sz w:val="24"/>
-        </w:rPr>
-        <w:t xml:space="preserve"> vagy memóriakezelés: Ellenőrizetlen fájlműveletek injekciós támadásokhoz vagy fájlmódosításokhoz vezethetnek, míg a memória hibák (pl. erőforrás kimerítése, túlindexelés) potenciális célponttá tehetik a rendszert </w:t>
-      </w:r>
-      <w:proofErr w:type="spellStart"/>
-      <w:r>
-        <w:rPr>
-          <w:rFonts w:ascii="Times New Roman" w:hAnsi="Times New Roman" w:cs="Times New Roman"/>
-          <w:sz w:val="24"/>
-        </w:rPr>
-        <w:t>DoS</w:t>
-      </w:r>
-      <w:proofErr w:type="spellEnd"/>
-      <w:r>
-        <w:rPr>
-          <w:rFonts w:ascii="Times New Roman" w:hAnsi="Times New Roman" w:cs="Times New Roman"/>
-          <w:sz w:val="24"/>
-        </w:rPr>
-        <w:t>/</w:t>
-      </w:r>
-      <w:proofErr w:type="spellStart"/>
-      <w:r>
-        <w:rPr>
-          <w:rFonts w:ascii="Times New Roman" w:hAnsi="Times New Roman" w:cs="Times New Roman"/>
-          <w:sz w:val="24"/>
-        </w:rPr>
-        <w:t>DDoS</w:t>
-      </w:r>
-      <w:proofErr w:type="spellEnd"/>
-      <w:r>
-        <w:rPr>
-          <w:rStyle w:val="Lbjegyzet-hivatkozs"/>
-          <w:rFonts w:ascii="Times New Roman" w:hAnsi="Times New Roman" w:cs="Times New Roman"/>
-          <w:sz w:val="24"/>
-        </w:rPr>
-        <w:footnoteReference w:id="1"/>
-      </w:r>
-      <w:r>
-        <w:rPr>
-          <w:rFonts w:ascii="Times New Roman" w:hAnsi="Times New Roman" w:cs="Times New Roman"/>
-          <w:sz w:val="24"/>
-        </w:rPr>
-        <w:t xml:space="preserve"> (túlterheléses) támadások számára.</w:t>
+          <w:color w:val="000000" w:themeColor="text1"/>
+          <w:sz w:val="32"/>
+        </w:rPr>
+      </w:pPr>
+      <w:r>
+        <w:rPr>
+          <w:rFonts w:ascii="Times New Roman" w:hAnsi="Times New Roman" w:cs="Times New Roman"/>
+          <w:color w:val="000000" w:themeColor="text1"/>
+          <w:sz w:val="32"/>
+        </w:rPr>
+        <w:t>2.</w:t>
+      </w:r>
+      <w:r>
+        <w:rPr>
+          <w:rFonts w:ascii="Times New Roman" w:hAnsi="Times New Roman" w:cs="Times New Roman"/>
+          <w:color w:val="000000" w:themeColor="text1"/>
+          <w:sz w:val="32"/>
+        </w:rPr>
+        <w:t>2</w:t>
+      </w:r>
+      <w:r>
+        <w:rPr>
+          <w:rFonts w:ascii="Times New Roman" w:hAnsi="Times New Roman" w:cs="Times New Roman"/>
+          <w:color w:val="000000" w:themeColor="text1"/>
+          <w:sz w:val="32"/>
+        </w:rPr>
+        <w:t xml:space="preserve">. </w:t>
+      </w:r>
+      <w:r>
+        <w:rPr>
+          <w:rFonts w:ascii="Times New Roman" w:hAnsi="Times New Roman" w:cs="Times New Roman"/>
+          <w:color w:val="000000" w:themeColor="text1"/>
+          <w:sz w:val="32"/>
+        </w:rPr>
+        <w:t>Gyakori s</w:t>
+      </w:r>
+      <w:bookmarkStart w:id="12" w:name="_GoBack"/>
+      <w:bookmarkEnd w:id="12"/>
+      <w:r>
+        <w:rPr>
+          <w:rFonts w:ascii="Times New Roman" w:hAnsi="Times New Roman" w:cs="Times New Roman"/>
+          <w:color w:val="000000" w:themeColor="text1"/>
+          <w:sz w:val="32"/>
+        </w:rPr>
+        <w:t>érülékenységek a forráskódban</w:t>
       </w:r>
     </w:p>
     <w:p>
@@ -4891,11 +4654,896 @@
           <w:rFonts w:ascii="Times New Roman" w:hAnsi="Times New Roman" w:cs="Times New Roman"/>
           <w:sz w:val="24"/>
         </w:rPr>
+        <w:t xml:space="preserve">A </w:t>
+      </w:r>
+      <w:r>
+        <w:rPr>
+          <w:rFonts w:ascii="Times New Roman" w:hAnsi="Times New Roman" w:cs="Times New Roman"/>
+          <w:sz w:val="24"/>
+        </w:rPr>
+        <w:t xml:space="preserve">következőkben </w:t>
+      </w:r>
+      <w:r>
+        <w:rPr>
+          <w:rFonts w:ascii="Times New Roman" w:hAnsi="Times New Roman" w:cs="Times New Roman"/>
+          <w:sz w:val="24"/>
+        </w:rPr>
+        <w:t xml:space="preserve">felsorolt sérülékenységek és következményeik jól mutatják, hogy mennyire fontos a kód biztonsága, és nagy kockázattal jár, ha ezekkel nem törődünk, vagy </w:t>
+      </w:r>
+      <w:r>
+        <w:rPr>
+          <w:rFonts w:ascii="Times New Roman" w:hAnsi="Times New Roman" w:cs="Times New Roman"/>
+          <w:sz w:val="24"/>
+        </w:rPr>
+        <w:t>nem megfelelően kezeljük.</w:t>
+      </w:r>
+    </w:p>
+    <w:p>
+      <w:pPr>
+        <w:spacing w:after="0" w:line="360" w:lineRule="auto"/>
+        <w:ind w:firstLine="567"/>
+        <w:jc w:val="both"/>
+        <w:rPr>
+          <w:rFonts w:ascii="Times New Roman" w:hAnsi="Times New Roman" w:cs="Times New Roman"/>
+          <w:sz w:val="24"/>
+        </w:rPr>
+      </w:pPr>
+      <w:r>
+        <w:rPr>
+          <w:rFonts w:ascii="Times New Roman" w:hAnsi="Times New Roman" w:cs="Times New Roman"/>
+          <w:sz w:val="24"/>
+        </w:rPr>
+        <w:t xml:space="preserve">Az </w:t>
+      </w:r>
+      <w:r>
+        <w:rPr>
+          <w:rFonts w:ascii="Times New Roman" w:hAnsi="Times New Roman" w:cs="Times New Roman"/>
+          <w:sz w:val="24"/>
+        </w:rPr>
+        <w:t>OWASP ASVS (</w:t>
+      </w:r>
+      <w:proofErr w:type="spellStart"/>
+      <w:r>
+        <w:rPr>
+          <w:rFonts w:ascii="Times New Roman" w:hAnsi="Times New Roman" w:cs="Times New Roman"/>
+          <w:sz w:val="24"/>
+        </w:rPr>
+        <w:t>Application</w:t>
+      </w:r>
+      <w:proofErr w:type="spellEnd"/>
+      <w:r>
+        <w:rPr>
+          <w:rFonts w:ascii="Times New Roman" w:hAnsi="Times New Roman" w:cs="Times New Roman"/>
+          <w:sz w:val="24"/>
+        </w:rPr>
+        <w:t xml:space="preserve"> </w:t>
+      </w:r>
+      <w:proofErr w:type="spellStart"/>
+      <w:r>
+        <w:rPr>
+          <w:rFonts w:ascii="Times New Roman" w:hAnsi="Times New Roman" w:cs="Times New Roman"/>
+          <w:sz w:val="24"/>
+        </w:rPr>
+        <w:t>Security</w:t>
+      </w:r>
+      <w:proofErr w:type="spellEnd"/>
+      <w:r>
+        <w:rPr>
+          <w:rFonts w:ascii="Times New Roman" w:hAnsi="Times New Roman" w:cs="Times New Roman"/>
+          <w:sz w:val="24"/>
+        </w:rPr>
+        <w:t xml:space="preserve"> </w:t>
+      </w:r>
+      <w:proofErr w:type="spellStart"/>
+      <w:r>
+        <w:rPr>
+          <w:rFonts w:ascii="Times New Roman" w:hAnsi="Times New Roman" w:cs="Times New Roman"/>
+          <w:sz w:val="24"/>
+        </w:rPr>
+        <w:t>Verification</w:t>
+      </w:r>
+      <w:proofErr w:type="spellEnd"/>
+      <w:r>
+        <w:rPr>
+          <w:rFonts w:ascii="Times New Roman" w:hAnsi="Times New Roman" w:cs="Times New Roman"/>
+          <w:sz w:val="24"/>
+        </w:rPr>
+        <w:t xml:space="preserve"> Standard</w:t>
+      </w:r>
+      <w:r>
+        <w:rPr>
+          <w:rFonts w:ascii="Times New Roman" w:hAnsi="Times New Roman" w:cs="Times New Roman"/>
+          <w:sz w:val="24"/>
+        </w:rPr>
+        <w:t xml:space="preserve">) </w:t>
+      </w:r>
+      <w:r>
+        <w:rPr>
+          <w:rFonts w:ascii="Times New Roman" w:hAnsi="Times New Roman" w:cs="Times New Roman"/>
+          <w:sz w:val="24"/>
+        </w:rPr>
+        <w:t>[</w:t>
+      </w:r>
+      <w:r>
+        <w:rPr>
+          <w:rFonts w:ascii="Times New Roman" w:hAnsi="Times New Roman" w:cs="Times New Roman"/>
+          <w:sz w:val="24"/>
+        </w:rPr>
+        <w:t>3</w:t>
+      </w:r>
+      <w:r>
+        <w:rPr>
+          <w:rFonts w:ascii="Times New Roman" w:hAnsi="Times New Roman" w:cs="Times New Roman"/>
+          <w:sz w:val="24"/>
+        </w:rPr>
+        <w:t>, 4</w:t>
+      </w:r>
+      <w:r>
+        <w:rPr>
+          <w:rFonts w:ascii="Times New Roman" w:hAnsi="Times New Roman" w:cs="Times New Roman"/>
+          <w:sz w:val="24"/>
+        </w:rPr>
+        <w:t>] szerint a következők a legismertebb sérülékenysé</w:t>
+      </w:r>
+      <w:r>
+        <w:rPr>
+          <w:rFonts w:ascii="Times New Roman" w:hAnsi="Times New Roman" w:cs="Times New Roman"/>
+          <w:sz w:val="24"/>
+        </w:rPr>
+        <w:t>gek egy forráskódban.</w:t>
+      </w:r>
+    </w:p>
+    <w:p>
+      <w:pPr>
+        <w:pStyle w:val="Cmsor3"/>
+        <w:spacing w:before="240" w:after="120" w:line="360" w:lineRule="auto"/>
+        <w:jc w:val="both"/>
+        <w:rPr>
+          <w:rFonts w:ascii="Times New Roman" w:hAnsi="Times New Roman" w:cs="Times New Roman"/>
+          <w:color w:val="000000" w:themeColor="text1"/>
+          <w:sz w:val="28"/>
+        </w:rPr>
+      </w:pPr>
+      <w:r>
+        <w:rPr>
+          <w:rFonts w:ascii="Times New Roman" w:hAnsi="Times New Roman" w:cs="Times New Roman"/>
+          <w:color w:val="000000" w:themeColor="text1"/>
+          <w:sz w:val="28"/>
+        </w:rPr>
+        <w:t xml:space="preserve">2.2.1. </w:t>
+      </w:r>
+      <w:r>
+        <w:rPr>
+          <w:rFonts w:ascii="Times New Roman" w:hAnsi="Times New Roman" w:cs="Times New Roman"/>
+          <w:color w:val="000000" w:themeColor="text1"/>
+          <w:sz w:val="28"/>
+        </w:rPr>
+        <w:t xml:space="preserve">Nem megfelelő </w:t>
+      </w:r>
+      <w:proofErr w:type="gramStart"/>
+      <w:r>
+        <w:rPr>
+          <w:rFonts w:ascii="Times New Roman" w:hAnsi="Times New Roman" w:cs="Times New Roman"/>
+          <w:color w:val="000000" w:themeColor="text1"/>
+          <w:sz w:val="28"/>
+        </w:rPr>
+        <w:t>input</w:t>
+      </w:r>
+      <w:proofErr w:type="gramEnd"/>
+      <w:r>
+        <w:rPr>
+          <w:rFonts w:ascii="Times New Roman" w:hAnsi="Times New Roman" w:cs="Times New Roman"/>
+          <w:color w:val="000000" w:themeColor="text1"/>
+          <w:sz w:val="28"/>
+        </w:rPr>
+        <w:t xml:space="preserve"> ellenőrzés</w:t>
+      </w:r>
+    </w:p>
+    <w:p>
+      <w:pPr>
+        <w:spacing w:after="0" w:line="360" w:lineRule="auto"/>
+        <w:jc w:val="both"/>
+        <w:rPr>
+          <w:rFonts w:ascii="Times New Roman" w:hAnsi="Times New Roman" w:cs="Times New Roman"/>
+          <w:sz w:val="24"/>
+        </w:rPr>
+      </w:pPr>
+      <w:r>
+        <w:rPr>
+          <w:rFonts w:ascii="Times New Roman" w:hAnsi="Times New Roman" w:cs="Times New Roman"/>
+          <w:sz w:val="24"/>
+        </w:rPr>
+        <w:t>Hiányos bemeneti adat vagy annak nem megfelelő ellenőrzése esetén könnyedén e</w:t>
+      </w:r>
+      <w:r>
+        <w:rPr>
+          <w:rFonts w:ascii="Times New Roman" w:hAnsi="Times New Roman" w:cs="Times New Roman"/>
+          <w:sz w:val="24"/>
+        </w:rPr>
+        <w:t>lőfordulhat, hogy a támadó rosszindulatú kódot vagy parancsot</w:t>
+      </w:r>
+      <w:r>
+        <w:rPr>
+          <w:rFonts w:ascii="Times New Roman" w:hAnsi="Times New Roman" w:cs="Times New Roman"/>
+          <w:sz w:val="24"/>
+        </w:rPr>
+        <w:t xml:space="preserve"> </w:t>
+      </w:r>
+      <w:r>
+        <w:rPr>
+          <w:rFonts w:ascii="Times New Roman" w:hAnsi="Times New Roman" w:cs="Times New Roman"/>
+          <w:sz w:val="24"/>
+        </w:rPr>
+        <w:t>juttat</w:t>
+      </w:r>
+      <w:r>
+        <w:rPr>
+          <w:rFonts w:ascii="Times New Roman" w:hAnsi="Times New Roman" w:cs="Times New Roman"/>
+          <w:sz w:val="24"/>
+        </w:rPr>
+        <w:t xml:space="preserve"> a rendszerbe</w:t>
+      </w:r>
+      <w:r>
+        <w:rPr>
+          <w:rFonts w:ascii="Times New Roman" w:hAnsi="Times New Roman" w:cs="Times New Roman"/>
+          <w:sz w:val="24"/>
+        </w:rPr>
+        <w:t xml:space="preserve">. Ezt </w:t>
+      </w:r>
+      <w:proofErr w:type="gramStart"/>
+      <w:r>
+        <w:rPr>
+          <w:rFonts w:ascii="Times New Roman" w:hAnsi="Times New Roman" w:cs="Times New Roman"/>
+          <w:sz w:val="24"/>
+        </w:rPr>
+        <w:t>tipikus</w:t>
+      </w:r>
+      <w:proofErr w:type="gramEnd"/>
+      <w:r>
+        <w:rPr>
+          <w:rFonts w:ascii="Times New Roman" w:hAnsi="Times New Roman" w:cs="Times New Roman"/>
+          <w:sz w:val="24"/>
+        </w:rPr>
+        <w:t xml:space="preserve"> példája az SQL </w:t>
+      </w:r>
+      <w:proofErr w:type="spellStart"/>
+      <w:r>
+        <w:rPr>
+          <w:rFonts w:ascii="Times New Roman" w:hAnsi="Times New Roman" w:cs="Times New Roman"/>
+          <w:sz w:val="24"/>
+        </w:rPr>
+        <w:t>injection</w:t>
+      </w:r>
+      <w:proofErr w:type="spellEnd"/>
+      <w:r>
+        <w:rPr>
+          <w:rFonts w:ascii="Times New Roman" w:hAnsi="Times New Roman" w:cs="Times New Roman"/>
+          <w:sz w:val="24"/>
+        </w:rPr>
+        <w:t xml:space="preserve"> típusú támadásnak, ahol a támadó rosszindulat</w:t>
+      </w:r>
+      <w:r>
+        <w:rPr>
+          <w:rFonts w:ascii="Times New Roman" w:hAnsi="Times New Roman" w:cs="Times New Roman"/>
+          <w:sz w:val="24"/>
+        </w:rPr>
+        <w:t>ú</w:t>
+      </w:r>
+      <w:r>
+        <w:rPr>
+          <w:rFonts w:ascii="Times New Roman" w:hAnsi="Times New Roman" w:cs="Times New Roman"/>
+          <w:sz w:val="24"/>
+        </w:rPr>
+        <w:t xml:space="preserve"> lekérdezés</w:t>
+      </w:r>
+      <w:r>
+        <w:rPr>
+          <w:rFonts w:ascii="Times New Roman" w:hAnsi="Times New Roman" w:cs="Times New Roman"/>
+          <w:sz w:val="24"/>
+        </w:rPr>
+        <w:t>ekkel hozzájut az adatbázisban tárolt adatokhoz, melyeket könnyedén módosíthatja vagy törölheti.</w:t>
+      </w:r>
+    </w:p>
+    <w:p>
+      <w:pPr>
+        <w:pStyle w:val="Cmsor3"/>
+        <w:spacing w:before="240" w:after="120" w:line="360" w:lineRule="auto"/>
+        <w:jc w:val="both"/>
+        <w:rPr>
+          <w:rFonts w:ascii="Times New Roman" w:hAnsi="Times New Roman" w:cs="Times New Roman"/>
+          <w:color w:val="000000" w:themeColor="text1"/>
+          <w:sz w:val="28"/>
+          <w:szCs w:val="28"/>
+        </w:rPr>
+      </w:pPr>
+      <w:r>
+        <w:rPr>
+          <w:rFonts w:ascii="Times New Roman" w:hAnsi="Times New Roman" w:cs="Times New Roman"/>
+          <w:color w:val="000000" w:themeColor="text1"/>
+          <w:sz w:val="28"/>
+          <w:szCs w:val="28"/>
+        </w:rPr>
         <w:lastRenderedPageBreak/>
-        <w:t>A felsorolt sérülékenységek és következményeik jól mutatják, hogy mennyire fontos a kód biztonsága, és nagy kockázattal jár, ha ezekkel nem törődünk, vagy bizonyos dolgokat nem jól kezelünk.</w:t>
-      </w:r>
-    </w:p>
-    <w:p/>
+        <w:t>2.2.</w:t>
+      </w:r>
+      <w:r>
+        <w:rPr>
+          <w:rFonts w:ascii="Times New Roman" w:hAnsi="Times New Roman" w:cs="Times New Roman"/>
+          <w:color w:val="000000" w:themeColor="text1"/>
+          <w:sz w:val="28"/>
+          <w:szCs w:val="28"/>
+        </w:rPr>
+        <w:t>2</w:t>
+      </w:r>
+      <w:r>
+        <w:rPr>
+          <w:rFonts w:ascii="Times New Roman" w:hAnsi="Times New Roman" w:cs="Times New Roman"/>
+          <w:color w:val="000000" w:themeColor="text1"/>
+          <w:sz w:val="28"/>
+          <w:szCs w:val="28"/>
+        </w:rPr>
+        <w:t xml:space="preserve">. </w:t>
+      </w:r>
+      <w:r>
+        <w:rPr>
+          <w:rFonts w:ascii="Times New Roman" w:hAnsi="Times New Roman" w:cs="Times New Roman"/>
+          <w:color w:val="000000" w:themeColor="text1"/>
+          <w:sz w:val="28"/>
+          <w:szCs w:val="28"/>
+        </w:rPr>
+        <w:t>Rossz h</w:t>
+      </w:r>
+      <w:r>
+        <w:rPr>
+          <w:rFonts w:ascii="Times New Roman" w:hAnsi="Times New Roman" w:cs="Times New Roman"/>
+          <w:color w:val="000000" w:themeColor="text1"/>
+          <w:sz w:val="28"/>
+          <w:szCs w:val="28"/>
+        </w:rPr>
+        <w:t>itelesítés és jelszókezelés</w:t>
+      </w:r>
+    </w:p>
+    <w:p>
+      <w:r>
+        <w:rPr>
+          <w:rFonts w:ascii="Times New Roman" w:hAnsi="Times New Roman" w:cs="Times New Roman"/>
+          <w:sz w:val="24"/>
+        </w:rPr>
+        <w:t>Gyenge hitelesítés vagy jelszavak nem megfelelő tárolása esetén illetéktelenek könnyen hozzáférhetnek az erőforrásokhoz vagy bizalmas adatokhoz.</w:t>
+      </w:r>
+    </w:p>
+    <w:p>
+      <w:pPr>
+        <w:pStyle w:val="Cmsor3"/>
+        <w:spacing w:before="240" w:after="120" w:line="360" w:lineRule="auto"/>
+        <w:jc w:val="both"/>
+        <w:rPr>
+          <w:rFonts w:ascii="Times New Roman" w:hAnsi="Times New Roman" w:cs="Times New Roman"/>
+          <w:color w:val="000000" w:themeColor="text1"/>
+          <w:sz w:val="28"/>
+          <w:szCs w:val="28"/>
+        </w:rPr>
+      </w:pPr>
+      <w:r>
+        <w:rPr>
+          <w:rFonts w:ascii="Times New Roman" w:hAnsi="Times New Roman" w:cs="Times New Roman"/>
+          <w:color w:val="000000" w:themeColor="text1"/>
+          <w:sz w:val="28"/>
+          <w:szCs w:val="28"/>
+        </w:rPr>
+        <w:t>2.2.</w:t>
+      </w:r>
+      <w:r>
+        <w:rPr>
+          <w:rFonts w:ascii="Times New Roman" w:hAnsi="Times New Roman" w:cs="Times New Roman"/>
+          <w:color w:val="000000" w:themeColor="text1"/>
+          <w:sz w:val="28"/>
+          <w:szCs w:val="28"/>
+        </w:rPr>
+        <w:t>3</w:t>
+      </w:r>
+      <w:r>
+        <w:rPr>
+          <w:rFonts w:ascii="Times New Roman" w:hAnsi="Times New Roman" w:cs="Times New Roman"/>
+          <w:color w:val="000000" w:themeColor="text1"/>
+          <w:sz w:val="28"/>
+          <w:szCs w:val="28"/>
+        </w:rPr>
+        <w:t xml:space="preserve">. </w:t>
+      </w:r>
+      <w:r>
+        <w:rPr>
+          <w:rFonts w:ascii="Times New Roman" w:hAnsi="Times New Roman" w:cs="Times New Roman"/>
+          <w:color w:val="000000" w:themeColor="text1"/>
+          <w:sz w:val="28"/>
+          <w:szCs w:val="28"/>
+        </w:rPr>
+        <w:t>Hibás m</w:t>
+      </w:r>
+      <w:r>
+        <w:rPr>
+          <w:rFonts w:ascii="Times New Roman" w:hAnsi="Times New Roman" w:cs="Times New Roman"/>
+          <w:color w:val="000000" w:themeColor="text1"/>
+          <w:sz w:val="28"/>
+          <w:szCs w:val="28"/>
+        </w:rPr>
+        <w:t>unkamenet és jogosultság kezelés</w:t>
+      </w:r>
+    </w:p>
+    <w:p>
+      <w:pPr>
+        <w:spacing w:after="0" w:line="360" w:lineRule="auto"/>
+        <w:jc w:val="both"/>
+        <w:rPr>
+          <w:rFonts w:ascii="Times New Roman" w:hAnsi="Times New Roman" w:cs="Times New Roman"/>
+          <w:sz w:val="24"/>
+        </w:rPr>
+      </w:pPr>
+      <w:r>
+        <w:rPr>
+          <w:rFonts w:ascii="Times New Roman" w:hAnsi="Times New Roman" w:cs="Times New Roman"/>
+          <w:sz w:val="24"/>
+        </w:rPr>
+        <w:t xml:space="preserve">Ezek hibásan kezelésekor illetéktelenek férhetnek hozzá </w:t>
+      </w:r>
+      <w:proofErr w:type="gramStart"/>
+      <w:r>
+        <w:rPr>
+          <w:rFonts w:ascii="Times New Roman" w:hAnsi="Times New Roman" w:cs="Times New Roman"/>
+          <w:sz w:val="24"/>
+        </w:rPr>
+        <w:t>privát</w:t>
+      </w:r>
+      <w:proofErr w:type="gramEnd"/>
+      <w:r>
+        <w:rPr>
+          <w:rFonts w:ascii="Times New Roman" w:hAnsi="Times New Roman" w:cs="Times New Roman"/>
+          <w:sz w:val="24"/>
+        </w:rPr>
+        <w:t xml:space="preserve"> adatokhoz és rendszererőforrásokhoz.</w:t>
+      </w:r>
+    </w:p>
+    <w:p>
+      <w:pPr>
+        <w:pStyle w:val="Cmsor3"/>
+        <w:spacing w:before="240" w:after="120" w:line="360" w:lineRule="auto"/>
+        <w:jc w:val="both"/>
+        <w:rPr>
+          <w:rFonts w:ascii="Times New Roman" w:hAnsi="Times New Roman" w:cs="Times New Roman"/>
+          <w:color w:val="000000" w:themeColor="text1"/>
+          <w:sz w:val="28"/>
+          <w:szCs w:val="28"/>
+        </w:rPr>
+      </w:pPr>
+      <w:r>
+        <w:rPr>
+          <w:rFonts w:ascii="Times New Roman" w:hAnsi="Times New Roman" w:cs="Times New Roman"/>
+          <w:color w:val="000000" w:themeColor="text1"/>
+          <w:sz w:val="28"/>
+          <w:szCs w:val="28"/>
+        </w:rPr>
+        <w:t>2.2.</w:t>
+      </w:r>
+      <w:r>
+        <w:rPr>
+          <w:rFonts w:ascii="Times New Roman" w:hAnsi="Times New Roman" w:cs="Times New Roman"/>
+          <w:color w:val="000000" w:themeColor="text1"/>
+          <w:sz w:val="28"/>
+          <w:szCs w:val="28"/>
+        </w:rPr>
+        <w:t>4</w:t>
+      </w:r>
+      <w:r>
+        <w:rPr>
+          <w:rFonts w:ascii="Times New Roman" w:hAnsi="Times New Roman" w:cs="Times New Roman"/>
+          <w:color w:val="000000" w:themeColor="text1"/>
+          <w:sz w:val="28"/>
+          <w:szCs w:val="28"/>
+        </w:rPr>
+        <w:t xml:space="preserve">. Kimenet </w:t>
+      </w:r>
+      <w:r>
+        <w:rPr>
+          <w:rFonts w:ascii="Times New Roman" w:hAnsi="Times New Roman" w:cs="Times New Roman"/>
+          <w:color w:val="000000" w:themeColor="text1"/>
+          <w:sz w:val="28"/>
+          <w:szCs w:val="28"/>
+        </w:rPr>
+        <w:t>nem megfelelő</w:t>
+      </w:r>
+      <w:r>
+        <w:rPr>
+          <w:rFonts w:ascii="Times New Roman" w:hAnsi="Times New Roman" w:cs="Times New Roman"/>
+          <w:color w:val="000000" w:themeColor="text1"/>
+          <w:sz w:val="28"/>
+          <w:szCs w:val="28"/>
+        </w:rPr>
+        <w:t xml:space="preserve"> </w:t>
+      </w:r>
+      <w:r>
+        <w:rPr>
+          <w:rFonts w:ascii="Times New Roman" w:hAnsi="Times New Roman" w:cs="Times New Roman"/>
+          <w:color w:val="000000" w:themeColor="text1"/>
+          <w:sz w:val="28"/>
+          <w:szCs w:val="28"/>
+        </w:rPr>
+        <w:t>kódolása</w:t>
+      </w:r>
+    </w:p>
+    <w:p>
+      <w:pPr>
+        <w:spacing w:after="0" w:line="360" w:lineRule="auto"/>
+        <w:jc w:val="both"/>
+        <w:rPr>
+          <w:rFonts w:ascii="Times New Roman" w:hAnsi="Times New Roman" w:cs="Times New Roman"/>
+          <w:sz w:val="24"/>
+        </w:rPr>
+      </w:pPr>
+      <w:r>
+        <w:rPr>
+          <w:rFonts w:ascii="Times New Roman" w:hAnsi="Times New Roman" w:cs="Times New Roman"/>
+          <w:sz w:val="24"/>
+        </w:rPr>
+        <w:t xml:space="preserve">Nem megfelelő kimenet kódolásakor a rendszer </w:t>
+      </w:r>
+      <w:proofErr w:type="spellStart"/>
+      <w:r>
+        <w:rPr>
+          <w:rFonts w:ascii="Times New Roman" w:hAnsi="Times New Roman" w:cs="Times New Roman"/>
+          <w:sz w:val="24"/>
+        </w:rPr>
+        <w:t>Cross</w:t>
+      </w:r>
+      <w:proofErr w:type="spellEnd"/>
+      <w:r>
+        <w:rPr>
+          <w:rFonts w:ascii="Times New Roman" w:hAnsi="Times New Roman" w:cs="Times New Roman"/>
+          <w:sz w:val="24"/>
+        </w:rPr>
+        <w:t xml:space="preserve"> Site Scripting (XSS) támadásnak lehet kitéve, amikor a támadó rosszindulatú kódot juttathat a rendszerbe, amely </w:t>
+      </w:r>
+      <w:proofErr w:type="gramStart"/>
+      <w:r>
+        <w:rPr>
+          <w:rFonts w:ascii="Times New Roman" w:hAnsi="Times New Roman" w:cs="Times New Roman"/>
+          <w:sz w:val="24"/>
+        </w:rPr>
+        <w:t>kliens</w:t>
+      </w:r>
+      <w:proofErr w:type="gramEnd"/>
+      <w:r>
+        <w:rPr>
+          <w:rFonts w:ascii="Times New Roman" w:hAnsi="Times New Roman" w:cs="Times New Roman"/>
+          <w:sz w:val="24"/>
+        </w:rPr>
+        <w:t xml:space="preserve"> oldalon (pl. böngészőben) fut le.</w:t>
+      </w:r>
+    </w:p>
+    <w:p>
+      <w:pPr>
+        <w:pStyle w:val="Cmsor3"/>
+        <w:spacing w:before="240" w:after="120" w:line="360" w:lineRule="auto"/>
+        <w:jc w:val="both"/>
+        <w:rPr>
+          <w:rFonts w:ascii="Times New Roman" w:hAnsi="Times New Roman" w:cs="Times New Roman"/>
+          <w:color w:val="000000" w:themeColor="text1"/>
+          <w:sz w:val="28"/>
+          <w:szCs w:val="28"/>
+        </w:rPr>
+      </w:pPr>
+      <w:r>
+        <w:rPr>
+          <w:rFonts w:ascii="Times New Roman" w:hAnsi="Times New Roman" w:cs="Times New Roman"/>
+          <w:color w:val="000000" w:themeColor="text1"/>
+          <w:sz w:val="28"/>
+          <w:szCs w:val="28"/>
+        </w:rPr>
+        <w:t>2.2.</w:t>
+      </w:r>
+      <w:r>
+        <w:rPr>
+          <w:rFonts w:ascii="Times New Roman" w:hAnsi="Times New Roman" w:cs="Times New Roman"/>
+          <w:color w:val="000000" w:themeColor="text1"/>
+          <w:sz w:val="28"/>
+          <w:szCs w:val="28"/>
+        </w:rPr>
+        <w:t>5</w:t>
+      </w:r>
+      <w:r>
+        <w:rPr>
+          <w:rFonts w:ascii="Times New Roman" w:hAnsi="Times New Roman" w:cs="Times New Roman"/>
+          <w:color w:val="000000" w:themeColor="text1"/>
+          <w:sz w:val="28"/>
+          <w:szCs w:val="28"/>
+        </w:rPr>
+        <w:t xml:space="preserve">. </w:t>
+      </w:r>
+      <w:r>
+        <w:rPr>
+          <w:rFonts w:ascii="Times New Roman" w:hAnsi="Times New Roman" w:cs="Times New Roman"/>
+          <w:color w:val="000000" w:themeColor="text1"/>
+          <w:sz w:val="28"/>
+          <w:szCs w:val="28"/>
+        </w:rPr>
+        <w:t>Rossz r</w:t>
+      </w:r>
+      <w:r>
+        <w:rPr>
+          <w:rFonts w:ascii="Times New Roman" w:hAnsi="Times New Roman" w:cs="Times New Roman"/>
+          <w:color w:val="000000" w:themeColor="text1"/>
+          <w:sz w:val="28"/>
+          <w:szCs w:val="28"/>
+        </w:rPr>
+        <w:t>endszerkonfiguráció</w:t>
+      </w:r>
+    </w:p>
+    <w:p>
+      <w:r>
+        <w:rPr>
+          <w:rFonts w:ascii="Times New Roman" w:hAnsi="Times New Roman" w:cs="Times New Roman"/>
+          <w:sz w:val="24"/>
+        </w:rPr>
+        <w:t>Alapértelmezett jelszavak vagy túl engedékeny rendszerbeállítások esetén a támadó könnyen bejuthat a rendszerbe.</w:t>
+      </w:r>
+    </w:p>
+    <w:p>
+      <w:pPr>
+        <w:pStyle w:val="Cmsor3"/>
+        <w:spacing w:before="240" w:after="120" w:line="360" w:lineRule="auto"/>
+        <w:jc w:val="both"/>
+        <w:rPr>
+          <w:rFonts w:ascii="Times New Roman" w:hAnsi="Times New Roman" w:cs="Times New Roman"/>
+          <w:color w:val="000000" w:themeColor="text1"/>
+          <w:sz w:val="28"/>
+          <w:szCs w:val="28"/>
+        </w:rPr>
+      </w:pPr>
+      <w:r>
+        <w:rPr>
+          <w:rFonts w:ascii="Times New Roman" w:hAnsi="Times New Roman" w:cs="Times New Roman"/>
+          <w:color w:val="000000" w:themeColor="text1"/>
+          <w:sz w:val="28"/>
+          <w:szCs w:val="28"/>
+        </w:rPr>
+        <w:t>2.2.</w:t>
+      </w:r>
+      <w:r>
+        <w:rPr>
+          <w:rFonts w:ascii="Times New Roman" w:hAnsi="Times New Roman" w:cs="Times New Roman"/>
+          <w:color w:val="000000" w:themeColor="text1"/>
+          <w:sz w:val="28"/>
+          <w:szCs w:val="28"/>
+        </w:rPr>
+        <w:t>6</w:t>
+      </w:r>
+      <w:r>
+        <w:rPr>
+          <w:rFonts w:ascii="Times New Roman" w:hAnsi="Times New Roman" w:cs="Times New Roman"/>
+          <w:color w:val="000000" w:themeColor="text1"/>
+          <w:sz w:val="28"/>
+          <w:szCs w:val="28"/>
+        </w:rPr>
+        <w:t xml:space="preserve">. </w:t>
+      </w:r>
+      <w:r>
+        <w:rPr>
+          <w:rFonts w:ascii="Times New Roman" w:hAnsi="Times New Roman" w:cs="Times New Roman"/>
+          <w:color w:val="000000" w:themeColor="text1"/>
+          <w:sz w:val="28"/>
+          <w:szCs w:val="28"/>
+        </w:rPr>
+        <w:t>Gyenge a</w:t>
+      </w:r>
+      <w:r>
+        <w:rPr>
+          <w:rFonts w:ascii="Times New Roman" w:hAnsi="Times New Roman" w:cs="Times New Roman"/>
+          <w:color w:val="000000" w:themeColor="text1"/>
+          <w:sz w:val="28"/>
+          <w:szCs w:val="28"/>
+        </w:rPr>
+        <w:t>datvédelem</w:t>
+      </w:r>
+      <w:r>
+        <w:rPr>
+          <w:rFonts w:ascii="Times New Roman" w:hAnsi="Times New Roman" w:cs="Times New Roman"/>
+          <w:color w:val="000000" w:themeColor="text1"/>
+          <w:sz w:val="28"/>
+          <w:szCs w:val="28"/>
+        </w:rPr>
+        <w:t xml:space="preserve"> és a</w:t>
+      </w:r>
+      <w:r>
+        <w:rPr>
+          <w:rFonts w:ascii="Times New Roman" w:hAnsi="Times New Roman" w:cs="Times New Roman"/>
+          <w:color w:val="000000" w:themeColor="text1"/>
+          <w:sz w:val="28"/>
+          <w:szCs w:val="28"/>
+        </w:rPr>
+        <w:t>datbázis biztonság</w:t>
+      </w:r>
+    </w:p>
+    <w:p>
+      <w:pPr>
+        <w:rPr>
+          <w:rFonts w:ascii="Times New Roman" w:hAnsi="Times New Roman" w:cs="Times New Roman"/>
+          <w:sz w:val="24"/>
+        </w:rPr>
+      </w:pPr>
+      <w:r>
+        <w:rPr>
+          <w:rFonts w:ascii="Times New Roman" w:hAnsi="Times New Roman" w:cs="Times New Roman"/>
+          <w:sz w:val="24"/>
+        </w:rPr>
+        <w:t>Titkosítás hiánya vagy adatok nem megfelelő tárolása növeli a támadások sikerességének az esélyét.</w:t>
+      </w:r>
+      <w:r>
+        <w:rPr>
+          <w:rFonts w:ascii="Times New Roman" w:hAnsi="Times New Roman" w:cs="Times New Roman"/>
+          <w:sz w:val="24"/>
+        </w:rPr>
+        <w:t xml:space="preserve"> </w:t>
+      </w:r>
+      <w:r>
+        <w:rPr>
+          <w:rFonts w:ascii="Times New Roman" w:hAnsi="Times New Roman" w:cs="Times New Roman"/>
+          <w:sz w:val="24"/>
+        </w:rPr>
+        <w:t>Lekérdezések, érzékeny adatok helytelen kezelése adatvesztéshez vagy SQL injekcióhoz vezethet.</w:t>
+      </w:r>
+    </w:p>
+    <w:p>
+      <w:pPr>
+        <w:pStyle w:val="Cmsor3"/>
+        <w:spacing w:before="240" w:after="120" w:line="360" w:lineRule="auto"/>
+        <w:jc w:val="both"/>
+        <w:rPr>
+          <w:rFonts w:ascii="Times New Roman" w:hAnsi="Times New Roman" w:cs="Times New Roman"/>
+          <w:color w:val="000000" w:themeColor="text1"/>
+          <w:sz w:val="28"/>
+          <w:szCs w:val="28"/>
+        </w:rPr>
+      </w:pPr>
+      <w:r>
+        <w:rPr>
+          <w:rFonts w:ascii="Times New Roman" w:hAnsi="Times New Roman" w:cs="Times New Roman"/>
+          <w:color w:val="000000" w:themeColor="text1"/>
+          <w:sz w:val="28"/>
+          <w:szCs w:val="28"/>
+        </w:rPr>
+        <w:t>2.2.</w:t>
+      </w:r>
+      <w:r>
+        <w:rPr>
+          <w:rFonts w:ascii="Times New Roman" w:hAnsi="Times New Roman" w:cs="Times New Roman"/>
+          <w:color w:val="000000" w:themeColor="text1"/>
+          <w:sz w:val="28"/>
+          <w:szCs w:val="28"/>
+        </w:rPr>
+        <w:t>7</w:t>
+      </w:r>
+      <w:r>
+        <w:rPr>
+          <w:rFonts w:ascii="Times New Roman" w:hAnsi="Times New Roman" w:cs="Times New Roman"/>
+          <w:color w:val="000000" w:themeColor="text1"/>
+          <w:sz w:val="28"/>
+          <w:szCs w:val="28"/>
+        </w:rPr>
+        <w:t xml:space="preserve">. </w:t>
+      </w:r>
+      <w:r>
+        <w:rPr>
+          <w:rFonts w:ascii="Times New Roman" w:hAnsi="Times New Roman" w:cs="Times New Roman"/>
+          <w:color w:val="000000" w:themeColor="text1"/>
+          <w:sz w:val="28"/>
+          <w:szCs w:val="28"/>
+        </w:rPr>
+        <w:t xml:space="preserve">Nem megfelelő </w:t>
+      </w:r>
+      <w:proofErr w:type="gramStart"/>
+      <w:r>
+        <w:rPr>
+          <w:rFonts w:ascii="Times New Roman" w:hAnsi="Times New Roman" w:cs="Times New Roman"/>
+          <w:color w:val="000000" w:themeColor="text1"/>
+          <w:sz w:val="28"/>
+          <w:szCs w:val="28"/>
+        </w:rPr>
+        <w:t>f</w:t>
+      </w:r>
+      <w:r>
+        <w:rPr>
+          <w:rFonts w:ascii="Times New Roman" w:hAnsi="Times New Roman" w:cs="Times New Roman"/>
+          <w:color w:val="000000" w:themeColor="text1"/>
+          <w:sz w:val="28"/>
+          <w:szCs w:val="28"/>
+        </w:rPr>
+        <w:t>ájl</w:t>
+      </w:r>
+      <w:proofErr w:type="gramEnd"/>
+      <w:r>
+        <w:rPr>
+          <w:rFonts w:ascii="Times New Roman" w:hAnsi="Times New Roman" w:cs="Times New Roman"/>
+          <w:color w:val="000000" w:themeColor="text1"/>
+          <w:sz w:val="28"/>
+          <w:szCs w:val="28"/>
+        </w:rPr>
+        <w:t xml:space="preserve"> vagy memóriakezelés</w:t>
+      </w:r>
+    </w:p>
+    <w:p>
+      <w:r>
+        <w:rPr>
+          <w:rFonts w:ascii="Times New Roman" w:hAnsi="Times New Roman" w:cs="Times New Roman"/>
+          <w:sz w:val="24"/>
+        </w:rPr>
+        <w:t xml:space="preserve">Ellenőrizetlen </w:t>
+      </w:r>
+      <w:proofErr w:type="gramStart"/>
+      <w:r>
+        <w:rPr>
+          <w:rFonts w:ascii="Times New Roman" w:hAnsi="Times New Roman" w:cs="Times New Roman"/>
+          <w:sz w:val="24"/>
+        </w:rPr>
+        <w:t>fájl</w:t>
+      </w:r>
+      <w:proofErr w:type="gramEnd"/>
+      <w:r>
+        <w:rPr>
+          <w:rFonts w:ascii="Times New Roman" w:hAnsi="Times New Roman" w:cs="Times New Roman"/>
+          <w:sz w:val="24"/>
+        </w:rPr>
+        <w:t xml:space="preserve">műveletek injekciós támadásokhoz vagy fájlmódosításokhoz vezethetnek, míg a memória hibák (pl. erőforrás kimerítése, túlindexelés) potenciális célponttá tehetik a rendszert </w:t>
+      </w:r>
+      <w:proofErr w:type="spellStart"/>
+      <w:r>
+        <w:rPr>
+          <w:rFonts w:ascii="Times New Roman" w:hAnsi="Times New Roman" w:cs="Times New Roman"/>
+          <w:sz w:val="24"/>
+        </w:rPr>
+        <w:t>DoS</w:t>
+      </w:r>
+      <w:proofErr w:type="spellEnd"/>
+      <w:r>
+        <w:rPr>
+          <w:rFonts w:ascii="Times New Roman" w:hAnsi="Times New Roman" w:cs="Times New Roman"/>
+          <w:sz w:val="24"/>
+        </w:rPr>
+        <w:t>/</w:t>
+      </w:r>
+      <w:proofErr w:type="spellStart"/>
+      <w:r>
+        <w:rPr>
+          <w:rFonts w:ascii="Times New Roman" w:hAnsi="Times New Roman" w:cs="Times New Roman"/>
+          <w:sz w:val="24"/>
+        </w:rPr>
+        <w:t>DDoS</w:t>
+      </w:r>
+      <w:proofErr w:type="spellEnd"/>
+      <w:r>
+        <w:rPr>
+          <w:rStyle w:val="Lbjegyzet-hivatkozs"/>
+          <w:rFonts w:ascii="Times New Roman" w:hAnsi="Times New Roman" w:cs="Times New Roman"/>
+          <w:sz w:val="24"/>
+        </w:rPr>
+        <w:footnoteReference w:id="2"/>
+      </w:r>
+      <w:r>
+        <w:rPr>
+          <w:rFonts w:ascii="Times New Roman" w:hAnsi="Times New Roman" w:cs="Times New Roman"/>
+          <w:sz w:val="24"/>
+        </w:rPr>
+        <w:t xml:space="preserve"> (túlterheléses) támadások számára</w:t>
+      </w:r>
+    </w:p>
+    <w:p>
+      <w:pPr>
+        <w:spacing w:after="0" w:line="360" w:lineRule="auto"/>
+        <w:jc w:val="both"/>
+        <w:rPr>
+          <w:rFonts w:ascii="Times New Roman" w:hAnsi="Times New Roman" w:cs="Times New Roman"/>
+          <w:sz w:val="24"/>
+        </w:rPr>
+      </w:pPr>
+    </w:p>
     <w:p>
       <w:pPr>
         <w:pStyle w:val="Cmsor2"/>
@@ -4907,13 +5555,14 @@
           <w:sz w:val="32"/>
         </w:rPr>
       </w:pPr>
-      <w:bookmarkStart w:id="13" w:name="_Toc209893089"/>
+      <w:bookmarkStart w:id="13" w:name="_Toc209946513"/>
       <w:r>
         <w:rPr>
           <w:rFonts w:ascii="Times New Roman" w:hAnsi="Times New Roman" w:cs="Times New Roman"/>
           <w:color w:val="000000" w:themeColor="text1"/>
           <w:sz w:val="32"/>
         </w:rPr>
+        <w:lastRenderedPageBreak/>
         <w:t>2.</w:t>
       </w:r>
       <w:r>
@@ -4922,7 +5571,7 @@
           <w:color w:val="000000" w:themeColor="text1"/>
           <w:sz w:val="32"/>
         </w:rPr>
-        <w:t>2</w:t>
+        <w:t>3</w:t>
       </w:r>
       <w:r>
         <w:rPr>
@@ -4971,14 +5620,30 @@
           <w:sz w:val="32"/>
         </w:rPr>
       </w:pPr>
-      <w:bookmarkStart w:id="14" w:name="_Toc209893090"/>
+      <w:bookmarkStart w:id="14" w:name="_Toc209946514"/>
       <w:r>
         <w:rPr>
           <w:rFonts w:ascii="Times New Roman" w:hAnsi="Times New Roman" w:cs="Times New Roman"/>
           <w:color w:val="000000" w:themeColor="text1"/>
           <w:sz w:val="32"/>
         </w:rPr>
-        <w:t xml:space="preserve">2.3. </w:t>
+        <w:t>2.</w:t>
+      </w:r>
+      <w:r>
+        <w:rPr>
+          <w:rFonts w:ascii="Times New Roman" w:hAnsi="Times New Roman" w:cs="Times New Roman"/>
+          <w:color w:val="000000" w:themeColor="text1"/>
+          <w:sz w:val="32"/>
+        </w:rPr>
+        <w:t>4</w:t>
+      </w:r>
+      <w:r>
+        <w:rPr>
+          <w:rFonts w:ascii="Times New Roman" w:hAnsi="Times New Roman" w:cs="Times New Roman"/>
+          <w:color w:val="000000" w:themeColor="text1"/>
+          <w:sz w:val="32"/>
+        </w:rPr>
+        <w:t xml:space="preserve">. </w:t>
       </w:r>
       <w:proofErr w:type="spellStart"/>
       <w:r>
@@ -5006,14 +5671,30 @@
         <w:spacing w:before="480" w:after="240" w:line="360" w:lineRule="auto"/>
         <w:jc w:val="both"/>
       </w:pPr>
-      <w:bookmarkStart w:id="15" w:name="_Toc209893091"/>
+      <w:bookmarkStart w:id="15" w:name="_Toc209946515"/>
       <w:r>
         <w:rPr>
           <w:rFonts w:ascii="Times New Roman" w:hAnsi="Times New Roman" w:cs="Times New Roman"/>
           <w:color w:val="000000" w:themeColor="text1"/>
           <w:sz w:val="32"/>
         </w:rPr>
-        <w:t xml:space="preserve">2.4. </w:t>
+        <w:t>2.</w:t>
+      </w:r>
+      <w:r>
+        <w:rPr>
+          <w:rFonts w:ascii="Times New Roman" w:hAnsi="Times New Roman" w:cs="Times New Roman"/>
+          <w:color w:val="000000" w:themeColor="text1"/>
+          <w:sz w:val="32"/>
+        </w:rPr>
+        <w:t>5</w:t>
+      </w:r>
+      <w:r>
+        <w:rPr>
+          <w:rFonts w:ascii="Times New Roman" w:hAnsi="Times New Roman" w:cs="Times New Roman"/>
+          <w:color w:val="000000" w:themeColor="text1"/>
+          <w:sz w:val="32"/>
+        </w:rPr>
+        <w:t xml:space="preserve">. </w:t>
       </w:r>
       <w:proofErr w:type="spellStart"/>
       <w:r>
@@ -5058,7 +5739,7 @@
         </w:rPr>
       </w:pPr>
       <w:bookmarkStart w:id="16" w:name="_Toc179575886"/>
-      <w:bookmarkStart w:id="17" w:name="_Toc209893092"/>
+      <w:bookmarkStart w:id="17" w:name="_Toc209946516"/>
       <w:r>
         <w:rPr>
           <w:rFonts w:ascii="Times New Roman" w:hAnsi="Times New Roman" w:cs="Times New Roman"/>
@@ -5101,7 +5782,7 @@
           <w:szCs w:val="32"/>
         </w:rPr>
       </w:pPr>
-      <w:bookmarkStart w:id="18" w:name="_Toc209893093"/>
+      <w:bookmarkStart w:id="18" w:name="_Toc209946517"/>
       <w:r>
         <w:rPr>
           <w:rFonts w:ascii="Times New Roman" w:hAnsi="Times New Roman" w:cs="Times New Roman"/>
@@ -5182,7 +5863,7 @@
           <w:szCs w:val="32"/>
         </w:rPr>
       </w:pPr>
-      <w:bookmarkStart w:id="19" w:name="_Toc209893094"/>
+      <w:bookmarkStart w:id="19" w:name="_Toc209946518"/>
       <w:r>
         <w:rPr>
           <w:rFonts w:ascii="Times New Roman" w:hAnsi="Times New Roman" w:cs="Times New Roman"/>
@@ -5214,7 +5895,7 @@
           <w:szCs w:val="32"/>
         </w:rPr>
       </w:pPr>
-      <w:bookmarkStart w:id="20" w:name="_Toc209893095"/>
+      <w:bookmarkStart w:id="20" w:name="_Toc209946519"/>
       <w:r>
         <w:rPr>
           <w:rFonts w:ascii="Times New Roman" w:hAnsi="Times New Roman" w:cs="Times New Roman"/>
@@ -5249,7 +5930,7 @@
         </w:rPr>
       </w:pPr>
       <w:bookmarkStart w:id="21" w:name="_Toc179575888"/>
-      <w:bookmarkStart w:id="22" w:name="_Toc209893096"/>
+      <w:bookmarkStart w:id="22" w:name="_Toc209946520"/>
       <w:r>
         <w:rPr>
           <w:rFonts w:ascii="Times New Roman" w:hAnsi="Times New Roman" w:cs="Times New Roman"/>
@@ -5342,7 +6023,7 @@
           <w:szCs w:val="32"/>
         </w:rPr>
       </w:pPr>
-      <w:bookmarkStart w:id="23" w:name="_Toc209893097"/>
+      <w:bookmarkStart w:id="23" w:name="_Toc209946521"/>
       <w:r>
         <w:rPr>
           <w:rFonts w:ascii="Times New Roman" w:hAnsi="Times New Roman" w:cs="Times New Roman"/>
@@ -5432,7 +6113,7 @@
           <w:szCs w:val="32"/>
         </w:rPr>
       </w:pPr>
-      <w:bookmarkStart w:id="24" w:name="_Toc209893098"/>
+      <w:bookmarkStart w:id="24" w:name="_Toc209946522"/>
       <w:r>
         <w:rPr>
           <w:rFonts w:ascii="Times New Roman" w:hAnsi="Times New Roman" w:cs="Times New Roman"/>
@@ -5491,7 +6172,7 @@
           <w:szCs w:val="32"/>
         </w:rPr>
       </w:pPr>
-      <w:bookmarkStart w:id="25" w:name="_Toc209893099"/>
+      <w:bookmarkStart w:id="25" w:name="_Toc209946523"/>
       <w:r>
         <w:rPr>
           <w:rFonts w:ascii="Times New Roman" w:hAnsi="Times New Roman" w:cs="Times New Roman"/>
@@ -5546,7 +6227,7 @@
           <w:sz w:val="44"/>
         </w:rPr>
       </w:pPr>
-      <w:bookmarkStart w:id="27" w:name="_Toc209893100"/>
+      <w:bookmarkStart w:id="27" w:name="_Toc209946524"/>
       <w:r>
         <w:rPr>
           <w:rFonts w:ascii="Times New Roman" w:hAnsi="Times New Roman" w:cs="Times New Roman"/>
@@ -5602,7 +6283,7 @@
           <w:szCs w:val="32"/>
         </w:rPr>
       </w:pPr>
-      <w:bookmarkStart w:id="28" w:name="_Toc209893101"/>
+      <w:bookmarkStart w:id="28" w:name="_Toc209946525"/>
       <w:r>
         <w:rPr>
           <w:rFonts w:ascii="Times New Roman" w:hAnsi="Times New Roman" w:cs="Times New Roman"/>
@@ -5661,7 +6342,7 @@
           <w:szCs w:val="32"/>
         </w:rPr>
       </w:pPr>
-      <w:bookmarkStart w:id="29" w:name="_Toc209893102"/>
+      <w:bookmarkStart w:id="29" w:name="_Toc209946526"/>
       <w:r>
         <w:rPr>
           <w:rFonts w:ascii="Times New Roman" w:hAnsi="Times New Roman" w:cs="Times New Roman"/>
@@ -5735,7 +6416,7 @@
           <w:rFonts w:ascii="Times New Roman" w:hAnsi="Times New Roman" w:cs="Times New Roman"/>
         </w:rPr>
       </w:pPr>
-      <w:bookmarkStart w:id="30" w:name="_Toc209893103"/>
+      <w:bookmarkStart w:id="30" w:name="_Toc209946527"/>
       <w:r>
         <w:rPr>
           <w:rFonts w:ascii="Times New Roman" w:hAnsi="Times New Roman" w:cs="Times New Roman"/>
@@ -5806,7 +6487,7 @@
           <w:sz w:val="44"/>
         </w:rPr>
       </w:pPr>
-      <w:bookmarkStart w:id="31" w:name="_Toc209893104"/>
+      <w:bookmarkStart w:id="31" w:name="_Toc209946528"/>
       <w:r>
         <w:rPr>
           <w:rFonts w:ascii="Times New Roman" w:hAnsi="Times New Roman" w:cs="Times New Roman"/>
@@ -6568,6 +7249,7 @@
         <w:rPr>
           <w:rFonts w:ascii="Times New Roman" w:hAnsi="Times New Roman" w:cs="Times New Roman"/>
           <w:sz w:val="24"/>
+          <w:szCs w:val="24"/>
         </w:rPr>
       </w:pPr>
       <w:r>
@@ -6750,7 +7432,307 @@
         <w:t>: 2025. 09. 27.)</w:t>
       </w:r>
     </w:p>
-    <w:p/>
+    <w:p>
+      <w:pPr>
+        <w:spacing w:after="240" w:line="360" w:lineRule="auto"/>
+        <w:jc w:val="both"/>
+        <w:rPr>
+          <w:rFonts w:ascii="Times New Roman" w:hAnsi="Times New Roman" w:cs="Times New Roman"/>
+          <w:sz w:val="24"/>
+        </w:rPr>
+      </w:pPr>
+      <w:r>
+        <w:rPr>
+          <w:rFonts w:ascii="Times New Roman" w:hAnsi="Times New Roman" w:cs="Times New Roman"/>
+          <w:sz w:val="24"/>
+          <w:szCs w:val="24"/>
+        </w:rPr>
+        <w:t xml:space="preserve">[7] </w:t>
+      </w:r>
+      <w:proofErr w:type="spellStart"/>
+      <w:r>
+        <w:rPr>
+          <w:rFonts w:ascii="Times New Roman" w:hAnsi="Times New Roman" w:cs="Times New Roman"/>
+          <w:sz w:val="24"/>
+          <w:szCs w:val="24"/>
+        </w:rPr>
+        <w:t>Verzion</w:t>
+      </w:r>
+      <w:proofErr w:type="spellEnd"/>
+      <w:r>
+        <w:rPr>
+          <w:rFonts w:ascii="Times New Roman" w:hAnsi="Times New Roman" w:cs="Times New Roman"/>
+          <w:sz w:val="24"/>
+          <w:szCs w:val="24"/>
+        </w:rPr>
+        <w:t xml:space="preserve">: Data </w:t>
+      </w:r>
+      <w:proofErr w:type="spellStart"/>
+      <w:r>
+        <w:rPr>
+          <w:rFonts w:ascii="Times New Roman" w:hAnsi="Times New Roman" w:cs="Times New Roman"/>
+          <w:sz w:val="24"/>
+          <w:szCs w:val="24"/>
+        </w:rPr>
+        <w:t>Breach</w:t>
+      </w:r>
+      <w:proofErr w:type="spellEnd"/>
+      <w:r>
+        <w:rPr>
+          <w:rFonts w:ascii="Times New Roman" w:hAnsi="Times New Roman" w:cs="Times New Roman"/>
+          <w:sz w:val="24"/>
+          <w:szCs w:val="24"/>
+        </w:rPr>
+        <w:t xml:space="preserve"> </w:t>
+      </w:r>
+      <w:proofErr w:type="spellStart"/>
+      <w:r>
+        <w:rPr>
+          <w:rFonts w:ascii="Times New Roman" w:hAnsi="Times New Roman" w:cs="Times New Roman"/>
+          <w:sz w:val="24"/>
+          <w:szCs w:val="24"/>
+        </w:rPr>
+        <w:t>Investigations</w:t>
+      </w:r>
+      <w:proofErr w:type="spellEnd"/>
+      <w:r>
+        <w:rPr>
+          <w:rFonts w:ascii="Times New Roman" w:hAnsi="Times New Roman" w:cs="Times New Roman"/>
+          <w:sz w:val="24"/>
+          <w:szCs w:val="24"/>
+        </w:rPr>
+        <w:t xml:space="preserve"> </w:t>
+      </w:r>
+      <w:proofErr w:type="spellStart"/>
+      <w:r>
+        <w:rPr>
+          <w:rFonts w:ascii="Times New Roman" w:hAnsi="Times New Roman" w:cs="Times New Roman"/>
+          <w:sz w:val="24"/>
+          <w:szCs w:val="24"/>
+        </w:rPr>
+        <w:t>Report</w:t>
+      </w:r>
+      <w:proofErr w:type="spellEnd"/>
+      <w:r>
+        <w:rPr>
+          <w:rFonts w:ascii="Times New Roman" w:hAnsi="Times New Roman" w:cs="Times New Roman"/>
+          <w:sz w:val="24"/>
+          <w:szCs w:val="24"/>
+        </w:rPr>
+        <w:t xml:space="preserve"> (DBIR) 2025, </w:t>
+      </w:r>
+      <w:hyperlink r:id="rId16" w:history="1">
+        <w:r>
+          <w:rPr>
+            <w:rStyle w:val="Hiperhivatkozs"/>
+            <w:rFonts w:ascii="Times New Roman" w:hAnsi="Times New Roman" w:cs="Times New Roman"/>
+            <w:sz w:val="24"/>
+            <w:szCs w:val="24"/>
+          </w:rPr>
+          <w:t>https://www.verizon.com/business/resources/reports/2025-dbir-data-breach-investigations-report.pdf</w:t>
+        </w:r>
+      </w:hyperlink>
+      <w:r>
+        <w:rPr>
+          <w:rFonts w:ascii="Times New Roman" w:hAnsi="Times New Roman" w:cs="Times New Roman"/>
+          <w:sz w:val="24"/>
+          <w:szCs w:val="24"/>
+        </w:rPr>
+        <w:br/>
+        <w:t xml:space="preserve">(Elérés </w:t>
+      </w:r>
+      <w:proofErr w:type="gramStart"/>
+      <w:r>
+        <w:rPr>
+          <w:rFonts w:ascii="Times New Roman" w:hAnsi="Times New Roman" w:cs="Times New Roman"/>
+          <w:sz w:val="24"/>
+          <w:szCs w:val="24"/>
+        </w:rPr>
+        <w:t>dátuma</w:t>
+      </w:r>
+      <w:proofErr w:type="gramEnd"/>
+      <w:r>
+        <w:rPr>
+          <w:rFonts w:ascii="Times New Roman" w:hAnsi="Times New Roman" w:cs="Times New Roman"/>
+          <w:sz w:val="24"/>
+          <w:szCs w:val="24"/>
+        </w:rPr>
+        <w:t>: 2025. 09. 28</w:t>
+      </w:r>
+      <w:r>
+        <w:rPr>
+          <w:rFonts w:ascii="Times New Roman" w:hAnsi="Times New Roman" w:cs="Times New Roman"/>
+          <w:sz w:val="24"/>
+          <w:szCs w:val="24"/>
+        </w:rPr>
+        <w:t>.)</w:t>
+      </w:r>
+    </w:p>
+    <w:p>
+      <w:pPr>
+        <w:spacing w:after="240" w:line="360" w:lineRule="auto"/>
+        <w:jc w:val="both"/>
+        <w:rPr>
+          <w:rFonts w:ascii="Times New Roman" w:hAnsi="Times New Roman" w:cs="Times New Roman"/>
+          <w:sz w:val="24"/>
+        </w:rPr>
+      </w:pPr>
+      <w:r>
+        <w:rPr>
+          <w:rFonts w:ascii="Times New Roman" w:hAnsi="Times New Roman" w:cs="Times New Roman"/>
+          <w:sz w:val="24"/>
+        </w:rPr>
+        <w:t xml:space="preserve">[8] </w:t>
+      </w:r>
+      <w:proofErr w:type="spellStart"/>
+      <w:r>
+        <w:rPr>
+          <w:rFonts w:ascii="Times New Roman" w:hAnsi="Times New Roman" w:cs="Times New Roman"/>
+          <w:sz w:val="24"/>
+        </w:rPr>
+        <w:t>Mimecast</w:t>
+      </w:r>
+      <w:proofErr w:type="spellEnd"/>
+      <w:r>
+        <w:rPr>
+          <w:rFonts w:ascii="Times New Roman" w:hAnsi="Times New Roman" w:cs="Times New Roman"/>
+          <w:sz w:val="24"/>
+        </w:rPr>
+        <w:t xml:space="preserve"> Blog</w:t>
+      </w:r>
+      <w:r>
+        <w:rPr>
+          <w:rFonts w:ascii="Times New Roman" w:hAnsi="Times New Roman" w:cs="Times New Roman"/>
+          <w:sz w:val="24"/>
+        </w:rPr>
+        <w:t xml:space="preserve">: </w:t>
+      </w:r>
+      <w:proofErr w:type="spellStart"/>
+      <w:r>
+        <w:rPr>
+          <w:rFonts w:ascii="Times New Roman" w:hAnsi="Times New Roman" w:cs="Times New Roman"/>
+          <w:sz w:val="24"/>
+        </w:rPr>
+        <w:t>Verzion</w:t>
+      </w:r>
+      <w:proofErr w:type="spellEnd"/>
+      <w:r>
+        <w:rPr>
+          <w:rFonts w:ascii="Times New Roman" w:hAnsi="Times New Roman" w:cs="Times New Roman"/>
+          <w:sz w:val="24"/>
+        </w:rPr>
+        <w:t xml:space="preserve">: 60% of </w:t>
+      </w:r>
+      <w:proofErr w:type="spellStart"/>
+      <w:r>
+        <w:rPr>
+          <w:rFonts w:ascii="Times New Roman" w:hAnsi="Times New Roman" w:cs="Times New Roman"/>
+          <w:sz w:val="24"/>
+        </w:rPr>
+        <w:t>breaches</w:t>
+      </w:r>
+      <w:proofErr w:type="spellEnd"/>
+      <w:r>
+        <w:rPr>
+          <w:rFonts w:ascii="Times New Roman" w:hAnsi="Times New Roman" w:cs="Times New Roman"/>
+          <w:sz w:val="24"/>
+        </w:rPr>
+        <w:t xml:space="preserve"> </w:t>
+      </w:r>
+      <w:proofErr w:type="spellStart"/>
+      <w:r>
+        <w:rPr>
+          <w:rFonts w:ascii="Times New Roman" w:hAnsi="Times New Roman" w:cs="Times New Roman"/>
+          <w:sz w:val="24"/>
+        </w:rPr>
+        <w:t>involve</w:t>
+      </w:r>
+      <w:proofErr w:type="spellEnd"/>
+      <w:r>
+        <w:rPr>
+          <w:rFonts w:ascii="Times New Roman" w:hAnsi="Times New Roman" w:cs="Times New Roman"/>
+          <w:sz w:val="24"/>
+        </w:rPr>
+        <w:t xml:space="preserve"> human </w:t>
+      </w:r>
+      <w:proofErr w:type="spellStart"/>
+      <w:r>
+        <w:rPr>
+          <w:rFonts w:ascii="Times New Roman" w:hAnsi="Times New Roman" w:cs="Times New Roman"/>
+          <w:sz w:val="24"/>
+        </w:rPr>
+        <w:t>error</w:t>
+      </w:r>
+      <w:proofErr w:type="spellEnd"/>
+      <w:r>
+        <w:rPr>
+          <w:rFonts w:ascii="Times New Roman" w:hAnsi="Times New Roman" w:cs="Times New Roman"/>
+          <w:sz w:val="24"/>
+        </w:rPr>
+        <w:t xml:space="preserve">, 2025, </w:t>
+      </w:r>
+      <w:hyperlink r:id="rId17" w:history="1">
+        <w:r>
+          <w:rPr>
+            <w:rStyle w:val="Hiperhivatkozs"/>
+            <w:rFonts w:ascii="Times New Roman" w:hAnsi="Times New Roman" w:cs="Times New Roman"/>
+            <w:sz w:val="24"/>
+          </w:rPr>
+          <w:t>https://www.mimecast.com/blog/verizon-60-of-breaches-involve-human-error/</w:t>
+        </w:r>
+      </w:hyperlink>
+      <w:r>
+        <w:rPr>
+          <w:rFonts w:ascii="Times New Roman" w:hAnsi="Times New Roman" w:cs="Times New Roman"/>
+          <w:sz w:val="24"/>
+        </w:rPr>
+        <w:br/>
+      </w:r>
+      <w:r>
+        <w:rPr>
+          <w:rFonts w:ascii="Times New Roman" w:hAnsi="Times New Roman" w:cs="Times New Roman"/>
+          <w:sz w:val="24"/>
+          <w:szCs w:val="24"/>
+        </w:rPr>
+        <w:t xml:space="preserve">(Elérés </w:t>
+      </w:r>
+      <w:proofErr w:type="gramStart"/>
+      <w:r>
+        <w:rPr>
+          <w:rFonts w:ascii="Times New Roman" w:hAnsi="Times New Roman" w:cs="Times New Roman"/>
+          <w:sz w:val="24"/>
+          <w:szCs w:val="24"/>
+        </w:rPr>
+        <w:t>dátuma</w:t>
+      </w:r>
+      <w:proofErr w:type="gramEnd"/>
+      <w:r>
+        <w:rPr>
+          <w:rFonts w:ascii="Times New Roman" w:hAnsi="Times New Roman" w:cs="Times New Roman"/>
+          <w:sz w:val="24"/>
+          <w:szCs w:val="24"/>
+        </w:rPr>
+        <w:t>: 2025. 09. 28</w:t>
+      </w:r>
+      <w:r>
+        <w:rPr>
+          <w:rFonts w:ascii="Times New Roman" w:hAnsi="Times New Roman" w:cs="Times New Roman"/>
+          <w:sz w:val="24"/>
+          <w:szCs w:val="24"/>
+        </w:rPr>
+        <w:t>.)</w:t>
+      </w:r>
+    </w:p>
+    <w:p>
+      <w:pPr>
+        <w:spacing w:after="240" w:line="360" w:lineRule="auto"/>
+        <w:jc w:val="both"/>
+        <w:rPr>
+          <w:rFonts w:ascii="Times New Roman" w:hAnsi="Times New Roman" w:cs="Times New Roman"/>
+          <w:sz w:val="24"/>
+        </w:rPr>
+      </w:pPr>
+    </w:p>
     <w:p>
       <w:pPr>
         <w:rPr>
@@ -6770,6 +7752,7 @@
           <w:u w:val="single"/>
           <w:shd w:val="clear" w:color="auto" w:fill="FFFFFF"/>
         </w:rPr>
+        <w:lastRenderedPageBreak/>
         <w:t>A könyvek idézésének formája a következő:</w:t>
       </w:r>
       <w:r>
@@ -7036,7 +8019,7 @@
         </w:rPr>
       </w:pPr>
       <w:bookmarkStart w:id="32" w:name="_Toc179575890"/>
-      <w:bookmarkStart w:id="33" w:name="_Toc209893105"/>
+      <w:bookmarkStart w:id="33" w:name="_Toc209946529"/>
       <w:r>
         <w:rPr>
           <w:rFonts w:ascii="Times New Roman" w:hAnsi="Times New Roman" w:cs="Times New Roman"/>
@@ -7051,7 +8034,7 @@
       <w:bookmarkEnd w:id="33"/>
     </w:p>
     <w:sectPr>
-      <w:footerReference w:type="default" r:id="rId16"/>
+      <w:footerReference w:type="default" r:id="rId18"/>
       <w:type w:val="continuous"/>
       <w:pgSz w:w="11906" w:h="16838"/>
       <w:pgMar w:top="1417" w:right="1417" w:bottom="1417" w:left="1417" w:header="708" w:footer="708" w:gutter="0"/>
@@ -7146,6 +8129,7 @@
         <w:docPartUnique/>
       </w:docPartObj>
     </w:sdtPr>
+    <w:sdtEndPr/>
     <w:sdtContent>
       <w:p>
         <w:pPr>
@@ -7165,7 +8149,7 @@
           <w:rPr>
             <w:noProof/>
           </w:rPr>
-          <w:t>14</w:t>
+          <w:t>7</w:t>
         </w:r>
         <w:r>
           <w:fldChar w:fldCharType="end"/>
@@ -7207,6 +8191,69 @@
     </w:p>
   </w:footnote>
   <w:footnote w:id="1">
+    <w:p>
+      <w:pPr>
+        <w:pStyle w:val="Lbjegyzetszveg"/>
+        <w:spacing w:line="360" w:lineRule="auto"/>
+        <w:jc w:val="both"/>
+        <w:rPr>
+          <w:rFonts w:ascii="Times New Roman" w:hAnsi="Times New Roman" w:cs="Times New Roman"/>
+        </w:rPr>
+      </w:pPr>
+      <w:r>
+        <w:rPr>
+          <w:rStyle w:val="Lbjegyzet-hivatkozs"/>
+          <w:rFonts w:ascii="Times New Roman" w:hAnsi="Times New Roman" w:cs="Times New Roman"/>
+        </w:rPr>
+        <w:footnoteRef/>
+      </w:r>
+      <w:r>
+        <w:rPr>
+          <w:rFonts w:ascii="Times New Roman" w:hAnsi="Times New Roman" w:cs="Times New Roman"/>
+        </w:rPr>
+        <w:t xml:space="preserve"> Olyan rosszindulatú program, mely </w:t>
+      </w:r>
+      <w:proofErr w:type="spellStart"/>
+      <w:r>
+        <w:rPr>
+          <w:rFonts w:ascii="Times New Roman" w:hAnsi="Times New Roman" w:cs="Times New Roman"/>
+        </w:rPr>
+        <w:t>titkosítja</w:t>
+      </w:r>
+      <w:proofErr w:type="spellEnd"/>
+      <w:r>
+        <w:rPr>
+          <w:rFonts w:ascii="Times New Roman" w:hAnsi="Times New Roman" w:cs="Times New Roman"/>
+        </w:rPr>
+        <w:t xml:space="preserve"> az áldozat adatait vagy rendszereit</w:t>
+      </w:r>
+      <w:r>
+        <w:rPr>
+          <w:rFonts w:ascii="Times New Roman" w:hAnsi="Times New Roman" w:cs="Times New Roman"/>
+        </w:rPr>
+        <w:t>,</w:t>
+      </w:r>
+      <w:r>
+        <w:rPr>
+          <w:rFonts w:ascii="Times New Roman" w:hAnsi="Times New Roman" w:cs="Times New Roman"/>
+        </w:rPr>
+        <w:t xml:space="preserve"> és a támadó váltságdíjat követel a feloldásért vagy az ellopott ad</w:t>
+      </w:r>
+      <w:r>
+        <w:rPr>
+          <w:rFonts w:ascii="Times New Roman" w:hAnsi="Times New Roman" w:cs="Times New Roman"/>
+        </w:rPr>
+        <w:t>ato</w:t>
+      </w:r>
+      <w:r>
+        <w:rPr>
+          <w:rFonts w:ascii="Times New Roman" w:hAnsi="Times New Roman" w:cs="Times New Roman"/>
+        </w:rPr>
+        <w:t>k visszatartásáért.</w:t>
+      </w:r>
+    </w:p>
+  </w:footnote>
+  <w:footnote w:id="2">
     <w:p>
       <w:pPr>
         <w:pStyle w:val="Lbjegyzetszveg"/>
@@ -8484,10 +9531,19 @@
     <w:autoRedefine/>
     <w:uiPriority w:val="39"/>
     <w:unhideWhenUsed/>
-    <w:rsid w:val="00153BE7"/>
+    <w:rsid w:val="00136B78"/>
     <w:pPr>
-      <w:spacing w:after="100"/>
+      <w:tabs>
+        <w:tab w:val="right" w:leader="dot" w:pos="9062"/>
+      </w:tabs>
+      <w:spacing w:before="240" w:after="0" w:line="360" w:lineRule="auto"/>
     </w:pPr>
+    <w:rPr>
+      <w:rFonts w:ascii="Times New Roman" w:hAnsi="Times New Roman" w:cs="Times New Roman"/>
+      <w:noProof/>
+      <w:sz w:val="24"/>
+      <w:szCs w:val="24"/>
+    </w:rPr>
   </w:style>
   <w:style w:type="paragraph" w:styleId="TJ2">
     <w:name w:val="toc 2"/>
@@ -8496,11 +9552,20 @@
     <w:autoRedefine/>
     <w:uiPriority w:val="39"/>
     <w:unhideWhenUsed/>
-    <w:rsid w:val="00153BE7"/>
+    <w:rsid w:val="00136B78"/>
     <w:pPr>
+      <w:tabs>
+        <w:tab w:val="right" w:leader="dot" w:pos="9062"/>
+      </w:tabs>
       <w:spacing w:after="100"/>
       <w:ind w:left="220"/>
     </w:pPr>
+    <w:rPr>
+      <w:rFonts w:ascii="Times New Roman" w:hAnsi="Times New Roman" w:cs="Times New Roman"/>
+      <w:noProof/>
+      <w:sz w:val="24"/>
+      <w:szCs w:val="24"/>
+    </w:rPr>
   </w:style>
   <w:style w:type="paragraph" w:styleId="TJ3">
     <w:name w:val="toc 3"/>
@@ -8869,7 +9934,7 @@
 </file>
 
 <file path=customXml/itemProps1.xml><?xml version="1.0" encoding="utf-8"?>
-<ds:datastoreItem xmlns:ds="http://schemas.openxmlformats.org/officeDocument/2006/customXml" ds:itemID="{3A8394AE-245A-4CBD-97D1-639E8EA8C728}">
+<ds:datastoreItem xmlns:ds="http://schemas.openxmlformats.org/officeDocument/2006/customXml" ds:itemID="{DC6490D1-93B9-4FAE-938A-C1970E4233AE}">
   <ds:schemaRefs>
     <ds:schemaRef ds:uri="http://schemas.openxmlformats.org/officeDocument/2006/bibliography"/>
   </ds:schemaRefs>

</xml_diff>

<commit_message>
Irodalmi áttekintés - V8
</commit_message>
<xml_diff>
--- a/Szakdolgozat.docx
+++ b/Szakdolgozat.docx
@@ -2752,7 +2752,35 @@
           <w:rFonts w:ascii="Times New Roman" w:hAnsi="Times New Roman" w:cs="Times New Roman"/>
           <w:sz w:val="24"/>
         </w:rPr>
-        <w:t>, hogy mely biztonsági szempontokat érdemes figyelembe venni. Az ISO/IEC 27001</w:t>
+        <w:t>, hogy mely biztonsági szempontokat érdemes figyelembe venni. Az ISO</w:t>
+      </w:r>
+      <w:r>
+        <w:rPr>
+          <w:rFonts w:ascii="Times New Roman" w:hAnsi="Times New Roman" w:cs="Times New Roman"/>
+          <w:sz w:val="24"/>
+        </w:rPr>
+        <w:t xml:space="preserve"> </w:t>
+      </w:r>
+      <w:r>
+        <w:rPr>
+          <w:rFonts w:ascii="Times New Roman" w:hAnsi="Times New Roman" w:cs="Times New Roman"/>
+          <w:sz w:val="24"/>
+        </w:rPr>
+        <w:t>/</w:t>
+      </w:r>
+      <w:r>
+        <w:rPr>
+          <w:rFonts w:ascii="Times New Roman" w:hAnsi="Times New Roman" w:cs="Times New Roman"/>
+          <w:sz w:val="24"/>
+        </w:rPr>
+        <w:t xml:space="preserve"> </w:t>
+      </w:r>
+      <w:r>
+        <w:rPr>
+          <w:rFonts w:ascii="Times New Roman" w:hAnsi="Times New Roman" w:cs="Times New Roman"/>
+          <w:sz w:val="24"/>
+        </w:rPr>
+        <w:t>IEC 27001</w:t>
       </w:r>
       <w:r>
         <w:rPr>
@@ -2816,6 +2844,59 @@
           <w:sz w:val="24"/>
         </w:rPr>
         <w:t xml:space="preserve"> Említésre méltó még az OWASP</w:t>
+      </w:r>
+      <w:r>
+        <w:rPr>
+          <w:rFonts w:ascii="Times New Roman" w:hAnsi="Times New Roman" w:cs="Times New Roman"/>
+          <w:sz w:val="24"/>
+        </w:rPr>
+        <w:t xml:space="preserve"> (</w:t>
+      </w:r>
+      <w:r>
+        <w:rPr>
+          <w:rFonts w:ascii="Times New Roman" w:hAnsi="Times New Roman" w:cs="Times New Roman"/>
+          <w:sz w:val="24"/>
+        </w:rPr>
+        <w:t xml:space="preserve">Open Web </w:t>
+      </w:r>
+      <w:proofErr w:type="spellStart"/>
+      <w:r>
+        <w:rPr>
+          <w:rFonts w:ascii="Times New Roman" w:hAnsi="Times New Roman" w:cs="Times New Roman"/>
+          <w:sz w:val="24"/>
+        </w:rPr>
+        <w:t>Application</w:t>
+      </w:r>
+      <w:proofErr w:type="spellEnd"/>
+      <w:r>
+        <w:rPr>
+          <w:rFonts w:ascii="Times New Roman" w:hAnsi="Times New Roman" w:cs="Times New Roman"/>
+          <w:sz w:val="24"/>
+        </w:rPr>
+        <w:t xml:space="preserve"> </w:t>
+      </w:r>
+      <w:proofErr w:type="spellStart"/>
+      <w:r>
+        <w:rPr>
+          <w:rFonts w:ascii="Times New Roman" w:hAnsi="Times New Roman" w:cs="Times New Roman"/>
+          <w:sz w:val="24"/>
+        </w:rPr>
+        <w:t>Security</w:t>
+      </w:r>
+      <w:proofErr w:type="spellEnd"/>
+      <w:r>
+        <w:rPr>
+          <w:rFonts w:ascii="Times New Roman" w:hAnsi="Times New Roman" w:cs="Times New Roman"/>
+          <w:sz w:val="24"/>
+        </w:rPr>
+        <w:t xml:space="preserve"> Project</w:t>
+      </w:r>
+      <w:r>
+        <w:rPr>
+          <w:rFonts w:ascii="Times New Roman" w:hAnsi="Times New Roman" w:cs="Times New Roman"/>
+          <w:sz w:val="24"/>
+        </w:rPr>
+        <w:t>)</w:t>
       </w:r>
       <w:r>
         <w:rPr>
@@ -3928,6 +4009,7 @@
           <w:numId w:val="5"/>
         </w:numPr>
         <w:spacing w:after="0" w:line="360" w:lineRule="auto"/>
+        <w:ind w:left="1423" w:hanging="357"/>
         <w:jc w:val="both"/>
         <w:rPr>
           <w:rFonts w:ascii="Times New Roman" w:hAnsi="Times New Roman" w:cs="Times New Roman"/>
@@ -4168,7 +4250,28 @@
           <w:rFonts w:ascii="Times New Roman" w:hAnsi="Times New Roman" w:cs="Times New Roman"/>
           <w:sz w:val="24"/>
         </w:rPr>
-        <w:t xml:space="preserve"> Data </w:t>
+        <w:t xml:space="preserve"> </w:t>
+      </w:r>
+      <w:r>
+        <w:rPr>
+          <w:rFonts w:ascii="Times New Roman" w:hAnsi="Times New Roman" w:cs="Times New Roman"/>
+          <w:sz w:val="24"/>
+        </w:rPr>
+        <w:t>DBIR</w:t>
+      </w:r>
+      <w:r>
+        <w:rPr>
+          <w:rFonts w:ascii="Times New Roman" w:hAnsi="Times New Roman" w:cs="Times New Roman"/>
+          <w:sz w:val="24"/>
+        </w:rPr>
+        <w:t xml:space="preserve"> (</w:t>
+      </w:r>
+      <w:r>
+        <w:rPr>
+          <w:rFonts w:ascii="Times New Roman" w:hAnsi="Times New Roman" w:cs="Times New Roman"/>
+          <w:sz w:val="24"/>
+        </w:rPr>
+        <w:t xml:space="preserve">Data </w:t>
       </w:r>
       <w:proofErr w:type="spellStart"/>
       <w:r>
@@ -4211,27 +4314,6 @@
         <w:t>Report</w:t>
       </w:r>
       <w:proofErr w:type="spellEnd"/>
-      <w:r>
-        <w:rPr>
-          <w:rFonts w:ascii="Times New Roman" w:hAnsi="Times New Roman" w:cs="Times New Roman"/>
-          <w:sz w:val="24"/>
-        </w:rPr>
-        <w:t xml:space="preserve"> </w:t>
-      </w:r>
-      <w:r>
-        <w:rPr>
-          <w:rFonts w:ascii="Times New Roman" w:hAnsi="Times New Roman" w:cs="Times New Roman"/>
-          <w:sz w:val="24"/>
-        </w:rPr>
-        <w:t>(</w:t>
-      </w:r>
-      <w:r>
-        <w:rPr>
-          <w:rFonts w:ascii="Times New Roman" w:hAnsi="Times New Roman" w:cs="Times New Roman"/>
-          <w:sz w:val="24"/>
-        </w:rPr>
-        <w:t>DBIR</w:t>
-      </w:r>
       <w:r>
         <w:rPr>
           <w:rFonts w:ascii="Times New Roman" w:hAnsi="Times New Roman" w:cs="Times New Roman"/>
@@ -4531,7 +4613,21 @@
           <w:rFonts w:ascii="Times New Roman" w:hAnsi="Times New Roman" w:cs="Times New Roman"/>
           <w:sz w:val="24"/>
         </w:rPr>
-        <w:t xml:space="preserve">a vállalatok biztonságossá tudják tenni a </w:t>
+        <w:t xml:space="preserve">a vállalatok biztonságossá </w:t>
+      </w:r>
+      <w:r>
+        <w:rPr>
+          <w:rFonts w:ascii="Times New Roman" w:hAnsi="Times New Roman" w:cs="Times New Roman"/>
+          <w:sz w:val="24"/>
+        </w:rPr>
+        <w:t>tegyék</w:t>
+      </w:r>
+      <w:r>
+        <w:rPr>
+          <w:rFonts w:ascii="Times New Roman" w:hAnsi="Times New Roman" w:cs="Times New Roman"/>
+          <w:sz w:val="24"/>
+        </w:rPr>
+        <w:t xml:space="preserve"> a </w:t>
       </w:r>
       <w:proofErr w:type="spellStart"/>
       <w:r>
@@ -4547,7 +4643,35 @@
           <w:rFonts w:ascii="Times New Roman" w:hAnsi="Times New Roman" w:cs="Times New Roman"/>
           <w:sz w:val="24"/>
         </w:rPr>
-        <w:t>, ezzel minimalizálva a forráskód sérülékenységéből adódó támadásokat. I</w:t>
+        <w:t xml:space="preserve">, </w:t>
+      </w:r>
+      <w:r>
+        <w:rPr>
+          <w:rFonts w:ascii="Times New Roman" w:hAnsi="Times New Roman" w:cs="Times New Roman"/>
+          <w:sz w:val="24"/>
+        </w:rPr>
+        <w:t>és</w:t>
+      </w:r>
+      <w:r>
+        <w:rPr>
+          <w:rFonts w:ascii="Times New Roman" w:hAnsi="Times New Roman" w:cs="Times New Roman"/>
+          <w:sz w:val="24"/>
+        </w:rPr>
+        <w:t xml:space="preserve"> </w:t>
+      </w:r>
+      <w:r>
+        <w:rPr>
+          <w:rFonts w:ascii="Times New Roman" w:hAnsi="Times New Roman" w:cs="Times New Roman"/>
+          <w:sz w:val="24"/>
+        </w:rPr>
+        <w:t>minimalizálják</w:t>
+      </w:r>
+      <w:r>
+        <w:rPr>
+          <w:rFonts w:ascii="Times New Roman" w:hAnsi="Times New Roman" w:cs="Times New Roman"/>
+          <w:sz w:val="24"/>
+        </w:rPr>
+        <w:t xml:space="preserve"> a forráskód sérülékenységéből adódó támadásokat. I</w:t>
       </w:r>
       <w:r>
         <w:rPr>
@@ -4568,14 +4692,176 @@
           <w:rFonts w:ascii="Times New Roman" w:hAnsi="Times New Roman" w:cs="Times New Roman"/>
           <w:sz w:val="24"/>
         </w:rPr>
-        <w:t xml:space="preserve">a legelterjedtebb </w:t>
-      </w:r>
-      <w:r>
-        <w:rPr>
-          <w:rFonts w:ascii="Times New Roman" w:hAnsi="Times New Roman" w:cs="Times New Roman"/>
-          <w:sz w:val="24"/>
-        </w:rPr>
-        <w:t>nemzetközi szabvány</w:t>
+        <w:t xml:space="preserve">a legelterjedtebb nemzetközi </w:t>
+      </w:r>
+      <w:proofErr w:type="gramStart"/>
+      <w:r>
+        <w:rPr>
+          <w:rFonts w:ascii="Times New Roman" w:hAnsi="Times New Roman" w:cs="Times New Roman"/>
+          <w:sz w:val="24"/>
+        </w:rPr>
+        <w:t>információ</w:t>
+      </w:r>
+      <w:proofErr w:type="gramEnd"/>
+      <w:r>
+        <w:rPr>
+          <w:rFonts w:ascii="Times New Roman" w:hAnsi="Times New Roman" w:cs="Times New Roman"/>
+          <w:sz w:val="24"/>
+        </w:rPr>
+        <w:t xml:space="preserve">biztonsági </w:t>
+      </w:r>
+      <w:r>
+        <w:rPr>
+          <w:rFonts w:ascii="Times New Roman" w:hAnsi="Times New Roman" w:cs="Times New Roman"/>
+          <w:sz w:val="24"/>
+        </w:rPr>
+        <w:t xml:space="preserve">szabvány. </w:t>
+      </w:r>
+      <w:r>
+        <w:rPr>
+          <w:rFonts w:ascii="Times New Roman" w:hAnsi="Times New Roman" w:cs="Times New Roman"/>
+          <w:sz w:val="24"/>
+        </w:rPr>
+        <w:t xml:space="preserve">A tanúsítvány megszerzése rengeteg iparágban (például pénzügy, egészségügy, telekommunikáció) versenyelőnyt jelent, de van ahol kötelező jelleggel kell. </w:t>
+      </w:r>
+      <w:r>
+        <w:rPr>
+          <w:rFonts w:ascii="Times New Roman" w:hAnsi="Times New Roman" w:cs="Times New Roman"/>
+          <w:sz w:val="24"/>
+        </w:rPr>
+        <w:t>Olyan</w:t>
+      </w:r>
+      <w:r>
+        <w:rPr>
+          <w:rFonts w:ascii="Times New Roman" w:hAnsi="Times New Roman" w:cs="Times New Roman"/>
+          <w:sz w:val="24"/>
+        </w:rPr>
+        <w:t xml:space="preserve"> folyamatokat és követelményeket</w:t>
+      </w:r>
+      <w:r>
+        <w:rPr>
+          <w:rFonts w:ascii="Times New Roman" w:hAnsi="Times New Roman" w:cs="Times New Roman"/>
+          <w:sz w:val="24"/>
+        </w:rPr>
+        <w:t xml:space="preserve"> határoz meg</w:t>
+      </w:r>
+      <w:r>
+        <w:rPr>
+          <w:rFonts w:ascii="Times New Roman" w:hAnsi="Times New Roman" w:cs="Times New Roman"/>
+          <w:sz w:val="24"/>
+        </w:rPr>
+        <w:t>, amelyek alapján a szervezetek</w:t>
+      </w:r>
+      <w:r>
+        <w:rPr>
+          <w:rFonts w:ascii="Times New Roman" w:hAnsi="Times New Roman" w:cs="Times New Roman"/>
+          <w:sz w:val="24"/>
+        </w:rPr>
+        <w:t xml:space="preserve"> kialakíthatják, működtethetik és fejleszthetik az ISMS-</w:t>
+      </w:r>
+      <w:proofErr w:type="spellStart"/>
+      <w:r>
+        <w:rPr>
+          <w:rFonts w:ascii="Times New Roman" w:hAnsi="Times New Roman" w:cs="Times New Roman"/>
+          <w:sz w:val="24"/>
+        </w:rPr>
+        <w:t>üket</w:t>
+      </w:r>
+      <w:proofErr w:type="spellEnd"/>
+      <w:r>
+        <w:rPr>
+          <w:rFonts w:ascii="Times New Roman" w:hAnsi="Times New Roman" w:cs="Times New Roman"/>
+          <w:sz w:val="24"/>
+        </w:rPr>
+        <w:t xml:space="preserve"> (</w:t>
+      </w:r>
+      <w:proofErr w:type="spellStart"/>
+      <w:r>
+        <w:rPr>
+          <w:rFonts w:ascii="Times New Roman" w:hAnsi="Times New Roman" w:cs="Times New Roman"/>
+          <w:sz w:val="24"/>
+        </w:rPr>
+        <w:t>Information</w:t>
+      </w:r>
+      <w:proofErr w:type="spellEnd"/>
+      <w:r>
+        <w:rPr>
+          <w:rFonts w:ascii="Times New Roman" w:hAnsi="Times New Roman" w:cs="Times New Roman"/>
+          <w:sz w:val="24"/>
+        </w:rPr>
+        <w:t xml:space="preserve"> </w:t>
+      </w:r>
+      <w:proofErr w:type="spellStart"/>
+      <w:r>
+        <w:rPr>
+          <w:rFonts w:ascii="Times New Roman" w:hAnsi="Times New Roman" w:cs="Times New Roman"/>
+          <w:sz w:val="24"/>
+        </w:rPr>
+        <w:t>Security</w:t>
+      </w:r>
+      <w:proofErr w:type="spellEnd"/>
+      <w:r>
+        <w:rPr>
+          <w:rFonts w:ascii="Times New Roman" w:hAnsi="Times New Roman" w:cs="Times New Roman"/>
+          <w:sz w:val="24"/>
+        </w:rPr>
+        <w:t xml:space="preserve"> Management System).</w:t>
+      </w:r>
+      <w:r>
+        <w:rPr>
+          <w:rFonts w:ascii="Times New Roman" w:hAnsi="Times New Roman" w:cs="Times New Roman"/>
+          <w:sz w:val="24"/>
+        </w:rPr>
+        <w:t xml:space="preserve"> </w:t>
+      </w:r>
+      <w:r>
+        <w:rPr>
+          <w:rFonts w:ascii="Times New Roman" w:hAnsi="Times New Roman" w:cs="Times New Roman"/>
+          <w:sz w:val="24"/>
+        </w:rPr>
+        <w:t xml:space="preserve">A szabvány előírja </w:t>
+      </w:r>
+      <w:r>
+        <w:rPr>
+          <w:rFonts w:ascii="Times New Roman" w:hAnsi="Times New Roman" w:cs="Times New Roman"/>
+          <w:sz w:val="24"/>
+        </w:rPr>
+        <w:t>a bizto</w:t>
+      </w:r>
+      <w:r>
+        <w:rPr>
+          <w:rFonts w:ascii="Times New Roman" w:hAnsi="Times New Roman" w:cs="Times New Roman"/>
+          <w:sz w:val="24"/>
+        </w:rPr>
+        <w:t>nsági kockázatok azonosítását</w:t>
+      </w:r>
+      <w:r>
+        <w:rPr>
+          <w:rFonts w:ascii="Times New Roman" w:hAnsi="Times New Roman" w:cs="Times New Roman"/>
+          <w:sz w:val="24"/>
+        </w:rPr>
+        <w:t xml:space="preserve">, azok kezelésére a </w:t>
+      </w:r>
+      <w:r>
+        <w:rPr>
+          <w:rFonts w:ascii="Times New Roman" w:hAnsi="Times New Roman" w:cs="Times New Roman"/>
+          <w:sz w:val="24"/>
+        </w:rPr>
+        <w:t>megfelelő protokollok bevezetését</w:t>
+      </w:r>
+      <w:r>
+        <w:rPr>
+          <w:rFonts w:ascii="Times New Roman" w:hAnsi="Times New Roman" w:cs="Times New Roman"/>
+          <w:sz w:val="24"/>
+        </w:rPr>
+        <w:t xml:space="preserve">, továbbá az érzékeny adatok megfelelő </w:t>
+      </w:r>
+      <w:r>
+        <w:rPr>
+          <w:rFonts w:ascii="Times New Roman" w:hAnsi="Times New Roman" w:cs="Times New Roman"/>
+          <w:sz w:val="24"/>
+        </w:rPr>
+        <w:t>védelmét</w:t>
       </w:r>
       <w:r>
         <w:rPr>
@@ -4583,6 +4869,166 @@
           <w:sz w:val="24"/>
         </w:rPr>
         <w:t xml:space="preserve">. </w:t>
+      </w:r>
+      <w:r>
+        <w:rPr>
+          <w:rFonts w:ascii="Times New Roman" w:hAnsi="Times New Roman" w:cs="Times New Roman"/>
+          <w:sz w:val="24"/>
+        </w:rPr>
+        <w:t>N</w:t>
+      </w:r>
+      <w:r>
+        <w:rPr>
+          <w:rFonts w:ascii="Times New Roman" w:hAnsi="Times New Roman" w:cs="Times New Roman"/>
+          <w:sz w:val="24"/>
+        </w:rPr>
+        <w:t xml:space="preserve">em </w:t>
+      </w:r>
+      <w:r>
+        <w:rPr>
+          <w:rFonts w:ascii="Times New Roman" w:hAnsi="Times New Roman" w:cs="Times New Roman"/>
+          <w:sz w:val="24"/>
+        </w:rPr>
+        <w:t xml:space="preserve">kizárólag </w:t>
+      </w:r>
+      <w:r>
+        <w:rPr>
+          <w:rFonts w:ascii="Times New Roman" w:hAnsi="Times New Roman" w:cs="Times New Roman"/>
+          <w:sz w:val="24"/>
+        </w:rPr>
+        <w:t xml:space="preserve">a kód biztonságára </w:t>
+      </w:r>
+      <w:proofErr w:type="gramStart"/>
+      <w:r>
+        <w:rPr>
+          <w:rFonts w:ascii="Times New Roman" w:hAnsi="Times New Roman" w:cs="Times New Roman"/>
+          <w:sz w:val="24"/>
+        </w:rPr>
+        <w:t>koncentrál</w:t>
+      </w:r>
+      <w:proofErr w:type="gramEnd"/>
+      <w:r>
+        <w:rPr>
+          <w:rFonts w:ascii="Times New Roman" w:hAnsi="Times New Roman" w:cs="Times New Roman"/>
+          <w:sz w:val="24"/>
+        </w:rPr>
+        <w:t>, hanem a</w:t>
+      </w:r>
+      <w:r>
+        <w:rPr>
+          <w:rFonts w:ascii="Times New Roman" w:hAnsi="Times New Roman" w:cs="Times New Roman"/>
+          <w:sz w:val="24"/>
+        </w:rPr>
+        <w:t xml:space="preserve"> teljes fejlesztési folyamatra</w:t>
+      </w:r>
+      <w:r>
+        <w:rPr>
+          <w:rFonts w:ascii="Times New Roman" w:hAnsi="Times New Roman" w:cs="Times New Roman"/>
+          <w:sz w:val="24"/>
+        </w:rPr>
+        <w:t xml:space="preserve"> is. Fontos, hogy</w:t>
+      </w:r>
+      <w:r>
+        <w:rPr>
+          <w:rFonts w:ascii="Times New Roman" w:hAnsi="Times New Roman" w:cs="Times New Roman"/>
+          <w:sz w:val="24"/>
+        </w:rPr>
+        <w:t xml:space="preserve"> </w:t>
+      </w:r>
+      <w:r>
+        <w:rPr>
+          <w:rFonts w:ascii="Times New Roman" w:hAnsi="Times New Roman" w:cs="Times New Roman"/>
+          <w:sz w:val="24"/>
+        </w:rPr>
+        <w:t>ott</w:t>
+      </w:r>
+      <w:r>
+        <w:rPr>
+          <w:rFonts w:ascii="Times New Roman" w:hAnsi="Times New Roman" w:cs="Times New Roman"/>
+          <w:sz w:val="24"/>
+        </w:rPr>
+        <w:t xml:space="preserve"> is érvényesüljenek a biztonsági szempontok, mint például a jogosultság kezelé</w:t>
+      </w:r>
+      <w:bookmarkStart w:id="12" w:name="_GoBack"/>
+      <w:bookmarkEnd w:id="12"/>
+      <w:r>
+        <w:rPr>
+          <w:rFonts w:ascii="Times New Roman" w:hAnsi="Times New Roman" w:cs="Times New Roman"/>
+          <w:sz w:val="24"/>
+        </w:rPr>
+        <w:t xml:space="preserve">s, verziókövetés és a fejlesztési </w:t>
+      </w:r>
+      <w:proofErr w:type="spellStart"/>
+      <w:r>
+        <w:rPr>
+          <w:rFonts w:ascii="Times New Roman" w:hAnsi="Times New Roman" w:cs="Times New Roman"/>
+          <w:sz w:val="24"/>
+        </w:rPr>
+        <w:t>környezetek</w:t>
+      </w:r>
+      <w:proofErr w:type="spellEnd"/>
+      <w:r>
+        <w:rPr>
+          <w:rFonts w:ascii="Times New Roman" w:hAnsi="Times New Roman" w:cs="Times New Roman"/>
+          <w:sz w:val="24"/>
+        </w:rPr>
+        <w:t xml:space="preserve"> megfelelő védelme.</w:t>
+      </w:r>
+      <w:r>
+        <w:rPr>
+          <w:rFonts w:ascii="Times New Roman" w:hAnsi="Times New Roman" w:cs="Times New Roman"/>
+          <w:sz w:val="24"/>
+        </w:rPr>
+        <w:t xml:space="preserve"> Egyik fő alapelve, hogy a biztonsági </w:t>
+      </w:r>
+      <w:proofErr w:type="gramStart"/>
+      <w:r>
+        <w:rPr>
+          <w:rFonts w:ascii="Times New Roman" w:hAnsi="Times New Roman" w:cs="Times New Roman"/>
+          <w:sz w:val="24"/>
+        </w:rPr>
+        <w:t>kontrollokat</w:t>
+      </w:r>
+      <w:proofErr w:type="gramEnd"/>
+      <w:r>
+        <w:rPr>
+          <w:rFonts w:ascii="Times New Roman" w:hAnsi="Times New Roman" w:cs="Times New Roman"/>
+          <w:sz w:val="24"/>
+        </w:rPr>
+        <w:t xml:space="preserve"> a kockázatelemzés alapján kell meghatározni, és nem pedig egy sablon alapján. Éppen ezért, az </w:t>
+      </w:r>
+      <w:r>
+        <w:rPr>
+          <w:rFonts w:ascii="Times New Roman" w:hAnsi="Times New Roman" w:cs="Times New Roman"/>
+          <w:sz w:val="24"/>
+        </w:rPr>
+        <w:t>ISO / IEC 27001</w:t>
+      </w:r>
+      <w:r>
+        <w:rPr>
+          <w:rFonts w:ascii="Times New Roman" w:hAnsi="Times New Roman" w:cs="Times New Roman"/>
+          <w:sz w:val="24"/>
+        </w:rPr>
+        <w:t xml:space="preserve"> rugalmasan alkalmazható bármilyen méretű vállalatra.</w:t>
+      </w:r>
+    </w:p>
+    <w:p>
+      <w:pPr>
+        <w:spacing w:after="0" w:line="360" w:lineRule="auto"/>
+        <w:ind w:firstLine="567"/>
+        <w:jc w:val="both"/>
+        <w:rPr>
+          <w:rFonts w:ascii="Times New Roman" w:hAnsi="Times New Roman" w:cs="Times New Roman"/>
+          <w:sz w:val="24"/>
+        </w:rPr>
+      </w:pPr>
+      <w:r>
+        <w:rPr>
+          <w:rFonts w:ascii="Times New Roman" w:hAnsi="Times New Roman" w:cs="Times New Roman"/>
+          <w:sz w:val="24"/>
+          <w:highlight w:val="red"/>
+        </w:rPr>
+        <w:t>TODO SZABVÁNYOK</w:t>
       </w:r>
     </w:p>
     <w:p>
@@ -4602,6 +5048,7 @@
           <w:color w:val="000000" w:themeColor="text1"/>
           <w:sz w:val="32"/>
         </w:rPr>
+        <w:lastRenderedPageBreak/>
         <w:t>2.</w:t>
       </w:r>
       <w:r>
@@ -4626,17 +5073,7 @@
           <w:color w:val="000000" w:themeColor="text1"/>
           <w:sz w:val="32"/>
         </w:rPr>
-        <w:t>Gyakori s</w:t>
-      </w:r>
-      <w:bookmarkStart w:id="12" w:name="_GoBack"/>
-      <w:bookmarkEnd w:id="12"/>
-      <w:r>
-        <w:rPr>
-          <w:rFonts w:ascii="Times New Roman" w:hAnsi="Times New Roman" w:cs="Times New Roman"/>
-          <w:color w:val="000000" w:themeColor="text1"/>
-          <w:sz w:val="32"/>
-        </w:rPr>
-        <w:t>érülékenységek a forráskódban</w:t>
+        <w:t>Gyakori sérülékenységek a forráskódban</w:t>
       </w:r>
     </w:p>
     <w:p>
@@ -4654,28 +5091,319 @@
           <w:rFonts w:ascii="Times New Roman" w:hAnsi="Times New Roman" w:cs="Times New Roman"/>
           <w:sz w:val="24"/>
         </w:rPr>
-        <w:t xml:space="preserve">A </w:t>
-      </w:r>
-      <w:r>
-        <w:rPr>
-          <w:rFonts w:ascii="Times New Roman" w:hAnsi="Times New Roman" w:cs="Times New Roman"/>
-          <w:sz w:val="24"/>
-        </w:rPr>
-        <w:t xml:space="preserve">következőkben </w:t>
-      </w:r>
-      <w:r>
-        <w:rPr>
-          <w:rFonts w:ascii="Times New Roman" w:hAnsi="Times New Roman" w:cs="Times New Roman"/>
-          <w:sz w:val="24"/>
-        </w:rPr>
-        <w:t xml:space="preserve">felsorolt sérülékenységek és következményeik jól mutatják, hogy mennyire fontos a kód biztonsága, és nagy kockázattal jár, ha ezekkel nem törődünk, vagy </w:t>
-      </w:r>
-      <w:r>
-        <w:rPr>
-          <w:rFonts w:ascii="Times New Roman" w:hAnsi="Times New Roman" w:cs="Times New Roman"/>
-          <w:sz w:val="24"/>
-        </w:rPr>
-        <w:t>nem megfelelően kezeljük.</w:t>
+        <w:t xml:space="preserve">Az </w:t>
+      </w:r>
+      <w:r>
+        <w:rPr>
+          <w:rFonts w:ascii="Times New Roman" w:hAnsi="Times New Roman" w:cs="Times New Roman"/>
+          <w:sz w:val="24"/>
+        </w:rPr>
+        <w:t>OWASP ASVS (</w:t>
+      </w:r>
+      <w:proofErr w:type="spellStart"/>
+      <w:r>
+        <w:rPr>
+          <w:rFonts w:ascii="Times New Roman" w:hAnsi="Times New Roman" w:cs="Times New Roman"/>
+          <w:sz w:val="24"/>
+        </w:rPr>
+        <w:t>Application</w:t>
+      </w:r>
+      <w:proofErr w:type="spellEnd"/>
+      <w:r>
+        <w:rPr>
+          <w:rFonts w:ascii="Times New Roman" w:hAnsi="Times New Roman" w:cs="Times New Roman"/>
+          <w:sz w:val="24"/>
+        </w:rPr>
+        <w:t xml:space="preserve"> </w:t>
+      </w:r>
+      <w:proofErr w:type="spellStart"/>
+      <w:r>
+        <w:rPr>
+          <w:rFonts w:ascii="Times New Roman" w:hAnsi="Times New Roman" w:cs="Times New Roman"/>
+          <w:sz w:val="24"/>
+        </w:rPr>
+        <w:t>Security</w:t>
+      </w:r>
+      <w:proofErr w:type="spellEnd"/>
+      <w:r>
+        <w:rPr>
+          <w:rFonts w:ascii="Times New Roman" w:hAnsi="Times New Roman" w:cs="Times New Roman"/>
+          <w:sz w:val="24"/>
+        </w:rPr>
+        <w:t xml:space="preserve"> </w:t>
+      </w:r>
+      <w:proofErr w:type="spellStart"/>
+      <w:r>
+        <w:rPr>
+          <w:rFonts w:ascii="Times New Roman" w:hAnsi="Times New Roman" w:cs="Times New Roman"/>
+          <w:sz w:val="24"/>
+        </w:rPr>
+        <w:t>Verification</w:t>
+      </w:r>
+      <w:proofErr w:type="spellEnd"/>
+      <w:r>
+        <w:rPr>
+          <w:rFonts w:ascii="Times New Roman" w:hAnsi="Times New Roman" w:cs="Times New Roman"/>
+          <w:sz w:val="24"/>
+        </w:rPr>
+        <w:t xml:space="preserve"> Standard</w:t>
+      </w:r>
+      <w:r>
+        <w:rPr>
+          <w:rFonts w:ascii="Times New Roman" w:hAnsi="Times New Roman" w:cs="Times New Roman"/>
+          <w:sz w:val="24"/>
+        </w:rPr>
+        <w:t xml:space="preserve">) </w:t>
+      </w:r>
+      <w:r>
+        <w:rPr>
+          <w:rFonts w:ascii="Times New Roman" w:hAnsi="Times New Roman" w:cs="Times New Roman"/>
+          <w:sz w:val="24"/>
+        </w:rPr>
+        <w:t>[</w:t>
+      </w:r>
+      <w:r>
+        <w:rPr>
+          <w:rFonts w:ascii="Times New Roman" w:hAnsi="Times New Roman" w:cs="Times New Roman"/>
+          <w:sz w:val="24"/>
+        </w:rPr>
+        <w:t>3</w:t>
+      </w:r>
+      <w:r>
+        <w:rPr>
+          <w:rFonts w:ascii="Times New Roman" w:hAnsi="Times New Roman" w:cs="Times New Roman"/>
+          <w:sz w:val="24"/>
+        </w:rPr>
+        <w:t>, 4</w:t>
+      </w:r>
+      <w:r>
+        <w:rPr>
+          <w:rFonts w:ascii="Times New Roman" w:hAnsi="Times New Roman" w:cs="Times New Roman"/>
+          <w:sz w:val="24"/>
+        </w:rPr>
+        <w:t>] szerint a legismertebb sérülékenysé</w:t>
+      </w:r>
+      <w:r>
+        <w:rPr>
+          <w:rFonts w:ascii="Times New Roman" w:hAnsi="Times New Roman" w:cs="Times New Roman"/>
+          <w:sz w:val="24"/>
+        </w:rPr>
+        <w:t xml:space="preserve">gek egy forráskódban </w:t>
+      </w:r>
+      <w:r>
+        <w:rPr>
+          <w:rFonts w:ascii="Times New Roman" w:hAnsi="Times New Roman" w:cs="Times New Roman"/>
+          <w:sz w:val="24"/>
+        </w:rPr>
+        <w:t>a következők</w:t>
+      </w:r>
+      <w:r>
+        <w:rPr>
+          <w:rFonts w:ascii="Times New Roman" w:hAnsi="Times New Roman" w:cs="Times New Roman"/>
+          <w:sz w:val="24"/>
+        </w:rPr>
+        <w:t xml:space="preserve">: </w:t>
+      </w:r>
+    </w:p>
+    <w:p>
+      <w:pPr>
+        <w:pStyle w:val="Listaszerbekezds"/>
+        <w:numPr>
+          <w:ilvl w:val="0"/>
+          <w:numId w:val="6"/>
+        </w:numPr>
+        <w:spacing w:after="0" w:line="360" w:lineRule="auto"/>
+        <w:jc w:val="both"/>
+        <w:rPr>
+          <w:rFonts w:ascii="Times New Roman" w:hAnsi="Times New Roman" w:cs="Times New Roman"/>
+          <w:sz w:val="24"/>
+        </w:rPr>
+      </w:pPr>
+      <w:r>
+        <w:rPr>
+          <w:rFonts w:ascii="Times New Roman" w:hAnsi="Times New Roman" w:cs="Times New Roman"/>
+          <w:sz w:val="24"/>
+        </w:rPr>
+        <w:t xml:space="preserve">Nem megfelelő </w:t>
+      </w:r>
+      <w:proofErr w:type="gramStart"/>
+      <w:r>
+        <w:rPr>
+          <w:rFonts w:ascii="Times New Roman" w:hAnsi="Times New Roman" w:cs="Times New Roman"/>
+          <w:sz w:val="24"/>
+        </w:rPr>
+        <w:t>input</w:t>
+      </w:r>
+      <w:proofErr w:type="gramEnd"/>
+      <w:r>
+        <w:rPr>
+          <w:rFonts w:ascii="Times New Roman" w:hAnsi="Times New Roman" w:cs="Times New Roman"/>
+          <w:sz w:val="24"/>
+        </w:rPr>
+        <w:t xml:space="preserve"> ellenőrzés</w:t>
+      </w:r>
+    </w:p>
+    <w:p>
+      <w:pPr>
+        <w:pStyle w:val="Listaszerbekezds"/>
+        <w:numPr>
+          <w:ilvl w:val="0"/>
+          <w:numId w:val="6"/>
+        </w:numPr>
+        <w:spacing w:after="0" w:line="360" w:lineRule="auto"/>
+        <w:jc w:val="both"/>
+        <w:rPr>
+          <w:rFonts w:ascii="Times New Roman" w:hAnsi="Times New Roman" w:cs="Times New Roman"/>
+          <w:sz w:val="24"/>
+        </w:rPr>
+      </w:pPr>
+      <w:r>
+        <w:rPr>
+          <w:rFonts w:ascii="Times New Roman" w:hAnsi="Times New Roman" w:cs="Times New Roman"/>
+          <w:sz w:val="24"/>
+        </w:rPr>
+        <w:t>Hitelesítés és jelszókezelés</w:t>
+      </w:r>
+    </w:p>
+    <w:p>
+      <w:pPr>
+        <w:pStyle w:val="Listaszerbekezds"/>
+        <w:numPr>
+          <w:ilvl w:val="0"/>
+          <w:numId w:val="6"/>
+        </w:numPr>
+        <w:spacing w:after="0" w:line="360" w:lineRule="auto"/>
+        <w:jc w:val="both"/>
+        <w:rPr>
+          <w:rFonts w:ascii="Times New Roman" w:hAnsi="Times New Roman" w:cs="Times New Roman"/>
+          <w:sz w:val="24"/>
+        </w:rPr>
+      </w:pPr>
+      <w:r>
+        <w:rPr>
+          <w:rFonts w:ascii="Times New Roman" w:hAnsi="Times New Roman" w:cs="Times New Roman"/>
+          <w:sz w:val="24"/>
+        </w:rPr>
+        <w:t>Munkamenet és jogosultság kezelés</w:t>
+      </w:r>
+    </w:p>
+    <w:p>
+      <w:pPr>
+        <w:pStyle w:val="Listaszerbekezds"/>
+        <w:numPr>
+          <w:ilvl w:val="0"/>
+          <w:numId w:val="6"/>
+        </w:numPr>
+        <w:spacing w:after="0" w:line="360" w:lineRule="auto"/>
+        <w:jc w:val="both"/>
+        <w:rPr>
+          <w:rFonts w:ascii="Times New Roman" w:hAnsi="Times New Roman" w:cs="Times New Roman"/>
+          <w:sz w:val="24"/>
+        </w:rPr>
+      </w:pPr>
+      <w:r>
+        <w:rPr>
+          <w:rFonts w:ascii="Times New Roman" w:hAnsi="Times New Roman" w:cs="Times New Roman"/>
+          <w:sz w:val="24"/>
+        </w:rPr>
+        <w:t>Kimenet kódolása</w:t>
+      </w:r>
+    </w:p>
+    <w:p>
+      <w:pPr>
+        <w:pStyle w:val="Listaszerbekezds"/>
+        <w:numPr>
+          <w:ilvl w:val="0"/>
+          <w:numId w:val="6"/>
+        </w:numPr>
+        <w:spacing w:after="0" w:line="360" w:lineRule="auto"/>
+        <w:jc w:val="both"/>
+        <w:rPr>
+          <w:rFonts w:ascii="Times New Roman" w:hAnsi="Times New Roman" w:cs="Times New Roman"/>
+          <w:sz w:val="24"/>
+        </w:rPr>
+      </w:pPr>
+      <w:r>
+        <w:rPr>
+          <w:rFonts w:ascii="Times New Roman" w:hAnsi="Times New Roman" w:cs="Times New Roman"/>
+          <w:sz w:val="24"/>
+        </w:rPr>
+        <w:t>Rendszerkonfiguráció</w:t>
+      </w:r>
+    </w:p>
+    <w:p>
+      <w:pPr>
+        <w:pStyle w:val="Listaszerbekezds"/>
+        <w:numPr>
+          <w:ilvl w:val="0"/>
+          <w:numId w:val="6"/>
+        </w:numPr>
+        <w:spacing w:after="0" w:line="360" w:lineRule="auto"/>
+        <w:jc w:val="both"/>
+        <w:rPr>
+          <w:rFonts w:ascii="Times New Roman" w:hAnsi="Times New Roman" w:cs="Times New Roman"/>
+          <w:sz w:val="24"/>
+        </w:rPr>
+      </w:pPr>
+      <w:r>
+        <w:rPr>
+          <w:rFonts w:ascii="Times New Roman" w:hAnsi="Times New Roman" w:cs="Times New Roman"/>
+          <w:sz w:val="24"/>
+        </w:rPr>
+        <w:t>Adatvédelem</w:t>
+      </w:r>
+    </w:p>
+    <w:p>
+      <w:pPr>
+        <w:pStyle w:val="Listaszerbekezds"/>
+        <w:numPr>
+          <w:ilvl w:val="0"/>
+          <w:numId w:val="6"/>
+        </w:numPr>
+        <w:spacing w:after="0" w:line="360" w:lineRule="auto"/>
+        <w:jc w:val="both"/>
+        <w:rPr>
+          <w:rFonts w:ascii="Times New Roman" w:hAnsi="Times New Roman" w:cs="Times New Roman"/>
+          <w:sz w:val="24"/>
+        </w:rPr>
+      </w:pPr>
+      <w:r>
+        <w:rPr>
+          <w:rFonts w:ascii="Times New Roman" w:hAnsi="Times New Roman" w:cs="Times New Roman"/>
+          <w:sz w:val="24"/>
+        </w:rPr>
+        <w:t>Adatbázis biztonság</w:t>
+      </w:r>
+    </w:p>
+    <w:p>
+      <w:pPr>
+        <w:pStyle w:val="Listaszerbekezds"/>
+        <w:numPr>
+          <w:ilvl w:val="0"/>
+          <w:numId w:val="6"/>
+        </w:numPr>
+        <w:spacing w:after="0" w:line="360" w:lineRule="auto"/>
+        <w:jc w:val="both"/>
+        <w:rPr>
+          <w:rFonts w:ascii="Times New Roman" w:hAnsi="Times New Roman" w:cs="Times New Roman"/>
+          <w:sz w:val="24"/>
+        </w:rPr>
+      </w:pPr>
+      <w:proofErr w:type="gramStart"/>
+      <w:r>
+        <w:rPr>
+          <w:rFonts w:ascii="Times New Roman" w:hAnsi="Times New Roman" w:cs="Times New Roman"/>
+          <w:sz w:val="24"/>
+        </w:rPr>
+        <w:t>Fájl</w:t>
+      </w:r>
+      <w:proofErr w:type="gramEnd"/>
+      <w:r>
+        <w:rPr>
+          <w:rFonts w:ascii="Times New Roman" w:hAnsi="Times New Roman" w:cs="Times New Roman"/>
+          <w:sz w:val="24"/>
+        </w:rPr>
+        <w:t xml:space="preserve"> vagy memóriakezelés</w:t>
       </w:r>
     </w:p>
     <w:p>
@@ -4693,104 +5421,7 @@
           <w:rFonts w:ascii="Times New Roman" w:hAnsi="Times New Roman" w:cs="Times New Roman"/>
           <w:sz w:val="24"/>
         </w:rPr>
-        <w:t xml:space="preserve">Az </w:t>
-      </w:r>
-      <w:r>
-        <w:rPr>
-          <w:rFonts w:ascii="Times New Roman" w:hAnsi="Times New Roman" w:cs="Times New Roman"/>
-          <w:sz w:val="24"/>
-        </w:rPr>
-        <w:t>OWASP ASVS (</w:t>
-      </w:r>
-      <w:proofErr w:type="spellStart"/>
-      <w:r>
-        <w:rPr>
-          <w:rFonts w:ascii="Times New Roman" w:hAnsi="Times New Roman" w:cs="Times New Roman"/>
-          <w:sz w:val="24"/>
-        </w:rPr>
-        <w:t>Application</w:t>
-      </w:r>
-      <w:proofErr w:type="spellEnd"/>
-      <w:r>
-        <w:rPr>
-          <w:rFonts w:ascii="Times New Roman" w:hAnsi="Times New Roman" w:cs="Times New Roman"/>
-          <w:sz w:val="24"/>
-        </w:rPr>
-        <w:t xml:space="preserve"> </w:t>
-      </w:r>
-      <w:proofErr w:type="spellStart"/>
-      <w:r>
-        <w:rPr>
-          <w:rFonts w:ascii="Times New Roman" w:hAnsi="Times New Roman" w:cs="Times New Roman"/>
-          <w:sz w:val="24"/>
-        </w:rPr>
-        <w:t>Security</w:t>
-      </w:r>
-      <w:proofErr w:type="spellEnd"/>
-      <w:r>
-        <w:rPr>
-          <w:rFonts w:ascii="Times New Roman" w:hAnsi="Times New Roman" w:cs="Times New Roman"/>
-          <w:sz w:val="24"/>
-        </w:rPr>
-        <w:t xml:space="preserve"> </w:t>
-      </w:r>
-      <w:proofErr w:type="spellStart"/>
-      <w:r>
-        <w:rPr>
-          <w:rFonts w:ascii="Times New Roman" w:hAnsi="Times New Roman" w:cs="Times New Roman"/>
-          <w:sz w:val="24"/>
-        </w:rPr>
-        <w:t>Verification</w:t>
-      </w:r>
-      <w:proofErr w:type="spellEnd"/>
-      <w:r>
-        <w:rPr>
-          <w:rFonts w:ascii="Times New Roman" w:hAnsi="Times New Roman" w:cs="Times New Roman"/>
-          <w:sz w:val="24"/>
-        </w:rPr>
-        <w:t xml:space="preserve"> Standard</w:t>
-      </w:r>
-      <w:r>
-        <w:rPr>
-          <w:rFonts w:ascii="Times New Roman" w:hAnsi="Times New Roman" w:cs="Times New Roman"/>
-          <w:sz w:val="24"/>
-        </w:rPr>
-        <w:t xml:space="preserve">) </w:t>
-      </w:r>
-      <w:r>
-        <w:rPr>
-          <w:rFonts w:ascii="Times New Roman" w:hAnsi="Times New Roman" w:cs="Times New Roman"/>
-          <w:sz w:val="24"/>
-        </w:rPr>
-        <w:t>[</w:t>
-      </w:r>
-      <w:r>
-        <w:rPr>
-          <w:rFonts w:ascii="Times New Roman" w:hAnsi="Times New Roman" w:cs="Times New Roman"/>
-          <w:sz w:val="24"/>
-        </w:rPr>
-        <w:t>3</w:t>
-      </w:r>
-      <w:r>
-        <w:rPr>
-          <w:rFonts w:ascii="Times New Roman" w:hAnsi="Times New Roman" w:cs="Times New Roman"/>
-          <w:sz w:val="24"/>
-        </w:rPr>
-        <w:t>, 4</w:t>
-      </w:r>
-      <w:r>
-        <w:rPr>
-          <w:rFonts w:ascii="Times New Roman" w:hAnsi="Times New Roman" w:cs="Times New Roman"/>
-          <w:sz w:val="24"/>
-        </w:rPr>
-        <w:t>] szerint a következők a legismertebb sérülékenysé</w:t>
-      </w:r>
-      <w:r>
-        <w:rPr>
-          <w:rFonts w:ascii="Times New Roman" w:hAnsi="Times New Roman" w:cs="Times New Roman"/>
-          <w:sz w:val="24"/>
-        </w:rPr>
-        <w:t>gek egy forráskódban.</w:t>
+        <w:t>A következőkben bemutatott sérülékenységek és azok következményeik jól szemléltetik, hogy mennyire fontos a kód biztonsága. Amennyiben ezek figyelmen kívül maradnak, úgy komoly kockázatot jelenthetnek a rendszerek biztonságára nézve.</w:t>
       </w:r>
     </w:p>
     <w:p>
@@ -4810,15 +5441,7 @@
           <w:color w:val="000000" w:themeColor="text1"/>
           <w:sz w:val="28"/>
         </w:rPr>
-        <w:t xml:space="preserve">2.2.1. </w:t>
-      </w:r>
-      <w:r>
-        <w:rPr>
-          <w:rFonts w:ascii="Times New Roman" w:hAnsi="Times New Roman" w:cs="Times New Roman"/>
-          <w:color w:val="000000" w:themeColor="text1"/>
-          <w:sz w:val="28"/>
-        </w:rPr>
-        <w:t xml:space="preserve">Nem megfelelő </w:t>
+        <w:t xml:space="preserve">2.2.1. Nem megfelelő </w:t>
       </w:r>
       <w:proofErr w:type="gramStart"/>
       <w:r>
@@ -4888,7 +5511,14 @@
           <w:rFonts w:ascii="Times New Roman" w:hAnsi="Times New Roman" w:cs="Times New Roman"/>
           <w:sz w:val="24"/>
         </w:rPr>
-        <w:t xml:space="preserve">. Ezt </w:t>
+        <w:t>. Ez</w:t>
+      </w:r>
+      <w:r>
+        <w:rPr>
+          <w:rFonts w:ascii="Times New Roman" w:hAnsi="Times New Roman" w:cs="Times New Roman"/>
+          <w:sz w:val="24"/>
+        </w:rPr>
+        <w:t xml:space="preserve"> </w:t>
       </w:r>
       <w:proofErr w:type="gramStart"/>
       <w:r>
@@ -4942,6 +5572,30 @@
           <w:sz w:val="24"/>
         </w:rPr>
         <w:t>ekkel hozzájut az adatbázisban tárolt adatokhoz, melyeket könnyedén módosíthatja vagy törölheti.</w:t>
+      </w:r>
+    </w:p>
+    <w:p>
+      <w:pPr>
+        <w:spacing w:after="0" w:line="360" w:lineRule="auto"/>
+        <w:jc w:val="both"/>
+        <w:rPr>
+          <w:rFonts w:ascii="Times New Roman" w:hAnsi="Times New Roman" w:cs="Times New Roman"/>
+          <w:sz w:val="24"/>
+        </w:rPr>
+      </w:pPr>
+      <w:r>
+        <w:rPr>
+          <w:rFonts w:ascii="Times New Roman" w:hAnsi="Times New Roman" w:cs="Times New Roman"/>
+          <w:sz w:val="24"/>
+        </w:rPr>
+        <w:t>E</w:t>
+      </w:r>
+      <w:r>
+        <w:rPr>
+          <w:rFonts w:ascii="Times New Roman" w:hAnsi="Times New Roman" w:cs="Times New Roman"/>
+          <w:sz w:val="24"/>
+        </w:rPr>
+        <w:t xml:space="preserve"> mellett hasonló elven alapul</w:t>
       </w:r>
     </w:p>
     <w:p>
@@ -4963,44 +5617,7 @@
           <w:sz w:val="28"/>
           <w:szCs w:val="28"/>
         </w:rPr>
-        <w:lastRenderedPageBreak/>
-        <w:t>2.2.</w:t>
-      </w:r>
-      <w:r>
-        <w:rPr>
-          <w:rFonts w:ascii="Times New Roman" w:hAnsi="Times New Roman" w:cs="Times New Roman"/>
-          <w:color w:val="000000" w:themeColor="text1"/>
-          <w:sz w:val="28"/>
-          <w:szCs w:val="28"/>
-        </w:rPr>
-        <w:t>2</w:t>
-      </w:r>
-      <w:r>
-        <w:rPr>
-          <w:rFonts w:ascii="Times New Roman" w:hAnsi="Times New Roman" w:cs="Times New Roman"/>
-          <w:color w:val="000000" w:themeColor="text1"/>
-          <w:sz w:val="28"/>
-          <w:szCs w:val="28"/>
-        </w:rPr>
-        <w:t xml:space="preserve">. </w:t>
-      </w:r>
-      <w:r>
-        <w:rPr>
-          <w:rFonts w:ascii="Times New Roman" w:hAnsi="Times New Roman" w:cs="Times New Roman"/>
-          <w:color w:val="000000" w:themeColor="text1"/>
-          <w:sz w:val="28"/>
-          <w:szCs w:val="28"/>
-        </w:rPr>
-        <w:t>Rossz h</w:t>
-      </w:r>
-      <w:r>
-        <w:rPr>
-          <w:rFonts w:ascii="Times New Roman" w:hAnsi="Times New Roman" w:cs="Times New Roman"/>
-          <w:color w:val="000000" w:themeColor="text1"/>
-          <w:sz w:val="28"/>
-          <w:szCs w:val="28"/>
-        </w:rPr>
-        <w:t>itelesítés és jelszókezelés</w:t>
+        <w:t>2.2.2. Rossz hitelesítés és jelszókezelés</w:t>
       </w:r>
     </w:p>
     <w:p>
@@ -5031,43 +5648,7 @@
           <w:sz w:val="28"/>
           <w:szCs w:val="28"/>
         </w:rPr>
-        <w:t>2.2.</w:t>
-      </w:r>
-      <w:r>
-        <w:rPr>
-          <w:rFonts w:ascii="Times New Roman" w:hAnsi="Times New Roman" w:cs="Times New Roman"/>
-          <w:color w:val="000000" w:themeColor="text1"/>
-          <w:sz w:val="28"/>
-          <w:szCs w:val="28"/>
-        </w:rPr>
-        <w:t>3</w:t>
-      </w:r>
-      <w:r>
-        <w:rPr>
-          <w:rFonts w:ascii="Times New Roman" w:hAnsi="Times New Roman" w:cs="Times New Roman"/>
-          <w:color w:val="000000" w:themeColor="text1"/>
-          <w:sz w:val="28"/>
-          <w:szCs w:val="28"/>
-        </w:rPr>
-        <w:t xml:space="preserve">. </w:t>
-      </w:r>
-      <w:r>
-        <w:rPr>
-          <w:rFonts w:ascii="Times New Roman" w:hAnsi="Times New Roman" w:cs="Times New Roman"/>
-          <w:color w:val="000000" w:themeColor="text1"/>
-          <w:sz w:val="28"/>
-          <w:szCs w:val="28"/>
-        </w:rPr>
-        <w:t>Hibás m</w:t>
-      </w:r>
-      <w:r>
-        <w:rPr>
-          <w:rFonts w:ascii="Times New Roman" w:hAnsi="Times New Roman" w:cs="Times New Roman"/>
-          <w:color w:val="000000" w:themeColor="text1"/>
-          <w:sz w:val="28"/>
-          <w:szCs w:val="28"/>
-        </w:rPr>
-        <w:t>unkamenet és jogosultság kezelés</w:t>
+        <w:t>2.2.3. Hibás munkamenet és jogosultság kezelés</w:t>
       </w:r>
     </w:p>
     <w:p>
@@ -5122,7 +5703,8 @@
           <w:sz w:val="28"/>
           <w:szCs w:val="28"/>
         </w:rPr>
-        <w:t>2.2.</w:t>
+        <w:lastRenderedPageBreak/>
+        <w:t xml:space="preserve">2.2.4. Kimenet </w:t>
       </w:r>
       <w:r>
         <w:rPr>
@@ -5131,7 +5713,7 @@
           <w:sz w:val="28"/>
           <w:szCs w:val="28"/>
         </w:rPr>
-        <w:t>4</w:t>
+        <w:t>nem megfelelő</w:t>
       </w:r>
       <w:r>
         <w:rPr>
@@ -5140,34 +5722,7 @@
           <w:sz w:val="28"/>
           <w:szCs w:val="28"/>
         </w:rPr>
-        <w:t xml:space="preserve">. Kimenet </w:t>
-      </w:r>
-      <w:r>
-        <w:rPr>
-          <w:rFonts w:ascii="Times New Roman" w:hAnsi="Times New Roman" w:cs="Times New Roman"/>
-          <w:color w:val="000000" w:themeColor="text1"/>
-          <w:sz w:val="28"/>
-          <w:szCs w:val="28"/>
-        </w:rPr>
-        <w:t>nem megfelelő</w:t>
-      </w:r>
-      <w:r>
-        <w:rPr>
-          <w:rFonts w:ascii="Times New Roman" w:hAnsi="Times New Roman" w:cs="Times New Roman"/>
-          <w:color w:val="000000" w:themeColor="text1"/>
-          <w:sz w:val="28"/>
-          <w:szCs w:val="28"/>
-        </w:rPr>
-        <w:t xml:space="preserve"> </w:t>
-      </w:r>
-      <w:r>
-        <w:rPr>
-          <w:rFonts w:ascii="Times New Roman" w:hAnsi="Times New Roman" w:cs="Times New Roman"/>
-          <w:color w:val="000000" w:themeColor="text1"/>
-          <w:sz w:val="28"/>
-          <w:szCs w:val="28"/>
-        </w:rPr>
-        <w:t>kódolása</w:t>
+        <w:t xml:space="preserve"> kódolása</w:t>
       </w:r>
     </w:p>
     <w:p>
@@ -5238,43 +5793,7 @@
           <w:sz w:val="28"/>
           <w:szCs w:val="28"/>
         </w:rPr>
-        <w:t>2.2.</w:t>
-      </w:r>
-      <w:r>
-        <w:rPr>
-          <w:rFonts w:ascii="Times New Roman" w:hAnsi="Times New Roman" w:cs="Times New Roman"/>
-          <w:color w:val="000000" w:themeColor="text1"/>
-          <w:sz w:val="28"/>
-          <w:szCs w:val="28"/>
-        </w:rPr>
-        <w:t>5</w:t>
-      </w:r>
-      <w:r>
-        <w:rPr>
-          <w:rFonts w:ascii="Times New Roman" w:hAnsi="Times New Roman" w:cs="Times New Roman"/>
-          <w:color w:val="000000" w:themeColor="text1"/>
-          <w:sz w:val="28"/>
-          <w:szCs w:val="28"/>
-        </w:rPr>
-        <w:t xml:space="preserve">. </w:t>
-      </w:r>
-      <w:r>
-        <w:rPr>
-          <w:rFonts w:ascii="Times New Roman" w:hAnsi="Times New Roman" w:cs="Times New Roman"/>
-          <w:color w:val="000000" w:themeColor="text1"/>
-          <w:sz w:val="28"/>
-          <w:szCs w:val="28"/>
-        </w:rPr>
-        <w:t>Rossz r</w:t>
-      </w:r>
-      <w:r>
-        <w:rPr>
-          <w:rFonts w:ascii="Times New Roman" w:hAnsi="Times New Roman" w:cs="Times New Roman"/>
-          <w:color w:val="000000" w:themeColor="text1"/>
-          <w:sz w:val="28"/>
-          <w:szCs w:val="28"/>
-        </w:rPr>
-        <w:t>endszerkonfiguráció</w:t>
+        <w:t>2.2.5. Rossz rendszerkonfiguráció</w:t>
       </w:r>
     </w:p>
     <w:p>
@@ -5305,61 +5824,7 @@
           <w:sz w:val="28"/>
           <w:szCs w:val="28"/>
         </w:rPr>
-        <w:t>2.2.</w:t>
-      </w:r>
-      <w:r>
-        <w:rPr>
-          <w:rFonts w:ascii="Times New Roman" w:hAnsi="Times New Roman" w:cs="Times New Roman"/>
-          <w:color w:val="000000" w:themeColor="text1"/>
-          <w:sz w:val="28"/>
-          <w:szCs w:val="28"/>
-        </w:rPr>
-        <w:t>6</w:t>
-      </w:r>
-      <w:r>
-        <w:rPr>
-          <w:rFonts w:ascii="Times New Roman" w:hAnsi="Times New Roman" w:cs="Times New Roman"/>
-          <w:color w:val="000000" w:themeColor="text1"/>
-          <w:sz w:val="28"/>
-          <w:szCs w:val="28"/>
-        </w:rPr>
-        <w:t xml:space="preserve">. </w:t>
-      </w:r>
-      <w:r>
-        <w:rPr>
-          <w:rFonts w:ascii="Times New Roman" w:hAnsi="Times New Roman" w:cs="Times New Roman"/>
-          <w:color w:val="000000" w:themeColor="text1"/>
-          <w:sz w:val="28"/>
-          <w:szCs w:val="28"/>
-        </w:rPr>
-        <w:t>Gyenge a</w:t>
-      </w:r>
-      <w:r>
-        <w:rPr>
-          <w:rFonts w:ascii="Times New Roman" w:hAnsi="Times New Roman" w:cs="Times New Roman"/>
-          <w:color w:val="000000" w:themeColor="text1"/>
-          <w:sz w:val="28"/>
-          <w:szCs w:val="28"/>
-        </w:rPr>
-        <w:t>datvédelem</w:t>
-      </w:r>
-      <w:r>
-        <w:rPr>
-          <w:rFonts w:ascii="Times New Roman" w:hAnsi="Times New Roman" w:cs="Times New Roman"/>
-          <w:color w:val="000000" w:themeColor="text1"/>
-          <w:sz w:val="28"/>
-          <w:szCs w:val="28"/>
-        </w:rPr>
-        <w:t xml:space="preserve"> és a</w:t>
-      </w:r>
-      <w:r>
-        <w:rPr>
-          <w:rFonts w:ascii="Times New Roman" w:hAnsi="Times New Roman" w:cs="Times New Roman"/>
-          <w:color w:val="000000" w:themeColor="text1"/>
-          <w:sz w:val="28"/>
-          <w:szCs w:val="28"/>
-        </w:rPr>
-        <w:t>datbázis biztonság</w:t>
+        <w:t>2.2.6. Gyenge adatvédelem</w:t>
       </w:r>
     </w:p>
     <w:p>
@@ -5382,13 +5847,6 @@
           <w:sz w:val="24"/>
         </w:rPr>
         <w:t xml:space="preserve"> </w:t>
-      </w:r>
-      <w:r>
-        <w:rPr>
-          <w:rFonts w:ascii="Times New Roman" w:hAnsi="Times New Roman" w:cs="Times New Roman"/>
-          <w:sz w:val="24"/>
-        </w:rPr>
-        <w:t>Lekérdezések, érzékeny adatok helytelen kezelése adatvesztéshez vagy SQL injekcióhoz vezethet.</w:t>
       </w:r>
     </w:p>
     <w:p>
@@ -5437,18 +5895,36 @@
           <w:sz w:val="28"/>
           <w:szCs w:val="28"/>
         </w:rPr>
-        <w:t xml:space="preserve">Nem megfelelő </w:t>
-      </w:r>
-      <w:proofErr w:type="gramStart"/>
-      <w:r>
+        <w:t>Nem megfelelő adatbázis biztonság</w:t>
+      </w:r>
+    </w:p>
+    <w:p>
+      <w:pPr>
+        <w:rPr>
+          <w:rFonts w:ascii="Times New Roman" w:hAnsi="Times New Roman" w:cs="Times New Roman"/>
+          <w:sz w:val="24"/>
+        </w:rPr>
+      </w:pPr>
+      <w:r>
+        <w:rPr>
+          <w:rFonts w:ascii="Times New Roman" w:hAnsi="Times New Roman" w:cs="Times New Roman"/>
+          <w:sz w:val="24"/>
+        </w:rPr>
+        <w:t>Lekérdezések, érzékeny adatok helytelen kezelése adatvesztéshez vagy SQL injekcióhoz vezethet.</w:t>
+      </w:r>
+    </w:p>
+    <w:p>
+      <w:pPr>
+        <w:pStyle w:val="Cmsor3"/>
+        <w:spacing w:before="240" w:after="120" w:line="360" w:lineRule="auto"/>
+        <w:jc w:val="both"/>
         <w:rPr>
           <w:rFonts w:ascii="Times New Roman" w:hAnsi="Times New Roman" w:cs="Times New Roman"/>
           <w:color w:val="000000" w:themeColor="text1"/>
           <w:sz w:val="28"/>
           <w:szCs w:val="28"/>
         </w:rPr>
-        <w:t>f</w:t>
-      </w:r>
+      </w:pPr>
       <w:r>
         <w:rPr>
           <w:rFonts w:ascii="Times New Roman" w:hAnsi="Times New Roman" w:cs="Times New Roman"/>
@@ -5456,9 +5932,8 @@
           <w:sz w:val="28"/>
           <w:szCs w:val="28"/>
         </w:rPr>
-        <w:t>ájl</w:t>
-      </w:r>
-      <w:proofErr w:type="gramEnd"/>
+        <w:t>2.2.</w:t>
+      </w:r>
       <w:r>
         <w:rPr>
           <w:rFonts w:ascii="Times New Roman" w:hAnsi="Times New Roman" w:cs="Times New Roman"/>
@@ -5466,6 +5941,53 @@
           <w:sz w:val="28"/>
           <w:szCs w:val="28"/>
         </w:rPr>
+        <w:t>7</w:t>
+      </w:r>
+      <w:r>
+        <w:rPr>
+          <w:rFonts w:ascii="Times New Roman" w:hAnsi="Times New Roman" w:cs="Times New Roman"/>
+          <w:color w:val="000000" w:themeColor="text1"/>
+          <w:sz w:val="28"/>
+          <w:szCs w:val="28"/>
+        </w:rPr>
+        <w:t>.</w:t>
+      </w:r>
+      <w:r>
+        <w:rPr>
+          <w:rFonts w:ascii="Times New Roman" w:hAnsi="Times New Roman" w:cs="Times New Roman"/>
+          <w:color w:val="000000" w:themeColor="text1"/>
+          <w:sz w:val="28"/>
+          <w:szCs w:val="28"/>
+        </w:rPr>
+        <w:t>Rossz</w:t>
+      </w:r>
+      <w:r>
+        <w:rPr>
+          <w:rFonts w:ascii="Times New Roman" w:hAnsi="Times New Roman" w:cs="Times New Roman"/>
+          <w:color w:val="000000" w:themeColor="text1"/>
+          <w:sz w:val="28"/>
+          <w:szCs w:val="28"/>
+        </w:rPr>
+        <w:t xml:space="preserve"> </w:t>
+      </w:r>
+      <w:proofErr w:type="gramStart"/>
+      <w:r>
+        <w:rPr>
+          <w:rFonts w:ascii="Times New Roman" w:hAnsi="Times New Roman" w:cs="Times New Roman"/>
+          <w:color w:val="000000" w:themeColor="text1"/>
+          <w:sz w:val="28"/>
+          <w:szCs w:val="28"/>
+        </w:rPr>
+        <w:t>fájl</w:t>
+      </w:r>
+      <w:proofErr w:type="gramEnd"/>
+      <w:r>
+        <w:rPr>
+          <w:rFonts w:ascii="Times New Roman" w:hAnsi="Times New Roman" w:cs="Times New Roman"/>
+          <w:color w:val="000000" w:themeColor="text1"/>
+          <w:sz w:val="28"/>
+          <w:szCs w:val="28"/>
+        </w:rPr>
         <w:t xml:space="preserve"> vagy memóriakezelés</w:t>
       </w:r>
     </w:p>
@@ -5533,16 +6055,6 @@
         </w:rPr>
         <w:t xml:space="preserve"> (túlterheléses) támadások számára</w:t>
       </w:r>
-    </w:p>
-    <w:p>
-      <w:pPr>
-        <w:spacing w:after="0" w:line="360" w:lineRule="auto"/>
-        <w:jc w:val="both"/>
-        <w:rPr>
-          <w:rFonts w:ascii="Times New Roman" w:hAnsi="Times New Roman" w:cs="Times New Roman"/>
-          <w:sz w:val="24"/>
-        </w:rPr>
-      </w:pPr>
     </w:p>
     <w:p>
       <w:pPr>
@@ -5562,7 +6074,6 @@
           <w:color w:val="000000" w:themeColor="text1"/>
           <w:sz w:val="32"/>
         </w:rPr>
-        <w:lastRenderedPageBreak/>
         <w:t>2.</w:t>
       </w:r>
       <w:r>
@@ -6983,7 +7494,23 @@
             <w:rFonts w:ascii="Times New Roman" w:hAnsi="Times New Roman" w:cs="Times New Roman"/>
             <w:sz w:val="24"/>
           </w:rPr>
-          <w:t>https://owasp.org/www-project-application-security-verification-standard/</w:t>
+          <w:t>https://owasp.org/</w:t>
+        </w:r>
+        <w:r>
+          <w:rPr>
+            <w:rStyle w:val="Hiperhivatkozs"/>
+            <w:rFonts w:ascii="Times New Roman" w:hAnsi="Times New Roman" w:cs="Times New Roman"/>
+            <w:sz w:val="24"/>
+          </w:rPr>
+          <w:t>w</w:t>
+        </w:r>
+        <w:r>
+          <w:rPr>
+            <w:rStyle w:val="Hiperhivatkozs"/>
+            <w:rFonts w:ascii="Times New Roman" w:hAnsi="Times New Roman" w:cs="Times New Roman"/>
+            <w:sz w:val="24"/>
+          </w:rPr>
+          <w:t>ww-project-application-security-verification-standard/</w:t>
         </w:r>
       </w:hyperlink>
       <w:r>
@@ -7598,14 +8125,7 @@
           <w:rFonts w:ascii="Times New Roman" w:hAnsi="Times New Roman" w:cs="Times New Roman"/>
           <w:sz w:val="24"/>
         </w:rPr>
-        <w:t xml:space="preserve"> Blog</w:t>
-      </w:r>
-      <w:r>
-        <w:rPr>
-          <w:rFonts w:ascii="Times New Roman" w:hAnsi="Times New Roman" w:cs="Times New Roman"/>
-          <w:sz w:val="24"/>
-        </w:rPr>
-        <w:t xml:space="preserve">: </w:t>
+        <w:t xml:space="preserve"> Blog: </w:t>
       </w:r>
       <w:proofErr w:type="spellStart"/>
       <w:r>
@@ -8149,7 +8669,7 @@
           <w:rPr>
             <w:noProof/>
           </w:rPr>
-          <w:t>7</w:t>
+          <w:t>16</w:t>
         </w:r>
         <w:r>
           <w:fldChar w:fldCharType="end"/>
@@ -8415,9 +8935,9 @@
     </w:lvl>
   </w:abstractNum>
   <w:abstractNum w:abstractNumId="1" w15:restartNumberingAfterBreak="0">
-    <w:nsid w:val="5CF43D07"/>
+    <w:nsid w:val="380F5A84"/>
     <w:multiLevelType w:val="hybridMultilevel"/>
-    <w:tmpl w:val="5F7A2B70"/>
+    <w:tmpl w:val="64BE4212"/>
     <w:lvl w:ilvl="0" w:tplc="040E0001">
       <w:start w:val="1"/>
       <w:numFmt w:val="bullet"/>
@@ -8528,9 +9048,9 @@
     </w:lvl>
   </w:abstractNum>
   <w:abstractNum w:abstractNumId="2" w15:restartNumberingAfterBreak="0">
-    <w:nsid w:val="652F768E"/>
+    <w:nsid w:val="5CF43D07"/>
     <w:multiLevelType w:val="hybridMultilevel"/>
-    <w:tmpl w:val="CB38C9E8"/>
+    <w:tmpl w:val="5F7A2B70"/>
     <w:lvl w:ilvl="0" w:tplc="040E0001">
       <w:start w:val="1"/>
       <w:numFmt w:val="bullet"/>
@@ -8641,16 +9161,16 @@
     </w:lvl>
   </w:abstractNum>
   <w:abstractNum w:abstractNumId="3" w15:restartNumberingAfterBreak="0">
-    <w:nsid w:val="706233BB"/>
+    <w:nsid w:val="652F768E"/>
     <w:multiLevelType w:val="hybridMultilevel"/>
-    <w:tmpl w:val="1714CECE"/>
+    <w:tmpl w:val="CB38C9E8"/>
     <w:lvl w:ilvl="0" w:tplc="040E0001">
       <w:start w:val="1"/>
       <w:numFmt w:val="bullet"/>
       <w:lvlText w:val=""/>
       <w:lvlJc w:val="left"/>
       <w:pPr>
-        <w:ind w:left="1428" w:hanging="360"/>
+        <w:ind w:left="1287" w:hanging="360"/>
       </w:pPr>
       <w:rPr>
         <w:rFonts w:ascii="Symbol" w:hAnsi="Symbol" w:hint="default"/>
@@ -8662,7 +9182,7 @@
       <w:lvlText w:val="o"/>
       <w:lvlJc w:val="left"/>
       <w:pPr>
-        <w:ind w:left="2148" w:hanging="360"/>
+        <w:ind w:left="2007" w:hanging="360"/>
       </w:pPr>
       <w:rPr>
         <w:rFonts w:ascii="Courier New" w:hAnsi="Courier New" w:cs="Courier New" w:hint="default"/>
@@ -8674,7 +9194,7 @@
       <w:lvlText w:val=""/>
       <w:lvlJc w:val="left"/>
       <w:pPr>
-        <w:ind w:left="2868" w:hanging="360"/>
+        <w:ind w:left="2727" w:hanging="360"/>
       </w:pPr>
       <w:rPr>
         <w:rFonts w:ascii="Wingdings" w:hAnsi="Wingdings" w:hint="default"/>
@@ -8686,7 +9206,7 @@
       <w:lvlText w:val=""/>
       <w:lvlJc w:val="left"/>
       <w:pPr>
-        <w:ind w:left="3588" w:hanging="360"/>
+        <w:ind w:left="3447" w:hanging="360"/>
       </w:pPr>
       <w:rPr>
         <w:rFonts w:ascii="Symbol" w:hAnsi="Symbol" w:hint="default"/>
@@ -8698,7 +9218,7 @@
       <w:lvlText w:val="o"/>
       <w:lvlJc w:val="left"/>
       <w:pPr>
-        <w:ind w:left="4308" w:hanging="360"/>
+        <w:ind w:left="4167" w:hanging="360"/>
       </w:pPr>
       <w:rPr>
         <w:rFonts w:ascii="Courier New" w:hAnsi="Courier New" w:cs="Courier New" w:hint="default"/>
@@ -8710,7 +9230,7 @@
       <w:lvlText w:val=""/>
       <w:lvlJc w:val="left"/>
       <w:pPr>
-        <w:ind w:left="5028" w:hanging="360"/>
+        <w:ind w:left="4887" w:hanging="360"/>
       </w:pPr>
       <w:rPr>
         <w:rFonts w:ascii="Wingdings" w:hAnsi="Wingdings" w:hint="default"/>
@@ -8722,7 +9242,7 @@
       <w:lvlText w:val=""/>
       <w:lvlJc w:val="left"/>
       <w:pPr>
-        <w:ind w:left="5748" w:hanging="360"/>
+        <w:ind w:left="5607" w:hanging="360"/>
       </w:pPr>
       <w:rPr>
         <w:rFonts w:ascii="Symbol" w:hAnsi="Symbol" w:hint="default"/>
@@ -8734,7 +9254,7 @@
       <w:lvlText w:val="o"/>
       <w:lvlJc w:val="left"/>
       <w:pPr>
-        <w:ind w:left="6468" w:hanging="360"/>
+        <w:ind w:left="6327" w:hanging="360"/>
       </w:pPr>
       <w:rPr>
         <w:rFonts w:ascii="Courier New" w:hAnsi="Courier New" w:cs="Courier New" w:hint="default"/>
@@ -8746,7 +9266,7 @@
       <w:lvlText w:val=""/>
       <w:lvlJc w:val="left"/>
       <w:pPr>
-        <w:ind w:left="7188" w:hanging="360"/>
+        <w:ind w:left="7047" w:hanging="360"/>
       </w:pPr>
       <w:rPr>
         <w:rFonts w:ascii="Wingdings" w:hAnsi="Wingdings" w:hint="default"/>
@@ -8754,16 +9274,16 @@
     </w:lvl>
   </w:abstractNum>
   <w:abstractNum w:abstractNumId="4" w15:restartNumberingAfterBreak="0">
-    <w:nsid w:val="7DC70E51"/>
+    <w:nsid w:val="706233BB"/>
     <w:multiLevelType w:val="hybridMultilevel"/>
-    <w:tmpl w:val="C1C409F8"/>
+    <w:tmpl w:val="1714CECE"/>
     <w:lvl w:ilvl="0" w:tplc="040E0001">
       <w:start w:val="1"/>
       <w:numFmt w:val="bullet"/>
       <w:lvlText w:val=""/>
       <w:lvlJc w:val="left"/>
       <w:pPr>
-        <w:ind w:left="927" w:hanging="360"/>
+        <w:ind w:left="1428" w:hanging="360"/>
       </w:pPr>
       <w:rPr>
         <w:rFonts w:ascii="Symbol" w:hAnsi="Symbol" w:hint="default"/>
@@ -8775,7 +9295,7 @@
       <w:lvlText w:val="o"/>
       <w:lvlJc w:val="left"/>
       <w:pPr>
-        <w:ind w:left="1647" w:hanging="360"/>
+        <w:ind w:left="2148" w:hanging="360"/>
       </w:pPr>
       <w:rPr>
         <w:rFonts w:ascii="Courier New" w:hAnsi="Courier New" w:cs="Courier New" w:hint="default"/>
@@ -8787,7 +9307,7 @@
       <w:lvlText w:val=""/>
       <w:lvlJc w:val="left"/>
       <w:pPr>
-        <w:ind w:left="2367" w:hanging="360"/>
+        <w:ind w:left="2868" w:hanging="360"/>
       </w:pPr>
       <w:rPr>
         <w:rFonts w:ascii="Wingdings" w:hAnsi="Wingdings" w:hint="default"/>
@@ -8799,7 +9319,7 @@
       <w:lvlText w:val=""/>
       <w:lvlJc w:val="left"/>
       <w:pPr>
-        <w:ind w:left="3087" w:hanging="360"/>
+        <w:ind w:left="3588" w:hanging="360"/>
       </w:pPr>
       <w:rPr>
         <w:rFonts w:ascii="Symbol" w:hAnsi="Symbol" w:hint="default"/>
@@ -8811,7 +9331,7 @@
       <w:lvlText w:val="o"/>
       <w:lvlJc w:val="left"/>
       <w:pPr>
-        <w:ind w:left="3807" w:hanging="360"/>
+        <w:ind w:left="4308" w:hanging="360"/>
       </w:pPr>
       <w:rPr>
         <w:rFonts w:ascii="Courier New" w:hAnsi="Courier New" w:cs="Courier New" w:hint="default"/>
@@ -8823,7 +9343,7 @@
       <w:lvlText w:val=""/>
       <w:lvlJc w:val="left"/>
       <w:pPr>
-        <w:ind w:left="4527" w:hanging="360"/>
+        <w:ind w:left="5028" w:hanging="360"/>
       </w:pPr>
       <w:rPr>
         <w:rFonts w:ascii="Wingdings" w:hAnsi="Wingdings" w:hint="default"/>
@@ -8835,7 +9355,7 @@
       <w:lvlText w:val=""/>
       <w:lvlJc w:val="left"/>
       <w:pPr>
-        <w:ind w:left="5247" w:hanging="360"/>
+        <w:ind w:left="5748" w:hanging="360"/>
       </w:pPr>
       <w:rPr>
         <w:rFonts w:ascii="Symbol" w:hAnsi="Symbol" w:hint="default"/>
@@ -8847,7 +9367,7 @@
       <w:lvlText w:val="o"/>
       <w:lvlJc w:val="left"/>
       <w:pPr>
-        <w:ind w:left="5967" w:hanging="360"/>
+        <w:ind w:left="6468" w:hanging="360"/>
       </w:pPr>
       <w:rPr>
         <w:rFonts w:ascii="Courier New" w:hAnsi="Courier New" w:cs="Courier New" w:hint="default"/>
@@ -8859,6 +9379,119 @@
       <w:lvlText w:val=""/>
       <w:lvlJc w:val="left"/>
       <w:pPr>
+        <w:ind w:left="7188" w:hanging="360"/>
+      </w:pPr>
+      <w:rPr>
+        <w:rFonts w:ascii="Wingdings" w:hAnsi="Wingdings" w:hint="default"/>
+      </w:rPr>
+    </w:lvl>
+  </w:abstractNum>
+  <w:abstractNum w:abstractNumId="5" w15:restartNumberingAfterBreak="0">
+    <w:nsid w:val="7DC70E51"/>
+    <w:multiLevelType w:val="hybridMultilevel"/>
+    <w:tmpl w:val="C1C409F8"/>
+    <w:lvl w:ilvl="0" w:tplc="040E0001">
+      <w:start w:val="1"/>
+      <w:numFmt w:val="bullet"/>
+      <w:lvlText w:val=""/>
+      <w:lvlJc w:val="left"/>
+      <w:pPr>
+        <w:ind w:left="927" w:hanging="360"/>
+      </w:pPr>
+      <w:rPr>
+        <w:rFonts w:ascii="Symbol" w:hAnsi="Symbol" w:hint="default"/>
+      </w:rPr>
+    </w:lvl>
+    <w:lvl w:ilvl="1" w:tplc="040E0003" w:tentative="1">
+      <w:start w:val="1"/>
+      <w:numFmt w:val="bullet"/>
+      <w:lvlText w:val="o"/>
+      <w:lvlJc w:val="left"/>
+      <w:pPr>
+        <w:ind w:left="1647" w:hanging="360"/>
+      </w:pPr>
+      <w:rPr>
+        <w:rFonts w:ascii="Courier New" w:hAnsi="Courier New" w:cs="Courier New" w:hint="default"/>
+      </w:rPr>
+    </w:lvl>
+    <w:lvl w:ilvl="2" w:tplc="040E0005" w:tentative="1">
+      <w:start w:val="1"/>
+      <w:numFmt w:val="bullet"/>
+      <w:lvlText w:val=""/>
+      <w:lvlJc w:val="left"/>
+      <w:pPr>
+        <w:ind w:left="2367" w:hanging="360"/>
+      </w:pPr>
+      <w:rPr>
+        <w:rFonts w:ascii="Wingdings" w:hAnsi="Wingdings" w:hint="default"/>
+      </w:rPr>
+    </w:lvl>
+    <w:lvl w:ilvl="3" w:tplc="040E0001" w:tentative="1">
+      <w:start w:val="1"/>
+      <w:numFmt w:val="bullet"/>
+      <w:lvlText w:val=""/>
+      <w:lvlJc w:val="left"/>
+      <w:pPr>
+        <w:ind w:left="3087" w:hanging="360"/>
+      </w:pPr>
+      <w:rPr>
+        <w:rFonts w:ascii="Symbol" w:hAnsi="Symbol" w:hint="default"/>
+      </w:rPr>
+    </w:lvl>
+    <w:lvl w:ilvl="4" w:tplc="040E0003" w:tentative="1">
+      <w:start w:val="1"/>
+      <w:numFmt w:val="bullet"/>
+      <w:lvlText w:val="o"/>
+      <w:lvlJc w:val="left"/>
+      <w:pPr>
+        <w:ind w:left="3807" w:hanging="360"/>
+      </w:pPr>
+      <w:rPr>
+        <w:rFonts w:ascii="Courier New" w:hAnsi="Courier New" w:cs="Courier New" w:hint="default"/>
+      </w:rPr>
+    </w:lvl>
+    <w:lvl w:ilvl="5" w:tplc="040E0005" w:tentative="1">
+      <w:start w:val="1"/>
+      <w:numFmt w:val="bullet"/>
+      <w:lvlText w:val=""/>
+      <w:lvlJc w:val="left"/>
+      <w:pPr>
+        <w:ind w:left="4527" w:hanging="360"/>
+      </w:pPr>
+      <w:rPr>
+        <w:rFonts w:ascii="Wingdings" w:hAnsi="Wingdings" w:hint="default"/>
+      </w:rPr>
+    </w:lvl>
+    <w:lvl w:ilvl="6" w:tplc="040E0001" w:tentative="1">
+      <w:start w:val="1"/>
+      <w:numFmt w:val="bullet"/>
+      <w:lvlText w:val=""/>
+      <w:lvlJc w:val="left"/>
+      <w:pPr>
+        <w:ind w:left="5247" w:hanging="360"/>
+      </w:pPr>
+      <w:rPr>
+        <w:rFonts w:ascii="Symbol" w:hAnsi="Symbol" w:hint="default"/>
+      </w:rPr>
+    </w:lvl>
+    <w:lvl w:ilvl="7" w:tplc="040E0003" w:tentative="1">
+      <w:start w:val="1"/>
+      <w:numFmt w:val="bullet"/>
+      <w:lvlText w:val="o"/>
+      <w:lvlJc w:val="left"/>
+      <w:pPr>
+        <w:ind w:left="5967" w:hanging="360"/>
+      </w:pPr>
+      <w:rPr>
+        <w:rFonts w:ascii="Courier New" w:hAnsi="Courier New" w:cs="Courier New" w:hint="default"/>
+      </w:rPr>
+    </w:lvl>
+    <w:lvl w:ilvl="8" w:tplc="040E0005" w:tentative="1">
+      <w:start w:val="1"/>
+      <w:numFmt w:val="bullet"/>
+      <w:lvlText w:val=""/>
+      <w:lvlJc w:val="left"/>
+      <w:pPr>
         <w:ind w:left="6687" w:hanging="360"/>
       </w:pPr>
       <w:rPr>
@@ -8870,16 +9503,19 @@
     <w:abstractNumId w:val="0"/>
   </w:num>
   <w:num w:numId="2">
+    <w:abstractNumId w:val="3"/>
+  </w:num>
+  <w:num w:numId="3">
+    <w:abstractNumId w:val="5"/>
+  </w:num>
+  <w:num w:numId="4">
     <w:abstractNumId w:val="2"/>
   </w:num>
-  <w:num w:numId="3">
+  <w:num w:numId="5">
     <w:abstractNumId w:val="4"/>
   </w:num>
-  <w:num w:numId="4">
+  <w:num w:numId="6">
     <w:abstractNumId w:val="1"/>
-  </w:num>
-  <w:num w:numId="5">
-    <w:abstractNumId w:val="3"/>
   </w:num>
 </w:numbering>
 </file>
@@ -9934,7 +10570,7 @@
 </file>
 
 <file path=customXml/itemProps1.xml><?xml version="1.0" encoding="utf-8"?>
-<ds:datastoreItem xmlns:ds="http://schemas.openxmlformats.org/officeDocument/2006/customXml" ds:itemID="{DC6490D1-93B9-4FAE-938A-C1970E4233AE}">
+<ds:datastoreItem xmlns:ds="http://schemas.openxmlformats.org/officeDocument/2006/customXml" ds:itemID="{94F0CE9D-EC19-4AB2-BBA1-3B35C7504A47}">
   <ds:schemaRefs>
     <ds:schemaRef ds:uri="http://schemas.openxmlformats.org/officeDocument/2006/bibliography"/>
   </ds:schemaRefs>

</xml_diff>

<commit_message>
Irodalmi áttekintés - V9
</commit_message>
<xml_diff>
--- a/Szakdolgozat.docx
+++ b/Szakdolgozat.docx
@@ -967,7 +967,9 @@
           <w:pPr>
             <w:pStyle w:val="TJ1"/>
             <w:rPr>
-              <w:rFonts w:eastAsiaTheme="minorEastAsia"/>
+              <w:rFonts w:asciiTheme="minorHAnsi" w:eastAsiaTheme="minorEastAsia" w:hAnsiTheme="minorHAnsi" w:cstheme="minorBidi"/>
+              <w:sz w:val="22"/>
+              <w:szCs w:val="22"/>
               <w:lang w:eastAsia="hu-HU"/>
             </w:rPr>
           </w:pPr>
@@ -989,7 +991,7 @@
             </w:rPr>
             <w:fldChar w:fldCharType="separate"/>
           </w:r>
-          <w:hyperlink w:anchor="_Toc209946509" w:history="1">
+          <w:hyperlink w:anchor="_Toc209973335" w:history="1">
             <w:r>
               <w:rPr>
                 <w:rStyle w:val="Hiperhivatkozs"/>
@@ -1012,7 +1014,7 @@
               <w:rPr>
                 <w:webHidden/>
               </w:rPr>
-              <w:instrText xml:space="preserve"> PAGEREF _Toc209946509 \h </w:instrText>
+              <w:instrText xml:space="preserve"> PAGEREF _Toc209973335 \h </w:instrText>
             </w:r>
             <w:r>
               <w:rPr>
@@ -1029,7 +1031,7 @@
               <w:rPr>
                 <w:webHidden/>
               </w:rPr>
-              <w:t>4</w:t>
+              <w:t>5</w:t>
             </w:r>
             <w:r>
               <w:rPr>
@@ -1043,11 +1045,13 @@
           <w:pPr>
             <w:pStyle w:val="TJ2"/>
             <w:rPr>
-              <w:rFonts w:eastAsiaTheme="minorEastAsia"/>
+              <w:rFonts w:asciiTheme="minorHAnsi" w:eastAsiaTheme="minorEastAsia" w:hAnsiTheme="minorHAnsi" w:cstheme="minorBidi"/>
+              <w:sz w:val="22"/>
+              <w:szCs w:val="22"/>
               <w:lang w:eastAsia="hu-HU"/>
             </w:rPr>
           </w:pPr>
-          <w:hyperlink w:anchor="_Toc209946510" w:history="1">
+          <w:hyperlink w:anchor="_Toc209973336" w:history="1">
             <w:r>
               <w:rPr>
                 <w:rStyle w:val="Hiperhivatkozs"/>
@@ -1070,7 +1074,7 @@
               <w:rPr>
                 <w:webHidden/>
               </w:rPr>
-              <w:instrText xml:space="preserve"> PAGEREF _Toc209946510 \h </w:instrText>
+              <w:instrText xml:space="preserve"> PAGEREF _Toc209973336 \h </w:instrText>
             </w:r>
             <w:r>
               <w:rPr>
@@ -1087,7 +1091,7 @@
               <w:rPr>
                 <w:webHidden/>
               </w:rPr>
-              <w:t>5</w:t>
+              <w:t>6</w:t>
             </w:r>
             <w:r>
               <w:rPr>
@@ -1101,11 +1105,13 @@
           <w:pPr>
             <w:pStyle w:val="TJ1"/>
             <w:rPr>
-              <w:rFonts w:eastAsiaTheme="minorEastAsia"/>
+              <w:rFonts w:asciiTheme="minorHAnsi" w:eastAsiaTheme="minorEastAsia" w:hAnsiTheme="minorHAnsi" w:cstheme="minorBidi"/>
+              <w:sz w:val="22"/>
+              <w:szCs w:val="22"/>
               <w:lang w:eastAsia="hu-HU"/>
             </w:rPr>
           </w:pPr>
-          <w:hyperlink w:anchor="_Toc209946511" w:history="1">
+          <w:hyperlink w:anchor="_Toc209973337" w:history="1">
             <w:r>
               <w:rPr>
                 <w:rStyle w:val="Hiperhivatkozs"/>
@@ -1128,7 +1134,7 @@
               <w:rPr>
                 <w:webHidden/>
               </w:rPr>
-              <w:instrText xml:space="preserve"> PAGEREF _Toc209946511 \h </w:instrText>
+              <w:instrText xml:space="preserve"> PAGEREF _Toc209973337 \h </w:instrText>
             </w:r>
             <w:r>
               <w:rPr>
@@ -1145,7 +1151,7 @@
               <w:rPr>
                 <w:webHidden/>
               </w:rPr>
-              <w:t>6</w:t>
+              <w:t>7</w:t>
             </w:r>
             <w:r>
               <w:rPr>
@@ -1159,11 +1165,13 @@
           <w:pPr>
             <w:pStyle w:val="TJ2"/>
             <w:rPr>
-              <w:rFonts w:eastAsiaTheme="minorEastAsia"/>
+              <w:rFonts w:asciiTheme="minorHAnsi" w:eastAsiaTheme="minorEastAsia" w:hAnsiTheme="minorHAnsi" w:cstheme="minorBidi"/>
+              <w:sz w:val="22"/>
+              <w:szCs w:val="22"/>
               <w:lang w:eastAsia="hu-HU"/>
             </w:rPr>
           </w:pPr>
-          <w:hyperlink w:anchor="_Toc209946512" w:history="1">
+          <w:hyperlink w:anchor="_Toc209973338" w:history="1">
             <w:r>
               <w:rPr>
                 <w:rStyle w:val="Hiperhivatkozs"/>
@@ -1186,7 +1194,7 @@
               <w:rPr>
                 <w:webHidden/>
               </w:rPr>
-              <w:instrText xml:space="preserve"> PAGEREF _Toc209946512 \h </w:instrText>
+              <w:instrText xml:space="preserve"> PAGEREF _Toc209973338 \h </w:instrText>
             </w:r>
             <w:r>
               <w:rPr>
@@ -1203,7 +1211,7 @@
               <w:rPr>
                 <w:webHidden/>
               </w:rPr>
-              <w:t>6</w:t>
+              <w:t>7</w:t>
             </w:r>
             <w:r>
               <w:rPr>
@@ -1217,16 +1225,18 @@
           <w:pPr>
             <w:pStyle w:val="TJ2"/>
             <w:rPr>
-              <w:rFonts w:eastAsiaTheme="minorEastAsia"/>
+              <w:rFonts w:asciiTheme="minorHAnsi" w:eastAsiaTheme="minorEastAsia" w:hAnsiTheme="minorHAnsi" w:cstheme="minorBidi"/>
+              <w:sz w:val="22"/>
+              <w:szCs w:val="22"/>
               <w:lang w:eastAsia="hu-HU"/>
             </w:rPr>
           </w:pPr>
-          <w:hyperlink w:anchor="_Toc209946513" w:history="1">
+          <w:hyperlink w:anchor="_Toc209973339" w:history="1">
             <w:r>
               <w:rPr>
                 <w:rStyle w:val="Hiperhivatkozs"/>
               </w:rPr>
-              <w:t>2.2. Statikus analízis szerepe a kódbiztonságban</w:t>
+              <w:t>2.2. Gyakori sérülékenységek a forráskódban</w:t>
             </w:r>
             <w:r>
               <w:rPr>
@@ -1244,7 +1254,7 @@
               <w:rPr>
                 <w:webHidden/>
               </w:rPr>
-              <w:instrText xml:space="preserve"> PAGEREF _Toc209946513 \h </w:instrText>
+              <w:instrText xml:space="preserve"> PAGEREF _Toc209973339 \h </w:instrText>
             </w:r>
             <w:r>
               <w:rPr>
@@ -1261,10 +1271,578 @@
               <w:rPr>
                 <w:webHidden/>
               </w:rPr>
-              <w:t>8</w:t>
-            </w:r>
-            <w:r>
-              <w:rPr>
+              <w:t>9</w:t>
+            </w:r>
+            <w:r>
+              <w:rPr>
+                <w:webHidden/>
+              </w:rPr>
+              <w:fldChar w:fldCharType="end"/>
+            </w:r>
+          </w:hyperlink>
+        </w:p>
+        <w:p>
+          <w:pPr>
+            <w:pStyle w:val="TJ3"/>
+            <w:tabs>
+              <w:tab w:val="right" w:leader="dot" w:pos="9062"/>
+            </w:tabs>
+            <w:rPr>
+              <w:rFonts w:eastAsiaTheme="minorEastAsia"/>
+              <w:noProof/>
+              <w:lang w:eastAsia="hu-HU"/>
+            </w:rPr>
+          </w:pPr>
+          <w:hyperlink w:anchor="_Toc209973340" w:history="1">
+            <w:r>
+              <w:rPr>
+                <w:rStyle w:val="Hiperhivatkozs"/>
+                <w:rFonts w:ascii="Times New Roman" w:hAnsi="Times New Roman" w:cs="Times New Roman"/>
+                <w:noProof/>
+              </w:rPr>
+              <w:t>2.2.1. Nem megfelelő input ellenőrzés</w:t>
+            </w:r>
+            <w:r>
+              <w:rPr>
+                <w:noProof/>
+                <w:webHidden/>
+              </w:rPr>
+              <w:tab/>
+            </w:r>
+            <w:r>
+              <w:rPr>
+                <w:noProof/>
+                <w:webHidden/>
+              </w:rPr>
+              <w:fldChar w:fldCharType="begin"/>
+            </w:r>
+            <w:r>
+              <w:rPr>
+                <w:noProof/>
+                <w:webHidden/>
+              </w:rPr>
+              <w:instrText xml:space="preserve"> PAGEREF _Toc209973340 \h </w:instrText>
+            </w:r>
+            <w:r>
+              <w:rPr>
+                <w:noProof/>
+                <w:webHidden/>
+              </w:rPr>
+            </w:r>
+            <w:r>
+              <w:rPr>
+                <w:noProof/>
+                <w:webHidden/>
+              </w:rPr>
+              <w:fldChar w:fldCharType="separate"/>
+            </w:r>
+            <w:r>
+              <w:rPr>
+                <w:noProof/>
+                <w:webHidden/>
+              </w:rPr>
+              <w:t>9</w:t>
+            </w:r>
+            <w:r>
+              <w:rPr>
+                <w:noProof/>
+                <w:webHidden/>
+              </w:rPr>
+              <w:fldChar w:fldCharType="end"/>
+            </w:r>
+          </w:hyperlink>
+        </w:p>
+        <w:p>
+          <w:pPr>
+            <w:pStyle w:val="TJ3"/>
+            <w:tabs>
+              <w:tab w:val="right" w:leader="dot" w:pos="9062"/>
+            </w:tabs>
+            <w:rPr>
+              <w:rFonts w:eastAsiaTheme="minorEastAsia"/>
+              <w:noProof/>
+              <w:lang w:eastAsia="hu-HU"/>
+            </w:rPr>
+          </w:pPr>
+          <w:hyperlink w:anchor="_Toc209973341" w:history="1">
+            <w:r>
+              <w:rPr>
+                <w:rStyle w:val="Hiperhivatkozs"/>
+                <w:rFonts w:ascii="Times New Roman" w:hAnsi="Times New Roman" w:cs="Times New Roman"/>
+                <w:noProof/>
+              </w:rPr>
+              <w:t>2.2.2. Rossz hitelesítés és jelszókezelés</w:t>
+            </w:r>
+            <w:r>
+              <w:rPr>
+                <w:noProof/>
+                <w:webHidden/>
+              </w:rPr>
+              <w:tab/>
+            </w:r>
+            <w:r>
+              <w:rPr>
+                <w:noProof/>
+                <w:webHidden/>
+              </w:rPr>
+              <w:fldChar w:fldCharType="begin"/>
+            </w:r>
+            <w:r>
+              <w:rPr>
+                <w:noProof/>
+                <w:webHidden/>
+              </w:rPr>
+              <w:instrText xml:space="preserve"> PAGEREF _Toc209973341 \h </w:instrText>
+            </w:r>
+            <w:r>
+              <w:rPr>
+                <w:noProof/>
+                <w:webHidden/>
+              </w:rPr>
+            </w:r>
+            <w:r>
+              <w:rPr>
+                <w:noProof/>
+                <w:webHidden/>
+              </w:rPr>
+              <w:fldChar w:fldCharType="separate"/>
+            </w:r>
+            <w:r>
+              <w:rPr>
+                <w:noProof/>
+                <w:webHidden/>
+              </w:rPr>
+              <w:t>10</w:t>
+            </w:r>
+            <w:r>
+              <w:rPr>
+                <w:noProof/>
+                <w:webHidden/>
+              </w:rPr>
+              <w:fldChar w:fldCharType="end"/>
+            </w:r>
+          </w:hyperlink>
+        </w:p>
+        <w:p>
+          <w:pPr>
+            <w:pStyle w:val="TJ3"/>
+            <w:tabs>
+              <w:tab w:val="right" w:leader="dot" w:pos="9062"/>
+            </w:tabs>
+            <w:rPr>
+              <w:rFonts w:eastAsiaTheme="minorEastAsia"/>
+              <w:noProof/>
+              <w:lang w:eastAsia="hu-HU"/>
+            </w:rPr>
+          </w:pPr>
+          <w:hyperlink w:anchor="_Toc209973342" w:history="1">
+            <w:r>
+              <w:rPr>
+                <w:rStyle w:val="Hiperhivatkozs"/>
+                <w:rFonts w:ascii="Times New Roman" w:hAnsi="Times New Roman" w:cs="Times New Roman"/>
+                <w:noProof/>
+              </w:rPr>
+              <w:t>2.2.3. Hibás munkamenet és jogosultság kezelés</w:t>
+            </w:r>
+            <w:r>
+              <w:rPr>
+                <w:noProof/>
+                <w:webHidden/>
+              </w:rPr>
+              <w:tab/>
+            </w:r>
+            <w:r>
+              <w:rPr>
+                <w:noProof/>
+                <w:webHidden/>
+              </w:rPr>
+              <w:fldChar w:fldCharType="begin"/>
+            </w:r>
+            <w:r>
+              <w:rPr>
+                <w:noProof/>
+                <w:webHidden/>
+              </w:rPr>
+              <w:instrText xml:space="preserve"> PAGEREF _Toc209973342 \h </w:instrText>
+            </w:r>
+            <w:r>
+              <w:rPr>
+                <w:noProof/>
+                <w:webHidden/>
+              </w:rPr>
+            </w:r>
+            <w:r>
+              <w:rPr>
+                <w:noProof/>
+                <w:webHidden/>
+              </w:rPr>
+              <w:fldChar w:fldCharType="separate"/>
+            </w:r>
+            <w:r>
+              <w:rPr>
+                <w:noProof/>
+                <w:webHidden/>
+              </w:rPr>
+              <w:t>10</w:t>
+            </w:r>
+            <w:r>
+              <w:rPr>
+                <w:noProof/>
+                <w:webHidden/>
+              </w:rPr>
+              <w:fldChar w:fldCharType="end"/>
+            </w:r>
+          </w:hyperlink>
+        </w:p>
+        <w:p>
+          <w:pPr>
+            <w:pStyle w:val="TJ3"/>
+            <w:tabs>
+              <w:tab w:val="right" w:leader="dot" w:pos="9062"/>
+            </w:tabs>
+            <w:rPr>
+              <w:rFonts w:eastAsiaTheme="minorEastAsia"/>
+              <w:noProof/>
+              <w:lang w:eastAsia="hu-HU"/>
+            </w:rPr>
+          </w:pPr>
+          <w:hyperlink w:anchor="_Toc209973343" w:history="1">
+            <w:r>
+              <w:rPr>
+                <w:rStyle w:val="Hiperhivatkozs"/>
+                <w:rFonts w:ascii="Times New Roman" w:hAnsi="Times New Roman" w:cs="Times New Roman"/>
+                <w:noProof/>
+              </w:rPr>
+              <w:t>2.2.4. Kimenet nem megfelelő kódolása</w:t>
+            </w:r>
+            <w:r>
+              <w:rPr>
+                <w:noProof/>
+                <w:webHidden/>
+              </w:rPr>
+              <w:tab/>
+            </w:r>
+            <w:r>
+              <w:rPr>
+                <w:noProof/>
+                <w:webHidden/>
+              </w:rPr>
+              <w:fldChar w:fldCharType="begin"/>
+            </w:r>
+            <w:r>
+              <w:rPr>
+                <w:noProof/>
+                <w:webHidden/>
+              </w:rPr>
+              <w:instrText xml:space="preserve"> PAGEREF _Toc209973343 \h </w:instrText>
+            </w:r>
+            <w:r>
+              <w:rPr>
+                <w:noProof/>
+                <w:webHidden/>
+              </w:rPr>
+            </w:r>
+            <w:r>
+              <w:rPr>
+                <w:noProof/>
+                <w:webHidden/>
+              </w:rPr>
+              <w:fldChar w:fldCharType="separate"/>
+            </w:r>
+            <w:r>
+              <w:rPr>
+                <w:noProof/>
+                <w:webHidden/>
+              </w:rPr>
+              <w:t>10</w:t>
+            </w:r>
+            <w:r>
+              <w:rPr>
+                <w:noProof/>
+                <w:webHidden/>
+              </w:rPr>
+              <w:fldChar w:fldCharType="end"/>
+            </w:r>
+          </w:hyperlink>
+        </w:p>
+        <w:p>
+          <w:pPr>
+            <w:pStyle w:val="TJ3"/>
+            <w:tabs>
+              <w:tab w:val="right" w:leader="dot" w:pos="9062"/>
+            </w:tabs>
+            <w:rPr>
+              <w:rFonts w:eastAsiaTheme="minorEastAsia"/>
+              <w:noProof/>
+              <w:lang w:eastAsia="hu-HU"/>
+            </w:rPr>
+          </w:pPr>
+          <w:hyperlink w:anchor="_Toc209973344" w:history="1">
+            <w:r>
+              <w:rPr>
+                <w:rStyle w:val="Hiperhivatkozs"/>
+                <w:rFonts w:ascii="Times New Roman" w:hAnsi="Times New Roman" w:cs="Times New Roman"/>
+                <w:noProof/>
+              </w:rPr>
+              <w:t>2.2.5. Rossz rendszerkonfiguráció</w:t>
+            </w:r>
+            <w:r>
+              <w:rPr>
+                <w:noProof/>
+                <w:webHidden/>
+              </w:rPr>
+              <w:tab/>
+            </w:r>
+            <w:r>
+              <w:rPr>
+                <w:noProof/>
+                <w:webHidden/>
+              </w:rPr>
+              <w:fldChar w:fldCharType="begin"/>
+            </w:r>
+            <w:r>
+              <w:rPr>
+                <w:noProof/>
+                <w:webHidden/>
+              </w:rPr>
+              <w:instrText xml:space="preserve"> PAGEREF _Toc209973344 \h </w:instrText>
+            </w:r>
+            <w:r>
+              <w:rPr>
+                <w:noProof/>
+                <w:webHidden/>
+              </w:rPr>
+            </w:r>
+            <w:r>
+              <w:rPr>
+                <w:noProof/>
+                <w:webHidden/>
+              </w:rPr>
+              <w:fldChar w:fldCharType="separate"/>
+            </w:r>
+            <w:r>
+              <w:rPr>
+                <w:noProof/>
+                <w:webHidden/>
+              </w:rPr>
+              <w:t>10</w:t>
+            </w:r>
+            <w:r>
+              <w:rPr>
+                <w:noProof/>
+                <w:webHidden/>
+              </w:rPr>
+              <w:fldChar w:fldCharType="end"/>
+            </w:r>
+          </w:hyperlink>
+        </w:p>
+        <w:p>
+          <w:pPr>
+            <w:pStyle w:val="TJ3"/>
+            <w:tabs>
+              <w:tab w:val="right" w:leader="dot" w:pos="9062"/>
+            </w:tabs>
+            <w:rPr>
+              <w:rFonts w:eastAsiaTheme="minorEastAsia"/>
+              <w:noProof/>
+              <w:lang w:eastAsia="hu-HU"/>
+            </w:rPr>
+          </w:pPr>
+          <w:hyperlink w:anchor="_Toc209973345" w:history="1">
+            <w:r>
+              <w:rPr>
+                <w:rStyle w:val="Hiperhivatkozs"/>
+                <w:rFonts w:ascii="Times New Roman" w:hAnsi="Times New Roman" w:cs="Times New Roman"/>
+                <w:noProof/>
+              </w:rPr>
+              <w:t>2.2.6. Gyenge adatvédelem</w:t>
+            </w:r>
+            <w:r>
+              <w:rPr>
+                <w:noProof/>
+                <w:webHidden/>
+              </w:rPr>
+              <w:tab/>
+            </w:r>
+            <w:r>
+              <w:rPr>
+                <w:noProof/>
+                <w:webHidden/>
+              </w:rPr>
+              <w:fldChar w:fldCharType="begin"/>
+            </w:r>
+            <w:r>
+              <w:rPr>
+                <w:noProof/>
+                <w:webHidden/>
+              </w:rPr>
+              <w:instrText xml:space="preserve"> PAGEREF _Toc209973345 \h </w:instrText>
+            </w:r>
+            <w:r>
+              <w:rPr>
+                <w:noProof/>
+                <w:webHidden/>
+              </w:rPr>
+            </w:r>
+            <w:r>
+              <w:rPr>
+                <w:noProof/>
+                <w:webHidden/>
+              </w:rPr>
+              <w:fldChar w:fldCharType="separate"/>
+            </w:r>
+            <w:r>
+              <w:rPr>
+                <w:noProof/>
+                <w:webHidden/>
+              </w:rPr>
+              <w:t>10</w:t>
+            </w:r>
+            <w:r>
+              <w:rPr>
+                <w:noProof/>
+                <w:webHidden/>
+              </w:rPr>
+              <w:fldChar w:fldCharType="end"/>
+            </w:r>
+          </w:hyperlink>
+        </w:p>
+        <w:p>
+          <w:pPr>
+            <w:pStyle w:val="TJ3"/>
+            <w:tabs>
+              <w:tab w:val="right" w:leader="dot" w:pos="9062"/>
+            </w:tabs>
+            <w:rPr>
+              <w:rFonts w:eastAsiaTheme="minorEastAsia"/>
+              <w:noProof/>
+              <w:lang w:eastAsia="hu-HU"/>
+            </w:rPr>
+          </w:pPr>
+          <w:hyperlink w:anchor="_Toc209973346" w:history="1">
+            <w:r>
+              <w:rPr>
+                <w:rStyle w:val="Hiperhivatkozs"/>
+                <w:rFonts w:ascii="Times New Roman" w:hAnsi="Times New Roman" w:cs="Times New Roman"/>
+                <w:noProof/>
+              </w:rPr>
+              <w:t>2.2.7. Nem megfelelő adatbázis biztonság</w:t>
+            </w:r>
+            <w:r>
+              <w:rPr>
+                <w:noProof/>
+                <w:webHidden/>
+              </w:rPr>
+              <w:tab/>
+            </w:r>
+            <w:r>
+              <w:rPr>
+                <w:noProof/>
+                <w:webHidden/>
+              </w:rPr>
+              <w:fldChar w:fldCharType="begin"/>
+            </w:r>
+            <w:r>
+              <w:rPr>
+                <w:noProof/>
+                <w:webHidden/>
+              </w:rPr>
+              <w:instrText xml:space="preserve"> PAGEREF _Toc209973346 \h </w:instrText>
+            </w:r>
+            <w:r>
+              <w:rPr>
+                <w:noProof/>
+                <w:webHidden/>
+              </w:rPr>
+            </w:r>
+            <w:r>
+              <w:rPr>
+                <w:noProof/>
+                <w:webHidden/>
+              </w:rPr>
+              <w:fldChar w:fldCharType="separate"/>
+            </w:r>
+            <w:r>
+              <w:rPr>
+                <w:noProof/>
+                <w:webHidden/>
+              </w:rPr>
+              <w:t>10</w:t>
+            </w:r>
+            <w:r>
+              <w:rPr>
+                <w:noProof/>
+                <w:webHidden/>
+              </w:rPr>
+              <w:fldChar w:fldCharType="end"/>
+            </w:r>
+          </w:hyperlink>
+        </w:p>
+        <w:p>
+          <w:pPr>
+            <w:pStyle w:val="TJ3"/>
+            <w:tabs>
+              <w:tab w:val="right" w:leader="dot" w:pos="9062"/>
+            </w:tabs>
+            <w:rPr>
+              <w:rFonts w:eastAsiaTheme="minorEastAsia"/>
+              <w:noProof/>
+              <w:lang w:eastAsia="hu-HU"/>
+            </w:rPr>
+          </w:pPr>
+          <w:hyperlink w:anchor="_Toc209973347" w:history="1">
+            <w:r>
+              <w:rPr>
+                <w:rStyle w:val="Hiperhivatkozs"/>
+                <w:rFonts w:ascii="Times New Roman" w:hAnsi="Times New Roman" w:cs="Times New Roman"/>
+                <w:noProof/>
+              </w:rPr>
+              <w:t>2.2.7.Rossz fájl vagy memóriakezelés</w:t>
+            </w:r>
+            <w:r>
+              <w:rPr>
+                <w:noProof/>
+                <w:webHidden/>
+              </w:rPr>
+              <w:tab/>
+            </w:r>
+            <w:r>
+              <w:rPr>
+                <w:noProof/>
+                <w:webHidden/>
+              </w:rPr>
+              <w:fldChar w:fldCharType="begin"/>
+            </w:r>
+            <w:r>
+              <w:rPr>
+                <w:noProof/>
+                <w:webHidden/>
+              </w:rPr>
+              <w:instrText xml:space="preserve"> PAGEREF _Toc209973347 \h </w:instrText>
+            </w:r>
+            <w:r>
+              <w:rPr>
+                <w:noProof/>
+                <w:webHidden/>
+              </w:rPr>
+            </w:r>
+            <w:r>
+              <w:rPr>
+                <w:noProof/>
+                <w:webHidden/>
+              </w:rPr>
+              <w:fldChar w:fldCharType="separate"/>
+            </w:r>
+            <w:r>
+              <w:rPr>
+                <w:noProof/>
+                <w:webHidden/>
+              </w:rPr>
+              <w:t>10</w:t>
+            </w:r>
+            <w:r>
+              <w:rPr>
+                <w:noProof/>
                 <w:webHidden/>
               </w:rPr>
               <w:fldChar w:fldCharType="end"/>
@@ -1275,16 +1853,18 @@
           <w:pPr>
             <w:pStyle w:val="TJ2"/>
             <w:rPr>
-              <w:rFonts w:eastAsiaTheme="minorEastAsia"/>
+              <w:rFonts w:asciiTheme="minorHAnsi" w:eastAsiaTheme="minorEastAsia" w:hAnsiTheme="minorHAnsi" w:cstheme="minorBidi"/>
+              <w:sz w:val="22"/>
+              <w:szCs w:val="22"/>
               <w:lang w:eastAsia="hu-HU"/>
             </w:rPr>
           </w:pPr>
-          <w:hyperlink w:anchor="_Toc209946514" w:history="1">
+          <w:hyperlink w:anchor="_Toc209973348" w:history="1">
             <w:r>
               <w:rPr>
                 <w:rStyle w:val="Hiperhivatkozs"/>
               </w:rPr>
-              <w:t>2.3. Erlang biztonsági szempontból</w:t>
+              <w:t>2.3. Statikus analízis szerepe a kódbiztonságban</w:t>
             </w:r>
             <w:r>
               <w:rPr>
@@ -1302,7 +1882,7 @@
               <w:rPr>
                 <w:webHidden/>
               </w:rPr>
-              <w:instrText xml:space="preserve"> PAGEREF _Toc209946514 \h </w:instrText>
+              <w:instrText xml:space="preserve"> PAGEREF _Toc209973348 \h </w:instrText>
             </w:r>
             <w:r>
               <w:rPr>
@@ -1319,7 +1899,7 @@
               <w:rPr>
                 <w:webHidden/>
               </w:rPr>
-              <w:t>8</w:t>
+              <w:t>11</w:t>
             </w:r>
             <w:r>
               <w:rPr>
@@ -1333,16 +1913,18 @@
           <w:pPr>
             <w:pStyle w:val="TJ2"/>
             <w:rPr>
-              <w:rFonts w:eastAsiaTheme="minorEastAsia"/>
+              <w:rFonts w:asciiTheme="minorHAnsi" w:eastAsiaTheme="minorEastAsia" w:hAnsiTheme="minorHAnsi" w:cstheme="minorBidi"/>
+              <w:sz w:val="22"/>
+              <w:szCs w:val="22"/>
               <w:lang w:eastAsia="hu-HU"/>
             </w:rPr>
           </w:pPr>
-          <w:hyperlink w:anchor="_Toc209946515" w:history="1">
+          <w:hyperlink w:anchor="_Toc209973349" w:history="1">
             <w:r>
               <w:rPr>
                 <w:rStyle w:val="Hiperhivatkozs"/>
               </w:rPr>
-              <w:t>2.4. RefactorErl további használati területei</w:t>
+              <w:t>2.4. Erlang biztonsági szempontból</w:t>
             </w:r>
             <w:r>
               <w:rPr>
@@ -1360,7 +1942,7 @@
               <w:rPr>
                 <w:webHidden/>
               </w:rPr>
-              <w:instrText xml:space="preserve"> PAGEREF _Toc209946515 \h </w:instrText>
+              <w:instrText xml:space="preserve"> PAGEREF _Toc209973349 \h </w:instrText>
             </w:r>
             <w:r>
               <w:rPr>
@@ -1377,7 +1959,67 @@
               <w:rPr>
                 <w:webHidden/>
               </w:rPr>
-              <w:t>8</w:t>
+              <w:t>11</w:t>
+            </w:r>
+            <w:r>
+              <w:rPr>
+                <w:webHidden/>
+              </w:rPr>
+              <w:fldChar w:fldCharType="end"/>
+            </w:r>
+          </w:hyperlink>
+        </w:p>
+        <w:p>
+          <w:pPr>
+            <w:pStyle w:val="TJ2"/>
+            <w:rPr>
+              <w:rFonts w:asciiTheme="minorHAnsi" w:eastAsiaTheme="minorEastAsia" w:hAnsiTheme="minorHAnsi" w:cstheme="minorBidi"/>
+              <w:sz w:val="22"/>
+              <w:szCs w:val="22"/>
+              <w:lang w:eastAsia="hu-HU"/>
+            </w:rPr>
+          </w:pPr>
+          <w:hyperlink w:anchor="_Toc209973350" w:history="1">
+            <w:r>
+              <w:rPr>
+                <w:rStyle w:val="Hiperhivatkozs"/>
+              </w:rPr>
+              <w:t>2.5. RefactorErl további használati területei</w:t>
+            </w:r>
+            <w:r>
+              <w:rPr>
+                <w:webHidden/>
+              </w:rPr>
+              <w:tab/>
+            </w:r>
+            <w:r>
+              <w:rPr>
+                <w:webHidden/>
+              </w:rPr>
+              <w:fldChar w:fldCharType="begin"/>
+            </w:r>
+            <w:r>
+              <w:rPr>
+                <w:webHidden/>
+              </w:rPr>
+              <w:instrText xml:space="preserve"> PAGEREF _Toc209973350 \h </w:instrText>
+            </w:r>
+            <w:r>
+              <w:rPr>
+                <w:webHidden/>
+              </w:rPr>
+            </w:r>
+            <w:r>
+              <w:rPr>
+                <w:webHidden/>
+              </w:rPr>
+              <w:fldChar w:fldCharType="separate"/>
+            </w:r>
+            <w:r>
+              <w:rPr>
+                <w:webHidden/>
+              </w:rPr>
+              <w:t>11</w:t>
             </w:r>
             <w:r>
               <w:rPr>
@@ -1391,11 +2033,13 @@
           <w:pPr>
             <w:pStyle w:val="TJ1"/>
             <w:rPr>
-              <w:rFonts w:eastAsiaTheme="minorEastAsia"/>
+              <w:rFonts w:asciiTheme="minorHAnsi" w:eastAsiaTheme="minorEastAsia" w:hAnsiTheme="minorHAnsi" w:cstheme="minorBidi"/>
+              <w:sz w:val="22"/>
+              <w:szCs w:val="22"/>
               <w:lang w:eastAsia="hu-HU"/>
             </w:rPr>
           </w:pPr>
-          <w:hyperlink w:anchor="_Toc209946516" w:history="1">
+          <w:hyperlink w:anchor="_Toc209973351" w:history="1">
             <w:r>
               <w:rPr>
                 <w:rStyle w:val="Hiperhivatkozs"/>
@@ -1418,7 +2062,7 @@
               <w:rPr>
                 <w:webHidden/>
               </w:rPr>
-              <w:instrText xml:space="preserve"> PAGEREF _Toc209946516 \h </w:instrText>
+              <w:instrText xml:space="preserve"> PAGEREF _Toc209973351 \h </w:instrText>
             </w:r>
             <w:r>
               <w:rPr>
@@ -1435,7 +2079,7 @@
               <w:rPr>
                 <w:webHidden/>
               </w:rPr>
-              <w:t>9</w:t>
+              <w:t>12</w:t>
             </w:r>
             <w:r>
               <w:rPr>
@@ -1449,11 +2093,13 @@
           <w:pPr>
             <w:pStyle w:val="TJ2"/>
             <w:rPr>
-              <w:rFonts w:eastAsiaTheme="minorEastAsia"/>
+              <w:rFonts w:asciiTheme="minorHAnsi" w:eastAsiaTheme="minorEastAsia" w:hAnsiTheme="minorHAnsi" w:cstheme="minorBidi"/>
+              <w:sz w:val="22"/>
+              <w:szCs w:val="22"/>
               <w:lang w:eastAsia="hu-HU"/>
             </w:rPr>
           </w:pPr>
-          <w:hyperlink w:anchor="_Toc209946517" w:history="1">
+          <w:hyperlink w:anchor="_Toc209973352" w:history="1">
             <w:r>
               <w:rPr>
                 <w:rStyle w:val="Hiperhivatkozs"/>
@@ -1476,7 +2122,7 @@
               <w:rPr>
                 <w:webHidden/>
               </w:rPr>
-              <w:instrText xml:space="preserve"> PAGEREF _Toc209946517 \h </w:instrText>
+              <w:instrText xml:space="preserve"> PAGEREF _Toc209973352 \h </w:instrText>
             </w:r>
             <w:r>
               <w:rPr>
@@ -1493,7 +2139,7 @@
               <w:rPr>
                 <w:webHidden/>
               </w:rPr>
-              <w:t>9</w:t>
+              <w:t>12</w:t>
             </w:r>
             <w:r>
               <w:rPr>
@@ -1507,11 +2153,13 @@
           <w:pPr>
             <w:pStyle w:val="TJ2"/>
             <w:rPr>
-              <w:rFonts w:eastAsiaTheme="minorEastAsia"/>
+              <w:rFonts w:asciiTheme="minorHAnsi" w:eastAsiaTheme="minorEastAsia" w:hAnsiTheme="minorHAnsi" w:cstheme="minorBidi"/>
+              <w:sz w:val="22"/>
+              <w:szCs w:val="22"/>
               <w:lang w:eastAsia="hu-HU"/>
             </w:rPr>
           </w:pPr>
-          <w:hyperlink w:anchor="_Toc209946518" w:history="1">
+          <w:hyperlink w:anchor="_Toc209973353" w:history="1">
             <w:r>
               <w:rPr>
                 <w:rStyle w:val="Hiperhivatkozs"/>
@@ -1534,7 +2182,7 @@
               <w:rPr>
                 <w:webHidden/>
               </w:rPr>
-              <w:instrText xml:space="preserve"> PAGEREF _Toc209946518 \h </w:instrText>
+              <w:instrText xml:space="preserve"> PAGEREF _Toc209973353 \h </w:instrText>
             </w:r>
             <w:r>
               <w:rPr>
@@ -1551,7 +2199,7 @@
               <w:rPr>
                 <w:webHidden/>
               </w:rPr>
-              <w:t>9</w:t>
+              <w:t>12</w:t>
             </w:r>
             <w:r>
               <w:rPr>
@@ -1565,11 +2213,13 @@
           <w:pPr>
             <w:pStyle w:val="TJ2"/>
             <w:rPr>
-              <w:rFonts w:eastAsiaTheme="minorEastAsia"/>
+              <w:rFonts w:asciiTheme="minorHAnsi" w:eastAsiaTheme="minorEastAsia" w:hAnsiTheme="minorHAnsi" w:cstheme="minorBidi"/>
+              <w:sz w:val="22"/>
+              <w:szCs w:val="22"/>
               <w:lang w:eastAsia="hu-HU"/>
             </w:rPr>
           </w:pPr>
-          <w:hyperlink w:anchor="_Toc209946519" w:history="1">
+          <w:hyperlink w:anchor="_Toc209973354" w:history="1">
             <w:r>
               <w:rPr>
                 <w:rStyle w:val="Hiperhivatkozs"/>
@@ -1592,7 +2242,7 @@
               <w:rPr>
                 <w:webHidden/>
               </w:rPr>
-              <w:instrText xml:space="preserve"> PAGEREF _Toc209946519 \h </w:instrText>
+              <w:instrText xml:space="preserve"> PAGEREF _Toc209973354 \h </w:instrText>
             </w:r>
             <w:r>
               <w:rPr>
@@ -1609,7 +2259,7 @@
               <w:rPr>
                 <w:webHidden/>
               </w:rPr>
-              <w:t>9</w:t>
+              <w:t>12</w:t>
             </w:r>
             <w:r>
               <w:rPr>
@@ -1623,11 +2273,13 @@
           <w:pPr>
             <w:pStyle w:val="TJ1"/>
             <w:rPr>
-              <w:rFonts w:eastAsiaTheme="minorEastAsia"/>
+              <w:rFonts w:asciiTheme="minorHAnsi" w:eastAsiaTheme="minorEastAsia" w:hAnsiTheme="minorHAnsi" w:cstheme="minorBidi"/>
+              <w:sz w:val="22"/>
+              <w:szCs w:val="22"/>
               <w:lang w:eastAsia="hu-HU"/>
             </w:rPr>
           </w:pPr>
-          <w:hyperlink w:anchor="_Toc209946520" w:history="1">
+          <w:hyperlink w:anchor="_Toc209973355" w:history="1">
             <w:r>
               <w:rPr>
                 <w:rStyle w:val="Hiperhivatkozs"/>
@@ -1650,7 +2302,7 @@
               <w:rPr>
                 <w:webHidden/>
               </w:rPr>
-              <w:instrText xml:space="preserve"> PAGEREF _Toc209946520 \h </w:instrText>
+              <w:instrText xml:space="preserve"> PAGEREF _Toc209973355 \h </w:instrText>
             </w:r>
             <w:r>
               <w:rPr>
@@ -1667,7 +2319,7 @@
               <w:rPr>
                 <w:webHidden/>
               </w:rPr>
-              <w:t>10</w:t>
+              <w:t>13</w:t>
             </w:r>
             <w:r>
               <w:rPr>
@@ -1681,11 +2333,13 @@
           <w:pPr>
             <w:pStyle w:val="TJ2"/>
             <w:rPr>
-              <w:rFonts w:eastAsiaTheme="minorEastAsia"/>
+              <w:rFonts w:asciiTheme="minorHAnsi" w:eastAsiaTheme="minorEastAsia" w:hAnsiTheme="minorHAnsi" w:cstheme="minorBidi"/>
+              <w:sz w:val="22"/>
+              <w:szCs w:val="22"/>
               <w:lang w:eastAsia="hu-HU"/>
             </w:rPr>
           </w:pPr>
-          <w:hyperlink w:anchor="_Toc209946521" w:history="1">
+          <w:hyperlink w:anchor="_Toc209973356" w:history="1">
             <w:r>
               <w:rPr>
                 <w:rStyle w:val="Hiperhivatkozs"/>
@@ -1708,7 +2362,7 @@
               <w:rPr>
                 <w:webHidden/>
               </w:rPr>
-              <w:instrText xml:space="preserve"> PAGEREF _Toc209946521 \h </w:instrText>
+              <w:instrText xml:space="preserve"> PAGEREF _Toc209973356 \h </w:instrText>
             </w:r>
             <w:r>
               <w:rPr>
@@ -1725,7 +2379,7 @@
               <w:rPr>
                 <w:webHidden/>
               </w:rPr>
-              <w:t>10</w:t>
+              <w:t>13</w:t>
             </w:r>
             <w:r>
               <w:rPr>
@@ -1739,11 +2393,13 @@
           <w:pPr>
             <w:pStyle w:val="TJ2"/>
             <w:rPr>
-              <w:rFonts w:eastAsiaTheme="minorEastAsia"/>
+              <w:rFonts w:asciiTheme="minorHAnsi" w:eastAsiaTheme="minorEastAsia" w:hAnsiTheme="minorHAnsi" w:cstheme="minorBidi"/>
+              <w:sz w:val="22"/>
+              <w:szCs w:val="22"/>
               <w:lang w:eastAsia="hu-HU"/>
             </w:rPr>
           </w:pPr>
-          <w:hyperlink w:anchor="_Toc209946522" w:history="1">
+          <w:hyperlink w:anchor="_Toc209973357" w:history="1">
             <w:r>
               <w:rPr>
                 <w:rStyle w:val="Hiperhivatkozs"/>
@@ -1766,7 +2422,7 @@
               <w:rPr>
                 <w:webHidden/>
               </w:rPr>
-              <w:instrText xml:space="preserve"> PAGEREF _Toc209946522 \h </w:instrText>
+              <w:instrText xml:space="preserve"> PAGEREF _Toc209973357 \h </w:instrText>
             </w:r>
             <w:r>
               <w:rPr>
@@ -1783,7 +2439,7 @@
               <w:rPr>
                 <w:webHidden/>
               </w:rPr>
-              <w:t>10</w:t>
+              <w:t>13</w:t>
             </w:r>
             <w:r>
               <w:rPr>
@@ -1797,11 +2453,13 @@
           <w:pPr>
             <w:pStyle w:val="TJ2"/>
             <w:rPr>
-              <w:rFonts w:eastAsiaTheme="minorEastAsia"/>
+              <w:rFonts w:asciiTheme="minorHAnsi" w:eastAsiaTheme="minorEastAsia" w:hAnsiTheme="minorHAnsi" w:cstheme="minorBidi"/>
+              <w:sz w:val="22"/>
+              <w:szCs w:val="22"/>
               <w:lang w:eastAsia="hu-HU"/>
             </w:rPr>
           </w:pPr>
-          <w:hyperlink w:anchor="_Toc209946523" w:history="1">
+          <w:hyperlink w:anchor="_Toc209973358" w:history="1">
             <w:r>
               <w:rPr>
                 <w:rStyle w:val="Hiperhivatkozs"/>
@@ -1824,7 +2482,7 @@
               <w:rPr>
                 <w:webHidden/>
               </w:rPr>
-              <w:instrText xml:space="preserve"> PAGEREF _Toc209946523 \h </w:instrText>
+              <w:instrText xml:space="preserve"> PAGEREF _Toc209973358 \h </w:instrText>
             </w:r>
             <w:r>
               <w:rPr>
@@ -1841,7 +2499,7 @@
               <w:rPr>
                 <w:webHidden/>
               </w:rPr>
-              <w:t>10</w:t>
+              <w:t>13</w:t>
             </w:r>
             <w:r>
               <w:rPr>
@@ -1855,11 +2513,13 @@
           <w:pPr>
             <w:pStyle w:val="TJ1"/>
             <w:rPr>
-              <w:rFonts w:eastAsiaTheme="minorEastAsia"/>
+              <w:rFonts w:asciiTheme="minorHAnsi" w:eastAsiaTheme="minorEastAsia" w:hAnsiTheme="minorHAnsi" w:cstheme="minorBidi"/>
+              <w:sz w:val="22"/>
+              <w:szCs w:val="22"/>
               <w:lang w:eastAsia="hu-HU"/>
             </w:rPr>
           </w:pPr>
-          <w:hyperlink w:anchor="_Toc209946524" w:history="1">
+          <w:hyperlink w:anchor="_Toc209973359" w:history="1">
             <w:r>
               <w:rPr>
                 <w:rStyle w:val="Hiperhivatkozs"/>
@@ -1882,7 +2542,7 @@
               <w:rPr>
                 <w:webHidden/>
               </w:rPr>
-              <w:instrText xml:space="preserve"> PAGEREF _Toc209946524 \h </w:instrText>
+              <w:instrText xml:space="preserve"> PAGEREF _Toc209973359 \h </w:instrText>
             </w:r>
             <w:r>
               <w:rPr>
@@ -1899,7 +2559,7 @@
               <w:rPr>
                 <w:webHidden/>
               </w:rPr>
-              <w:t>11</w:t>
+              <w:t>14</w:t>
             </w:r>
             <w:r>
               <w:rPr>
@@ -1913,11 +2573,13 @@
           <w:pPr>
             <w:pStyle w:val="TJ2"/>
             <w:rPr>
-              <w:rFonts w:eastAsiaTheme="minorEastAsia"/>
+              <w:rFonts w:asciiTheme="minorHAnsi" w:eastAsiaTheme="minorEastAsia" w:hAnsiTheme="minorHAnsi" w:cstheme="minorBidi"/>
+              <w:sz w:val="22"/>
+              <w:szCs w:val="22"/>
               <w:lang w:eastAsia="hu-HU"/>
             </w:rPr>
           </w:pPr>
-          <w:hyperlink w:anchor="_Toc209946525" w:history="1">
+          <w:hyperlink w:anchor="_Toc209973360" w:history="1">
             <w:r>
               <w:rPr>
                 <w:rStyle w:val="Hiperhivatkozs"/>
@@ -1940,7 +2602,7 @@
               <w:rPr>
                 <w:webHidden/>
               </w:rPr>
-              <w:instrText xml:space="preserve"> PAGEREF _Toc209946525 \h </w:instrText>
+              <w:instrText xml:space="preserve"> PAGEREF _Toc209973360 \h </w:instrText>
             </w:r>
             <w:r>
               <w:rPr>
@@ -1957,7 +2619,7 @@
               <w:rPr>
                 <w:webHidden/>
               </w:rPr>
-              <w:t>11</w:t>
+              <w:t>14</w:t>
             </w:r>
             <w:r>
               <w:rPr>
@@ -1971,11 +2633,13 @@
           <w:pPr>
             <w:pStyle w:val="TJ2"/>
             <w:rPr>
-              <w:rFonts w:eastAsiaTheme="minorEastAsia"/>
+              <w:rFonts w:asciiTheme="minorHAnsi" w:eastAsiaTheme="minorEastAsia" w:hAnsiTheme="minorHAnsi" w:cstheme="minorBidi"/>
+              <w:sz w:val="22"/>
+              <w:szCs w:val="22"/>
               <w:lang w:eastAsia="hu-HU"/>
             </w:rPr>
           </w:pPr>
-          <w:hyperlink w:anchor="_Toc209946526" w:history="1">
+          <w:hyperlink w:anchor="_Toc209973361" w:history="1">
             <w:r>
               <w:rPr>
                 <w:rStyle w:val="Hiperhivatkozs"/>
@@ -1998,7 +2662,7 @@
               <w:rPr>
                 <w:webHidden/>
               </w:rPr>
-              <w:instrText xml:space="preserve"> PAGEREF _Toc209946526 \h </w:instrText>
+              <w:instrText xml:space="preserve"> PAGEREF _Toc209973361 \h </w:instrText>
             </w:r>
             <w:r>
               <w:rPr>
@@ -2015,7 +2679,7 @@
               <w:rPr>
                 <w:webHidden/>
               </w:rPr>
-              <w:t>11</w:t>
+              <w:t>14</w:t>
             </w:r>
             <w:r>
               <w:rPr>
@@ -2029,11 +2693,13 @@
           <w:pPr>
             <w:pStyle w:val="TJ1"/>
             <w:rPr>
-              <w:rFonts w:eastAsiaTheme="minorEastAsia"/>
+              <w:rFonts w:asciiTheme="minorHAnsi" w:eastAsiaTheme="minorEastAsia" w:hAnsiTheme="minorHAnsi" w:cstheme="minorBidi"/>
+              <w:sz w:val="22"/>
+              <w:szCs w:val="22"/>
               <w:lang w:eastAsia="hu-HU"/>
             </w:rPr>
           </w:pPr>
-          <w:hyperlink w:anchor="_Toc209946527" w:history="1">
+          <w:hyperlink w:anchor="_Toc209973362" w:history="1">
             <w:r>
               <w:rPr>
                 <w:rStyle w:val="Hiperhivatkozs"/>
@@ -2056,7 +2722,7 @@
               <w:rPr>
                 <w:webHidden/>
               </w:rPr>
-              <w:instrText xml:space="preserve"> PAGEREF _Toc209946527 \h </w:instrText>
+              <w:instrText xml:space="preserve"> PAGEREF _Toc209973362 \h </w:instrText>
             </w:r>
             <w:r>
               <w:rPr>
@@ -2073,7 +2739,7 @@
               <w:rPr>
                 <w:webHidden/>
               </w:rPr>
-              <w:t>12</w:t>
+              <w:t>15</w:t>
             </w:r>
             <w:r>
               <w:rPr>
@@ -2087,11 +2753,13 @@
           <w:pPr>
             <w:pStyle w:val="TJ1"/>
             <w:rPr>
-              <w:rFonts w:eastAsiaTheme="minorEastAsia"/>
+              <w:rFonts w:asciiTheme="minorHAnsi" w:eastAsiaTheme="minorEastAsia" w:hAnsiTheme="minorHAnsi" w:cstheme="minorBidi"/>
+              <w:sz w:val="22"/>
+              <w:szCs w:val="22"/>
               <w:lang w:eastAsia="hu-HU"/>
             </w:rPr>
           </w:pPr>
-          <w:hyperlink w:anchor="_Toc209946528" w:history="1">
+          <w:hyperlink w:anchor="_Toc209973363" w:history="1">
             <w:r>
               <w:rPr>
                 <w:rStyle w:val="Hiperhivatkozs"/>
@@ -2114,7 +2782,7 @@
               <w:rPr>
                 <w:webHidden/>
               </w:rPr>
-              <w:instrText xml:space="preserve"> PAGEREF _Toc209946528 \h </w:instrText>
+              <w:instrText xml:space="preserve"> PAGEREF _Toc209973363 \h </w:instrText>
             </w:r>
             <w:r>
               <w:rPr>
@@ -2131,7 +2799,7 @@
               <w:rPr>
                 <w:webHidden/>
               </w:rPr>
-              <w:t>13</w:t>
+              <w:t>16</w:t>
             </w:r>
             <w:r>
               <w:rPr>
@@ -2145,11 +2813,13 @@
           <w:pPr>
             <w:pStyle w:val="TJ1"/>
             <w:rPr>
-              <w:rFonts w:eastAsiaTheme="minorEastAsia"/>
+              <w:rFonts w:asciiTheme="minorHAnsi" w:eastAsiaTheme="minorEastAsia" w:hAnsiTheme="minorHAnsi" w:cstheme="minorBidi"/>
+              <w:sz w:val="22"/>
+              <w:szCs w:val="22"/>
               <w:lang w:eastAsia="hu-HU"/>
             </w:rPr>
           </w:pPr>
-          <w:hyperlink w:anchor="_Toc209946529" w:history="1">
+          <w:hyperlink w:anchor="_Toc209973364" w:history="1">
             <w:r>
               <w:rPr>
                 <w:rStyle w:val="Hiperhivatkozs"/>
@@ -2172,7 +2842,7 @@
               <w:rPr>
                 <w:webHidden/>
               </w:rPr>
-              <w:instrText xml:space="preserve"> PAGEREF _Toc209946529 \h </w:instrText>
+              <w:instrText xml:space="preserve"> PAGEREF _Toc209973364 \h </w:instrText>
             </w:r>
             <w:r>
               <w:rPr>
@@ -2189,7 +2859,7 @@
               <w:rPr>
                 <w:webHidden/>
               </w:rPr>
-              <w:t>15</w:t>
+              <w:t>18</w:t>
             </w:r>
             <w:r>
               <w:rPr>
@@ -2252,7 +2922,7 @@
           <w:szCs w:val="44"/>
         </w:rPr>
       </w:pPr>
-      <w:bookmarkStart w:id="7" w:name="_Toc209946509"/>
+      <w:bookmarkStart w:id="7" w:name="_Toc209973335"/>
       <w:r>
         <w:rPr>
           <w:rFonts w:ascii="Times New Roman" w:hAnsi="Times New Roman" w:cs="Times New Roman"/>
@@ -2850,14 +3520,7 @@
           <w:rFonts w:ascii="Times New Roman" w:hAnsi="Times New Roman" w:cs="Times New Roman"/>
           <w:sz w:val="24"/>
         </w:rPr>
-        <w:t xml:space="preserve"> (</w:t>
-      </w:r>
-      <w:r>
-        <w:rPr>
-          <w:rFonts w:ascii="Times New Roman" w:hAnsi="Times New Roman" w:cs="Times New Roman"/>
-          <w:sz w:val="24"/>
-        </w:rPr>
-        <w:t xml:space="preserve">Open Web </w:t>
+        <w:t xml:space="preserve"> (Open Web </w:t>
       </w:r>
       <w:proofErr w:type="spellStart"/>
       <w:r>
@@ -2889,14 +3552,7 @@
           <w:rFonts w:ascii="Times New Roman" w:hAnsi="Times New Roman" w:cs="Times New Roman"/>
           <w:sz w:val="24"/>
         </w:rPr>
-        <w:t xml:space="preserve"> Project</w:t>
-      </w:r>
-      <w:r>
-        <w:rPr>
-          <w:rFonts w:ascii="Times New Roman" w:hAnsi="Times New Roman" w:cs="Times New Roman"/>
-          <w:sz w:val="24"/>
-        </w:rPr>
-        <w:t>)</w:t>
+        <w:t xml:space="preserve"> Project)</w:t>
       </w:r>
       <w:r>
         <w:rPr>
@@ -2924,23 +3580,35 @@
           <w:rFonts w:ascii="Times New Roman" w:hAnsi="Times New Roman" w:cs="Times New Roman"/>
           <w:sz w:val="24"/>
         </w:rPr>
-        <w:t xml:space="preserve">alapítvány kezdeményezése, melynek a legismertebb kiadványa az OWASP Top Ten. Ez a </w:t>
-      </w:r>
-      <w:proofErr w:type="gramStart"/>
-      <w:r>
-        <w:rPr>
-          <w:rFonts w:ascii="Times New Roman" w:hAnsi="Times New Roman" w:cs="Times New Roman"/>
-          <w:sz w:val="24"/>
-        </w:rPr>
-        <w:t>dokumentum</w:t>
-      </w:r>
-      <w:proofErr w:type="gramEnd"/>
-      <w:r>
-        <w:rPr>
-          <w:rFonts w:ascii="Times New Roman" w:hAnsi="Times New Roman" w:cs="Times New Roman"/>
-          <w:sz w:val="24"/>
-        </w:rPr>
-        <w:t xml:space="preserve"> a webalkalmazásokat érintő tíz legfontosabb biztonsági kockázatot sorolja fel, és konkrét tanácsokat ad azok megelőzésére. Emellett útmutatókat és különféle irányelveket is nyújt a biztonságos alkalmazások fejlesztéséhez.</w:t>
+        <w:t xml:space="preserve">alapítvány kezdeményezése, </w:t>
+      </w:r>
+      <w:r>
+        <w:rPr>
+          <w:rFonts w:ascii="Times New Roman" w:hAnsi="Times New Roman" w:cs="Times New Roman"/>
+          <w:sz w:val="24"/>
+        </w:rPr>
+        <w:t>amely</w:t>
+      </w:r>
+      <w:r>
+        <w:rPr>
+          <w:rFonts w:ascii="Times New Roman" w:hAnsi="Times New Roman" w:cs="Times New Roman"/>
+          <w:sz w:val="24"/>
+        </w:rPr>
+        <w:t xml:space="preserve"> útmutatók</w:t>
+      </w:r>
+      <w:r>
+        <w:rPr>
+          <w:rFonts w:ascii="Times New Roman" w:hAnsi="Times New Roman" w:cs="Times New Roman"/>
+          <w:sz w:val="24"/>
+        </w:rPr>
+        <w:t xml:space="preserve">at és különféle irányelveket </w:t>
+      </w:r>
+      <w:r>
+        <w:rPr>
+          <w:rFonts w:ascii="Times New Roman" w:hAnsi="Times New Roman" w:cs="Times New Roman"/>
+          <w:sz w:val="24"/>
+        </w:rPr>
+        <w:t>nyújt a biztonságos alkalmazások fejlesztéséhez.</w:t>
       </w:r>
     </w:p>
     <w:p>
@@ -3027,7 +3695,7 @@
           <w:szCs w:val="32"/>
         </w:rPr>
       </w:pPr>
-      <w:bookmarkStart w:id="8" w:name="_Toc209946510"/>
+      <w:bookmarkStart w:id="8" w:name="_Toc209973336"/>
       <w:r>
         <w:rPr>
           <w:rFonts w:ascii="Times New Roman" w:hAnsi="Times New Roman" w:cs="Times New Roman"/>
@@ -3679,7 +4347,7 @@
         </w:rPr>
       </w:pPr>
       <w:bookmarkStart w:id="9" w:name="_Toc179575885"/>
-      <w:bookmarkStart w:id="10" w:name="_Toc209946511"/>
+      <w:bookmarkStart w:id="10" w:name="_Toc209973337"/>
       <w:r>
         <w:rPr>
           <w:rFonts w:ascii="Times New Roman" w:hAnsi="Times New Roman" w:cs="Times New Roman"/>
@@ -3770,7 +4438,7 @@
           <w:sz w:val="32"/>
         </w:rPr>
       </w:pPr>
-      <w:bookmarkStart w:id="11" w:name="_Toc209946512"/>
+      <w:bookmarkStart w:id="11" w:name="_Toc209973338"/>
       <w:r>
         <w:rPr>
           <w:rFonts w:ascii="Times New Roman" w:hAnsi="Times New Roman" w:cs="Times New Roman"/>
@@ -4264,14 +4932,7 @@
           <w:rFonts w:ascii="Times New Roman" w:hAnsi="Times New Roman" w:cs="Times New Roman"/>
           <w:sz w:val="24"/>
         </w:rPr>
-        <w:t xml:space="preserve"> (</w:t>
-      </w:r>
-      <w:r>
-        <w:rPr>
-          <w:rFonts w:ascii="Times New Roman" w:hAnsi="Times New Roman" w:cs="Times New Roman"/>
-          <w:sz w:val="24"/>
-        </w:rPr>
-        <w:t xml:space="preserve">Data </w:t>
+        <w:t xml:space="preserve"> (Data </w:t>
       </w:r>
       <w:proofErr w:type="spellStart"/>
       <w:r>
@@ -4882,14 +5543,14 @@
           <w:rFonts w:ascii="Times New Roman" w:hAnsi="Times New Roman" w:cs="Times New Roman"/>
           <w:sz w:val="24"/>
         </w:rPr>
-        <w:t xml:space="preserve">em </w:t>
-      </w:r>
-      <w:r>
-        <w:rPr>
-          <w:rFonts w:ascii="Times New Roman" w:hAnsi="Times New Roman" w:cs="Times New Roman"/>
-          <w:sz w:val="24"/>
-        </w:rPr>
-        <w:t xml:space="preserve">kizárólag </w:t>
+        <w:t>em</w:t>
+      </w:r>
+      <w:r>
+        <w:rPr>
+          <w:rFonts w:ascii="Times New Roman" w:hAnsi="Times New Roman" w:cs="Times New Roman"/>
+          <w:sz w:val="24"/>
+        </w:rPr>
+        <w:t xml:space="preserve">csak </w:t>
       </w:r>
       <w:r>
         <w:rPr>
@@ -4898,15 +5559,13 @@
         </w:rPr>
         <w:t xml:space="preserve">a kód biztonságára </w:t>
       </w:r>
-      <w:proofErr w:type="gramStart"/>
-      <w:r>
-        <w:rPr>
-          <w:rFonts w:ascii="Times New Roman" w:hAnsi="Times New Roman" w:cs="Times New Roman"/>
-          <w:sz w:val="24"/>
-        </w:rPr>
-        <w:t>koncentrál</w:t>
-      </w:r>
-      <w:proofErr w:type="gramEnd"/>
+      <w:r>
+        <w:rPr>
+          <w:rFonts w:ascii="Times New Roman" w:hAnsi="Times New Roman" w:cs="Times New Roman"/>
+          <w:sz w:val="24"/>
+        </w:rPr>
+        <w:t>fókuszál</w:t>
+      </w:r>
       <w:r>
         <w:rPr>
           <w:rFonts w:ascii="Times New Roman" w:hAnsi="Times New Roman" w:cs="Times New Roman"/>
@@ -4947,16 +5606,7 @@
           <w:rFonts w:ascii="Times New Roman" w:hAnsi="Times New Roman" w:cs="Times New Roman"/>
           <w:sz w:val="24"/>
         </w:rPr>
-        <w:t xml:space="preserve"> is érvényesüljenek a biztonsági szempontok, mint például a jogosultság kezelé</w:t>
-      </w:r>
-      <w:bookmarkStart w:id="12" w:name="_GoBack"/>
-      <w:bookmarkEnd w:id="12"/>
-      <w:r>
-        <w:rPr>
-          <w:rFonts w:ascii="Times New Roman" w:hAnsi="Times New Roman" w:cs="Times New Roman"/>
-          <w:sz w:val="24"/>
-        </w:rPr>
-        <w:t xml:space="preserve">s, verziókövetés és a fejlesztési </w:t>
+        <w:t xml:space="preserve"> is érvényesüljenek a biztonsági szempontok, mint például a jogosultság kezelés, verziókövetés és a fejlesztési </w:t>
       </w:r>
       <w:proofErr w:type="spellStart"/>
       <w:r>
@@ -4981,35 +5631,75 @@
         </w:rPr>
         <w:t xml:space="preserve"> Egyik fő alapelve, hogy a biztonsági </w:t>
       </w:r>
-      <w:proofErr w:type="gramStart"/>
-      <w:r>
-        <w:rPr>
-          <w:rFonts w:ascii="Times New Roman" w:hAnsi="Times New Roman" w:cs="Times New Roman"/>
-          <w:sz w:val="24"/>
-        </w:rPr>
-        <w:t>kontrollokat</w:t>
-      </w:r>
-      <w:proofErr w:type="gramEnd"/>
-      <w:r>
-        <w:rPr>
-          <w:rFonts w:ascii="Times New Roman" w:hAnsi="Times New Roman" w:cs="Times New Roman"/>
-          <w:sz w:val="24"/>
-        </w:rPr>
-        <w:t xml:space="preserve"> a kockázatelemzés alapján kell meghatározni, és nem pedig egy sablon alapján. Éppen ezért, az </w:t>
-      </w:r>
-      <w:r>
-        <w:rPr>
-          <w:rFonts w:ascii="Times New Roman" w:hAnsi="Times New Roman" w:cs="Times New Roman"/>
-          <w:sz w:val="24"/>
-        </w:rPr>
-        <w:t>ISO / IEC 27001</w:t>
-      </w:r>
-      <w:r>
-        <w:rPr>
-          <w:rFonts w:ascii="Times New Roman" w:hAnsi="Times New Roman" w:cs="Times New Roman"/>
-          <w:sz w:val="24"/>
-        </w:rPr>
-        <w:t xml:space="preserve"> rugalmasan alkalmazható bármilyen méretű vállalatra.</w:t>
+      <w:r>
+        <w:rPr>
+          <w:rFonts w:ascii="Times New Roman" w:hAnsi="Times New Roman" w:cs="Times New Roman"/>
+          <w:sz w:val="24"/>
+        </w:rPr>
+        <w:t>szabályozásokat</w:t>
+      </w:r>
+      <w:r>
+        <w:rPr>
+          <w:rFonts w:ascii="Times New Roman" w:hAnsi="Times New Roman" w:cs="Times New Roman"/>
+          <w:sz w:val="24"/>
+        </w:rPr>
+        <w:t xml:space="preserve"> a kockázatelemzés alapján kell meghatározni, és nem egy</w:t>
+      </w:r>
+      <w:r>
+        <w:rPr>
+          <w:rFonts w:ascii="Times New Roman" w:hAnsi="Times New Roman" w:cs="Times New Roman"/>
+          <w:sz w:val="24"/>
+        </w:rPr>
+        <w:t xml:space="preserve"> előre megadott</w:t>
+      </w:r>
+      <w:r>
+        <w:rPr>
+          <w:rFonts w:ascii="Times New Roman" w:hAnsi="Times New Roman" w:cs="Times New Roman"/>
+          <w:sz w:val="24"/>
+        </w:rPr>
+        <w:t xml:space="preserve"> sablon alapján. É</w:t>
+      </w:r>
+      <w:r>
+        <w:rPr>
+          <w:rFonts w:ascii="Times New Roman" w:hAnsi="Times New Roman" w:cs="Times New Roman"/>
+          <w:sz w:val="24"/>
+        </w:rPr>
+        <w:t xml:space="preserve">ppen ezért </w:t>
+      </w:r>
+      <w:r>
+        <w:rPr>
+          <w:rFonts w:ascii="Times New Roman" w:hAnsi="Times New Roman" w:cs="Times New Roman"/>
+          <w:sz w:val="24"/>
+        </w:rPr>
+        <w:t>bármilyen méretű vállalatra</w:t>
+      </w:r>
+      <w:r>
+        <w:rPr>
+          <w:rFonts w:ascii="Times New Roman" w:hAnsi="Times New Roman" w:cs="Times New Roman"/>
+          <w:sz w:val="24"/>
+        </w:rPr>
+        <w:t xml:space="preserve"> könnyedén alkalmazható</w:t>
+      </w:r>
+      <w:r>
+        <w:rPr>
+          <w:rFonts w:ascii="Times New Roman" w:hAnsi="Times New Roman" w:cs="Times New Roman"/>
+          <w:sz w:val="24"/>
+        </w:rPr>
+        <w:t xml:space="preserve"> a szabvány</w:t>
+      </w:r>
+      <w:r>
+        <w:rPr>
+          <w:rFonts w:ascii="Times New Roman" w:hAnsi="Times New Roman" w:cs="Times New Roman"/>
+          <w:sz w:val="24"/>
+        </w:rPr>
+        <w:t>.</w:t>
+      </w:r>
+      <w:r>
+        <w:rPr>
+          <w:rFonts w:ascii="Times New Roman" w:hAnsi="Times New Roman" w:cs="Times New Roman"/>
+          <w:sz w:val="24"/>
+        </w:rPr>
+        <w:t xml:space="preserve"> </w:t>
       </w:r>
     </w:p>
     <w:p>
@@ -5026,9 +5716,282 @@
         <w:rPr>
           <w:rFonts w:ascii="Times New Roman" w:hAnsi="Times New Roman" w:cs="Times New Roman"/>
           <w:sz w:val="24"/>
-          <w:highlight w:val="red"/>
-        </w:rPr>
-        <w:t>TODO SZABVÁNYOK</w:t>
+        </w:rPr>
+        <w:t xml:space="preserve">Míg az ISO / IEC 27001 főleg szervezeti szinten szabályozza az </w:t>
+      </w:r>
+      <w:proofErr w:type="gramStart"/>
+      <w:r>
+        <w:rPr>
+          <w:rFonts w:ascii="Times New Roman" w:hAnsi="Times New Roman" w:cs="Times New Roman"/>
+          <w:sz w:val="24"/>
+        </w:rPr>
+        <w:t>információ</w:t>
+      </w:r>
+      <w:proofErr w:type="gramEnd"/>
+      <w:r>
+        <w:rPr>
+          <w:rFonts w:ascii="Times New Roman" w:hAnsi="Times New Roman" w:cs="Times New Roman"/>
+          <w:sz w:val="24"/>
+        </w:rPr>
+        <w:t xml:space="preserve">biztonságot, addig az OWASP (Open Web </w:t>
+      </w:r>
+      <w:proofErr w:type="spellStart"/>
+      <w:r>
+        <w:rPr>
+          <w:rFonts w:ascii="Times New Roman" w:hAnsi="Times New Roman" w:cs="Times New Roman"/>
+          <w:sz w:val="24"/>
+        </w:rPr>
+        <w:t>Application</w:t>
+      </w:r>
+      <w:proofErr w:type="spellEnd"/>
+      <w:r>
+        <w:rPr>
+          <w:rFonts w:ascii="Times New Roman" w:hAnsi="Times New Roman" w:cs="Times New Roman"/>
+          <w:sz w:val="24"/>
+        </w:rPr>
+        <w:t xml:space="preserve"> </w:t>
+      </w:r>
+      <w:proofErr w:type="spellStart"/>
+      <w:r>
+        <w:rPr>
+          <w:rFonts w:ascii="Times New Roman" w:hAnsi="Times New Roman" w:cs="Times New Roman"/>
+          <w:sz w:val="24"/>
+        </w:rPr>
+        <w:t>Security</w:t>
+      </w:r>
+      <w:proofErr w:type="spellEnd"/>
+      <w:r>
+        <w:rPr>
+          <w:rFonts w:ascii="Times New Roman" w:hAnsi="Times New Roman" w:cs="Times New Roman"/>
+          <w:sz w:val="24"/>
+        </w:rPr>
+        <w:t xml:space="preserve"> Project) [1] fejlesztői irányelvekre és a kódot érintő különböző sérülékenységekre összpontosít.</w:t>
+      </w:r>
+      <w:r>
+        <w:rPr>
+          <w:rFonts w:ascii="Times New Roman" w:hAnsi="Times New Roman" w:cs="Times New Roman"/>
+          <w:sz w:val="24"/>
+        </w:rPr>
+        <w:t xml:space="preserve"> Az OWASP egy olyan </w:t>
+      </w:r>
+      <w:r>
+        <w:rPr>
+          <w:rFonts w:ascii="Times New Roman" w:hAnsi="Times New Roman" w:cs="Times New Roman"/>
+          <w:sz w:val="24"/>
+        </w:rPr>
+        <w:t xml:space="preserve">nemzetközi </w:t>
+      </w:r>
+      <w:r>
+        <w:rPr>
+          <w:rFonts w:ascii="Times New Roman" w:hAnsi="Times New Roman" w:cs="Times New Roman"/>
+          <w:sz w:val="24"/>
+        </w:rPr>
+        <w:t>nonprofit szervezet</w:t>
+      </w:r>
+      <w:r>
+        <w:rPr>
+          <w:rFonts w:ascii="Times New Roman" w:hAnsi="Times New Roman" w:cs="Times New Roman"/>
+          <w:sz w:val="24"/>
+        </w:rPr>
+        <w:t xml:space="preserve">, amely legfőbb célja, hogy javítsa a szoftverek biztonságát különböző </w:t>
+      </w:r>
+      <w:r>
+        <w:rPr>
+          <w:rFonts w:ascii="Times New Roman" w:hAnsi="Times New Roman" w:cs="Times New Roman"/>
+          <w:sz w:val="24"/>
+        </w:rPr>
+        <w:lastRenderedPageBreak/>
+        <w:t>útmutatókkal és eszközökkel. Legismertebb kiadványa az OWASP Top Ten</w:t>
+      </w:r>
+      <w:r>
+        <w:rPr>
+          <w:rFonts w:ascii="Times New Roman" w:hAnsi="Times New Roman" w:cs="Times New Roman"/>
+          <w:sz w:val="24"/>
+        </w:rPr>
+        <w:t xml:space="preserve">, amely a webalkalmazásokat érintő tíz legfontosabb biztonsági kockázatot sorolja fel, és </w:t>
+      </w:r>
+      <w:proofErr w:type="gramStart"/>
+      <w:r>
+        <w:rPr>
+          <w:rFonts w:ascii="Times New Roman" w:hAnsi="Times New Roman" w:cs="Times New Roman"/>
+          <w:sz w:val="24"/>
+        </w:rPr>
+        <w:t>konkrét</w:t>
+      </w:r>
+      <w:proofErr w:type="gramEnd"/>
+      <w:r>
+        <w:rPr>
+          <w:rFonts w:ascii="Times New Roman" w:hAnsi="Times New Roman" w:cs="Times New Roman"/>
+          <w:sz w:val="24"/>
+        </w:rPr>
+        <w:t xml:space="preserve"> gyakorlati</w:t>
+      </w:r>
+      <w:r>
+        <w:rPr>
+          <w:rFonts w:ascii="Times New Roman" w:hAnsi="Times New Roman" w:cs="Times New Roman"/>
+          <w:sz w:val="24"/>
+        </w:rPr>
+        <w:t xml:space="preserve"> tanácsokat ad azok megelőzésére és kezelésére. Egy másik </w:t>
+      </w:r>
+      <w:r>
+        <w:rPr>
+          <w:rFonts w:ascii="Times New Roman" w:hAnsi="Times New Roman" w:cs="Times New Roman"/>
+          <w:sz w:val="24"/>
+        </w:rPr>
+        <w:t>ismertebb</w:t>
+      </w:r>
+      <w:r>
+        <w:rPr>
+          <w:rFonts w:ascii="Times New Roman" w:hAnsi="Times New Roman" w:cs="Times New Roman"/>
+          <w:sz w:val="24"/>
+        </w:rPr>
+        <w:t xml:space="preserve"> irányelve az OWASP ASVS (</w:t>
+      </w:r>
+      <w:proofErr w:type="spellStart"/>
+      <w:r>
+        <w:rPr>
+          <w:rFonts w:ascii="Times New Roman" w:hAnsi="Times New Roman" w:cs="Times New Roman"/>
+          <w:sz w:val="24"/>
+        </w:rPr>
+        <w:t>Application</w:t>
+      </w:r>
+      <w:proofErr w:type="spellEnd"/>
+      <w:r>
+        <w:rPr>
+          <w:rFonts w:ascii="Times New Roman" w:hAnsi="Times New Roman" w:cs="Times New Roman"/>
+          <w:sz w:val="24"/>
+        </w:rPr>
+        <w:t xml:space="preserve"> </w:t>
+      </w:r>
+      <w:proofErr w:type="spellStart"/>
+      <w:r>
+        <w:rPr>
+          <w:rFonts w:ascii="Times New Roman" w:hAnsi="Times New Roman" w:cs="Times New Roman"/>
+          <w:sz w:val="24"/>
+        </w:rPr>
+        <w:t>Security</w:t>
+      </w:r>
+      <w:proofErr w:type="spellEnd"/>
+      <w:r>
+        <w:rPr>
+          <w:rFonts w:ascii="Times New Roman" w:hAnsi="Times New Roman" w:cs="Times New Roman"/>
+          <w:sz w:val="24"/>
+        </w:rPr>
+        <w:t xml:space="preserve"> </w:t>
+      </w:r>
+      <w:proofErr w:type="spellStart"/>
+      <w:r>
+        <w:rPr>
+          <w:rFonts w:ascii="Times New Roman" w:hAnsi="Times New Roman" w:cs="Times New Roman"/>
+          <w:sz w:val="24"/>
+        </w:rPr>
+        <w:t>Verification</w:t>
+      </w:r>
+      <w:proofErr w:type="spellEnd"/>
+      <w:r>
+        <w:rPr>
+          <w:rFonts w:ascii="Times New Roman" w:hAnsi="Times New Roman" w:cs="Times New Roman"/>
+          <w:sz w:val="24"/>
+        </w:rPr>
+        <w:t xml:space="preserve"> Standard</w:t>
+      </w:r>
+      <w:r>
+        <w:rPr>
+          <w:rFonts w:ascii="Times New Roman" w:hAnsi="Times New Roman" w:cs="Times New Roman"/>
+          <w:sz w:val="24"/>
+        </w:rPr>
+        <w:t>) [3],</w:t>
+      </w:r>
+      <w:r>
+        <w:rPr>
+          <w:rFonts w:ascii="Times New Roman" w:hAnsi="Times New Roman" w:cs="Times New Roman"/>
+          <w:sz w:val="24"/>
+        </w:rPr>
+        <w:t xml:space="preserve"> amely </w:t>
+      </w:r>
+      <w:r>
+        <w:rPr>
+          <w:rFonts w:ascii="Times New Roman" w:hAnsi="Times New Roman" w:cs="Times New Roman"/>
+          <w:sz w:val="24"/>
+        </w:rPr>
+        <w:t xml:space="preserve">részletes követelményrendszert nyújt a biztonságos alkalmazások fejlesztéséhez és ellenőrzéséhez. </w:t>
+      </w:r>
+      <w:r>
+        <w:rPr>
+          <w:rFonts w:ascii="Times New Roman" w:hAnsi="Times New Roman" w:cs="Times New Roman"/>
+          <w:sz w:val="24"/>
+        </w:rPr>
+        <w:t>S</w:t>
+      </w:r>
+      <w:r>
+        <w:rPr>
+          <w:rFonts w:ascii="Times New Roman" w:hAnsi="Times New Roman" w:cs="Times New Roman"/>
+          <w:sz w:val="24"/>
+        </w:rPr>
+        <w:t>zintekre bontva (</w:t>
+      </w:r>
+      <w:r>
+        <w:rPr>
+          <w:rFonts w:ascii="Times New Roman" w:hAnsi="Times New Roman" w:cs="Times New Roman"/>
+          <w:sz w:val="24"/>
+        </w:rPr>
+        <w:t>1-től 3-ig</w:t>
+      </w:r>
+      <w:r>
+        <w:rPr>
+          <w:rFonts w:ascii="Times New Roman" w:hAnsi="Times New Roman" w:cs="Times New Roman"/>
+          <w:sz w:val="24"/>
+        </w:rPr>
+        <w:t>)</w:t>
+      </w:r>
+      <w:r>
+        <w:rPr>
+          <w:rFonts w:ascii="Times New Roman" w:hAnsi="Times New Roman" w:cs="Times New Roman"/>
+          <w:sz w:val="24"/>
+        </w:rPr>
+        <w:t xml:space="preserve"> fogalmazza</w:t>
+      </w:r>
+      <w:r>
+        <w:rPr>
+          <w:rFonts w:ascii="Times New Roman" w:hAnsi="Times New Roman" w:cs="Times New Roman"/>
+          <w:sz w:val="24"/>
+        </w:rPr>
+        <w:t xml:space="preserve"> meg</w:t>
+      </w:r>
+      <w:r>
+        <w:rPr>
+          <w:rFonts w:ascii="Times New Roman" w:hAnsi="Times New Roman" w:cs="Times New Roman"/>
+          <w:sz w:val="24"/>
+        </w:rPr>
+        <w:t xml:space="preserve"> a különböző biztonsági követelményeket, így a vállalatok a saját </w:t>
+      </w:r>
+      <w:r>
+        <w:rPr>
+          <w:rFonts w:ascii="Times New Roman" w:hAnsi="Times New Roman" w:cs="Times New Roman"/>
+          <w:sz w:val="24"/>
+        </w:rPr>
+        <w:t>igényeikhez</w:t>
+      </w:r>
+      <w:r>
+        <w:rPr>
+          <w:rFonts w:ascii="Times New Roman" w:hAnsi="Times New Roman" w:cs="Times New Roman"/>
+          <w:sz w:val="24"/>
+        </w:rPr>
+        <w:t xml:space="preserve"> mérten választhatják ki az ellenőrzések</w:t>
+      </w:r>
+      <w:r>
+        <w:rPr>
+          <w:rFonts w:ascii="Times New Roman" w:hAnsi="Times New Roman" w:cs="Times New Roman"/>
+          <w:sz w:val="24"/>
+        </w:rPr>
+        <w:t xml:space="preserve"> mélységét</w:t>
+      </w:r>
+      <w:r>
+        <w:rPr>
+          <w:rFonts w:ascii="Times New Roman" w:hAnsi="Times New Roman" w:cs="Times New Roman"/>
+          <w:sz w:val="24"/>
+        </w:rPr>
+        <w:t>.</w:t>
       </w:r>
     </w:p>
     <w:p>
@@ -5042,13 +6005,13 @@
           <w:sz w:val="32"/>
         </w:rPr>
       </w:pPr>
+      <w:bookmarkStart w:id="12" w:name="_Toc209973339"/>
       <w:r>
         <w:rPr>
           <w:rFonts w:ascii="Times New Roman" w:hAnsi="Times New Roman" w:cs="Times New Roman"/>
           <w:color w:val="000000" w:themeColor="text1"/>
           <w:sz w:val="32"/>
         </w:rPr>
-        <w:lastRenderedPageBreak/>
         <w:t>2.</w:t>
       </w:r>
       <w:r>
@@ -5075,6 +6038,7 @@
         </w:rPr>
         <w:t>Gyakori sérülékenységek a forráskódban</w:t>
       </w:r>
+      <w:bookmarkEnd w:id="12"/>
     </w:p>
     <w:p>
       <w:pPr>
@@ -5098,62 +6062,7 @@
           <w:rFonts w:ascii="Times New Roman" w:hAnsi="Times New Roman" w:cs="Times New Roman"/>
           <w:sz w:val="24"/>
         </w:rPr>
-        <w:t>OWASP ASVS (</w:t>
-      </w:r>
-      <w:proofErr w:type="spellStart"/>
-      <w:r>
-        <w:rPr>
-          <w:rFonts w:ascii="Times New Roman" w:hAnsi="Times New Roman" w:cs="Times New Roman"/>
-          <w:sz w:val="24"/>
-        </w:rPr>
-        <w:t>Application</w:t>
-      </w:r>
-      <w:proofErr w:type="spellEnd"/>
-      <w:r>
-        <w:rPr>
-          <w:rFonts w:ascii="Times New Roman" w:hAnsi="Times New Roman" w:cs="Times New Roman"/>
-          <w:sz w:val="24"/>
-        </w:rPr>
-        <w:t xml:space="preserve"> </w:t>
-      </w:r>
-      <w:proofErr w:type="spellStart"/>
-      <w:r>
-        <w:rPr>
-          <w:rFonts w:ascii="Times New Roman" w:hAnsi="Times New Roman" w:cs="Times New Roman"/>
-          <w:sz w:val="24"/>
-        </w:rPr>
-        <w:t>Security</w:t>
-      </w:r>
-      <w:proofErr w:type="spellEnd"/>
-      <w:r>
-        <w:rPr>
-          <w:rFonts w:ascii="Times New Roman" w:hAnsi="Times New Roman" w:cs="Times New Roman"/>
-          <w:sz w:val="24"/>
-        </w:rPr>
-        <w:t xml:space="preserve"> </w:t>
-      </w:r>
-      <w:proofErr w:type="spellStart"/>
-      <w:r>
-        <w:rPr>
-          <w:rFonts w:ascii="Times New Roman" w:hAnsi="Times New Roman" w:cs="Times New Roman"/>
-          <w:sz w:val="24"/>
-        </w:rPr>
-        <w:t>Verification</w:t>
-      </w:r>
-      <w:proofErr w:type="spellEnd"/>
-      <w:r>
-        <w:rPr>
-          <w:rFonts w:ascii="Times New Roman" w:hAnsi="Times New Roman" w:cs="Times New Roman"/>
-          <w:sz w:val="24"/>
-        </w:rPr>
-        <w:t xml:space="preserve"> Standard</w:t>
-      </w:r>
-      <w:r>
-        <w:rPr>
-          <w:rFonts w:ascii="Times New Roman" w:hAnsi="Times New Roman" w:cs="Times New Roman"/>
-          <w:sz w:val="24"/>
-        </w:rPr>
-        <w:t xml:space="preserve">) </w:t>
+        <w:t xml:space="preserve">OWASP ASVS </w:t>
       </w:r>
       <w:r>
         <w:rPr>
@@ -5188,21 +6097,7 @@
           <w:rFonts w:ascii="Times New Roman" w:hAnsi="Times New Roman" w:cs="Times New Roman"/>
           <w:sz w:val="24"/>
         </w:rPr>
-        <w:t xml:space="preserve">gek egy forráskódban </w:t>
-      </w:r>
-      <w:r>
-        <w:rPr>
-          <w:rFonts w:ascii="Times New Roman" w:hAnsi="Times New Roman" w:cs="Times New Roman"/>
-          <w:sz w:val="24"/>
-        </w:rPr>
-        <w:t>a következők</w:t>
-      </w:r>
-      <w:r>
-        <w:rPr>
-          <w:rFonts w:ascii="Times New Roman" w:hAnsi="Times New Roman" w:cs="Times New Roman"/>
-          <w:sz w:val="24"/>
-        </w:rPr>
-        <w:t xml:space="preserve">: </w:t>
+        <w:t xml:space="preserve">gek egy forráskódban a következők: </w:t>
       </w:r>
     </w:p>
     <w:p>
@@ -5421,7 +6316,21 @@
           <w:rFonts w:ascii="Times New Roman" w:hAnsi="Times New Roman" w:cs="Times New Roman"/>
           <w:sz w:val="24"/>
         </w:rPr>
-        <w:t>A következőkben bemutatott sérülékenységek és azok következményeik jól szemléltetik, hogy mennyire fontos a kód biztonsága. Amennyiben ezek figyelmen kívül maradnak, úgy komoly kockázatot jelenthetnek a rendszerek biztonságára nézve.</w:t>
+        <w:t xml:space="preserve">A következőkben </w:t>
+      </w:r>
+      <w:r>
+        <w:rPr>
+          <w:rFonts w:ascii="Times New Roman" w:hAnsi="Times New Roman" w:cs="Times New Roman"/>
+          <w:sz w:val="24"/>
+        </w:rPr>
+        <w:t xml:space="preserve">részletesebben </w:t>
+      </w:r>
+      <w:r>
+        <w:rPr>
+          <w:rFonts w:ascii="Times New Roman" w:hAnsi="Times New Roman" w:cs="Times New Roman"/>
+          <w:sz w:val="24"/>
+        </w:rPr>
+        <w:t>bemutatott sérülékenységek és azok következményeik jól szemléltetik, hogy mennyire fontos a kód biztonsága. Amennyiben ezek figyelmen kívül maradnak, úgy komoly kockázatot jelenthetnek a rendszerek biztonságára nézve.</w:t>
       </w:r>
     </w:p>
     <w:p>
@@ -5435,6 +6344,7 @@
           <w:sz w:val="28"/>
         </w:rPr>
       </w:pPr>
+      <w:bookmarkStart w:id="13" w:name="_Toc209973340"/>
       <w:r>
         <w:rPr>
           <w:rFonts w:ascii="Times New Roman" w:hAnsi="Times New Roman" w:cs="Times New Roman"/>
@@ -5461,10 +6371,12 @@
         </w:rPr>
         <w:t xml:space="preserve"> ellenőrzés</w:t>
       </w:r>
+      <w:bookmarkEnd w:id="13"/>
     </w:p>
     <w:p>
       <w:pPr>
         <w:spacing w:after="0" w:line="360" w:lineRule="auto"/>
+        <w:ind w:firstLine="567"/>
         <w:jc w:val="both"/>
         <w:rPr>
           <w:rFonts w:ascii="Times New Roman" w:hAnsi="Times New Roman" w:cs="Times New Roman"/>
@@ -5476,14 +6388,21 @@
           <w:rFonts w:ascii="Times New Roman" w:hAnsi="Times New Roman" w:cs="Times New Roman"/>
           <w:sz w:val="24"/>
         </w:rPr>
-        <w:t>Hiányos bemeneti adat vagy annak nem megfelelő ellenőrzése esetén könnyedén e</w:t>
-      </w:r>
-      <w:r>
-        <w:rPr>
-          <w:rFonts w:ascii="Times New Roman" w:hAnsi="Times New Roman" w:cs="Times New Roman"/>
-          <w:sz w:val="24"/>
-        </w:rPr>
-        <w:t>lőfordulhat, hogy a támadó rosszindulatú kódot vagy parancsot</w:t>
+        <w:t>A</w:t>
+      </w:r>
+      <w:r>
+        <w:rPr>
+          <w:rFonts w:ascii="Times New Roman" w:hAnsi="Times New Roman" w:cs="Times New Roman"/>
+          <w:sz w:val="24"/>
+        </w:rPr>
+        <w:t xml:space="preserve"> bemeneti adat</w:t>
+      </w:r>
+      <w:r>
+        <w:rPr>
+          <w:rFonts w:ascii="Times New Roman" w:hAnsi="Times New Roman" w:cs="Times New Roman"/>
+          <w:sz w:val="24"/>
+        </w:rPr>
+        <w:t>ok</w:t>
       </w:r>
       <w:r>
         <w:rPr>
@@ -5497,7 +6416,70 @@
           <w:rFonts w:ascii="Times New Roman" w:hAnsi="Times New Roman" w:cs="Times New Roman"/>
           <w:sz w:val="24"/>
         </w:rPr>
-        <w:t>juttat</w:t>
+        <w:t>hibás</w:t>
+      </w:r>
+      <w:r>
+        <w:rPr>
+          <w:rFonts w:ascii="Times New Roman" w:hAnsi="Times New Roman" w:cs="Times New Roman"/>
+          <w:sz w:val="24"/>
+        </w:rPr>
+        <w:t xml:space="preserve"> </w:t>
+      </w:r>
+      <w:r>
+        <w:rPr>
+          <w:rFonts w:ascii="Times New Roman" w:hAnsi="Times New Roman" w:cs="Times New Roman"/>
+          <w:sz w:val="24"/>
+        </w:rPr>
+        <w:t xml:space="preserve">vagy hiányos </w:t>
+      </w:r>
+      <w:r>
+        <w:rPr>
+          <w:rFonts w:ascii="Times New Roman" w:hAnsi="Times New Roman" w:cs="Times New Roman"/>
+          <w:sz w:val="24"/>
+        </w:rPr>
+        <w:t xml:space="preserve">ellenőrzése </w:t>
+      </w:r>
+      <w:r>
+        <w:rPr>
+          <w:rFonts w:ascii="Times New Roman" w:hAnsi="Times New Roman" w:cs="Times New Roman"/>
+          <w:sz w:val="24"/>
+        </w:rPr>
+        <w:t>lehetővé teszi</w:t>
+      </w:r>
+      <w:r>
+        <w:rPr>
+          <w:rFonts w:ascii="Times New Roman" w:hAnsi="Times New Roman" w:cs="Times New Roman"/>
+          <w:sz w:val="24"/>
+        </w:rPr>
+        <w:t xml:space="preserve">, hogy a támadó </w:t>
+      </w:r>
+      <w:r>
+        <w:rPr>
+          <w:rFonts w:ascii="Times New Roman" w:hAnsi="Times New Roman" w:cs="Times New Roman"/>
+          <w:sz w:val="24"/>
+        </w:rPr>
+        <w:t>ártalmas</w:t>
+      </w:r>
+      <w:r>
+        <w:rPr>
+          <w:rFonts w:ascii="Times New Roman" w:hAnsi="Times New Roman" w:cs="Times New Roman"/>
+          <w:sz w:val="24"/>
+        </w:rPr>
+        <w:t xml:space="preserve"> kódot vagy parancsot</w:t>
+      </w:r>
+      <w:r>
+        <w:rPr>
+          <w:rFonts w:ascii="Times New Roman" w:hAnsi="Times New Roman" w:cs="Times New Roman"/>
+          <w:sz w:val="24"/>
+        </w:rPr>
+        <w:t xml:space="preserve"> </w:t>
+      </w:r>
+      <w:r>
+        <w:rPr>
+          <w:rFonts w:ascii="Times New Roman" w:hAnsi="Times New Roman" w:cs="Times New Roman"/>
+          <w:sz w:val="24"/>
+        </w:rPr>
+        <w:t>juttasson</w:t>
       </w:r>
       <w:r>
         <w:rPr>
@@ -5511,30 +6493,14 @@
           <w:rFonts w:ascii="Times New Roman" w:hAnsi="Times New Roman" w:cs="Times New Roman"/>
           <w:sz w:val="24"/>
         </w:rPr>
-        <w:t>. Ez</w:t>
-      </w:r>
-      <w:r>
-        <w:rPr>
-          <w:rFonts w:ascii="Times New Roman" w:hAnsi="Times New Roman" w:cs="Times New Roman"/>
-          <w:sz w:val="24"/>
-        </w:rPr>
-        <w:t xml:space="preserve"> </w:t>
-      </w:r>
-      <w:proofErr w:type="gramStart"/>
-      <w:r>
-        <w:rPr>
-          <w:rFonts w:ascii="Times New Roman" w:hAnsi="Times New Roman" w:cs="Times New Roman"/>
-          <w:sz w:val="24"/>
-        </w:rPr>
-        <w:t>tipikus</w:t>
-      </w:r>
-      <w:proofErr w:type="gramEnd"/>
-      <w:r>
-        <w:rPr>
-          <w:rFonts w:ascii="Times New Roman" w:hAnsi="Times New Roman" w:cs="Times New Roman"/>
-          <w:sz w:val="24"/>
-        </w:rPr>
-        <w:t xml:space="preserve"> példája az SQL </w:t>
+        <w:t xml:space="preserve">. </w:t>
+      </w:r>
+      <w:r>
+        <w:rPr>
+          <w:rFonts w:ascii="Times New Roman" w:hAnsi="Times New Roman" w:cs="Times New Roman"/>
+          <w:sz w:val="24"/>
+        </w:rPr>
+        <w:t xml:space="preserve">Ez különösen sérülékennyé teszi az alkalmazást az </w:t>
       </w:r>
       <w:proofErr w:type="spellStart"/>
       <w:r>
@@ -5550,33 +6516,27 @@
           <w:rFonts w:ascii="Times New Roman" w:hAnsi="Times New Roman" w:cs="Times New Roman"/>
           <w:sz w:val="24"/>
         </w:rPr>
-        <w:t xml:space="preserve"> típusú támadásnak, ahol a támadó rosszindulat</w:t>
-      </w:r>
-      <w:r>
-        <w:rPr>
-          <w:rFonts w:ascii="Times New Roman" w:hAnsi="Times New Roman" w:cs="Times New Roman"/>
-          <w:sz w:val="24"/>
-        </w:rPr>
-        <w:t>ú</w:t>
-      </w:r>
-      <w:r>
-        <w:rPr>
-          <w:rFonts w:ascii="Times New Roman" w:hAnsi="Times New Roman" w:cs="Times New Roman"/>
-          <w:sz w:val="24"/>
-        </w:rPr>
-        <w:t xml:space="preserve"> lekérdezés</w:t>
-      </w:r>
-      <w:r>
-        <w:rPr>
-          <w:rFonts w:ascii="Times New Roman" w:hAnsi="Times New Roman" w:cs="Times New Roman"/>
-          <w:sz w:val="24"/>
-        </w:rPr>
-        <w:t>ekkel hozzájut az adatbázisban tárolt adatokhoz, melyeket könnyedén módosíthatja vagy törölheti.</w:t>
+        <w:t xml:space="preserve"> (</w:t>
+      </w:r>
+      <w:r>
+        <w:rPr>
+          <w:rFonts w:ascii="Times New Roman" w:hAnsi="Times New Roman" w:cs="Times New Roman"/>
+          <w:sz w:val="24"/>
+        </w:rPr>
+        <w:t>beszúrásos)</w:t>
+      </w:r>
+      <w:r>
+        <w:rPr>
+          <w:rFonts w:ascii="Times New Roman" w:hAnsi="Times New Roman" w:cs="Times New Roman"/>
+          <w:sz w:val="24"/>
+        </w:rPr>
+        <w:t xml:space="preserve"> támadásokkal szemben.</w:t>
       </w:r>
     </w:p>
     <w:p>
       <w:pPr>
         <w:spacing w:after="0" w:line="360" w:lineRule="auto"/>
+        <w:ind w:firstLine="567"/>
         <w:jc w:val="both"/>
         <w:rPr>
           <w:rFonts w:ascii="Times New Roman" w:hAnsi="Times New Roman" w:cs="Times New Roman"/>
@@ -5588,14 +6548,750 @@
           <w:rFonts w:ascii="Times New Roman" w:hAnsi="Times New Roman" w:cs="Times New Roman"/>
           <w:sz w:val="24"/>
         </w:rPr>
-        <w:t>E</w:t>
-      </w:r>
-      <w:r>
-        <w:rPr>
-          <w:rFonts w:ascii="Times New Roman" w:hAnsi="Times New Roman" w:cs="Times New Roman"/>
-          <w:sz w:val="24"/>
-        </w:rPr>
-        <w:t xml:space="preserve"> mellett hasonló elven alapul</w:t>
+        <w:t>Egyik l</w:t>
+      </w:r>
+      <w:r>
+        <w:rPr>
+          <w:rFonts w:ascii="Times New Roman" w:hAnsi="Times New Roman" w:cs="Times New Roman"/>
+          <w:sz w:val="24"/>
+        </w:rPr>
+        <w:t>eggyakoribb</w:t>
+      </w:r>
+      <w:r>
+        <w:rPr>
+          <w:rFonts w:ascii="Times New Roman" w:hAnsi="Times New Roman" w:cs="Times New Roman"/>
+          <w:sz w:val="24"/>
+        </w:rPr>
+        <w:t xml:space="preserve"> </w:t>
+      </w:r>
+      <w:r>
+        <w:rPr>
+          <w:rFonts w:ascii="Times New Roman" w:hAnsi="Times New Roman" w:cs="Times New Roman"/>
+          <w:sz w:val="24"/>
+        </w:rPr>
+        <w:t>ilyen példa</w:t>
+      </w:r>
+      <w:r>
+        <w:rPr>
+          <w:rFonts w:ascii="Times New Roman" w:hAnsi="Times New Roman" w:cs="Times New Roman"/>
+          <w:sz w:val="24"/>
+        </w:rPr>
+        <w:t xml:space="preserve"> az </w:t>
+      </w:r>
+      <w:r>
+        <w:rPr>
+          <w:rFonts w:ascii="Times New Roman" w:hAnsi="Times New Roman" w:cs="Times New Roman"/>
+          <w:sz w:val="24"/>
+        </w:rPr>
+        <w:t xml:space="preserve">SQL </w:t>
+      </w:r>
+      <w:proofErr w:type="spellStart"/>
+      <w:r>
+        <w:rPr>
+          <w:rFonts w:ascii="Times New Roman" w:hAnsi="Times New Roman" w:cs="Times New Roman"/>
+          <w:sz w:val="24"/>
+        </w:rPr>
+        <w:t>injection</w:t>
+      </w:r>
+      <w:proofErr w:type="spellEnd"/>
+      <w:r>
+        <w:rPr>
+          <w:rFonts w:ascii="Times New Roman" w:hAnsi="Times New Roman" w:cs="Times New Roman"/>
+          <w:sz w:val="24"/>
+        </w:rPr>
+        <w:t xml:space="preserve">, </w:t>
+      </w:r>
+      <w:r>
+        <w:rPr>
+          <w:rFonts w:ascii="Times New Roman" w:hAnsi="Times New Roman" w:cs="Times New Roman"/>
+          <w:sz w:val="24"/>
+        </w:rPr>
+        <w:t>amikor</w:t>
+      </w:r>
+      <w:r>
+        <w:rPr>
+          <w:rFonts w:ascii="Times New Roman" w:hAnsi="Times New Roman" w:cs="Times New Roman"/>
+          <w:sz w:val="24"/>
+        </w:rPr>
+        <w:t xml:space="preserve"> a támadó </w:t>
+      </w:r>
+      <w:r>
+        <w:rPr>
+          <w:rFonts w:ascii="Times New Roman" w:hAnsi="Times New Roman" w:cs="Times New Roman"/>
+          <w:sz w:val="24"/>
+        </w:rPr>
+        <w:t xml:space="preserve">a bemeneti adatok között </w:t>
+      </w:r>
+      <w:r>
+        <w:rPr>
+          <w:rFonts w:ascii="Times New Roman" w:hAnsi="Times New Roman" w:cs="Times New Roman"/>
+          <w:sz w:val="24"/>
+        </w:rPr>
+        <w:t>kártékony</w:t>
+      </w:r>
+      <w:r>
+        <w:rPr>
+          <w:rFonts w:ascii="Times New Roman" w:hAnsi="Times New Roman" w:cs="Times New Roman"/>
+          <w:sz w:val="24"/>
+        </w:rPr>
+        <w:t xml:space="preserve"> </w:t>
+      </w:r>
+      <w:r>
+        <w:rPr>
+          <w:rFonts w:ascii="Times New Roman" w:hAnsi="Times New Roman" w:cs="Times New Roman"/>
+          <w:sz w:val="24"/>
+        </w:rPr>
+        <w:t>SQL</w:t>
+      </w:r>
+      <w:r>
+        <w:rPr>
+          <w:rFonts w:ascii="Times New Roman" w:hAnsi="Times New Roman" w:cs="Times New Roman"/>
+          <w:sz w:val="24"/>
+        </w:rPr>
+        <w:t xml:space="preserve"> parancsokat helyez el, amelyeket </w:t>
+      </w:r>
+      <w:r>
+        <w:rPr>
+          <w:rFonts w:ascii="Times New Roman" w:hAnsi="Times New Roman" w:cs="Times New Roman"/>
+          <w:sz w:val="24"/>
+        </w:rPr>
+        <w:t xml:space="preserve">az alkalmazás </w:t>
+      </w:r>
+      <w:r>
+        <w:rPr>
+          <w:rFonts w:ascii="Times New Roman" w:hAnsi="Times New Roman" w:cs="Times New Roman"/>
+          <w:sz w:val="24"/>
+        </w:rPr>
+        <w:t>végrehajt</w:t>
+      </w:r>
+      <w:r>
+        <w:rPr>
+          <w:rFonts w:ascii="Times New Roman" w:hAnsi="Times New Roman" w:cs="Times New Roman"/>
+          <w:sz w:val="24"/>
+        </w:rPr>
+        <w:t xml:space="preserve"> </w:t>
+      </w:r>
+      <w:r>
+        <w:rPr>
+          <w:rFonts w:ascii="Times New Roman" w:hAnsi="Times New Roman" w:cs="Times New Roman"/>
+          <w:sz w:val="24"/>
+        </w:rPr>
+        <w:t xml:space="preserve">az adatbázisban. Ez </w:t>
+      </w:r>
+      <w:r>
+        <w:rPr>
+          <w:rFonts w:ascii="Times New Roman" w:hAnsi="Times New Roman" w:cs="Times New Roman"/>
+          <w:sz w:val="24"/>
+        </w:rPr>
+        <w:t>nem kívánt</w:t>
+      </w:r>
+      <w:r>
+        <w:rPr>
+          <w:rFonts w:ascii="Times New Roman" w:hAnsi="Times New Roman" w:cs="Times New Roman"/>
+          <w:sz w:val="24"/>
+        </w:rPr>
+        <w:t xml:space="preserve"> műveleteket eredményez</w:t>
+      </w:r>
+      <w:r>
+        <w:rPr>
+          <w:rFonts w:ascii="Times New Roman" w:hAnsi="Times New Roman" w:cs="Times New Roman"/>
+          <w:sz w:val="24"/>
+        </w:rPr>
+        <w:t>het</w:t>
+      </w:r>
+      <w:r>
+        <w:rPr>
+          <w:rFonts w:ascii="Times New Roman" w:hAnsi="Times New Roman" w:cs="Times New Roman"/>
+          <w:sz w:val="24"/>
+        </w:rPr>
+        <w:t xml:space="preserve">, például </w:t>
+      </w:r>
+      <w:r>
+        <w:rPr>
+          <w:rFonts w:ascii="Times New Roman" w:hAnsi="Times New Roman" w:cs="Times New Roman"/>
+          <w:sz w:val="24"/>
+        </w:rPr>
+        <w:t>adat</w:t>
+      </w:r>
+      <w:r>
+        <w:rPr>
+          <w:rFonts w:ascii="Times New Roman" w:hAnsi="Times New Roman" w:cs="Times New Roman"/>
+          <w:sz w:val="24"/>
+        </w:rPr>
+        <w:t xml:space="preserve">ok </w:t>
+      </w:r>
+      <w:r>
+        <w:rPr>
+          <w:rFonts w:ascii="Times New Roman" w:hAnsi="Times New Roman" w:cs="Times New Roman"/>
+          <w:sz w:val="24"/>
+        </w:rPr>
+        <w:t>módosítás</w:t>
+      </w:r>
+      <w:r>
+        <w:rPr>
+          <w:rFonts w:ascii="Times New Roman" w:hAnsi="Times New Roman" w:cs="Times New Roman"/>
+          <w:sz w:val="24"/>
+        </w:rPr>
+        <w:t>át</w:t>
+      </w:r>
+      <w:r>
+        <w:rPr>
+          <w:rFonts w:ascii="Times New Roman" w:hAnsi="Times New Roman" w:cs="Times New Roman"/>
+          <w:sz w:val="24"/>
+        </w:rPr>
+        <w:t>, törlés</w:t>
+      </w:r>
+      <w:r>
+        <w:rPr>
+          <w:rFonts w:ascii="Times New Roman" w:hAnsi="Times New Roman" w:cs="Times New Roman"/>
+          <w:sz w:val="24"/>
+        </w:rPr>
+        <w:t>ét</w:t>
+      </w:r>
+      <w:r>
+        <w:rPr>
+          <w:rFonts w:ascii="Times New Roman" w:hAnsi="Times New Roman" w:cs="Times New Roman"/>
+          <w:sz w:val="24"/>
+        </w:rPr>
+        <w:t>,</w:t>
+      </w:r>
+      <w:r>
+        <w:rPr>
+          <w:rFonts w:ascii="Times New Roman" w:hAnsi="Times New Roman" w:cs="Times New Roman"/>
+          <w:sz w:val="24"/>
+        </w:rPr>
+        <w:t xml:space="preserve"> ellopását</w:t>
+      </w:r>
+      <w:r>
+        <w:rPr>
+          <w:rFonts w:ascii="Times New Roman" w:hAnsi="Times New Roman" w:cs="Times New Roman"/>
+          <w:sz w:val="24"/>
+        </w:rPr>
+        <w:t xml:space="preserve"> vagy </w:t>
+      </w:r>
+      <w:r>
+        <w:rPr>
+          <w:rFonts w:ascii="Times New Roman" w:hAnsi="Times New Roman" w:cs="Times New Roman"/>
+          <w:sz w:val="24"/>
+        </w:rPr>
+        <w:t xml:space="preserve">akár </w:t>
+      </w:r>
+      <w:r>
+        <w:rPr>
+          <w:rFonts w:ascii="Times New Roman" w:hAnsi="Times New Roman" w:cs="Times New Roman"/>
+          <w:sz w:val="24"/>
+        </w:rPr>
+        <w:t xml:space="preserve">az </w:t>
+      </w:r>
+      <w:proofErr w:type="spellStart"/>
+      <w:r>
+        <w:rPr>
+          <w:rFonts w:ascii="Times New Roman" w:hAnsi="Times New Roman" w:cs="Times New Roman"/>
+          <w:sz w:val="24"/>
+        </w:rPr>
+        <w:t>autentikáció</w:t>
+      </w:r>
+      <w:proofErr w:type="spellEnd"/>
+      <w:r>
+        <w:rPr>
+          <w:rFonts w:ascii="Times New Roman" w:hAnsi="Times New Roman" w:cs="Times New Roman"/>
+          <w:sz w:val="24"/>
+        </w:rPr>
+        <w:t xml:space="preserve"> meg</w:t>
+      </w:r>
+      <w:r>
+        <w:rPr>
+          <w:rFonts w:ascii="Times New Roman" w:hAnsi="Times New Roman" w:cs="Times New Roman"/>
+          <w:sz w:val="24"/>
+        </w:rPr>
+        <w:t>kerülését</w:t>
+      </w:r>
+      <w:r>
+        <w:rPr>
+          <w:rFonts w:ascii="Times New Roman" w:hAnsi="Times New Roman" w:cs="Times New Roman"/>
+          <w:sz w:val="24"/>
+        </w:rPr>
+        <w:t xml:space="preserve"> [5].</w:t>
+      </w:r>
+    </w:p>
+    <w:p>
+      <w:pPr>
+        <w:spacing w:after="0" w:line="360" w:lineRule="auto"/>
+        <w:ind w:firstLine="567"/>
+        <w:jc w:val="both"/>
+        <w:rPr>
+          <w:rFonts w:ascii="Times New Roman" w:hAnsi="Times New Roman" w:cs="Times New Roman"/>
+          <w:sz w:val="24"/>
+        </w:rPr>
+      </w:pPr>
+      <w:r>
+        <w:rPr>
+          <w:rFonts w:ascii="Times New Roman" w:hAnsi="Times New Roman" w:cs="Times New Roman"/>
+          <w:sz w:val="24"/>
+        </w:rPr>
+        <w:lastRenderedPageBreak/>
+        <w:t>A hibás</w:t>
+      </w:r>
+      <w:r>
+        <w:rPr>
+          <w:rFonts w:ascii="Times New Roman" w:hAnsi="Times New Roman" w:cs="Times New Roman"/>
+          <w:sz w:val="24"/>
+        </w:rPr>
+        <w:t xml:space="preserve"> </w:t>
+      </w:r>
+      <w:proofErr w:type="gramStart"/>
+      <w:r>
+        <w:rPr>
+          <w:rFonts w:ascii="Times New Roman" w:hAnsi="Times New Roman" w:cs="Times New Roman"/>
+          <w:sz w:val="24"/>
+        </w:rPr>
+        <w:t>input</w:t>
+      </w:r>
+      <w:proofErr w:type="gramEnd"/>
+      <w:r>
+        <w:rPr>
+          <w:rFonts w:ascii="Times New Roman" w:hAnsi="Times New Roman" w:cs="Times New Roman"/>
+          <w:sz w:val="24"/>
+        </w:rPr>
+        <w:t xml:space="preserve">kezelés </w:t>
+      </w:r>
+      <w:r>
+        <w:rPr>
+          <w:rFonts w:ascii="Times New Roman" w:hAnsi="Times New Roman" w:cs="Times New Roman"/>
+          <w:sz w:val="24"/>
+        </w:rPr>
+        <w:t>akár</w:t>
+      </w:r>
+      <w:r>
+        <w:rPr>
+          <w:rFonts w:ascii="Times New Roman" w:hAnsi="Times New Roman" w:cs="Times New Roman"/>
+          <w:sz w:val="24"/>
+        </w:rPr>
+        <w:t xml:space="preserve"> </w:t>
+      </w:r>
+      <w:r>
+        <w:rPr>
+          <w:rFonts w:ascii="Times New Roman" w:hAnsi="Times New Roman" w:cs="Times New Roman"/>
+          <w:sz w:val="24"/>
+        </w:rPr>
+        <w:t>XSS</w:t>
+      </w:r>
+      <w:r>
+        <w:rPr>
+          <w:rFonts w:ascii="Times New Roman" w:hAnsi="Times New Roman" w:cs="Times New Roman"/>
+          <w:sz w:val="24"/>
+        </w:rPr>
+        <w:t xml:space="preserve"> </w:t>
+      </w:r>
+      <w:r>
+        <w:rPr>
+          <w:rFonts w:ascii="Times New Roman" w:hAnsi="Times New Roman" w:cs="Times New Roman"/>
+          <w:sz w:val="24"/>
+        </w:rPr>
+        <w:t>(</w:t>
+      </w:r>
+      <w:proofErr w:type="spellStart"/>
+      <w:r>
+        <w:rPr>
+          <w:rFonts w:ascii="Times New Roman" w:hAnsi="Times New Roman" w:cs="Times New Roman"/>
+          <w:sz w:val="24"/>
+        </w:rPr>
+        <w:t>Cross</w:t>
+      </w:r>
+      <w:proofErr w:type="spellEnd"/>
+      <w:r>
+        <w:rPr>
+          <w:rFonts w:ascii="Times New Roman" w:hAnsi="Times New Roman" w:cs="Times New Roman"/>
+          <w:sz w:val="24"/>
+        </w:rPr>
+        <w:t>-</w:t>
+      </w:r>
+      <w:r>
+        <w:rPr>
+          <w:rFonts w:ascii="Times New Roman" w:hAnsi="Times New Roman" w:cs="Times New Roman"/>
+          <w:sz w:val="24"/>
+        </w:rPr>
+        <w:t>Site Scripting</w:t>
+      </w:r>
+      <w:r>
+        <w:rPr>
+          <w:rFonts w:ascii="Times New Roman" w:hAnsi="Times New Roman" w:cs="Times New Roman"/>
+          <w:sz w:val="24"/>
+        </w:rPr>
+        <w:t>)</w:t>
+      </w:r>
+      <w:r>
+        <w:rPr>
+          <w:rFonts w:ascii="Times New Roman" w:hAnsi="Times New Roman" w:cs="Times New Roman"/>
+          <w:sz w:val="24"/>
+        </w:rPr>
+        <w:t xml:space="preserve"> támadáshoz is</w:t>
+      </w:r>
+      <w:r>
+        <w:rPr>
+          <w:rFonts w:ascii="Times New Roman" w:hAnsi="Times New Roman" w:cs="Times New Roman"/>
+          <w:sz w:val="24"/>
+        </w:rPr>
+        <w:t xml:space="preserve"> </w:t>
+      </w:r>
+      <w:r>
+        <w:rPr>
+          <w:rFonts w:ascii="Times New Roman" w:hAnsi="Times New Roman" w:cs="Times New Roman"/>
+          <w:sz w:val="24"/>
+        </w:rPr>
+        <w:t>vezethet</w:t>
+      </w:r>
+      <w:r>
+        <w:rPr>
+          <w:rFonts w:ascii="Times New Roman" w:hAnsi="Times New Roman" w:cs="Times New Roman"/>
+          <w:sz w:val="24"/>
+        </w:rPr>
+        <w:t>.</w:t>
+      </w:r>
+      <w:r>
+        <w:rPr>
+          <w:rFonts w:ascii="Times New Roman" w:hAnsi="Times New Roman" w:cs="Times New Roman"/>
+          <w:sz w:val="24"/>
+        </w:rPr>
+        <w:t xml:space="preserve"> </w:t>
+      </w:r>
+      <w:r>
+        <w:rPr>
+          <w:rFonts w:ascii="Times New Roman" w:hAnsi="Times New Roman" w:cs="Times New Roman"/>
+          <w:sz w:val="24"/>
+        </w:rPr>
+        <w:t>Ilyenkor</w:t>
+      </w:r>
+      <w:r>
+        <w:rPr>
+          <w:rFonts w:ascii="Times New Roman" w:hAnsi="Times New Roman" w:cs="Times New Roman"/>
+          <w:sz w:val="24"/>
+        </w:rPr>
+        <w:t xml:space="preserve"> a támadó</w:t>
+      </w:r>
+      <w:r>
+        <w:rPr>
+          <w:rFonts w:ascii="Times New Roman" w:hAnsi="Times New Roman" w:cs="Times New Roman"/>
+          <w:sz w:val="24"/>
+        </w:rPr>
+        <w:t xml:space="preserve"> </w:t>
+      </w:r>
+      <w:r>
+        <w:rPr>
+          <w:rFonts w:ascii="Times New Roman" w:hAnsi="Times New Roman" w:cs="Times New Roman"/>
+          <w:sz w:val="24"/>
+        </w:rPr>
+        <w:t>rosszindulatú</w:t>
+      </w:r>
+      <w:r>
+        <w:rPr>
+          <w:rFonts w:ascii="Times New Roman" w:hAnsi="Times New Roman" w:cs="Times New Roman"/>
+          <w:sz w:val="24"/>
+        </w:rPr>
+        <w:t xml:space="preserve"> kódrészletet</w:t>
+      </w:r>
+      <w:r>
+        <w:rPr>
+          <w:rFonts w:ascii="Times New Roman" w:hAnsi="Times New Roman" w:cs="Times New Roman"/>
+          <w:sz w:val="24"/>
+        </w:rPr>
+        <w:t xml:space="preserve"> </w:t>
+      </w:r>
+      <w:r>
+        <w:rPr>
+          <w:rFonts w:ascii="Times New Roman" w:hAnsi="Times New Roman" w:cs="Times New Roman"/>
+          <w:sz w:val="24"/>
+        </w:rPr>
+        <w:t>juttat be</w:t>
+      </w:r>
+      <w:r>
+        <w:rPr>
+          <w:rFonts w:ascii="Times New Roman" w:hAnsi="Times New Roman" w:cs="Times New Roman"/>
+          <w:sz w:val="24"/>
+        </w:rPr>
+        <w:t xml:space="preserve"> </w:t>
+      </w:r>
+      <w:r>
+        <w:rPr>
+          <w:rFonts w:ascii="Times New Roman" w:hAnsi="Times New Roman" w:cs="Times New Roman"/>
+          <w:sz w:val="24"/>
+        </w:rPr>
+        <w:t>egy</w:t>
+      </w:r>
+      <w:r>
+        <w:rPr>
+          <w:rFonts w:ascii="Times New Roman" w:hAnsi="Times New Roman" w:cs="Times New Roman"/>
+          <w:sz w:val="24"/>
+        </w:rPr>
+        <w:t xml:space="preserve"> űrlapon</w:t>
+      </w:r>
+      <w:r>
+        <w:rPr>
+          <w:rFonts w:ascii="Times New Roman" w:hAnsi="Times New Roman" w:cs="Times New Roman"/>
+          <w:sz w:val="24"/>
+        </w:rPr>
+        <w:t xml:space="preserve"> vagy egy beviteli mezőn keresztül</w:t>
+      </w:r>
+      <w:r>
+        <w:rPr>
+          <w:rFonts w:ascii="Times New Roman" w:hAnsi="Times New Roman" w:cs="Times New Roman"/>
+          <w:sz w:val="24"/>
+        </w:rPr>
+        <w:t xml:space="preserve">, </w:t>
+      </w:r>
+      <w:r>
+        <w:rPr>
+          <w:rFonts w:ascii="Times New Roman" w:hAnsi="Times New Roman" w:cs="Times New Roman"/>
+          <w:sz w:val="24"/>
+        </w:rPr>
+        <w:t xml:space="preserve">amelyet az alkalmazás </w:t>
+      </w:r>
+      <w:r>
+        <w:rPr>
+          <w:rFonts w:ascii="Times New Roman" w:hAnsi="Times New Roman" w:cs="Times New Roman"/>
+          <w:sz w:val="24"/>
+        </w:rPr>
+        <w:t>megkötés</w:t>
+      </w:r>
+      <w:r>
+        <w:rPr>
+          <w:rFonts w:ascii="Times New Roman" w:hAnsi="Times New Roman" w:cs="Times New Roman"/>
+          <w:sz w:val="24"/>
+        </w:rPr>
+        <w:t xml:space="preserve"> nélkül megjelenít a </w:t>
+      </w:r>
+      <w:r>
+        <w:rPr>
+          <w:rFonts w:ascii="Times New Roman" w:hAnsi="Times New Roman" w:cs="Times New Roman"/>
+          <w:sz w:val="24"/>
+        </w:rPr>
+        <w:t>weboldalon</w:t>
+      </w:r>
+      <w:r>
+        <w:rPr>
+          <w:rFonts w:ascii="Times New Roman" w:hAnsi="Times New Roman" w:cs="Times New Roman"/>
+          <w:sz w:val="24"/>
+        </w:rPr>
+        <w:t xml:space="preserve">. </w:t>
+      </w:r>
+      <w:r>
+        <w:rPr>
+          <w:rFonts w:ascii="Times New Roman" w:hAnsi="Times New Roman" w:cs="Times New Roman"/>
+          <w:sz w:val="24"/>
+        </w:rPr>
+        <w:t xml:space="preserve">A </w:t>
+      </w:r>
+      <w:r>
+        <w:rPr>
+          <w:rFonts w:ascii="Times New Roman" w:hAnsi="Times New Roman" w:cs="Times New Roman"/>
+          <w:sz w:val="24"/>
+        </w:rPr>
+        <w:t xml:space="preserve">kód </w:t>
+      </w:r>
+      <w:r>
+        <w:rPr>
+          <w:rFonts w:ascii="Times New Roman" w:hAnsi="Times New Roman" w:cs="Times New Roman"/>
+          <w:sz w:val="24"/>
+        </w:rPr>
+        <w:t xml:space="preserve">ekkor a </w:t>
+      </w:r>
+      <w:r>
+        <w:rPr>
+          <w:rFonts w:ascii="Times New Roman" w:hAnsi="Times New Roman" w:cs="Times New Roman"/>
+          <w:sz w:val="24"/>
+        </w:rPr>
+        <w:t>felhasználó</w:t>
+      </w:r>
+      <w:r>
+        <w:rPr>
+          <w:rFonts w:ascii="Times New Roman" w:hAnsi="Times New Roman" w:cs="Times New Roman"/>
+          <w:sz w:val="24"/>
+        </w:rPr>
+        <w:t>k</w:t>
+      </w:r>
+      <w:r>
+        <w:rPr>
+          <w:rFonts w:ascii="Times New Roman" w:hAnsi="Times New Roman" w:cs="Times New Roman"/>
+          <w:sz w:val="24"/>
+        </w:rPr>
+        <w:t xml:space="preserve"> böngészőjében</w:t>
+      </w:r>
+      <w:r>
+        <w:rPr>
+          <w:rFonts w:ascii="Times New Roman" w:hAnsi="Times New Roman" w:cs="Times New Roman"/>
+          <w:sz w:val="24"/>
+        </w:rPr>
+        <w:t xml:space="preserve"> fog </w:t>
+      </w:r>
+      <w:r>
+        <w:rPr>
+          <w:rFonts w:ascii="Times New Roman" w:hAnsi="Times New Roman" w:cs="Times New Roman"/>
+          <w:sz w:val="24"/>
+        </w:rPr>
+        <w:t>lefut</w:t>
+      </w:r>
+      <w:r>
+        <w:rPr>
+          <w:rFonts w:ascii="Times New Roman" w:hAnsi="Times New Roman" w:cs="Times New Roman"/>
+          <w:sz w:val="24"/>
+        </w:rPr>
+        <w:t>ni</w:t>
+      </w:r>
+      <w:r>
+        <w:rPr>
+          <w:rFonts w:ascii="Times New Roman" w:hAnsi="Times New Roman" w:cs="Times New Roman"/>
+          <w:sz w:val="24"/>
+        </w:rPr>
+        <w:t xml:space="preserve">, lehetővé téve a támadónak az adatlopást vagy jogosulatlan műveletek végrehajtását. </w:t>
+      </w:r>
+    </w:p>
+    <w:p>
+      <w:pPr>
+        <w:spacing w:after="0" w:line="360" w:lineRule="auto"/>
+        <w:ind w:firstLine="567"/>
+        <w:jc w:val="both"/>
+        <w:rPr>
+          <w:rFonts w:ascii="Times New Roman" w:hAnsi="Times New Roman" w:cs="Times New Roman"/>
+          <w:sz w:val="24"/>
+        </w:rPr>
+      </w:pPr>
+      <w:r>
+        <w:rPr>
+          <w:rFonts w:ascii="Times New Roman" w:hAnsi="Times New Roman" w:cs="Times New Roman"/>
+          <w:sz w:val="24"/>
+        </w:rPr>
+        <w:t>Ezen felül</w:t>
+      </w:r>
+      <w:r>
+        <w:rPr>
+          <w:rFonts w:ascii="Times New Roman" w:hAnsi="Times New Roman" w:cs="Times New Roman"/>
+          <w:sz w:val="24"/>
+        </w:rPr>
+        <w:t xml:space="preserve"> </w:t>
+      </w:r>
+      <w:r>
+        <w:rPr>
+          <w:rFonts w:ascii="Times New Roman" w:hAnsi="Times New Roman" w:cs="Times New Roman"/>
+          <w:sz w:val="24"/>
+        </w:rPr>
+        <w:t>a nem megfelelően</w:t>
+      </w:r>
+      <w:r>
+        <w:rPr>
+          <w:rFonts w:ascii="Times New Roman" w:hAnsi="Times New Roman" w:cs="Times New Roman"/>
+          <w:sz w:val="24"/>
+        </w:rPr>
+        <w:t xml:space="preserve"> kezelt</w:t>
+      </w:r>
+      <w:r>
+        <w:rPr>
+          <w:rFonts w:ascii="Times New Roman" w:hAnsi="Times New Roman" w:cs="Times New Roman"/>
+          <w:sz w:val="24"/>
+        </w:rPr>
+        <w:t xml:space="preserve"> bemenet</w:t>
+      </w:r>
+      <w:r>
+        <w:rPr>
+          <w:rFonts w:ascii="Times New Roman" w:hAnsi="Times New Roman" w:cs="Times New Roman"/>
+          <w:sz w:val="24"/>
+        </w:rPr>
+        <w:t xml:space="preserve">ek </w:t>
+      </w:r>
+      <w:r>
+        <w:rPr>
+          <w:rFonts w:ascii="Times New Roman" w:hAnsi="Times New Roman" w:cs="Times New Roman"/>
+          <w:sz w:val="24"/>
+        </w:rPr>
+        <w:t>memóriahibák</w:t>
+      </w:r>
+      <w:r>
+        <w:rPr>
+          <w:rFonts w:ascii="Times New Roman" w:hAnsi="Times New Roman" w:cs="Times New Roman"/>
+          <w:sz w:val="24"/>
+        </w:rPr>
+        <w:t>at</w:t>
+      </w:r>
+      <w:r>
+        <w:rPr>
+          <w:rFonts w:ascii="Times New Roman" w:hAnsi="Times New Roman" w:cs="Times New Roman"/>
+          <w:sz w:val="24"/>
+        </w:rPr>
+        <w:t xml:space="preserve"> is </w:t>
+      </w:r>
+      <w:r>
+        <w:rPr>
+          <w:rFonts w:ascii="Times New Roman" w:hAnsi="Times New Roman" w:cs="Times New Roman"/>
+          <w:sz w:val="24"/>
+        </w:rPr>
+        <w:t>okozhatnak</w:t>
+      </w:r>
+      <w:r>
+        <w:rPr>
+          <w:rFonts w:ascii="Times New Roman" w:hAnsi="Times New Roman" w:cs="Times New Roman"/>
+          <w:sz w:val="24"/>
+        </w:rPr>
+        <w:t>,</w:t>
+      </w:r>
+      <w:r>
+        <w:rPr>
+          <w:rFonts w:ascii="Times New Roman" w:hAnsi="Times New Roman" w:cs="Times New Roman"/>
+          <w:sz w:val="24"/>
+        </w:rPr>
+        <w:t xml:space="preserve"> amelyek a </w:t>
+      </w:r>
+      <w:proofErr w:type="spellStart"/>
+      <w:r>
+        <w:rPr>
+          <w:rFonts w:ascii="Times New Roman" w:hAnsi="Times New Roman" w:cs="Times New Roman"/>
+          <w:sz w:val="24"/>
+        </w:rPr>
+        <w:t>DoS</w:t>
+      </w:r>
+      <w:proofErr w:type="spellEnd"/>
+      <w:r>
+        <w:rPr>
+          <w:rFonts w:ascii="Times New Roman" w:hAnsi="Times New Roman" w:cs="Times New Roman"/>
+          <w:sz w:val="24"/>
+        </w:rPr>
+        <w:t>/</w:t>
+      </w:r>
+      <w:proofErr w:type="spellStart"/>
+      <w:r>
+        <w:rPr>
+          <w:rFonts w:ascii="Times New Roman" w:hAnsi="Times New Roman" w:cs="Times New Roman"/>
+          <w:sz w:val="24"/>
+        </w:rPr>
+        <w:t>DDoS</w:t>
+      </w:r>
+      <w:proofErr w:type="spellEnd"/>
+      <w:r>
+        <w:rPr>
+          <w:rStyle w:val="Lbjegyzet-hivatkozs"/>
+          <w:rFonts w:ascii="Times New Roman" w:hAnsi="Times New Roman" w:cs="Times New Roman"/>
+          <w:sz w:val="24"/>
+        </w:rPr>
+        <w:footnoteReference w:id="2"/>
+      </w:r>
+      <w:r>
+        <w:rPr>
+          <w:rFonts w:ascii="Times New Roman" w:hAnsi="Times New Roman" w:cs="Times New Roman"/>
+          <w:sz w:val="24"/>
+        </w:rPr>
+        <w:t xml:space="preserve"> (túlterheléses)</w:t>
+      </w:r>
+      <w:r>
+        <w:rPr>
+          <w:rFonts w:ascii="Times New Roman" w:hAnsi="Times New Roman" w:cs="Times New Roman"/>
+          <w:sz w:val="24"/>
+        </w:rPr>
+        <w:t xml:space="preserve"> támadások alapját képezhetik</w:t>
+      </w:r>
+      <w:r>
+        <w:rPr>
+          <w:rFonts w:ascii="Times New Roman" w:hAnsi="Times New Roman" w:cs="Times New Roman"/>
+          <w:sz w:val="24"/>
+        </w:rPr>
+        <w:t>.</w:t>
       </w:r>
     </w:p>
     <w:p>
@@ -5610,6 +7306,7 @@
           <w:szCs w:val="28"/>
         </w:rPr>
       </w:pPr>
+      <w:bookmarkStart w:id="14" w:name="_Toc209973341"/>
       <w:r>
         <w:rPr>
           <w:rFonts w:ascii="Times New Roman" w:hAnsi="Times New Roman" w:cs="Times New Roman"/>
@@ -5619,6 +7316,7 @@
         </w:rPr>
         <w:t>2.2.2. Rossz hitelesítés és jelszókezelés</w:t>
       </w:r>
+      <w:bookmarkEnd w:id="14"/>
     </w:p>
     <w:p>
       <w:r>
@@ -5626,7 +7324,16 @@
           <w:rFonts w:ascii="Times New Roman" w:hAnsi="Times New Roman" w:cs="Times New Roman"/>
           <w:sz w:val="24"/>
         </w:rPr>
-        <w:t>Gyenge hitelesítés vagy jelszavak nem megfelelő tárolása esetén illetéktelenek könnyen hozzáférhetnek az erőforrásokhoz vagy bizalmas adatokhoz.</w:t>
+        <w:t>Gyenge hitelesítés vagy jelszavak nem megfelelő tárolása esetén illetéktelenek könnyen hozzáférhetnek az erőforrásokhoz vagy bizalma</w:t>
+      </w:r>
+      <w:bookmarkStart w:id="15" w:name="_GoBack"/>
+      <w:bookmarkEnd w:id="15"/>
+      <w:r>
+        <w:rPr>
+          <w:rFonts w:ascii="Times New Roman" w:hAnsi="Times New Roman" w:cs="Times New Roman"/>
+          <w:sz w:val="24"/>
+        </w:rPr>
+        <w:t>s adatokhoz.</w:t>
       </w:r>
     </w:p>
     <w:p>
@@ -5641,6 +7348,7 @@
           <w:szCs w:val="28"/>
         </w:rPr>
       </w:pPr>
+      <w:bookmarkStart w:id="16" w:name="_Toc209973342"/>
       <w:r>
         <w:rPr>
           <w:rFonts w:ascii="Times New Roman" w:hAnsi="Times New Roman" w:cs="Times New Roman"/>
@@ -5650,6 +7358,7 @@
         </w:rPr>
         <w:t>2.2.3. Hibás munkamenet és jogosultság kezelés</w:t>
       </w:r>
+      <w:bookmarkEnd w:id="16"/>
     </w:p>
     <w:p>
       <w:pPr>
@@ -5696,6 +7405,7 @@
           <w:szCs w:val="28"/>
         </w:rPr>
       </w:pPr>
+      <w:bookmarkStart w:id="17" w:name="_Toc209973343"/>
       <w:r>
         <w:rPr>
           <w:rFonts w:ascii="Times New Roman" w:hAnsi="Times New Roman" w:cs="Times New Roman"/>
@@ -5703,7 +7413,6 @@
           <w:sz w:val="28"/>
           <w:szCs w:val="28"/>
         </w:rPr>
-        <w:lastRenderedPageBreak/>
         <w:t xml:space="preserve">2.2.4. Kimenet </w:t>
       </w:r>
       <w:r>
@@ -5724,6 +7433,7 @@
         </w:rPr>
         <w:t xml:space="preserve"> kódolása</w:t>
       </w:r>
+      <w:bookmarkEnd w:id="17"/>
     </w:p>
     <w:p>
       <w:pPr>
@@ -5786,6 +7496,7 @@
           <w:szCs w:val="28"/>
         </w:rPr>
       </w:pPr>
+      <w:bookmarkStart w:id="18" w:name="_Toc209973344"/>
       <w:r>
         <w:rPr>
           <w:rFonts w:ascii="Times New Roman" w:hAnsi="Times New Roman" w:cs="Times New Roman"/>
@@ -5795,6 +7506,7 @@
         </w:rPr>
         <w:t>2.2.5. Rossz rendszerkonfiguráció</w:t>
       </w:r>
+      <w:bookmarkEnd w:id="18"/>
     </w:p>
     <w:p>
       <w:r>
@@ -5817,6 +7529,7 @@
           <w:szCs w:val="28"/>
         </w:rPr>
       </w:pPr>
+      <w:bookmarkStart w:id="19" w:name="_Toc209973345"/>
       <w:r>
         <w:rPr>
           <w:rFonts w:ascii="Times New Roman" w:hAnsi="Times New Roman" w:cs="Times New Roman"/>
@@ -5826,6 +7539,7 @@
         </w:rPr>
         <w:t>2.2.6. Gyenge adatvédelem</w:t>
       </w:r>
+      <w:bookmarkEnd w:id="19"/>
     </w:p>
     <w:p>
       <w:pPr>
@@ -5861,6 +7575,7 @@
           <w:szCs w:val="28"/>
         </w:rPr>
       </w:pPr>
+      <w:bookmarkStart w:id="20" w:name="_Toc209973346"/>
       <w:r>
         <w:rPr>
           <w:rFonts w:ascii="Times New Roman" w:hAnsi="Times New Roman" w:cs="Times New Roman"/>
@@ -5868,35 +7583,9 @@
           <w:sz w:val="28"/>
           <w:szCs w:val="28"/>
         </w:rPr>
-        <w:t>2.2.</w:t>
-      </w:r>
-      <w:r>
-        <w:rPr>
-          <w:rFonts w:ascii="Times New Roman" w:hAnsi="Times New Roman" w:cs="Times New Roman"/>
-          <w:color w:val="000000" w:themeColor="text1"/>
-          <w:sz w:val="28"/>
-          <w:szCs w:val="28"/>
-        </w:rPr>
-        <w:t>7</w:t>
-      </w:r>
-      <w:r>
-        <w:rPr>
-          <w:rFonts w:ascii="Times New Roman" w:hAnsi="Times New Roman" w:cs="Times New Roman"/>
-          <w:color w:val="000000" w:themeColor="text1"/>
-          <w:sz w:val="28"/>
-          <w:szCs w:val="28"/>
-        </w:rPr>
-        <w:t xml:space="preserve">. </w:t>
-      </w:r>
-      <w:r>
-        <w:rPr>
-          <w:rFonts w:ascii="Times New Roman" w:hAnsi="Times New Roman" w:cs="Times New Roman"/>
-          <w:color w:val="000000" w:themeColor="text1"/>
-          <w:sz w:val="28"/>
-          <w:szCs w:val="28"/>
-        </w:rPr>
-        <w:t>Nem megfelelő adatbázis biztonság</w:t>
-      </w:r>
+        <w:t>2.2.7. Nem megfelelő adatbázis biztonság</w:t>
+      </w:r>
+      <w:bookmarkEnd w:id="20"/>
     </w:p>
     <w:p>
       <w:pPr>
@@ -5925,6 +7614,7 @@
           <w:szCs w:val="28"/>
         </w:rPr>
       </w:pPr>
+      <w:bookmarkStart w:id="21" w:name="_Toc209973347"/>
       <w:r>
         <w:rPr>
           <w:rFonts w:ascii="Times New Roman" w:hAnsi="Times New Roman" w:cs="Times New Roman"/>
@@ -5932,6 +7622,7 @@
           <w:sz w:val="28"/>
           <w:szCs w:val="28"/>
         </w:rPr>
+        <w:lastRenderedPageBreak/>
         <w:t>2.2.</w:t>
       </w:r>
       <w:r>
@@ -5990,6 +7681,7 @@
         </w:rPr>
         <w:t xml:space="preserve"> vagy memóriakezelés</w:t>
       </w:r>
+      <w:bookmarkEnd w:id="21"/>
     </w:p>
     <w:p>
       <w:r>
@@ -6040,14 +7732,6 @@
         <w:t>DDoS</w:t>
       </w:r>
       <w:proofErr w:type="spellEnd"/>
-      <w:r>
-        <w:rPr>
-          <w:rStyle w:val="Lbjegyzet-hivatkozs"/>
-          <w:rFonts w:ascii="Times New Roman" w:hAnsi="Times New Roman" w:cs="Times New Roman"/>
-          <w:sz w:val="24"/>
-        </w:rPr>
-        <w:footnoteReference w:id="2"/>
-      </w:r>
       <w:r>
         <w:rPr>
           <w:rFonts w:ascii="Times New Roman" w:hAnsi="Times New Roman" w:cs="Times New Roman"/>
@@ -6067,7 +7751,7 @@
           <w:sz w:val="32"/>
         </w:rPr>
       </w:pPr>
-      <w:bookmarkStart w:id="13" w:name="_Toc209946513"/>
+      <w:bookmarkStart w:id="22" w:name="_Toc209973348"/>
       <w:r>
         <w:rPr>
           <w:rFonts w:ascii="Times New Roman" w:hAnsi="Times New Roman" w:cs="Times New Roman"/>
@@ -6118,7 +7802,7 @@
         </w:rPr>
         <w:t xml:space="preserve"> szerepe a kódbiztonságban</w:t>
       </w:r>
-      <w:bookmarkEnd w:id="13"/>
+      <w:bookmarkEnd w:id="22"/>
     </w:p>
     <w:p>
       <w:pPr>
@@ -6131,7 +7815,7 @@
           <w:sz w:val="32"/>
         </w:rPr>
       </w:pPr>
-      <w:bookmarkStart w:id="14" w:name="_Toc209946514"/>
+      <w:bookmarkStart w:id="23" w:name="_Toc209973349"/>
       <w:r>
         <w:rPr>
           <w:rFonts w:ascii="Times New Roman" w:hAnsi="Times New Roman" w:cs="Times New Roman"/>
@@ -6174,7 +7858,7 @@
         </w:rPr>
         <w:t xml:space="preserve"> biztonsági szempontból</w:t>
       </w:r>
-      <w:bookmarkEnd w:id="14"/>
+      <w:bookmarkEnd w:id="23"/>
     </w:p>
     <w:p>
       <w:pPr>
@@ -6182,7 +7866,7 @@
         <w:spacing w:before="480" w:after="240" w:line="360" w:lineRule="auto"/>
         <w:jc w:val="both"/>
       </w:pPr>
-      <w:bookmarkStart w:id="15" w:name="_Toc209946515"/>
+      <w:bookmarkStart w:id="24" w:name="_Toc209973350"/>
       <w:r>
         <w:rPr>
           <w:rFonts w:ascii="Times New Roman" w:hAnsi="Times New Roman" w:cs="Times New Roman"/>
@@ -6233,7 +7917,7 @@
         </w:rPr>
         <w:t>további használati területei</w:t>
       </w:r>
-      <w:bookmarkEnd w:id="15"/>
+      <w:bookmarkEnd w:id="24"/>
       <w:r>
         <w:br w:type="page"/>
       </w:r>
@@ -6249,8 +7933,8 @@
           <w:szCs w:val="44"/>
         </w:rPr>
       </w:pPr>
-      <w:bookmarkStart w:id="16" w:name="_Toc179575886"/>
-      <w:bookmarkStart w:id="17" w:name="_Toc209946516"/>
+      <w:bookmarkStart w:id="25" w:name="_Toc179575886"/>
+      <w:bookmarkStart w:id="26" w:name="_Toc209973351"/>
       <w:r>
         <w:rPr>
           <w:rFonts w:ascii="Times New Roman" w:hAnsi="Times New Roman" w:cs="Times New Roman"/>
@@ -6261,7 +7945,7 @@
         <w:lastRenderedPageBreak/>
         <w:t xml:space="preserve">3. </w:t>
       </w:r>
-      <w:bookmarkEnd w:id="16"/>
+      <w:bookmarkEnd w:id="25"/>
       <w:r>
         <w:rPr>
           <w:rFonts w:ascii="Times New Roman" w:hAnsi="Times New Roman" w:cs="Times New Roman"/>
@@ -6280,7 +7964,7 @@
         </w:rPr>
         <w:t xml:space="preserve"> (8-10 oldal)</w:t>
       </w:r>
-      <w:bookmarkEnd w:id="17"/>
+      <w:bookmarkEnd w:id="26"/>
     </w:p>
     <w:p>
       <w:pPr>
@@ -6293,7 +7977,7 @@
           <w:szCs w:val="32"/>
         </w:rPr>
       </w:pPr>
-      <w:bookmarkStart w:id="18" w:name="_Toc209946517"/>
+      <w:bookmarkStart w:id="27" w:name="_Toc209973352"/>
       <w:r>
         <w:rPr>
           <w:rFonts w:ascii="Times New Roman" w:hAnsi="Times New Roman" w:cs="Times New Roman"/>
@@ -6360,7 +8044,7 @@
         </w:rPr>
         <w:t>Erlangban</w:t>
       </w:r>
-      <w:bookmarkEnd w:id="18"/>
+      <w:bookmarkEnd w:id="27"/>
       <w:proofErr w:type="spellEnd"/>
     </w:p>
     <w:p>
@@ -6374,7 +8058,7 @@
           <w:szCs w:val="32"/>
         </w:rPr>
       </w:pPr>
-      <w:bookmarkStart w:id="19" w:name="_Toc209946518"/>
+      <w:bookmarkStart w:id="28" w:name="_Toc209973353"/>
       <w:r>
         <w:rPr>
           <w:rFonts w:ascii="Times New Roman" w:hAnsi="Times New Roman" w:cs="Times New Roman"/>
@@ -6393,7 +8077,7 @@
         </w:rPr>
         <w:t>Jellemző sérülékeny kódrészletek</w:t>
       </w:r>
-      <w:bookmarkEnd w:id="19"/>
+      <w:bookmarkEnd w:id="28"/>
     </w:p>
     <w:p>
       <w:pPr>
@@ -6406,7 +8090,7 @@
           <w:szCs w:val="32"/>
         </w:rPr>
       </w:pPr>
-      <w:bookmarkStart w:id="20" w:name="_Toc209946519"/>
+      <w:bookmarkStart w:id="29" w:name="_Toc209973354"/>
       <w:r>
         <w:rPr>
           <w:rFonts w:ascii="Times New Roman" w:hAnsi="Times New Roman" w:cs="Times New Roman"/>
@@ -6425,7 +8109,7 @@
         </w:rPr>
         <w:t>Biztonságossá tevő minták</w:t>
       </w:r>
-      <w:bookmarkEnd w:id="20"/>
+      <w:bookmarkEnd w:id="29"/>
       <w:r>
         <w:br w:type="page"/>
       </w:r>
@@ -6440,8 +8124,8 @@
           <w:sz w:val="44"/>
         </w:rPr>
       </w:pPr>
-      <w:bookmarkStart w:id="21" w:name="_Toc179575888"/>
-      <w:bookmarkStart w:id="22" w:name="_Toc209946520"/>
+      <w:bookmarkStart w:id="30" w:name="_Toc179575888"/>
+      <w:bookmarkStart w:id="31" w:name="_Toc209973355"/>
       <w:r>
         <w:rPr>
           <w:rFonts w:ascii="Times New Roman" w:hAnsi="Times New Roman" w:cs="Times New Roman"/>
@@ -6459,7 +8143,7 @@
         </w:rPr>
         <w:t xml:space="preserve">. </w:t>
       </w:r>
-      <w:bookmarkEnd w:id="21"/>
+      <w:bookmarkEnd w:id="30"/>
       <w:r>
         <w:rPr>
           <w:rFonts w:ascii="Times New Roman" w:hAnsi="Times New Roman" w:cs="Times New Roman"/>
@@ -6521,7 +8205,7 @@
         </w:rPr>
         <w:t>(10-12 oldal)</w:t>
       </w:r>
-      <w:bookmarkEnd w:id="22"/>
+      <w:bookmarkEnd w:id="31"/>
     </w:p>
     <w:p>
       <w:pPr>
@@ -6534,7 +8218,7 @@
           <w:szCs w:val="32"/>
         </w:rPr>
       </w:pPr>
-      <w:bookmarkStart w:id="23" w:name="_Toc209946521"/>
+      <w:bookmarkStart w:id="32" w:name="_Toc209973356"/>
       <w:r>
         <w:rPr>
           <w:rFonts w:ascii="Times New Roman" w:hAnsi="Times New Roman" w:cs="Times New Roman"/>
@@ -6610,7 +8294,7 @@
         </w:rPr>
         <w:t>komponensei</w:t>
       </w:r>
-      <w:bookmarkEnd w:id="23"/>
+      <w:bookmarkEnd w:id="32"/>
       <w:proofErr w:type="gramEnd"/>
     </w:p>
     <w:p>
@@ -6624,7 +8308,7 @@
           <w:szCs w:val="32"/>
         </w:rPr>
       </w:pPr>
-      <w:bookmarkStart w:id="24" w:name="_Toc209946522"/>
+      <w:bookmarkStart w:id="33" w:name="_Toc209973357"/>
       <w:r>
         <w:rPr>
           <w:rFonts w:ascii="Times New Roman" w:hAnsi="Times New Roman" w:cs="Times New Roman"/>
@@ -6672,7 +8356,7 @@
         </w:rPr>
         <w:t xml:space="preserve"> lehetőségei</w:t>
       </w:r>
-      <w:bookmarkEnd w:id="24"/>
+      <w:bookmarkEnd w:id="33"/>
     </w:p>
     <w:p>
       <w:pPr>
@@ -6683,7 +8367,7 @@
           <w:szCs w:val="32"/>
         </w:rPr>
       </w:pPr>
-      <w:bookmarkStart w:id="25" w:name="_Toc209946523"/>
+      <w:bookmarkStart w:id="34" w:name="_Toc209973358"/>
       <w:r>
         <w:rPr>
           <w:rFonts w:ascii="Times New Roman" w:hAnsi="Times New Roman" w:cs="Times New Roman"/>
@@ -6702,7 +8386,7 @@
         </w:rPr>
         <w:t>Általam alkalmazott módszerek</w:t>
       </w:r>
-      <w:bookmarkEnd w:id="25"/>
+      <w:bookmarkEnd w:id="34"/>
     </w:p>
     <w:p>
       <w:pPr>
@@ -6723,7 +8407,7 @@
           <w:szCs w:val="32"/>
         </w:rPr>
       </w:pPr>
-      <w:bookmarkStart w:id="26" w:name="_Toc179575889"/>
+      <w:bookmarkStart w:id="35" w:name="_Toc179575889"/>
       <w:r>
         <w:br w:type="page"/>
       </w:r>
@@ -6738,7 +8422,7 @@
           <w:sz w:val="44"/>
         </w:rPr>
       </w:pPr>
-      <w:bookmarkStart w:id="27" w:name="_Toc209946524"/>
+      <w:bookmarkStart w:id="36" w:name="_Toc209973359"/>
       <w:r>
         <w:rPr>
           <w:rFonts w:ascii="Times New Roman" w:hAnsi="Times New Roman" w:cs="Times New Roman"/>
@@ -6781,7 +8465,7 @@
         </w:rPr>
         <w:t>(10-12 oldal)</w:t>
       </w:r>
-      <w:bookmarkEnd w:id="27"/>
+      <w:bookmarkEnd w:id="36"/>
     </w:p>
     <w:p>
       <w:pPr>
@@ -6794,7 +8478,7 @@
           <w:szCs w:val="32"/>
         </w:rPr>
       </w:pPr>
-      <w:bookmarkStart w:id="28" w:name="_Toc209946525"/>
+      <w:bookmarkStart w:id="37" w:name="_Toc209973360"/>
       <w:r>
         <w:rPr>
           <w:rFonts w:ascii="Times New Roman" w:hAnsi="Times New Roman" w:cs="Times New Roman"/>
@@ -6840,7 +8524,7 @@
         </w:rPr>
         <w:t>Implementált transzformációk bemutatása</w:t>
       </w:r>
-      <w:bookmarkEnd w:id="28"/>
+      <w:bookmarkEnd w:id="37"/>
     </w:p>
     <w:p>
       <w:pPr>
@@ -6853,7 +8537,7 @@
           <w:szCs w:val="32"/>
         </w:rPr>
       </w:pPr>
-      <w:bookmarkStart w:id="29" w:name="_Toc209946526"/>
+      <w:bookmarkStart w:id="38" w:name="_Toc209973361"/>
       <w:r>
         <w:rPr>
           <w:rFonts w:ascii="Times New Roman" w:hAnsi="Times New Roman" w:cs="Times New Roman"/>
@@ -6899,7 +8583,7 @@
         </w:rPr>
         <w:t xml:space="preserve"> tesztelése</w:t>
       </w:r>
-      <w:bookmarkEnd w:id="29"/>
+      <w:bookmarkEnd w:id="38"/>
     </w:p>
     <w:p>
       <w:pPr>
@@ -6927,7 +8611,7 @@
           <w:rFonts w:ascii="Times New Roman" w:hAnsi="Times New Roman" w:cs="Times New Roman"/>
         </w:rPr>
       </w:pPr>
-      <w:bookmarkStart w:id="30" w:name="_Toc209946527"/>
+      <w:bookmarkStart w:id="39" w:name="_Toc209973362"/>
       <w:r>
         <w:rPr>
           <w:rFonts w:ascii="Times New Roman" w:hAnsi="Times New Roman" w:cs="Times New Roman"/>
@@ -6980,7 +8664,7 @@
         </w:rPr>
         <w:t>(3-4 oldal)</w:t>
       </w:r>
-      <w:bookmarkEnd w:id="30"/>
+      <w:bookmarkEnd w:id="39"/>
       <w:r>
         <w:rPr>
           <w:rFonts w:ascii="Times New Roman" w:hAnsi="Times New Roman" w:cs="Times New Roman"/>
@@ -6998,7 +8682,7 @@
           <w:sz w:val="44"/>
         </w:rPr>
       </w:pPr>
-      <w:bookmarkStart w:id="31" w:name="_Toc209946528"/>
+      <w:bookmarkStart w:id="40" w:name="_Toc209973363"/>
       <w:r>
         <w:rPr>
           <w:rFonts w:ascii="Times New Roman" w:hAnsi="Times New Roman" w:cs="Times New Roman"/>
@@ -7008,8 +8692,8 @@
         <w:lastRenderedPageBreak/>
         <w:t>Irodalomjegyzék</w:t>
       </w:r>
-      <w:bookmarkEnd w:id="26"/>
-      <w:bookmarkEnd w:id="31"/>
+      <w:bookmarkEnd w:id="35"/>
+      <w:bookmarkEnd w:id="40"/>
     </w:p>
     <w:p>
       <w:pPr>
@@ -8538,8 +10222,8 @@
           <w:szCs w:val="44"/>
         </w:rPr>
       </w:pPr>
-      <w:bookmarkStart w:id="32" w:name="_Toc179575890"/>
-      <w:bookmarkStart w:id="33" w:name="_Toc209946529"/>
+      <w:bookmarkStart w:id="41" w:name="_Toc179575890"/>
+      <w:bookmarkStart w:id="42" w:name="_Toc209973364"/>
       <w:r>
         <w:rPr>
           <w:rFonts w:ascii="Times New Roman" w:hAnsi="Times New Roman" w:cs="Times New Roman"/>
@@ -8550,8 +10234,8 @@
         <w:lastRenderedPageBreak/>
         <w:t>Forráskód jegyzék</w:t>
       </w:r>
-      <w:bookmarkEnd w:id="32"/>
-      <w:bookmarkEnd w:id="33"/>
+      <w:bookmarkEnd w:id="41"/>
+      <w:bookmarkEnd w:id="42"/>
     </w:p>
     <w:sectPr>
       <w:footerReference w:type="default" r:id="rId18"/>
@@ -8649,7 +10333,6 @@
         <w:docPartUnique/>
       </w:docPartObj>
     </w:sdtPr>
-    <w:sdtEndPr/>
     <w:sdtContent>
       <w:p>
         <w:pPr>
@@ -8669,7 +10352,7 @@
           <w:rPr>
             <w:noProof/>
           </w:rPr>
-          <w:t>16</w:t>
+          <w:t>11</w:t>
         </w:r>
         <w:r>
           <w:fldChar w:fldCharType="end"/>
@@ -10570,7 +12253,7 @@
 </file>
 
 <file path=customXml/itemProps1.xml><?xml version="1.0" encoding="utf-8"?>
-<ds:datastoreItem xmlns:ds="http://schemas.openxmlformats.org/officeDocument/2006/customXml" ds:itemID="{94F0CE9D-EC19-4AB2-BBA1-3B35C7504A47}">
+<ds:datastoreItem xmlns:ds="http://schemas.openxmlformats.org/officeDocument/2006/customXml" ds:itemID="{6025C750-3BE0-4CB2-B662-B4EF0D2187B7}">
   <ds:schemaRefs>
     <ds:schemaRef ds:uri="http://schemas.openxmlformats.org/officeDocument/2006/bibliography"/>
   </ds:schemaRefs>

</xml_diff>

<commit_message>
Irodalmi áttekintés - V10
</commit_message>
<xml_diff>
--- a/Szakdolgozat.docx
+++ b/Szakdolgozat.docx
@@ -6174,12 +6174,21 @@
           <w:sz w:val="24"/>
         </w:rPr>
       </w:pPr>
-      <w:r>
-        <w:rPr>
-          <w:rFonts w:ascii="Times New Roman" w:hAnsi="Times New Roman" w:cs="Times New Roman"/>
-          <w:sz w:val="24"/>
-        </w:rPr>
-        <w:t>Munkamenet és jogosultság kezelés</w:t>
+      <w:proofErr w:type="gramStart"/>
+      <w:r>
+        <w:rPr>
+          <w:rFonts w:ascii="Times New Roman" w:hAnsi="Times New Roman" w:cs="Times New Roman"/>
+          <w:sz w:val="24"/>
+        </w:rPr>
+        <w:t>Fájl</w:t>
+      </w:r>
+      <w:proofErr w:type="gramEnd"/>
+      <w:r>
+        <w:rPr>
+          <w:rFonts w:ascii="Times New Roman" w:hAnsi="Times New Roman" w:cs="Times New Roman"/>
+          <w:sz w:val="24"/>
+        </w:rPr>
+        <w:t xml:space="preserve"> vagy memóriakezelés</w:t>
       </w:r>
     </w:p>
     <w:p>
@@ -6203,6 +6212,13 @@
         </w:rPr>
         <w:t>Kimenet kódolása</w:t>
       </w:r>
+      <w:r>
+        <w:rPr>
+          <w:rFonts w:ascii="Times New Roman" w:hAnsi="Times New Roman" w:cs="Times New Roman"/>
+          <w:sz w:val="24"/>
+        </w:rPr>
+        <w:t xml:space="preserve">: </w:t>
+      </w:r>
     </w:p>
     <w:p>
       <w:pPr>
@@ -6223,7 +6239,14 @@
           <w:rFonts w:ascii="Times New Roman" w:hAnsi="Times New Roman" w:cs="Times New Roman"/>
           <w:sz w:val="24"/>
         </w:rPr>
-        <w:t>Rendszerkonfiguráció</w:t>
+        <w:t>Munkamenet és jogosultság kezelés</w:t>
+      </w:r>
+      <w:r>
+        <w:rPr>
+          <w:rFonts w:ascii="Times New Roman" w:hAnsi="Times New Roman" w:cs="Times New Roman"/>
+          <w:sz w:val="24"/>
+        </w:rPr>
+        <w:t xml:space="preserve">: </w:t>
       </w:r>
     </w:p>
     <w:p>
@@ -6247,6 +6270,20 @@
         </w:rPr>
         <w:t>Adatvédelem</w:t>
       </w:r>
+      <w:r>
+        <w:rPr>
+          <w:rFonts w:ascii="Times New Roman" w:hAnsi="Times New Roman" w:cs="Times New Roman"/>
+          <w:sz w:val="24"/>
+        </w:rPr>
+        <w:t xml:space="preserve">: </w:t>
+      </w:r>
+      <w:r>
+        <w:rPr>
+          <w:rFonts w:ascii="Times New Roman" w:hAnsi="Times New Roman" w:cs="Times New Roman"/>
+          <w:sz w:val="24"/>
+        </w:rPr>
+        <w:t>Titkosítás hiánya vagy adatok nem megfelelő tárolása növeli a támadások sikerességének az esélyét.</w:t>
+      </w:r>
     </w:p>
     <w:p>
       <w:pPr>
@@ -6269,6 +6306,20 @@
         </w:rPr>
         <w:t>Adatbázis biztonság</w:t>
       </w:r>
+      <w:r>
+        <w:rPr>
+          <w:rFonts w:ascii="Times New Roman" w:hAnsi="Times New Roman" w:cs="Times New Roman"/>
+          <w:sz w:val="24"/>
+        </w:rPr>
+        <w:t xml:space="preserve">: </w:t>
+      </w:r>
+      <w:r>
+        <w:rPr>
+          <w:rFonts w:ascii="Times New Roman" w:hAnsi="Times New Roman" w:cs="Times New Roman"/>
+          <w:sz w:val="24"/>
+        </w:rPr>
+        <w:t>Lekérdezések, érzékeny adatok helytelen kezelése adatvesztéshez vagy SQL injekcióhoz vezethet.</w:t>
+      </w:r>
     </w:p>
     <w:p>
       <w:pPr>
@@ -6284,21 +6335,26 @@
           <w:sz w:val="24"/>
         </w:rPr>
       </w:pPr>
-      <w:proofErr w:type="gramStart"/>
-      <w:r>
-        <w:rPr>
-          <w:rFonts w:ascii="Times New Roman" w:hAnsi="Times New Roman" w:cs="Times New Roman"/>
-          <w:sz w:val="24"/>
-        </w:rPr>
-        <w:t>Fájl</w:t>
-      </w:r>
-      <w:proofErr w:type="gramEnd"/>
-      <w:r>
-        <w:rPr>
-          <w:rFonts w:ascii="Times New Roman" w:hAnsi="Times New Roman" w:cs="Times New Roman"/>
-          <w:sz w:val="24"/>
-        </w:rPr>
-        <w:t xml:space="preserve"> vagy memóriakezelés</w:t>
+      <w:r>
+        <w:rPr>
+          <w:rFonts w:ascii="Times New Roman" w:hAnsi="Times New Roman" w:cs="Times New Roman"/>
+          <w:sz w:val="24"/>
+        </w:rPr>
+        <w:t>Rendszerkonfiguráció</w:t>
+      </w:r>
+      <w:r>
+        <w:rPr>
+          <w:rFonts w:ascii="Times New Roman" w:hAnsi="Times New Roman" w:cs="Times New Roman"/>
+          <w:sz w:val="24"/>
+        </w:rPr>
+        <w:t xml:space="preserve">: </w:t>
+      </w:r>
+      <w:r>
+        <w:rPr>
+          <w:rFonts w:ascii="Times New Roman" w:hAnsi="Times New Roman" w:cs="Times New Roman"/>
+          <w:sz w:val="24"/>
+        </w:rPr>
+        <w:t>Alapértelmezett jelszavak vagy túl engedékeny rendszerbeállítások esetén a támadó könnyen bejuthat a rendszerbe.</w:t>
       </w:r>
     </w:p>
     <w:p>
@@ -6330,13 +6386,34 @@
           <w:rFonts w:ascii="Times New Roman" w:hAnsi="Times New Roman" w:cs="Times New Roman"/>
           <w:sz w:val="24"/>
         </w:rPr>
-        <w:t>bemutatott sérülékenységek és azok következményeik jól szemléltetik, hogy mennyire fontos a kód biztonsága. Amennyiben ezek figyelmen kívül maradnak, úgy komoly kockázatot jelenthetnek a rendszerek biztonságára nézve.</w:t>
+        <w:t xml:space="preserve">bemutatok néhány </w:t>
+      </w:r>
+      <w:r>
+        <w:rPr>
+          <w:rFonts w:ascii="Times New Roman" w:hAnsi="Times New Roman" w:cs="Times New Roman"/>
+          <w:sz w:val="24"/>
+        </w:rPr>
+        <w:t>sé</w:t>
+      </w:r>
+      <w:r>
+        <w:rPr>
+          <w:rFonts w:ascii="Times New Roman" w:hAnsi="Times New Roman" w:cs="Times New Roman"/>
+          <w:sz w:val="24"/>
+        </w:rPr>
+        <w:t>rülékenységet és azok következményeit, melyek</w:t>
+      </w:r>
+      <w:r>
+        <w:rPr>
+          <w:rFonts w:ascii="Times New Roman" w:hAnsi="Times New Roman" w:cs="Times New Roman"/>
+          <w:sz w:val="24"/>
+        </w:rPr>
+        <w:t xml:space="preserve"> jól szemléltetik, hogy mennyire fontos a kód biztonsága. Amennyiben ezek figyelmen kívül maradnak, úgy komoly kockázatot jelenthetnek a rendszerek biztonságára nézve.</w:t>
       </w:r>
     </w:p>
     <w:p>
       <w:pPr>
         <w:pStyle w:val="Cmsor3"/>
-        <w:spacing w:before="240" w:after="120" w:line="360" w:lineRule="auto"/>
+        <w:spacing w:before="360" w:after="120" w:line="360" w:lineRule="auto"/>
         <w:jc w:val="both"/>
         <w:rPr>
           <w:rFonts w:ascii="Times New Roman" w:hAnsi="Times New Roman" w:cs="Times New Roman"/>
@@ -6548,6 +6625,7 @@
           <w:rFonts w:ascii="Times New Roman" w:hAnsi="Times New Roman" w:cs="Times New Roman"/>
           <w:sz w:val="24"/>
         </w:rPr>
+        <w:lastRenderedPageBreak/>
         <w:t>Egyik l</w:t>
       </w:r>
       <w:r>
@@ -6829,7 +6907,6 @@
           <w:rFonts w:ascii="Times New Roman" w:hAnsi="Times New Roman" w:cs="Times New Roman"/>
           <w:sz w:val="24"/>
         </w:rPr>
-        <w:lastRenderedPageBreak/>
         <w:t>A hibás</w:t>
       </w:r>
       <w:r>
@@ -7297,7 +7374,7 @@
     <w:p>
       <w:pPr>
         <w:pStyle w:val="Cmsor3"/>
-        <w:spacing w:before="240" w:after="120" w:line="360" w:lineRule="auto"/>
+        <w:spacing w:before="360" w:after="120" w:line="360" w:lineRule="auto"/>
         <w:jc w:val="both"/>
         <w:rPr>
           <w:rFonts w:ascii="Times New Roman" w:hAnsi="Times New Roman" w:cs="Times New Roman"/>
@@ -7319,27 +7396,656 @@
       <w:bookmarkEnd w:id="14"/>
     </w:p>
     <w:p>
-      <w:r>
-        <w:rPr>
-          <w:rFonts w:ascii="Times New Roman" w:hAnsi="Times New Roman" w:cs="Times New Roman"/>
-          <w:sz w:val="24"/>
-        </w:rPr>
-        <w:t>Gyenge hitelesítés vagy jelszavak nem megfelelő tárolása esetén illetéktelenek könnyen hozzáférhetnek az erőforrásokhoz vagy bizalma</w:t>
+      <w:pPr>
+        <w:spacing w:after="0" w:line="360" w:lineRule="auto"/>
+        <w:ind w:firstLine="567"/>
+        <w:jc w:val="both"/>
+        <w:rPr>
+          <w:rFonts w:ascii="Times New Roman" w:hAnsi="Times New Roman" w:cs="Times New Roman"/>
+          <w:sz w:val="24"/>
+        </w:rPr>
+      </w:pPr>
+      <w:r>
+        <w:rPr>
+          <w:rFonts w:ascii="Times New Roman" w:hAnsi="Times New Roman" w:cs="Times New Roman"/>
+          <w:sz w:val="24"/>
+        </w:rPr>
+        <w:t xml:space="preserve">A hitelesítési folyamatok hibás vagy nem biztonságos megvalósítása, továbbá a jelszavak helytelen </w:t>
+      </w:r>
+      <w:r>
+        <w:rPr>
+          <w:rFonts w:ascii="Times New Roman" w:hAnsi="Times New Roman" w:cs="Times New Roman"/>
+          <w:sz w:val="24"/>
+        </w:rPr>
+        <w:t xml:space="preserve">kezelése lehetővé teszi, hogy illetéktelen személyek férjenek hozzá </w:t>
+      </w:r>
+      <w:r>
+        <w:rPr>
+          <w:rFonts w:ascii="Times New Roman" w:hAnsi="Times New Roman" w:cs="Times New Roman"/>
+          <w:sz w:val="24"/>
+        </w:rPr>
+        <w:t>védett</w:t>
+      </w:r>
+      <w:r>
+        <w:rPr>
+          <w:rFonts w:ascii="Times New Roman" w:hAnsi="Times New Roman" w:cs="Times New Roman"/>
+          <w:sz w:val="24"/>
+        </w:rPr>
+        <w:t xml:space="preserve"> adatokhoz vagy rendszerekhez. </w:t>
+      </w:r>
+      <w:proofErr w:type="gramStart"/>
+      <w:r>
+        <w:rPr>
+          <w:rFonts w:ascii="Times New Roman" w:hAnsi="Times New Roman" w:cs="Times New Roman"/>
+          <w:sz w:val="24"/>
+        </w:rPr>
+        <w:t>Tipikus</w:t>
+      </w:r>
+      <w:proofErr w:type="gramEnd"/>
+      <w:r>
+        <w:rPr>
+          <w:rFonts w:ascii="Times New Roman" w:hAnsi="Times New Roman" w:cs="Times New Roman"/>
+          <w:sz w:val="24"/>
+        </w:rPr>
+        <w:t xml:space="preserve"> hibák például</w:t>
+      </w:r>
+      <w:r>
+        <w:rPr>
+          <w:rFonts w:ascii="Times New Roman" w:hAnsi="Times New Roman" w:cs="Times New Roman"/>
+          <w:sz w:val="24"/>
+        </w:rPr>
+        <w:t>:</w:t>
+      </w:r>
+    </w:p>
+    <w:p>
+      <w:pPr>
+        <w:pStyle w:val="Listaszerbekezds"/>
+        <w:numPr>
+          <w:ilvl w:val="0"/>
+          <w:numId w:val="7"/>
+        </w:numPr>
+        <w:spacing w:after="0" w:line="360" w:lineRule="auto"/>
+        <w:jc w:val="both"/>
+        <w:rPr>
+          <w:rFonts w:ascii="Times New Roman" w:hAnsi="Times New Roman" w:cs="Times New Roman"/>
+          <w:sz w:val="24"/>
+        </w:rPr>
+      </w:pPr>
+      <w:r>
+        <w:rPr>
+          <w:rFonts w:ascii="Times New Roman" w:hAnsi="Times New Roman" w:cs="Times New Roman"/>
+          <w:sz w:val="24"/>
+        </w:rPr>
+        <w:t>G</w:t>
+      </w:r>
+      <w:r>
+        <w:rPr>
+          <w:rFonts w:ascii="Times New Roman" w:hAnsi="Times New Roman" w:cs="Times New Roman"/>
+          <w:sz w:val="24"/>
+        </w:rPr>
+        <w:t>yenge jelszókövetelmény (</w:t>
+      </w:r>
+      <w:r>
+        <w:rPr>
+          <w:rFonts w:ascii="Times New Roman" w:hAnsi="Times New Roman" w:cs="Times New Roman"/>
+          <w:sz w:val="24"/>
+        </w:rPr>
+        <w:t>rövid, könnyen kitalálható jelszavak</w:t>
+      </w:r>
+      <w:r>
+        <w:rPr>
+          <w:rFonts w:ascii="Times New Roman" w:hAnsi="Times New Roman" w:cs="Times New Roman"/>
+          <w:sz w:val="24"/>
+        </w:rPr>
+        <w:t xml:space="preserve">), </w:t>
+      </w:r>
+    </w:p>
+    <w:p>
+      <w:pPr>
+        <w:pStyle w:val="Listaszerbekezds"/>
+        <w:numPr>
+          <w:ilvl w:val="0"/>
+          <w:numId w:val="7"/>
+        </w:numPr>
+        <w:spacing w:after="0" w:line="360" w:lineRule="auto"/>
+        <w:jc w:val="both"/>
+        <w:rPr>
+          <w:rFonts w:ascii="Times New Roman" w:hAnsi="Times New Roman" w:cs="Times New Roman"/>
+          <w:sz w:val="24"/>
+        </w:rPr>
+      </w:pPr>
+      <w:r>
+        <w:rPr>
+          <w:rFonts w:ascii="Times New Roman" w:hAnsi="Times New Roman" w:cs="Times New Roman"/>
+          <w:sz w:val="24"/>
+        </w:rPr>
+        <w:t>Á</w:t>
+      </w:r>
+      <w:r>
+        <w:rPr>
+          <w:rFonts w:ascii="Times New Roman" w:hAnsi="Times New Roman" w:cs="Times New Roman"/>
+          <w:sz w:val="24"/>
+        </w:rPr>
+        <w:t xml:space="preserve">ltalános jelszavak </w:t>
+      </w:r>
+      <w:r>
+        <w:rPr>
+          <w:rFonts w:ascii="Times New Roman" w:hAnsi="Times New Roman" w:cs="Times New Roman"/>
+          <w:sz w:val="24"/>
+        </w:rPr>
+        <w:t xml:space="preserve">használatának </w:t>
+      </w:r>
+      <w:r>
+        <w:rPr>
+          <w:rFonts w:ascii="Times New Roman" w:hAnsi="Times New Roman" w:cs="Times New Roman"/>
+          <w:sz w:val="24"/>
+        </w:rPr>
+        <w:t>engedélyezése (például „</w:t>
+      </w:r>
+      <w:proofErr w:type="spellStart"/>
+      <w:r>
+        <w:rPr>
+          <w:rFonts w:ascii="Times New Roman" w:hAnsi="Times New Roman" w:cs="Times New Roman"/>
+          <w:sz w:val="24"/>
+        </w:rPr>
+        <w:t>admin</w:t>
+      </w:r>
+      <w:proofErr w:type="spellEnd"/>
+      <w:r>
+        <w:rPr>
+          <w:rFonts w:ascii="Times New Roman" w:hAnsi="Times New Roman" w:cs="Times New Roman"/>
+          <w:sz w:val="24"/>
+        </w:rPr>
+        <w:t xml:space="preserve">”), </w:t>
+      </w:r>
+    </w:p>
+    <w:p>
+      <w:pPr>
+        <w:pStyle w:val="Listaszerbekezds"/>
+        <w:numPr>
+          <w:ilvl w:val="0"/>
+          <w:numId w:val="7"/>
+        </w:numPr>
+        <w:spacing w:after="0" w:line="360" w:lineRule="auto"/>
+        <w:jc w:val="both"/>
+        <w:rPr>
+          <w:rFonts w:ascii="Times New Roman" w:hAnsi="Times New Roman" w:cs="Times New Roman"/>
+          <w:sz w:val="24"/>
+        </w:rPr>
+      </w:pPr>
+      <w:r>
+        <w:rPr>
+          <w:rFonts w:ascii="Times New Roman" w:hAnsi="Times New Roman" w:cs="Times New Roman"/>
+          <w:sz w:val="24"/>
+        </w:rPr>
+        <w:t>J</w:t>
+      </w:r>
+      <w:r>
+        <w:rPr>
+          <w:rFonts w:ascii="Times New Roman" w:hAnsi="Times New Roman" w:cs="Times New Roman"/>
+          <w:sz w:val="24"/>
+        </w:rPr>
+        <w:t xml:space="preserve">elszavak nem </w:t>
+      </w:r>
+      <w:r>
+        <w:rPr>
+          <w:rFonts w:ascii="Times New Roman" w:hAnsi="Times New Roman" w:cs="Times New Roman"/>
+          <w:sz w:val="24"/>
+        </w:rPr>
+        <w:t>biztonságos</w:t>
+      </w:r>
+      <w:r>
+        <w:rPr>
+          <w:rFonts w:ascii="Times New Roman" w:hAnsi="Times New Roman" w:cs="Times New Roman"/>
+          <w:sz w:val="24"/>
+        </w:rPr>
+        <w:t xml:space="preserve"> tárolása</w:t>
+      </w:r>
+      <w:r>
+        <w:rPr>
+          <w:rFonts w:ascii="Times New Roman" w:hAnsi="Times New Roman" w:cs="Times New Roman"/>
+          <w:sz w:val="24"/>
+        </w:rPr>
+        <w:t xml:space="preserve"> vagy titkosítása</w:t>
+      </w:r>
+      <w:r>
+        <w:rPr>
+          <w:rFonts w:ascii="Times New Roman" w:hAnsi="Times New Roman" w:cs="Times New Roman"/>
+          <w:sz w:val="24"/>
+        </w:rPr>
+        <w:t xml:space="preserve">, </w:t>
+      </w:r>
+    </w:p>
+    <w:p>
+      <w:pPr>
+        <w:pStyle w:val="Listaszerbekezds"/>
+        <w:numPr>
+          <w:ilvl w:val="0"/>
+          <w:numId w:val="7"/>
+        </w:numPr>
+        <w:spacing w:after="0" w:line="360" w:lineRule="auto"/>
+        <w:jc w:val="both"/>
+        <w:rPr>
+          <w:rFonts w:ascii="Times New Roman" w:hAnsi="Times New Roman" w:cs="Times New Roman"/>
+          <w:sz w:val="24"/>
+        </w:rPr>
+      </w:pPr>
+      <w:r>
+        <w:rPr>
+          <w:rFonts w:ascii="Times New Roman" w:hAnsi="Times New Roman" w:cs="Times New Roman"/>
+          <w:sz w:val="24"/>
+        </w:rPr>
+        <w:t>Több</w:t>
+      </w:r>
+      <w:proofErr w:type="gramStart"/>
+      <w:r>
+        <w:rPr>
+          <w:rFonts w:ascii="Times New Roman" w:hAnsi="Times New Roman" w:cs="Times New Roman"/>
+          <w:sz w:val="24"/>
+        </w:rPr>
+        <w:t>faktoros</w:t>
+      </w:r>
+      <w:proofErr w:type="gramEnd"/>
+      <w:r>
+        <w:rPr>
+          <w:rFonts w:ascii="Times New Roman" w:hAnsi="Times New Roman" w:cs="Times New Roman"/>
+          <w:sz w:val="24"/>
+        </w:rPr>
+        <w:t xml:space="preserve"> hitelesítés hiánya,</w:t>
+      </w:r>
+    </w:p>
+    <w:p>
+      <w:pPr>
+        <w:pStyle w:val="Listaszerbekezds"/>
+        <w:numPr>
+          <w:ilvl w:val="0"/>
+          <w:numId w:val="7"/>
+        </w:numPr>
+        <w:spacing w:after="0" w:line="360" w:lineRule="auto"/>
+        <w:jc w:val="both"/>
+        <w:rPr>
+          <w:rFonts w:ascii="Times New Roman" w:hAnsi="Times New Roman" w:cs="Times New Roman"/>
+          <w:sz w:val="24"/>
+        </w:rPr>
+      </w:pPr>
+      <w:r>
+        <w:rPr>
+          <w:rFonts w:ascii="Times New Roman" w:hAnsi="Times New Roman" w:cs="Times New Roman"/>
+          <w:sz w:val="24"/>
+        </w:rPr>
+        <w:t>A</w:t>
+      </w:r>
+      <w:r>
+        <w:rPr>
+          <w:rFonts w:ascii="Times New Roman" w:hAnsi="Times New Roman" w:cs="Times New Roman"/>
+          <w:sz w:val="24"/>
+        </w:rPr>
+        <w:t xml:space="preserve"> session </w:t>
+      </w:r>
+      <w:proofErr w:type="spellStart"/>
+      <w:r>
+        <w:rPr>
+          <w:rFonts w:ascii="Times New Roman" w:hAnsi="Times New Roman" w:cs="Times New Roman"/>
+          <w:sz w:val="24"/>
+        </w:rPr>
+        <w:t>id</w:t>
+      </w:r>
+      <w:proofErr w:type="spellEnd"/>
+      <w:r>
+        <w:rPr>
+          <w:rFonts w:ascii="Times New Roman" w:hAnsi="Times New Roman" w:cs="Times New Roman"/>
+          <w:sz w:val="24"/>
+        </w:rPr>
+        <w:t>-k</w:t>
+      </w:r>
+      <w:r>
+        <w:rPr>
+          <w:rFonts w:ascii="Times New Roman" w:hAnsi="Times New Roman" w:cs="Times New Roman"/>
+          <w:sz w:val="24"/>
+        </w:rPr>
+        <w:t xml:space="preserve"> </w:t>
+      </w:r>
+      <w:r>
+        <w:rPr>
+          <w:rFonts w:ascii="Times New Roman" w:hAnsi="Times New Roman" w:cs="Times New Roman"/>
+          <w:sz w:val="24"/>
+        </w:rPr>
+        <w:t xml:space="preserve">helytelen </w:t>
+      </w:r>
+      <w:r>
+        <w:rPr>
+          <w:rFonts w:ascii="Times New Roman" w:hAnsi="Times New Roman" w:cs="Times New Roman"/>
+          <w:sz w:val="24"/>
+        </w:rPr>
+        <w:t>kezelése</w:t>
+      </w:r>
+      <w:r>
+        <w:rPr>
+          <w:rFonts w:ascii="Times New Roman" w:hAnsi="Times New Roman" w:cs="Times New Roman"/>
+          <w:sz w:val="24"/>
+        </w:rPr>
+        <w:t xml:space="preserve">: </w:t>
+      </w:r>
+      <w:r>
+        <w:rPr>
+          <w:rFonts w:ascii="Times New Roman" w:hAnsi="Times New Roman" w:cs="Times New Roman"/>
+          <w:sz w:val="24"/>
+        </w:rPr>
+        <w:t>sikeres bejelentkezés után nem változik</w:t>
+      </w:r>
+      <w:r>
+        <w:rPr>
+          <w:rFonts w:ascii="Times New Roman" w:hAnsi="Times New Roman" w:cs="Times New Roman"/>
+          <w:sz w:val="24"/>
+        </w:rPr>
+        <w:t xml:space="preserve"> meg</w:t>
+      </w:r>
+      <w:r>
+        <w:rPr>
+          <w:rFonts w:ascii="Times New Roman" w:hAnsi="Times New Roman" w:cs="Times New Roman"/>
+          <w:sz w:val="24"/>
+        </w:rPr>
+        <w:t xml:space="preserve">, </w:t>
+      </w:r>
+      <w:r>
+        <w:rPr>
+          <w:rFonts w:ascii="Times New Roman" w:hAnsi="Times New Roman" w:cs="Times New Roman"/>
+          <w:sz w:val="24"/>
+        </w:rPr>
+        <w:t xml:space="preserve">vagy </w:t>
+      </w:r>
+      <w:r>
+        <w:rPr>
+          <w:rFonts w:ascii="Times New Roman" w:hAnsi="Times New Roman" w:cs="Times New Roman"/>
+          <w:sz w:val="24"/>
+        </w:rPr>
+        <w:t>kijelentkezés után nincs megfelelően érvénytelenítve [5]</w:t>
+      </w:r>
+      <w:r>
+        <w:rPr>
+          <w:rFonts w:ascii="Times New Roman" w:hAnsi="Times New Roman" w:cs="Times New Roman"/>
+          <w:sz w:val="24"/>
+        </w:rPr>
+        <w:t>.</w:t>
+      </w:r>
+    </w:p>
+    <w:p>
+      <w:pPr>
+        <w:spacing w:after="0" w:line="360" w:lineRule="auto"/>
+        <w:ind w:firstLine="567"/>
+        <w:jc w:val="both"/>
+        <w:rPr>
+          <w:rFonts w:ascii="Times New Roman" w:hAnsi="Times New Roman" w:cs="Times New Roman"/>
+          <w:sz w:val="24"/>
+        </w:rPr>
+      </w:pPr>
+      <w:r>
+        <w:rPr>
+          <w:rFonts w:ascii="Times New Roman" w:hAnsi="Times New Roman" w:cs="Times New Roman"/>
+          <w:sz w:val="24"/>
+        </w:rPr>
+        <w:t>A</w:t>
+      </w:r>
+      <w:r>
+        <w:rPr>
+          <w:rFonts w:ascii="Times New Roman" w:hAnsi="Times New Roman" w:cs="Times New Roman"/>
+          <w:sz w:val="24"/>
+        </w:rPr>
+        <w:t xml:space="preserve"> </w:t>
+      </w:r>
+      <w:proofErr w:type="spellStart"/>
+      <w:r>
+        <w:rPr>
+          <w:rFonts w:ascii="Times New Roman" w:hAnsi="Times New Roman" w:cs="Times New Roman"/>
+          <w:sz w:val="24"/>
+        </w:rPr>
+        <w:t>brute</w:t>
+      </w:r>
+      <w:proofErr w:type="spellEnd"/>
+      <w:r>
+        <w:rPr>
+          <w:rFonts w:ascii="Times New Roman" w:hAnsi="Times New Roman" w:cs="Times New Roman"/>
+          <w:sz w:val="24"/>
+        </w:rPr>
+        <w:t xml:space="preserve"> </w:t>
+      </w:r>
+      <w:proofErr w:type="spellStart"/>
+      <w:r>
+        <w:rPr>
+          <w:rFonts w:ascii="Times New Roman" w:hAnsi="Times New Roman" w:cs="Times New Roman"/>
+          <w:sz w:val="24"/>
+        </w:rPr>
+        <w:t>force</w:t>
+      </w:r>
+      <w:proofErr w:type="spellEnd"/>
+      <w:r>
+        <w:rPr>
+          <w:rFonts w:ascii="Times New Roman" w:hAnsi="Times New Roman" w:cs="Times New Roman"/>
+          <w:sz w:val="24"/>
+        </w:rPr>
+        <w:t xml:space="preserve"> </w:t>
+      </w:r>
+      <w:r>
+        <w:rPr>
+          <w:rFonts w:ascii="Times New Roman" w:hAnsi="Times New Roman" w:cs="Times New Roman"/>
+          <w:sz w:val="24"/>
+        </w:rPr>
+        <w:t xml:space="preserve">típusú </w:t>
+      </w:r>
+      <w:r>
+        <w:rPr>
+          <w:rFonts w:ascii="Times New Roman" w:hAnsi="Times New Roman" w:cs="Times New Roman"/>
+          <w:sz w:val="24"/>
+        </w:rPr>
+        <w:t>támadások</w:t>
+      </w:r>
+      <w:r>
+        <w:rPr>
+          <w:rFonts w:ascii="Times New Roman" w:hAnsi="Times New Roman" w:cs="Times New Roman"/>
+          <w:sz w:val="24"/>
+        </w:rPr>
+        <w:t xml:space="preserve"> </w:t>
+      </w:r>
+      <w:r>
+        <w:rPr>
+          <w:rFonts w:ascii="Times New Roman" w:hAnsi="Times New Roman" w:cs="Times New Roman"/>
+          <w:sz w:val="24"/>
+        </w:rPr>
+        <w:t>gyakran előfordulnak</w:t>
+      </w:r>
+      <w:r>
+        <w:rPr>
+          <w:rFonts w:ascii="Times New Roman" w:hAnsi="Times New Roman" w:cs="Times New Roman"/>
+          <w:sz w:val="24"/>
+        </w:rPr>
+        <w:t xml:space="preserve">, különösen akkor, ha a rendszer nem korlátozza a bejelentkezési kísérletek számát. </w:t>
+      </w:r>
+      <w:r>
+        <w:rPr>
+          <w:rFonts w:ascii="Times New Roman" w:hAnsi="Times New Roman" w:cs="Times New Roman"/>
+          <w:sz w:val="24"/>
+        </w:rPr>
+        <w:t>Ilyenkor a</w:t>
+      </w:r>
+      <w:r>
+        <w:rPr>
+          <w:rFonts w:ascii="Times New Roman" w:hAnsi="Times New Roman" w:cs="Times New Roman"/>
+          <w:sz w:val="24"/>
+        </w:rPr>
+        <w:t xml:space="preserve"> támadó</w:t>
+      </w:r>
+      <w:r>
+        <w:rPr>
+          <w:rFonts w:ascii="Times New Roman" w:hAnsi="Times New Roman" w:cs="Times New Roman"/>
+          <w:sz w:val="24"/>
+        </w:rPr>
+        <w:t xml:space="preserve"> </w:t>
+      </w:r>
+      <w:proofErr w:type="gramStart"/>
+      <w:r>
+        <w:rPr>
+          <w:rFonts w:ascii="Times New Roman" w:hAnsi="Times New Roman" w:cs="Times New Roman"/>
+          <w:sz w:val="24"/>
+        </w:rPr>
+        <w:t>manuálisan</w:t>
+      </w:r>
+      <w:proofErr w:type="gramEnd"/>
+      <w:r>
+        <w:rPr>
+          <w:rFonts w:ascii="Times New Roman" w:hAnsi="Times New Roman" w:cs="Times New Roman"/>
+          <w:sz w:val="24"/>
+        </w:rPr>
+        <w:t xml:space="preserve">, vagy </w:t>
+      </w:r>
+      <w:r>
+        <w:rPr>
+          <w:rFonts w:ascii="Times New Roman" w:hAnsi="Times New Roman" w:cs="Times New Roman"/>
+          <w:sz w:val="24"/>
+        </w:rPr>
+        <w:t>jellemzően</w:t>
+      </w:r>
+      <w:r>
+        <w:rPr>
+          <w:rFonts w:ascii="Times New Roman" w:hAnsi="Times New Roman" w:cs="Times New Roman"/>
+          <w:sz w:val="24"/>
+        </w:rPr>
+        <w:t xml:space="preserve"> automatizált eszközökkel sorra kipróbálja a </w:t>
+      </w:r>
+      <w:r>
+        <w:rPr>
+          <w:rFonts w:ascii="Times New Roman" w:hAnsi="Times New Roman" w:cs="Times New Roman"/>
+          <w:sz w:val="24"/>
+        </w:rPr>
+        <w:t>lehetséges kulcs és jelszó páros</w:t>
+      </w:r>
+      <w:r>
+        <w:rPr>
+          <w:rFonts w:ascii="Times New Roman" w:hAnsi="Times New Roman" w:cs="Times New Roman"/>
+          <w:sz w:val="24"/>
+        </w:rPr>
+        <w:t xml:space="preserve">okat addig, amíg be nem tud </w:t>
+      </w:r>
+      <w:r>
+        <w:rPr>
+          <w:rFonts w:ascii="Times New Roman" w:hAnsi="Times New Roman" w:cs="Times New Roman"/>
+          <w:sz w:val="24"/>
+        </w:rPr>
+        <w:t>jelentkezni</w:t>
+      </w:r>
+      <w:r>
+        <w:rPr>
+          <w:rFonts w:ascii="Times New Roman" w:hAnsi="Times New Roman" w:cs="Times New Roman"/>
+          <w:sz w:val="24"/>
+        </w:rPr>
+        <w:t>. Ezt követően</w:t>
+      </w:r>
+      <w:r>
+        <w:rPr>
+          <w:rFonts w:ascii="Times New Roman" w:hAnsi="Times New Roman" w:cs="Times New Roman"/>
+          <w:sz w:val="24"/>
+        </w:rPr>
+        <w:t xml:space="preserve"> </w:t>
+      </w:r>
+      <w:r>
+        <w:rPr>
+          <w:rFonts w:ascii="Times New Roman" w:hAnsi="Times New Roman" w:cs="Times New Roman"/>
+          <w:sz w:val="24"/>
+        </w:rPr>
+        <w:t xml:space="preserve">a támadó </w:t>
+      </w:r>
+      <w:r>
+        <w:rPr>
+          <w:rFonts w:ascii="Times New Roman" w:hAnsi="Times New Roman" w:cs="Times New Roman"/>
+          <w:sz w:val="24"/>
+        </w:rPr>
+        <w:t>hozzáférhet</w:t>
+      </w:r>
+      <w:r>
+        <w:rPr>
+          <w:rFonts w:ascii="Times New Roman" w:hAnsi="Times New Roman" w:cs="Times New Roman"/>
+          <w:sz w:val="24"/>
+        </w:rPr>
+        <w:t xml:space="preserve"> érzékeny adatokhoz, </w:t>
+      </w:r>
+      <w:proofErr w:type="gramStart"/>
+      <w:r>
+        <w:rPr>
+          <w:rFonts w:ascii="Times New Roman" w:hAnsi="Times New Roman" w:cs="Times New Roman"/>
+          <w:sz w:val="24"/>
+        </w:rPr>
+        <w:t>manipulálhatja</w:t>
+      </w:r>
+      <w:proofErr w:type="gramEnd"/>
+      <w:r>
+        <w:rPr>
+          <w:rFonts w:ascii="Times New Roman" w:hAnsi="Times New Roman" w:cs="Times New Roman"/>
+          <w:sz w:val="24"/>
+        </w:rPr>
+        <w:t xml:space="preserve"> </w:t>
+      </w:r>
+      <w:r>
+        <w:rPr>
+          <w:rFonts w:ascii="Times New Roman" w:hAnsi="Times New Roman" w:cs="Times New Roman"/>
+          <w:sz w:val="24"/>
+        </w:rPr>
+        <w:t xml:space="preserve">az információkat és a </w:t>
+      </w:r>
+      <w:r>
+        <w:rPr>
+          <w:rFonts w:ascii="Times New Roman" w:hAnsi="Times New Roman" w:cs="Times New Roman"/>
+          <w:sz w:val="24"/>
+        </w:rPr>
+        <w:t xml:space="preserve">szolgáltatásokat, </w:t>
+      </w:r>
+      <w:r>
+        <w:rPr>
+          <w:rFonts w:ascii="Times New Roman" w:hAnsi="Times New Roman" w:cs="Times New Roman"/>
+          <w:sz w:val="24"/>
+        </w:rPr>
+        <w:t>megzavarhatja az</w:t>
+      </w:r>
+      <w:r>
+        <w:rPr>
+          <w:rFonts w:ascii="Times New Roman" w:hAnsi="Times New Roman" w:cs="Times New Roman"/>
+          <w:sz w:val="24"/>
+        </w:rPr>
+        <w:t xml:space="preserve"> üzleti folyamatokat</w:t>
+      </w:r>
+      <w:r>
+        <w:rPr>
+          <w:rFonts w:ascii="Times New Roman" w:hAnsi="Times New Roman" w:cs="Times New Roman"/>
+          <w:sz w:val="24"/>
+        </w:rPr>
+        <w:t xml:space="preserve">, illetve </w:t>
+      </w:r>
+      <w:r>
+        <w:rPr>
+          <w:rFonts w:ascii="Times New Roman" w:hAnsi="Times New Roman" w:cs="Times New Roman"/>
+          <w:sz w:val="24"/>
+        </w:rPr>
+        <w:t xml:space="preserve">további </w:t>
+      </w:r>
+      <w:r>
+        <w:rPr>
+          <w:rFonts w:ascii="Times New Roman" w:hAnsi="Times New Roman" w:cs="Times New Roman"/>
+          <w:sz w:val="24"/>
+        </w:rPr>
+        <w:t>rendszerek felé is terjeszkedhet</w:t>
+      </w:r>
+      <w:r>
+        <w:rPr>
+          <w:rFonts w:ascii="Times New Roman" w:hAnsi="Times New Roman" w:cs="Times New Roman"/>
+          <w:sz w:val="24"/>
+        </w:rPr>
+        <w:t>.</w:t>
       </w:r>
       <w:bookmarkStart w:id="15" w:name="_GoBack"/>
       <w:bookmarkEnd w:id="15"/>
-      <w:r>
-        <w:rPr>
-          <w:rFonts w:ascii="Times New Roman" w:hAnsi="Times New Roman" w:cs="Times New Roman"/>
-          <w:sz w:val="24"/>
-        </w:rPr>
-        <w:t>s adatokhoz.</w:t>
-      </w:r>
     </w:p>
     <w:p>
       <w:pPr>
         <w:pStyle w:val="Cmsor3"/>
-        <w:spacing w:before="240" w:after="120" w:line="360" w:lineRule="auto"/>
+        <w:spacing w:before="360" w:after="120" w:line="360" w:lineRule="auto"/>
         <w:jc w:val="both"/>
         <w:rPr>
           <w:rFonts w:ascii="Times New Roman" w:hAnsi="Times New Roman" w:cs="Times New Roman"/>
@@ -7356,25 +8062,65 @@
           <w:sz w:val="28"/>
           <w:szCs w:val="28"/>
         </w:rPr>
-        <w:t>2.2.3. Hibás munkamenet és jogosultság kezelés</w:t>
+        <w:lastRenderedPageBreak/>
+        <w:t xml:space="preserve">2.2.3. </w:t>
+      </w:r>
+      <w:r>
+        <w:rPr>
+          <w:rFonts w:ascii="Times New Roman" w:hAnsi="Times New Roman" w:cs="Times New Roman"/>
+          <w:color w:val="000000" w:themeColor="text1"/>
+          <w:sz w:val="28"/>
+          <w:szCs w:val="28"/>
+        </w:rPr>
+        <w:t>Rossz</w:t>
+      </w:r>
+      <w:r>
+        <w:rPr>
+          <w:rFonts w:ascii="Times New Roman" w:hAnsi="Times New Roman" w:cs="Times New Roman"/>
+          <w:color w:val="000000" w:themeColor="text1"/>
+          <w:sz w:val="28"/>
+          <w:szCs w:val="28"/>
+        </w:rPr>
+        <w:t xml:space="preserve"> </w:t>
+      </w:r>
+      <w:proofErr w:type="gramStart"/>
+      <w:r>
+        <w:rPr>
+          <w:rFonts w:ascii="Times New Roman" w:hAnsi="Times New Roman" w:cs="Times New Roman"/>
+          <w:color w:val="000000" w:themeColor="text1"/>
+          <w:sz w:val="28"/>
+          <w:szCs w:val="28"/>
+        </w:rPr>
+        <w:t>fájl</w:t>
+      </w:r>
+      <w:proofErr w:type="gramEnd"/>
+      <w:r>
+        <w:rPr>
+          <w:rFonts w:ascii="Times New Roman" w:hAnsi="Times New Roman" w:cs="Times New Roman"/>
+          <w:color w:val="000000" w:themeColor="text1"/>
+          <w:sz w:val="28"/>
+          <w:szCs w:val="28"/>
+        </w:rPr>
+        <w:t xml:space="preserve"> vagy memóriakezelés</w:t>
+      </w:r>
+      <w:r>
+        <w:rPr>
+          <w:rFonts w:ascii="Times New Roman" w:hAnsi="Times New Roman" w:cs="Times New Roman"/>
+          <w:color w:val="000000" w:themeColor="text1"/>
+          <w:sz w:val="28"/>
+          <w:szCs w:val="28"/>
+        </w:rPr>
+        <w:t xml:space="preserve"> </w:t>
       </w:r>
       <w:bookmarkEnd w:id="16"/>
     </w:p>
     <w:p>
-      <w:pPr>
-        <w:spacing w:after="0" w:line="360" w:lineRule="auto"/>
-        <w:jc w:val="both"/>
-        <w:rPr>
-          <w:rFonts w:ascii="Times New Roman" w:hAnsi="Times New Roman" w:cs="Times New Roman"/>
-          <w:sz w:val="24"/>
-        </w:rPr>
-      </w:pPr>
-      <w:r>
-        <w:rPr>
-          <w:rFonts w:ascii="Times New Roman" w:hAnsi="Times New Roman" w:cs="Times New Roman"/>
-          <w:sz w:val="24"/>
-        </w:rPr>
-        <w:t xml:space="preserve">Ezek hibásan kezelésekor illetéktelenek férhetnek hozzá </w:t>
+      <w:r>
+        <w:rPr>
+          <w:rFonts w:ascii="Times New Roman" w:hAnsi="Times New Roman" w:cs="Times New Roman"/>
+          <w:sz w:val="24"/>
+        </w:rPr>
+        <w:t xml:space="preserve">Ellenőrizetlen </w:t>
       </w:r>
       <w:proofErr w:type="gramStart"/>
       <w:r>
@@ -7382,7 +8128,7 @@
           <w:rFonts w:ascii="Times New Roman" w:hAnsi="Times New Roman" w:cs="Times New Roman"/>
           <w:sz w:val="24"/>
         </w:rPr>
-        <w:t>privát</w:t>
+        <w:t>fájl</w:t>
       </w:r>
       <w:proofErr w:type="gramEnd"/>
       <w:r>
@@ -7390,13 +8136,45 @@
           <w:rFonts w:ascii="Times New Roman" w:hAnsi="Times New Roman" w:cs="Times New Roman"/>
           <w:sz w:val="24"/>
         </w:rPr>
-        <w:t xml:space="preserve"> adatokhoz és rendszererőforrásokhoz.</w:t>
+        <w:t xml:space="preserve">műveletek injekciós támadásokhoz vagy fájlmódosításokhoz vezethetnek, míg a memória hibák (pl. erőforrás kimerítése, túlindexelés) potenciális célponttá tehetik a rendszert </w:t>
+      </w:r>
+      <w:proofErr w:type="spellStart"/>
+      <w:r>
+        <w:rPr>
+          <w:rFonts w:ascii="Times New Roman" w:hAnsi="Times New Roman" w:cs="Times New Roman"/>
+          <w:sz w:val="24"/>
+        </w:rPr>
+        <w:t>DoS</w:t>
+      </w:r>
+      <w:proofErr w:type="spellEnd"/>
+      <w:r>
+        <w:rPr>
+          <w:rFonts w:ascii="Times New Roman" w:hAnsi="Times New Roman" w:cs="Times New Roman"/>
+          <w:sz w:val="24"/>
+        </w:rPr>
+        <w:t>/</w:t>
+      </w:r>
+      <w:proofErr w:type="spellStart"/>
+      <w:r>
+        <w:rPr>
+          <w:rFonts w:ascii="Times New Roman" w:hAnsi="Times New Roman" w:cs="Times New Roman"/>
+          <w:sz w:val="24"/>
+        </w:rPr>
+        <w:t>DDoS</w:t>
+      </w:r>
+      <w:proofErr w:type="spellEnd"/>
+      <w:r>
+        <w:rPr>
+          <w:rFonts w:ascii="Times New Roman" w:hAnsi="Times New Roman" w:cs="Times New Roman"/>
+          <w:sz w:val="24"/>
+        </w:rPr>
+        <w:t xml:space="preserve"> (túlterheléses) támadások számára</w:t>
       </w:r>
     </w:p>
     <w:p>
       <w:pPr>
         <w:pStyle w:val="Cmsor3"/>
-        <w:spacing w:before="240" w:after="120" w:line="360" w:lineRule="auto"/>
+        <w:spacing w:before="360" w:after="120" w:line="360" w:lineRule="auto"/>
         <w:jc w:val="both"/>
         <w:rPr>
           <w:rFonts w:ascii="Times New Roman" w:hAnsi="Times New Roman" w:cs="Times New Roman"/>
@@ -7487,7 +8265,7 @@
     <w:p>
       <w:pPr>
         <w:pStyle w:val="Cmsor3"/>
-        <w:spacing w:before="240" w:after="120" w:line="360" w:lineRule="auto"/>
+        <w:spacing w:before="360" w:after="120" w:line="360" w:lineRule="auto"/>
         <w:jc w:val="both"/>
         <w:rPr>
           <w:rFonts w:ascii="Times New Roman" w:hAnsi="Times New Roman" w:cs="Times New Roman"/>
@@ -7496,7 +8274,7 @@
           <w:szCs w:val="28"/>
         </w:rPr>
       </w:pPr>
-      <w:bookmarkStart w:id="18" w:name="_Toc209973344"/>
+      <w:bookmarkStart w:id="18" w:name="_Toc209973347"/>
       <w:r>
         <w:rPr>
           <w:rFonts w:ascii="Times New Roman" w:hAnsi="Times New Roman" w:cs="Times New Roman"/>
@@ -7504,261 +8282,228 @@
           <w:sz w:val="28"/>
           <w:szCs w:val="28"/>
         </w:rPr>
-        <w:t>2.2.5. Rossz rendszerkonfiguráció</w:t>
+        <w:t>2.2.</w:t>
+      </w:r>
+      <w:r>
+        <w:rPr>
+          <w:rFonts w:ascii="Times New Roman" w:hAnsi="Times New Roman" w:cs="Times New Roman"/>
+          <w:color w:val="000000" w:themeColor="text1"/>
+          <w:sz w:val="28"/>
+          <w:szCs w:val="28"/>
+        </w:rPr>
+        <w:t>5</w:t>
+      </w:r>
+      <w:r>
+        <w:rPr>
+          <w:rFonts w:ascii="Times New Roman" w:hAnsi="Times New Roman" w:cs="Times New Roman"/>
+          <w:color w:val="000000" w:themeColor="text1"/>
+          <w:sz w:val="28"/>
+          <w:szCs w:val="28"/>
+        </w:rPr>
+        <w:t>.</w:t>
+      </w:r>
+      <w:r>
+        <w:rPr>
+          <w:rFonts w:ascii="Times New Roman" w:hAnsi="Times New Roman" w:cs="Times New Roman"/>
+          <w:color w:val="000000" w:themeColor="text1"/>
+          <w:sz w:val="28"/>
+          <w:szCs w:val="28"/>
+        </w:rPr>
+        <w:t xml:space="preserve"> </w:t>
       </w:r>
       <w:bookmarkEnd w:id="18"/>
+      <w:r>
+        <w:rPr>
+          <w:rFonts w:ascii="Times New Roman" w:hAnsi="Times New Roman" w:cs="Times New Roman"/>
+          <w:color w:val="000000" w:themeColor="text1"/>
+          <w:sz w:val="28"/>
+          <w:szCs w:val="28"/>
+        </w:rPr>
+        <w:t>Hibás munkamenet és jogosultság kezelés</w:t>
+      </w:r>
     </w:p>
     <w:p>
-      <w:r>
-        <w:rPr>
-          <w:rFonts w:ascii="Times New Roman" w:hAnsi="Times New Roman" w:cs="Times New Roman"/>
-          <w:sz w:val="24"/>
-        </w:rPr>
-        <w:t>Alapértelmezett jelszavak vagy túl engedékeny rendszerbeállítások esetén a támadó könnyen bejuthat a rendszerbe.</w:t>
+      <w:pPr>
+        <w:spacing w:after="0" w:line="360" w:lineRule="auto"/>
+        <w:jc w:val="both"/>
+        <w:rPr>
+          <w:rFonts w:ascii="Times New Roman" w:hAnsi="Times New Roman" w:cs="Times New Roman"/>
+          <w:sz w:val="24"/>
+        </w:rPr>
+      </w:pPr>
+      <w:r>
+        <w:rPr>
+          <w:rFonts w:ascii="Times New Roman" w:hAnsi="Times New Roman" w:cs="Times New Roman"/>
+          <w:sz w:val="24"/>
+        </w:rPr>
+        <w:t xml:space="preserve">Ezek hibásan kezelésekor illetéktelenek férhetnek hozzá </w:t>
+      </w:r>
+      <w:proofErr w:type="gramStart"/>
+      <w:r>
+        <w:rPr>
+          <w:rFonts w:ascii="Times New Roman" w:hAnsi="Times New Roman" w:cs="Times New Roman"/>
+          <w:sz w:val="24"/>
+        </w:rPr>
+        <w:t>privát</w:t>
+      </w:r>
+      <w:proofErr w:type="gramEnd"/>
+      <w:r>
+        <w:rPr>
+          <w:rFonts w:ascii="Times New Roman" w:hAnsi="Times New Roman" w:cs="Times New Roman"/>
+          <w:sz w:val="24"/>
+        </w:rPr>
+        <w:t xml:space="preserve"> adato</w:t>
+      </w:r>
+      <w:r>
+        <w:rPr>
+          <w:rFonts w:ascii="Times New Roman" w:hAnsi="Times New Roman" w:cs="Times New Roman"/>
+          <w:sz w:val="24"/>
+        </w:rPr>
+        <w:t>khoz és rendszererőforrásokhoz.</w:t>
       </w:r>
     </w:p>
     <w:p>
       <w:pPr>
-        <w:pStyle w:val="Cmsor3"/>
-        <w:spacing w:before="240" w:after="120" w:line="360" w:lineRule="auto"/>
+        <w:pStyle w:val="Cmsor2"/>
+        <w:spacing w:before="480" w:after="240" w:line="360" w:lineRule="auto"/>
         <w:jc w:val="both"/>
         <w:rPr>
           <w:rFonts w:ascii="Times New Roman" w:hAnsi="Times New Roman" w:cs="Times New Roman"/>
           <w:color w:val="000000" w:themeColor="text1"/>
-          <w:sz w:val="28"/>
-          <w:szCs w:val="28"/>
-        </w:rPr>
-      </w:pPr>
-      <w:bookmarkStart w:id="19" w:name="_Toc209973345"/>
-      <w:r>
-        <w:rPr>
-          <w:rFonts w:ascii="Times New Roman" w:hAnsi="Times New Roman" w:cs="Times New Roman"/>
-          <w:color w:val="000000" w:themeColor="text1"/>
-          <w:sz w:val="28"/>
-          <w:szCs w:val="28"/>
-        </w:rPr>
-        <w:t>2.2.6. Gyenge adatvédelem</w:t>
+          <w:sz w:val="32"/>
+        </w:rPr>
+      </w:pPr>
+      <w:bookmarkStart w:id="19" w:name="_Toc209973348"/>
+      <w:r>
+        <w:rPr>
+          <w:rFonts w:ascii="Times New Roman" w:hAnsi="Times New Roman" w:cs="Times New Roman"/>
+          <w:color w:val="000000" w:themeColor="text1"/>
+          <w:sz w:val="32"/>
+        </w:rPr>
+        <w:t>2.</w:t>
+      </w:r>
+      <w:r>
+        <w:rPr>
+          <w:rFonts w:ascii="Times New Roman" w:hAnsi="Times New Roman" w:cs="Times New Roman"/>
+          <w:color w:val="000000" w:themeColor="text1"/>
+          <w:sz w:val="32"/>
+        </w:rPr>
+        <w:t>3</w:t>
+      </w:r>
+      <w:r>
+        <w:rPr>
+          <w:rFonts w:ascii="Times New Roman" w:hAnsi="Times New Roman" w:cs="Times New Roman"/>
+          <w:color w:val="000000" w:themeColor="text1"/>
+          <w:sz w:val="32"/>
+        </w:rPr>
+        <w:t xml:space="preserve">. </w:t>
+      </w:r>
+      <w:r>
+        <w:rPr>
+          <w:rFonts w:ascii="Times New Roman" w:hAnsi="Times New Roman" w:cs="Times New Roman"/>
+          <w:color w:val="000000" w:themeColor="text1"/>
+          <w:sz w:val="32"/>
+        </w:rPr>
+        <w:t xml:space="preserve">Statikus </w:t>
+      </w:r>
+      <w:proofErr w:type="gramStart"/>
+      <w:r>
+        <w:rPr>
+          <w:rFonts w:ascii="Times New Roman" w:hAnsi="Times New Roman" w:cs="Times New Roman"/>
+          <w:color w:val="000000" w:themeColor="text1"/>
+          <w:sz w:val="32"/>
+        </w:rPr>
+        <w:t>analízis</w:t>
+      </w:r>
+      <w:proofErr w:type="gramEnd"/>
+      <w:r>
+        <w:rPr>
+          <w:rFonts w:ascii="Times New Roman" w:hAnsi="Times New Roman" w:cs="Times New Roman"/>
+          <w:color w:val="000000" w:themeColor="text1"/>
+          <w:sz w:val="32"/>
+        </w:rPr>
+        <w:t xml:space="preserve"> szerepe a kódbiztonságban</w:t>
       </w:r>
       <w:bookmarkEnd w:id="19"/>
     </w:p>
     <w:p>
       <w:pPr>
-        <w:rPr>
-          <w:rFonts w:ascii="Times New Roman" w:hAnsi="Times New Roman" w:cs="Times New Roman"/>
-          <w:sz w:val="24"/>
-        </w:rPr>
-      </w:pPr>
-      <w:r>
-        <w:rPr>
-          <w:rFonts w:ascii="Times New Roman" w:hAnsi="Times New Roman" w:cs="Times New Roman"/>
-          <w:sz w:val="24"/>
-        </w:rPr>
-        <w:t>Titkosítás hiánya vagy adatok nem megfelelő tárolása növeli a támadások sikerességének az esélyét.</w:t>
-      </w:r>
-      <w:r>
-        <w:rPr>
-          <w:rFonts w:ascii="Times New Roman" w:hAnsi="Times New Roman" w:cs="Times New Roman"/>
-          <w:sz w:val="24"/>
-        </w:rPr>
-        <w:t xml:space="preserve"> </w:t>
-      </w:r>
-    </w:p>
-    <w:p>
-      <w:pPr>
-        <w:pStyle w:val="Cmsor3"/>
-        <w:spacing w:before="240" w:after="120" w:line="360" w:lineRule="auto"/>
+        <w:pStyle w:val="Cmsor2"/>
+        <w:spacing w:before="480" w:after="240" w:line="360" w:lineRule="auto"/>
         <w:jc w:val="both"/>
         <w:rPr>
           <w:rFonts w:ascii="Times New Roman" w:hAnsi="Times New Roman" w:cs="Times New Roman"/>
           <w:color w:val="000000" w:themeColor="text1"/>
-          <w:sz w:val="28"/>
-          <w:szCs w:val="28"/>
-        </w:rPr>
-      </w:pPr>
-      <w:bookmarkStart w:id="20" w:name="_Toc209973346"/>
-      <w:r>
-        <w:rPr>
-          <w:rFonts w:ascii="Times New Roman" w:hAnsi="Times New Roman" w:cs="Times New Roman"/>
-          <w:color w:val="000000" w:themeColor="text1"/>
-          <w:sz w:val="28"/>
-          <w:szCs w:val="28"/>
-        </w:rPr>
-        <w:t>2.2.7. Nem megfelelő adatbázis biztonság</w:t>
+          <w:sz w:val="32"/>
+        </w:rPr>
+      </w:pPr>
+      <w:bookmarkStart w:id="20" w:name="_Toc209973349"/>
+      <w:r>
+        <w:rPr>
+          <w:rFonts w:ascii="Times New Roman" w:hAnsi="Times New Roman" w:cs="Times New Roman"/>
+          <w:color w:val="000000" w:themeColor="text1"/>
+          <w:sz w:val="32"/>
+        </w:rPr>
+        <w:t>2.</w:t>
+      </w:r>
+      <w:r>
+        <w:rPr>
+          <w:rFonts w:ascii="Times New Roman" w:hAnsi="Times New Roman" w:cs="Times New Roman"/>
+          <w:color w:val="000000" w:themeColor="text1"/>
+          <w:sz w:val="32"/>
+        </w:rPr>
+        <w:t>4</w:t>
+      </w:r>
+      <w:r>
+        <w:rPr>
+          <w:rFonts w:ascii="Times New Roman" w:hAnsi="Times New Roman" w:cs="Times New Roman"/>
+          <w:color w:val="000000" w:themeColor="text1"/>
+          <w:sz w:val="32"/>
+        </w:rPr>
+        <w:t xml:space="preserve">. </w:t>
+      </w:r>
+      <w:proofErr w:type="spellStart"/>
+      <w:r>
+        <w:rPr>
+          <w:rFonts w:ascii="Times New Roman" w:hAnsi="Times New Roman" w:cs="Times New Roman"/>
+          <w:color w:val="000000" w:themeColor="text1"/>
+          <w:sz w:val="32"/>
+        </w:rPr>
+        <w:t>Erlang</w:t>
+      </w:r>
+      <w:proofErr w:type="spellEnd"/>
+      <w:r>
+        <w:rPr>
+          <w:rFonts w:ascii="Times New Roman" w:hAnsi="Times New Roman" w:cs="Times New Roman"/>
+          <w:color w:val="000000" w:themeColor="text1"/>
+          <w:sz w:val="32"/>
+        </w:rPr>
+        <w:t xml:space="preserve"> biztonsági szempontból</w:t>
       </w:r>
       <w:bookmarkEnd w:id="20"/>
     </w:p>
     <w:p>
       <w:pPr>
-        <w:rPr>
-          <w:rFonts w:ascii="Times New Roman" w:hAnsi="Times New Roman" w:cs="Times New Roman"/>
-          <w:sz w:val="24"/>
-        </w:rPr>
-      </w:pPr>
-      <w:r>
-        <w:rPr>
-          <w:rFonts w:ascii="Times New Roman" w:hAnsi="Times New Roman" w:cs="Times New Roman"/>
-          <w:sz w:val="24"/>
-        </w:rPr>
-        <w:t>Lekérdezések, érzékeny adatok helytelen kezelése adatvesztéshez vagy SQL injekcióhoz vezethet.</w:t>
-      </w:r>
-    </w:p>
-    <w:p>
-      <w:pPr>
-        <w:pStyle w:val="Cmsor3"/>
-        <w:spacing w:before="240" w:after="120" w:line="360" w:lineRule="auto"/>
-        <w:jc w:val="both"/>
-        <w:rPr>
-          <w:rFonts w:ascii="Times New Roman" w:hAnsi="Times New Roman" w:cs="Times New Roman"/>
-          <w:color w:val="000000" w:themeColor="text1"/>
-          <w:sz w:val="28"/>
-          <w:szCs w:val="28"/>
-        </w:rPr>
-      </w:pPr>
-      <w:bookmarkStart w:id="21" w:name="_Toc209973347"/>
-      <w:r>
-        <w:rPr>
-          <w:rFonts w:ascii="Times New Roman" w:hAnsi="Times New Roman" w:cs="Times New Roman"/>
-          <w:color w:val="000000" w:themeColor="text1"/>
-          <w:sz w:val="28"/>
-          <w:szCs w:val="28"/>
-        </w:rPr>
-        <w:lastRenderedPageBreak/>
-        <w:t>2.2.</w:t>
-      </w:r>
-      <w:r>
-        <w:rPr>
-          <w:rFonts w:ascii="Times New Roman" w:hAnsi="Times New Roman" w:cs="Times New Roman"/>
-          <w:color w:val="000000" w:themeColor="text1"/>
-          <w:sz w:val="28"/>
-          <w:szCs w:val="28"/>
-        </w:rPr>
-        <w:t>7</w:t>
-      </w:r>
-      <w:r>
-        <w:rPr>
-          <w:rFonts w:ascii="Times New Roman" w:hAnsi="Times New Roman" w:cs="Times New Roman"/>
-          <w:color w:val="000000" w:themeColor="text1"/>
-          <w:sz w:val="28"/>
-          <w:szCs w:val="28"/>
-        </w:rPr>
-        <w:t>.</w:t>
-      </w:r>
-      <w:r>
-        <w:rPr>
-          <w:rFonts w:ascii="Times New Roman" w:hAnsi="Times New Roman" w:cs="Times New Roman"/>
-          <w:color w:val="000000" w:themeColor="text1"/>
-          <w:sz w:val="28"/>
-          <w:szCs w:val="28"/>
-        </w:rPr>
-        <w:t>Rossz</w:t>
-      </w:r>
-      <w:r>
-        <w:rPr>
-          <w:rFonts w:ascii="Times New Roman" w:hAnsi="Times New Roman" w:cs="Times New Roman"/>
-          <w:color w:val="000000" w:themeColor="text1"/>
-          <w:sz w:val="28"/>
-          <w:szCs w:val="28"/>
-        </w:rPr>
-        <w:t xml:space="preserve"> </w:t>
-      </w:r>
-      <w:proofErr w:type="gramStart"/>
-      <w:r>
-        <w:rPr>
-          <w:rFonts w:ascii="Times New Roman" w:hAnsi="Times New Roman" w:cs="Times New Roman"/>
-          <w:color w:val="000000" w:themeColor="text1"/>
-          <w:sz w:val="28"/>
-          <w:szCs w:val="28"/>
-        </w:rPr>
-        <w:t>fájl</w:t>
-      </w:r>
-      <w:proofErr w:type="gramEnd"/>
-      <w:r>
-        <w:rPr>
-          <w:rFonts w:ascii="Times New Roman" w:hAnsi="Times New Roman" w:cs="Times New Roman"/>
-          <w:color w:val="000000" w:themeColor="text1"/>
-          <w:sz w:val="28"/>
-          <w:szCs w:val="28"/>
-        </w:rPr>
-        <w:t xml:space="preserve"> vagy memóriakezelés</w:t>
-      </w:r>
-      <w:bookmarkEnd w:id="21"/>
-    </w:p>
-    <w:p>
-      <w:r>
-        <w:rPr>
-          <w:rFonts w:ascii="Times New Roman" w:hAnsi="Times New Roman" w:cs="Times New Roman"/>
-          <w:sz w:val="24"/>
-        </w:rPr>
-        <w:t xml:space="preserve">Ellenőrizetlen </w:t>
-      </w:r>
-      <w:proofErr w:type="gramStart"/>
-      <w:r>
-        <w:rPr>
-          <w:rFonts w:ascii="Times New Roman" w:hAnsi="Times New Roman" w:cs="Times New Roman"/>
-          <w:sz w:val="24"/>
-        </w:rPr>
-        <w:t>fájl</w:t>
-      </w:r>
-      <w:proofErr w:type="gramEnd"/>
-      <w:r>
-        <w:rPr>
-          <w:rFonts w:ascii="Times New Roman" w:hAnsi="Times New Roman" w:cs="Times New Roman"/>
-          <w:sz w:val="24"/>
-        </w:rPr>
-        <w:t xml:space="preserve">műveletek injekciós támadásokhoz vagy fájlmódosításokhoz vezethetnek, míg a memória hibák (pl. erőforrás kimerítése, túlindexelés) potenciális célponttá tehetik a rendszert </w:t>
-      </w:r>
-      <w:proofErr w:type="spellStart"/>
-      <w:r>
-        <w:rPr>
-          <w:rFonts w:ascii="Times New Roman" w:hAnsi="Times New Roman" w:cs="Times New Roman"/>
-          <w:sz w:val="24"/>
-        </w:rPr>
-        <w:t>DoS</w:t>
-      </w:r>
-      <w:proofErr w:type="spellEnd"/>
-      <w:r>
-        <w:rPr>
-          <w:rFonts w:ascii="Times New Roman" w:hAnsi="Times New Roman" w:cs="Times New Roman"/>
-          <w:sz w:val="24"/>
-        </w:rPr>
-        <w:t>/</w:t>
-      </w:r>
-      <w:proofErr w:type="spellStart"/>
-      <w:r>
-        <w:rPr>
-          <w:rFonts w:ascii="Times New Roman" w:hAnsi="Times New Roman" w:cs="Times New Roman"/>
-          <w:sz w:val="24"/>
-        </w:rPr>
-        <w:t>DDoS</w:t>
-      </w:r>
-      <w:proofErr w:type="spellEnd"/>
-      <w:r>
-        <w:rPr>
-          <w:rFonts w:ascii="Times New Roman" w:hAnsi="Times New Roman" w:cs="Times New Roman"/>
-          <w:sz w:val="24"/>
-        </w:rPr>
-        <w:t xml:space="preserve"> (túlterheléses) támadások számára</w:t>
-      </w:r>
-    </w:p>
-    <w:p>
-      <w:pPr>
         <w:pStyle w:val="Cmsor2"/>
         <w:spacing w:before="480" w:after="240" w:line="360" w:lineRule="auto"/>
         <w:jc w:val="both"/>
+      </w:pPr>
+      <w:bookmarkStart w:id="21" w:name="_Toc209973350"/>
+      <w:r>
         <w:rPr>
           <w:rFonts w:ascii="Times New Roman" w:hAnsi="Times New Roman" w:cs="Times New Roman"/>
           <w:color w:val="000000" w:themeColor="text1"/>
           <w:sz w:val="32"/>
         </w:rPr>
-      </w:pPr>
-      <w:bookmarkStart w:id="22" w:name="_Toc209973348"/>
+        <w:t>2.</w:t>
+      </w:r>
       <w:r>
         <w:rPr>
           <w:rFonts w:ascii="Times New Roman" w:hAnsi="Times New Roman" w:cs="Times New Roman"/>
           <w:color w:val="000000" w:themeColor="text1"/>
           <w:sz w:val="32"/>
         </w:rPr>
-        <w:t>2.</w:t>
+        <w:t>5</w:t>
       </w:r>
       <w:r>
         <w:rPr>
@@ -7766,209 +8511,86 @@
           <w:color w:val="000000" w:themeColor="text1"/>
           <w:sz w:val="32"/>
         </w:rPr>
-        <w:t>3</w:t>
-      </w:r>
+        <w:t xml:space="preserve">. </w:t>
+      </w:r>
+      <w:proofErr w:type="spellStart"/>
       <w:r>
         <w:rPr>
           <w:rFonts w:ascii="Times New Roman" w:hAnsi="Times New Roman" w:cs="Times New Roman"/>
           <w:color w:val="000000" w:themeColor="text1"/>
           <w:sz w:val="32"/>
         </w:rPr>
-        <w:t xml:space="preserve">. </w:t>
-      </w:r>
+        <w:t>RefactorErl</w:t>
+      </w:r>
+      <w:proofErr w:type="spellEnd"/>
       <w:r>
         <w:rPr>
           <w:rFonts w:ascii="Times New Roman" w:hAnsi="Times New Roman" w:cs="Times New Roman"/>
           <w:color w:val="000000" w:themeColor="text1"/>
           <w:sz w:val="32"/>
         </w:rPr>
-        <w:t xml:space="preserve">Statikus </w:t>
-      </w:r>
-      <w:proofErr w:type="gramStart"/>
+        <w:t xml:space="preserve"> </w:t>
+      </w:r>
       <w:r>
         <w:rPr>
           <w:rFonts w:ascii="Times New Roman" w:hAnsi="Times New Roman" w:cs="Times New Roman"/>
           <w:color w:val="000000" w:themeColor="text1"/>
           <w:sz w:val="32"/>
         </w:rPr>
-        <w:t>analízis</w:t>
-      </w:r>
-      <w:proofErr w:type="gramEnd"/>
-      <w:r>
-        <w:rPr>
-          <w:rFonts w:ascii="Times New Roman" w:hAnsi="Times New Roman" w:cs="Times New Roman"/>
-          <w:color w:val="000000" w:themeColor="text1"/>
-          <w:sz w:val="32"/>
-        </w:rPr>
-        <w:t xml:space="preserve"> szerepe a kódbiztonságban</w:t>
-      </w:r>
-      <w:bookmarkEnd w:id="22"/>
+        <w:t>további használati területei</w:t>
+      </w:r>
+      <w:bookmarkEnd w:id="21"/>
+      <w:r>
+        <w:br w:type="page"/>
+      </w:r>
     </w:p>
     <w:p>
       <w:pPr>
-        <w:pStyle w:val="Cmsor2"/>
-        <w:spacing w:before="480" w:after="240" w:line="360" w:lineRule="auto"/>
-        <w:jc w:val="both"/>
-        <w:rPr>
-          <w:rFonts w:ascii="Times New Roman" w:hAnsi="Times New Roman" w:cs="Times New Roman"/>
-          <w:color w:val="000000" w:themeColor="text1"/>
-          <w:sz w:val="32"/>
-        </w:rPr>
-      </w:pPr>
-      <w:bookmarkStart w:id="23" w:name="_Toc209973349"/>
-      <w:r>
-        <w:rPr>
-          <w:rFonts w:ascii="Times New Roman" w:hAnsi="Times New Roman" w:cs="Times New Roman"/>
-          <w:color w:val="000000" w:themeColor="text1"/>
-          <w:sz w:val="32"/>
-        </w:rPr>
-        <w:t>2.</w:t>
-      </w:r>
-      <w:r>
-        <w:rPr>
-          <w:rFonts w:ascii="Times New Roman" w:hAnsi="Times New Roman" w:cs="Times New Roman"/>
-          <w:color w:val="000000" w:themeColor="text1"/>
-          <w:sz w:val="32"/>
-        </w:rPr>
-        <w:t>4</w:t>
-      </w:r>
-      <w:r>
-        <w:rPr>
-          <w:rFonts w:ascii="Times New Roman" w:hAnsi="Times New Roman" w:cs="Times New Roman"/>
-          <w:color w:val="000000" w:themeColor="text1"/>
-          <w:sz w:val="32"/>
-        </w:rPr>
-        <w:t xml:space="preserve">. </w:t>
-      </w:r>
-      <w:proofErr w:type="spellStart"/>
-      <w:r>
-        <w:rPr>
-          <w:rFonts w:ascii="Times New Roman" w:hAnsi="Times New Roman" w:cs="Times New Roman"/>
-          <w:color w:val="000000" w:themeColor="text1"/>
-          <w:sz w:val="32"/>
-        </w:rPr>
-        <w:t>Erlang</w:t>
-      </w:r>
-      <w:proofErr w:type="spellEnd"/>
-      <w:r>
-        <w:rPr>
-          <w:rFonts w:ascii="Times New Roman" w:hAnsi="Times New Roman" w:cs="Times New Roman"/>
-          <w:color w:val="000000" w:themeColor="text1"/>
-          <w:sz w:val="32"/>
-        </w:rPr>
-        <w:t xml:space="preserve"> biztonsági szempontból</w:t>
+        <w:pStyle w:val="Cmsor1"/>
+        <w:spacing w:before="120" w:after="600" w:line="240" w:lineRule="auto"/>
+        <w:rPr>
+          <w:rFonts w:ascii="Times New Roman" w:hAnsi="Times New Roman" w:cs="Times New Roman"/>
+          <w:color w:val="000000" w:themeColor="text1"/>
+          <w:sz w:val="44"/>
+          <w:szCs w:val="44"/>
+        </w:rPr>
+      </w:pPr>
+      <w:bookmarkStart w:id="22" w:name="_Toc179575886"/>
+      <w:bookmarkStart w:id="23" w:name="_Toc209973351"/>
+      <w:r>
+        <w:rPr>
+          <w:rFonts w:ascii="Times New Roman" w:hAnsi="Times New Roman" w:cs="Times New Roman"/>
+          <w:color w:val="000000" w:themeColor="text1"/>
+          <w:sz w:val="44"/>
+          <w:szCs w:val="44"/>
+        </w:rPr>
+        <w:lastRenderedPageBreak/>
+        <w:t xml:space="preserve">3. </w:t>
+      </w:r>
+      <w:bookmarkEnd w:id="22"/>
+      <w:r>
+        <w:rPr>
+          <w:rFonts w:ascii="Times New Roman" w:hAnsi="Times New Roman" w:cs="Times New Roman"/>
+          <w:color w:val="000000" w:themeColor="text1"/>
+          <w:sz w:val="44"/>
+          <w:szCs w:val="44"/>
+        </w:rPr>
+        <w:t>Sérülékeny kódrészletek és biztonsági minták</w:t>
+      </w:r>
+      <w:r>
+        <w:rPr>
+          <w:rFonts w:ascii="Times New Roman" w:hAnsi="Times New Roman" w:cs="Times New Roman"/>
+          <w:color w:val="000000" w:themeColor="text1"/>
+          <w:sz w:val="44"/>
+          <w:szCs w:val="44"/>
+        </w:rPr>
+        <w:t xml:space="preserve"> (8-10 oldal)</w:t>
       </w:r>
       <w:bookmarkEnd w:id="23"/>
     </w:p>
     <w:p>
       <w:pPr>
         <w:pStyle w:val="Cmsor2"/>
-        <w:spacing w:before="480" w:after="240" w:line="360" w:lineRule="auto"/>
-        <w:jc w:val="both"/>
-      </w:pPr>
-      <w:bookmarkStart w:id="24" w:name="_Toc209973350"/>
-      <w:r>
-        <w:rPr>
-          <w:rFonts w:ascii="Times New Roman" w:hAnsi="Times New Roman" w:cs="Times New Roman"/>
-          <w:color w:val="000000" w:themeColor="text1"/>
-          <w:sz w:val="32"/>
-        </w:rPr>
-        <w:t>2.</w:t>
-      </w:r>
-      <w:r>
-        <w:rPr>
-          <w:rFonts w:ascii="Times New Roman" w:hAnsi="Times New Roman" w:cs="Times New Roman"/>
-          <w:color w:val="000000" w:themeColor="text1"/>
-          <w:sz w:val="32"/>
-        </w:rPr>
-        <w:t>5</w:t>
-      </w:r>
-      <w:r>
-        <w:rPr>
-          <w:rFonts w:ascii="Times New Roman" w:hAnsi="Times New Roman" w:cs="Times New Roman"/>
-          <w:color w:val="000000" w:themeColor="text1"/>
-          <w:sz w:val="32"/>
-        </w:rPr>
-        <w:t xml:space="preserve">. </w:t>
-      </w:r>
-      <w:proofErr w:type="spellStart"/>
-      <w:r>
-        <w:rPr>
-          <w:rFonts w:ascii="Times New Roman" w:hAnsi="Times New Roman" w:cs="Times New Roman"/>
-          <w:color w:val="000000" w:themeColor="text1"/>
-          <w:sz w:val="32"/>
-        </w:rPr>
-        <w:t>RefactorErl</w:t>
-      </w:r>
-      <w:proofErr w:type="spellEnd"/>
-      <w:r>
-        <w:rPr>
-          <w:rFonts w:ascii="Times New Roman" w:hAnsi="Times New Roman" w:cs="Times New Roman"/>
-          <w:color w:val="000000" w:themeColor="text1"/>
-          <w:sz w:val="32"/>
-        </w:rPr>
-        <w:t xml:space="preserve"> </w:t>
-      </w:r>
-      <w:r>
-        <w:rPr>
-          <w:rFonts w:ascii="Times New Roman" w:hAnsi="Times New Roman" w:cs="Times New Roman"/>
-          <w:color w:val="000000" w:themeColor="text1"/>
-          <w:sz w:val="32"/>
-        </w:rPr>
-        <w:t>további használati területei</w:t>
-      </w:r>
-      <w:bookmarkEnd w:id="24"/>
-      <w:r>
-        <w:br w:type="page"/>
-      </w:r>
-    </w:p>
-    <w:p>
-      <w:pPr>
-        <w:pStyle w:val="Cmsor1"/>
-        <w:spacing w:before="120" w:after="600" w:line="240" w:lineRule="auto"/>
-        <w:rPr>
-          <w:rFonts w:ascii="Times New Roman" w:hAnsi="Times New Roman" w:cs="Times New Roman"/>
-          <w:color w:val="000000" w:themeColor="text1"/>
-          <w:sz w:val="44"/>
-          <w:szCs w:val="44"/>
-        </w:rPr>
-      </w:pPr>
-      <w:bookmarkStart w:id="25" w:name="_Toc179575886"/>
-      <w:bookmarkStart w:id="26" w:name="_Toc209973351"/>
-      <w:r>
-        <w:rPr>
-          <w:rFonts w:ascii="Times New Roman" w:hAnsi="Times New Roman" w:cs="Times New Roman"/>
-          <w:color w:val="000000" w:themeColor="text1"/>
-          <w:sz w:val="44"/>
-          <w:szCs w:val="44"/>
-        </w:rPr>
-        <w:lastRenderedPageBreak/>
-        <w:t xml:space="preserve">3. </w:t>
-      </w:r>
-      <w:bookmarkEnd w:id="25"/>
-      <w:r>
-        <w:rPr>
-          <w:rFonts w:ascii="Times New Roman" w:hAnsi="Times New Roman" w:cs="Times New Roman"/>
-          <w:color w:val="000000" w:themeColor="text1"/>
-          <w:sz w:val="44"/>
-          <w:szCs w:val="44"/>
-        </w:rPr>
-        <w:t>Sérülékeny kódrészletek és biztonsági minták</w:t>
-      </w:r>
-      <w:r>
-        <w:rPr>
-          <w:rFonts w:ascii="Times New Roman" w:hAnsi="Times New Roman" w:cs="Times New Roman"/>
-          <w:color w:val="000000" w:themeColor="text1"/>
-          <w:sz w:val="44"/>
-          <w:szCs w:val="44"/>
-        </w:rPr>
-        <w:t xml:space="preserve"> (8-10 oldal)</w:t>
-      </w:r>
-      <w:bookmarkEnd w:id="26"/>
-    </w:p>
-    <w:p>
-      <w:pPr>
-        <w:pStyle w:val="Cmsor2"/>
         <w:spacing w:before="120" w:after="360" w:line="240" w:lineRule="auto"/>
         <w:rPr>
           <w:rFonts w:ascii="Times New Roman" w:hAnsi="Times New Roman" w:cs="Times New Roman"/>
@@ -7977,7 +8599,7 @@
           <w:szCs w:val="32"/>
         </w:rPr>
       </w:pPr>
-      <w:bookmarkStart w:id="27" w:name="_Toc209973352"/>
+      <w:bookmarkStart w:id="24" w:name="_Toc209973352"/>
       <w:r>
         <w:rPr>
           <w:rFonts w:ascii="Times New Roman" w:hAnsi="Times New Roman" w:cs="Times New Roman"/>
@@ -8044,7 +8666,7 @@
         </w:rPr>
         <w:t>Erlangban</w:t>
       </w:r>
-      <w:bookmarkEnd w:id="27"/>
+      <w:bookmarkEnd w:id="24"/>
       <w:proofErr w:type="spellEnd"/>
     </w:p>
     <w:p>
@@ -8058,7 +8680,7 @@
           <w:szCs w:val="32"/>
         </w:rPr>
       </w:pPr>
-      <w:bookmarkStart w:id="28" w:name="_Toc209973353"/>
+      <w:bookmarkStart w:id="25" w:name="_Toc209973353"/>
       <w:r>
         <w:rPr>
           <w:rFonts w:ascii="Times New Roman" w:hAnsi="Times New Roman" w:cs="Times New Roman"/>
@@ -8076,6 +8698,134 @@
           <w:szCs w:val="32"/>
         </w:rPr>
         <w:t>Jellemző sérülékeny kódrészletek</w:t>
+      </w:r>
+      <w:bookmarkEnd w:id="25"/>
+    </w:p>
+    <w:p>
+      <w:pPr>
+        <w:pStyle w:val="Cmsor2"/>
+        <w:spacing w:before="120" w:after="360" w:line="240" w:lineRule="auto"/>
+        <w:rPr>
+          <w:rFonts w:ascii="Times New Roman" w:hAnsi="Times New Roman" w:cs="Times New Roman"/>
+          <w:color w:val="000000" w:themeColor="text1"/>
+          <w:sz w:val="32"/>
+          <w:szCs w:val="32"/>
+        </w:rPr>
+      </w:pPr>
+      <w:bookmarkStart w:id="26" w:name="_Toc209973354"/>
+      <w:r>
+        <w:rPr>
+          <w:rFonts w:ascii="Times New Roman" w:hAnsi="Times New Roman" w:cs="Times New Roman"/>
+          <w:color w:val="000000" w:themeColor="text1"/>
+          <w:sz w:val="32"/>
+          <w:szCs w:val="32"/>
+        </w:rPr>
+        <w:t xml:space="preserve">3.3. </w:t>
+      </w:r>
+      <w:r>
+        <w:rPr>
+          <w:rFonts w:ascii="Times New Roman" w:hAnsi="Times New Roman" w:cs="Times New Roman"/>
+          <w:color w:val="000000" w:themeColor="text1"/>
+          <w:sz w:val="32"/>
+          <w:szCs w:val="32"/>
+        </w:rPr>
+        <w:t>Biztonságossá tevő minták</w:t>
+      </w:r>
+      <w:bookmarkEnd w:id="26"/>
+      <w:r>
+        <w:br w:type="page"/>
+      </w:r>
+    </w:p>
+    <w:p>
+      <w:pPr>
+        <w:pStyle w:val="Cmsor1"/>
+        <w:spacing w:before="120" w:after="600" w:line="240" w:lineRule="auto"/>
+        <w:rPr>
+          <w:rFonts w:ascii="Times New Roman" w:hAnsi="Times New Roman" w:cs="Times New Roman"/>
+          <w:color w:val="000000" w:themeColor="text1"/>
+          <w:sz w:val="44"/>
+        </w:rPr>
+      </w:pPr>
+      <w:bookmarkStart w:id="27" w:name="_Toc179575888"/>
+      <w:bookmarkStart w:id="28" w:name="_Toc209973355"/>
+      <w:r>
+        <w:rPr>
+          <w:rFonts w:ascii="Times New Roman" w:hAnsi="Times New Roman" w:cs="Times New Roman"/>
+          <w:color w:val="000000" w:themeColor="text1"/>
+          <w:sz w:val="44"/>
+        </w:rPr>
+        <w:lastRenderedPageBreak/>
+        <w:t>4</w:t>
+      </w:r>
+      <w:r>
+        <w:rPr>
+          <w:rFonts w:ascii="Times New Roman" w:hAnsi="Times New Roman" w:cs="Times New Roman"/>
+          <w:color w:val="000000" w:themeColor="text1"/>
+          <w:sz w:val="44"/>
+        </w:rPr>
+        <w:t xml:space="preserve">. </w:t>
+      </w:r>
+      <w:bookmarkEnd w:id="27"/>
+      <w:r>
+        <w:rPr>
+          <w:rFonts w:ascii="Times New Roman" w:hAnsi="Times New Roman" w:cs="Times New Roman"/>
+          <w:color w:val="000000" w:themeColor="text1"/>
+          <w:sz w:val="44"/>
+        </w:rPr>
+        <w:t xml:space="preserve">Sérülékeny </w:t>
+      </w:r>
+      <w:proofErr w:type="spellStart"/>
+      <w:r>
+        <w:rPr>
+          <w:rFonts w:ascii="Times New Roman" w:hAnsi="Times New Roman" w:cs="Times New Roman"/>
+          <w:color w:val="000000" w:themeColor="text1"/>
+          <w:sz w:val="44"/>
+        </w:rPr>
+        <w:t>Erlang</w:t>
+      </w:r>
+      <w:proofErr w:type="spellEnd"/>
+      <w:r>
+        <w:rPr>
+          <w:rFonts w:ascii="Times New Roman" w:hAnsi="Times New Roman" w:cs="Times New Roman"/>
+          <w:color w:val="000000" w:themeColor="text1"/>
+          <w:sz w:val="44"/>
+        </w:rPr>
+        <w:t xml:space="preserve"> kódok átalakításának módszertana </w:t>
+      </w:r>
+      <w:proofErr w:type="spellStart"/>
+      <w:r>
+        <w:rPr>
+          <w:rFonts w:ascii="Times New Roman" w:hAnsi="Times New Roman" w:cs="Times New Roman"/>
+          <w:color w:val="000000" w:themeColor="text1"/>
+          <w:sz w:val="44"/>
+        </w:rPr>
+        <w:t>RefactorErl</w:t>
+      </w:r>
+      <w:proofErr w:type="spellEnd"/>
+      <w:r>
+        <w:rPr>
+          <w:rFonts w:ascii="Times New Roman" w:hAnsi="Times New Roman" w:cs="Times New Roman"/>
+          <w:color w:val="000000" w:themeColor="text1"/>
+          <w:sz w:val="44"/>
+        </w:rPr>
+        <w:t xml:space="preserve"> segítségével</w:t>
+      </w:r>
+      <w:r>
+        <w:rPr>
+          <w:rFonts w:ascii="Times New Roman" w:hAnsi="Times New Roman" w:cs="Times New Roman"/>
+          <w:color w:val="000000" w:themeColor="text1"/>
+          <w:sz w:val="44"/>
+        </w:rPr>
+        <w:t xml:space="preserve"> </w:t>
+      </w:r>
+      <w:r>
+        <w:rPr>
+          <w:rFonts w:ascii="Times New Roman" w:hAnsi="Times New Roman" w:cs="Times New Roman"/>
+          <w:color w:val="000000" w:themeColor="text1"/>
+          <w:sz w:val="44"/>
+          <w:szCs w:val="44"/>
+        </w:rPr>
+        <w:t>(10-12 oldal)</w:t>
       </w:r>
       <w:bookmarkEnd w:id="28"/>
     </w:p>
@@ -8090,7 +8840,7 @@
           <w:szCs w:val="32"/>
         </w:rPr>
       </w:pPr>
-      <w:bookmarkStart w:id="29" w:name="_Toc209973354"/>
+      <w:bookmarkStart w:id="29" w:name="_Toc209973356"/>
       <w:r>
         <w:rPr>
           <w:rFonts w:ascii="Times New Roman" w:hAnsi="Times New Roman" w:cs="Times New Roman"/>
@@ -8098,7 +8848,7 @@
           <w:sz w:val="32"/>
           <w:szCs w:val="32"/>
         </w:rPr>
-        <w:t xml:space="preserve">3.3. </w:t>
+        <w:t>4</w:t>
       </w:r>
       <w:r>
         <w:rPr>
@@ -8107,118 +8857,17 @@
           <w:sz w:val="32"/>
           <w:szCs w:val="32"/>
         </w:rPr>
-        <w:t>Biztonságossá tevő minták</w:t>
-      </w:r>
-      <w:bookmarkEnd w:id="29"/>
-      <w:r>
-        <w:br w:type="page"/>
-      </w:r>
-    </w:p>
-    <w:p>
-      <w:pPr>
-        <w:pStyle w:val="Cmsor1"/>
-        <w:spacing w:before="120" w:after="600" w:line="240" w:lineRule="auto"/>
-        <w:rPr>
-          <w:rFonts w:ascii="Times New Roman" w:hAnsi="Times New Roman" w:cs="Times New Roman"/>
-          <w:color w:val="000000" w:themeColor="text1"/>
-          <w:sz w:val="44"/>
-        </w:rPr>
-      </w:pPr>
-      <w:bookmarkStart w:id="30" w:name="_Toc179575888"/>
-      <w:bookmarkStart w:id="31" w:name="_Toc209973355"/>
-      <w:r>
-        <w:rPr>
-          <w:rFonts w:ascii="Times New Roman" w:hAnsi="Times New Roman" w:cs="Times New Roman"/>
-          <w:color w:val="000000" w:themeColor="text1"/>
-          <w:sz w:val="44"/>
-        </w:rPr>
-        <w:lastRenderedPageBreak/>
-        <w:t>4</w:t>
-      </w:r>
-      <w:r>
-        <w:rPr>
-          <w:rFonts w:ascii="Times New Roman" w:hAnsi="Times New Roman" w:cs="Times New Roman"/>
-          <w:color w:val="000000" w:themeColor="text1"/>
-          <w:sz w:val="44"/>
-        </w:rPr>
-        <w:t xml:space="preserve">. </w:t>
-      </w:r>
-      <w:bookmarkEnd w:id="30"/>
-      <w:r>
-        <w:rPr>
-          <w:rFonts w:ascii="Times New Roman" w:hAnsi="Times New Roman" w:cs="Times New Roman"/>
-          <w:color w:val="000000" w:themeColor="text1"/>
-          <w:sz w:val="44"/>
-        </w:rPr>
-        <w:t xml:space="preserve">Sérülékeny </w:t>
-      </w:r>
-      <w:proofErr w:type="spellStart"/>
-      <w:r>
-        <w:rPr>
-          <w:rFonts w:ascii="Times New Roman" w:hAnsi="Times New Roman" w:cs="Times New Roman"/>
-          <w:color w:val="000000" w:themeColor="text1"/>
-          <w:sz w:val="44"/>
-        </w:rPr>
-        <w:t>Erlang</w:t>
-      </w:r>
-      <w:proofErr w:type="spellEnd"/>
-      <w:r>
-        <w:rPr>
-          <w:rFonts w:ascii="Times New Roman" w:hAnsi="Times New Roman" w:cs="Times New Roman"/>
-          <w:color w:val="000000" w:themeColor="text1"/>
-          <w:sz w:val="44"/>
-        </w:rPr>
-        <w:t xml:space="preserve"> kódok átalakításának módszertana </w:t>
-      </w:r>
-      <w:proofErr w:type="spellStart"/>
-      <w:r>
-        <w:rPr>
-          <w:rFonts w:ascii="Times New Roman" w:hAnsi="Times New Roman" w:cs="Times New Roman"/>
-          <w:color w:val="000000" w:themeColor="text1"/>
-          <w:sz w:val="44"/>
-        </w:rPr>
-        <w:t>RefactorErl</w:t>
-      </w:r>
-      <w:proofErr w:type="spellEnd"/>
-      <w:r>
-        <w:rPr>
-          <w:rFonts w:ascii="Times New Roman" w:hAnsi="Times New Roman" w:cs="Times New Roman"/>
-          <w:color w:val="000000" w:themeColor="text1"/>
-          <w:sz w:val="44"/>
-        </w:rPr>
-        <w:t xml:space="preserve"> segítségével</w:t>
-      </w:r>
-      <w:r>
-        <w:rPr>
-          <w:rFonts w:ascii="Times New Roman" w:hAnsi="Times New Roman" w:cs="Times New Roman"/>
-          <w:color w:val="000000" w:themeColor="text1"/>
-          <w:sz w:val="44"/>
-        </w:rPr>
-        <w:t xml:space="preserve"> </w:t>
-      </w:r>
-      <w:r>
-        <w:rPr>
-          <w:rFonts w:ascii="Times New Roman" w:hAnsi="Times New Roman" w:cs="Times New Roman"/>
-          <w:color w:val="000000" w:themeColor="text1"/>
-          <w:sz w:val="44"/>
-          <w:szCs w:val="44"/>
-        </w:rPr>
-        <w:t>(10-12 oldal)</w:t>
-      </w:r>
-      <w:bookmarkEnd w:id="31"/>
-    </w:p>
-    <w:p>
-      <w:pPr>
-        <w:pStyle w:val="Cmsor2"/>
-        <w:spacing w:before="120" w:after="360" w:line="240" w:lineRule="auto"/>
+        <w:t>.</w:t>
+      </w:r>
+      <w:r>
         <w:rPr>
           <w:rFonts w:ascii="Times New Roman" w:hAnsi="Times New Roman" w:cs="Times New Roman"/>
           <w:color w:val="000000" w:themeColor="text1"/>
           <w:sz w:val="32"/>
           <w:szCs w:val="32"/>
         </w:rPr>
-      </w:pPr>
-      <w:bookmarkStart w:id="32" w:name="_Toc209973356"/>
+        <w:t>1</w:t>
+      </w:r>
       <w:r>
         <w:rPr>
           <w:rFonts w:ascii="Times New Roman" w:hAnsi="Times New Roman" w:cs="Times New Roman"/>
@@ -8226,8 +8875,9 @@
           <w:sz w:val="32"/>
           <w:szCs w:val="32"/>
         </w:rPr>
-        <w:t>4</w:t>
-      </w:r>
+        <w:t xml:space="preserve">. </w:t>
+      </w:r>
+      <w:proofErr w:type="spellStart"/>
       <w:r>
         <w:rPr>
           <w:rFonts w:ascii="Times New Roman" w:hAnsi="Times New Roman" w:cs="Times New Roman"/>
@@ -8235,8 +8885,9 @@
           <w:sz w:val="32"/>
           <w:szCs w:val="32"/>
         </w:rPr>
-        <w:t>.</w:t>
-      </w:r>
+        <w:t>RefactorErl</w:t>
+      </w:r>
+      <w:proofErr w:type="spellEnd"/>
       <w:r>
         <w:rPr>
           <w:rFonts w:ascii="Times New Roman" w:hAnsi="Times New Roman" w:cs="Times New Roman"/>
@@ -8244,7 +8895,7 @@
           <w:sz w:val="32"/>
           <w:szCs w:val="32"/>
         </w:rPr>
-        <w:t>1</w:t>
+        <w:t xml:space="preserve"> </w:t>
       </w:r>
       <w:r>
         <w:rPr>
@@ -8253,9 +8904,9 @@
           <w:sz w:val="32"/>
           <w:szCs w:val="32"/>
         </w:rPr>
-        <w:t xml:space="preserve">. </w:t>
-      </w:r>
-      <w:proofErr w:type="spellStart"/>
+        <w:t xml:space="preserve">működése és </w:t>
+      </w:r>
+      <w:proofErr w:type="gramStart"/>
       <w:r>
         <w:rPr>
           <w:rFonts w:ascii="Times New Roman" w:hAnsi="Times New Roman" w:cs="Times New Roman"/>
@@ -8263,38 +8914,9 @@
           <w:sz w:val="32"/>
           <w:szCs w:val="32"/>
         </w:rPr>
-        <w:t>RefactorErl</w:t>
-      </w:r>
-      <w:proofErr w:type="spellEnd"/>
-      <w:r>
-        <w:rPr>
-          <w:rFonts w:ascii="Times New Roman" w:hAnsi="Times New Roman" w:cs="Times New Roman"/>
-          <w:color w:val="000000" w:themeColor="text1"/>
-          <w:sz w:val="32"/>
-          <w:szCs w:val="32"/>
-        </w:rPr>
-        <w:t xml:space="preserve"> </w:t>
-      </w:r>
-      <w:r>
-        <w:rPr>
-          <w:rFonts w:ascii="Times New Roman" w:hAnsi="Times New Roman" w:cs="Times New Roman"/>
-          <w:color w:val="000000" w:themeColor="text1"/>
-          <w:sz w:val="32"/>
-          <w:szCs w:val="32"/>
-        </w:rPr>
-        <w:t xml:space="preserve">működése és </w:t>
-      </w:r>
-      <w:proofErr w:type="gramStart"/>
-      <w:r>
-        <w:rPr>
-          <w:rFonts w:ascii="Times New Roman" w:hAnsi="Times New Roman" w:cs="Times New Roman"/>
-          <w:color w:val="000000" w:themeColor="text1"/>
-          <w:sz w:val="32"/>
-          <w:szCs w:val="32"/>
-        </w:rPr>
         <w:t>komponensei</w:t>
       </w:r>
-      <w:bookmarkEnd w:id="32"/>
+      <w:bookmarkEnd w:id="29"/>
       <w:proofErr w:type="gramEnd"/>
     </w:p>
     <w:p>
@@ -8308,7 +8930,7 @@
           <w:szCs w:val="32"/>
         </w:rPr>
       </w:pPr>
-      <w:bookmarkStart w:id="33" w:name="_Toc209973357"/>
+      <w:bookmarkStart w:id="30" w:name="_Toc209973357"/>
       <w:r>
         <w:rPr>
           <w:rFonts w:ascii="Times New Roman" w:hAnsi="Times New Roman" w:cs="Times New Roman"/>
@@ -8356,7 +8978,7 @@
         </w:rPr>
         <w:t xml:space="preserve"> lehetőségei</w:t>
       </w:r>
-      <w:bookmarkEnd w:id="33"/>
+      <w:bookmarkEnd w:id="30"/>
     </w:p>
     <w:p>
       <w:pPr>
@@ -8367,7 +8989,7 @@
           <w:szCs w:val="32"/>
         </w:rPr>
       </w:pPr>
-      <w:bookmarkStart w:id="34" w:name="_Toc209973358"/>
+      <w:bookmarkStart w:id="31" w:name="_Toc209973358"/>
       <w:r>
         <w:rPr>
           <w:rFonts w:ascii="Times New Roman" w:hAnsi="Times New Roman" w:cs="Times New Roman"/>
@@ -8386,7 +9008,7 @@
         </w:rPr>
         <w:t>Általam alkalmazott módszerek</w:t>
       </w:r>
-      <w:bookmarkEnd w:id="34"/>
+      <w:bookmarkEnd w:id="31"/>
     </w:p>
     <w:p>
       <w:pPr>
@@ -8407,7 +9029,7 @@
           <w:szCs w:val="32"/>
         </w:rPr>
       </w:pPr>
-      <w:bookmarkStart w:id="35" w:name="_Toc179575889"/>
+      <w:bookmarkStart w:id="32" w:name="_Toc179575889"/>
       <w:r>
         <w:br w:type="page"/>
       </w:r>
@@ -8422,7 +9044,7 @@
           <w:sz w:val="44"/>
         </w:rPr>
       </w:pPr>
-      <w:bookmarkStart w:id="36" w:name="_Toc209973359"/>
+      <w:bookmarkStart w:id="33" w:name="_Toc209973359"/>
       <w:r>
         <w:rPr>
           <w:rFonts w:ascii="Times New Roman" w:hAnsi="Times New Roman" w:cs="Times New Roman"/>
@@ -8465,7 +9087,7 @@
         </w:rPr>
         <w:t>(10-12 oldal)</w:t>
       </w:r>
-      <w:bookmarkEnd w:id="36"/>
+      <w:bookmarkEnd w:id="33"/>
     </w:p>
     <w:p>
       <w:pPr>
@@ -8478,7 +9100,7 @@
           <w:szCs w:val="32"/>
         </w:rPr>
       </w:pPr>
-      <w:bookmarkStart w:id="37" w:name="_Toc209973360"/>
+      <w:bookmarkStart w:id="34" w:name="_Toc209973360"/>
       <w:r>
         <w:rPr>
           <w:rFonts w:ascii="Times New Roman" w:hAnsi="Times New Roman" w:cs="Times New Roman"/>
@@ -8524,7 +9146,7 @@
         </w:rPr>
         <w:t>Implementált transzformációk bemutatása</w:t>
       </w:r>
-      <w:bookmarkEnd w:id="37"/>
+      <w:bookmarkEnd w:id="34"/>
     </w:p>
     <w:p>
       <w:pPr>
@@ -8537,7 +9159,7 @@
           <w:szCs w:val="32"/>
         </w:rPr>
       </w:pPr>
-      <w:bookmarkStart w:id="38" w:name="_Toc209973361"/>
+      <w:bookmarkStart w:id="35" w:name="_Toc209973361"/>
       <w:r>
         <w:rPr>
           <w:rFonts w:ascii="Times New Roman" w:hAnsi="Times New Roman" w:cs="Times New Roman"/>
@@ -8583,7 +9205,7 @@
         </w:rPr>
         <w:t xml:space="preserve"> tesztelése</w:t>
       </w:r>
-      <w:bookmarkEnd w:id="38"/>
+      <w:bookmarkEnd w:id="35"/>
     </w:p>
     <w:p>
       <w:pPr>
@@ -8611,7 +9233,7 @@
           <w:rFonts w:ascii="Times New Roman" w:hAnsi="Times New Roman" w:cs="Times New Roman"/>
         </w:rPr>
       </w:pPr>
-      <w:bookmarkStart w:id="39" w:name="_Toc209973362"/>
+      <w:bookmarkStart w:id="36" w:name="_Toc209973362"/>
       <w:r>
         <w:rPr>
           <w:rFonts w:ascii="Times New Roman" w:hAnsi="Times New Roman" w:cs="Times New Roman"/>
@@ -8664,7 +9286,7 @@
         </w:rPr>
         <w:t>(3-4 oldal)</w:t>
       </w:r>
-      <w:bookmarkEnd w:id="39"/>
+      <w:bookmarkEnd w:id="36"/>
       <w:r>
         <w:rPr>
           <w:rFonts w:ascii="Times New Roman" w:hAnsi="Times New Roman" w:cs="Times New Roman"/>
@@ -8682,7 +9304,7 @@
           <w:sz w:val="44"/>
         </w:rPr>
       </w:pPr>
-      <w:bookmarkStart w:id="40" w:name="_Toc209973363"/>
+      <w:bookmarkStart w:id="37" w:name="_Toc209973363"/>
       <w:r>
         <w:rPr>
           <w:rFonts w:ascii="Times New Roman" w:hAnsi="Times New Roman" w:cs="Times New Roman"/>
@@ -8692,8 +9314,8 @@
         <w:lastRenderedPageBreak/>
         <w:t>Irodalomjegyzék</w:t>
       </w:r>
-      <w:bookmarkEnd w:id="35"/>
-      <w:bookmarkEnd w:id="40"/>
+      <w:bookmarkEnd w:id="32"/>
+      <w:bookmarkEnd w:id="37"/>
     </w:p>
     <w:p>
       <w:pPr>
@@ -10222,8 +10844,8 @@
           <w:szCs w:val="44"/>
         </w:rPr>
       </w:pPr>
-      <w:bookmarkStart w:id="41" w:name="_Toc179575890"/>
-      <w:bookmarkStart w:id="42" w:name="_Toc209973364"/>
+      <w:bookmarkStart w:id="38" w:name="_Toc179575890"/>
+      <w:bookmarkStart w:id="39" w:name="_Toc209973364"/>
       <w:r>
         <w:rPr>
           <w:rFonts w:ascii="Times New Roman" w:hAnsi="Times New Roman" w:cs="Times New Roman"/>
@@ -10234,8 +10856,8 @@
         <w:lastRenderedPageBreak/>
         <w:t>Forráskód jegyzék</w:t>
       </w:r>
-      <w:bookmarkEnd w:id="41"/>
-      <w:bookmarkEnd w:id="42"/>
+      <w:bookmarkEnd w:id="38"/>
+      <w:bookmarkEnd w:id="39"/>
     </w:p>
     <w:sectPr>
       <w:footerReference w:type="default" r:id="rId18"/>
@@ -11070,6 +11692,119 @@
     </w:lvl>
   </w:abstractNum>
   <w:abstractNum w:abstractNumId="5" w15:restartNumberingAfterBreak="0">
+    <w:nsid w:val="7B3B5738"/>
+    <w:multiLevelType w:val="hybridMultilevel"/>
+    <w:tmpl w:val="6A3052A8"/>
+    <w:lvl w:ilvl="0" w:tplc="040E0001">
+      <w:start w:val="1"/>
+      <w:numFmt w:val="bullet"/>
+      <w:lvlText w:val=""/>
+      <w:lvlJc w:val="left"/>
+      <w:pPr>
+        <w:ind w:left="1287" w:hanging="360"/>
+      </w:pPr>
+      <w:rPr>
+        <w:rFonts w:ascii="Symbol" w:hAnsi="Symbol" w:hint="default"/>
+      </w:rPr>
+    </w:lvl>
+    <w:lvl w:ilvl="1" w:tplc="040E0003" w:tentative="1">
+      <w:start w:val="1"/>
+      <w:numFmt w:val="bullet"/>
+      <w:lvlText w:val="o"/>
+      <w:lvlJc w:val="left"/>
+      <w:pPr>
+        <w:ind w:left="2007" w:hanging="360"/>
+      </w:pPr>
+      <w:rPr>
+        <w:rFonts w:ascii="Courier New" w:hAnsi="Courier New" w:cs="Courier New" w:hint="default"/>
+      </w:rPr>
+    </w:lvl>
+    <w:lvl w:ilvl="2" w:tplc="040E0005" w:tentative="1">
+      <w:start w:val="1"/>
+      <w:numFmt w:val="bullet"/>
+      <w:lvlText w:val=""/>
+      <w:lvlJc w:val="left"/>
+      <w:pPr>
+        <w:ind w:left="2727" w:hanging="360"/>
+      </w:pPr>
+      <w:rPr>
+        <w:rFonts w:ascii="Wingdings" w:hAnsi="Wingdings" w:hint="default"/>
+      </w:rPr>
+    </w:lvl>
+    <w:lvl w:ilvl="3" w:tplc="040E0001" w:tentative="1">
+      <w:start w:val="1"/>
+      <w:numFmt w:val="bullet"/>
+      <w:lvlText w:val=""/>
+      <w:lvlJc w:val="left"/>
+      <w:pPr>
+        <w:ind w:left="3447" w:hanging="360"/>
+      </w:pPr>
+      <w:rPr>
+        <w:rFonts w:ascii="Symbol" w:hAnsi="Symbol" w:hint="default"/>
+      </w:rPr>
+    </w:lvl>
+    <w:lvl w:ilvl="4" w:tplc="040E0003" w:tentative="1">
+      <w:start w:val="1"/>
+      <w:numFmt w:val="bullet"/>
+      <w:lvlText w:val="o"/>
+      <w:lvlJc w:val="left"/>
+      <w:pPr>
+        <w:ind w:left="4167" w:hanging="360"/>
+      </w:pPr>
+      <w:rPr>
+        <w:rFonts w:ascii="Courier New" w:hAnsi="Courier New" w:cs="Courier New" w:hint="default"/>
+      </w:rPr>
+    </w:lvl>
+    <w:lvl w:ilvl="5" w:tplc="040E0005" w:tentative="1">
+      <w:start w:val="1"/>
+      <w:numFmt w:val="bullet"/>
+      <w:lvlText w:val=""/>
+      <w:lvlJc w:val="left"/>
+      <w:pPr>
+        <w:ind w:left="4887" w:hanging="360"/>
+      </w:pPr>
+      <w:rPr>
+        <w:rFonts w:ascii="Wingdings" w:hAnsi="Wingdings" w:hint="default"/>
+      </w:rPr>
+    </w:lvl>
+    <w:lvl w:ilvl="6" w:tplc="040E0001" w:tentative="1">
+      <w:start w:val="1"/>
+      <w:numFmt w:val="bullet"/>
+      <w:lvlText w:val=""/>
+      <w:lvlJc w:val="left"/>
+      <w:pPr>
+        <w:ind w:left="5607" w:hanging="360"/>
+      </w:pPr>
+      <w:rPr>
+        <w:rFonts w:ascii="Symbol" w:hAnsi="Symbol" w:hint="default"/>
+      </w:rPr>
+    </w:lvl>
+    <w:lvl w:ilvl="7" w:tplc="040E0003" w:tentative="1">
+      <w:start w:val="1"/>
+      <w:numFmt w:val="bullet"/>
+      <w:lvlText w:val="o"/>
+      <w:lvlJc w:val="left"/>
+      <w:pPr>
+        <w:ind w:left="6327" w:hanging="360"/>
+      </w:pPr>
+      <w:rPr>
+        <w:rFonts w:ascii="Courier New" w:hAnsi="Courier New" w:cs="Courier New" w:hint="default"/>
+      </w:rPr>
+    </w:lvl>
+    <w:lvl w:ilvl="8" w:tplc="040E0005" w:tentative="1">
+      <w:start w:val="1"/>
+      <w:numFmt w:val="bullet"/>
+      <w:lvlText w:val=""/>
+      <w:lvlJc w:val="left"/>
+      <w:pPr>
+        <w:ind w:left="7047" w:hanging="360"/>
+      </w:pPr>
+      <w:rPr>
+        <w:rFonts w:ascii="Wingdings" w:hAnsi="Wingdings" w:hint="default"/>
+      </w:rPr>
+    </w:lvl>
+  </w:abstractNum>
+  <w:abstractNum w:abstractNumId="6" w15:restartNumberingAfterBreak="0">
     <w:nsid w:val="7DC70E51"/>
     <w:multiLevelType w:val="hybridMultilevel"/>
     <w:tmpl w:val="C1C409F8"/>
@@ -11189,7 +11924,7 @@
     <w:abstractNumId w:val="3"/>
   </w:num>
   <w:num w:numId="3">
-    <w:abstractNumId w:val="5"/>
+    <w:abstractNumId w:val="6"/>
   </w:num>
   <w:num w:numId="4">
     <w:abstractNumId w:val="2"/>
@@ -11199,6 +11934,9 @@
   </w:num>
   <w:num w:numId="6">
     <w:abstractNumId w:val="1"/>
+  </w:num>
+  <w:num w:numId="7">
+    <w:abstractNumId w:val="5"/>
   </w:num>
 </w:numbering>
 </file>
@@ -12253,7 +12991,7 @@
 </file>
 
 <file path=customXml/itemProps1.xml><?xml version="1.0" encoding="utf-8"?>
-<ds:datastoreItem xmlns:ds="http://schemas.openxmlformats.org/officeDocument/2006/customXml" ds:itemID="{6025C750-3BE0-4CB2-B662-B4EF0D2187B7}">
+<ds:datastoreItem xmlns:ds="http://schemas.openxmlformats.org/officeDocument/2006/customXml" ds:itemID="{263299D1-2F4F-446D-A7DB-E943F28D938B}">
   <ds:schemaRefs>
     <ds:schemaRef ds:uri="http://schemas.openxmlformats.org/officeDocument/2006/bibliography"/>
   </ds:schemaRefs>

</xml_diff>

<commit_message>
Irodalmi áttekintés - V11
</commit_message>
<xml_diff>
--- a/Szakdolgozat.docx
+++ b/Szakdolgozat.docx
@@ -962,6 +962,8 @@
             </w:rPr>
             <w:t>Tartalomjegyzék</w:t>
           </w:r>
+          <w:bookmarkStart w:id="6" w:name="_GoBack"/>
+          <w:bookmarkEnd w:id="6"/>
         </w:p>
         <w:p>
           <w:pPr>
@@ -991,7 +993,7 @@
             </w:rPr>
             <w:fldChar w:fldCharType="separate"/>
           </w:r>
-          <w:hyperlink w:anchor="_Toc209973335" w:history="1">
+          <w:hyperlink w:anchor="_Toc210076629" w:history="1">
             <w:r>
               <w:rPr>
                 <w:rStyle w:val="Hiperhivatkozs"/>
@@ -1014,7 +1016,7 @@
               <w:rPr>
                 <w:webHidden/>
               </w:rPr>
-              <w:instrText xml:space="preserve"> PAGEREF _Toc209973335 \h </w:instrText>
+              <w:instrText xml:space="preserve"> PAGEREF _Toc210076629 \h </w:instrText>
             </w:r>
             <w:r>
               <w:rPr>
@@ -1031,7 +1033,7 @@
               <w:rPr>
                 <w:webHidden/>
               </w:rPr>
-              <w:t>5</w:t>
+              <w:t>4</w:t>
             </w:r>
             <w:r>
               <w:rPr>
@@ -1051,7 +1053,7 @@
               <w:lang w:eastAsia="hu-HU"/>
             </w:rPr>
           </w:pPr>
-          <w:hyperlink w:anchor="_Toc209973336" w:history="1">
+          <w:hyperlink w:anchor="_Toc210076630" w:history="1">
             <w:r>
               <w:rPr>
                 <w:rStyle w:val="Hiperhivatkozs"/>
@@ -1074,7 +1076,7 @@
               <w:rPr>
                 <w:webHidden/>
               </w:rPr>
-              <w:instrText xml:space="preserve"> PAGEREF _Toc209973336 \h </w:instrText>
+              <w:instrText xml:space="preserve"> PAGEREF _Toc210076630 \h </w:instrText>
             </w:r>
             <w:r>
               <w:rPr>
@@ -1091,7 +1093,7 @@
               <w:rPr>
                 <w:webHidden/>
               </w:rPr>
-              <w:t>6</w:t>
+              <w:t>5</w:t>
             </w:r>
             <w:r>
               <w:rPr>
@@ -1111,7 +1113,7 @@
               <w:lang w:eastAsia="hu-HU"/>
             </w:rPr>
           </w:pPr>
-          <w:hyperlink w:anchor="_Toc209973337" w:history="1">
+          <w:hyperlink w:anchor="_Toc210076631" w:history="1">
             <w:r>
               <w:rPr>
                 <w:rStyle w:val="Hiperhivatkozs"/>
@@ -1134,7 +1136,7 @@
               <w:rPr>
                 <w:webHidden/>
               </w:rPr>
-              <w:instrText xml:space="preserve"> PAGEREF _Toc209973337 \h </w:instrText>
+              <w:instrText xml:space="preserve"> PAGEREF _Toc210076631 \h </w:instrText>
             </w:r>
             <w:r>
               <w:rPr>
@@ -1151,7 +1153,7 @@
               <w:rPr>
                 <w:webHidden/>
               </w:rPr>
-              <w:t>7</w:t>
+              <w:t>6</w:t>
             </w:r>
             <w:r>
               <w:rPr>
@@ -1171,7 +1173,7 @@
               <w:lang w:eastAsia="hu-HU"/>
             </w:rPr>
           </w:pPr>
-          <w:hyperlink w:anchor="_Toc209973338" w:history="1">
+          <w:hyperlink w:anchor="_Toc210076632" w:history="1">
             <w:r>
               <w:rPr>
                 <w:rStyle w:val="Hiperhivatkozs"/>
@@ -1194,7 +1196,7 @@
               <w:rPr>
                 <w:webHidden/>
               </w:rPr>
-              <w:instrText xml:space="preserve"> PAGEREF _Toc209973338 \h </w:instrText>
+              <w:instrText xml:space="preserve"> PAGEREF _Toc210076632 \h </w:instrText>
             </w:r>
             <w:r>
               <w:rPr>
@@ -1211,7 +1213,7 @@
               <w:rPr>
                 <w:webHidden/>
               </w:rPr>
-              <w:t>7</w:t>
+              <w:t>6</w:t>
             </w:r>
             <w:r>
               <w:rPr>
@@ -1231,7 +1233,7 @@
               <w:lang w:eastAsia="hu-HU"/>
             </w:rPr>
           </w:pPr>
-          <w:hyperlink w:anchor="_Toc209973339" w:history="1">
+          <w:hyperlink w:anchor="_Toc210076633" w:history="1">
             <w:r>
               <w:rPr>
                 <w:rStyle w:val="Hiperhivatkozs"/>
@@ -1254,7 +1256,7 @@
               <w:rPr>
                 <w:webHidden/>
               </w:rPr>
-              <w:instrText xml:space="preserve"> PAGEREF _Toc209973339 \h </w:instrText>
+              <w:instrText xml:space="preserve"> PAGEREF _Toc210076633 \h </w:instrText>
             </w:r>
             <w:r>
               <w:rPr>
@@ -1271,7 +1273,7 @@
               <w:rPr>
                 <w:webHidden/>
               </w:rPr>
-              <w:t>9</w:t>
+              <w:t>8</w:t>
             </w:r>
             <w:r>
               <w:rPr>
@@ -1293,7 +1295,7 @@
               <w:lang w:eastAsia="hu-HU"/>
             </w:rPr>
           </w:pPr>
-          <w:hyperlink w:anchor="_Toc209973340" w:history="1">
+          <w:hyperlink w:anchor="_Toc210076634" w:history="1">
             <w:r>
               <w:rPr>
                 <w:rStyle w:val="Hiperhivatkozs"/>
@@ -1321,7 +1323,7 @@
                 <w:noProof/>
                 <w:webHidden/>
               </w:rPr>
-              <w:instrText xml:space="preserve"> PAGEREF _Toc209973340 \h </w:instrText>
+              <w:instrText xml:space="preserve"> PAGEREF _Toc210076634 \h </w:instrText>
             </w:r>
             <w:r>
               <w:rPr>
@@ -1364,7 +1366,7 @@
               <w:lang w:eastAsia="hu-HU"/>
             </w:rPr>
           </w:pPr>
-          <w:hyperlink w:anchor="_Toc209973341" w:history="1">
+          <w:hyperlink w:anchor="_Toc210076635" w:history="1">
             <w:r>
               <w:rPr>
                 <w:rStyle w:val="Hiperhivatkozs"/>
@@ -1392,7 +1394,7 @@
                 <w:noProof/>
                 <w:webHidden/>
               </w:rPr>
-              <w:instrText xml:space="preserve"> PAGEREF _Toc209973341 \h </w:instrText>
+              <w:instrText xml:space="preserve"> PAGEREF _Toc210076635 \h </w:instrText>
             </w:r>
             <w:r>
               <w:rPr>
@@ -1412,7 +1414,7 @@
                 <w:noProof/>
                 <w:webHidden/>
               </w:rPr>
-              <w:t>10</w:t>
+              <w:t>9</w:t>
             </w:r>
             <w:r>
               <w:rPr>
@@ -1435,14 +1437,14 @@
               <w:lang w:eastAsia="hu-HU"/>
             </w:rPr>
           </w:pPr>
-          <w:hyperlink w:anchor="_Toc209973342" w:history="1">
+          <w:hyperlink w:anchor="_Toc210076636" w:history="1">
             <w:r>
               <w:rPr>
                 <w:rStyle w:val="Hiperhivatkozs"/>
                 <w:rFonts w:ascii="Times New Roman" w:hAnsi="Times New Roman" w:cs="Times New Roman"/>
                 <w:noProof/>
               </w:rPr>
-              <w:t>2.2.3. Hibás munkamenet és jogosultság kezelés</w:t>
+              <w:t>2.2.3. Rossz fájl vagy memóriakezelés</w:t>
             </w:r>
             <w:r>
               <w:rPr>
@@ -1463,362 +1465,7 @@
                 <w:noProof/>
                 <w:webHidden/>
               </w:rPr>
-              <w:instrText xml:space="preserve"> PAGEREF _Toc209973342 \h </w:instrText>
-            </w:r>
-            <w:r>
-              <w:rPr>
-                <w:noProof/>
-                <w:webHidden/>
-              </w:rPr>
-            </w:r>
-            <w:r>
-              <w:rPr>
-                <w:noProof/>
-                <w:webHidden/>
-              </w:rPr>
-              <w:fldChar w:fldCharType="separate"/>
-            </w:r>
-            <w:r>
-              <w:rPr>
-                <w:noProof/>
-                <w:webHidden/>
-              </w:rPr>
-              <w:t>10</w:t>
-            </w:r>
-            <w:r>
-              <w:rPr>
-                <w:noProof/>
-                <w:webHidden/>
-              </w:rPr>
-              <w:fldChar w:fldCharType="end"/>
-            </w:r>
-          </w:hyperlink>
-        </w:p>
-        <w:p>
-          <w:pPr>
-            <w:pStyle w:val="TJ3"/>
-            <w:tabs>
-              <w:tab w:val="right" w:leader="dot" w:pos="9062"/>
-            </w:tabs>
-            <w:rPr>
-              <w:rFonts w:eastAsiaTheme="minorEastAsia"/>
-              <w:noProof/>
-              <w:lang w:eastAsia="hu-HU"/>
-            </w:rPr>
-          </w:pPr>
-          <w:hyperlink w:anchor="_Toc209973343" w:history="1">
-            <w:r>
-              <w:rPr>
-                <w:rStyle w:val="Hiperhivatkozs"/>
-                <w:rFonts w:ascii="Times New Roman" w:hAnsi="Times New Roman" w:cs="Times New Roman"/>
-                <w:noProof/>
-              </w:rPr>
-              <w:t>2.2.4. Kimenet nem megfelelő kódolása</w:t>
-            </w:r>
-            <w:r>
-              <w:rPr>
-                <w:noProof/>
-                <w:webHidden/>
-              </w:rPr>
-              <w:tab/>
-            </w:r>
-            <w:r>
-              <w:rPr>
-                <w:noProof/>
-                <w:webHidden/>
-              </w:rPr>
-              <w:fldChar w:fldCharType="begin"/>
-            </w:r>
-            <w:r>
-              <w:rPr>
-                <w:noProof/>
-                <w:webHidden/>
-              </w:rPr>
-              <w:instrText xml:space="preserve"> PAGEREF _Toc209973343 \h </w:instrText>
-            </w:r>
-            <w:r>
-              <w:rPr>
-                <w:noProof/>
-                <w:webHidden/>
-              </w:rPr>
-            </w:r>
-            <w:r>
-              <w:rPr>
-                <w:noProof/>
-                <w:webHidden/>
-              </w:rPr>
-              <w:fldChar w:fldCharType="separate"/>
-            </w:r>
-            <w:r>
-              <w:rPr>
-                <w:noProof/>
-                <w:webHidden/>
-              </w:rPr>
-              <w:t>10</w:t>
-            </w:r>
-            <w:r>
-              <w:rPr>
-                <w:noProof/>
-                <w:webHidden/>
-              </w:rPr>
-              <w:fldChar w:fldCharType="end"/>
-            </w:r>
-          </w:hyperlink>
-        </w:p>
-        <w:p>
-          <w:pPr>
-            <w:pStyle w:val="TJ3"/>
-            <w:tabs>
-              <w:tab w:val="right" w:leader="dot" w:pos="9062"/>
-            </w:tabs>
-            <w:rPr>
-              <w:rFonts w:eastAsiaTheme="minorEastAsia"/>
-              <w:noProof/>
-              <w:lang w:eastAsia="hu-HU"/>
-            </w:rPr>
-          </w:pPr>
-          <w:hyperlink w:anchor="_Toc209973344" w:history="1">
-            <w:r>
-              <w:rPr>
-                <w:rStyle w:val="Hiperhivatkozs"/>
-                <w:rFonts w:ascii="Times New Roman" w:hAnsi="Times New Roman" w:cs="Times New Roman"/>
-                <w:noProof/>
-              </w:rPr>
-              <w:t>2.2.5. Rossz rendszerkonfiguráció</w:t>
-            </w:r>
-            <w:r>
-              <w:rPr>
-                <w:noProof/>
-                <w:webHidden/>
-              </w:rPr>
-              <w:tab/>
-            </w:r>
-            <w:r>
-              <w:rPr>
-                <w:noProof/>
-                <w:webHidden/>
-              </w:rPr>
-              <w:fldChar w:fldCharType="begin"/>
-            </w:r>
-            <w:r>
-              <w:rPr>
-                <w:noProof/>
-                <w:webHidden/>
-              </w:rPr>
-              <w:instrText xml:space="preserve"> PAGEREF _Toc209973344 \h </w:instrText>
-            </w:r>
-            <w:r>
-              <w:rPr>
-                <w:noProof/>
-                <w:webHidden/>
-              </w:rPr>
-            </w:r>
-            <w:r>
-              <w:rPr>
-                <w:noProof/>
-                <w:webHidden/>
-              </w:rPr>
-              <w:fldChar w:fldCharType="separate"/>
-            </w:r>
-            <w:r>
-              <w:rPr>
-                <w:noProof/>
-                <w:webHidden/>
-              </w:rPr>
-              <w:t>10</w:t>
-            </w:r>
-            <w:r>
-              <w:rPr>
-                <w:noProof/>
-                <w:webHidden/>
-              </w:rPr>
-              <w:fldChar w:fldCharType="end"/>
-            </w:r>
-          </w:hyperlink>
-        </w:p>
-        <w:p>
-          <w:pPr>
-            <w:pStyle w:val="TJ3"/>
-            <w:tabs>
-              <w:tab w:val="right" w:leader="dot" w:pos="9062"/>
-            </w:tabs>
-            <w:rPr>
-              <w:rFonts w:eastAsiaTheme="minorEastAsia"/>
-              <w:noProof/>
-              <w:lang w:eastAsia="hu-HU"/>
-            </w:rPr>
-          </w:pPr>
-          <w:hyperlink w:anchor="_Toc209973345" w:history="1">
-            <w:r>
-              <w:rPr>
-                <w:rStyle w:val="Hiperhivatkozs"/>
-                <w:rFonts w:ascii="Times New Roman" w:hAnsi="Times New Roman" w:cs="Times New Roman"/>
-                <w:noProof/>
-              </w:rPr>
-              <w:t>2.2.6. Gyenge adatvédelem</w:t>
-            </w:r>
-            <w:r>
-              <w:rPr>
-                <w:noProof/>
-                <w:webHidden/>
-              </w:rPr>
-              <w:tab/>
-            </w:r>
-            <w:r>
-              <w:rPr>
-                <w:noProof/>
-                <w:webHidden/>
-              </w:rPr>
-              <w:fldChar w:fldCharType="begin"/>
-            </w:r>
-            <w:r>
-              <w:rPr>
-                <w:noProof/>
-                <w:webHidden/>
-              </w:rPr>
-              <w:instrText xml:space="preserve"> PAGEREF _Toc209973345 \h </w:instrText>
-            </w:r>
-            <w:r>
-              <w:rPr>
-                <w:noProof/>
-                <w:webHidden/>
-              </w:rPr>
-            </w:r>
-            <w:r>
-              <w:rPr>
-                <w:noProof/>
-                <w:webHidden/>
-              </w:rPr>
-              <w:fldChar w:fldCharType="separate"/>
-            </w:r>
-            <w:r>
-              <w:rPr>
-                <w:noProof/>
-                <w:webHidden/>
-              </w:rPr>
-              <w:t>10</w:t>
-            </w:r>
-            <w:r>
-              <w:rPr>
-                <w:noProof/>
-                <w:webHidden/>
-              </w:rPr>
-              <w:fldChar w:fldCharType="end"/>
-            </w:r>
-          </w:hyperlink>
-        </w:p>
-        <w:p>
-          <w:pPr>
-            <w:pStyle w:val="TJ3"/>
-            <w:tabs>
-              <w:tab w:val="right" w:leader="dot" w:pos="9062"/>
-            </w:tabs>
-            <w:rPr>
-              <w:rFonts w:eastAsiaTheme="minorEastAsia"/>
-              <w:noProof/>
-              <w:lang w:eastAsia="hu-HU"/>
-            </w:rPr>
-          </w:pPr>
-          <w:hyperlink w:anchor="_Toc209973346" w:history="1">
-            <w:r>
-              <w:rPr>
-                <w:rStyle w:val="Hiperhivatkozs"/>
-                <w:rFonts w:ascii="Times New Roman" w:hAnsi="Times New Roman" w:cs="Times New Roman"/>
-                <w:noProof/>
-              </w:rPr>
-              <w:t>2.2.7. Nem megfelelő adatbázis biztonság</w:t>
-            </w:r>
-            <w:r>
-              <w:rPr>
-                <w:noProof/>
-                <w:webHidden/>
-              </w:rPr>
-              <w:tab/>
-            </w:r>
-            <w:r>
-              <w:rPr>
-                <w:noProof/>
-                <w:webHidden/>
-              </w:rPr>
-              <w:fldChar w:fldCharType="begin"/>
-            </w:r>
-            <w:r>
-              <w:rPr>
-                <w:noProof/>
-                <w:webHidden/>
-              </w:rPr>
-              <w:instrText xml:space="preserve"> PAGEREF _Toc209973346 \h </w:instrText>
-            </w:r>
-            <w:r>
-              <w:rPr>
-                <w:noProof/>
-                <w:webHidden/>
-              </w:rPr>
-            </w:r>
-            <w:r>
-              <w:rPr>
-                <w:noProof/>
-                <w:webHidden/>
-              </w:rPr>
-              <w:fldChar w:fldCharType="separate"/>
-            </w:r>
-            <w:r>
-              <w:rPr>
-                <w:noProof/>
-                <w:webHidden/>
-              </w:rPr>
-              <w:t>10</w:t>
-            </w:r>
-            <w:r>
-              <w:rPr>
-                <w:noProof/>
-                <w:webHidden/>
-              </w:rPr>
-              <w:fldChar w:fldCharType="end"/>
-            </w:r>
-          </w:hyperlink>
-        </w:p>
-        <w:p>
-          <w:pPr>
-            <w:pStyle w:val="TJ3"/>
-            <w:tabs>
-              <w:tab w:val="right" w:leader="dot" w:pos="9062"/>
-            </w:tabs>
-            <w:rPr>
-              <w:rFonts w:eastAsiaTheme="minorEastAsia"/>
-              <w:noProof/>
-              <w:lang w:eastAsia="hu-HU"/>
-            </w:rPr>
-          </w:pPr>
-          <w:hyperlink w:anchor="_Toc209973347" w:history="1">
-            <w:r>
-              <w:rPr>
-                <w:rStyle w:val="Hiperhivatkozs"/>
-                <w:rFonts w:ascii="Times New Roman" w:hAnsi="Times New Roman" w:cs="Times New Roman"/>
-                <w:noProof/>
-              </w:rPr>
-              <w:t>2.2.7.Rossz fájl vagy memóriakezelés</w:t>
-            </w:r>
-            <w:r>
-              <w:rPr>
-                <w:noProof/>
-                <w:webHidden/>
-              </w:rPr>
-              <w:tab/>
-            </w:r>
-            <w:r>
-              <w:rPr>
-                <w:noProof/>
-                <w:webHidden/>
-              </w:rPr>
-              <w:fldChar w:fldCharType="begin"/>
-            </w:r>
-            <w:r>
-              <w:rPr>
-                <w:noProof/>
-                <w:webHidden/>
-              </w:rPr>
-              <w:instrText xml:space="preserve"> PAGEREF _Toc209973347 \h </w:instrText>
+              <w:instrText xml:space="preserve"> PAGEREF _Toc210076636 \h </w:instrText>
             </w:r>
             <w:r>
               <w:rPr>
@@ -1859,7 +1506,7 @@
               <w:lang w:eastAsia="hu-HU"/>
             </w:rPr>
           </w:pPr>
-          <w:hyperlink w:anchor="_Toc209973348" w:history="1">
+          <w:hyperlink w:anchor="_Toc210076637" w:history="1">
             <w:r>
               <w:rPr>
                 <w:rStyle w:val="Hiperhivatkozs"/>
@@ -1882,7 +1529,7 @@
               <w:rPr>
                 <w:webHidden/>
               </w:rPr>
-              <w:instrText xml:space="preserve"> PAGEREF _Toc209973348 \h </w:instrText>
+              <w:instrText xml:space="preserve"> PAGEREF _Toc210076637 \h </w:instrText>
             </w:r>
             <w:r>
               <w:rPr>
@@ -1899,7 +1546,7 @@
               <w:rPr>
                 <w:webHidden/>
               </w:rPr>
-              <w:t>11</w:t>
+              <w:t>10</w:t>
             </w:r>
             <w:r>
               <w:rPr>
@@ -1919,7 +1566,7 @@
               <w:lang w:eastAsia="hu-HU"/>
             </w:rPr>
           </w:pPr>
-          <w:hyperlink w:anchor="_Toc209973349" w:history="1">
+          <w:hyperlink w:anchor="_Toc210076638" w:history="1">
             <w:r>
               <w:rPr>
                 <w:rStyle w:val="Hiperhivatkozs"/>
@@ -1942,7 +1589,7 @@
               <w:rPr>
                 <w:webHidden/>
               </w:rPr>
-              <w:instrText xml:space="preserve"> PAGEREF _Toc209973349 \h </w:instrText>
+              <w:instrText xml:space="preserve"> PAGEREF _Toc210076638 \h </w:instrText>
             </w:r>
             <w:r>
               <w:rPr>
@@ -1959,7 +1606,7 @@
               <w:rPr>
                 <w:webHidden/>
               </w:rPr>
-              <w:t>11</w:t>
+              <w:t>10</w:t>
             </w:r>
             <w:r>
               <w:rPr>
@@ -1979,7 +1626,7 @@
               <w:lang w:eastAsia="hu-HU"/>
             </w:rPr>
           </w:pPr>
-          <w:hyperlink w:anchor="_Toc209973350" w:history="1">
+          <w:hyperlink w:anchor="_Toc210076639" w:history="1">
             <w:r>
               <w:rPr>
                 <w:rStyle w:val="Hiperhivatkozs"/>
@@ -2002,7 +1649,7 @@
               <w:rPr>
                 <w:webHidden/>
               </w:rPr>
-              <w:instrText xml:space="preserve"> PAGEREF _Toc209973350 \h </w:instrText>
+              <w:instrText xml:space="preserve"> PAGEREF _Toc210076639 \h </w:instrText>
             </w:r>
             <w:r>
               <w:rPr>
@@ -2019,7 +1666,7 @@
               <w:rPr>
                 <w:webHidden/>
               </w:rPr>
-              <w:t>11</w:t>
+              <w:t>10</w:t>
             </w:r>
             <w:r>
               <w:rPr>
@@ -2039,7 +1686,7 @@
               <w:lang w:eastAsia="hu-HU"/>
             </w:rPr>
           </w:pPr>
-          <w:hyperlink w:anchor="_Toc209973351" w:history="1">
+          <w:hyperlink w:anchor="_Toc210076640" w:history="1">
             <w:r>
               <w:rPr>
                 <w:rStyle w:val="Hiperhivatkozs"/>
@@ -2062,7 +1709,7 @@
               <w:rPr>
                 <w:webHidden/>
               </w:rPr>
-              <w:instrText xml:space="preserve"> PAGEREF _Toc209973351 \h </w:instrText>
+              <w:instrText xml:space="preserve"> PAGEREF _Toc210076640 \h </w:instrText>
             </w:r>
             <w:r>
               <w:rPr>
@@ -2079,7 +1726,7 @@
               <w:rPr>
                 <w:webHidden/>
               </w:rPr>
-              <w:t>12</w:t>
+              <w:t>11</w:t>
             </w:r>
             <w:r>
               <w:rPr>
@@ -2099,7 +1746,7 @@
               <w:lang w:eastAsia="hu-HU"/>
             </w:rPr>
           </w:pPr>
-          <w:hyperlink w:anchor="_Toc209973352" w:history="1">
+          <w:hyperlink w:anchor="_Toc210076641" w:history="1">
             <w:r>
               <w:rPr>
                 <w:rStyle w:val="Hiperhivatkozs"/>
@@ -2122,7 +1769,7 @@
               <w:rPr>
                 <w:webHidden/>
               </w:rPr>
-              <w:instrText xml:space="preserve"> PAGEREF _Toc209973352 \h </w:instrText>
+              <w:instrText xml:space="preserve"> PAGEREF _Toc210076641 \h </w:instrText>
             </w:r>
             <w:r>
               <w:rPr>
@@ -2139,7 +1786,7 @@
               <w:rPr>
                 <w:webHidden/>
               </w:rPr>
-              <w:t>12</w:t>
+              <w:t>11</w:t>
             </w:r>
             <w:r>
               <w:rPr>
@@ -2159,7 +1806,7 @@
               <w:lang w:eastAsia="hu-HU"/>
             </w:rPr>
           </w:pPr>
-          <w:hyperlink w:anchor="_Toc209973353" w:history="1">
+          <w:hyperlink w:anchor="_Toc210076642" w:history="1">
             <w:r>
               <w:rPr>
                 <w:rStyle w:val="Hiperhivatkozs"/>
@@ -2182,7 +1829,7 @@
               <w:rPr>
                 <w:webHidden/>
               </w:rPr>
-              <w:instrText xml:space="preserve"> PAGEREF _Toc209973353 \h </w:instrText>
+              <w:instrText xml:space="preserve"> PAGEREF _Toc210076642 \h </w:instrText>
             </w:r>
             <w:r>
               <w:rPr>
@@ -2199,7 +1846,7 @@
               <w:rPr>
                 <w:webHidden/>
               </w:rPr>
-              <w:t>12</w:t>
+              <w:t>11</w:t>
             </w:r>
             <w:r>
               <w:rPr>
@@ -2219,7 +1866,7 @@
               <w:lang w:eastAsia="hu-HU"/>
             </w:rPr>
           </w:pPr>
-          <w:hyperlink w:anchor="_Toc209973354" w:history="1">
+          <w:hyperlink w:anchor="_Toc210076643" w:history="1">
             <w:r>
               <w:rPr>
                 <w:rStyle w:val="Hiperhivatkozs"/>
@@ -2242,7 +1889,7 @@
               <w:rPr>
                 <w:webHidden/>
               </w:rPr>
-              <w:instrText xml:space="preserve"> PAGEREF _Toc209973354 \h </w:instrText>
+              <w:instrText xml:space="preserve"> PAGEREF _Toc210076643 \h </w:instrText>
             </w:r>
             <w:r>
               <w:rPr>
@@ -2259,7 +1906,7 @@
               <w:rPr>
                 <w:webHidden/>
               </w:rPr>
-              <w:t>12</w:t>
+              <w:t>11</w:t>
             </w:r>
             <w:r>
               <w:rPr>
@@ -2279,7 +1926,7 @@
               <w:lang w:eastAsia="hu-HU"/>
             </w:rPr>
           </w:pPr>
-          <w:hyperlink w:anchor="_Toc209973355" w:history="1">
+          <w:hyperlink w:anchor="_Toc210076644" w:history="1">
             <w:r>
               <w:rPr>
                 <w:rStyle w:val="Hiperhivatkozs"/>
@@ -2302,7 +1949,7 @@
               <w:rPr>
                 <w:webHidden/>
               </w:rPr>
-              <w:instrText xml:space="preserve"> PAGEREF _Toc209973355 \h </w:instrText>
+              <w:instrText xml:space="preserve"> PAGEREF _Toc210076644 \h </w:instrText>
             </w:r>
             <w:r>
               <w:rPr>
@@ -2319,7 +1966,7 @@
               <w:rPr>
                 <w:webHidden/>
               </w:rPr>
-              <w:t>13</w:t>
+              <w:t>12</w:t>
             </w:r>
             <w:r>
               <w:rPr>
@@ -2339,7 +1986,7 @@
               <w:lang w:eastAsia="hu-HU"/>
             </w:rPr>
           </w:pPr>
-          <w:hyperlink w:anchor="_Toc209973356" w:history="1">
+          <w:hyperlink w:anchor="_Toc210076645" w:history="1">
             <w:r>
               <w:rPr>
                 <w:rStyle w:val="Hiperhivatkozs"/>
@@ -2362,7 +2009,7 @@
               <w:rPr>
                 <w:webHidden/>
               </w:rPr>
-              <w:instrText xml:space="preserve"> PAGEREF _Toc209973356 \h </w:instrText>
+              <w:instrText xml:space="preserve"> PAGEREF _Toc210076645 \h </w:instrText>
             </w:r>
             <w:r>
               <w:rPr>
@@ -2379,7 +2026,7 @@
               <w:rPr>
                 <w:webHidden/>
               </w:rPr>
-              <w:t>13</w:t>
+              <w:t>12</w:t>
             </w:r>
             <w:r>
               <w:rPr>
@@ -2399,7 +2046,7 @@
               <w:lang w:eastAsia="hu-HU"/>
             </w:rPr>
           </w:pPr>
-          <w:hyperlink w:anchor="_Toc209973357" w:history="1">
+          <w:hyperlink w:anchor="_Toc210076646" w:history="1">
             <w:r>
               <w:rPr>
                 <w:rStyle w:val="Hiperhivatkozs"/>
@@ -2422,7 +2069,7 @@
               <w:rPr>
                 <w:webHidden/>
               </w:rPr>
-              <w:instrText xml:space="preserve"> PAGEREF _Toc209973357 \h </w:instrText>
+              <w:instrText xml:space="preserve"> PAGEREF _Toc210076646 \h </w:instrText>
             </w:r>
             <w:r>
               <w:rPr>
@@ -2439,7 +2086,7 @@
               <w:rPr>
                 <w:webHidden/>
               </w:rPr>
-              <w:t>13</w:t>
+              <w:t>12</w:t>
             </w:r>
             <w:r>
               <w:rPr>
@@ -2459,7 +2106,7 @@
               <w:lang w:eastAsia="hu-HU"/>
             </w:rPr>
           </w:pPr>
-          <w:hyperlink w:anchor="_Toc209973358" w:history="1">
+          <w:hyperlink w:anchor="_Toc210076647" w:history="1">
             <w:r>
               <w:rPr>
                 <w:rStyle w:val="Hiperhivatkozs"/>
@@ -2482,7 +2129,7 @@
               <w:rPr>
                 <w:webHidden/>
               </w:rPr>
-              <w:instrText xml:space="preserve"> PAGEREF _Toc209973358 \h </w:instrText>
+              <w:instrText xml:space="preserve"> PAGEREF _Toc210076647 \h </w:instrText>
             </w:r>
             <w:r>
               <w:rPr>
@@ -2499,7 +2146,7 @@
               <w:rPr>
                 <w:webHidden/>
               </w:rPr>
-              <w:t>13</w:t>
+              <w:t>12</w:t>
             </w:r>
             <w:r>
               <w:rPr>
@@ -2519,7 +2166,7 @@
               <w:lang w:eastAsia="hu-HU"/>
             </w:rPr>
           </w:pPr>
-          <w:hyperlink w:anchor="_Toc209973359" w:history="1">
+          <w:hyperlink w:anchor="_Toc210076648" w:history="1">
             <w:r>
               <w:rPr>
                 <w:rStyle w:val="Hiperhivatkozs"/>
@@ -2542,7 +2189,7 @@
               <w:rPr>
                 <w:webHidden/>
               </w:rPr>
-              <w:instrText xml:space="preserve"> PAGEREF _Toc209973359 \h </w:instrText>
+              <w:instrText xml:space="preserve"> PAGEREF _Toc210076648 \h </w:instrText>
             </w:r>
             <w:r>
               <w:rPr>
@@ -2559,7 +2206,7 @@
               <w:rPr>
                 <w:webHidden/>
               </w:rPr>
-              <w:t>14</w:t>
+              <w:t>13</w:t>
             </w:r>
             <w:r>
               <w:rPr>
@@ -2579,7 +2226,7 @@
               <w:lang w:eastAsia="hu-HU"/>
             </w:rPr>
           </w:pPr>
-          <w:hyperlink w:anchor="_Toc209973360" w:history="1">
+          <w:hyperlink w:anchor="_Toc210076649" w:history="1">
             <w:r>
               <w:rPr>
                 <w:rStyle w:val="Hiperhivatkozs"/>
@@ -2602,7 +2249,7 @@
               <w:rPr>
                 <w:webHidden/>
               </w:rPr>
-              <w:instrText xml:space="preserve"> PAGEREF _Toc209973360 \h </w:instrText>
+              <w:instrText xml:space="preserve"> PAGEREF _Toc210076649 \h </w:instrText>
             </w:r>
             <w:r>
               <w:rPr>
@@ -2619,7 +2266,7 @@
               <w:rPr>
                 <w:webHidden/>
               </w:rPr>
-              <w:t>14</w:t>
+              <w:t>13</w:t>
             </w:r>
             <w:r>
               <w:rPr>
@@ -2639,7 +2286,7 @@
               <w:lang w:eastAsia="hu-HU"/>
             </w:rPr>
           </w:pPr>
-          <w:hyperlink w:anchor="_Toc209973361" w:history="1">
+          <w:hyperlink w:anchor="_Toc210076650" w:history="1">
             <w:r>
               <w:rPr>
                 <w:rStyle w:val="Hiperhivatkozs"/>
@@ -2662,7 +2309,7 @@
               <w:rPr>
                 <w:webHidden/>
               </w:rPr>
-              <w:instrText xml:space="preserve"> PAGEREF _Toc209973361 \h </w:instrText>
+              <w:instrText xml:space="preserve"> PAGEREF _Toc210076650 \h </w:instrText>
             </w:r>
             <w:r>
               <w:rPr>
@@ -2679,7 +2326,7 @@
               <w:rPr>
                 <w:webHidden/>
               </w:rPr>
-              <w:t>14</w:t>
+              <w:t>13</w:t>
             </w:r>
             <w:r>
               <w:rPr>
@@ -2699,7 +2346,7 @@
               <w:lang w:eastAsia="hu-HU"/>
             </w:rPr>
           </w:pPr>
-          <w:hyperlink w:anchor="_Toc209973362" w:history="1">
+          <w:hyperlink w:anchor="_Toc210076651" w:history="1">
             <w:r>
               <w:rPr>
                 <w:rStyle w:val="Hiperhivatkozs"/>
@@ -2722,7 +2369,7 @@
               <w:rPr>
                 <w:webHidden/>
               </w:rPr>
-              <w:instrText xml:space="preserve"> PAGEREF _Toc209973362 \h </w:instrText>
+              <w:instrText xml:space="preserve"> PAGEREF _Toc210076651 \h </w:instrText>
             </w:r>
             <w:r>
               <w:rPr>
@@ -2739,7 +2386,7 @@
               <w:rPr>
                 <w:webHidden/>
               </w:rPr>
-              <w:t>15</w:t>
+              <w:t>14</w:t>
             </w:r>
             <w:r>
               <w:rPr>
@@ -2759,7 +2406,7 @@
               <w:lang w:eastAsia="hu-HU"/>
             </w:rPr>
           </w:pPr>
-          <w:hyperlink w:anchor="_Toc209973363" w:history="1">
+          <w:hyperlink w:anchor="_Toc210076652" w:history="1">
             <w:r>
               <w:rPr>
                 <w:rStyle w:val="Hiperhivatkozs"/>
@@ -2782,7 +2429,7 @@
               <w:rPr>
                 <w:webHidden/>
               </w:rPr>
-              <w:instrText xml:space="preserve"> PAGEREF _Toc209973363 \h </w:instrText>
+              <w:instrText xml:space="preserve"> PAGEREF _Toc210076652 \h </w:instrText>
             </w:r>
             <w:r>
               <w:rPr>
@@ -2799,7 +2446,7 @@
               <w:rPr>
                 <w:webHidden/>
               </w:rPr>
-              <w:t>16</w:t>
+              <w:t>15</w:t>
             </w:r>
             <w:r>
               <w:rPr>
@@ -2819,7 +2466,7 @@
               <w:lang w:eastAsia="hu-HU"/>
             </w:rPr>
           </w:pPr>
-          <w:hyperlink w:anchor="_Toc209973364" w:history="1">
+          <w:hyperlink w:anchor="_Toc210076653" w:history="1">
             <w:r>
               <w:rPr>
                 <w:rStyle w:val="Hiperhivatkozs"/>
@@ -2842,7 +2489,7 @@
               <w:rPr>
                 <w:webHidden/>
               </w:rPr>
-              <w:instrText xml:space="preserve"> PAGEREF _Toc209973364 \h </w:instrText>
+              <w:instrText xml:space="preserve"> PAGEREF _Toc210076653 \h </w:instrText>
             </w:r>
             <w:r>
               <w:rPr>
@@ -2859,7 +2506,7 @@
               <w:rPr>
                 <w:webHidden/>
               </w:rPr>
-              <w:t>18</w:t>
+              <w:t>17</w:t>
             </w:r>
             <w:r>
               <w:rPr>
@@ -2901,7 +2548,7 @@
           <w:szCs w:val="32"/>
         </w:rPr>
       </w:pPr>
-      <w:bookmarkStart w:id="6" w:name="_Toc179575884"/>
+      <w:bookmarkStart w:id="7" w:name="_Toc179575884"/>
       <w:r>
         <w:rPr>
           <w:rFonts w:ascii="Times New Roman" w:hAnsi="Times New Roman" w:cs="Times New Roman"/>
@@ -2922,7 +2569,7 @@
           <w:szCs w:val="44"/>
         </w:rPr>
       </w:pPr>
-      <w:bookmarkStart w:id="7" w:name="_Toc209973335"/>
+      <w:bookmarkStart w:id="8" w:name="_Toc210076629"/>
       <w:r>
         <w:rPr>
           <w:rFonts w:ascii="Times New Roman" w:hAnsi="Times New Roman" w:cs="Times New Roman"/>
@@ -2940,8 +2587,8 @@
         </w:rPr>
         <w:t>Bevezetés</w:t>
       </w:r>
-      <w:bookmarkEnd w:id="6"/>
       <w:bookmarkEnd w:id="7"/>
+      <w:bookmarkEnd w:id="8"/>
     </w:p>
     <w:p>
       <w:pPr>
@@ -3695,7 +3342,7 @@
           <w:szCs w:val="32"/>
         </w:rPr>
       </w:pPr>
-      <w:bookmarkStart w:id="8" w:name="_Toc209973336"/>
+      <w:bookmarkStart w:id="9" w:name="_Toc210076630"/>
       <w:r>
         <w:rPr>
           <w:rFonts w:ascii="Times New Roman" w:hAnsi="Times New Roman" w:cs="Times New Roman"/>
@@ -3723,7 +3370,7 @@
         </w:rPr>
         <w:t>utatás jelentősége</w:t>
       </w:r>
-      <w:bookmarkEnd w:id="8"/>
+      <w:bookmarkEnd w:id="9"/>
     </w:p>
     <w:p>
       <w:pPr>
@@ -4346,8 +3993,8 @@
           <w:szCs w:val="44"/>
         </w:rPr>
       </w:pPr>
-      <w:bookmarkStart w:id="9" w:name="_Toc179575885"/>
-      <w:bookmarkStart w:id="10" w:name="_Toc209973337"/>
+      <w:bookmarkStart w:id="10" w:name="_Toc179575885"/>
+      <w:bookmarkStart w:id="11" w:name="_Toc210076631"/>
       <w:r>
         <w:rPr>
           <w:rFonts w:ascii="Times New Roman" w:hAnsi="Times New Roman" w:cs="Times New Roman"/>
@@ -4358,7 +4005,7 @@
         <w:lastRenderedPageBreak/>
         <w:t xml:space="preserve">2. </w:t>
       </w:r>
-      <w:bookmarkEnd w:id="9"/>
+      <w:bookmarkEnd w:id="10"/>
       <w:r>
         <w:rPr>
           <w:rFonts w:ascii="Times New Roman" w:hAnsi="Times New Roman" w:cs="Times New Roman"/>
@@ -4386,7 +4033,7 @@
         </w:rPr>
         <w:t xml:space="preserve"> (10-12 oldal)</w:t>
       </w:r>
-      <w:bookmarkEnd w:id="10"/>
+      <w:bookmarkEnd w:id="11"/>
     </w:p>
     <w:p>
       <w:pPr>
@@ -4438,7 +4085,7 @@
           <w:sz w:val="32"/>
         </w:rPr>
       </w:pPr>
-      <w:bookmarkStart w:id="11" w:name="_Toc209973338"/>
+      <w:bookmarkStart w:id="12" w:name="_Toc210076632"/>
       <w:r>
         <w:rPr>
           <w:rFonts w:ascii="Times New Roman" w:hAnsi="Times New Roman" w:cs="Times New Roman"/>
@@ -4455,7 +4102,7 @@
         </w:rPr>
         <w:t>Forráskód biztonsága</w:t>
       </w:r>
-      <w:bookmarkEnd w:id="11"/>
+      <w:bookmarkEnd w:id="12"/>
     </w:p>
     <w:p>
       <w:pPr>
@@ -6005,7 +5652,7 @@
           <w:sz w:val="32"/>
         </w:rPr>
       </w:pPr>
-      <w:bookmarkStart w:id="12" w:name="_Toc209973339"/>
+      <w:bookmarkStart w:id="13" w:name="_Toc210076633"/>
       <w:r>
         <w:rPr>
           <w:rFonts w:ascii="Times New Roman" w:hAnsi="Times New Roman" w:cs="Times New Roman"/>
@@ -6038,7 +5685,7 @@
         </w:rPr>
         <w:t>Gyakori sérülékenységek a forráskódban</w:t>
       </w:r>
-      <w:bookmarkEnd w:id="12"/>
+      <w:bookmarkEnd w:id="13"/>
     </w:p>
     <w:p>
       <w:pPr>
@@ -6210,14 +5857,30 @@
           <w:rFonts w:ascii="Times New Roman" w:hAnsi="Times New Roman" w:cs="Times New Roman"/>
           <w:sz w:val="24"/>
         </w:rPr>
-        <w:t>Kimenet kódolása</w:t>
-      </w:r>
-      <w:r>
-        <w:rPr>
-          <w:rFonts w:ascii="Times New Roman" w:hAnsi="Times New Roman" w:cs="Times New Roman"/>
-          <w:sz w:val="24"/>
-        </w:rPr>
-        <w:t xml:space="preserve">: </w:t>
+        <w:t xml:space="preserve">Kimenet kódolása: </w:t>
+      </w:r>
+      <w:r>
+        <w:rPr>
+          <w:rFonts w:ascii="Times New Roman" w:hAnsi="Times New Roman" w:cs="Times New Roman"/>
+          <w:sz w:val="24"/>
+        </w:rPr>
+        <w:t>Nem megfelelő kimenet kódolásakor a rendszer XSS (</w:t>
+      </w:r>
+      <w:proofErr w:type="spellStart"/>
+      <w:r>
+        <w:rPr>
+          <w:rFonts w:ascii="Times New Roman" w:hAnsi="Times New Roman" w:cs="Times New Roman"/>
+          <w:sz w:val="24"/>
+        </w:rPr>
+        <w:t>Cross</w:t>
+      </w:r>
+      <w:proofErr w:type="spellEnd"/>
+      <w:r>
+        <w:rPr>
+          <w:rFonts w:ascii="Times New Roman" w:hAnsi="Times New Roman" w:cs="Times New Roman"/>
+          <w:sz w:val="24"/>
+        </w:rPr>
+        <w:t>-Site Scripting) támadásnak lehet kitéve, amely során a támadó rosszindulatú kódot futtathat a felhasználó böngészőjében.</w:t>
       </w:r>
     </w:p>
     <w:p>
@@ -6248,6 +5911,13 @@
         </w:rPr>
         <w:t xml:space="preserve">: </w:t>
       </w:r>
+      <w:r>
+        <w:rPr>
+          <w:rFonts w:ascii="Times New Roman" w:hAnsi="Times New Roman" w:cs="Times New Roman"/>
+          <w:sz w:val="24"/>
+        </w:rPr>
+        <w:t>Hibás munkamenet vagy jogosultságkezelés esetén illetéktelenek férhetnek hozzá védett erőforrásokhoz, ahol kártékony műveleteket is végrehajthatnak.</w:t>
+      </w:r>
     </w:p>
     <w:p>
       <w:pPr>
@@ -6282,7 +5952,23 @@
           <w:rFonts w:ascii="Times New Roman" w:hAnsi="Times New Roman" w:cs="Times New Roman"/>
           <w:sz w:val="24"/>
         </w:rPr>
-        <w:t>Titkosítás hiánya vagy adatok nem megfelelő tárolása növeli a támadások sikerességének az esélyét.</w:t>
+        <w:t xml:space="preserve">Ha az érzékeny adatok nincsenek megfelelően titkosítva vagy biztonságosan kezelve, akkor könnyedén nyilvánosságra kerülhetnek, melyek súlyos </w:t>
+      </w:r>
+      <w:proofErr w:type="gramStart"/>
+      <w:r>
+        <w:rPr>
+          <w:rFonts w:ascii="Times New Roman" w:hAnsi="Times New Roman" w:cs="Times New Roman"/>
+          <w:sz w:val="24"/>
+        </w:rPr>
+        <w:t>problémákat</w:t>
+      </w:r>
+      <w:proofErr w:type="gramEnd"/>
+      <w:r>
+        <w:rPr>
+          <w:rFonts w:ascii="Times New Roman" w:hAnsi="Times New Roman" w:cs="Times New Roman"/>
+          <w:sz w:val="24"/>
+        </w:rPr>
+        <w:t xml:space="preserve"> okozhatnak.</w:t>
       </w:r>
     </w:p>
     <w:p>
@@ -6318,7 +6004,44 @@
           <w:rFonts w:ascii="Times New Roman" w:hAnsi="Times New Roman" w:cs="Times New Roman"/>
           <w:sz w:val="24"/>
         </w:rPr>
-        <w:t>Lekérdezések, érzékeny adatok helytelen kezelése adatvesztéshez vagy SQL injekcióhoz vezethet.</w:t>
+        <w:t xml:space="preserve">Nem megfelelő adatbázis kezelés SQL </w:t>
+      </w:r>
+      <w:proofErr w:type="spellStart"/>
+      <w:r>
+        <w:rPr>
+          <w:rFonts w:ascii="Times New Roman" w:hAnsi="Times New Roman" w:cs="Times New Roman"/>
+          <w:sz w:val="24"/>
+        </w:rPr>
+        <w:t>injection</w:t>
+      </w:r>
+      <w:proofErr w:type="spellEnd"/>
+      <w:r>
+        <w:rPr>
+          <w:rFonts w:ascii="Times New Roman" w:hAnsi="Times New Roman" w:cs="Times New Roman"/>
+          <w:sz w:val="24"/>
+        </w:rPr>
+        <w:t xml:space="preserve"> </w:t>
+      </w:r>
+      <w:r>
+        <w:rPr>
+          <w:rFonts w:ascii="Times New Roman" w:hAnsi="Times New Roman" w:cs="Times New Roman"/>
+          <w:sz w:val="24"/>
+        </w:rPr>
+        <w:t xml:space="preserve">támadáshoz </w:t>
+      </w:r>
+      <w:r>
+        <w:rPr>
+          <w:rFonts w:ascii="Times New Roman" w:hAnsi="Times New Roman" w:cs="Times New Roman"/>
+          <w:sz w:val="24"/>
+        </w:rPr>
+        <w:t>vagy</w:t>
+      </w:r>
+      <w:r>
+        <w:rPr>
+          <w:rFonts w:ascii="Times New Roman" w:hAnsi="Times New Roman" w:cs="Times New Roman"/>
+          <w:sz w:val="24"/>
+        </w:rPr>
+        <w:t xml:space="preserve"> adatvesztéshez vezethet.</w:t>
       </w:r>
     </w:p>
     <w:p>
@@ -6340,21 +6063,42 @@
           <w:rFonts w:ascii="Times New Roman" w:hAnsi="Times New Roman" w:cs="Times New Roman"/>
           <w:sz w:val="24"/>
         </w:rPr>
-        <w:t>Rendszerkonfiguráció</w:t>
-      </w:r>
-      <w:r>
-        <w:rPr>
-          <w:rFonts w:ascii="Times New Roman" w:hAnsi="Times New Roman" w:cs="Times New Roman"/>
-          <w:sz w:val="24"/>
-        </w:rPr>
-        <w:t xml:space="preserve">: </w:t>
-      </w:r>
-      <w:r>
-        <w:rPr>
-          <w:rFonts w:ascii="Times New Roman" w:hAnsi="Times New Roman" w:cs="Times New Roman"/>
-          <w:sz w:val="24"/>
-        </w:rPr>
-        <w:t>Alapértelmezett jelszavak vagy túl engedékeny rendszerbeállítások esetén a támadó könnyen bejuthat a rendszerbe.</w:t>
+        <w:t xml:space="preserve">Rendszerkonfiguráció: </w:t>
+      </w:r>
+      <w:r>
+        <w:rPr>
+          <w:rFonts w:ascii="Times New Roman" w:hAnsi="Times New Roman" w:cs="Times New Roman"/>
+          <w:sz w:val="24"/>
+        </w:rPr>
+        <w:t>Alapértelmezett jelszavak</w:t>
+      </w:r>
+      <w:r>
+        <w:rPr>
+          <w:rFonts w:ascii="Times New Roman" w:hAnsi="Times New Roman" w:cs="Times New Roman"/>
+          <w:sz w:val="24"/>
+        </w:rPr>
+        <w:t xml:space="preserve">, rosszul beállított jogosultságok </w:t>
+      </w:r>
+      <w:r>
+        <w:rPr>
+          <w:rFonts w:ascii="Times New Roman" w:hAnsi="Times New Roman" w:cs="Times New Roman"/>
+          <w:sz w:val="24"/>
+        </w:rPr>
+        <w:t>vagy túl engedék</w:t>
+      </w:r>
+      <w:r>
+        <w:rPr>
+          <w:rFonts w:ascii="Times New Roman" w:hAnsi="Times New Roman" w:cs="Times New Roman"/>
+          <w:sz w:val="24"/>
+        </w:rPr>
+        <w:t>eny rendszerbeállítások esetén biztonsági rések nyílhatnak a rendszerben, melyen keresztül a támadó könnyen bejuthat</w:t>
+      </w:r>
+      <w:r>
+        <w:rPr>
+          <w:rFonts w:ascii="Times New Roman" w:hAnsi="Times New Roman" w:cs="Times New Roman"/>
+          <w:sz w:val="24"/>
+        </w:rPr>
+        <w:t xml:space="preserve"> és kárt okozhat.</w:t>
       </w:r>
     </w:p>
     <w:p>
@@ -6379,14 +6123,7 @@
           <w:rFonts w:ascii="Times New Roman" w:hAnsi="Times New Roman" w:cs="Times New Roman"/>
           <w:sz w:val="24"/>
         </w:rPr>
-        <w:t xml:space="preserve">részletesebben </w:t>
-      </w:r>
-      <w:r>
-        <w:rPr>
-          <w:rFonts w:ascii="Times New Roman" w:hAnsi="Times New Roman" w:cs="Times New Roman"/>
-          <w:sz w:val="24"/>
-        </w:rPr>
-        <w:t xml:space="preserve">bemutatok néhány </w:t>
+        <w:t xml:space="preserve">részletesebben bemutatok néhány </w:t>
       </w:r>
       <w:r>
         <w:rPr>
@@ -6421,13 +6158,14 @@
           <w:sz w:val="28"/>
         </w:rPr>
       </w:pPr>
-      <w:bookmarkStart w:id="13" w:name="_Toc209973340"/>
+      <w:bookmarkStart w:id="14" w:name="_Toc210076634"/>
       <w:r>
         <w:rPr>
           <w:rFonts w:ascii="Times New Roman" w:hAnsi="Times New Roman" w:cs="Times New Roman"/>
           <w:color w:val="000000" w:themeColor="text1"/>
           <w:sz w:val="28"/>
         </w:rPr>
+        <w:lastRenderedPageBreak/>
         <w:t xml:space="preserve">2.2.1. Nem megfelelő </w:t>
       </w:r>
       <w:proofErr w:type="gramStart"/>
@@ -6448,7 +6186,7 @@
         </w:rPr>
         <w:t xml:space="preserve"> ellenőrzés</w:t>
       </w:r>
-      <w:bookmarkEnd w:id="13"/>
+      <w:bookmarkEnd w:id="14"/>
     </w:p>
     <w:p>
       <w:pPr>
@@ -6593,21 +6331,7 @@
           <w:rFonts w:ascii="Times New Roman" w:hAnsi="Times New Roman" w:cs="Times New Roman"/>
           <w:sz w:val="24"/>
         </w:rPr>
-        <w:t xml:space="preserve"> (</w:t>
-      </w:r>
-      <w:r>
-        <w:rPr>
-          <w:rFonts w:ascii="Times New Roman" w:hAnsi="Times New Roman" w:cs="Times New Roman"/>
-          <w:sz w:val="24"/>
-        </w:rPr>
-        <w:t>beszúrásos)</w:t>
-      </w:r>
-      <w:r>
-        <w:rPr>
-          <w:rFonts w:ascii="Times New Roman" w:hAnsi="Times New Roman" w:cs="Times New Roman"/>
-          <w:sz w:val="24"/>
-        </w:rPr>
-        <w:t xml:space="preserve"> támadásokkal szemben.</w:t>
+        <w:t xml:space="preserve"> (beszúrásos) támadásokkal szemben.</w:t>
       </w:r>
     </w:p>
     <w:p>
@@ -6625,7 +6349,6 @@
           <w:rFonts w:ascii="Times New Roman" w:hAnsi="Times New Roman" w:cs="Times New Roman"/>
           <w:sz w:val="24"/>
         </w:rPr>
-        <w:lastRenderedPageBreak/>
         <w:t>Egyik l</w:t>
       </w:r>
       <w:r>
@@ -6698,21 +6421,7 @@
           <w:rFonts w:ascii="Times New Roman" w:hAnsi="Times New Roman" w:cs="Times New Roman"/>
           <w:sz w:val="24"/>
         </w:rPr>
-        <w:t xml:space="preserve">a bemeneti adatok között </w:t>
-      </w:r>
-      <w:r>
-        <w:rPr>
-          <w:rFonts w:ascii="Times New Roman" w:hAnsi="Times New Roman" w:cs="Times New Roman"/>
-          <w:sz w:val="24"/>
-        </w:rPr>
-        <w:t>kártékony</w:t>
-      </w:r>
-      <w:r>
-        <w:rPr>
-          <w:rFonts w:ascii="Times New Roman" w:hAnsi="Times New Roman" w:cs="Times New Roman"/>
-          <w:sz w:val="24"/>
-        </w:rPr>
-        <w:t xml:space="preserve"> </w:t>
+        <w:t xml:space="preserve">a bemeneti adatok között kártékony </w:t>
       </w:r>
       <w:r>
         <w:rPr>
@@ -6937,7 +6646,72 @@
           <w:rFonts w:ascii="Times New Roman" w:hAnsi="Times New Roman" w:cs="Times New Roman"/>
           <w:sz w:val="24"/>
         </w:rPr>
-        <w:t>akár</w:t>
+        <w:t xml:space="preserve">akár </w:t>
+      </w:r>
+      <w:r>
+        <w:rPr>
+          <w:rFonts w:ascii="Times New Roman" w:hAnsi="Times New Roman" w:cs="Times New Roman"/>
+          <w:sz w:val="24"/>
+        </w:rPr>
+        <w:t xml:space="preserve">XSS </w:t>
+      </w:r>
+      <w:r>
+        <w:rPr>
+          <w:rFonts w:ascii="Times New Roman" w:hAnsi="Times New Roman" w:cs="Times New Roman"/>
+          <w:sz w:val="24"/>
+        </w:rPr>
+        <w:t>(</w:t>
+      </w:r>
+      <w:proofErr w:type="spellStart"/>
+      <w:r>
+        <w:rPr>
+          <w:rFonts w:ascii="Times New Roman" w:hAnsi="Times New Roman" w:cs="Times New Roman"/>
+          <w:sz w:val="24"/>
+        </w:rPr>
+        <w:t>Cross</w:t>
+      </w:r>
+      <w:proofErr w:type="spellEnd"/>
+      <w:r>
+        <w:rPr>
+          <w:rFonts w:ascii="Times New Roman" w:hAnsi="Times New Roman" w:cs="Times New Roman"/>
+          <w:sz w:val="24"/>
+        </w:rPr>
+        <w:t>-</w:t>
+      </w:r>
+      <w:r>
+        <w:rPr>
+          <w:rFonts w:ascii="Times New Roman" w:hAnsi="Times New Roman" w:cs="Times New Roman"/>
+          <w:sz w:val="24"/>
+        </w:rPr>
+        <w:t>Site Scripting</w:t>
+      </w:r>
+      <w:r>
+        <w:rPr>
+          <w:rFonts w:ascii="Times New Roman" w:hAnsi="Times New Roman" w:cs="Times New Roman"/>
+          <w:sz w:val="24"/>
+        </w:rPr>
+        <w:t>)</w:t>
+      </w:r>
+      <w:r>
+        <w:rPr>
+          <w:rFonts w:ascii="Times New Roman" w:hAnsi="Times New Roman" w:cs="Times New Roman"/>
+          <w:sz w:val="24"/>
+        </w:rPr>
+        <w:t xml:space="preserve"> támadáshoz is</w:t>
+      </w:r>
+      <w:r>
+        <w:rPr>
+          <w:rFonts w:ascii="Times New Roman" w:hAnsi="Times New Roman" w:cs="Times New Roman"/>
+          <w:sz w:val="24"/>
+        </w:rPr>
+        <w:t xml:space="preserve"> vezethet</w:t>
+      </w:r>
+      <w:r>
+        <w:rPr>
+          <w:rFonts w:ascii="Times New Roman" w:hAnsi="Times New Roman" w:cs="Times New Roman"/>
+          <w:sz w:val="24"/>
+        </w:rPr>
+        <w:t>.</w:t>
       </w:r>
       <w:r>
         <w:rPr>
@@ -6951,7 +6725,14 @@
           <w:rFonts w:ascii="Times New Roman" w:hAnsi="Times New Roman" w:cs="Times New Roman"/>
           <w:sz w:val="24"/>
         </w:rPr>
-        <w:t>XSS</w:t>
+        <w:t>Ilyenkor</w:t>
+      </w:r>
+      <w:r>
+        <w:rPr>
+          <w:rFonts w:ascii="Times New Roman" w:hAnsi="Times New Roman" w:cs="Times New Roman"/>
+          <w:sz w:val="24"/>
+        </w:rPr>
+        <w:t xml:space="preserve"> a támadó</w:t>
       </w:r>
       <w:r>
         <w:rPr>
@@ -6965,44 +6746,14 @@
           <w:rFonts w:ascii="Times New Roman" w:hAnsi="Times New Roman" w:cs="Times New Roman"/>
           <w:sz w:val="24"/>
         </w:rPr>
-        <w:t>(</w:t>
-      </w:r>
-      <w:proofErr w:type="spellStart"/>
-      <w:r>
-        <w:rPr>
-          <w:rFonts w:ascii="Times New Roman" w:hAnsi="Times New Roman" w:cs="Times New Roman"/>
-          <w:sz w:val="24"/>
-        </w:rPr>
-        <w:t>Cross</w:t>
-      </w:r>
-      <w:proofErr w:type="spellEnd"/>
-      <w:r>
-        <w:rPr>
-          <w:rFonts w:ascii="Times New Roman" w:hAnsi="Times New Roman" w:cs="Times New Roman"/>
-          <w:sz w:val="24"/>
-        </w:rPr>
-        <w:t>-</w:t>
-      </w:r>
-      <w:r>
-        <w:rPr>
-          <w:rFonts w:ascii="Times New Roman" w:hAnsi="Times New Roman" w:cs="Times New Roman"/>
-          <w:sz w:val="24"/>
-        </w:rPr>
-        <w:t>Site Scripting</w:t>
-      </w:r>
-      <w:r>
-        <w:rPr>
-          <w:rFonts w:ascii="Times New Roman" w:hAnsi="Times New Roman" w:cs="Times New Roman"/>
-          <w:sz w:val="24"/>
-        </w:rPr>
-        <w:t>)</w:t>
-      </w:r>
-      <w:r>
-        <w:rPr>
-          <w:rFonts w:ascii="Times New Roman" w:hAnsi="Times New Roman" w:cs="Times New Roman"/>
-          <w:sz w:val="24"/>
-        </w:rPr>
-        <w:t xml:space="preserve"> támadáshoz is</w:t>
+        <w:t>rosszindulatú</w:t>
+      </w:r>
+      <w:r>
+        <w:rPr>
+          <w:rFonts w:ascii="Times New Roman" w:hAnsi="Times New Roman" w:cs="Times New Roman"/>
+          <w:sz w:val="24"/>
+        </w:rPr>
+        <w:t xml:space="preserve"> kódrészletet</w:t>
       </w:r>
       <w:r>
         <w:rPr>
@@ -7016,14 +6767,7 @@
           <w:rFonts w:ascii="Times New Roman" w:hAnsi="Times New Roman" w:cs="Times New Roman"/>
           <w:sz w:val="24"/>
         </w:rPr>
-        <w:t>vezethet</w:t>
-      </w:r>
-      <w:r>
-        <w:rPr>
-          <w:rFonts w:ascii="Times New Roman" w:hAnsi="Times New Roman" w:cs="Times New Roman"/>
-          <w:sz w:val="24"/>
-        </w:rPr>
-        <w:t>.</w:t>
+        <w:t>juttat be</w:t>
       </w:r>
       <w:r>
         <w:rPr>
@@ -7037,62 +6781,6 @@
           <w:rFonts w:ascii="Times New Roman" w:hAnsi="Times New Roman" w:cs="Times New Roman"/>
           <w:sz w:val="24"/>
         </w:rPr>
-        <w:t>Ilyenkor</w:t>
-      </w:r>
-      <w:r>
-        <w:rPr>
-          <w:rFonts w:ascii="Times New Roman" w:hAnsi="Times New Roman" w:cs="Times New Roman"/>
-          <w:sz w:val="24"/>
-        </w:rPr>
-        <w:t xml:space="preserve"> a támadó</w:t>
-      </w:r>
-      <w:r>
-        <w:rPr>
-          <w:rFonts w:ascii="Times New Roman" w:hAnsi="Times New Roman" w:cs="Times New Roman"/>
-          <w:sz w:val="24"/>
-        </w:rPr>
-        <w:t xml:space="preserve"> </w:t>
-      </w:r>
-      <w:r>
-        <w:rPr>
-          <w:rFonts w:ascii="Times New Roman" w:hAnsi="Times New Roman" w:cs="Times New Roman"/>
-          <w:sz w:val="24"/>
-        </w:rPr>
-        <w:t>rosszindulatú</w:t>
-      </w:r>
-      <w:r>
-        <w:rPr>
-          <w:rFonts w:ascii="Times New Roman" w:hAnsi="Times New Roman" w:cs="Times New Roman"/>
-          <w:sz w:val="24"/>
-        </w:rPr>
-        <w:t xml:space="preserve"> kódrészletet</w:t>
-      </w:r>
-      <w:r>
-        <w:rPr>
-          <w:rFonts w:ascii="Times New Roman" w:hAnsi="Times New Roman" w:cs="Times New Roman"/>
-          <w:sz w:val="24"/>
-        </w:rPr>
-        <w:t xml:space="preserve"> </w:t>
-      </w:r>
-      <w:r>
-        <w:rPr>
-          <w:rFonts w:ascii="Times New Roman" w:hAnsi="Times New Roman" w:cs="Times New Roman"/>
-          <w:sz w:val="24"/>
-        </w:rPr>
-        <w:t>juttat be</w:t>
-      </w:r>
-      <w:r>
-        <w:rPr>
-          <w:rFonts w:ascii="Times New Roman" w:hAnsi="Times New Roman" w:cs="Times New Roman"/>
-          <w:sz w:val="24"/>
-        </w:rPr>
-        <w:t xml:space="preserve"> </w:t>
-      </w:r>
-      <w:r>
-        <w:rPr>
-          <w:rFonts w:ascii="Times New Roman" w:hAnsi="Times New Roman" w:cs="Times New Roman"/>
-          <w:sz w:val="24"/>
-        </w:rPr>
         <w:t>egy</w:t>
       </w:r>
       <w:r>
@@ -7170,35 +6858,7 @@
           <w:rFonts w:ascii="Times New Roman" w:hAnsi="Times New Roman" w:cs="Times New Roman"/>
           <w:sz w:val="24"/>
         </w:rPr>
-        <w:t xml:space="preserve">ekkor a </w:t>
-      </w:r>
-      <w:r>
-        <w:rPr>
-          <w:rFonts w:ascii="Times New Roman" w:hAnsi="Times New Roman" w:cs="Times New Roman"/>
-          <w:sz w:val="24"/>
-        </w:rPr>
-        <w:t>felhasználó</w:t>
-      </w:r>
-      <w:r>
-        <w:rPr>
-          <w:rFonts w:ascii="Times New Roman" w:hAnsi="Times New Roman" w:cs="Times New Roman"/>
-          <w:sz w:val="24"/>
-        </w:rPr>
-        <w:t>k</w:t>
-      </w:r>
-      <w:r>
-        <w:rPr>
-          <w:rFonts w:ascii="Times New Roman" w:hAnsi="Times New Roman" w:cs="Times New Roman"/>
-          <w:sz w:val="24"/>
-        </w:rPr>
-        <w:t xml:space="preserve"> böngészőjében</w:t>
-      </w:r>
-      <w:r>
-        <w:rPr>
-          <w:rFonts w:ascii="Times New Roman" w:hAnsi="Times New Roman" w:cs="Times New Roman"/>
-          <w:sz w:val="24"/>
-        </w:rPr>
-        <w:t xml:space="preserve"> fog </w:t>
+        <w:t xml:space="preserve">ekkor a felhasználók böngészőjében fog </w:t>
       </w:r>
       <w:r>
         <w:rPr>
@@ -7293,28 +6953,14 @@
           <w:rFonts w:ascii="Times New Roman" w:hAnsi="Times New Roman" w:cs="Times New Roman"/>
           <w:sz w:val="24"/>
         </w:rPr>
-        <w:t xml:space="preserve"> is </w:t>
-      </w:r>
-      <w:r>
-        <w:rPr>
-          <w:rFonts w:ascii="Times New Roman" w:hAnsi="Times New Roman" w:cs="Times New Roman"/>
-          <w:sz w:val="24"/>
-        </w:rPr>
-        <w:t>okozhatnak</w:t>
-      </w:r>
-      <w:r>
-        <w:rPr>
-          <w:rFonts w:ascii="Times New Roman" w:hAnsi="Times New Roman" w:cs="Times New Roman"/>
-          <w:sz w:val="24"/>
-        </w:rPr>
-        <w:t>,</w:t>
-      </w:r>
-      <w:r>
-        <w:rPr>
-          <w:rFonts w:ascii="Times New Roman" w:hAnsi="Times New Roman" w:cs="Times New Roman"/>
-          <w:sz w:val="24"/>
-        </w:rPr>
-        <w:t xml:space="preserve"> amelyek a </w:t>
+        <w:t xml:space="preserve"> is okozhatnak</w:t>
+      </w:r>
+      <w:r>
+        <w:rPr>
+          <w:rFonts w:ascii="Times New Roman" w:hAnsi="Times New Roman" w:cs="Times New Roman"/>
+          <w:sz w:val="24"/>
+        </w:rPr>
+        <w:t xml:space="preserve">, amelyek a </w:t>
       </w:r>
       <w:proofErr w:type="spellStart"/>
       <w:r>
@@ -7383,7 +7029,7 @@
           <w:szCs w:val="28"/>
         </w:rPr>
       </w:pPr>
-      <w:bookmarkStart w:id="14" w:name="_Toc209973341"/>
+      <w:bookmarkStart w:id="15" w:name="_Toc210076635"/>
       <w:r>
         <w:rPr>
           <w:rFonts w:ascii="Times New Roman" w:hAnsi="Times New Roman" w:cs="Times New Roman"/>
@@ -7393,7 +7039,7 @@
         </w:rPr>
         <w:t>2.2.2. Rossz hitelesítés és jelszókezelés</w:t>
       </w:r>
-      <w:bookmarkEnd w:id="14"/>
+      <w:bookmarkEnd w:id="15"/>
     </w:p>
     <w:p>
       <w:pPr>
@@ -7837,7 +7483,35 @@
           <w:rFonts w:ascii="Times New Roman" w:hAnsi="Times New Roman" w:cs="Times New Roman"/>
           <w:sz w:val="24"/>
         </w:rPr>
-        <w:t>támadások</w:t>
+        <w:t xml:space="preserve">támadások </w:t>
+      </w:r>
+      <w:r>
+        <w:rPr>
+          <w:rFonts w:ascii="Times New Roman" w:hAnsi="Times New Roman" w:cs="Times New Roman"/>
+          <w:sz w:val="24"/>
+        </w:rPr>
+        <w:t>gyakran előfordulnak</w:t>
+      </w:r>
+      <w:r>
+        <w:rPr>
+          <w:rFonts w:ascii="Times New Roman" w:hAnsi="Times New Roman" w:cs="Times New Roman"/>
+          <w:sz w:val="24"/>
+        </w:rPr>
+        <w:t xml:space="preserve">, különösen akkor, ha a rendszer nem korlátozza a bejelentkezési kísérletek számát. </w:t>
+      </w:r>
+      <w:r>
+        <w:rPr>
+          <w:rFonts w:ascii="Times New Roman" w:hAnsi="Times New Roman" w:cs="Times New Roman"/>
+          <w:sz w:val="24"/>
+        </w:rPr>
+        <w:t>Ilyenkor a</w:t>
+      </w:r>
+      <w:r>
+        <w:rPr>
+          <w:rFonts w:ascii="Times New Roman" w:hAnsi="Times New Roman" w:cs="Times New Roman"/>
+          <w:sz w:val="24"/>
+        </w:rPr>
+        <w:t xml:space="preserve"> támadó</w:t>
       </w:r>
       <w:r>
         <w:rPr>
@@ -7846,33 +7520,63 @@
         </w:rPr>
         <w:t xml:space="preserve"> </w:t>
       </w:r>
-      <w:r>
-        <w:rPr>
-          <w:rFonts w:ascii="Times New Roman" w:hAnsi="Times New Roman" w:cs="Times New Roman"/>
-          <w:sz w:val="24"/>
-        </w:rPr>
-        <w:t>gyakran előfordulnak</w:t>
-      </w:r>
-      <w:r>
-        <w:rPr>
-          <w:rFonts w:ascii="Times New Roman" w:hAnsi="Times New Roman" w:cs="Times New Roman"/>
-          <w:sz w:val="24"/>
-        </w:rPr>
-        <w:t xml:space="preserve">, különösen akkor, ha a rendszer nem korlátozza a bejelentkezési kísérletek számát. </w:t>
-      </w:r>
-      <w:r>
-        <w:rPr>
-          <w:rFonts w:ascii="Times New Roman" w:hAnsi="Times New Roman" w:cs="Times New Roman"/>
-          <w:sz w:val="24"/>
-        </w:rPr>
-        <w:t>Ilyenkor a</w:t>
-      </w:r>
-      <w:r>
-        <w:rPr>
-          <w:rFonts w:ascii="Times New Roman" w:hAnsi="Times New Roman" w:cs="Times New Roman"/>
-          <w:sz w:val="24"/>
-        </w:rPr>
-        <w:t xml:space="preserve"> támadó</w:t>
+      <w:proofErr w:type="gramStart"/>
+      <w:r>
+        <w:rPr>
+          <w:rFonts w:ascii="Times New Roman" w:hAnsi="Times New Roman" w:cs="Times New Roman"/>
+          <w:sz w:val="24"/>
+        </w:rPr>
+        <w:t>manuálisan</w:t>
+      </w:r>
+      <w:proofErr w:type="gramEnd"/>
+      <w:r>
+        <w:rPr>
+          <w:rFonts w:ascii="Times New Roman" w:hAnsi="Times New Roman" w:cs="Times New Roman"/>
+          <w:sz w:val="24"/>
+        </w:rPr>
+        <w:t xml:space="preserve">, vagy </w:t>
+      </w:r>
+      <w:r>
+        <w:rPr>
+          <w:rFonts w:ascii="Times New Roman" w:hAnsi="Times New Roman" w:cs="Times New Roman"/>
+          <w:sz w:val="24"/>
+        </w:rPr>
+        <w:t>jellemzően</w:t>
+      </w:r>
+      <w:r>
+        <w:rPr>
+          <w:rFonts w:ascii="Times New Roman" w:hAnsi="Times New Roman" w:cs="Times New Roman"/>
+          <w:sz w:val="24"/>
+        </w:rPr>
+        <w:t xml:space="preserve"> automatizált eszközökkel sorra kipróbálja a </w:t>
+      </w:r>
+      <w:r>
+        <w:rPr>
+          <w:rFonts w:ascii="Times New Roman" w:hAnsi="Times New Roman" w:cs="Times New Roman"/>
+          <w:sz w:val="24"/>
+        </w:rPr>
+        <w:t>lehetséges kulcs és jelszó páros</w:t>
+      </w:r>
+      <w:r>
+        <w:rPr>
+          <w:rFonts w:ascii="Times New Roman" w:hAnsi="Times New Roman" w:cs="Times New Roman"/>
+          <w:sz w:val="24"/>
+        </w:rPr>
+        <w:t xml:space="preserve">okat addig, amíg be nem tud </w:t>
+      </w:r>
+      <w:r>
+        <w:rPr>
+          <w:rFonts w:ascii="Times New Roman" w:hAnsi="Times New Roman" w:cs="Times New Roman"/>
+          <w:sz w:val="24"/>
+        </w:rPr>
+        <w:t>jelentkezni</w:t>
+      </w:r>
+      <w:r>
+        <w:rPr>
+          <w:rFonts w:ascii="Times New Roman" w:hAnsi="Times New Roman" w:cs="Times New Roman"/>
+          <w:sz w:val="24"/>
+        </w:rPr>
+        <w:t>. Ezt követően</w:t>
       </w:r>
       <w:r>
         <w:rPr>
@@ -7881,13 +7585,35 @@
         </w:rPr>
         <w:t xml:space="preserve"> </w:t>
       </w:r>
+      <w:r>
+        <w:rPr>
+          <w:rFonts w:ascii="Times New Roman" w:hAnsi="Times New Roman" w:cs="Times New Roman"/>
+          <w:sz w:val="24"/>
+        </w:rPr>
+        <w:t xml:space="preserve">a támadó </w:t>
+      </w:r>
+      <w:r>
+        <w:rPr>
+          <w:rFonts w:ascii="Times New Roman" w:hAnsi="Times New Roman" w:cs="Times New Roman"/>
+          <w:sz w:val="24"/>
+        </w:rPr>
+        <w:t>hozzáférhet</w:t>
+      </w:r>
+      <w:r>
+        <w:rPr>
+          <w:rFonts w:ascii="Times New Roman" w:hAnsi="Times New Roman" w:cs="Times New Roman"/>
+          <w:sz w:val="24"/>
+        </w:rPr>
+        <w:t xml:space="preserve"> érzékeny adatokhoz, </w:t>
+      </w:r>
       <w:proofErr w:type="gramStart"/>
       <w:r>
         <w:rPr>
           <w:rFonts w:ascii="Times New Roman" w:hAnsi="Times New Roman" w:cs="Times New Roman"/>
           <w:sz w:val="24"/>
         </w:rPr>
-        <w:t>manuálisan</w:t>
+        <w:lastRenderedPageBreak/>
+        <w:t>manipulálhatja</w:t>
       </w:r>
       <w:proofErr w:type="gramEnd"/>
       <w:r>
@@ -7895,55 +7621,6 @@
           <w:rFonts w:ascii="Times New Roman" w:hAnsi="Times New Roman" w:cs="Times New Roman"/>
           <w:sz w:val="24"/>
         </w:rPr>
-        <w:t xml:space="preserve">, vagy </w:t>
-      </w:r>
-      <w:r>
-        <w:rPr>
-          <w:rFonts w:ascii="Times New Roman" w:hAnsi="Times New Roman" w:cs="Times New Roman"/>
-          <w:sz w:val="24"/>
-        </w:rPr>
-        <w:t>jellemzően</w:t>
-      </w:r>
-      <w:r>
-        <w:rPr>
-          <w:rFonts w:ascii="Times New Roman" w:hAnsi="Times New Roman" w:cs="Times New Roman"/>
-          <w:sz w:val="24"/>
-        </w:rPr>
-        <w:t xml:space="preserve"> automatizált eszközökkel sorra kipróbálja a </w:t>
-      </w:r>
-      <w:r>
-        <w:rPr>
-          <w:rFonts w:ascii="Times New Roman" w:hAnsi="Times New Roman" w:cs="Times New Roman"/>
-          <w:sz w:val="24"/>
-        </w:rPr>
-        <w:t>lehetséges kulcs és jelszó páros</w:t>
-      </w:r>
-      <w:r>
-        <w:rPr>
-          <w:rFonts w:ascii="Times New Roman" w:hAnsi="Times New Roman" w:cs="Times New Roman"/>
-          <w:sz w:val="24"/>
-        </w:rPr>
-        <w:t xml:space="preserve">okat addig, amíg be nem tud </w:t>
-      </w:r>
-      <w:r>
-        <w:rPr>
-          <w:rFonts w:ascii="Times New Roman" w:hAnsi="Times New Roman" w:cs="Times New Roman"/>
-          <w:sz w:val="24"/>
-        </w:rPr>
-        <w:t>jelentkezni</w:t>
-      </w:r>
-      <w:r>
-        <w:rPr>
-          <w:rFonts w:ascii="Times New Roman" w:hAnsi="Times New Roman" w:cs="Times New Roman"/>
-          <w:sz w:val="24"/>
-        </w:rPr>
-        <w:t>. Ezt követően</w:t>
-      </w:r>
-      <w:r>
-        <w:rPr>
-          <w:rFonts w:ascii="Times New Roman" w:hAnsi="Times New Roman" w:cs="Times New Roman"/>
-          <w:sz w:val="24"/>
-        </w:rPr>
         <w:t xml:space="preserve"> </w:t>
       </w:r>
       <w:r>
@@ -7951,43 +7628,6 @@
           <w:rFonts w:ascii="Times New Roman" w:hAnsi="Times New Roman" w:cs="Times New Roman"/>
           <w:sz w:val="24"/>
         </w:rPr>
-        <w:t xml:space="preserve">a támadó </w:t>
-      </w:r>
-      <w:r>
-        <w:rPr>
-          <w:rFonts w:ascii="Times New Roman" w:hAnsi="Times New Roman" w:cs="Times New Roman"/>
-          <w:sz w:val="24"/>
-        </w:rPr>
-        <w:t>hozzáférhet</w:t>
-      </w:r>
-      <w:r>
-        <w:rPr>
-          <w:rFonts w:ascii="Times New Roman" w:hAnsi="Times New Roman" w:cs="Times New Roman"/>
-          <w:sz w:val="24"/>
-        </w:rPr>
-        <w:t xml:space="preserve"> érzékeny adatokhoz, </w:t>
-      </w:r>
-      <w:proofErr w:type="gramStart"/>
-      <w:r>
-        <w:rPr>
-          <w:rFonts w:ascii="Times New Roman" w:hAnsi="Times New Roman" w:cs="Times New Roman"/>
-          <w:sz w:val="24"/>
-        </w:rPr>
-        <w:t>manipulálhatja</w:t>
-      </w:r>
-      <w:proofErr w:type="gramEnd"/>
-      <w:r>
-        <w:rPr>
-          <w:rFonts w:ascii="Times New Roman" w:hAnsi="Times New Roman" w:cs="Times New Roman"/>
-          <w:sz w:val="24"/>
-        </w:rPr>
-        <w:t xml:space="preserve"> </w:t>
-      </w:r>
-      <w:r>
-        <w:rPr>
-          <w:rFonts w:ascii="Times New Roman" w:hAnsi="Times New Roman" w:cs="Times New Roman"/>
-          <w:sz w:val="24"/>
-        </w:rPr>
         <w:t xml:space="preserve">az információkat és a </w:t>
       </w:r>
       <w:r>
@@ -8039,8 +7679,6 @@
         </w:rPr>
         <w:t>.</w:t>
       </w:r>
-      <w:bookmarkStart w:id="15" w:name="_GoBack"/>
-      <w:bookmarkEnd w:id="15"/>
     </w:p>
     <w:p>
       <w:pPr>
@@ -8054,7 +7692,7 @@
           <w:szCs w:val="28"/>
         </w:rPr>
       </w:pPr>
-      <w:bookmarkStart w:id="16" w:name="_Toc209973342"/>
+      <w:bookmarkStart w:id="16" w:name="_Toc210076636"/>
       <w:r>
         <w:rPr>
           <w:rFonts w:ascii="Times New Roman" w:hAnsi="Times New Roman" w:cs="Times New Roman"/>
@@ -8062,7 +7700,6 @@
           <w:sz w:val="28"/>
           <w:szCs w:val="28"/>
         </w:rPr>
-        <w:lastRenderedPageBreak/>
         <w:t xml:space="preserve">2.2.3. </w:t>
       </w:r>
       <w:r>
@@ -8103,6 +7740,7 @@
         </w:rPr>
         <w:t xml:space="preserve"> vagy memóriakezelés</w:t>
       </w:r>
+      <w:bookmarkEnd w:id="16"/>
       <w:r>
         <w:rPr>
           <w:rFonts w:ascii="Times New Roman" w:hAnsi="Times New Roman" w:cs="Times New Roman"/>
@@ -8112,23 +7750,24 @@
         </w:rPr>
         <w:t xml:space="preserve"> </w:t>
       </w:r>
-      <w:bookmarkEnd w:id="16"/>
     </w:p>
     <w:p>
-      <w:r>
-        <w:rPr>
-          <w:rFonts w:ascii="Times New Roman" w:hAnsi="Times New Roman" w:cs="Times New Roman"/>
-          <w:sz w:val="24"/>
-        </w:rPr>
-        <w:t xml:space="preserve">Ellenőrizetlen </w:t>
-      </w:r>
+      <w:pPr>
+        <w:spacing w:after="0" w:line="360" w:lineRule="auto"/>
+        <w:ind w:firstLine="567"/>
+        <w:jc w:val="both"/>
+        <w:rPr>
+          <w:rFonts w:ascii="Times New Roman" w:hAnsi="Times New Roman" w:cs="Times New Roman"/>
+          <w:sz w:val="24"/>
+        </w:rPr>
+      </w:pPr>
       <w:proofErr w:type="gramStart"/>
       <w:r>
         <w:rPr>
           <w:rFonts w:ascii="Times New Roman" w:hAnsi="Times New Roman" w:cs="Times New Roman"/>
           <w:sz w:val="24"/>
         </w:rPr>
-        <w:t>fájl</w:t>
+        <w:t>Fájlok</w:t>
       </w:r>
       <w:proofErr w:type="gramEnd"/>
       <w:r>
@@ -8136,234 +7775,857 @@
           <w:rFonts w:ascii="Times New Roman" w:hAnsi="Times New Roman" w:cs="Times New Roman"/>
           <w:sz w:val="24"/>
         </w:rPr>
-        <w:t xml:space="preserve">műveletek injekciós támadásokhoz vagy fájlmódosításokhoz vezethetnek, míg a memória hibák (pl. erőforrás kimerítése, túlindexelés) potenciális célponttá tehetik a rendszert </w:t>
-      </w:r>
-      <w:proofErr w:type="spellStart"/>
-      <w:r>
-        <w:rPr>
-          <w:rFonts w:ascii="Times New Roman" w:hAnsi="Times New Roman" w:cs="Times New Roman"/>
-          <w:sz w:val="24"/>
-        </w:rPr>
-        <w:t>DoS</w:t>
-      </w:r>
-      <w:proofErr w:type="spellEnd"/>
-      <w:r>
-        <w:rPr>
-          <w:rFonts w:ascii="Times New Roman" w:hAnsi="Times New Roman" w:cs="Times New Roman"/>
-          <w:sz w:val="24"/>
-        </w:rPr>
-        <w:t>/</w:t>
-      </w:r>
-      <w:proofErr w:type="spellStart"/>
-      <w:r>
-        <w:rPr>
-          <w:rFonts w:ascii="Times New Roman" w:hAnsi="Times New Roman" w:cs="Times New Roman"/>
-          <w:sz w:val="24"/>
-        </w:rPr>
-        <w:t>DDoS</w:t>
-      </w:r>
-      <w:proofErr w:type="spellEnd"/>
-      <w:r>
-        <w:rPr>
-          <w:rFonts w:ascii="Times New Roman" w:hAnsi="Times New Roman" w:cs="Times New Roman"/>
-          <w:sz w:val="24"/>
-        </w:rPr>
-        <w:t xml:space="preserve"> (túlterheléses) támadások számára</w:t>
+        <w:t xml:space="preserve"> nem megfelelő kezeléséről </w:t>
+      </w:r>
+      <w:r>
+        <w:rPr>
+          <w:rFonts w:ascii="Times New Roman" w:hAnsi="Times New Roman" w:cs="Times New Roman"/>
+          <w:sz w:val="24"/>
+        </w:rPr>
+        <w:t xml:space="preserve">például </w:t>
+      </w:r>
+      <w:r>
+        <w:rPr>
+          <w:rFonts w:ascii="Times New Roman" w:hAnsi="Times New Roman" w:cs="Times New Roman"/>
+          <w:sz w:val="24"/>
+        </w:rPr>
+        <w:t>akkor</w:t>
+      </w:r>
+      <w:r>
+        <w:rPr>
+          <w:rFonts w:ascii="Times New Roman" w:hAnsi="Times New Roman" w:cs="Times New Roman"/>
+          <w:sz w:val="24"/>
+        </w:rPr>
+        <w:t xml:space="preserve"> beszélhetünk</w:t>
+      </w:r>
+      <w:r>
+        <w:rPr>
+          <w:rFonts w:ascii="Times New Roman" w:hAnsi="Times New Roman" w:cs="Times New Roman"/>
+          <w:sz w:val="24"/>
+        </w:rPr>
+        <w:t xml:space="preserve">, </w:t>
+      </w:r>
+      <w:r>
+        <w:rPr>
+          <w:rFonts w:ascii="Times New Roman" w:hAnsi="Times New Roman" w:cs="Times New Roman"/>
+          <w:sz w:val="24"/>
+        </w:rPr>
+        <w:t>amikor</w:t>
+      </w:r>
+      <w:r>
+        <w:rPr>
+          <w:rFonts w:ascii="Times New Roman" w:hAnsi="Times New Roman" w:cs="Times New Roman"/>
+          <w:sz w:val="24"/>
+        </w:rPr>
+        <w:t xml:space="preserve"> </w:t>
+      </w:r>
+      <w:r>
+        <w:rPr>
+          <w:rFonts w:ascii="Times New Roman" w:hAnsi="Times New Roman" w:cs="Times New Roman"/>
+          <w:sz w:val="24"/>
+        </w:rPr>
+        <w:t xml:space="preserve">nem biztonságosan </w:t>
+      </w:r>
+      <w:r>
+        <w:rPr>
+          <w:rFonts w:ascii="Times New Roman" w:hAnsi="Times New Roman" w:cs="Times New Roman"/>
+          <w:sz w:val="24"/>
+        </w:rPr>
+        <w:t xml:space="preserve">vannak </w:t>
+      </w:r>
+      <w:r>
+        <w:rPr>
+          <w:rFonts w:ascii="Times New Roman" w:hAnsi="Times New Roman" w:cs="Times New Roman"/>
+          <w:sz w:val="24"/>
+        </w:rPr>
+        <w:t>létre</w:t>
+      </w:r>
+      <w:r>
+        <w:rPr>
+          <w:rFonts w:ascii="Times New Roman" w:hAnsi="Times New Roman" w:cs="Times New Roman"/>
+          <w:sz w:val="24"/>
+        </w:rPr>
+        <w:t>hozva</w:t>
+      </w:r>
+      <w:r>
+        <w:rPr>
+          <w:rFonts w:ascii="Times New Roman" w:hAnsi="Times New Roman" w:cs="Times New Roman"/>
+          <w:sz w:val="24"/>
+        </w:rPr>
+        <w:t xml:space="preserve"> </w:t>
+      </w:r>
+      <w:r>
+        <w:rPr>
+          <w:rFonts w:ascii="Times New Roman" w:hAnsi="Times New Roman" w:cs="Times New Roman"/>
+          <w:sz w:val="24"/>
+        </w:rPr>
+        <w:t>ideiglenes fájlok</w:t>
+      </w:r>
+      <w:r>
+        <w:rPr>
+          <w:rFonts w:ascii="Times New Roman" w:hAnsi="Times New Roman" w:cs="Times New Roman"/>
+          <w:sz w:val="24"/>
+        </w:rPr>
+        <w:t xml:space="preserve">, </w:t>
+      </w:r>
+      <w:r>
+        <w:rPr>
+          <w:rFonts w:ascii="Times New Roman" w:hAnsi="Times New Roman" w:cs="Times New Roman"/>
+          <w:sz w:val="24"/>
+        </w:rPr>
+        <w:t xml:space="preserve">nincsenek </w:t>
+      </w:r>
+      <w:r>
+        <w:rPr>
+          <w:rFonts w:ascii="Times New Roman" w:hAnsi="Times New Roman" w:cs="Times New Roman"/>
+          <w:sz w:val="24"/>
+        </w:rPr>
+        <w:t xml:space="preserve">megfelelően </w:t>
+      </w:r>
+      <w:r>
+        <w:rPr>
+          <w:rFonts w:ascii="Times New Roman" w:hAnsi="Times New Roman" w:cs="Times New Roman"/>
+          <w:sz w:val="24"/>
+        </w:rPr>
+        <w:t xml:space="preserve">kezelve </w:t>
+      </w:r>
+      <w:r>
+        <w:rPr>
+          <w:rFonts w:ascii="Times New Roman" w:hAnsi="Times New Roman" w:cs="Times New Roman"/>
+          <w:sz w:val="24"/>
+        </w:rPr>
+        <w:t>a</w:t>
+      </w:r>
+      <w:r>
+        <w:rPr>
+          <w:rFonts w:ascii="Times New Roman" w:hAnsi="Times New Roman" w:cs="Times New Roman"/>
+          <w:sz w:val="24"/>
+        </w:rPr>
+        <w:t xml:space="preserve">z </w:t>
+      </w:r>
+      <w:r>
+        <w:rPr>
+          <w:rFonts w:ascii="Times New Roman" w:hAnsi="Times New Roman" w:cs="Times New Roman"/>
+          <w:sz w:val="24"/>
+        </w:rPr>
+        <w:t xml:space="preserve">elérési </w:t>
+      </w:r>
+      <w:r>
+        <w:rPr>
+          <w:rFonts w:ascii="Times New Roman" w:hAnsi="Times New Roman" w:cs="Times New Roman"/>
+          <w:sz w:val="24"/>
+        </w:rPr>
+        <w:t>útvonalak</w:t>
+      </w:r>
+      <w:r>
+        <w:rPr>
+          <w:rFonts w:ascii="Times New Roman" w:hAnsi="Times New Roman" w:cs="Times New Roman"/>
+          <w:sz w:val="24"/>
+        </w:rPr>
+        <w:t>, vagy fájlfeltöltéskor</w:t>
+      </w:r>
+      <w:r>
+        <w:rPr>
+          <w:rFonts w:ascii="Times New Roman" w:hAnsi="Times New Roman" w:cs="Times New Roman"/>
+          <w:sz w:val="24"/>
+        </w:rPr>
+        <w:t xml:space="preserve"> </w:t>
+      </w:r>
+      <w:r>
+        <w:rPr>
+          <w:rFonts w:ascii="Times New Roman" w:hAnsi="Times New Roman" w:cs="Times New Roman"/>
+          <w:sz w:val="24"/>
+        </w:rPr>
+        <w:t>nincsenek</w:t>
+      </w:r>
+      <w:r>
+        <w:rPr>
+          <w:rFonts w:ascii="Times New Roman" w:hAnsi="Times New Roman" w:cs="Times New Roman"/>
+          <w:sz w:val="24"/>
+        </w:rPr>
+        <w:t xml:space="preserve"> ellenőriz</w:t>
+      </w:r>
+      <w:r>
+        <w:rPr>
+          <w:rFonts w:ascii="Times New Roman" w:hAnsi="Times New Roman" w:cs="Times New Roman"/>
+          <w:sz w:val="24"/>
+        </w:rPr>
+        <w:t>ve</w:t>
+      </w:r>
+      <w:r>
+        <w:rPr>
+          <w:rFonts w:ascii="Times New Roman" w:hAnsi="Times New Roman" w:cs="Times New Roman"/>
+          <w:sz w:val="24"/>
+        </w:rPr>
+        <w:t xml:space="preserve"> a </w:t>
+      </w:r>
+      <w:r>
+        <w:rPr>
+          <w:rFonts w:ascii="Times New Roman" w:hAnsi="Times New Roman" w:cs="Times New Roman"/>
+          <w:sz w:val="24"/>
+        </w:rPr>
+        <w:t>bemeneti fájlok</w:t>
+      </w:r>
+      <w:r>
+        <w:rPr>
+          <w:rFonts w:ascii="Times New Roman" w:hAnsi="Times New Roman" w:cs="Times New Roman"/>
+          <w:sz w:val="24"/>
+        </w:rPr>
+        <w:t>.</w:t>
       </w:r>
     </w:p>
     <w:p>
       <w:pPr>
-        <w:pStyle w:val="Cmsor3"/>
-        <w:spacing w:before="360" w:after="120" w:line="360" w:lineRule="auto"/>
+        <w:spacing w:after="0" w:line="360" w:lineRule="auto"/>
+        <w:ind w:firstLine="567"/>
         <w:jc w:val="both"/>
         <w:rPr>
           <w:rFonts w:ascii="Times New Roman" w:hAnsi="Times New Roman" w:cs="Times New Roman"/>
+          <w:sz w:val="24"/>
+        </w:rPr>
+      </w:pPr>
+      <w:r>
+        <w:rPr>
+          <w:rFonts w:ascii="Times New Roman" w:hAnsi="Times New Roman" w:cs="Times New Roman"/>
+          <w:sz w:val="24"/>
+        </w:rPr>
+        <w:t>A</w:t>
+      </w:r>
+      <w:r>
+        <w:rPr>
+          <w:rFonts w:ascii="Times New Roman" w:hAnsi="Times New Roman" w:cs="Times New Roman"/>
+          <w:sz w:val="24"/>
+        </w:rPr>
+        <w:t xml:space="preserve"> felsorolt</w:t>
+      </w:r>
+      <w:r>
+        <w:rPr>
+          <w:rFonts w:ascii="Times New Roman" w:hAnsi="Times New Roman" w:cs="Times New Roman"/>
+          <w:sz w:val="24"/>
+        </w:rPr>
+        <w:t xml:space="preserve"> </w:t>
+      </w:r>
+      <w:r>
+        <w:rPr>
+          <w:rFonts w:ascii="Times New Roman" w:hAnsi="Times New Roman" w:cs="Times New Roman"/>
+          <w:sz w:val="24"/>
+        </w:rPr>
+        <w:t>hibák különféle következményekkel járhatnak</w:t>
+      </w:r>
+      <w:r>
+        <w:rPr>
+          <w:rFonts w:ascii="Times New Roman" w:hAnsi="Times New Roman" w:cs="Times New Roman"/>
+          <w:sz w:val="24"/>
+        </w:rPr>
+        <w:t xml:space="preserve">. </w:t>
+      </w:r>
+      <w:r>
+        <w:rPr>
+          <w:rFonts w:ascii="Times New Roman" w:hAnsi="Times New Roman" w:cs="Times New Roman"/>
+          <w:sz w:val="24"/>
+        </w:rPr>
+        <w:t xml:space="preserve">Az első kettő esetben </w:t>
+      </w:r>
+      <w:r>
+        <w:rPr>
+          <w:rFonts w:ascii="Times New Roman" w:hAnsi="Times New Roman" w:cs="Times New Roman"/>
+          <w:sz w:val="24"/>
+        </w:rPr>
+        <w:t xml:space="preserve">a támadó könnyedén </w:t>
+      </w:r>
+      <w:r>
+        <w:rPr>
+          <w:rFonts w:ascii="Times New Roman" w:hAnsi="Times New Roman" w:cs="Times New Roman"/>
+          <w:sz w:val="24"/>
+        </w:rPr>
+        <w:t>hozzáférhet</w:t>
+      </w:r>
+      <w:r>
+        <w:rPr>
+          <w:rFonts w:ascii="Times New Roman" w:hAnsi="Times New Roman" w:cs="Times New Roman"/>
+          <w:sz w:val="24"/>
+        </w:rPr>
+        <w:t xml:space="preserve"> különböző védett</w:t>
+      </w:r>
+      <w:r>
+        <w:rPr>
+          <w:rFonts w:ascii="Times New Roman" w:hAnsi="Times New Roman" w:cs="Times New Roman"/>
+          <w:sz w:val="24"/>
+        </w:rPr>
+        <w:t xml:space="preserve"> </w:t>
+      </w:r>
+      <w:proofErr w:type="gramStart"/>
+      <w:r>
+        <w:rPr>
+          <w:rFonts w:ascii="Times New Roman" w:hAnsi="Times New Roman" w:cs="Times New Roman"/>
+          <w:sz w:val="24"/>
+        </w:rPr>
+        <w:t>fájlokhoz</w:t>
+      </w:r>
+      <w:proofErr w:type="gramEnd"/>
+      <w:r>
+        <w:rPr>
+          <w:rFonts w:ascii="Times New Roman" w:hAnsi="Times New Roman" w:cs="Times New Roman"/>
+          <w:sz w:val="24"/>
+        </w:rPr>
+        <w:t xml:space="preserve"> </w:t>
+      </w:r>
+      <w:r>
+        <w:rPr>
+          <w:rFonts w:ascii="Times New Roman" w:hAnsi="Times New Roman" w:cs="Times New Roman"/>
+          <w:sz w:val="24"/>
+        </w:rPr>
+        <w:t xml:space="preserve">(például konfigurációs), amelyekből információt szivárogtathat ki. </w:t>
+      </w:r>
+      <w:r>
+        <w:rPr>
+          <w:rFonts w:ascii="Times New Roman" w:hAnsi="Times New Roman" w:cs="Times New Roman"/>
+          <w:sz w:val="24"/>
+        </w:rPr>
+        <w:t>Az e</w:t>
+      </w:r>
+      <w:r>
+        <w:rPr>
+          <w:rFonts w:ascii="Times New Roman" w:hAnsi="Times New Roman" w:cs="Times New Roman"/>
+          <w:sz w:val="24"/>
+        </w:rPr>
+        <w:t xml:space="preserve">llenőrizetlen </w:t>
+      </w:r>
+      <w:proofErr w:type="gramStart"/>
+      <w:r>
+        <w:rPr>
+          <w:rFonts w:ascii="Times New Roman" w:hAnsi="Times New Roman" w:cs="Times New Roman"/>
+          <w:sz w:val="24"/>
+        </w:rPr>
+        <w:t>fájl</w:t>
+      </w:r>
+      <w:proofErr w:type="gramEnd"/>
+      <w:r>
+        <w:rPr>
+          <w:rFonts w:ascii="Times New Roman" w:hAnsi="Times New Roman" w:cs="Times New Roman"/>
+          <w:sz w:val="24"/>
+        </w:rPr>
+        <w:t>feltöltés</w:t>
+      </w:r>
+      <w:r>
+        <w:rPr>
+          <w:rFonts w:ascii="Times New Roman" w:hAnsi="Times New Roman" w:cs="Times New Roman"/>
+          <w:sz w:val="24"/>
+        </w:rPr>
+        <w:t xml:space="preserve"> </w:t>
+      </w:r>
+      <w:proofErr w:type="spellStart"/>
+      <w:r>
+        <w:rPr>
+          <w:rFonts w:ascii="Times New Roman" w:hAnsi="Times New Roman" w:cs="Times New Roman"/>
+          <w:sz w:val="24"/>
+        </w:rPr>
+        <w:t>injection</w:t>
+      </w:r>
+      <w:proofErr w:type="spellEnd"/>
+      <w:r>
+        <w:rPr>
+          <w:rFonts w:ascii="Times New Roman" w:hAnsi="Times New Roman" w:cs="Times New Roman"/>
+          <w:sz w:val="24"/>
+        </w:rPr>
+        <w:t xml:space="preserve"> </w:t>
+      </w:r>
+      <w:r>
+        <w:rPr>
+          <w:rFonts w:ascii="Times New Roman" w:hAnsi="Times New Roman" w:cs="Times New Roman"/>
+          <w:sz w:val="24"/>
+        </w:rPr>
+        <w:t>típusú támadáshoz vezethet</w:t>
+      </w:r>
+      <w:r>
+        <w:rPr>
+          <w:rFonts w:ascii="Times New Roman" w:hAnsi="Times New Roman" w:cs="Times New Roman"/>
+          <w:sz w:val="24"/>
+        </w:rPr>
+        <w:t xml:space="preserve">, </w:t>
+      </w:r>
+      <w:r>
+        <w:rPr>
+          <w:rFonts w:ascii="Times New Roman" w:hAnsi="Times New Roman" w:cs="Times New Roman"/>
+          <w:sz w:val="24"/>
+        </w:rPr>
+        <w:t>például amikor egy</w:t>
+      </w:r>
+      <w:r>
+        <w:rPr>
+          <w:rFonts w:ascii="Times New Roman" w:hAnsi="Times New Roman" w:cs="Times New Roman"/>
+          <w:sz w:val="24"/>
+        </w:rPr>
+        <w:t xml:space="preserve"> rosszind</w:t>
+      </w:r>
+      <w:r>
+        <w:rPr>
+          <w:rFonts w:ascii="Times New Roman" w:hAnsi="Times New Roman" w:cs="Times New Roman"/>
+          <w:sz w:val="24"/>
+        </w:rPr>
+        <w:t>ula</w:t>
+      </w:r>
+      <w:r>
+        <w:rPr>
+          <w:rFonts w:ascii="Times New Roman" w:hAnsi="Times New Roman" w:cs="Times New Roman"/>
+          <w:sz w:val="24"/>
+        </w:rPr>
+        <w:t xml:space="preserve">tú </w:t>
+      </w:r>
+      <w:r>
+        <w:rPr>
+          <w:rFonts w:ascii="Times New Roman" w:hAnsi="Times New Roman" w:cs="Times New Roman"/>
+          <w:sz w:val="24"/>
+        </w:rPr>
+        <w:t xml:space="preserve">script fájl </w:t>
+      </w:r>
+      <w:r>
+        <w:rPr>
+          <w:rFonts w:ascii="Times New Roman" w:hAnsi="Times New Roman" w:cs="Times New Roman"/>
+          <w:sz w:val="24"/>
+        </w:rPr>
+        <w:t xml:space="preserve">felkerül </w:t>
+      </w:r>
+      <w:r>
+        <w:rPr>
+          <w:rFonts w:ascii="Times New Roman" w:hAnsi="Times New Roman" w:cs="Times New Roman"/>
+          <w:sz w:val="24"/>
+        </w:rPr>
+        <w:t>a szerverre és RCE</w:t>
+      </w:r>
+      <w:r>
+        <w:rPr>
+          <w:rFonts w:ascii="Times New Roman" w:hAnsi="Times New Roman" w:cs="Times New Roman"/>
+          <w:sz w:val="24"/>
+        </w:rPr>
+        <w:t xml:space="preserve">-t </w:t>
+      </w:r>
+      <w:r>
+        <w:rPr>
+          <w:rFonts w:ascii="Times New Roman" w:hAnsi="Times New Roman" w:cs="Times New Roman"/>
+          <w:sz w:val="24"/>
+        </w:rPr>
+        <w:t>(</w:t>
+      </w:r>
+      <w:proofErr w:type="spellStart"/>
+      <w:r>
+        <w:rPr>
+          <w:rFonts w:ascii="Times New Roman" w:hAnsi="Times New Roman" w:cs="Times New Roman"/>
+          <w:sz w:val="24"/>
+        </w:rPr>
+        <w:t>Remote</w:t>
+      </w:r>
+      <w:proofErr w:type="spellEnd"/>
+      <w:r>
+        <w:rPr>
+          <w:rFonts w:ascii="Times New Roman" w:hAnsi="Times New Roman" w:cs="Times New Roman"/>
+          <w:sz w:val="24"/>
+        </w:rPr>
+        <w:t xml:space="preserve"> </w:t>
+      </w:r>
+      <w:proofErr w:type="spellStart"/>
+      <w:r>
+        <w:rPr>
+          <w:rFonts w:ascii="Times New Roman" w:hAnsi="Times New Roman" w:cs="Times New Roman"/>
+          <w:sz w:val="24"/>
+        </w:rPr>
+        <w:t>Code</w:t>
+      </w:r>
+      <w:proofErr w:type="spellEnd"/>
+      <w:r>
+        <w:rPr>
+          <w:rFonts w:ascii="Times New Roman" w:hAnsi="Times New Roman" w:cs="Times New Roman"/>
+          <w:sz w:val="24"/>
+        </w:rPr>
+        <w:t xml:space="preserve"> </w:t>
+      </w:r>
+      <w:proofErr w:type="spellStart"/>
+      <w:r>
+        <w:rPr>
+          <w:rFonts w:ascii="Times New Roman" w:hAnsi="Times New Roman" w:cs="Times New Roman"/>
+          <w:sz w:val="24"/>
+        </w:rPr>
+        <w:t>Execution</w:t>
+      </w:r>
+      <w:proofErr w:type="spellEnd"/>
+      <w:r>
+        <w:rPr>
+          <w:rFonts w:ascii="Times New Roman" w:hAnsi="Times New Roman" w:cs="Times New Roman"/>
+          <w:sz w:val="24"/>
+        </w:rPr>
+        <w:t>)</w:t>
+      </w:r>
+      <w:r>
+        <w:rPr>
+          <w:rFonts w:ascii="Times New Roman" w:hAnsi="Times New Roman" w:cs="Times New Roman"/>
+          <w:sz w:val="24"/>
+        </w:rPr>
+        <w:t xml:space="preserve"> </w:t>
+      </w:r>
+      <w:r>
+        <w:rPr>
+          <w:rFonts w:ascii="Times New Roman" w:hAnsi="Times New Roman" w:cs="Times New Roman"/>
+          <w:sz w:val="24"/>
+        </w:rPr>
+        <w:t>eredményez</w:t>
+      </w:r>
+      <w:r>
+        <w:rPr>
+          <w:rFonts w:ascii="Times New Roman" w:hAnsi="Times New Roman" w:cs="Times New Roman"/>
+          <w:sz w:val="24"/>
+        </w:rPr>
+        <w:t>, vagyis a támadó képes lesz távolról kódot futtatni.</w:t>
+      </w:r>
+    </w:p>
+    <w:p>
+      <w:pPr>
+        <w:spacing w:after="0" w:line="360" w:lineRule="auto"/>
+        <w:ind w:firstLine="567"/>
+        <w:jc w:val="both"/>
+        <w:rPr>
+          <w:rFonts w:ascii="Times New Roman" w:hAnsi="Times New Roman" w:cs="Times New Roman"/>
+          <w:sz w:val="24"/>
+        </w:rPr>
+      </w:pPr>
+      <w:r>
+        <w:rPr>
+          <w:rFonts w:ascii="Times New Roman" w:hAnsi="Times New Roman" w:cs="Times New Roman"/>
+          <w:sz w:val="24"/>
+        </w:rPr>
+        <w:t>M</w:t>
+      </w:r>
+      <w:r>
+        <w:rPr>
+          <w:rFonts w:ascii="Times New Roman" w:hAnsi="Times New Roman" w:cs="Times New Roman"/>
+          <w:sz w:val="24"/>
+        </w:rPr>
+        <w:t>emóriakezelés</w:t>
+      </w:r>
+      <w:r>
+        <w:rPr>
+          <w:rFonts w:ascii="Times New Roman" w:hAnsi="Times New Roman" w:cs="Times New Roman"/>
+          <w:sz w:val="24"/>
+        </w:rPr>
+        <w:t>i hibák akkor jelentkeznek</w:t>
+      </w:r>
+      <w:r>
+        <w:rPr>
+          <w:rFonts w:ascii="Times New Roman" w:hAnsi="Times New Roman" w:cs="Times New Roman"/>
+          <w:sz w:val="24"/>
+        </w:rPr>
+        <w:t>,</w:t>
+      </w:r>
+      <w:r>
+        <w:rPr>
+          <w:rFonts w:ascii="Times New Roman" w:hAnsi="Times New Roman" w:cs="Times New Roman"/>
+          <w:sz w:val="24"/>
+        </w:rPr>
+        <w:t xml:space="preserve"> ha a program helyt</w:t>
+      </w:r>
+      <w:r>
+        <w:rPr>
+          <w:rFonts w:ascii="Times New Roman" w:hAnsi="Times New Roman" w:cs="Times New Roman"/>
+          <w:sz w:val="24"/>
+        </w:rPr>
+        <w:t>elenül</w:t>
+      </w:r>
+      <w:r>
+        <w:rPr>
+          <w:rFonts w:ascii="Times New Roman" w:hAnsi="Times New Roman" w:cs="Times New Roman"/>
+          <w:sz w:val="24"/>
+        </w:rPr>
+        <w:t xml:space="preserve"> kezeli az erőforrásokat. I</w:t>
+      </w:r>
+      <w:r>
+        <w:rPr>
+          <w:rFonts w:ascii="Times New Roman" w:hAnsi="Times New Roman" w:cs="Times New Roman"/>
+          <w:sz w:val="24"/>
+        </w:rPr>
+        <w:t>lyen eset lehet</w:t>
+      </w:r>
+      <w:r>
+        <w:rPr>
+          <w:rFonts w:ascii="Times New Roman" w:hAnsi="Times New Roman" w:cs="Times New Roman"/>
+          <w:sz w:val="24"/>
+        </w:rPr>
+        <w:t xml:space="preserve"> például a hibás indexelés, </w:t>
+      </w:r>
+      <w:r>
+        <w:rPr>
+          <w:rFonts w:ascii="Times New Roman" w:hAnsi="Times New Roman" w:cs="Times New Roman"/>
+          <w:sz w:val="24"/>
+        </w:rPr>
+        <w:t xml:space="preserve">a </w:t>
+      </w:r>
+      <w:r>
+        <w:rPr>
+          <w:rFonts w:ascii="Times New Roman" w:hAnsi="Times New Roman" w:cs="Times New Roman"/>
+          <w:sz w:val="24"/>
+        </w:rPr>
+        <w:t xml:space="preserve">túlzott memóriafoglalás vagy </w:t>
+      </w:r>
+      <w:r>
+        <w:rPr>
+          <w:rFonts w:ascii="Times New Roman" w:hAnsi="Times New Roman" w:cs="Times New Roman"/>
+          <w:sz w:val="24"/>
+        </w:rPr>
+        <w:t xml:space="preserve">az </w:t>
+      </w:r>
+      <w:r>
+        <w:rPr>
+          <w:rFonts w:ascii="Times New Roman" w:hAnsi="Times New Roman" w:cs="Times New Roman"/>
+          <w:sz w:val="24"/>
+        </w:rPr>
+        <w:t>erőforrás</w:t>
+      </w:r>
+      <w:r>
+        <w:rPr>
+          <w:rFonts w:ascii="Times New Roman" w:hAnsi="Times New Roman" w:cs="Times New Roman"/>
+          <w:sz w:val="24"/>
+        </w:rPr>
+        <w:t>ok</w:t>
+      </w:r>
+      <w:r>
+        <w:rPr>
+          <w:rFonts w:ascii="Times New Roman" w:hAnsi="Times New Roman" w:cs="Times New Roman"/>
+          <w:sz w:val="24"/>
+        </w:rPr>
+        <w:t xml:space="preserve"> kimerítése</w:t>
+      </w:r>
+      <w:r>
+        <w:rPr>
+          <w:rFonts w:ascii="Times New Roman" w:hAnsi="Times New Roman" w:cs="Times New Roman"/>
+          <w:sz w:val="24"/>
+        </w:rPr>
+        <w:t xml:space="preserve">. </w:t>
+      </w:r>
+      <w:r>
+        <w:rPr>
+          <w:rFonts w:ascii="Times New Roman" w:hAnsi="Times New Roman" w:cs="Times New Roman"/>
+          <w:sz w:val="24"/>
+        </w:rPr>
+        <w:t xml:space="preserve">Ezek a </w:t>
+      </w:r>
+      <w:proofErr w:type="gramStart"/>
+      <w:r>
+        <w:rPr>
+          <w:rFonts w:ascii="Times New Roman" w:hAnsi="Times New Roman" w:cs="Times New Roman"/>
+          <w:sz w:val="24"/>
+        </w:rPr>
+        <w:t>problémák</w:t>
+      </w:r>
+      <w:proofErr w:type="gramEnd"/>
+      <w:r>
+        <w:rPr>
+          <w:rFonts w:ascii="Times New Roman" w:hAnsi="Times New Roman" w:cs="Times New Roman"/>
+          <w:sz w:val="24"/>
+        </w:rPr>
+        <w:t xml:space="preserve"> </w:t>
+      </w:r>
+      <w:r>
+        <w:rPr>
+          <w:rFonts w:ascii="Times New Roman" w:hAnsi="Times New Roman" w:cs="Times New Roman"/>
+          <w:sz w:val="24"/>
+        </w:rPr>
+        <w:t>elsősorban</w:t>
+      </w:r>
+      <w:r>
+        <w:rPr>
+          <w:rFonts w:ascii="Times New Roman" w:hAnsi="Times New Roman" w:cs="Times New Roman"/>
+          <w:sz w:val="24"/>
+        </w:rPr>
+        <w:t xml:space="preserve"> </w:t>
+      </w:r>
+      <w:proofErr w:type="spellStart"/>
+      <w:r>
+        <w:rPr>
+          <w:rFonts w:ascii="Times New Roman" w:hAnsi="Times New Roman" w:cs="Times New Roman"/>
+          <w:sz w:val="24"/>
+        </w:rPr>
+        <w:t>DoS</w:t>
+      </w:r>
+      <w:proofErr w:type="spellEnd"/>
+      <w:r>
+        <w:rPr>
+          <w:rFonts w:ascii="Times New Roman" w:hAnsi="Times New Roman" w:cs="Times New Roman"/>
+          <w:sz w:val="24"/>
+        </w:rPr>
+        <w:t>/</w:t>
+      </w:r>
+      <w:proofErr w:type="spellStart"/>
+      <w:r>
+        <w:rPr>
+          <w:rFonts w:ascii="Times New Roman" w:hAnsi="Times New Roman" w:cs="Times New Roman"/>
+          <w:sz w:val="24"/>
+        </w:rPr>
+        <w:t>DDoS</w:t>
+      </w:r>
+      <w:proofErr w:type="spellEnd"/>
+      <w:r>
+        <w:rPr>
+          <w:rFonts w:ascii="Times New Roman" w:hAnsi="Times New Roman" w:cs="Times New Roman"/>
+          <w:sz w:val="24"/>
+        </w:rPr>
+        <w:t xml:space="preserve"> </w:t>
+      </w:r>
+      <w:r>
+        <w:rPr>
+          <w:rFonts w:ascii="Times New Roman" w:hAnsi="Times New Roman" w:cs="Times New Roman"/>
+          <w:sz w:val="24"/>
+        </w:rPr>
+        <w:t>típusú</w:t>
+      </w:r>
+      <w:r>
+        <w:rPr>
+          <w:rFonts w:ascii="Times New Roman" w:hAnsi="Times New Roman" w:cs="Times New Roman"/>
+          <w:sz w:val="24"/>
+        </w:rPr>
+        <w:t xml:space="preserve"> </w:t>
+      </w:r>
+      <w:r>
+        <w:rPr>
+          <w:rFonts w:ascii="Times New Roman" w:hAnsi="Times New Roman" w:cs="Times New Roman"/>
+          <w:sz w:val="24"/>
+        </w:rPr>
+        <w:t>támadás</w:t>
+      </w:r>
+      <w:r>
+        <w:rPr>
+          <w:rFonts w:ascii="Times New Roman" w:hAnsi="Times New Roman" w:cs="Times New Roman"/>
+          <w:sz w:val="24"/>
+        </w:rPr>
+        <w:t>ok</w:t>
+      </w:r>
+      <w:r>
+        <w:rPr>
+          <w:rFonts w:ascii="Times New Roman" w:hAnsi="Times New Roman" w:cs="Times New Roman"/>
+          <w:sz w:val="24"/>
+        </w:rPr>
+        <w:t>hoz vezethetnek</w:t>
+      </w:r>
+      <w:r>
+        <w:rPr>
+          <w:rFonts w:ascii="Times New Roman" w:hAnsi="Times New Roman" w:cs="Times New Roman"/>
+          <w:sz w:val="24"/>
+        </w:rPr>
+        <w:t>, de</w:t>
+      </w:r>
+      <w:r>
+        <w:rPr>
+          <w:rFonts w:ascii="Times New Roman" w:hAnsi="Times New Roman" w:cs="Times New Roman"/>
+          <w:sz w:val="24"/>
+        </w:rPr>
+        <w:t xml:space="preserve"> súlyos</w:t>
+      </w:r>
+      <w:r>
+        <w:rPr>
+          <w:rFonts w:ascii="Times New Roman" w:hAnsi="Times New Roman" w:cs="Times New Roman"/>
+          <w:sz w:val="24"/>
+        </w:rPr>
+        <w:t>abb</w:t>
+      </w:r>
+      <w:r>
+        <w:rPr>
+          <w:rFonts w:ascii="Times New Roman" w:hAnsi="Times New Roman" w:cs="Times New Roman"/>
+          <w:sz w:val="24"/>
+        </w:rPr>
+        <w:t xml:space="preserve"> esetben akár </w:t>
+      </w:r>
+      <w:r>
+        <w:rPr>
+          <w:rFonts w:ascii="Times New Roman" w:hAnsi="Times New Roman" w:cs="Times New Roman"/>
+          <w:sz w:val="24"/>
+        </w:rPr>
+        <w:t>RCE</w:t>
+      </w:r>
+      <w:r>
+        <w:rPr>
+          <w:rFonts w:ascii="Times New Roman" w:hAnsi="Times New Roman" w:cs="Times New Roman"/>
+          <w:sz w:val="24"/>
+        </w:rPr>
+        <w:t>-t is</w:t>
+      </w:r>
+      <w:r>
+        <w:rPr>
+          <w:rFonts w:ascii="Times New Roman" w:hAnsi="Times New Roman" w:cs="Times New Roman"/>
+          <w:sz w:val="24"/>
+        </w:rPr>
+        <w:t xml:space="preserve"> lehetővé tehetnek</w:t>
+      </w:r>
+      <w:r>
+        <w:rPr>
+          <w:rFonts w:ascii="Times New Roman" w:hAnsi="Times New Roman" w:cs="Times New Roman"/>
+          <w:sz w:val="24"/>
+        </w:rPr>
+        <w:t>.</w:t>
+      </w:r>
+    </w:p>
+    <w:p>
+      <w:pPr>
+        <w:pStyle w:val="Cmsor2"/>
+        <w:spacing w:before="480" w:after="240" w:line="360" w:lineRule="auto"/>
+        <w:jc w:val="both"/>
+        <w:rPr>
+          <w:rFonts w:ascii="Times New Roman" w:hAnsi="Times New Roman" w:cs="Times New Roman"/>
           <w:color w:val="000000" w:themeColor="text1"/>
-          <w:sz w:val="28"/>
-          <w:szCs w:val="28"/>
-        </w:rPr>
-      </w:pPr>
-      <w:bookmarkStart w:id="17" w:name="_Toc209973343"/>
+          <w:sz w:val="32"/>
+        </w:rPr>
+      </w:pPr>
+      <w:bookmarkStart w:id="17" w:name="_Toc210076637"/>
       <w:r>
         <w:rPr>
           <w:rFonts w:ascii="Times New Roman" w:hAnsi="Times New Roman" w:cs="Times New Roman"/>
           <w:color w:val="000000" w:themeColor="text1"/>
-          <w:sz w:val="28"/>
-          <w:szCs w:val="28"/>
-        </w:rPr>
-        <w:t xml:space="preserve">2.2.4. Kimenet </w:t>
+          <w:sz w:val="32"/>
+        </w:rPr>
+        <w:t>2.</w:t>
       </w:r>
       <w:r>
         <w:rPr>
           <w:rFonts w:ascii="Times New Roman" w:hAnsi="Times New Roman" w:cs="Times New Roman"/>
           <w:color w:val="000000" w:themeColor="text1"/>
-          <w:sz w:val="28"/>
-          <w:szCs w:val="28"/>
-        </w:rPr>
-        <w:t>nem megfelelő</w:t>
+          <w:sz w:val="32"/>
+        </w:rPr>
+        <w:t>3</w:t>
       </w:r>
       <w:r>
         <w:rPr>
           <w:rFonts w:ascii="Times New Roman" w:hAnsi="Times New Roman" w:cs="Times New Roman"/>
           <w:color w:val="000000" w:themeColor="text1"/>
-          <w:sz w:val="28"/>
-          <w:szCs w:val="28"/>
-        </w:rPr>
-        <w:t xml:space="preserve"> kódolása</w:t>
+          <w:sz w:val="32"/>
+        </w:rPr>
+        <w:t xml:space="preserve">. </w:t>
+      </w:r>
+      <w:r>
+        <w:rPr>
+          <w:rFonts w:ascii="Times New Roman" w:hAnsi="Times New Roman" w:cs="Times New Roman"/>
+          <w:color w:val="000000" w:themeColor="text1"/>
+          <w:sz w:val="32"/>
+        </w:rPr>
+        <w:t xml:space="preserve">Statikus </w:t>
+      </w:r>
+      <w:proofErr w:type="gramStart"/>
+      <w:r>
+        <w:rPr>
+          <w:rFonts w:ascii="Times New Roman" w:hAnsi="Times New Roman" w:cs="Times New Roman"/>
+          <w:color w:val="000000" w:themeColor="text1"/>
+          <w:sz w:val="32"/>
+        </w:rPr>
+        <w:t>analízis</w:t>
+      </w:r>
+      <w:proofErr w:type="gramEnd"/>
+      <w:r>
+        <w:rPr>
+          <w:rFonts w:ascii="Times New Roman" w:hAnsi="Times New Roman" w:cs="Times New Roman"/>
+          <w:color w:val="000000" w:themeColor="text1"/>
+          <w:sz w:val="32"/>
+        </w:rPr>
+        <w:t xml:space="preserve"> szerepe a kódbiztonságban</w:t>
       </w:r>
       <w:bookmarkEnd w:id="17"/>
     </w:p>
     <w:p>
       <w:pPr>
-        <w:spacing w:after="0" w:line="360" w:lineRule="auto"/>
-        <w:jc w:val="both"/>
-        <w:rPr>
-          <w:rFonts w:ascii="Times New Roman" w:hAnsi="Times New Roman" w:cs="Times New Roman"/>
-          <w:sz w:val="24"/>
-        </w:rPr>
-      </w:pPr>
-      <w:r>
-        <w:rPr>
-          <w:rFonts w:ascii="Times New Roman" w:hAnsi="Times New Roman" w:cs="Times New Roman"/>
-          <w:sz w:val="24"/>
-        </w:rPr>
-        <w:t xml:space="preserve">Nem megfelelő kimenet kódolásakor a rendszer </w:t>
-      </w:r>
-      <w:proofErr w:type="spellStart"/>
-      <w:r>
-        <w:rPr>
-          <w:rFonts w:ascii="Times New Roman" w:hAnsi="Times New Roman" w:cs="Times New Roman"/>
-          <w:sz w:val="24"/>
-        </w:rPr>
-        <w:t>Cross</w:t>
-      </w:r>
-      <w:proofErr w:type="spellEnd"/>
-      <w:r>
-        <w:rPr>
-          <w:rFonts w:ascii="Times New Roman" w:hAnsi="Times New Roman" w:cs="Times New Roman"/>
-          <w:sz w:val="24"/>
-        </w:rPr>
-        <w:t xml:space="preserve"> Site Scripting (XSS) támadásnak lehet kitéve, amikor a támadó rosszindulatú kódot juttathat a rendszerbe, amely </w:t>
-      </w:r>
-      <w:proofErr w:type="gramStart"/>
-      <w:r>
-        <w:rPr>
-          <w:rFonts w:ascii="Times New Roman" w:hAnsi="Times New Roman" w:cs="Times New Roman"/>
-          <w:sz w:val="24"/>
-        </w:rPr>
-        <w:t>kliens</w:t>
-      </w:r>
-      <w:proofErr w:type="gramEnd"/>
-      <w:r>
-        <w:rPr>
-          <w:rFonts w:ascii="Times New Roman" w:hAnsi="Times New Roman" w:cs="Times New Roman"/>
-          <w:sz w:val="24"/>
-        </w:rPr>
-        <w:t xml:space="preserve"> oldalon (pl. böngészőben) fut le.</w:t>
-      </w:r>
-    </w:p>
-    <w:p>
-      <w:pPr>
-        <w:pStyle w:val="Cmsor3"/>
-        <w:spacing w:before="360" w:after="120" w:line="360" w:lineRule="auto"/>
-        <w:jc w:val="both"/>
-        <w:rPr>
-          <w:rFonts w:ascii="Times New Roman" w:hAnsi="Times New Roman" w:cs="Times New Roman"/>
-          <w:color w:val="000000" w:themeColor="text1"/>
-          <w:sz w:val="28"/>
-          <w:szCs w:val="28"/>
-        </w:rPr>
-      </w:pPr>
-      <w:bookmarkStart w:id="18" w:name="_Toc209973347"/>
-      <w:r>
-        <w:rPr>
-          <w:rFonts w:ascii="Times New Roman" w:hAnsi="Times New Roman" w:cs="Times New Roman"/>
-          <w:color w:val="000000" w:themeColor="text1"/>
-          <w:sz w:val="28"/>
-          <w:szCs w:val="28"/>
-        </w:rPr>
-        <w:t>2.2.</w:t>
-      </w:r>
-      <w:r>
-        <w:rPr>
-          <w:rFonts w:ascii="Times New Roman" w:hAnsi="Times New Roman" w:cs="Times New Roman"/>
-          <w:color w:val="000000" w:themeColor="text1"/>
-          <w:sz w:val="28"/>
-          <w:szCs w:val="28"/>
-        </w:rPr>
-        <w:t>5</w:t>
-      </w:r>
-      <w:r>
-        <w:rPr>
-          <w:rFonts w:ascii="Times New Roman" w:hAnsi="Times New Roman" w:cs="Times New Roman"/>
-          <w:color w:val="000000" w:themeColor="text1"/>
-          <w:sz w:val="28"/>
-          <w:szCs w:val="28"/>
-        </w:rPr>
-        <w:t>.</w:t>
-      </w:r>
-      <w:r>
-        <w:rPr>
-          <w:rFonts w:ascii="Times New Roman" w:hAnsi="Times New Roman" w:cs="Times New Roman"/>
-          <w:color w:val="000000" w:themeColor="text1"/>
-          <w:sz w:val="28"/>
-          <w:szCs w:val="28"/>
-        </w:rPr>
-        <w:t xml:space="preserve"> </w:t>
-      </w:r>
-      <w:bookmarkEnd w:id="18"/>
-      <w:r>
-        <w:rPr>
-          <w:rFonts w:ascii="Times New Roman" w:hAnsi="Times New Roman" w:cs="Times New Roman"/>
-          <w:color w:val="000000" w:themeColor="text1"/>
-          <w:sz w:val="28"/>
-          <w:szCs w:val="28"/>
-        </w:rPr>
-        <w:t>Hibás munkamenet és jogosultság kezelés</w:t>
-      </w:r>
-    </w:p>
-    <w:p>
-      <w:pPr>
-        <w:spacing w:after="0" w:line="360" w:lineRule="auto"/>
-        <w:jc w:val="both"/>
-        <w:rPr>
-          <w:rFonts w:ascii="Times New Roman" w:hAnsi="Times New Roman" w:cs="Times New Roman"/>
-          <w:sz w:val="24"/>
-        </w:rPr>
-      </w:pPr>
-      <w:r>
-        <w:rPr>
-          <w:rFonts w:ascii="Times New Roman" w:hAnsi="Times New Roman" w:cs="Times New Roman"/>
-          <w:sz w:val="24"/>
-        </w:rPr>
-        <w:t xml:space="preserve">Ezek hibásan kezelésekor illetéktelenek férhetnek hozzá </w:t>
-      </w:r>
-      <w:proofErr w:type="gramStart"/>
-      <w:r>
-        <w:rPr>
-          <w:rFonts w:ascii="Times New Roman" w:hAnsi="Times New Roman" w:cs="Times New Roman"/>
-          <w:sz w:val="24"/>
-        </w:rPr>
-        <w:t>privát</w:t>
-      </w:r>
-      <w:proofErr w:type="gramEnd"/>
-      <w:r>
-        <w:rPr>
-          <w:rFonts w:ascii="Times New Roman" w:hAnsi="Times New Roman" w:cs="Times New Roman"/>
-          <w:sz w:val="24"/>
-        </w:rPr>
-        <w:t xml:space="preserve"> adato</w:t>
-      </w:r>
-      <w:r>
-        <w:rPr>
-          <w:rFonts w:ascii="Times New Roman" w:hAnsi="Times New Roman" w:cs="Times New Roman"/>
-          <w:sz w:val="24"/>
-        </w:rPr>
-        <w:t>khoz és rendszererőforrásokhoz.</w:t>
-      </w:r>
-    </w:p>
-    <w:p>
-      <w:pPr>
         <w:pStyle w:val="Cmsor2"/>
         <w:spacing w:before="480" w:after="240" w:line="360" w:lineRule="auto"/>
         <w:jc w:val="both"/>
@@ -8373,7 +8635,7 @@
           <w:sz w:val="32"/>
         </w:rPr>
       </w:pPr>
-      <w:bookmarkStart w:id="19" w:name="_Toc209973348"/>
+      <w:bookmarkStart w:id="18" w:name="_Toc210076638"/>
       <w:r>
         <w:rPr>
           <w:rFonts w:ascii="Times New Roman" w:hAnsi="Times New Roman" w:cs="Times New Roman"/>
@@ -8388,7 +8650,7 @@
           <w:color w:val="000000" w:themeColor="text1"/>
           <w:sz w:val="32"/>
         </w:rPr>
-        <w:t>3</w:t>
+        <w:t>4</w:t>
       </w:r>
       <w:r>
         <w:rPr>
@@ -8398,53 +8660,48 @@
         </w:rPr>
         <w:t xml:space="preserve">. </w:t>
       </w:r>
+      <w:proofErr w:type="spellStart"/>
       <w:r>
         <w:rPr>
           <w:rFonts w:ascii="Times New Roman" w:hAnsi="Times New Roman" w:cs="Times New Roman"/>
           <w:color w:val="000000" w:themeColor="text1"/>
           <w:sz w:val="32"/>
         </w:rPr>
-        <w:t xml:space="preserve">Statikus </w:t>
-      </w:r>
-      <w:proofErr w:type="gramStart"/>
+        <w:t>Erlang</w:t>
+      </w:r>
+      <w:proofErr w:type="spellEnd"/>
       <w:r>
         <w:rPr>
           <w:rFonts w:ascii="Times New Roman" w:hAnsi="Times New Roman" w:cs="Times New Roman"/>
           <w:color w:val="000000" w:themeColor="text1"/>
           <w:sz w:val="32"/>
         </w:rPr>
-        <w:t>analízis</w:t>
-      </w:r>
-      <w:proofErr w:type="gramEnd"/>
-      <w:r>
-        <w:rPr>
-          <w:rFonts w:ascii="Times New Roman" w:hAnsi="Times New Roman" w:cs="Times New Roman"/>
-          <w:color w:val="000000" w:themeColor="text1"/>
-          <w:sz w:val="32"/>
-        </w:rPr>
-        <w:t xml:space="preserve"> szerepe a kódbiztonságban</w:t>
-      </w:r>
-      <w:bookmarkEnd w:id="19"/>
+        <w:t xml:space="preserve"> biztonsági szempontból</w:t>
+      </w:r>
+      <w:bookmarkEnd w:id="18"/>
     </w:p>
     <w:p>
       <w:pPr>
         <w:pStyle w:val="Cmsor2"/>
         <w:spacing w:before="480" w:after="240" w:line="360" w:lineRule="auto"/>
         <w:jc w:val="both"/>
+      </w:pPr>
+      <w:bookmarkStart w:id="19" w:name="_Toc210076639"/>
+      <w:r>
         <w:rPr>
           <w:rFonts w:ascii="Times New Roman" w:hAnsi="Times New Roman" w:cs="Times New Roman"/>
           <w:color w:val="000000" w:themeColor="text1"/>
           <w:sz w:val="32"/>
         </w:rPr>
-      </w:pPr>
-      <w:bookmarkStart w:id="20" w:name="_Toc209973349"/>
+        <w:t>2.</w:t>
+      </w:r>
       <w:r>
         <w:rPr>
           <w:rFonts w:ascii="Times New Roman" w:hAnsi="Times New Roman" w:cs="Times New Roman"/>
           <w:color w:val="000000" w:themeColor="text1"/>
           <w:sz w:val="32"/>
         </w:rPr>
-        <w:t>2.</w:t>
+        <w:t>5</w:t>
       </w:r>
       <w:r>
         <w:rPr>
@@ -8452,94 +8709,35 @@
           <w:color w:val="000000" w:themeColor="text1"/>
           <w:sz w:val="32"/>
         </w:rPr>
-        <w:t>4</w:t>
-      </w:r>
+        <w:t xml:space="preserve">. </w:t>
+      </w:r>
+      <w:proofErr w:type="spellStart"/>
       <w:r>
         <w:rPr>
           <w:rFonts w:ascii="Times New Roman" w:hAnsi="Times New Roman" w:cs="Times New Roman"/>
           <w:color w:val="000000" w:themeColor="text1"/>
           <w:sz w:val="32"/>
         </w:rPr>
-        <w:t xml:space="preserve">. </w:t>
-      </w:r>
-      <w:proofErr w:type="spellStart"/>
+        <w:t>RefactorErl</w:t>
+      </w:r>
+      <w:proofErr w:type="spellEnd"/>
       <w:r>
         <w:rPr>
           <w:rFonts w:ascii="Times New Roman" w:hAnsi="Times New Roman" w:cs="Times New Roman"/>
           <w:color w:val="000000" w:themeColor="text1"/>
           <w:sz w:val="32"/>
         </w:rPr>
-        <w:t>Erlang</w:t>
-      </w:r>
-      <w:proofErr w:type="spellEnd"/>
+        <w:t xml:space="preserve"> </w:t>
+      </w:r>
       <w:r>
         <w:rPr>
           <w:rFonts w:ascii="Times New Roman" w:hAnsi="Times New Roman" w:cs="Times New Roman"/>
           <w:color w:val="000000" w:themeColor="text1"/>
           <w:sz w:val="32"/>
         </w:rPr>
-        <w:t xml:space="preserve"> biztonsági szempontból</w:t>
-      </w:r>
-      <w:bookmarkEnd w:id="20"/>
-    </w:p>
-    <w:p>
-      <w:pPr>
-        <w:pStyle w:val="Cmsor2"/>
-        <w:spacing w:before="480" w:after="240" w:line="360" w:lineRule="auto"/>
-        <w:jc w:val="both"/>
-      </w:pPr>
-      <w:bookmarkStart w:id="21" w:name="_Toc209973350"/>
-      <w:r>
-        <w:rPr>
-          <w:rFonts w:ascii="Times New Roman" w:hAnsi="Times New Roman" w:cs="Times New Roman"/>
-          <w:color w:val="000000" w:themeColor="text1"/>
-          <w:sz w:val="32"/>
-        </w:rPr>
-        <w:t>2.</w:t>
-      </w:r>
-      <w:r>
-        <w:rPr>
-          <w:rFonts w:ascii="Times New Roman" w:hAnsi="Times New Roman" w:cs="Times New Roman"/>
-          <w:color w:val="000000" w:themeColor="text1"/>
-          <w:sz w:val="32"/>
-        </w:rPr>
-        <w:t>5</w:t>
-      </w:r>
-      <w:r>
-        <w:rPr>
-          <w:rFonts w:ascii="Times New Roman" w:hAnsi="Times New Roman" w:cs="Times New Roman"/>
-          <w:color w:val="000000" w:themeColor="text1"/>
-          <w:sz w:val="32"/>
-        </w:rPr>
-        <w:t xml:space="preserve">. </w:t>
-      </w:r>
-      <w:proofErr w:type="spellStart"/>
-      <w:r>
-        <w:rPr>
-          <w:rFonts w:ascii="Times New Roman" w:hAnsi="Times New Roman" w:cs="Times New Roman"/>
-          <w:color w:val="000000" w:themeColor="text1"/>
-          <w:sz w:val="32"/>
-        </w:rPr>
-        <w:t>RefactorErl</w:t>
-      </w:r>
-      <w:proofErr w:type="spellEnd"/>
-      <w:r>
-        <w:rPr>
-          <w:rFonts w:ascii="Times New Roman" w:hAnsi="Times New Roman" w:cs="Times New Roman"/>
-          <w:color w:val="000000" w:themeColor="text1"/>
-          <w:sz w:val="32"/>
-        </w:rPr>
-        <w:t xml:space="preserve"> </w:t>
-      </w:r>
-      <w:r>
-        <w:rPr>
-          <w:rFonts w:ascii="Times New Roman" w:hAnsi="Times New Roman" w:cs="Times New Roman"/>
-          <w:color w:val="000000" w:themeColor="text1"/>
-          <w:sz w:val="32"/>
-        </w:rPr>
         <w:t>további használati területei</w:t>
       </w:r>
-      <w:bookmarkEnd w:id="21"/>
+      <w:bookmarkEnd w:id="19"/>
       <w:r>
         <w:br w:type="page"/>
       </w:r>
@@ -8555,8 +8753,8 @@
           <w:szCs w:val="44"/>
         </w:rPr>
       </w:pPr>
-      <w:bookmarkStart w:id="22" w:name="_Toc179575886"/>
-      <w:bookmarkStart w:id="23" w:name="_Toc209973351"/>
+      <w:bookmarkStart w:id="20" w:name="_Toc179575886"/>
+      <w:bookmarkStart w:id="21" w:name="_Toc210076640"/>
       <w:r>
         <w:rPr>
           <w:rFonts w:ascii="Times New Roman" w:hAnsi="Times New Roman" w:cs="Times New Roman"/>
@@ -8567,7 +8765,7 @@
         <w:lastRenderedPageBreak/>
         <w:t xml:space="preserve">3. </w:t>
       </w:r>
-      <w:bookmarkEnd w:id="22"/>
+      <w:bookmarkEnd w:id="20"/>
       <w:r>
         <w:rPr>
           <w:rFonts w:ascii="Times New Roman" w:hAnsi="Times New Roman" w:cs="Times New Roman"/>
@@ -8586,6 +8784,119 @@
         </w:rPr>
         <w:t xml:space="preserve"> (8-10 oldal)</w:t>
       </w:r>
+      <w:bookmarkEnd w:id="21"/>
+    </w:p>
+    <w:p>
+      <w:pPr>
+        <w:pStyle w:val="Cmsor2"/>
+        <w:spacing w:before="120" w:after="360" w:line="240" w:lineRule="auto"/>
+        <w:rPr>
+          <w:rFonts w:ascii="Times New Roman" w:hAnsi="Times New Roman" w:cs="Times New Roman"/>
+          <w:color w:val="000000" w:themeColor="text1"/>
+          <w:sz w:val="32"/>
+          <w:szCs w:val="32"/>
+        </w:rPr>
+      </w:pPr>
+      <w:bookmarkStart w:id="22" w:name="_Toc210076641"/>
+      <w:r>
+        <w:rPr>
+          <w:rFonts w:ascii="Times New Roman" w:hAnsi="Times New Roman" w:cs="Times New Roman"/>
+          <w:color w:val="000000" w:themeColor="text1"/>
+          <w:sz w:val="32"/>
+          <w:szCs w:val="32"/>
+        </w:rPr>
+        <w:t>3.</w:t>
+      </w:r>
+      <w:r>
+        <w:rPr>
+          <w:rFonts w:ascii="Times New Roman" w:hAnsi="Times New Roman" w:cs="Times New Roman"/>
+          <w:color w:val="000000" w:themeColor="text1"/>
+          <w:sz w:val="32"/>
+          <w:szCs w:val="32"/>
+        </w:rPr>
+        <w:t>1</w:t>
+      </w:r>
+      <w:r>
+        <w:rPr>
+          <w:rFonts w:ascii="Times New Roman" w:hAnsi="Times New Roman" w:cs="Times New Roman"/>
+          <w:color w:val="000000" w:themeColor="text1"/>
+          <w:sz w:val="32"/>
+          <w:szCs w:val="32"/>
+        </w:rPr>
+        <w:t xml:space="preserve">. Gyakori </w:t>
+      </w:r>
+      <w:r>
+        <w:rPr>
+          <w:rFonts w:ascii="Times New Roman" w:hAnsi="Times New Roman" w:cs="Times New Roman"/>
+          <w:color w:val="000000" w:themeColor="text1"/>
+          <w:sz w:val="32"/>
+          <w:szCs w:val="32"/>
+        </w:rPr>
+        <w:t xml:space="preserve">biztonsági </w:t>
+      </w:r>
+      <w:proofErr w:type="gramStart"/>
+      <w:r>
+        <w:rPr>
+          <w:rFonts w:ascii="Times New Roman" w:hAnsi="Times New Roman" w:cs="Times New Roman"/>
+          <w:color w:val="000000" w:themeColor="text1"/>
+          <w:sz w:val="32"/>
+          <w:szCs w:val="32"/>
+        </w:rPr>
+        <w:t>problémák</w:t>
+      </w:r>
+      <w:proofErr w:type="gramEnd"/>
+      <w:r>
+        <w:rPr>
+          <w:rFonts w:ascii="Times New Roman" w:hAnsi="Times New Roman" w:cs="Times New Roman"/>
+          <w:color w:val="000000" w:themeColor="text1"/>
+          <w:sz w:val="32"/>
+          <w:szCs w:val="32"/>
+        </w:rPr>
+        <w:t xml:space="preserve"> az </w:t>
+      </w:r>
+      <w:proofErr w:type="spellStart"/>
+      <w:r>
+        <w:rPr>
+          <w:rFonts w:ascii="Times New Roman" w:hAnsi="Times New Roman" w:cs="Times New Roman"/>
+          <w:color w:val="000000" w:themeColor="text1"/>
+          <w:sz w:val="32"/>
+          <w:szCs w:val="32"/>
+        </w:rPr>
+        <w:t>Erlangban</w:t>
+      </w:r>
+      <w:bookmarkEnd w:id="22"/>
+      <w:proofErr w:type="spellEnd"/>
+    </w:p>
+    <w:p>
+      <w:pPr>
+        <w:pStyle w:val="Cmsor2"/>
+        <w:spacing w:before="120" w:after="360" w:line="240" w:lineRule="auto"/>
+        <w:rPr>
+          <w:rFonts w:ascii="Times New Roman" w:hAnsi="Times New Roman" w:cs="Times New Roman"/>
+          <w:color w:val="000000" w:themeColor="text1"/>
+          <w:sz w:val="32"/>
+          <w:szCs w:val="32"/>
+        </w:rPr>
+      </w:pPr>
+      <w:bookmarkStart w:id="23" w:name="_Toc210076642"/>
+      <w:r>
+        <w:rPr>
+          <w:rFonts w:ascii="Times New Roman" w:hAnsi="Times New Roman" w:cs="Times New Roman"/>
+          <w:color w:val="000000" w:themeColor="text1"/>
+          <w:sz w:val="32"/>
+          <w:szCs w:val="32"/>
+        </w:rPr>
+        <w:t xml:space="preserve">3.2. </w:t>
+      </w:r>
+      <w:r>
+        <w:rPr>
+          <w:rFonts w:ascii="Times New Roman" w:hAnsi="Times New Roman" w:cs="Times New Roman"/>
+          <w:color w:val="000000" w:themeColor="text1"/>
+          <w:sz w:val="32"/>
+          <w:szCs w:val="32"/>
+        </w:rPr>
+        <w:t>Jellemző sérülékeny kódrészletek</w:t>
+      </w:r>
       <w:bookmarkEnd w:id="23"/>
     </w:p>
     <w:p>
@@ -8599,7 +8910,7 @@
           <w:szCs w:val="32"/>
         </w:rPr>
       </w:pPr>
-      <w:bookmarkStart w:id="24" w:name="_Toc209973352"/>
+      <w:bookmarkStart w:id="24" w:name="_Toc210076643"/>
       <w:r>
         <w:rPr>
           <w:rFonts w:ascii="Times New Roman" w:hAnsi="Times New Roman" w:cs="Times New Roman"/>
@@ -8607,7 +8918,7 @@
           <w:sz w:val="32"/>
           <w:szCs w:val="32"/>
         </w:rPr>
-        <w:t>3.</w:t>
+        <w:t xml:space="preserve">3.3. </w:t>
       </w:r>
       <w:r>
         <w:rPr>
@@ -8616,17 +8927,118 @@
           <w:sz w:val="32"/>
           <w:szCs w:val="32"/>
         </w:rPr>
-        <w:t>1</w:t>
-      </w:r>
-      <w:r>
+        <w:t>Biztonságossá tevő minták</w:t>
+      </w:r>
+      <w:bookmarkEnd w:id="24"/>
+      <w:r>
+        <w:br w:type="page"/>
+      </w:r>
+    </w:p>
+    <w:p>
+      <w:pPr>
+        <w:pStyle w:val="Cmsor1"/>
+        <w:spacing w:before="120" w:after="600" w:line="240" w:lineRule="auto"/>
+        <w:rPr>
+          <w:rFonts w:ascii="Times New Roman" w:hAnsi="Times New Roman" w:cs="Times New Roman"/>
+          <w:color w:val="000000" w:themeColor="text1"/>
+          <w:sz w:val="44"/>
+        </w:rPr>
+      </w:pPr>
+      <w:bookmarkStart w:id="25" w:name="_Toc179575888"/>
+      <w:bookmarkStart w:id="26" w:name="_Toc210076644"/>
+      <w:r>
+        <w:rPr>
+          <w:rFonts w:ascii="Times New Roman" w:hAnsi="Times New Roman" w:cs="Times New Roman"/>
+          <w:color w:val="000000" w:themeColor="text1"/>
+          <w:sz w:val="44"/>
+        </w:rPr>
+        <w:lastRenderedPageBreak/>
+        <w:t>4</w:t>
+      </w:r>
+      <w:r>
+        <w:rPr>
+          <w:rFonts w:ascii="Times New Roman" w:hAnsi="Times New Roman" w:cs="Times New Roman"/>
+          <w:color w:val="000000" w:themeColor="text1"/>
+          <w:sz w:val="44"/>
+        </w:rPr>
+        <w:t xml:space="preserve">. </w:t>
+      </w:r>
+      <w:bookmarkEnd w:id="25"/>
+      <w:r>
+        <w:rPr>
+          <w:rFonts w:ascii="Times New Roman" w:hAnsi="Times New Roman" w:cs="Times New Roman"/>
+          <w:color w:val="000000" w:themeColor="text1"/>
+          <w:sz w:val="44"/>
+        </w:rPr>
+        <w:t xml:space="preserve">Sérülékeny </w:t>
+      </w:r>
+      <w:proofErr w:type="spellStart"/>
+      <w:r>
+        <w:rPr>
+          <w:rFonts w:ascii="Times New Roman" w:hAnsi="Times New Roman" w:cs="Times New Roman"/>
+          <w:color w:val="000000" w:themeColor="text1"/>
+          <w:sz w:val="44"/>
+        </w:rPr>
+        <w:t>Erlang</w:t>
+      </w:r>
+      <w:proofErr w:type="spellEnd"/>
+      <w:r>
+        <w:rPr>
+          <w:rFonts w:ascii="Times New Roman" w:hAnsi="Times New Roman" w:cs="Times New Roman"/>
+          <w:color w:val="000000" w:themeColor="text1"/>
+          <w:sz w:val="44"/>
+        </w:rPr>
+        <w:t xml:space="preserve"> kódok átalakításának módszertana </w:t>
+      </w:r>
+      <w:proofErr w:type="spellStart"/>
+      <w:r>
+        <w:rPr>
+          <w:rFonts w:ascii="Times New Roman" w:hAnsi="Times New Roman" w:cs="Times New Roman"/>
+          <w:color w:val="000000" w:themeColor="text1"/>
+          <w:sz w:val="44"/>
+        </w:rPr>
+        <w:t>RefactorErl</w:t>
+      </w:r>
+      <w:proofErr w:type="spellEnd"/>
+      <w:r>
+        <w:rPr>
+          <w:rFonts w:ascii="Times New Roman" w:hAnsi="Times New Roman" w:cs="Times New Roman"/>
+          <w:color w:val="000000" w:themeColor="text1"/>
+          <w:sz w:val="44"/>
+        </w:rPr>
+        <w:t xml:space="preserve"> segítségével</w:t>
+      </w:r>
+      <w:r>
+        <w:rPr>
+          <w:rFonts w:ascii="Times New Roman" w:hAnsi="Times New Roman" w:cs="Times New Roman"/>
+          <w:color w:val="000000" w:themeColor="text1"/>
+          <w:sz w:val="44"/>
+        </w:rPr>
+        <w:t xml:space="preserve"> </w:t>
+      </w:r>
+      <w:r>
+        <w:rPr>
+          <w:rFonts w:ascii="Times New Roman" w:hAnsi="Times New Roman" w:cs="Times New Roman"/>
+          <w:color w:val="000000" w:themeColor="text1"/>
+          <w:sz w:val="44"/>
+          <w:szCs w:val="44"/>
+        </w:rPr>
+        <w:t>(10-12 oldal)</w:t>
+      </w:r>
+      <w:bookmarkEnd w:id="26"/>
+    </w:p>
+    <w:p>
+      <w:pPr>
+        <w:pStyle w:val="Cmsor2"/>
+        <w:spacing w:before="120" w:after="360" w:line="240" w:lineRule="auto"/>
         <w:rPr>
           <w:rFonts w:ascii="Times New Roman" w:hAnsi="Times New Roman" w:cs="Times New Roman"/>
           <w:color w:val="000000" w:themeColor="text1"/>
           <w:sz w:val="32"/>
           <w:szCs w:val="32"/>
         </w:rPr>
-        <w:t xml:space="preserve">. Gyakori </w:t>
-      </w:r>
+      </w:pPr>
+      <w:bookmarkStart w:id="27" w:name="_Toc210076645"/>
       <w:r>
         <w:rPr>
           <w:rFonts w:ascii="Times New Roman" w:hAnsi="Times New Roman" w:cs="Times New Roman"/>
@@ -8634,9 +9046,8 @@
           <w:sz w:val="32"/>
           <w:szCs w:val="32"/>
         </w:rPr>
-        <w:t xml:space="preserve">biztonsági </w:t>
-      </w:r>
-      <w:proofErr w:type="gramStart"/>
+        <w:t>4</w:t>
+      </w:r>
       <w:r>
         <w:rPr>
           <w:rFonts w:ascii="Times New Roman" w:hAnsi="Times New Roman" w:cs="Times New Roman"/>
@@ -8644,9 +9055,8 @@
           <w:sz w:val="32"/>
           <w:szCs w:val="32"/>
         </w:rPr>
-        <w:t>problémák</w:t>
-      </w:r>
-      <w:proofErr w:type="gramEnd"/>
+        <w:t>.</w:t>
+      </w:r>
       <w:r>
         <w:rPr>
           <w:rFonts w:ascii="Times New Roman" w:hAnsi="Times New Roman" w:cs="Times New Roman"/>
@@ -8654,9 +9064,8 @@
           <w:sz w:val="32"/>
           <w:szCs w:val="32"/>
         </w:rPr>
-        <w:t xml:space="preserve"> az </w:t>
-      </w:r>
-      <w:proofErr w:type="spellStart"/>
+        <w:t>1</w:t>
+      </w:r>
       <w:r>
         <w:rPr>
           <w:rFonts w:ascii="Times New Roman" w:hAnsi="Times New Roman" w:cs="Times New Roman"/>
@@ -8664,23 +9073,19 @@
           <w:sz w:val="32"/>
           <w:szCs w:val="32"/>
         </w:rPr>
-        <w:t>Erlangban</w:t>
-      </w:r>
-      <w:bookmarkEnd w:id="24"/>
-      <w:proofErr w:type="spellEnd"/>
-    </w:p>
-    <w:p>
-      <w:pPr>
-        <w:pStyle w:val="Cmsor2"/>
-        <w:spacing w:before="120" w:after="360" w:line="240" w:lineRule="auto"/>
+        <w:t xml:space="preserve">. </w:t>
+      </w:r>
+      <w:proofErr w:type="spellStart"/>
+      <w:r>
         <w:rPr>
           <w:rFonts w:ascii="Times New Roman" w:hAnsi="Times New Roman" w:cs="Times New Roman"/>
           <w:color w:val="000000" w:themeColor="text1"/>
           <w:sz w:val="32"/>
           <w:szCs w:val="32"/>
         </w:rPr>
-      </w:pPr>
-      <w:bookmarkStart w:id="25" w:name="_Toc209973353"/>
+        <w:t>RefactorErl</w:t>
+      </w:r>
+      <w:proofErr w:type="spellEnd"/>
       <w:r>
         <w:rPr>
           <w:rFonts w:ascii="Times New Roman" w:hAnsi="Times New Roman" w:cs="Times New Roman"/>
@@ -8688,7 +9093,7 @@
           <w:sz w:val="32"/>
           <w:szCs w:val="32"/>
         </w:rPr>
-        <w:t xml:space="preserve">3.2. </w:t>
+        <w:t xml:space="preserve"> </w:t>
       </w:r>
       <w:r>
         <w:rPr>
@@ -8697,31 +9102,33 @@
           <w:sz w:val="32"/>
           <w:szCs w:val="32"/>
         </w:rPr>
-        <w:t>Jellemző sérülékeny kódrészletek</w:t>
-      </w:r>
-      <w:bookmarkEnd w:id="25"/>
-    </w:p>
-    <w:p>
-      <w:pPr>
-        <w:pStyle w:val="Cmsor2"/>
-        <w:spacing w:before="120" w:after="360" w:line="240" w:lineRule="auto"/>
+        <w:t xml:space="preserve">működése és </w:t>
+      </w:r>
+      <w:proofErr w:type="gramStart"/>
+      <w:r>
         <w:rPr>
           <w:rFonts w:ascii="Times New Roman" w:hAnsi="Times New Roman" w:cs="Times New Roman"/>
           <w:color w:val="000000" w:themeColor="text1"/>
           <w:sz w:val="32"/>
           <w:szCs w:val="32"/>
         </w:rPr>
-      </w:pPr>
-      <w:bookmarkStart w:id="26" w:name="_Toc209973354"/>
-      <w:r>
+        <w:t>komponensei</w:t>
+      </w:r>
+      <w:bookmarkEnd w:id="27"/>
+      <w:proofErr w:type="gramEnd"/>
+    </w:p>
+    <w:p>
+      <w:pPr>
+        <w:pStyle w:val="Cmsor2"/>
+        <w:spacing w:before="120" w:after="360" w:line="240" w:lineRule="auto"/>
         <w:rPr>
           <w:rFonts w:ascii="Times New Roman" w:hAnsi="Times New Roman" w:cs="Times New Roman"/>
           <w:color w:val="000000" w:themeColor="text1"/>
           <w:sz w:val="32"/>
           <w:szCs w:val="32"/>
         </w:rPr>
-        <w:t xml:space="preserve">3.3. </w:t>
-      </w:r>
+      </w:pPr>
+      <w:bookmarkStart w:id="28" w:name="_Toc210076646"/>
       <w:r>
         <w:rPr>
           <w:rFonts w:ascii="Times New Roman" w:hAnsi="Times New Roman" w:cs="Times New Roman"/>
@@ -8729,118 +9136,67 @@
           <w:sz w:val="32"/>
           <w:szCs w:val="32"/>
         </w:rPr>
-        <w:t>Biztonságossá tevő minták</w:t>
-      </w:r>
-      <w:bookmarkEnd w:id="26"/>
-      <w:r>
-        <w:br w:type="page"/>
-      </w:r>
-    </w:p>
-    <w:p>
-      <w:pPr>
-        <w:pStyle w:val="Cmsor1"/>
-        <w:spacing w:before="120" w:after="600" w:line="240" w:lineRule="auto"/>
+        <w:t>4</w:t>
+      </w:r>
+      <w:r>
         <w:rPr>
           <w:rFonts w:ascii="Times New Roman" w:hAnsi="Times New Roman" w:cs="Times New Roman"/>
           <w:color w:val="000000" w:themeColor="text1"/>
-          <w:sz w:val="44"/>
-        </w:rPr>
-      </w:pPr>
-      <w:bookmarkStart w:id="27" w:name="_Toc179575888"/>
-      <w:bookmarkStart w:id="28" w:name="_Toc209973355"/>
+          <w:sz w:val="32"/>
+          <w:szCs w:val="32"/>
+        </w:rPr>
+        <w:t xml:space="preserve">.2. </w:t>
+      </w:r>
       <w:r>
         <w:rPr>
           <w:rFonts w:ascii="Times New Roman" w:hAnsi="Times New Roman" w:cs="Times New Roman"/>
           <w:color w:val="000000" w:themeColor="text1"/>
-          <w:sz w:val="44"/>
-        </w:rPr>
-        <w:lastRenderedPageBreak/>
-        <w:t>4</w:t>
-      </w:r>
+          <w:sz w:val="32"/>
+          <w:szCs w:val="32"/>
+        </w:rPr>
+        <w:t xml:space="preserve">A transzformációk </w:t>
+      </w:r>
+      <w:proofErr w:type="gramStart"/>
       <w:r>
         <w:rPr>
           <w:rFonts w:ascii="Times New Roman" w:hAnsi="Times New Roman" w:cs="Times New Roman"/>
           <w:color w:val="000000" w:themeColor="text1"/>
-          <w:sz w:val="44"/>
-        </w:rPr>
-        <w:t xml:space="preserve">. </w:t>
-      </w:r>
-      <w:bookmarkEnd w:id="27"/>
+          <w:sz w:val="32"/>
+          <w:szCs w:val="32"/>
+        </w:rPr>
+        <w:t>definiálásának</w:t>
+      </w:r>
+      <w:proofErr w:type="gramEnd"/>
       <w:r>
         <w:rPr>
           <w:rFonts w:ascii="Times New Roman" w:hAnsi="Times New Roman" w:cs="Times New Roman"/>
           <w:color w:val="000000" w:themeColor="text1"/>
-          <w:sz w:val="44"/>
-        </w:rPr>
-        <w:t xml:space="preserve">Sérülékeny </w:t>
-      </w:r>
-      <w:proofErr w:type="spellStart"/>
-      <w:r>
-        <w:rPr>
-          <w:rFonts w:ascii="Times New Roman" w:hAnsi="Times New Roman" w:cs="Times New Roman"/>
-          <w:color w:val="000000" w:themeColor="text1"/>
-          <w:sz w:val="44"/>
-        </w:rPr>
-        <w:t>Erlang</w:t>
-      </w:r>
-      <w:proofErr w:type="spellEnd"/>
-      <w:r>
-        <w:rPr>
-          <w:rFonts w:ascii="Times New Roman" w:hAnsi="Times New Roman" w:cs="Times New Roman"/>
-          <w:color w:val="000000" w:themeColor="text1"/>
-          <w:sz w:val="44"/>
-        </w:rPr>
-        <w:t xml:space="preserve"> kódok átalakításának módszertana </w:t>
-      </w:r>
-      <w:proofErr w:type="spellStart"/>
-      <w:r>
-        <w:rPr>
-          <w:rFonts w:ascii="Times New Roman" w:hAnsi="Times New Roman" w:cs="Times New Roman"/>
-          <w:color w:val="000000" w:themeColor="text1"/>
-          <w:sz w:val="44"/>
-        </w:rPr>
-        <w:t>RefactorErl</w:t>
-      </w:r>
-      <w:proofErr w:type="spellEnd"/>
-      <w:r>
-        <w:rPr>
-          <w:rFonts w:ascii="Times New Roman" w:hAnsi="Times New Roman" w:cs="Times New Roman"/>
-          <w:color w:val="000000" w:themeColor="text1"/>
-          <w:sz w:val="44"/>
-        </w:rPr>
-        <w:t xml:space="preserve"> segítségével</w:t>
-      </w:r>
-      <w:r>
-        <w:rPr>
-          <w:rFonts w:ascii="Times New Roman" w:hAnsi="Times New Roman" w:cs="Times New Roman"/>
-          <w:color w:val="000000" w:themeColor="text1"/>
-          <w:sz w:val="44"/>
-        </w:rPr>
-        <w:t xml:space="preserve"> </w:t>
-      </w:r>
-      <w:r>
-        <w:rPr>
-          <w:rFonts w:ascii="Times New Roman" w:hAnsi="Times New Roman" w:cs="Times New Roman"/>
-          <w:color w:val="000000" w:themeColor="text1"/>
-          <w:sz w:val="44"/>
-          <w:szCs w:val="44"/>
-        </w:rPr>
-        <w:t>(10-12 oldal)</w:t>
+          <w:sz w:val="32"/>
+          <w:szCs w:val="32"/>
+        </w:rPr>
+        <w:t xml:space="preserve"> lehetőségei</w:t>
       </w:r>
       <w:bookmarkEnd w:id="28"/>
     </w:p>
     <w:p>
       <w:pPr>
         <w:pStyle w:val="Cmsor2"/>
-        <w:spacing w:before="120" w:after="360" w:line="240" w:lineRule="auto"/>
+        <w:rPr>
+          <w:rFonts w:ascii="Times New Roman" w:hAnsi="Times New Roman" w:cs="Times New Roman"/>
+          <w:sz w:val="32"/>
+          <w:szCs w:val="32"/>
+        </w:rPr>
+      </w:pPr>
+      <w:bookmarkStart w:id="29" w:name="_Toc210076647"/>
+      <w:r>
         <w:rPr>
           <w:rFonts w:ascii="Times New Roman" w:hAnsi="Times New Roman" w:cs="Times New Roman"/>
           <w:color w:val="000000" w:themeColor="text1"/>
           <w:sz w:val="32"/>
           <w:szCs w:val="32"/>
         </w:rPr>
-      </w:pPr>
-      <w:bookmarkStart w:id="29" w:name="_Toc209973356"/>
+        <w:t xml:space="preserve">4.3. </w:t>
+      </w:r>
       <w:r>
         <w:rPr>
           <w:rFonts w:ascii="Times New Roman" w:hAnsi="Times New Roman" w:cs="Times New Roman"/>
@@ -8848,167 +9204,9 @@
           <w:sz w:val="32"/>
           <w:szCs w:val="32"/>
         </w:rPr>
-        <w:t>4</w:t>
-      </w:r>
-      <w:r>
-        <w:rPr>
-          <w:rFonts w:ascii="Times New Roman" w:hAnsi="Times New Roman" w:cs="Times New Roman"/>
-          <w:color w:val="000000" w:themeColor="text1"/>
-          <w:sz w:val="32"/>
-          <w:szCs w:val="32"/>
-        </w:rPr>
-        <w:t>.</w:t>
-      </w:r>
-      <w:r>
-        <w:rPr>
-          <w:rFonts w:ascii="Times New Roman" w:hAnsi="Times New Roman" w:cs="Times New Roman"/>
-          <w:color w:val="000000" w:themeColor="text1"/>
-          <w:sz w:val="32"/>
-          <w:szCs w:val="32"/>
-        </w:rPr>
-        <w:t>1</w:t>
-      </w:r>
-      <w:r>
-        <w:rPr>
-          <w:rFonts w:ascii="Times New Roman" w:hAnsi="Times New Roman" w:cs="Times New Roman"/>
-          <w:color w:val="000000" w:themeColor="text1"/>
-          <w:sz w:val="32"/>
-          <w:szCs w:val="32"/>
-        </w:rPr>
-        <w:t xml:space="preserve">. </w:t>
-      </w:r>
-      <w:proofErr w:type="spellStart"/>
-      <w:r>
-        <w:rPr>
-          <w:rFonts w:ascii="Times New Roman" w:hAnsi="Times New Roman" w:cs="Times New Roman"/>
-          <w:color w:val="000000" w:themeColor="text1"/>
-          <w:sz w:val="32"/>
-          <w:szCs w:val="32"/>
-        </w:rPr>
-        <w:t>RefactorErl</w:t>
-      </w:r>
-      <w:proofErr w:type="spellEnd"/>
-      <w:r>
-        <w:rPr>
-          <w:rFonts w:ascii="Times New Roman" w:hAnsi="Times New Roman" w:cs="Times New Roman"/>
-          <w:color w:val="000000" w:themeColor="text1"/>
-          <w:sz w:val="32"/>
-          <w:szCs w:val="32"/>
-        </w:rPr>
-        <w:t xml:space="preserve"> </w:t>
-      </w:r>
-      <w:r>
-        <w:rPr>
-          <w:rFonts w:ascii="Times New Roman" w:hAnsi="Times New Roman" w:cs="Times New Roman"/>
-          <w:color w:val="000000" w:themeColor="text1"/>
-          <w:sz w:val="32"/>
-          <w:szCs w:val="32"/>
-        </w:rPr>
-        <w:t xml:space="preserve">működése és </w:t>
-      </w:r>
-      <w:proofErr w:type="gramStart"/>
-      <w:r>
-        <w:rPr>
-          <w:rFonts w:ascii="Times New Roman" w:hAnsi="Times New Roman" w:cs="Times New Roman"/>
-          <w:color w:val="000000" w:themeColor="text1"/>
-          <w:sz w:val="32"/>
-          <w:szCs w:val="32"/>
-        </w:rPr>
-        <w:t>komponensei</w:t>
+        <w:t>Általam alkalmazott módszerek</w:t>
       </w:r>
       <w:bookmarkEnd w:id="29"/>
-      <w:proofErr w:type="gramEnd"/>
-    </w:p>
-    <w:p>
-      <w:pPr>
-        <w:pStyle w:val="Cmsor2"/>
-        <w:spacing w:before="120" w:after="360" w:line="240" w:lineRule="auto"/>
-        <w:rPr>
-          <w:rFonts w:ascii="Times New Roman" w:hAnsi="Times New Roman" w:cs="Times New Roman"/>
-          <w:color w:val="000000" w:themeColor="text1"/>
-          <w:sz w:val="32"/>
-          <w:szCs w:val="32"/>
-        </w:rPr>
-      </w:pPr>
-      <w:bookmarkStart w:id="30" w:name="_Toc209973357"/>
-      <w:r>
-        <w:rPr>
-          <w:rFonts w:ascii="Times New Roman" w:hAnsi="Times New Roman" w:cs="Times New Roman"/>
-          <w:color w:val="000000" w:themeColor="text1"/>
-          <w:sz w:val="32"/>
-          <w:szCs w:val="32"/>
-        </w:rPr>
-        <w:t>4</w:t>
-      </w:r>
-      <w:r>
-        <w:rPr>
-          <w:rFonts w:ascii="Times New Roman" w:hAnsi="Times New Roman" w:cs="Times New Roman"/>
-          <w:color w:val="000000" w:themeColor="text1"/>
-          <w:sz w:val="32"/>
-          <w:szCs w:val="32"/>
-        </w:rPr>
-        <w:t xml:space="preserve">.2. </w:t>
-      </w:r>
-      <w:r>
-        <w:rPr>
-          <w:rFonts w:ascii="Times New Roman" w:hAnsi="Times New Roman" w:cs="Times New Roman"/>
-          <w:color w:val="000000" w:themeColor="text1"/>
-          <w:sz w:val="32"/>
-          <w:szCs w:val="32"/>
-        </w:rPr>
-        <w:t xml:space="preserve">A transzformációk </w:t>
-      </w:r>
-      <w:proofErr w:type="gramStart"/>
-      <w:r>
-        <w:rPr>
-          <w:rFonts w:ascii="Times New Roman" w:hAnsi="Times New Roman" w:cs="Times New Roman"/>
-          <w:color w:val="000000" w:themeColor="text1"/>
-          <w:sz w:val="32"/>
-          <w:szCs w:val="32"/>
-        </w:rPr>
-        <w:t>definiálásának</w:t>
-      </w:r>
-      <w:proofErr w:type="gramEnd"/>
-      <w:r>
-        <w:rPr>
-          <w:rFonts w:ascii="Times New Roman" w:hAnsi="Times New Roman" w:cs="Times New Roman"/>
-          <w:color w:val="000000" w:themeColor="text1"/>
-          <w:sz w:val="32"/>
-          <w:szCs w:val="32"/>
-        </w:rPr>
-        <w:t xml:space="preserve"> lehetőségei</w:t>
-      </w:r>
-      <w:bookmarkEnd w:id="30"/>
-    </w:p>
-    <w:p>
-      <w:pPr>
-        <w:pStyle w:val="Cmsor2"/>
-        <w:rPr>
-          <w:rFonts w:ascii="Times New Roman" w:hAnsi="Times New Roman" w:cs="Times New Roman"/>
-          <w:sz w:val="32"/>
-          <w:szCs w:val="32"/>
-        </w:rPr>
-      </w:pPr>
-      <w:bookmarkStart w:id="31" w:name="_Toc209973358"/>
-      <w:r>
-        <w:rPr>
-          <w:rFonts w:ascii="Times New Roman" w:hAnsi="Times New Roman" w:cs="Times New Roman"/>
-          <w:color w:val="000000" w:themeColor="text1"/>
-          <w:sz w:val="32"/>
-          <w:szCs w:val="32"/>
-        </w:rPr>
-        <w:t xml:space="preserve">4.3. </w:t>
-      </w:r>
-      <w:r>
-        <w:rPr>
-          <w:rFonts w:ascii="Times New Roman" w:hAnsi="Times New Roman" w:cs="Times New Roman"/>
-          <w:color w:val="000000" w:themeColor="text1"/>
-          <w:sz w:val="32"/>
-          <w:szCs w:val="32"/>
-        </w:rPr>
-        <w:t>Általam alkalmazott módszerek</w:t>
-      </w:r>
-      <w:bookmarkEnd w:id="31"/>
     </w:p>
     <w:p>
       <w:pPr>
@@ -9029,7 +9227,7 @@
           <w:szCs w:val="32"/>
         </w:rPr>
       </w:pPr>
-      <w:bookmarkStart w:id="32" w:name="_Toc179575889"/>
+      <w:bookmarkStart w:id="30" w:name="_Toc179575889"/>
       <w:r>
         <w:br w:type="page"/>
       </w:r>
@@ -9044,7 +9242,7 @@
           <w:sz w:val="44"/>
         </w:rPr>
       </w:pPr>
-      <w:bookmarkStart w:id="33" w:name="_Toc209973359"/>
+      <w:bookmarkStart w:id="31" w:name="_Toc210076648"/>
       <w:r>
         <w:rPr>
           <w:rFonts w:ascii="Times New Roman" w:hAnsi="Times New Roman" w:cs="Times New Roman"/>
@@ -9087,7 +9285,7 @@
         </w:rPr>
         <w:t>(10-12 oldal)</w:t>
       </w:r>
-      <w:bookmarkEnd w:id="33"/>
+      <w:bookmarkEnd w:id="31"/>
     </w:p>
     <w:p>
       <w:pPr>
@@ -9100,7 +9298,7 @@
           <w:szCs w:val="32"/>
         </w:rPr>
       </w:pPr>
-      <w:bookmarkStart w:id="34" w:name="_Toc209973360"/>
+      <w:bookmarkStart w:id="32" w:name="_Toc210076649"/>
       <w:r>
         <w:rPr>
           <w:rFonts w:ascii="Times New Roman" w:hAnsi="Times New Roman" w:cs="Times New Roman"/>
@@ -9146,7 +9344,7 @@
         </w:rPr>
         <w:t>Implementált transzformációk bemutatása</w:t>
       </w:r>
-      <w:bookmarkEnd w:id="34"/>
+      <w:bookmarkEnd w:id="32"/>
     </w:p>
     <w:p>
       <w:pPr>
@@ -9159,7 +9357,7 @@
           <w:szCs w:val="32"/>
         </w:rPr>
       </w:pPr>
-      <w:bookmarkStart w:id="35" w:name="_Toc209973361"/>
+      <w:bookmarkStart w:id="33" w:name="_Toc210076650"/>
       <w:r>
         <w:rPr>
           <w:rFonts w:ascii="Times New Roman" w:hAnsi="Times New Roman" w:cs="Times New Roman"/>
@@ -9205,7 +9403,7 @@
         </w:rPr>
         <w:t xml:space="preserve"> tesztelése</w:t>
       </w:r>
-      <w:bookmarkEnd w:id="35"/>
+      <w:bookmarkEnd w:id="33"/>
     </w:p>
     <w:p>
       <w:pPr>
@@ -9233,7 +9431,7 @@
           <w:rFonts w:ascii="Times New Roman" w:hAnsi="Times New Roman" w:cs="Times New Roman"/>
         </w:rPr>
       </w:pPr>
-      <w:bookmarkStart w:id="36" w:name="_Toc209973362"/>
+      <w:bookmarkStart w:id="34" w:name="_Toc210076651"/>
       <w:r>
         <w:rPr>
           <w:rFonts w:ascii="Times New Roman" w:hAnsi="Times New Roman" w:cs="Times New Roman"/>
@@ -9286,7 +9484,7 @@
         </w:rPr>
         <w:t>(3-4 oldal)</w:t>
       </w:r>
-      <w:bookmarkEnd w:id="36"/>
+      <w:bookmarkEnd w:id="34"/>
       <w:r>
         <w:rPr>
           <w:rFonts w:ascii="Times New Roman" w:hAnsi="Times New Roman" w:cs="Times New Roman"/>
@@ -9304,7 +9502,7 @@
           <w:sz w:val="44"/>
         </w:rPr>
       </w:pPr>
-      <w:bookmarkStart w:id="37" w:name="_Toc209973363"/>
+      <w:bookmarkStart w:id="35" w:name="_Toc210076652"/>
       <w:r>
         <w:rPr>
           <w:rFonts w:ascii="Times New Roman" w:hAnsi="Times New Roman" w:cs="Times New Roman"/>
@@ -9314,8 +9512,8 @@
         <w:lastRenderedPageBreak/>
         <w:t>Irodalomjegyzék</w:t>
       </w:r>
-      <w:bookmarkEnd w:id="32"/>
-      <w:bookmarkEnd w:id="37"/>
+      <w:bookmarkEnd w:id="30"/>
+      <w:bookmarkEnd w:id="35"/>
     </w:p>
     <w:p>
       <w:pPr>
@@ -9800,23 +9998,7 @@
             <w:rFonts w:ascii="Times New Roman" w:hAnsi="Times New Roman" w:cs="Times New Roman"/>
             <w:sz w:val="24"/>
           </w:rPr>
-          <w:t>https://owasp.org/</w:t>
-        </w:r>
-        <w:r>
-          <w:rPr>
-            <w:rStyle w:val="Hiperhivatkozs"/>
-            <w:rFonts w:ascii="Times New Roman" w:hAnsi="Times New Roman" w:cs="Times New Roman"/>
-            <w:sz w:val="24"/>
-          </w:rPr>
-          <w:t>w</w:t>
-        </w:r>
-        <w:r>
-          <w:rPr>
-            <w:rStyle w:val="Hiperhivatkozs"/>
-            <w:rFonts w:ascii="Times New Roman" w:hAnsi="Times New Roman" w:cs="Times New Roman"/>
-            <w:sz w:val="24"/>
-          </w:rPr>
-          <w:t>ww-project-application-security-verification-standard/</w:t>
+          <w:t>https://owasp.org/www-project-application-security-verification-standard/</w:t>
         </w:r>
       </w:hyperlink>
       <w:r>
@@ -10844,8 +11026,8 @@
           <w:szCs w:val="44"/>
         </w:rPr>
       </w:pPr>
-      <w:bookmarkStart w:id="38" w:name="_Toc179575890"/>
-      <w:bookmarkStart w:id="39" w:name="_Toc209973364"/>
+      <w:bookmarkStart w:id="36" w:name="_Toc179575890"/>
+      <w:bookmarkStart w:id="37" w:name="_Toc210076653"/>
       <w:r>
         <w:rPr>
           <w:rFonts w:ascii="Times New Roman" w:hAnsi="Times New Roman" w:cs="Times New Roman"/>
@@ -10856,8 +11038,8 @@
         <w:lastRenderedPageBreak/>
         <w:t>Forráskód jegyzék</w:t>
       </w:r>
-      <w:bookmarkEnd w:id="38"/>
-      <w:bookmarkEnd w:id="39"/>
+      <w:bookmarkEnd w:id="36"/>
+      <w:bookmarkEnd w:id="37"/>
     </w:p>
     <w:sectPr>
       <w:footerReference w:type="default" r:id="rId18"/>
@@ -10955,6 +11137,7 @@
         <w:docPartUnique/>
       </w:docPartObj>
     </w:sdtPr>
+    <w:sdtEndPr/>
     <w:sdtContent>
       <w:p>
         <w:pPr>
@@ -10974,7 +11157,7 @@
           <w:rPr>
             <w:noProof/>
           </w:rPr>
-          <w:t>11</w:t>
+          <w:t>17</w:t>
         </w:r>
         <w:r>
           <w:fldChar w:fldCharType="end"/>
@@ -12991,7 +13174,7 @@
 </file>
 
 <file path=customXml/itemProps1.xml><?xml version="1.0" encoding="utf-8"?>
-<ds:datastoreItem xmlns:ds="http://schemas.openxmlformats.org/officeDocument/2006/customXml" ds:itemID="{263299D1-2F4F-446D-A7DB-E943F28D938B}">
+<ds:datastoreItem xmlns:ds="http://schemas.openxmlformats.org/officeDocument/2006/customXml" ds:itemID="{3FD0888C-5527-4A81-8CBD-2D560447839F}">
   <ds:schemaRefs>
     <ds:schemaRef ds:uri="http://schemas.openxmlformats.org/officeDocument/2006/bibliography"/>
   </ds:schemaRefs>

</xml_diff>